<commit_message>
Finished characterising cells and started writing report draft
</commit_message>
<xml_diff>
--- a/Energy/Justifications for design choices.docx
+++ b/Energy/Justifications for design choices.docx
@@ -63,7 +63,7 @@
           <w:bCs/>
           <w:lang w:val="en-GB"/>
         </w:rPr>
-        <w:t>Configuration</w:t>
+        <w:t>Characterising</w:t>
       </w:r>
       <w:r>
         <w:rPr>
@@ -71,14 +71,1917 @@
           <w:bCs/>
           <w:lang w:val="en-GB"/>
         </w:rPr>
-        <w:t xml:space="preserve"> of solar panels:</w:t>
-      </w:r>
-    </w:p>
-    <w:p>
-      <w:pPr>
+        <w:t xml:space="preserve"> components</w:t>
+      </w:r>
+      <w:r>
         <w:rPr>
           <w:b/>
           <w:bCs/>
+          <w:lang w:val="en-GB"/>
+        </w:rPr>
+        <w:t>:</w:t>
+      </w:r>
+    </w:p>
+    <w:p>
+      <w:pPr>
+        <w:rPr>
+          <w:lang w:val="en-GB"/>
+        </w:rPr>
+      </w:pPr>
+    </w:p>
+    <w:p>
+      <w:pPr>
+        <w:rPr>
+          <w:lang w:val="en-GB"/>
+        </w:rPr>
+      </w:pPr>
+      <w:r>
+        <w:rPr>
+          <w:lang w:val="en-GB"/>
+        </w:rPr>
+        <w:t>When designing a system it is necessary to know the behaviour and limitations of its constituent components. There are three main components that make up the energy subsystem: the battery cells, the PV panels and the SMPS.</w:t>
+      </w:r>
+    </w:p>
+    <w:p>
+      <w:pPr>
+        <w:rPr>
+          <w:lang w:val="en-GB"/>
+        </w:rPr>
+      </w:pPr>
+    </w:p>
+    <w:p>
+      <w:pPr>
+        <w:rPr>
+          <w:b/>
+          <w:bCs/>
+          <w:lang w:val="en-GB"/>
+        </w:rPr>
+      </w:pPr>
+      <w:r>
+        <w:rPr>
+          <w:b/>
+          <w:bCs/>
+          <w:lang w:val="en-GB"/>
+        </w:rPr>
+        <w:t>Battery cells:</w:t>
+      </w:r>
+    </w:p>
+    <w:p>
+      <w:pPr>
+        <w:rPr>
+          <w:lang w:val="en-GB"/>
+        </w:rPr>
+      </w:pPr>
+    </w:p>
+    <w:p>
+      <w:pPr>
+        <w:rPr>
+          <w:lang w:val="en-GB"/>
+        </w:rPr>
+      </w:pPr>
+      <w:r>
+        <w:rPr>
+          <w:lang w:val="en-GB"/>
+        </w:rPr>
+        <w:t>WHAT IS THE BATTERY CELL NUMBER (ID) AND SUCH?</w:t>
+      </w:r>
+    </w:p>
+    <w:p>
+      <w:pPr>
+        <w:rPr>
+          <w:lang w:val="en-GB"/>
+        </w:rPr>
+      </w:pPr>
+    </w:p>
+    <w:p>
+      <w:pPr>
+        <w:rPr>
+          <w:lang w:val="en-GB"/>
+        </w:rPr>
+      </w:pPr>
+      <w:r>
+        <w:rPr>
+          <w:noProof/>
+        </w:rPr>
+        <mc:AlternateContent>
+          <mc:Choice Requires="wps">
+            <w:drawing>
+              <wp:anchor distT="0" distB="0" distL="114300" distR="114300" simplePos="0" relativeHeight="251662336" behindDoc="1" locked="0" layoutInCell="1" allowOverlap="1" wp14:anchorId="113DA60B" wp14:editId="71B3B9E5">
+                <wp:simplePos x="0" y="0"/>
+                <wp:positionH relativeFrom="column">
+                  <wp:posOffset>490855</wp:posOffset>
+                </wp:positionH>
+                <wp:positionV relativeFrom="paragraph">
+                  <wp:posOffset>3416935</wp:posOffset>
+                </wp:positionV>
+                <wp:extent cx="5756275" cy="635"/>
+                <wp:effectExtent l="0" t="0" r="0" b="12065"/>
+                <wp:wrapTight wrapText="bothSides">
+                  <wp:wrapPolygon edited="0">
+                    <wp:start x="0" y="0"/>
+                    <wp:lineTo x="0" y="0"/>
+                    <wp:lineTo x="21540" y="0"/>
+                    <wp:lineTo x="21540" y="0"/>
+                    <wp:lineTo x="0" y="0"/>
+                  </wp:wrapPolygon>
+                </wp:wrapTight>
+                <wp:docPr id="5" name="Tekstboks 5"/>
+                <wp:cNvGraphicFramePr/>
+                <a:graphic xmlns:a="http://schemas.openxmlformats.org/drawingml/2006/main">
+                  <a:graphicData uri="http://schemas.microsoft.com/office/word/2010/wordprocessingShape">
+                    <wps:wsp>
+                      <wps:cNvSpPr txBox="1"/>
+                      <wps:spPr>
+                        <a:xfrm>
+                          <a:off x="0" y="0"/>
+                          <a:ext cx="5756275" cy="635"/>
+                        </a:xfrm>
+                        <a:prstGeom prst="rect">
+                          <a:avLst/>
+                        </a:prstGeom>
+                        <a:solidFill>
+                          <a:prstClr val="white"/>
+                        </a:solidFill>
+                        <a:ln>
+                          <a:noFill/>
+                        </a:ln>
+                      </wps:spPr>
+                      <wps:txbx>
+                        <w:txbxContent>
+                          <w:p>
+                            <w:pPr>
+                              <w:pStyle w:val="Bildetekst"/>
+                              <w:rPr>
+                                <w:noProof/>
+                                <w:lang w:val="en-GB"/>
+                              </w:rPr>
+                            </w:pPr>
+                            <w:r>
+                              <w:rPr>
+                                <w:lang w:val="en-US"/>
+                              </w:rPr>
+                              <w:t xml:space="preserve">Figure </w:t>
+                            </w:r>
+                            <w:r>
+                              <w:fldChar w:fldCharType="begin"/>
+                            </w:r>
+                            <w:r>
+                              <w:rPr>
+                                <w:lang w:val="en-US"/>
+                              </w:rPr>
+                              <w:instrText xml:space="preserve"> SEQ Figure \* ARABIC </w:instrText>
+                            </w:r>
+                            <w:r>
+                              <w:fldChar w:fldCharType="separate"/>
+                            </w:r>
+                            <w:r>
+                              <w:rPr>
+                                <w:noProof/>
+                                <w:lang w:val="en-US"/>
+                              </w:rPr>
+                              <w:t>1</w:t>
+                            </w:r>
+                            <w:r>
+                              <w:fldChar w:fldCharType="end"/>
+                            </w:r>
+                            <w:r>
+                              <w:rPr>
+                                <w:lang w:val="en-US"/>
+                              </w:rPr>
+                              <w:t>: One full charge cycle of battery cell1</w:t>
+                            </w:r>
+                            <w:r>
+                              <w:rPr>
+                                <w:lang w:val="en-US"/>
+                              </w:rPr>
+                              <w:t>. Note that the time axis starts at 3000 seconds.</w:t>
+                            </w:r>
+                          </w:p>
+                        </w:txbxContent>
+                      </wps:txbx>
+                      <wps:bodyPr rot="0" spcFirstLastPara="0" vertOverflow="overflow" horzOverflow="overflow" vert="horz" wrap="square" lIns="0" tIns="0" rIns="0" bIns="0" numCol="1" spcCol="0" rtlCol="0" fromWordArt="0" anchor="t" anchorCtr="0" forceAA="0" compatLnSpc="1">
+                        <a:prstTxWarp prst="textNoShape">
+                          <a:avLst/>
+                        </a:prstTxWarp>
+                        <a:spAutoFit/>
+                      </wps:bodyPr>
+                    </wps:wsp>
+                  </a:graphicData>
+                </a:graphic>
+              </wp:anchor>
+            </w:drawing>
+          </mc:Choice>
+          <mc:Fallback>
+            <w:pict>
+              <v:shapetype w14:anchorId="113DA60B" id="_x0000_t202" coordsize="21600,21600" o:spt="202" path="m,l,21600r21600,l21600,xe">
+                <v:stroke joinstyle="miter"/>
+                <v:path gradientshapeok="t" o:connecttype="rect"/>
+              </v:shapetype>
+              <v:shape id="Tekstboks 5" o:spid="_x0000_s1026" type="#_x0000_t202" style="position:absolute;margin-left:38.65pt;margin-top:269.05pt;width:453.25pt;height:.05pt;z-index:-251654144;visibility:visible;mso-wrap-style:square;mso-wrap-distance-left:9pt;mso-wrap-distance-top:0;mso-wrap-distance-right:9pt;mso-wrap-distance-bottom:0;mso-position-horizontal:absolute;mso-position-horizontal-relative:text;mso-position-vertical:absolute;mso-position-vertical-relative:text;v-text-anchor:top" o:gfxdata="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" stroked="f">
+                <v:textbox style="mso-fit-shape-to-text:t" inset="0,0,0,0">
+                  <w:txbxContent>
+                    <w:p>
+                      <w:pPr>
+                        <w:pStyle w:val="Bildetekst"/>
+                        <w:rPr>
+                          <w:noProof/>
+                          <w:lang w:val="en-GB"/>
+                        </w:rPr>
+                      </w:pPr>
+                      <w:r>
+                        <w:rPr>
+                          <w:lang w:val="en-US"/>
+                        </w:rPr>
+                        <w:t xml:space="preserve">Figure </w:t>
+                      </w:r>
+                      <w:r>
+                        <w:fldChar w:fldCharType="begin"/>
+                      </w:r>
+                      <w:r>
+                        <w:rPr>
+                          <w:lang w:val="en-US"/>
+                        </w:rPr>
+                        <w:instrText xml:space="preserve"> SEQ Figure \* ARABIC </w:instrText>
+                      </w:r>
+                      <w:r>
+                        <w:fldChar w:fldCharType="separate"/>
+                      </w:r>
+                      <w:r>
+                        <w:rPr>
+                          <w:noProof/>
+                          <w:lang w:val="en-US"/>
+                        </w:rPr>
+                        <w:t>1</w:t>
+                      </w:r>
+                      <w:r>
+                        <w:fldChar w:fldCharType="end"/>
+                      </w:r>
+                      <w:r>
+                        <w:rPr>
+                          <w:lang w:val="en-US"/>
+                        </w:rPr>
+                        <w:t>: One full charge cycle of battery cell1</w:t>
+                      </w:r>
+                      <w:r>
+                        <w:rPr>
+                          <w:lang w:val="en-US"/>
+                        </w:rPr>
+                        <w:t>. Note that the time axis starts at 3000 seconds.</w:t>
+                      </w:r>
+                    </w:p>
+                  </w:txbxContent>
+                </v:textbox>
+                <w10:wrap type="tight"/>
+              </v:shape>
+            </w:pict>
+          </mc:Fallback>
+        </mc:AlternateContent>
+      </w:r>
+      <w:r>
+        <w:rPr>
+          <w:noProof/>
+          <w:lang w:val="en-GB"/>
+        </w:rPr>
+        <w:drawing>
+          <wp:anchor distT="0" distB="0" distL="114300" distR="114300" simplePos="0" relativeHeight="251660288" behindDoc="1" locked="0" layoutInCell="1" allowOverlap="1" wp14:anchorId="3B7BD758" wp14:editId="6E1A6C52">
+            <wp:simplePos x="0" y="0"/>
+            <wp:positionH relativeFrom="column">
+              <wp:posOffset>-4445</wp:posOffset>
+            </wp:positionH>
+            <wp:positionV relativeFrom="paragraph">
+              <wp:posOffset>875665</wp:posOffset>
+            </wp:positionV>
+            <wp:extent cx="5756275" cy="2558415"/>
+            <wp:effectExtent l="0" t="0" r="0" b="0"/>
+            <wp:wrapTight wrapText="bothSides">
+              <wp:wrapPolygon edited="0">
+                <wp:start x="0" y="0"/>
+                <wp:lineTo x="0" y="21445"/>
+                <wp:lineTo x="21540" y="21445"/>
+                <wp:lineTo x="21540" y="0"/>
+                <wp:lineTo x="0" y="0"/>
+              </wp:wrapPolygon>
+            </wp:wrapTight>
+            <wp:docPr id="4" name="Bilde 4"/>
+            <wp:cNvGraphicFramePr>
+              <a:graphicFrameLocks xmlns:a="http://schemas.openxmlformats.org/drawingml/2006/main" noChangeAspect="1"/>
+            </wp:cNvGraphicFramePr>
+            <a:graphic xmlns:a="http://schemas.openxmlformats.org/drawingml/2006/main">
+              <a:graphicData uri="http://schemas.openxmlformats.org/drawingml/2006/picture">
+                <pic:pic xmlns:pic="http://schemas.openxmlformats.org/drawingml/2006/picture">
+                  <pic:nvPicPr>
+                    <pic:cNvPr id="4" name="Bilde 4"/>
+                    <pic:cNvPicPr/>
+                  </pic:nvPicPr>
+                  <pic:blipFill>
+                    <a:blip r:embed="rId5" cstate="print">
+                      <a:extLst>
+                        <a:ext uri="{28A0092B-C50C-407E-A947-70E740481C1C}">
+                          <a14:useLocalDpi xmlns:a14="http://schemas.microsoft.com/office/drawing/2010/main" val="0"/>
+                        </a:ext>
+                      </a:extLst>
+                    </a:blip>
+                    <a:stretch>
+                      <a:fillRect/>
+                    </a:stretch>
+                  </pic:blipFill>
+                  <pic:spPr>
+                    <a:xfrm>
+                      <a:off x="0" y="0"/>
+                      <a:ext cx="5756275" cy="2558415"/>
+                    </a:xfrm>
+                    <a:prstGeom prst="rect">
+                      <a:avLst/>
+                    </a:prstGeom>
+                  </pic:spPr>
+                </pic:pic>
+              </a:graphicData>
+            </a:graphic>
+            <wp14:sizeRelH relativeFrom="page">
+              <wp14:pctWidth>0</wp14:pctWidth>
+            </wp14:sizeRelH>
+            <wp14:sizeRelV relativeFrom="page">
+              <wp14:pctHeight>0</wp14:pctHeight>
+            </wp14:sizeRelV>
+          </wp:anchor>
+        </w:drawing>
+      </w:r>
+      <w:r>
+        <w:rPr>
+          <w:lang w:val="en-GB"/>
+        </w:rPr>
+        <w:t>To determine the behaviour of the battery cells they were all tracked through a full charge cycle using the provided “Battery_Charge_Cycle_Logged_V1.1.ino” code. Every cell behaved similarly in terms of the cell voltage compared to time. The cell voltage of cell1 over a full charge cycle is shown below:</w:t>
+      </w:r>
+    </w:p>
+    <w:p>
+      <w:pPr>
+        <w:rPr>
+          <w:lang w:val="en-GB"/>
+        </w:rPr>
+      </w:pPr>
+    </w:p>
+    <w:p>
+      <w:pPr>
+        <w:rPr>
+          <w:lang w:val="en-GB"/>
+        </w:rPr>
+      </w:pPr>
+      <w:r>
+        <w:rPr>
+          <w:lang w:val="en-GB"/>
+        </w:rPr>
+        <w:t xml:space="preserve">Note the following important points on the graph. At 3190 s the cell is done charging and enters an idle state for 30 s after which it starts discharging. At 11000 s the cell is done discharging </w:t>
+      </w:r>
+      <w:r>
+        <w:rPr>
+          <w:lang w:val="en-GB"/>
+        </w:rPr>
+        <w:t xml:space="preserve">and enters an idle state for 30 s after which it </w:t>
+      </w:r>
+      <w:r>
+        <w:rPr>
+          <w:lang w:val="en-GB"/>
+        </w:rPr>
+        <w:t>starts charging</w:t>
+      </w:r>
+      <w:r>
+        <w:rPr>
+          <w:lang w:val="en-GB"/>
+        </w:rPr>
+        <w:t>. Finally, at 18800 s the cell is once again fully charged and the charge cycle is completed.</w:t>
+      </w:r>
+      <w:r>
+        <w:rPr>
+          <w:lang w:val="en-GB"/>
+        </w:rPr>
+        <w:t xml:space="preserve"> The specific behaviour in each region of the graph will be discussed in later sections. </w:t>
+      </w:r>
+    </w:p>
+    <w:p>
+      <w:pPr>
+        <w:rPr>
+          <w:lang w:val="en-GB"/>
+        </w:rPr>
+      </w:pPr>
+    </w:p>
+    <w:p>
+      <w:pPr>
+        <w:rPr>
+          <w:lang w:val="en-GB"/>
+        </w:rPr>
+      </w:pPr>
+      <w:r>
+        <w:rPr>
+          <w:lang w:val="en-GB"/>
+        </w:rPr>
+        <w:t>The provided charging algorithm also logs the current into the cell. By integrati</w:t>
+      </w:r>
+      <w:r>
+        <w:rPr>
+          <w:lang w:val="en-GB"/>
+        </w:rPr>
+        <w:t>ng</w:t>
+      </w:r>
+      <w:r>
+        <w:rPr>
+          <w:lang w:val="en-GB"/>
+        </w:rPr>
+        <w:t xml:space="preserve"> said current for a full charge or discharge </w:t>
+      </w:r>
+      <w:r>
+        <w:rPr>
+          <w:lang w:val="en-GB"/>
+        </w:rPr>
+        <w:t>section</w:t>
+      </w:r>
+      <w:r>
+        <w:rPr>
+          <w:lang w:val="en-GB"/>
+        </w:rPr>
+        <w:t xml:space="preserve"> it is then possible to determine the cell capacity in terms of </w:t>
+      </w:r>
+      <w:proofErr w:type="spellStart"/>
+      <w:r>
+        <w:rPr>
+          <w:lang w:val="en-GB"/>
+        </w:rPr>
+        <w:t>mAh</w:t>
+      </w:r>
+      <w:proofErr w:type="spellEnd"/>
+      <w:r>
+        <w:rPr>
+          <w:lang w:val="en-GB"/>
+        </w:rPr>
+        <w:t>.</w:t>
+      </w:r>
+      <w:r>
+        <w:rPr>
+          <w:lang w:val="en-GB"/>
+        </w:rPr>
+        <w:t xml:space="preserve"> The results of this analysis is presented in the table below:</w:t>
+      </w:r>
+    </w:p>
+    <w:p>
+      <w:pPr>
+        <w:rPr>
+          <w:lang w:val="en-GB"/>
+        </w:rPr>
+      </w:pPr>
+    </w:p>
+    <w:tbl>
+      <w:tblPr>
+        <w:tblStyle w:val="Tabellrutenett"/>
+        <w:tblW w:w="9128" w:type="dxa"/>
+        <w:tblLook w:val="04A0" w:firstRow="1" w:lastRow="0" w:firstColumn="1" w:lastColumn="0" w:noHBand="0" w:noVBand="1"/>
+      </w:tblPr>
+      <w:tblGrid>
+        <w:gridCol w:w="1980"/>
+        <w:gridCol w:w="1417"/>
+        <w:gridCol w:w="1418"/>
+        <w:gridCol w:w="1417"/>
+        <w:gridCol w:w="1560"/>
+        <w:gridCol w:w="1336"/>
+      </w:tblGrid>
+      <w:tr>
+        <w:trPr>
+          <w:trHeight w:val="539"/>
+        </w:trPr>
+        <w:tc>
+          <w:tcPr>
+            <w:tcW w:w="1980" w:type="dxa"/>
+          </w:tcPr>
+          <w:p>
+            <w:pPr>
+              <w:jc w:val="center"/>
+              <w:rPr>
+                <w:lang w:val="en-GB"/>
+              </w:rPr>
+            </w:pPr>
+            <w:r>
+              <w:rPr>
+                <w:lang w:val="en-GB"/>
+              </w:rPr>
+              <w:t>Cell number</w:t>
+            </w:r>
+          </w:p>
+        </w:tc>
+        <w:tc>
+          <w:tcPr>
+            <w:tcW w:w="1417" w:type="dxa"/>
+          </w:tcPr>
+          <w:p>
+            <w:pPr>
+              <w:jc w:val="center"/>
+              <w:rPr>
+                <w:lang w:val="en-GB"/>
+              </w:rPr>
+            </w:pPr>
+            <w:r>
+              <w:rPr>
+                <w:lang w:val="en-GB"/>
+              </w:rPr>
+              <w:t>1</w:t>
+            </w:r>
+          </w:p>
+        </w:tc>
+        <w:tc>
+          <w:tcPr>
+            <w:tcW w:w="1418" w:type="dxa"/>
+          </w:tcPr>
+          <w:p>
+            <w:pPr>
+              <w:jc w:val="center"/>
+              <w:rPr>
+                <w:lang w:val="en-GB"/>
+              </w:rPr>
+            </w:pPr>
+            <w:r>
+              <w:rPr>
+                <w:lang w:val="en-GB"/>
+              </w:rPr>
+              <w:t>2</w:t>
+            </w:r>
+          </w:p>
+        </w:tc>
+        <w:tc>
+          <w:tcPr>
+            <w:tcW w:w="1417" w:type="dxa"/>
+          </w:tcPr>
+          <w:p>
+            <w:pPr>
+              <w:jc w:val="center"/>
+              <w:rPr>
+                <w:lang w:val="en-GB"/>
+              </w:rPr>
+            </w:pPr>
+            <w:r>
+              <w:rPr>
+                <w:lang w:val="en-GB"/>
+              </w:rPr>
+              <w:t>3</w:t>
+            </w:r>
+          </w:p>
+        </w:tc>
+        <w:tc>
+          <w:tcPr>
+            <w:tcW w:w="1560" w:type="dxa"/>
+          </w:tcPr>
+          <w:p>
+            <w:pPr>
+              <w:jc w:val="center"/>
+              <w:rPr>
+                <w:lang w:val="en-GB"/>
+              </w:rPr>
+            </w:pPr>
+            <w:r>
+              <w:rPr>
+                <w:lang w:val="en-GB"/>
+              </w:rPr>
+              <w:t>4</w:t>
+            </w:r>
+          </w:p>
+        </w:tc>
+        <w:tc>
+          <w:tcPr>
+            <w:tcW w:w="1336" w:type="dxa"/>
+          </w:tcPr>
+          <w:p>
+            <w:pPr>
+              <w:jc w:val="center"/>
+              <w:rPr>
+                <w:lang w:val="en-GB"/>
+              </w:rPr>
+            </w:pPr>
+            <w:r>
+              <w:rPr>
+                <w:lang w:val="en-GB"/>
+              </w:rPr>
+              <w:t>5</w:t>
+            </w:r>
+          </w:p>
+        </w:tc>
+      </w:tr>
+      <w:tr>
+        <w:trPr>
+          <w:trHeight w:val="539"/>
+        </w:trPr>
+        <w:tc>
+          <w:tcPr>
+            <w:tcW w:w="1980" w:type="dxa"/>
+          </w:tcPr>
+          <w:p>
+            <w:pPr>
+              <w:jc w:val="center"/>
+              <w:rPr>
+                <w:lang w:val="en-GB"/>
+              </w:rPr>
+            </w:pPr>
+            <w:r>
+              <w:rPr>
+                <w:lang w:val="en-GB"/>
+              </w:rPr>
+              <w:t>Capacity (</w:t>
+            </w:r>
+            <w:proofErr w:type="spellStart"/>
+            <w:r>
+              <w:rPr>
+                <w:lang w:val="en-GB"/>
+              </w:rPr>
+              <w:t>mAh</w:t>
+            </w:r>
+            <w:proofErr w:type="spellEnd"/>
+            <w:r>
+              <w:rPr>
+                <w:lang w:val="en-GB"/>
+              </w:rPr>
+              <w:t>)</w:t>
+            </w:r>
+          </w:p>
+        </w:tc>
+        <w:tc>
+          <w:tcPr>
+            <w:tcW w:w="1417" w:type="dxa"/>
+          </w:tcPr>
+          <w:p>
+            <w:pPr>
+              <w:jc w:val="center"/>
+              <w:rPr>
+                <w:lang w:val="en-GB"/>
+              </w:rPr>
+            </w:pPr>
+            <w:r>
+              <w:rPr>
+                <w:lang w:val="en-GB"/>
+              </w:rPr>
+              <w:t>542.7</w:t>
+            </w:r>
+          </w:p>
+        </w:tc>
+        <w:tc>
+          <w:tcPr>
+            <w:tcW w:w="1418" w:type="dxa"/>
+          </w:tcPr>
+          <w:p>
+            <w:pPr>
+              <w:jc w:val="center"/>
+              <w:rPr>
+                <w:lang w:val="en-GB"/>
+              </w:rPr>
+            </w:pPr>
+            <w:r>
+              <w:rPr>
+                <w:lang w:val="en-GB"/>
+              </w:rPr>
+              <w:t>526.1</w:t>
+            </w:r>
+          </w:p>
+        </w:tc>
+        <w:tc>
+          <w:tcPr>
+            <w:tcW w:w="1417" w:type="dxa"/>
+          </w:tcPr>
+          <w:p>
+            <w:pPr>
+              <w:jc w:val="center"/>
+              <w:rPr>
+                <w:lang w:val="en-GB"/>
+              </w:rPr>
+            </w:pPr>
+            <w:r>
+              <w:rPr>
+                <w:lang w:val="en-GB"/>
+              </w:rPr>
+              <w:t>519.5</w:t>
+            </w:r>
+          </w:p>
+        </w:tc>
+        <w:tc>
+          <w:tcPr>
+            <w:tcW w:w="1560" w:type="dxa"/>
+          </w:tcPr>
+          <w:p>
+            <w:pPr>
+              <w:jc w:val="center"/>
+              <w:rPr>
+                <w:lang w:val="en-GB"/>
+              </w:rPr>
+            </w:pPr>
+            <w:r>
+              <w:rPr>
+                <w:lang w:val="en-GB"/>
+              </w:rPr>
+              <w:t>530.1</w:t>
+            </w:r>
+          </w:p>
+        </w:tc>
+        <w:tc>
+          <w:tcPr>
+            <w:tcW w:w="1336" w:type="dxa"/>
+          </w:tcPr>
+          <w:p>
+            <w:pPr>
+              <w:jc w:val="center"/>
+              <w:rPr>
+                <w:lang w:val="en-GB"/>
+              </w:rPr>
+            </w:pPr>
+            <w:r>
+              <w:rPr>
+                <w:lang w:val="en-GB"/>
+              </w:rPr>
+              <w:t>543.7</w:t>
+            </w:r>
+          </w:p>
+        </w:tc>
+      </w:tr>
+    </w:tbl>
+    <w:p>
+      <w:pPr>
+        <w:rPr>
+          <w:lang w:val="en-GB"/>
+        </w:rPr>
+      </w:pPr>
+    </w:p>
+    <w:p>
+      <w:pPr>
+        <w:rPr>
+          <w:lang w:val="en-GB"/>
+        </w:rPr>
+      </w:pPr>
+      <w:r>
+        <w:rPr>
+          <w:lang w:val="en-GB"/>
+        </w:rPr>
+        <w:t>What is important to notice is that the cells all have different capacities.</w:t>
+      </w:r>
+    </w:p>
+    <w:p>
+      <w:pPr>
+        <w:rPr>
+          <w:lang w:val="en-GB"/>
+        </w:rPr>
+      </w:pPr>
+    </w:p>
+    <w:p>
+      <w:pPr>
+        <w:rPr>
+          <w:b/>
+          <w:bCs/>
+          <w:lang w:val="en-GB"/>
+        </w:rPr>
+      </w:pPr>
+      <w:r>
+        <w:rPr>
+          <w:b/>
+          <w:bCs/>
+          <w:lang w:val="en-GB"/>
+        </w:rPr>
+        <w:t>PV panels</w:t>
+      </w:r>
+    </w:p>
+    <w:p>
+      <w:pPr>
+        <w:rPr>
+          <w:lang w:val="en-GB"/>
+        </w:rPr>
+      </w:pPr>
+    </w:p>
+    <w:p>
+      <w:pPr>
+        <w:rPr>
+          <w:lang w:val="en-GB"/>
+        </w:rPr>
+      </w:pPr>
+      <w:r>
+        <w:rPr>
+          <w:lang w:val="en-GB"/>
+        </w:rPr>
+        <w:t xml:space="preserve">To charge the batteries </w:t>
+      </w:r>
+    </w:p>
+    <w:p>
+      <w:pPr>
+        <w:rPr>
+          <w:lang w:val="en-GB"/>
+        </w:rPr>
+      </w:pPr>
+    </w:p>
+    <w:p>
+      <w:pPr>
+        <w:rPr>
+          <w:lang w:val="en-GB"/>
+        </w:rPr>
+      </w:pPr>
+      <w:r>
+        <w:rPr>
+          <w:lang w:val="en-GB"/>
+        </w:rPr>
+        <w:t>What is rated power etc?</w:t>
+      </w:r>
+    </w:p>
+    <w:p>
+      <w:pPr>
+        <w:rPr>
+          <w:lang w:val="en-GB"/>
+        </w:rPr>
+      </w:pPr>
+    </w:p>
+    <w:p>
+      <w:pPr>
+        <w:rPr>
+          <w:lang w:val="en-GB"/>
+        </w:rPr>
+      </w:pPr>
+      <w:r>
+        <w:rPr>
+          <w:lang w:val="en-GB"/>
+        </w:rPr>
+        <w:t>The PV panels are characterised by the</w:t>
+      </w:r>
+      <w:r>
+        <w:rPr>
+          <w:lang w:val="en-GB"/>
+        </w:rPr>
+        <w:t>ir</w:t>
+      </w:r>
+      <w:r>
+        <w:rPr>
+          <w:lang w:val="en-GB"/>
+        </w:rPr>
+        <w:t xml:space="preserve"> I-V curves.</w:t>
+      </w:r>
+      <w:r>
+        <w:rPr>
+          <w:lang w:val="en-GB"/>
+        </w:rPr>
+        <w:t xml:space="preserve"> To determine the I-V curves each panel was connected to the SMPS in the manner shown below</w:t>
+      </w:r>
+      <w:r>
+        <w:rPr>
+          <w:lang w:val="en-GB"/>
+        </w:rPr>
+        <w:t>. To get consistency between panels, each panel was activated using the provided lamp and not direct sunlight.</w:t>
+      </w:r>
+    </w:p>
+    <w:p>
+      <w:pPr>
+        <w:rPr>
+          <w:lang w:val="en-GB"/>
+        </w:rPr>
+      </w:pPr>
+      <w:r>
+        <w:rPr>
+          <w:noProof/>
+          <w:lang w:val="en-GB"/>
+        </w:rPr>
+        <w:drawing>
+          <wp:anchor distT="0" distB="0" distL="114300" distR="114300" simplePos="0" relativeHeight="251670528" behindDoc="1" locked="0" layoutInCell="1" allowOverlap="1" wp14:anchorId="4532938E" wp14:editId="059630A0">
+            <wp:simplePos x="0" y="0"/>
+            <wp:positionH relativeFrom="column">
+              <wp:posOffset>-3810</wp:posOffset>
+            </wp:positionH>
+            <wp:positionV relativeFrom="paragraph">
+              <wp:posOffset>288391</wp:posOffset>
+            </wp:positionV>
+            <wp:extent cx="5756910" cy="2143760"/>
+            <wp:effectExtent l="0" t="0" r="0" b="2540"/>
+            <wp:wrapTight wrapText="bothSides">
+              <wp:wrapPolygon edited="0">
+                <wp:start x="0" y="0"/>
+                <wp:lineTo x="0" y="21498"/>
+                <wp:lineTo x="21538" y="21498"/>
+                <wp:lineTo x="21538" y="0"/>
+                <wp:lineTo x="0" y="0"/>
+              </wp:wrapPolygon>
+            </wp:wrapTight>
+            <wp:docPr id="13" name="Bilde 13"/>
+            <wp:cNvGraphicFramePr>
+              <a:graphicFrameLocks xmlns:a="http://schemas.openxmlformats.org/drawingml/2006/main" noChangeAspect="1"/>
+            </wp:cNvGraphicFramePr>
+            <a:graphic xmlns:a="http://schemas.openxmlformats.org/drawingml/2006/main">
+              <a:graphicData uri="http://schemas.openxmlformats.org/drawingml/2006/picture">
+                <pic:pic xmlns:pic="http://schemas.openxmlformats.org/drawingml/2006/picture">
+                  <pic:nvPicPr>
+                    <pic:cNvPr id="13" name="Bilde 13"/>
+                    <pic:cNvPicPr/>
+                  </pic:nvPicPr>
+                  <pic:blipFill>
+                    <a:blip r:embed="rId6" cstate="print">
+                      <a:extLst>
+                        <a:ext uri="{28A0092B-C50C-407E-A947-70E740481C1C}">
+                          <a14:useLocalDpi xmlns:a14="http://schemas.microsoft.com/office/drawing/2010/main" val="0"/>
+                        </a:ext>
+                      </a:extLst>
+                    </a:blip>
+                    <a:stretch>
+                      <a:fillRect/>
+                    </a:stretch>
+                  </pic:blipFill>
+                  <pic:spPr>
+                    <a:xfrm>
+                      <a:off x="0" y="0"/>
+                      <a:ext cx="5756910" cy="2143760"/>
+                    </a:xfrm>
+                    <a:prstGeom prst="rect">
+                      <a:avLst/>
+                    </a:prstGeom>
+                  </pic:spPr>
+                </pic:pic>
+              </a:graphicData>
+            </a:graphic>
+            <wp14:sizeRelH relativeFrom="page">
+              <wp14:pctWidth>0</wp14:pctWidth>
+            </wp14:sizeRelH>
+            <wp14:sizeRelV relativeFrom="page">
+              <wp14:pctHeight>0</wp14:pctHeight>
+            </wp14:sizeRelV>
+          </wp:anchor>
+        </w:drawing>
+      </w:r>
+    </w:p>
+    <w:p>
+      <w:pPr>
+        <w:rPr>
+          <w:lang w:val="en-GB"/>
+        </w:rPr>
+      </w:pPr>
+    </w:p>
+    <w:p>
+      <w:pPr>
+        <w:rPr>
+          <w:lang w:val="en-GB"/>
+        </w:rPr>
+      </w:pPr>
+      <w:r>
+        <w:rPr>
+          <w:noProof/>
+          <w:lang w:val="en-GB"/>
+        </w:rPr>
+        <w:drawing>
+          <wp:anchor distT="0" distB="0" distL="114300" distR="114300" simplePos="0" relativeHeight="251665408" behindDoc="1" locked="0" layoutInCell="1" allowOverlap="1" wp14:anchorId="0EC7806B" wp14:editId="489F4215">
+            <wp:simplePos x="0" y="0"/>
+            <wp:positionH relativeFrom="column">
+              <wp:posOffset>-709873</wp:posOffset>
+            </wp:positionH>
+            <wp:positionV relativeFrom="paragraph">
+              <wp:posOffset>3605058</wp:posOffset>
+            </wp:positionV>
+            <wp:extent cx="3539490" cy="2654300"/>
+            <wp:effectExtent l="0" t="0" r="3810" b="0"/>
+            <wp:wrapTight wrapText="bothSides">
+              <wp:wrapPolygon edited="0">
+                <wp:start x="0" y="0"/>
+                <wp:lineTo x="0" y="21497"/>
+                <wp:lineTo x="21546" y="21497"/>
+                <wp:lineTo x="21546" y="0"/>
+                <wp:lineTo x="0" y="0"/>
+              </wp:wrapPolygon>
+            </wp:wrapTight>
+            <wp:docPr id="8" name="Bilde 8"/>
+            <wp:cNvGraphicFramePr>
+              <a:graphicFrameLocks xmlns:a="http://schemas.openxmlformats.org/drawingml/2006/main" noChangeAspect="1"/>
+            </wp:cNvGraphicFramePr>
+            <a:graphic xmlns:a="http://schemas.openxmlformats.org/drawingml/2006/main">
+              <a:graphicData uri="http://schemas.openxmlformats.org/drawingml/2006/picture">
+                <pic:pic xmlns:pic="http://schemas.openxmlformats.org/drawingml/2006/picture">
+                  <pic:nvPicPr>
+                    <pic:cNvPr id="8" name="Bilde 8"/>
+                    <pic:cNvPicPr/>
+                  </pic:nvPicPr>
+                  <pic:blipFill>
+                    <a:blip r:embed="rId7" cstate="print">
+                      <a:extLst>
+                        <a:ext uri="{28A0092B-C50C-407E-A947-70E740481C1C}">
+                          <a14:useLocalDpi xmlns:a14="http://schemas.microsoft.com/office/drawing/2010/main" val="0"/>
+                        </a:ext>
+                      </a:extLst>
+                    </a:blip>
+                    <a:stretch>
+                      <a:fillRect/>
+                    </a:stretch>
+                  </pic:blipFill>
+                  <pic:spPr>
+                    <a:xfrm>
+                      <a:off x="0" y="0"/>
+                      <a:ext cx="3539490" cy="2654300"/>
+                    </a:xfrm>
+                    <a:prstGeom prst="rect">
+                      <a:avLst/>
+                    </a:prstGeom>
+                  </pic:spPr>
+                </pic:pic>
+              </a:graphicData>
+            </a:graphic>
+            <wp14:sizeRelH relativeFrom="page">
+              <wp14:pctWidth>0</wp14:pctWidth>
+            </wp14:sizeRelH>
+            <wp14:sizeRelV relativeFrom="page">
+              <wp14:pctHeight>0</wp14:pctHeight>
+            </wp14:sizeRelV>
+          </wp:anchor>
+        </w:drawing>
+      </w:r>
+      <w:r>
+        <w:rPr>
+          <w:noProof/>
+          <w:lang w:val="en-GB"/>
+        </w:rPr>
+        <w:drawing>
+          <wp:anchor distT="0" distB="0" distL="114300" distR="114300" simplePos="0" relativeHeight="251666432" behindDoc="1" locked="0" layoutInCell="1" allowOverlap="1" wp14:anchorId="64DA79D2" wp14:editId="62562F4C">
+            <wp:simplePos x="0" y="0"/>
+            <wp:positionH relativeFrom="column">
+              <wp:posOffset>2878455</wp:posOffset>
+            </wp:positionH>
+            <wp:positionV relativeFrom="paragraph">
+              <wp:posOffset>3614420</wp:posOffset>
+            </wp:positionV>
+            <wp:extent cx="3524250" cy="2642870"/>
+            <wp:effectExtent l="0" t="0" r="6350" b="0"/>
+            <wp:wrapTight wrapText="bothSides">
+              <wp:wrapPolygon edited="0">
+                <wp:start x="0" y="0"/>
+                <wp:lineTo x="0" y="21486"/>
+                <wp:lineTo x="21561" y="21486"/>
+                <wp:lineTo x="21561" y="0"/>
+                <wp:lineTo x="0" y="0"/>
+              </wp:wrapPolygon>
+            </wp:wrapTight>
+            <wp:docPr id="9" name="Bilde 9"/>
+            <wp:cNvGraphicFramePr>
+              <a:graphicFrameLocks xmlns:a="http://schemas.openxmlformats.org/drawingml/2006/main" noChangeAspect="1"/>
+            </wp:cNvGraphicFramePr>
+            <a:graphic xmlns:a="http://schemas.openxmlformats.org/drawingml/2006/main">
+              <a:graphicData uri="http://schemas.openxmlformats.org/drawingml/2006/picture">
+                <pic:pic xmlns:pic="http://schemas.openxmlformats.org/drawingml/2006/picture">
+                  <pic:nvPicPr>
+                    <pic:cNvPr id="9" name="Bilde 9"/>
+                    <pic:cNvPicPr/>
+                  </pic:nvPicPr>
+                  <pic:blipFill>
+                    <a:blip r:embed="rId8" cstate="print">
+                      <a:extLst>
+                        <a:ext uri="{28A0092B-C50C-407E-A947-70E740481C1C}">
+                          <a14:useLocalDpi xmlns:a14="http://schemas.microsoft.com/office/drawing/2010/main" val="0"/>
+                        </a:ext>
+                      </a:extLst>
+                    </a:blip>
+                    <a:stretch>
+                      <a:fillRect/>
+                    </a:stretch>
+                  </pic:blipFill>
+                  <pic:spPr>
+                    <a:xfrm>
+                      <a:off x="0" y="0"/>
+                      <a:ext cx="3524250" cy="2642870"/>
+                    </a:xfrm>
+                    <a:prstGeom prst="rect">
+                      <a:avLst/>
+                    </a:prstGeom>
+                  </pic:spPr>
+                </pic:pic>
+              </a:graphicData>
+            </a:graphic>
+            <wp14:sizeRelH relativeFrom="page">
+              <wp14:pctWidth>0</wp14:pctWidth>
+            </wp14:sizeRelH>
+            <wp14:sizeRelV relativeFrom="page">
+              <wp14:pctHeight>0</wp14:pctHeight>
+            </wp14:sizeRelV>
+          </wp:anchor>
+        </w:drawing>
+      </w:r>
+      <w:r>
+        <w:rPr>
+          <w:noProof/>
+          <w:lang w:val="en-GB"/>
+        </w:rPr>
+        <w:drawing>
+          <wp:anchor distT="0" distB="0" distL="114300" distR="114300" simplePos="0" relativeHeight="251663360" behindDoc="1" locked="0" layoutInCell="1" allowOverlap="1" wp14:anchorId="67B36937" wp14:editId="2B24FE0F">
+            <wp:simplePos x="0" y="0"/>
+            <wp:positionH relativeFrom="column">
+              <wp:posOffset>-709930</wp:posOffset>
+            </wp:positionH>
+            <wp:positionV relativeFrom="paragraph">
+              <wp:posOffset>1043305</wp:posOffset>
+            </wp:positionV>
+            <wp:extent cx="3531235" cy="2648585"/>
+            <wp:effectExtent l="0" t="0" r="0" b="5715"/>
+            <wp:wrapTight wrapText="bothSides">
+              <wp:wrapPolygon edited="0">
+                <wp:start x="0" y="0"/>
+                <wp:lineTo x="0" y="21543"/>
+                <wp:lineTo x="21518" y="21543"/>
+                <wp:lineTo x="21518" y="0"/>
+                <wp:lineTo x="0" y="0"/>
+              </wp:wrapPolygon>
+            </wp:wrapTight>
+            <wp:docPr id="6" name="Bilde 6"/>
+            <wp:cNvGraphicFramePr>
+              <a:graphicFrameLocks xmlns:a="http://schemas.openxmlformats.org/drawingml/2006/main" noChangeAspect="1"/>
+            </wp:cNvGraphicFramePr>
+            <a:graphic xmlns:a="http://schemas.openxmlformats.org/drawingml/2006/main">
+              <a:graphicData uri="http://schemas.openxmlformats.org/drawingml/2006/picture">
+                <pic:pic xmlns:pic="http://schemas.openxmlformats.org/drawingml/2006/picture">
+                  <pic:nvPicPr>
+                    <pic:cNvPr id="6" name="Bilde 6"/>
+                    <pic:cNvPicPr/>
+                  </pic:nvPicPr>
+                  <pic:blipFill>
+                    <a:blip r:embed="rId9" cstate="print">
+                      <a:extLst>
+                        <a:ext uri="{28A0092B-C50C-407E-A947-70E740481C1C}">
+                          <a14:useLocalDpi xmlns:a14="http://schemas.microsoft.com/office/drawing/2010/main" val="0"/>
+                        </a:ext>
+                      </a:extLst>
+                    </a:blip>
+                    <a:stretch>
+                      <a:fillRect/>
+                    </a:stretch>
+                  </pic:blipFill>
+                  <pic:spPr>
+                    <a:xfrm>
+                      <a:off x="0" y="0"/>
+                      <a:ext cx="3531235" cy="2648585"/>
+                    </a:xfrm>
+                    <a:prstGeom prst="rect">
+                      <a:avLst/>
+                    </a:prstGeom>
+                  </pic:spPr>
+                </pic:pic>
+              </a:graphicData>
+            </a:graphic>
+            <wp14:sizeRelH relativeFrom="page">
+              <wp14:pctWidth>0</wp14:pctWidth>
+            </wp14:sizeRelH>
+            <wp14:sizeRelV relativeFrom="page">
+              <wp14:pctHeight>0</wp14:pctHeight>
+            </wp14:sizeRelV>
+          </wp:anchor>
+        </w:drawing>
+      </w:r>
+      <w:r>
+        <w:rPr>
+          <w:noProof/>
+          <w:lang w:val="en-GB"/>
+        </w:rPr>
+        <w:drawing>
+          <wp:anchor distT="0" distB="0" distL="114300" distR="114300" simplePos="0" relativeHeight="251664384" behindDoc="1" locked="0" layoutInCell="1" allowOverlap="1" wp14:anchorId="507591DD" wp14:editId="617A2D64">
+            <wp:simplePos x="0" y="0"/>
+            <wp:positionH relativeFrom="column">
+              <wp:posOffset>2875941</wp:posOffset>
+            </wp:positionH>
+            <wp:positionV relativeFrom="paragraph">
+              <wp:posOffset>1037590</wp:posOffset>
+            </wp:positionV>
+            <wp:extent cx="3531870" cy="2648585"/>
+            <wp:effectExtent l="0" t="0" r="0" b="5715"/>
+            <wp:wrapTight wrapText="bothSides">
+              <wp:wrapPolygon edited="0">
+                <wp:start x="0" y="0"/>
+                <wp:lineTo x="0" y="21543"/>
+                <wp:lineTo x="21515" y="21543"/>
+                <wp:lineTo x="21515" y="0"/>
+                <wp:lineTo x="0" y="0"/>
+              </wp:wrapPolygon>
+            </wp:wrapTight>
+            <wp:docPr id="7" name="Bilde 7"/>
+            <wp:cNvGraphicFramePr>
+              <a:graphicFrameLocks xmlns:a="http://schemas.openxmlformats.org/drawingml/2006/main" noChangeAspect="1"/>
+            </wp:cNvGraphicFramePr>
+            <a:graphic xmlns:a="http://schemas.openxmlformats.org/drawingml/2006/main">
+              <a:graphicData uri="http://schemas.openxmlformats.org/drawingml/2006/picture">
+                <pic:pic xmlns:pic="http://schemas.openxmlformats.org/drawingml/2006/picture">
+                  <pic:nvPicPr>
+                    <pic:cNvPr id="7" name="Bilde 7"/>
+                    <pic:cNvPicPr/>
+                  </pic:nvPicPr>
+                  <pic:blipFill>
+                    <a:blip r:embed="rId10" cstate="print">
+                      <a:extLst>
+                        <a:ext uri="{28A0092B-C50C-407E-A947-70E740481C1C}">
+                          <a14:useLocalDpi xmlns:a14="http://schemas.microsoft.com/office/drawing/2010/main" val="0"/>
+                        </a:ext>
+                      </a:extLst>
+                    </a:blip>
+                    <a:stretch>
+                      <a:fillRect/>
+                    </a:stretch>
+                  </pic:blipFill>
+                  <pic:spPr>
+                    <a:xfrm>
+                      <a:off x="0" y="0"/>
+                      <a:ext cx="3531870" cy="2648585"/>
+                    </a:xfrm>
+                    <a:prstGeom prst="rect">
+                      <a:avLst/>
+                    </a:prstGeom>
+                  </pic:spPr>
+                </pic:pic>
+              </a:graphicData>
+            </a:graphic>
+            <wp14:sizeRelH relativeFrom="page">
+              <wp14:pctWidth>0</wp14:pctWidth>
+            </wp14:sizeRelH>
+            <wp14:sizeRelV relativeFrom="page">
+              <wp14:pctHeight>0</wp14:pctHeight>
+            </wp14:sizeRelV>
+          </wp:anchor>
+        </w:drawing>
+      </w:r>
+      <w:r>
+        <w:rPr>
+          <w:lang w:val="en-GB"/>
+        </w:rPr>
+        <w:t xml:space="preserve">The SMPS was </w:t>
+      </w:r>
+      <w:r>
+        <w:rPr>
+          <w:lang w:val="en-GB"/>
+        </w:rPr>
+        <w:t>used</w:t>
+      </w:r>
+      <w:r>
+        <w:rPr>
+          <w:lang w:val="en-GB"/>
+        </w:rPr>
+        <w:t xml:space="preserve"> in a boost configuration such that the voltage and current of the panels could be measured directly. Using the “</w:t>
+      </w:r>
+      <w:proofErr w:type="spellStart"/>
+      <w:r>
+        <w:rPr>
+          <w:lang w:val="en-GB"/>
+        </w:rPr>
+        <w:t>PV_characterisation.ino</w:t>
+      </w:r>
+      <w:proofErr w:type="spellEnd"/>
+      <w:r>
+        <w:rPr>
+          <w:lang w:val="en-GB"/>
+        </w:rPr>
+        <w:t>” code</w:t>
+      </w:r>
+      <w:r>
+        <w:rPr>
+          <w:lang w:val="en-GB"/>
+        </w:rPr>
+        <w:t xml:space="preserve"> (1)</w:t>
+      </w:r>
+      <w:r>
+        <w:rPr>
+          <w:lang w:val="en-GB"/>
+        </w:rPr>
+        <w:t xml:space="preserve">, the input current was swept and </w:t>
+      </w:r>
+      <w:r>
+        <w:rPr>
+          <w:lang w:val="en-GB"/>
+        </w:rPr>
+        <w:t>the c</w:t>
+      </w:r>
+      <w:r>
+        <w:rPr>
+          <w:lang w:val="en-GB"/>
+        </w:rPr>
+        <w:t xml:space="preserve">orresponding input voltage logged. The resistance on the output was </w:t>
+      </w:r>
+      <w:r>
+        <w:rPr>
+          <w:lang w:val="en-GB"/>
+        </w:rPr>
+        <w:t>changed</w:t>
+      </w:r>
+      <w:r>
+        <w:rPr>
+          <w:lang w:val="en-GB"/>
+        </w:rPr>
+        <w:t xml:space="preserve"> at set currents such as to not exceed the maximum output voltage of the SMPS.</w:t>
+      </w:r>
+      <w:r>
+        <w:rPr>
+          <w:lang w:val="en-GB"/>
+        </w:rPr>
+        <w:t xml:space="preserve"> The produced I-V curves</w:t>
+      </w:r>
+      <w:r>
+        <w:rPr>
+          <w:lang w:val="en-GB"/>
+        </w:rPr>
+        <w:t xml:space="preserve"> and power output graphs</w:t>
+      </w:r>
+      <w:r>
+        <w:rPr>
+          <w:lang w:val="en-GB"/>
+        </w:rPr>
+        <w:t xml:space="preserve"> are shown below:</w:t>
+      </w:r>
+    </w:p>
+    <w:p>
+      <w:pPr>
+        <w:rPr>
+          <w:lang w:val="en-GB"/>
+        </w:rPr>
+      </w:pPr>
+      <w:r>
+        <w:rPr>
+          <w:lang w:val="en-GB"/>
+        </w:rPr>
+        <w:lastRenderedPageBreak/>
+        <w:t>Though the data is a noisy, it is clear that all panels exhibit the standard I-V characteristics of a PV cell. That is, they behave as non-ideal current sources with a nearly constant current at low voltages and a rapid current reduction at high voltages (2).</w:t>
+      </w:r>
+    </w:p>
+    <w:p>
+      <w:pPr>
+        <w:rPr>
+          <w:b/>
+          <w:bCs/>
+          <w:lang w:val="en-GB"/>
+        </w:rPr>
+      </w:pPr>
+    </w:p>
+    <w:p>
+      <w:pPr>
+        <w:rPr>
+          <w:lang w:val="en-GB"/>
+        </w:rPr>
+      </w:pPr>
+      <w:r>
+        <w:rPr>
+          <w:b/>
+          <w:bCs/>
+          <w:lang w:val="en-GB"/>
+        </w:rPr>
+        <w:t>SMPS</w:t>
+      </w:r>
+    </w:p>
+    <w:p>
+      <w:pPr>
+        <w:rPr>
+          <w:lang w:val="en-GB"/>
+        </w:rPr>
+      </w:pPr>
+    </w:p>
+    <w:p>
+      <w:pPr>
+        <w:rPr>
+          <w:lang w:val="en-GB"/>
+        </w:rPr>
+      </w:pPr>
+      <w:r>
+        <w:rPr>
+          <w:lang w:val="en-GB"/>
+        </w:rPr>
+        <w:t>The SMPS has been thoroughly characterised in 2</w:t>
+      </w:r>
+      <w:r>
+        <w:rPr>
+          <w:vertAlign w:val="superscript"/>
+          <w:lang w:val="en-GB"/>
+        </w:rPr>
+        <w:t>nd</w:t>
+      </w:r>
+      <w:r>
+        <w:rPr>
+          <w:lang w:val="en-GB"/>
+        </w:rPr>
+        <w:t xml:space="preserve"> year labs.</w:t>
+      </w:r>
+      <w:r>
+        <w:rPr>
+          <w:lang w:val="en-GB"/>
+        </w:rPr>
+        <w:t xml:space="preserve"> Its characteristics vary with mode of operation, input power, output voltage and many other factors. However, as will be discussed in later sections, for the energy submodule the SMPS will be operating in buck mode with an output voltage in the range 2.4</w:t>
+      </w:r>
+      <w:r>
+        <w:rPr>
+          <w:lang w:val="en-GB"/>
+        </w:rPr>
+        <w:t xml:space="preserve"> </w:t>
+      </w:r>
+      <w:r>
+        <w:rPr>
+          <w:lang w:val="en-GB"/>
+        </w:rPr>
+        <w:t xml:space="preserve">- 3.6 V.  </w:t>
+      </w:r>
+    </w:p>
+    <w:p>
+      <w:pPr>
+        <w:rPr>
+          <w:lang w:val="en-GB"/>
+        </w:rPr>
+      </w:pPr>
+      <w:r>
+        <w:rPr>
+          <w:noProof/>
+          <w:lang w:val="en-GB"/>
+        </w:rPr>
+        <w:drawing>
+          <wp:anchor distT="0" distB="0" distL="114300" distR="114300" simplePos="0" relativeHeight="251667456" behindDoc="1" locked="0" layoutInCell="1" allowOverlap="1" wp14:anchorId="0FFD9C2E" wp14:editId="7E783650">
+            <wp:simplePos x="0" y="0"/>
+            <wp:positionH relativeFrom="column">
+              <wp:posOffset>2820670</wp:posOffset>
+            </wp:positionH>
+            <wp:positionV relativeFrom="paragraph">
+              <wp:posOffset>100600</wp:posOffset>
+            </wp:positionV>
+            <wp:extent cx="3467100" cy="2600325"/>
+            <wp:effectExtent l="0" t="0" r="0" b="3175"/>
+            <wp:wrapTight wrapText="bothSides">
+              <wp:wrapPolygon edited="0">
+                <wp:start x="0" y="0"/>
+                <wp:lineTo x="0" y="21521"/>
+                <wp:lineTo x="21521" y="21521"/>
+                <wp:lineTo x="21521" y="0"/>
+                <wp:lineTo x="0" y="0"/>
+              </wp:wrapPolygon>
+            </wp:wrapTight>
+            <wp:docPr id="10" name="Bilde 10"/>
+            <wp:cNvGraphicFramePr>
+              <a:graphicFrameLocks xmlns:a="http://schemas.openxmlformats.org/drawingml/2006/main" noChangeAspect="1"/>
+            </wp:cNvGraphicFramePr>
+            <a:graphic xmlns:a="http://schemas.openxmlformats.org/drawingml/2006/main">
+              <a:graphicData uri="http://schemas.openxmlformats.org/drawingml/2006/picture">
+                <pic:pic xmlns:pic="http://schemas.openxmlformats.org/drawingml/2006/picture">
+                  <pic:nvPicPr>
+                    <pic:cNvPr id="10" name="Bilde 10"/>
+                    <pic:cNvPicPr>
+                      <a:picLocks noChangeAspect="1" noChangeArrowheads="1"/>
+                    </pic:cNvPicPr>
+                  </pic:nvPicPr>
+                  <pic:blipFill>
+                    <a:blip r:embed="rId11" cstate="print">
+                      <a:extLst>
+                        <a:ext uri="{28A0092B-C50C-407E-A947-70E740481C1C}">
+                          <a14:useLocalDpi xmlns:a14="http://schemas.microsoft.com/office/drawing/2010/main" val="0"/>
+                        </a:ext>
+                      </a:extLst>
+                    </a:blip>
+                    <a:stretch>
+                      <a:fillRect/>
+                    </a:stretch>
+                  </pic:blipFill>
+                  <pic:spPr bwMode="auto">
+                    <a:xfrm>
+                      <a:off x="0" y="0"/>
+                      <a:ext cx="3467100" cy="2600325"/>
+                    </a:xfrm>
+                    <a:prstGeom prst="rect">
+                      <a:avLst/>
+                    </a:prstGeom>
+                    <a:noFill/>
+                    <a:ln>
+                      <a:noFill/>
+                    </a:ln>
+                  </pic:spPr>
+                </pic:pic>
+              </a:graphicData>
+            </a:graphic>
+            <wp14:sizeRelH relativeFrom="page">
+              <wp14:pctWidth>0</wp14:pctWidth>
+            </wp14:sizeRelH>
+            <wp14:sizeRelV relativeFrom="page">
+              <wp14:pctHeight>0</wp14:pctHeight>
+            </wp14:sizeRelV>
+          </wp:anchor>
+        </w:drawing>
+      </w:r>
+    </w:p>
+    <w:p>
+      <w:pPr>
+        <w:rPr>
+          <w:lang w:val="en-GB"/>
+        </w:rPr>
+      </w:pPr>
+      <w:r>
+        <w:rPr>
+          <w:lang w:val="en-GB"/>
+        </w:rPr>
+        <w:t>Figure 2 details the efficiency</w:t>
+      </w:r>
+      <w:r>
+        <w:rPr>
+          <w:lang w:val="en-GB"/>
+        </w:rPr>
+        <w:t xml:space="preserve"> of the SMPS in closed loop, synchronous, buck mode with a target output voltage of </w:t>
+      </w:r>
+      <w:r>
+        <w:rPr>
+          <w:lang w:val="en-GB"/>
+        </w:rPr>
+        <w:t>~</w:t>
+      </w:r>
+      <w:r>
+        <w:rPr>
+          <w:lang w:val="en-GB"/>
+        </w:rPr>
+        <w:t>2.7 V (3).</w:t>
+      </w:r>
+      <w:r>
+        <w:rPr>
+          <w:lang w:val="en-GB"/>
+        </w:rPr>
+        <w:t xml:space="preserve"> The efficiency of the buck SMPS varies greatly with the output current, with very low efficiency at low output currents.</w:t>
+      </w:r>
+    </w:p>
+    <w:p>
+      <w:pPr>
+        <w:rPr>
+          <w:lang w:val="en-GB"/>
+        </w:rPr>
+      </w:pPr>
+    </w:p>
+    <w:p>
+      <w:pPr>
+        <w:rPr>
+          <w:lang w:val="en-GB"/>
+        </w:rPr>
+      </w:pPr>
+      <w:r>
+        <w:rPr>
+          <w:noProof/>
+        </w:rPr>
+        <mc:AlternateContent>
+          <mc:Choice Requires="wps">
+            <w:drawing>
+              <wp:anchor distT="0" distB="0" distL="114300" distR="114300" simplePos="0" relativeHeight="251669504" behindDoc="1" locked="0" layoutInCell="1" allowOverlap="1" wp14:anchorId="24E6B5CA" wp14:editId="1B03192A">
+                <wp:simplePos x="0" y="0"/>
+                <wp:positionH relativeFrom="column">
+                  <wp:posOffset>2892463</wp:posOffset>
+                </wp:positionH>
+                <wp:positionV relativeFrom="paragraph">
+                  <wp:posOffset>1306195</wp:posOffset>
+                </wp:positionV>
+                <wp:extent cx="3467100" cy="635"/>
+                <wp:effectExtent l="0" t="0" r="0" b="12065"/>
+                <wp:wrapTight wrapText="bothSides">
+                  <wp:wrapPolygon edited="0">
+                    <wp:start x="0" y="0"/>
+                    <wp:lineTo x="0" y="0"/>
+                    <wp:lineTo x="21521" y="0"/>
+                    <wp:lineTo x="21521" y="0"/>
+                    <wp:lineTo x="0" y="0"/>
+                  </wp:wrapPolygon>
+                </wp:wrapTight>
+                <wp:docPr id="12" name="Tekstboks 12"/>
+                <wp:cNvGraphicFramePr/>
+                <a:graphic xmlns:a="http://schemas.openxmlformats.org/drawingml/2006/main">
+                  <a:graphicData uri="http://schemas.microsoft.com/office/word/2010/wordprocessingShape">
+                    <wps:wsp>
+                      <wps:cNvSpPr txBox="1"/>
+                      <wps:spPr>
+                        <a:xfrm>
+                          <a:off x="0" y="0"/>
+                          <a:ext cx="3467100" cy="635"/>
+                        </a:xfrm>
+                        <a:prstGeom prst="rect">
+                          <a:avLst/>
+                        </a:prstGeom>
+                        <a:solidFill>
+                          <a:prstClr val="white"/>
+                        </a:solidFill>
+                        <a:ln>
+                          <a:noFill/>
+                        </a:ln>
+                      </wps:spPr>
+                      <wps:txbx>
+                        <w:txbxContent>
+                          <w:p>
+                            <w:pPr>
+                              <w:pStyle w:val="Bildetekst"/>
+                              <w:rPr>
+                                <w:noProof/>
+                                <w:lang w:val="en-US"/>
+                              </w:rPr>
+                            </w:pPr>
+                            <w:r>
+                              <w:rPr>
+                                <w:lang w:val="en-US"/>
+                              </w:rPr>
+                              <w:t xml:space="preserve">Figure </w:t>
+                            </w:r>
+                            <w:r>
+                              <w:fldChar w:fldCharType="begin"/>
+                            </w:r>
+                            <w:r>
+                              <w:rPr>
+                                <w:lang w:val="en-US"/>
+                              </w:rPr>
+                              <w:instrText xml:space="preserve"> SEQ Figure \* ARABIC </w:instrText>
+                            </w:r>
+                            <w:r>
+                              <w:fldChar w:fldCharType="separate"/>
+                            </w:r>
+                            <w:r>
+                              <w:rPr>
+                                <w:noProof/>
+                                <w:lang w:val="en-US"/>
+                              </w:rPr>
+                              <w:t>2</w:t>
+                            </w:r>
+                            <w:r>
+                              <w:fldChar w:fldCharType="end"/>
+                            </w:r>
+                            <w:r>
+                              <w:rPr>
+                                <w:lang w:val="en-US"/>
+                              </w:rPr>
+                              <w:t xml:space="preserve">: Buck SMPS efficiency at </w:t>
+                            </w:r>
+                            <w:proofErr w:type="spellStart"/>
+                            <w:r>
+                              <w:rPr>
+                                <w:rFonts w:ascii="Cambria Math" w:hAnsi="Cambria Math"/>
+                                <w:lang w:val="en-US"/>
+                              </w:rPr>
+                              <w:t>V</w:t>
+                            </w:r>
+                            <w:r>
+                              <w:rPr>
+                                <w:rFonts w:ascii="Cambria Math" w:hAnsi="Cambria Math"/>
+                                <w:lang w:val="en-US"/>
+                              </w:rPr>
+                              <w:t>_out</w:t>
+                            </w:r>
+                            <w:proofErr w:type="spellEnd"/>
+                            <w:r>
+                              <w:rPr>
+                                <w:rFonts w:ascii="Cambria Math" w:hAnsi="Cambria Math"/>
+                                <w:lang w:val="en-US"/>
+                              </w:rPr>
+                              <w:t xml:space="preserve"> = 2.</w:t>
+                            </w:r>
+                            <w:r>
+                              <w:rPr>
+                                <w:rFonts w:ascii="Cambria Math" w:hAnsi="Cambria Math"/>
+                                <w:lang w:val="en-US"/>
+                              </w:rPr>
+                              <w:t xml:space="preserve">685 </w:t>
+                            </w:r>
+                            <w:r>
+                              <w:rPr>
+                                <w:rFonts w:ascii="Cambria Math" w:hAnsi="Cambria Math"/>
+                                <w:lang w:val="en-US"/>
+                              </w:rPr>
+                              <w:t>V</w:t>
+                            </w:r>
+                          </w:p>
+                        </w:txbxContent>
+                      </wps:txbx>
+                      <wps:bodyPr rot="0" spcFirstLastPara="0" vertOverflow="overflow" horzOverflow="overflow" vert="horz" wrap="square" lIns="0" tIns="0" rIns="0" bIns="0" numCol="1" spcCol="0" rtlCol="0" fromWordArt="0" anchor="t" anchorCtr="0" forceAA="0" compatLnSpc="1">
+                        <a:prstTxWarp prst="textNoShape">
+                          <a:avLst/>
+                        </a:prstTxWarp>
+                        <a:spAutoFit/>
+                      </wps:bodyPr>
+                    </wps:wsp>
+                  </a:graphicData>
+                </a:graphic>
+              </wp:anchor>
+            </w:drawing>
+          </mc:Choice>
+          <mc:Fallback>
+            <w:pict>
+              <v:shape w14:anchorId="24E6B5CA" id="Tekstboks 12" o:spid="_x0000_s1027" type="#_x0000_t202" style="position:absolute;margin-left:227.75pt;margin-top:102.85pt;width:273pt;height:.05pt;z-index:-251646976;visibility:visible;mso-wrap-style:square;mso-wrap-distance-left:9pt;mso-wrap-distance-top:0;mso-wrap-distance-right:9pt;mso-wrap-distance-bottom:0;mso-position-horizontal:absolute;mso-position-horizontal-relative:text;mso-position-vertical:absolute;mso-position-vertical-relative:text;v-text-anchor:top" o:gfxdata="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" stroked="f">
+                <v:textbox style="mso-fit-shape-to-text:t" inset="0,0,0,0">
+                  <w:txbxContent>
+                    <w:p>
+                      <w:pPr>
+                        <w:pStyle w:val="Bildetekst"/>
+                        <w:rPr>
+                          <w:noProof/>
+                          <w:lang w:val="en-US"/>
+                        </w:rPr>
+                      </w:pPr>
+                      <w:r>
+                        <w:rPr>
+                          <w:lang w:val="en-US"/>
+                        </w:rPr>
+                        <w:t xml:space="preserve">Figure </w:t>
+                      </w:r>
+                      <w:r>
+                        <w:fldChar w:fldCharType="begin"/>
+                      </w:r>
+                      <w:r>
+                        <w:rPr>
+                          <w:lang w:val="en-US"/>
+                        </w:rPr>
+                        <w:instrText xml:space="preserve"> SEQ Figure \* ARABIC </w:instrText>
+                      </w:r>
+                      <w:r>
+                        <w:fldChar w:fldCharType="separate"/>
+                      </w:r>
+                      <w:r>
+                        <w:rPr>
+                          <w:noProof/>
+                          <w:lang w:val="en-US"/>
+                        </w:rPr>
+                        <w:t>2</w:t>
+                      </w:r>
+                      <w:r>
+                        <w:fldChar w:fldCharType="end"/>
+                      </w:r>
+                      <w:r>
+                        <w:rPr>
+                          <w:lang w:val="en-US"/>
+                        </w:rPr>
+                        <w:t xml:space="preserve">: Buck SMPS efficiency at </w:t>
+                      </w:r>
+                      <w:proofErr w:type="spellStart"/>
+                      <w:r>
+                        <w:rPr>
+                          <w:rFonts w:ascii="Cambria Math" w:hAnsi="Cambria Math"/>
+                          <w:lang w:val="en-US"/>
+                        </w:rPr>
+                        <w:t>V</w:t>
+                      </w:r>
+                      <w:r>
+                        <w:rPr>
+                          <w:rFonts w:ascii="Cambria Math" w:hAnsi="Cambria Math"/>
+                          <w:lang w:val="en-US"/>
+                        </w:rPr>
+                        <w:t>_out</w:t>
+                      </w:r>
+                      <w:proofErr w:type="spellEnd"/>
+                      <w:r>
+                        <w:rPr>
+                          <w:rFonts w:ascii="Cambria Math" w:hAnsi="Cambria Math"/>
+                          <w:lang w:val="en-US"/>
+                        </w:rPr>
+                        <w:t xml:space="preserve"> = 2.</w:t>
+                      </w:r>
+                      <w:r>
+                        <w:rPr>
+                          <w:rFonts w:ascii="Cambria Math" w:hAnsi="Cambria Math"/>
+                          <w:lang w:val="en-US"/>
+                        </w:rPr>
+                        <w:t xml:space="preserve">685 </w:t>
+                      </w:r>
+                      <w:r>
+                        <w:rPr>
+                          <w:rFonts w:ascii="Cambria Math" w:hAnsi="Cambria Math"/>
+                          <w:lang w:val="en-US"/>
+                        </w:rPr>
+                        <w:t>V</w:t>
+                      </w:r>
+                    </w:p>
+                  </w:txbxContent>
+                </v:textbox>
+                <w10:wrap type="tight"/>
+              </v:shape>
+            </w:pict>
+          </mc:Fallback>
+        </mc:AlternateContent>
+      </w:r>
+      <w:r>
+        <w:rPr>
+          <w:lang w:val="en-GB"/>
+        </w:rPr>
+        <w:t xml:space="preserve">The </w:t>
+      </w:r>
+      <w:r>
+        <w:rPr>
+          <w:lang w:val="en-GB"/>
+        </w:rPr>
+        <w:t xml:space="preserve">SMPS has a power rating of 10 W and </w:t>
+      </w:r>
+      <w:r>
+        <w:rPr>
+          <w:lang w:val="en-GB"/>
+        </w:rPr>
+        <w:t>maximum input/output voltage of 20 V</w:t>
+      </w:r>
+      <w:r>
+        <w:rPr>
+          <w:lang w:val="en-GB"/>
+        </w:rPr>
+        <w:t xml:space="preserve">. When run of the USB power supply the input current is limited to 2.5 A. </w:t>
+      </w:r>
+      <w:r>
+        <w:rPr>
+          <w:lang w:val="en-GB"/>
+        </w:rPr>
+        <w:t xml:space="preserve">(4). </w:t>
+      </w:r>
+      <w:r>
+        <w:rPr>
+          <w:lang w:val="en-GB"/>
+        </w:rPr>
+        <w:t xml:space="preserve"> However, when power is being provided directly at the SMPS ports the current limit is far higher at </w:t>
+      </w:r>
+      <m:oMath>
+        <m:r>
+          <w:rPr>
+            <w:rFonts w:ascii="Cambria Math" w:hAnsi="Cambria Math"/>
+            <w:lang w:val="en-GB"/>
+          </w:rPr>
+          <m:t>10 A</m:t>
+        </m:r>
+      </m:oMath>
+      <w:r>
+        <w:rPr>
+          <w:lang w:val="en-GB"/>
+        </w:rPr>
+        <w:t xml:space="preserve"> in our out, and as such is unlikely to impact the operation of the circuit.</w:t>
+      </w:r>
+    </w:p>
+    <w:p>
+      <w:pPr>
+        <w:rPr>
+          <w:lang w:val="en-GB"/>
+        </w:rPr>
+      </w:pPr>
+    </w:p>
+    <w:p>
+      <w:pPr>
+        <w:rPr>
+          <w:lang w:val="en-GB"/>
+        </w:rPr>
+      </w:pPr>
+    </w:p>
+    <w:p>
+      <w:pPr>
+        <w:rPr>
+          <w:b/>
+          <w:bCs/>
+          <w:lang w:val="en-GB"/>
+        </w:rPr>
+      </w:pPr>
+      <w:r>
+        <w:rPr>
+          <w:b/>
+          <w:bCs/>
+          <w:lang w:val="en-GB"/>
+        </w:rPr>
+        <w:t>Configuration</w:t>
+      </w:r>
+      <w:r>
+        <w:rPr>
+          <w:b/>
+          <w:bCs/>
+          <w:lang w:val="en-GB"/>
+        </w:rPr>
+        <w:t xml:space="preserve"> of solar panels:</w:t>
+      </w:r>
+    </w:p>
+    <w:p>
+      <w:pPr>
+        <w:rPr>
+          <w:lang w:val="en-GB"/>
+        </w:rPr>
+      </w:pPr>
+    </w:p>
+    <w:p>
+      <w:pPr>
+        <w:rPr>
+          <w:lang w:val="en-GB"/>
+        </w:rPr>
+      </w:pPr>
+    </w:p>
+    <w:p>
+      <w:pPr>
+        <w:rPr>
+          <w:lang w:val="en-GB"/>
+        </w:rPr>
+      </w:pPr>
+    </w:p>
+    <w:p>
+      <w:pPr>
+        <w:rPr>
+          <w:lang w:val="en-GB"/>
+        </w:rPr>
+      </w:pPr>
+    </w:p>
+    <w:p>
+      <w:pPr>
+        <w:rPr>
+          <w:lang w:val="en-GB"/>
+        </w:rPr>
+      </w:pPr>
+    </w:p>
+    <w:p>
+      <w:pPr>
+        <w:rPr>
+          <w:lang w:val="en-GB"/>
+        </w:rPr>
+      </w:pPr>
+    </w:p>
+    <w:p>
+      <w:pPr>
+        <w:rPr>
+          <w:lang w:val="en-GB"/>
+        </w:rPr>
+      </w:pPr>
+    </w:p>
+    <w:p>
+      <w:pPr>
+        <w:rPr>
+          <w:lang w:val="en-GB"/>
+        </w:rPr>
+      </w:pPr>
+    </w:p>
+    <w:p>
+      <w:pPr>
+        <w:rPr>
           <w:lang w:val="en-GB"/>
         </w:rPr>
       </w:pPr>
@@ -145,7 +2048,7 @@
                     <pic:cNvPicPr/>
                   </pic:nvPicPr>
                   <pic:blipFill>
-                    <a:blip r:embed="rId5">
+                    <a:blip r:embed="rId12">
                       <a:extLst>
                         <a:ext uri="{28A0092B-C50C-407E-A947-70E740481C1C}">
                           <a14:useLocalDpi xmlns:a14="http://schemas.microsoft.com/office/drawing/2010/main" val="0"/>
@@ -228,7 +2131,21 @@
         <w:rPr>
           <w:lang w:val="en-GB"/>
         </w:rPr>
-        <w:t>This leaves two configuration total-cross tied connection (TCT) and full parallel. Both configurations are shown below:</w:t>
+        <w:t>This leaves two configuration total-cross tied connection (</w:t>
+      </w:r>
+      <w:proofErr w:type="spellStart"/>
+      <w:r>
+        <w:rPr>
+          <w:lang w:val="en-GB"/>
+        </w:rPr>
+        <w:t>TCT</w:t>
+      </w:r>
+      <w:proofErr w:type="spellEnd"/>
+      <w:r>
+        <w:rPr>
+          <w:lang w:val="en-GB"/>
+        </w:rPr>
+        <w:t>) and full parallel. Both configurations are shown below:</w:t>
       </w:r>
     </w:p>
     <w:p>
@@ -242,6 +2159,7 @@
           <w:noProof/>
           <w:lang w:val="en-GB"/>
         </w:rPr>
+        <w:lastRenderedPageBreak/>
         <w:drawing>
           <wp:anchor distT="0" distB="0" distL="114300" distR="114300" simplePos="0" relativeHeight="251659264" behindDoc="1" locked="0" layoutInCell="1" allowOverlap="1" wp14:anchorId="29343415" wp14:editId="0A8A222C">
             <wp:simplePos x="0" y="0"/>
@@ -274,7 +2192,7 @@
                     <pic:cNvPicPr/>
                   </pic:nvPicPr>
                   <pic:blipFill>
-                    <a:blip r:embed="rId6">
+                    <a:blip r:embed="rId13">
                       <a:extLst>
                         <a:ext uri="{28A0092B-C50C-407E-A947-70E740481C1C}">
                           <a14:useLocalDpi xmlns:a14="http://schemas.microsoft.com/office/drawing/2010/main" val="0"/>
@@ -397,11 +2315,19 @@
           <w:lang w:val="en-GB"/>
         </w:rPr>
       </w:pPr>
-      <w:r>
-        <w:rPr>
-          <w:lang w:val="en-GB"/>
-        </w:rPr>
-        <w:t xml:space="preserve">TCT </w:t>
+      <w:proofErr w:type="spellStart"/>
+      <w:r>
+        <w:rPr>
+          <w:lang w:val="en-GB"/>
+        </w:rPr>
+        <w:t>TCT</w:t>
+      </w:r>
+      <w:proofErr w:type="spellEnd"/>
+      <w:r>
+        <w:rPr>
+          <w:lang w:val="en-GB"/>
+        </w:rPr>
+        <w:t xml:space="preserve"> </w:t>
       </w:r>
       <w:r>
         <w:rPr>
@@ -439,7 +2365,21 @@
         <w:rPr>
           <w:lang w:val="en-GB"/>
         </w:rPr>
-        <w:t xml:space="preserve"> this has the disadvantages of series connection without the advantages of TCT. See linked article to see comparison.</w:t>
+        <w:t xml:space="preserve"> this has the disadvantages of series connection without the advantages of </w:t>
+      </w:r>
+      <w:proofErr w:type="spellStart"/>
+      <w:r>
+        <w:rPr>
+          <w:lang w:val="en-GB"/>
+        </w:rPr>
+        <w:t>TCT</w:t>
+      </w:r>
+      <w:proofErr w:type="spellEnd"/>
+      <w:r>
+        <w:rPr>
+          <w:lang w:val="en-GB"/>
+        </w:rPr>
+        <w:t>. See linked article to see comparison.</w:t>
       </w:r>
     </w:p>
     <w:p>
@@ -535,7 +2475,6 @@
         <w:rPr>
           <w:lang w:val="en-GB"/>
         </w:rPr>
-        <w:lastRenderedPageBreak/>
         <w:t>What is the maximum power drawn by the batteries?</w:t>
       </w:r>
       <w:r>
@@ -760,7 +2699,7 @@
           <w:lang w:val="en-US"/>
         </w:rPr>
       </w:pPr>
-      <w:hyperlink r:id="rId7" w:tgtFrame="_blank" w:history="1">
+      <w:hyperlink r:id="rId14" w:tgtFrame="_blank" w:history="1">
         <w:r>
           <w:rPr>
             <w:rStyle w:val="normaltextrun"/>
@@ -805,7 +2744,7 @@
           <w:lang w:val="en-GB"/>
         </w:rPr>
       </w:pPr>
-      <w:hyperlink r:id="rId8" w:history="1">
+      <w:hyperlink r:id="rId15" w:history="1">
         <w:r>
           <w:rPr>
             <w:rStyle w:val="Hyperkobling"/>
@@ -864,59 +2803,149 @@
     <w:p>
       <w:pPr>
         <w:rPr>
+          <w:lang w:val="en-GB"/>
+        </w:rPr>
+      </w:pPr>
+    </w:p>
+    <w:p>
+      <w:pPr>
+        <w:rPr>
+          <w:lang w:val="en-GB"/>
+        </w:rPr>
+      </w:pPr>
+    </w:p>
+    <w:p>
+      <w:pPr>
+        <w:rPr>
+          <w:lang w:val="en-GB"/>
+        </w:rPr>
+      </w:pPr>
+    </w:p>
+    <w:p>
+      <w:pPr>
+        <w:rPr>
+          <w:lang w:val="en-GB"/>
+        </w:rPr>
+      </w:pPr>
+    </w:p>
+    <w:p>
+      <w:pPr>
+        <w:rPr>
+          <w:lang w:val="en-GB"/>
+        </w:rPr>
+      </w:pPr>
+    </w:p>
+    <w:p>
+      <w:pPr>
+        <w:rPr>
+          <w:lang w:val="en-GB"/>
+        </w:rPr>
+      </w:pPr>
+    </w:p>
+    <w:p>
+      <w:pPr>
+        <w:rPr>
+          <w:lang w:val="en-GB"/>
+        </w:rPr>
+      </w:pPr>
+    </w:p>
+    <w:p>
+      <w:pPr>
+        <w:rPr>
+          <w:lang w:val="en-GB"/>
+        </w:rPr>
+      </w:pPr>
+    </w:p>
+    <w:p>
+      <w:pPr>
+        <w:rPr>
+          <w:lang w:val="en-GB"/>
+        </w:rPr>
+      </w:pPr>
+    </w:p>
+    <w:p>
+      <w:pPr>
+        <w:rPr>
+          <w:lang w:val="en-GB"/>
+        </w:rPr>
+      </w:pPr>
+    </w:p>
+    <w:p>
+      <w:pPr>
+        <w:rPr>
+          <w:lang w:val="en-GB"/>
+        </w:rPr>
+      </w:pPr>
+    </w:p>
+    <w:p>
+      <w:pPr>
+        <w:rPr>
+          <w:lang w:val="en-GB"/>
+        </w:rPr>
+      </w:pPr>
+      <w:r>
+        <w:rPr>
           <w:b/>
           <w:bCs/>
           <w:lang w:val="en-GB"/>
         </w:rPr>
-      </w:pPr>
-      <w:r>
+        <w:t>Configuration of battery cells:</w:t>
+      </w:r>
+    </w:p>
+    <w:p>
+      <w:pPr>
+        <w:rPr>
+          <w:lang w:val="en-GB"/>
+        </w:rPr>
+      </w:pPr>
+    </w:p>
+    <w:p>
+      <w:pPr>
+        <w:rPr>
+          <w:lang w:val="en-GB"/>
+        </w:rPr>
+      </w:pPr>
+      <w:r>
+        <w:rPr>
+          <w:lang w:val="en-GB"/>
+        </w:rPr>
+        <w:t>Check if charging at a lower current has any effect on capacity, if not, then we can charge more cells, just at a lower rate. Then we can use the full battery-pack.</w:t>
+      </w:r>
+    </w:p>
+    <w:p>
+      <w:pPr>
+        <w:rPr>
+          <w:lang w:val="en-GB"/>
+        </w:rPr>
+      </w:pPr>
+    </w:p>
+    <w:p>
+      <w:pPr>
+        <w:rPr>
+          <w:lang w:val="en-GB"/>
+        </w:rPr>
+      </w:pPr>
+      <w:r>
+        <w:rPr>
+          <w:lang w:val="en-GB"/>
+        </w:rPr>
+        <w:t>Can also provide less power if in series, as maximum current is far lower.</w:t>
+      </w:r>
+    </w:p>
+    <w:p>
+      <w:pPr>
+        <w:rPr>
+          <w:lang w:val="en-GB"/>
+        </w:rPr>
+      </w:pPr>
+    </w:p>
+    <w:p>
+      <w:pPr>
         <w:rPr>
           <w:b/>
           <w:bCs/>
           <w:lang w:val="en-GB"/>
         </w:rPr>
-        <w:t>Number of batteries:</w:t>
-      </w:r>
-    </w:p>
-    <w:p>
-      <w:pPr>
-        <w:rPr>
-          <w:lang w:val="en-GB"/>
-        </w:rPr>
-      </w:pPr>
-    </w:p>
-    <w:p>
-      <w:pPr>
-        <w:rPr>
-          <w:lang w:val="en-GB"/>
-        </w:rPr>
-      </w:pPr>
-      <w:r>
-        <w:rPr>
-          <w:lang w:val="en-GB"/>
-        </w:rPr>
-        <w:t>Check if charging at a lower current has any effect on capacity, if not, then we can charge more cells, just at a lower rate. Then we can use the full battery-pack.</w:t>
-      </w:r>
-    </w:p>
-    <w:p>
-      <w:pPr>
-        <w:rPr>
-          <w:lang w:val="en-GB"/>
-        </w:rPr>
-      </w:pPr>
-    </w:p>
-    <w:p>
-      <w:pPr>
-        <w:rPr>
-          <w:lang w:val="en-GB"/>
-        </w:rPr>
-      </w:pPr>
-    </w:p>
-    <w:p>
-      <w:pPr>
-        <w:rPr>
-          <w:lang w:val="en-GB"/>
-        </w:rPr>
       </w:pPr>
       <w:r>
         <w:rPr>
@@ -924,98 +2953,137 @@
           <w:bCs/>
           <w:lang w:val="en-GB"/>
         </w:rPr>
-        <w:t>Safety mechanisms:</w:t>
-      </w:r>
-    </w:p>
-    <w:p>
-      <w:pPr>
-        <w:rPr>
-          <w:lang w:val="en-GB"/>
-        </w:rPr>
-      </w:pPr>
-    </w:p>
-    <w:p>
-      <w:pPr>
-        <w:rPr>
-          <w:lang w:val="en-GB"/>
-        </w:rPr>
-      </w:pPr>
-      <w:r>
-        <w:rPr>
-          <w:lang w:val="en-GB"/>
-        </w:rPr>
-        <w:t>Needs to shut itself down when too much power has been drawn, if not we might damage batteries.</w:t>
-      </w:r>
-    </w:p>
-    <w:p>
-      <w:pPr>
-        <w:rPr>
-          <w:lang w:val="en-GB"/>
-        </w:rPr>
-      </w:pPr>
-    </w:p>
-    <w:p>
-      <w:pPr>
-        <w:rPr>
-          <w:lang w:val="en-GB"/>
-        </w:rPr>
-      </w:pPr>
-    </w:p>
-    <w:p>
-      <w:pPr>
+        <w:t>SMPS configuration</w:t>
+      </w:r>
+    </w:p>
+    <w:p>
+      <w:pPr>
+        <w:rPr>
+          <w:lang w:val="en-GB"/>
+        </w:rPr>
+      </w:pPr>
+    </w:p>
+    <w:p>
+      <w:pPr>
+        <w:rPr>
+          <w:lang w:val="en-GB"/>
+        </w:rPr>
+      </w:pPr>
+    </w:p>
+    <w:p>
+      <w:pPr>
+        <w:rPr>
+          <w:lang w:val="en-GB"/>
+        </w:rPr>
+      </w:pPr>
+      <w:r>
         <w:rPr>
           <w:b/>
           <w:bCs/>
           <w:lang w:val="en-GB"/>
         </w:rPr>
-      </w:pPr>
-      <w:r>
+        <w:t>Safety mechanisms:</w:t>
+      </w:r>
+    </w:p>
+    <w:p>
+      <w:pPr>
+        <w:rPr>
+          <w:lang w:val="en-GB"/>
+        </w:rPr>
+      </w:pPr>
+    </w:p>
+    <w:p>
+      <w:pPr>
+        <w:rPr>
+          <w:lang w:val="en-GB"/>
+        </w:rPr>
+      </w:pPr>
+      <w:r>
+        <w:rPr>
+          <w:lang w:val="en-GB"/>
+        </w:rPr>
+        <w:t>Needs to shut itself down when too much power has been drawn, if not we might damage batteries.</w:t>
+      </w:r>
+    </w:p>
+    <w:p>
+      <w:pPr>
+        <w:rPr>
+          <w:lang w:val="en-GB"/>
+        </w:rPr>
+      </w:pPr>
+    </w:p>
+    <w:p>
+      <w:pPr>
+        <w:rPr>
+          <w:lang w:val="en-GB"/>
+        </w:rPr>
+      </w:pPr>
+    </w:p>
+    <w:p>
+      <w:pPr>
         <w:rPr>
           <w:b/>
           <w:bCs/>
           <w:lang w:val="en-GB"/>
         </w:rPr>
-        <w:t xml:space="preserve"> </w:t>
-      </w:r>
-    </w:p>
-    <w:p>
-      <w:pPr>
+      </w:pPr>
+      <w:r>
         <w:rPr>
           <w:b/>
           <w:bCs/>
           <w:lang w:val="en-GB"/>
         </w:rPr>
-      </w:pPr>
-      <w:r>
+        <w:t xml:space="preserve"> </w:t>
+      </w:r>
+    </w:p>
+    <w:p>
+      <w:pPr>
         <w:rPr>
           <w:b/>
           <w:bCs/>
           <w:lang w:val="en-GB"/>
         </w:rPr>
-        <w:t>MPPT:</w:t>
-      </w:r>
-    </w:p>
-    <w:p>
-      <w:pPr>
-        <w:rPr>
-          <w:lang w:val="en-GB"/>
-        </w:rPr>
-      </w:pPr>
-    </w:p>
-    <w:p>
-      <w:pPr>
-        <w:rPr>
-          <w:lang w:val="en-GB"/>
-        </w:rPr>
-      </w:pPr>
-    </w:p>
-    <w:p>
-      <w:pPr>
-        <w:rPr>
-          <w:lang w:val="en-GB"/>
-        </w:rPr>
-      </w:pPr>
-      <w:hyperlink r:id="rId9" w:history="1">
+      </w:pPr>
+      <w:proofErr w:type="spellStart"/>
+      <w:r>
+        <w:rPr>
+          <w:b/>
+          <w:bCs/>
+          <w:lang w:val="en-GB"/>
+        </w:rPr>
+        <w:t>MPPT</w:t>
+      </w:r>
+      <w:proofErr w:type="spellEnd"/>
+      <w:r>
+        <w:rPr>
+          <w:b/>
+          <w:bCs/>
+          <w:lang w:val="en-GB"/>
+        </w:rPr>
+        <w:t>:</w:t>
+      </w:r>
+    </w:p>
+    <w:p>
+      <w:pPr>
+        <w:rPr>
+          <w:lang w:val="en-GB"/>
+        </w:rPr>
+      </w:pPr>
+    </w:p>
+    <w:p>
+      <w:pPr>
+        <w:rPr>
+          <w:lang w:val="en-GB"/>
+        </w:rPr>
+      </w:pPr>
+    </w:p>
+    <w:p>
+      <w:pPr>
+        <w:rPr>
+          <w:lang w:val="en-GB"/>
+        </w:rPr>
+      </w:pPr>
+      <w:hyperlink r:id="rId16" w:history="1">
         <w:r>
           <w:rPr>
             <w:rStyle w:val="Hyperkobling"/>
@@ -1029,6 +3097,187 @@
           <w:lang w:val="en-GB"/>
         </w:rPr>
         <w:t xml:space="preserve"> </w:t>
+      </w:r>
+    </w:p>
+    <w:p>
+      <w:pPr>
+        <w:rPr>
+          <w:lang w:val="en-GB"/>
+        </w:rPr>
+      </w:pPr>
+    </w:p>
+    <w:p>
+      <w:pPr>
+        <w:rPr>
+          <w:lang w:val="en-GB"/>
+        </w:rPr>
+      </w:pPr>
+    </w:p>
+    <w:p>
+      <w:pPr>
+        <w:rPr>
+          <w:lang w:val="en-GB"/>
+        </w:rPr>
+      </w:pPr>
+    </w:p>
+    <w:p>
+      <w:pPr>
+        <w:rPr>
+          <w:b/>
+          <w:bCs/>
+          <w:lang w:val="en-GB"/>
+        </w:rPr>
+      </w:pPr>
+      <w:r>
+        <w:rPr>
+          <w:b/>
+          <w:bCs/>
+          <w:lang w:val="en-GB"/>
+        </w:rPr>
+        <w:t>Sources:</w:t>
+      </w:r>
+    </w:p>
+    <w:p>
+      <w:pPr>
+        <w:rPr>
+          <w:b/>
+          <w:bCs/>
+          <w:lang w:val="en-GB"/>
+        </w:rPr>
+      </w:pPr>
+    </w:p>
+    <w:p>
+      <w:pPr>
+        <w:rPr>
+          <w:lang w:val="en-GB"/>
+        </w:rPr>
+      </w:pPr>
+      <w:r>
+        <w:rPr>
+          <w:lang w:val="en-GB"/>
+        </w:rPr>
+        <w:t xml:space="preserve">(2) </w:t>
+      </w:r>
+      <w:hyperlink r:id="rId17" w:history="1">
+        <w:r>
+          <w:rPr>
+            <w:rStyle w:val="Hyperkobling"/>
+            <w:lang w:val="en-GB"/>
+          </w:rPr>
+          <w:t>https://bb.imperial.ac.uk/bbcswebdav/pid-2060823-dt-content-rid-8486224_1/courses/10435.202020/2%20Notes%20-%20Photovoltaic%20Energy%20-%20ELEC50012%2020-21%281%29.pdf</w:t>
+        </w:r>
+      </w:hyperlink>
+      <w:r>
+        <w:rPr>
+          <w:lang w:val="en-GB"/>
+        </w:rPr>
+        <w:t xml:space="preserve"> </w:t>
+      </w:r>
+    </w:p>
+    <w:p>
+      <w:pPr>
+        <w:rPr>
+          <w:lang w:val="en-GB"/>
+        </w:rPr>
+      </w:pPr>
+    </w:p>
+    <w:p>
+      <w:pPr>
+        <w:rPr>
+          <w:lang w:val="en-GB"/>
+        </w:rPr>
+      </w:pPr>
+    </w:p>
+    <w:p>
+      <w:pPr>
+        <w:rPr>
+          <w:lang w:val="en-GB"/>
+        </w:rPr>
+      </w:pPr>
+      <w:r>
+        <w:rPr>
+          <w:lang w:val="en-GB"/>
+        </w:rPr>
+        <w:t>(3) Edvard’s power logbook</w:t>
+      </w:r>
+    </w:p>
+    <w:p>
+      <w:pPr>
+        <w:rPr>
+          <w:lang w:val="en-GB"/>
+        </w:rPr>
+      </w:pPr>
+    </w:p>
+    <w:p>
+      <w:pPr>
+        <w:rPr>
+          <w:lang w:val="en-GB"/>
+        </w:rPr>
+      </w:pPr>
+      <w:r>
+        <w:rPr>
+          <w:lang w:val="en-GB"/>
+        </w:rPr>
+        <w:t>(4) Power lab instructions v0.99</w:t>
+      </w:r>
+    </w:p>
+    <w:p>
+      <w:pPr>
+        <w:rPr>
+          <w:lang w:val="en-GB"/>
+        </w:rPr>
+      </w:pPr>
+    </w:p>
+    <w:p>
+      <w:pPr>
+        <w:rPr>
+          <w:lang w:val="en-GB"/>
+        </w:rPr>
+      </w:pPr>
+      <w:r>
+        <w:rPr>
+          <w:lang w:val="en-GB"/>
+        </w:rPr>
+        <w:t xml:space="preserve">(5) </w:t>
+      </w:r>
+      <w:hyperlink r:id="rId18" w:history="1">
+        <w:r>
+          <w:rPr>
+            <w:rStyle w:val="Hyperkobling"/>
+            <w:lang w:val="en-GB"/>
+          </w:rPr>
+          <w:t>https://static.rapidonline.com/pdf/502676_v1.pdf</w:t>
+        </w:r>
+      </w:hyperlink>
+      <w:r>
+        <w:rPr>
+          <w:lang w:val="en-GB"/>
+        </w:rPr>
+        <w:t xml:space="preserve"> </w:t>
+      </w:r>
+    </w:p>
+    <w:p>
+      <w:pPr>
+        <w:rPr>
+          <w:lang w:val="en-GB"/>
+        </w:rPr>
+      </w:pPr>
+    </w:p>
+    <w:p>
+      <w:pPr>
+        <w:rPr>
+          <w:b/>
+          <w:bCs/>
+          <w:lang w:val="en-GB"/>
+        </w:rPr>
+      </w:pPr>
+      <w:r>
+        <w:rPr>
+          <w:b/>
+          <w:bCs/>
+          <w:lang w:val="en-GB"/>
+        </w:rPr>
+        <w:t>Appendix:</w:t>
       </w:r>
     </w:p>
     <w:sectPr>
@@ -1556,7 +3805,7 @@
   <w:style w:type="paragraph" w:default="1" w:styleId="Normal">
     <w:name w:val="Normal"/>
     <w:qFormat/>
-    <w:rsid w:val="004641B9"/>
+    <w:rsid w:val="006231A6"/>
     <w:rPr>
       <w:rFonts w:ascii="Times New Roman" w:eastAsia="Times New Roman" w:hAnsi="Times New Roman" w:cs="Times New Roman"/>
       <w:lang w:eastAsia="nb-NO"/>
@@ -1581,7 +3830,6 @@
       <w:color w:val="2F5496" w:themeColor="accent1" w:themeShade="BF"/>
       <w:sz w:val="32"/>
       <w:szCs w:val="32"/>
-      <w:lang w:eastAsia="en-US"/>
     </w:rPr>
   </w:style>
   <w:style w:type="character" w:default="1" w:styleId="Standardskriftforavsnitt">
@@ -1634,10 +3882,6 @@
       <w:ind w:left="720"/>
       <w:contextualSpacing/>
     </w:pPr>
-    <w:rPr>
-      <w:rFonts w:asciiTheme="minorHAnsi" w:eastAsiaTheme="minorHAnsi" w:hAnsiTheme="minorHAnsi" w:cstheme="minorBidi"/>
-      <w:lang w:eastAsia="en-US"/>
-    </w:rPr>
   </w:style>
   <w:style w:type="character" w:styleId="Hyperkobling">
     <w:name w:val="Hyperlink"/>
@@ -1681,6 +3925,41 @@
     <w:name w:val="eop"/>
     <w:basedOn w:val="Standardskriftforavsnitt"/>
     <w:rsid w:val="004641B9"/>
+  </w:style>
+  <w:style w:type="paragraph" w:styleId="Bildetekst">
+    <w:name w:val="caption"/>
+    <w:basedOn w:val="Normal"/>
+    <w:next w:val="Normal"/>
+    <w:uiPriority w:val="35"/>
+    <w:unhideWhenUsed/>
+    <w:qFormat/>
+    <w:rsid w:val="00F404A1"/>
+    <w:pPr>
+      <w:spacing w:after="200"/>
+    </w:pPr>
+    <w:rPr>
+      <w:i/>
+      <w:iCs/>
+      <w:color w:val="44546A" w:themeColor="text2"/>
+      <w:sz w:val="18"/>
+      <w:szCs w:val="18"/>
+    </w:rPr>
+  </w:style>
+  <w:style w:type="table" w:styleId="Tabellrutenett">
+    <w:name w:val="Table Grid"/>
+    <w:basedOn w:val="Vanligtabell"/>
+    <w:uiPriority w:val="39"/>
+    <w:rsid w:val="00AC3A07"/>
+    <w:tblPr>
+      <w:tblBorders>
+        <w:top w:val="single" w:sz="4" w:space="0" w:color="auto"/>
+        <w:left w:val="single" w:sz="4" w:space="0" w:color="auto"/>
+        <w:bottom w:val="single" w:sz="4" w:space="0" w:color="auto"/>
+        <w:right w:val="single" w:sz="4" w:space="0" w:color="auto"/>
+        <w:insideH w:val="single" w:sz="4" w:space="0" w:color="auto"/>
+        <w:insideV w:val="single" w:sz="4" w:space="0" w:color="auto"/>
+      </w:tblBorders>
+    </w:tblPr>
   </w:style>
 </w:styles>
 </file>

</xml_diff>

<commit_message>
Implemented pulse charging, currently working on SOC and SOH algorithms
</commit_message>
<xml_diff>
--- a/Energy/Justifications for design choices.docx
+++ b/Energy/Justifications for design choices.docx
@@ -40,6 +40,65 @@
           <w:lang w:val="en-GB"/>
         </w:rPr>
         <w:t xml:space="preserve">the authors. </w:t>
+      </w:r>
+    </w:p>
+    <w:p>
+      <w:pPr>
+        <w:rPr>
+          <w:lang w:val="en-GB"/>
+        </w:rPr>
+      </w:pPr>
+    </w:p>
+    <w:p>
+      <w:pPr>
+        <w:rPr>
+          <w:lang w:val="en-GB"/>
+        </w:rPr>
+      </w:pPr>
+      <w:r>
+        <w:rPr>
+          <w:lang w:val="en-GB"/>
+        </w:rPr>
+        <w:t>To do now:</w:t>
+      </w:r>
+    </w:p>
+    <w:p>
+      <w:pPr>
+        <w:rPr>
+          <w:lang w:val="en-GB"/>
+        </w:rPr>
+      </w:pPr>
+      <w:r>
+        <w:rPr>
+          <w:lang w:val="en-GB"/>
+        </w:rPr>
+        <w:t>Implement CV</w:t>
+      </w:r>
+    </w:p>
+    <w:p>
+      <w:pPr>
+        <w:rPr>
+          <w:lang w:val="en-GB"/>
+        </w:rPr>
+      </w:pPr>
+      <w:r>
+        <w:rPr>
+          <w:lang w:val="en-GB"/>
+        </w:rPr>
+        <w:t>SOC</w:t>
+      </w:r>
+    </w:p>
+    <w:p>
+      <w:pPr>
+        <w:rPr>
+          <w:lang w:val="en-GB"/>
+        </w:rPr>
+      </w:pPr>
+      <w:r>
+        <w:rPr>
+          <w:lang w:val="en-GB"/>
+        </w:rPr>
+        <w:t>MPPT, for testing the different configurations.</w:t>
       </w:r>
     </w:p>
     <w:p>
@@ -498,21 +557,7 @@
         <w:rPr>
           <w:lang w:val="en-GB"/>
         </w:rPr>
-        <w:t xml:space="preserve"> it is then possible to determine the cell capacity in terms of </w:t>
-      </w:r>
-      <w:proofErr w:type="spellStart"/>
-      <w:r>
-        <w:rPr>
-          <w:lang w:val="en-GB"/>
-        </w:rPr>
-        <w:t>mAh</w:t>
-      </w:r>
-      <w:proofErr w:type="spellEnd"/>
-      <w:r>
-        <w:rPr>
-          <w:lang w:val="en-GB"/>
-        </w:rPr>
-        <w:t>.</w:t>
+        <w:t xml:space="preserve"> it is then possible to determine the cell capacity in terms of mAh.</w:t>
       </w:r>
       <w:r>
         <w:rPr>
@@ -680,21 +725,7 @@
               <w:rPr>
                 <w:lang w:val="en-GB"/>
               </w:rPr>
-              <w:t>Capacity (</w:t>
-            </w:r>
-            <w:proofErr w:type="spellStart"/>
-            <w:r>
-              <w:rPr>
-                <w:lang w:val="en-GB"/>
-              </w:rPr>
-              <w:t>mAh</w:t>
-            </w:r>
-            <w:proofErr w:type="spellEnd"/>
-            <w:r>
-              <w:rPr>
-                <w:lang w:val="en-GB"/>
-              </w:rPr>
-              <w:t>)</w:t>
+              <w:t>Capacity (mAh)</w:t>
             </w:r>
           </w:p>
         </w:tc>
@@ -856,22 +887,8 @@
         <w:rPr>
           <w:lang w:val="en-GB"/>
         </w:rPr>
-        <w:t xml:space="preserve">To charge the batteries </w:t>
-      </w:r>
-    </w:p>
-    <w:p>
-      <w:pPr>
-        <w:rPr>
-          <w:lang w:val="en-GB"/>
-        </w:rPr>
-      </w:pPr>
-    </w:p>
-    <w:p>
-      <w:pPr>
-        <w:rPr>
-          <w:lang w:val="en-GB"/>
-        </w:rPr>
-      </w:pPr>
+        <w:t xml:space="preserve">The provided solar panels are …, they are rated for … at … </w:t>
+      </w:r>
       <w:r>
         <w:rPr>
           <w:lang w:val="en-GB"/>
@@ -935,7 +952,7 @@
           <w:lang w:val="en-GB"/>
         </w:rPr>
         <w:drawing>
-          <wp:anchor distT="0" distB="0" distL="114300" distR="114300" simplePos="0" relativeHeight="251670528" behindDoc="1" locked="0" layoutInCell="1" allowOverlap="1" wp14:anchorId="4532938E" wp14:editId="059630A0">
+          <wp:anchor distT="0" distB="0" distL="114300" distR="114300" simplePos="0" relativeHeight="251670528" behindDoc="1" locked="0" layoutInCell="1" allowOverlap="1" wp14:anchorId="4532938E" wp14:editId="3086C230">
             <wp:simplePos x="0" y="0"/>
             <wp:positionH relativeFrom="column">
               <wp:posOffset>-3810</wp:posOffset>
@@ -1018,13 +1035,13 @@
           <w:lang w:val="en-GB"/>
         </w:rPr>
         <w:drawing>
-          <wp:anchor distT="0" distB="0" distL="114300" distR="114300" simplePos="0" relativeHeight="251665408" behindDoc="1" locked="0" layoutInCell="1" allowOverlap="1" wp14:anchorId="0EC7806B" wp14:editId="489F4215">
+          <wp:anchor distT="0" distB="0" distL="114300" distR="114300" simplePos="0" relativeHeight="251665408" behindDoc="1" locked="0" layoutInCell="1" allowOverlap="1" wp14:anchorId="0EC7806B" wp14:editId="49D70095">
             <wp:simplePos x="0" y="0"/>
             <wp:positionH relativeFrom="column">
-              <wp:posOffset>-709873</wp:posOffset>
+              <wp:posOffset>-663613</wp:posOffset>
             </wp:positionH>
             <wp:positionV relativeFrom="paragraph">
-              <wp:posOffset>3605058</wp:posOffset>
+              <wp:posOffset>1855521</wp:posOffset>
             </wp:positionV>
             <wp:extent cx="3539490" cy="2654300"/>
             <wp:effectExtent l="0" t="0" r="3810" b="0"/>
@@ -1304,21 +1321,7 @@
         <w:rPr>
           <w:lang w:val="en-GB"/>
         </w:rPr>
-        <w:t xml:space="preserve"> in a boost configuration such that the voltage and current of the panels could be measured directly. Using the “</w:t>
-      </w:r>
-      <w:proofErr w:type="spellStart"/>
-      <w:r>
-        <w:rPr>
-          <w:lang w:val="en-GB"/>
-        </w:rPr>
-        <w:t>PV_characterisation.ino</w:t>
-      </w:r>
-      <w:proofErr w:type="spellEnd"/>
-      <w:r>
-        <w:rPr>
-          <w:lang w:val="en-GB"/>
-        </w:rPr>
-        <w:t>” code</w:t>
+        <w:t xml:space="preserve"> in a boost configuration such that the voltage and current of the panels could be measured directly. Using the “PV_characterisation.ino” code</w:t>
       </w:r>
       <w:r>
         <w:rPr>
@@ -1562,7 +1565,19 @@
         <w:rPr>
           <w:lang w:val="en-GB"/>
         </w:rPr>
-        <w:t xml:space="preserve"> of the SMPS in closed loop, synchronous, buck mode with a target output voltage of </w:t>
+        <w:t xml:space="preserve"> of the SMPS in closed loop, synchronous, buck mode</w:t>
+      </w:r>
+      <w:r>
+        <w:rPr>
+          <w:lang w:val="en-GB"/>
+        </w:rPr>
+        <w:t xml:space="preserve">, 5 V input </w:t>
+      </w:r>
+      <w:r>
+        <w:rPr>
+          <w:lang w:val="en-GB"/>
+        </w:rPr>
+        <w:t xml:space="preserve">with a target output voltage of </w:t>
       </w:r>
       <w:r>
         <w:rPr>
@@ -1687,7 +1702,6 @@
                               </w:rPr>
                               <w:t xml:space="preserve">: Buck SMPS efficiency at </w:t>
                             </w:r>
-                            <w:proofErr w:type="spellStart"/>
                             <w:r>
                               <w:rPr>
                                 <w:rFonts w:ascii="Cambria Math" w:hAnsi="Cambria Math"/>
@@ -1700,15 +1714,7 @@
                                 <w:rFonts w:ascii="Cambria Math" w:hAnsi="Cambria Math"/>
                                 <w:lang w:val="en-US"/>
                               </w:rPr>
-                              <w:t>_out</w:t>
-                            </w:r>
-                            <w:proofErr w:type="spellEnd"/>
-                            <w:r>
-                              <w:rPr>
-                                <w:rFonts w:ascii="Cambria Math" w:hAnsi="Cambria Math"/>
-                                <w:lang w:val="en-US"/>
-                              </w:rPr>
-                              <w:t xml:space="preserve"> = 2.</w:t>
+                              <w:t>_out = 2.</w:t>
                             </w:r>
                             <w:r>
                               <w:rPr>
@@ -1786,7 +1792,6 @@
                         </w:rPr>
                         <w:t xml:space="preserve">: Buck SMPS efficiency at </w:t>
                       </w:r>
-                      <w:proofErr w:type="spellStart"/>
                       <w:r>
                         <w:rPr>
                           <w:rFonts w:ascii="Cambria Math" w:hAnsi="Cambria Math"/>
@@ -1799,15 +1804,7 @@
                           <w:rFonts w:ascii="Cambria Math" w:hAnsi="Cambria Math"/>
                           <w:lang w:val="en-US"/>
                         </w:rPr>
-                        <w:t>_out</w:t>
-                      </w:r>
-                      <w:proofErr w:type="spellEnd"/>
-                      <w:r>
-                        <w:rPr>
-                          <w:rFonts w:ascii="Cambria Math" w:hAnsi="Cambria Math"/>
-                          <w:lang w:val="en-US"/>
-                        </w:rPr>
-                        <w:t xml:space="preserve"> = 2.</w:t>
+                        <w:t>_out = 2.</w:t>
                       </w:r>
                       <w:r>
                         <w:rPr>
@@ -1920,50 +1917,1217 @@
           <w:bCs/>
           <w:lang w:val="en-GB"/>
         </w:rPr>
-        <w:t xml:space="preserve"> of solar panels:</w:t>
-      </w:r>
-    </w:p>
-    <w:p>
-      <w:pPr>
-        <w:rPr>
-          <w:lang w:val="en-GB"/>
-        </w:rPr>
-      </w:pPr>
-    </w:p>
-    <w:p>
-      <w:pPr>
-        <w:rPr>
-          <w:lang w:val="en-GB"/>
-        </w:rPr>
-      </w:pPr>
-    </w:p>
-    <w:p>
-      <w:pPr>
-        <w:rPr>
-          <w:lang w:val="en-GB"/>
-        </w:rPr>
-      </w:pPr>
-    </w:p>
-    <w:p>
-      <w:pPr>
-        <w:rPr>
-          <w:lang w:val="en-GB"/>
-        </w:rPr>
-      </w:pPr>
-    </w:p>
-    <w:p>
-      <w:pPr>
-        <w:rPr>
-          <w:lang w:val="en-GB"/>
-        </w:rPr>
-      </w:pPr>
-    </w:p>
-    <w:p>
-      <w:pPr>
-        <w:rPr>
-          <w:lang w:val="en-GB"/>
-        </w:rPr>
-      </w:pPr>
+        <w:t xml:space="preserve"> of </w:t>
+      </w:r>
+      <w:r>
+        <w:rPr>
+          <w:b/>
+          <w:bCs/>
+          <w:lang w:val="en-GB"/>
+        </w:rPr>
+        <w:t>PV</w:t>
+      </w:r>
+      <w:r>
+        <w:rPr>
+          <w:b/>
+          <w:bCs/>
+          <w:lang w:val="en-GB"/>
+        </w:rPr>
+        <w:t xml:space="preserve"> panels:</w:t>
+      </w:r>
+    </w:p>
+    <w:p>
+      <w:pPr>
+        <w:rPr>
+          <w:lang w:val="en-GB"/>
+        </w:rPr>
+      </w:pPr>
+    </w:p>
+    <w:p>
+      <w:pPr>
+        <w:rPr>
+          <w:lang w:val="en-GB"/>
+        </w:rPr>
+      </w:pPr>
+      <w:r>
+        <w:rPr>
+          <w:lang w:val="en-GB"/>
+        </w:rPr>
+        <w:t>CAN THE SMPS TAKE OVER 20V IF THE POWER IS FLOATING?</w:t>
+      </w:r>
+    </w:p>
+    <w:p>
+      <w:pPr>
+        <w:rPr>
+          <w:lang w:val="en-GB"/>
+        </w:rPr>
+      </w:pPr>
+    </w:p>
+    <w:p>
+      <w:pPr>
+        <w:rPr>
+          <w:lang w:val="en-GB"/>
+        </w:rPr>
+      </w:pPr>
+      <w:r>
+        <w:rPr>
+          <w:lang w:val="en-GB"/>
+        </w:rPr>
+        <w:t xml:space="preserve">The </w:t>
+      </w:r>
+      <w:r>
+        <w:rPr>
+          <w:lang w:val="en-GB"/>
+        </w:rPr>
+        <w:t>PV panels will provide the power used to charge the battery. The PV panels will perform their job well if they:</w:t>
+      </w:r>
+    </w:p>
+    <w:p>
+      <w:pPr>
+        <w:rPr>
+          <w:lang w:val="en-GB"/>
+        </w:rPr>
+      </w:pPr>
+    </w:p>
+    <w:p>
+      <w:pPr>
+        <w:pStyle w:val="Listeavsnitt"/>
+        <w:numPr>
+          <w:ilvl w:val="0"/>
+          <w:numId w:val="4"/>
+        </w:numPr>
+        <w:rPr>
+          <w:lang w:val="en-GB"/>
+        </w:rPr>
+      </w:pPr>
+      <w:r>
+        <w:rPr>
+          <w:lang w:val="en-GB"/>
+        </w:rPr>
+        <w:t>Provide a high average power output</w:t>
+      </w:r>
+      <w:r>
+        <w:rPr>
+          <w:lang w:val="en-GB"/>
+        </w:rPr>
+        <w:t>. This will allow us to charge batteries faster.</w:t>
+      </w:r>
+    </w:p>
+    <w:p>
+      <w:pPr>
+        <w:pStyle w:val="Listeavsnitt"/>
+        <w:numPr>
+          <w:ilvl w:val="0"/>
+          <w:numId w:val="4"/>
+        </w:numPr>
+        <w:rPr>
+          <w:lang w:val="en-GB"/>
+        </w:rPr>
+      </w:pPr>
+      <w:r>
+        <w:rPr>
+          <w:lang w:val="en-GB"/>
+        </w:rPr>
+        <w:t xml:space="preserve">Provide a </w:t>
+      </w:r>
+      <w:r>
+        <w:rPr>
+          <w:lang w:val="en-GB"/>
+        </w:rPr>
+        <w:t>stable power supply. As will be discussed in later sections, for most of a charging cycle the battery will be fed a constant current. This will need close to constant power.</w:t>
+      </w:r>
+    </w:p>
+    <w:p>
+      <w:pPr>
+        <w:pStyle w:val="Listeavsnitt"/>
+        <w:numPr>
+          <w:ilvl w:val="0"/>
+          <w:numId w:val="4"/>
+        </w:numPr>
+        <w:rPr>
+          <w:lang w:val="en-GB"/>
+        </w:rPr>
+      </w:pPr>
+      <w:r>
+        <w:rPr>
+          <w:lang w:val="en-GB"/>
+        </w:rPr>
+        <w:t>Can interface appropriately with other circuit components</w:t>
+      </w:r>
+      <w:r>
+        <w:rPr>
+          <w:lang w:val="en-GB"/>
+        </w:rPr>
+        <w:t>.</w:t>
+      </w:r>
+    </w:p>
+    <w:p>
+      <w:pPr>
+        <w:rPr>
+          <w:lang w:val="en-GB"/>
+        </w:rPr>
+      </w:pPr>
+    </w:p>
+    <w:p>
+      <w:pPr>
+        <w:rPr>
+          <w:lang w:val="en-GB"/>
+        </w:rPr>
+      </w:pPr>
+      <w:r>
+        <w:rPr>
+          <w:lang w:val="en-GB"/>
+        </w:rPr>
+        <w:t>As we want the PV array to have a high average output all four PV panels will be used. Using all four PV panels there are four different ways that the panels could feasibly be connected.</w:t>
+      </w:r>
+    </w:p>
+    <w:p>
+      <w:pPr>
+        <w:rPr>
+          <w:lang w:val="en-GB"/>
+        </w:rPr>
+      </w:pPr>
+    </w:p>
+    <w:p>
+      <w:pPr>
+        <w:rPr>
+          <w:lang w:val="en-GB"/>
+        </w:rPr>
+      </w:pPr>
+    </w:p>
+    <w:p>
+      <w:pPr>
+        <w:rPr>
+          <w:lang w:val="en-GB"/>
+        </w:rPr>
+      </w:pPr>
+    </w:p>
+    <w:p>
+      <w:pPr>
+        <w:rPr>
+          <w:lang w:val="en-GB"/>
+        </w:rPr>
+      </w:pPr>
+    </w:p>
+    <w:p>
+      <w:pPr>
+        <w:rPr>
+          <w:lang w:val="en-GB"/>
+        </w:rPr>
+      </w:pPr>
+    </w:p>
+    <w:p>
+      <w:pPr>
+        <w:rPr>
+          <w:lang w:val="en-GB"/>
+        </w:rPr>
+      </w:pPr>
+    </w:p>
+    <w:p>
+      <w:pPr>
+        <w:rPr>
+          <w:lang w:val="en-GB"/>
+        </w:rPr>
+      </w:pPr>
+    </w:p>
+    <w:p>
+      <w:pPr>
+        <w:rPr>
+          <w:lang w:val="en-GB"/>
+        </w:rPr>
+      </w:pPr>
+    </w:p>
+    <w:p>
+      <w:pPr>
+        <w:rPr>
+          <w:lang w:val="en-GB"/>
+        </w:rPr>
+      </w:pPr>
+      <w:r>
+        <w:rPr>
+          <w:noProof/>
+          <w:lang w:val="en-GB"/>
+        </w:rPr>
+        <w:drawing>
+          <wp:anchor distT="0" distB="0" distL="114300" distR="114300" simplePos="0" relativeHeight="251673600" behindDoc="1" locked="0" layoutInCell="1" allowOverlap="1" wp14:anchorId="101A0484" wp14:editId="767F669C">
+            <wp:simplePos x="0" y="0"/>
+            <wp:positionH relativeFrom="column">
+              <wp:posOffset>1218294</wp:posOffset>
+            </wp:positionH>
+            <wp:positionV relativeFrom="paragraph">
+              <wp:posOffset>0</wp:posOffset>
+            </wp:positionV>
+            <wp:extent cx="1674495" cy="1674495"/>
+            <wp:effectExtent l="0" t="0" r="0" b="0"/>
+            <wp:wrapTight wrapText="bothSides">
+              <wp:wrapPolygon edited="0">
+                <wp:start x="17365" y="1474"/>
+                <wp:lineTo x="6717" y="2294"/>
+                <wp:lineTo x="3932" y="2785"/>
+                <wp:lineTo x="3932" y="8519"/>
+                <wp:lineTo x="4915" y="9666"/>
+                <wp:lineTo x="6061" y="9666"/>
+                <wp:lineTo x="3932" y="12123"/>
+                <wp:lineTo x="3932" y="15727"/>
+                <wp:lineTo x="5406" y="17529"/>
+                <wp:lineTo x="6061" y="17857"/>
+                <wp:lineTo x="17201" y="18512"/>
+                <wp:lineTo x="18184" y="18512"/>
+                <wp:lineTo x="18840" y="16874"/>
+                <wp:lineTo x="18184" y="15891"/>
+                <wp:lineTo x="16874" y="14908"/>
+                <wp:lineTo x="17038" y="12287"/>
+                <wp:lineTo x="16382" y="11468"/>
+                <wp:lineTo x="14744" y="9666"/>
+                <wp:lineTo x="15727" y="9666"/>
+                <wp:lineTo x="17038" y="8027"/>
+                <wp:lineTo x="17038" y="7044"/>
+                <wp:lineTo x="18512" y="4259"/>
+                <wp:lineTo x="18512" y="2130"/>
+                <wp:lineTo x="18184" y="1474"/>
+                <wp:lineTo x="17365" y="1474"/>
+              </wp:wrapPolygon>
+            </wp:wrapTight>
+            <wp:docPr id="15" name="Bilde 15"/>
+            <wp:cNvGraphicFramePr>
+              <a:graphicFrameLocks xmlns:a="http://schemas.openxmlformats.org/drawingml/2006/main" noChangeAspect="1"/>
+            </wp:cNvGraphicFramePr>
+            <a:graphic xmlns:a="http://schemas.openxmlformats.org/drawingml/2006/main">
+              <a:graphicData uri="http://schemas.openxmlformats.org/drawingml/2006/picture">
+                <pic:pic xmlns:pic="http://schemas.openxmlformats.org/drawingml/2006/picture">
+                  <pic:nvPicPr>
+                    <pic:cNvPr id="15" name="Bilde 15"/>
+                    <pic:cNvPicPr/>
+                  </pic:nvPicPr>
+                  <pic:blipFill>
+                    <a:blip r:embed="rId12" cstate="print">
+                      <a:extLst>
+                        <a:ext uri="{28A0092B-C50C-407E-A947-70E740481C1C}">
+                          <a14:useLocalDpi xmlns:a14="http://schemas.microsoft.com/office/drawing/2010/main" val="0"/>
+                        </a:ext>
+                      </a:extLst>
+                    </a:blip>
+                    <a:stretch>
+                      <a:fillRect/>
+                    </a:stretch>
+                  </pic:blipFill>
+                  <pic:spPr>
+                    <a:xfrm>
+                      <a:off x="0" y="0"/>
+                      <a:ext cx="1674495" cy="1674495"/>
+                    </a:xfrm>
+                    <a:prstGeom prst="rect">
+                      <a:avLst/>
+                    </a:prstGeom>
+                  </pic:spPr>
+                </pic:pic>
+              </a:graphicData>
+            </a:graphic>
+            <wp14:sizeRelH relativeFrom="page">
+              <wp14:pctWidth>0</wp14:pctWidth>
+            </wp14:sizeRelH>
+            <wp14:sizeRelV relativeFrom="page">
+              <wp14:pctHeight>0</wp14:pctHeight>
+            </wp14:sizeRelV>
+          </wp:anchor>
+        </w:drawing>
+      </w:r>
+      <w:r>
+        <w:rPr>
+          <w:noProof/>
+          <w:lang w:val="en-GB"/>
+        </w:rPr>
+        <w:drawing>
+          <wp:anchor distT="0" distB="0" distL="114300" distR="114300" simplePos="0" relativeHeight="251674624" behindDoc="1" locked="0" layoutInCell="1" allowOverlap="1" wp14:anchorId="2CF1B6E1" wp14:editId="3D01ABD2">
+            <wp:simplePos x="0" y="0"/>
+            <wp:positionH relativeFrom="column">
+              <wp:posOffset>2802393</wp:posOffset>
+            </wp:positionH>
+            <wp:positionV relativeFrom="paragraph">
+              <wp:posOffset>0</wp:posOffset>
+            </wp:positionV>
+            <wp:extent cx="1755775" cy="1755775"/>
+            <wp:effectExtent l="0" t="0" r="0" b="0"/>
+            <wp:wrapTight wrapText="bothSides">
+              <wp:wrapPolygon edited="0">
+                <wp:start x="17186" y="1562"/>
+                <wp:lineTo x="6718" y="2344"/>
+                <wp:lineTo x="6093" y="2500"/>
+                <wp:lineTo x="6093" y="4375"/>
+                <wp:lineTo x="4218" y="4375"/>
+                <wp:lineTo x="3906" y="4687"/>
+                <wp:lineTo x="3906" y="8437"/>
+                <wp:lineTo x="4687" y="9374"/>
+                <wp:lineTo x="6093" y="9374"/>
+                <wp:lineTo x="4062" y="11874"/>
+                <wp:lineTo x="4062" y="15780"/>
+                <wp:lineTo x="5000" y="16874"/>
+                <wp:lineTo x="6093" y="16874"/>
+                <wp:lineTo x="6093" y="17811"/>
+                <wp:lineTo x="17186" y="18436"/>
+                <wp:lineTo x="18124" y="18436"/>
+                <wp:lineTo x="18749" y="17186"/>
+                <wp:lineTo x="18749" y="16874"/>
+                <wp:lineTo x="18124" y="15936"/>
+                <wp:lineTo x="16718" y="14374"/>
+                <wp:lineTo x="16718" y="11874"/>
+                <wp:lineTo x="14686" y="9374"/>
+                <wp:lineTo x="15936" y="9374"/>
+                <wp:lineTo x="16874" y="8281"/>
+                <wp:lineTo x="16874" y="6875"/>
+                <wp:lineTo x="18592" y="4375"/>
+                <wp:lineTo x="18592" y="2344"/>
+                <wp:lineTo x="18124" y="1562"/>
+                <wp:lineTo x="17186" y="1562"/>
+              </wp:wrapPolygon>
+            </wp:wrapTight>
+            <wp:docPr id="14" name="Bilde 14"/>
+            <wp:cNvGraphicFramePr>
+              <a:graphicFrameLocks xmlns:a="http://schemas.openxmlformats.org/drawingml/2006/main" noChangeAspect="1"/>
+            </wp:cNvGraphicFramePr>
+            <a:graphic xmlns:a="http://schemas.openxmlformats.org/drawingml/2006/main">
+              <a:graphicData uri="http://schemas.openxmlformats.org/drawingml/2006/picture">
+                <pic:pic xmlns:pic="http://schemas.openxmlformats.org/drawingml/2006/picture">
+                  <pic:nvPicPr>
+                    <pic:cNvPr id="14" name="Bilde 14"/>
+                    <pic:cNvPicPr/>
+                  </pic:nvPicPr>
+                  <pic:blipFill>
+                    <a:blip r:embed="rId13" cstate="print">
+                      <a:extLst>
+                        <a:ext uri="{28A0092B-C50C-407E-A947-70E740481C1C}">
+                          <a14:useLocalDpi xmlns:a14="http://schemas.microsoft.com/office/drawing/2010/main" val="0"/>
+                        </a:ext>
+                      </a:extLst>
+                    </a:blip>
+                    <a:stretch>
+                      <a:fillRect/>
+                    </a:stretch>
+                  </pic:blipFill>
+                  <pic:spPr>
+                    <a:xfrm>
+                      <a:off x="0" y="0"/>
+                      <a:ext cx="1755775" cy="1755775"/>
+                    </a:xfrm>
+                    <a:prstGeom prst="rect">
+                      <a:avLst/>
+                    </a:prstGeom>
+                  </pic:spPr>
+                </pic:pic>
+              </a:graphicData>
+            </a:graphic>
+            <wp14:sizeRelH relativeFrom="page">
+              <wp14:pctWidth>0</wp14:pctWidth>
+            </wp14:sizeRelH>
+            <wp14:sizeRelV relativeFrom="page">
+              <wp14:pctHeight>0</wp14:pctHeight>
+            </wp14:sizeRelV>
+          </wp:anchor>
+        </w:drawing>
+      </w:r>
+      <w:r>
+        <w:rPr>
+          <w:noProof/>
+          <w:lang w:val="en-GB"/>
+        </w:rPr>
+        <w:drawing>
+          <wp:anchor distT="0" distB="0" distL="114300" distR="114300" simplePos="0" relativeHeight="251672576" behindDoc="1" locked="0" layoutInCell="1" allowOverlap="1" wp14:anchorId="63218F49" wp14:editId="7CA4D08B">
+            <wp:simplePos x="0" y="0"/>
+            <wp:positionH relativeFrom="column">
+              <wp:posOffset>4477285</wp:posOffset>
+            </wp:positionH>
+            <wp:positionV relativeFrom="paragraph">
+              <wp:posOffset>622</wp:posOffset>
+            </wp:positionV>
+            <wp:extent cx="1755775" cy="1755775"/>
+            <wp:effectExtent l="0" t="0" r="0" b="0"/>
+            <wp:wrapTight wrapText="bothSides">
+              <wp:wrapPolygon edited="0">
+                <wp:start x="17186" y="1562"/>
+                <wp:lineTo x="6718" y="2344"/>
+                <wp:lineTo x="6093" y="2500"/>
+                <wp:lineTo x="6093" y="4375"/>
+                <wp:lineTo x="4218" y="4375"/>
+                <wp:lineTo x="3906" y="4687"/>
+                <wp:lineTo x="3593" y="9374"/>
+                <wp:lineTo x="3750" y="17655"/>
+                <wp:lineTo x="17186" y="18436"/>
+                <wp:lineTo x="18124" y="18436"/>
+                <wp:lineTo x="18749" y="17186"/>
+                <wp:lineTo x="18749" y="16874"/>
+                <wp:lineTo x="17030" y="14374"/>
+                <wp:lineTo x="16874" y="6875"/>
+                <wp:lineTo x="18592" y="4375"/>
+                <wp:lineTo x="18592" y="2344"/>
+                <wp:lineTo x="18124" y="1562"/>
+                <wp:lineTo x="17186" y="1562"/>
+              </wp:wrapPolygon>
+            </wp:wrapTight>
+            <wp:docPr id="16" name="Bilde 16"/>
+            <wp:cNvGraphicFramePr>
+              <a:graphicFrameLocks xmlns:a="http://schemas.openxmlformats.org/drawingml/2006/main" noChangeAspect="1"/>
+            </wp:cNvGraphicFramePr>
+            <a:graphic xmlns:a="http://schemas.openxmlformats.org/drawingml/2006/main">
+              <a:graphicData uri="http://schemas.openxmlformats.org/drawingml/2006/picture">
+                <pic:pic xmlns:pic="http://schemas.openxmlformats.org/drawingml/2006/picture">
+                  <pic:nvPicPr>
+                    <pic:cNvPr id="16" name="Bilde 16"/>
+                    <pic:cNvPicPr/>
+                  </pic:nvPicPr>
+                  <pic:blipFill>
+                    <a:blip r:embed="rId14" cstate="print">
+                      <a:extLst>
+                        <a:ext uri="{28A0092B-C50C-407E-A947-70E740481C1C}">
+                          <a14:useLocalDpi xmlns:a14="http://schemas.microsoft.com/office/drawing/2010/main" val="0"/>
+                        </a:ext>
+                      </a:extLst>
+                    </a:blip>
+                    <a:stretch>
+                      <a:fillRect/>
+                    </a:stretch>
+                  </pic:blipFill>
+                  <pic:spPr>
+                    <a:xfrm>
+                      <a:off x="0" y="0"/>
+                      <a:ext cx="1755775" cy="1755775"/>
+                    </a:xfrm>
+                    <a:prstGeom prst="rect">
+                      <a:avLst/>
+                    </a:prstGeom>
+                  </pic:spPr>
+                </pic:pic>
+              </a:graphicData>
+            </a:graphic>
+            <wp14:sizeRelH relativeFrom="page">
+              <wp14:pctWidth>0</wp14:pctWidth>
+            </wp14:sizeRelH>
+            <wp14:sizeRelV relativeFrom="page">
+              <wp14:pctHeight>0</wp14:pctHeight>
+            </wp14:sizeRelV>
+          </wp:anchor>
+        </w:drawing>
+      </w:r>
+      <w:r>
+        <w:rPr>
+          <w:noProof/>
+          <w:lang w:val="en-GB"/>
+        </w:rPr>
+        <w:drawing>
+          <wp:anchor distT="0" distB="0" distL="114300" distR="114300" simplePos="0" relativeHeight="251671552" behindDoc="1" locked="0" layoutInCell="1" allowOverlap="1" wp14:anchorId="08A5BC39" wp14:editId="1A2F8FB6">
+            <wp:simplePos x="0" y="0"/>
+            <wp:positionH relativeFrom="column">
+              <wp:posOffset>-410845</wp:posOffset>
+            </wp:positionH>
+            <wp:positionV relativeFrom="paragraph">
+              <wp:posOffset>421</wp:posOffset>
+            </wp:positionV>
+            <wp:extent cx="1755775" cy="1755775"/>
+            <wp:effectExtent l="0" t="0" r="0" b="0"/>
+            <wp:wrapTight wrapText="bothSides">
+              <wp:wrapPolygon edited="0">
+                <wp:start x="17186" y="1562"/>
+                <wp:lineTo x="6718" y="2344"/>
+                <wp:lineTo x="6093" y="2500"/>
+                <wp:lineTo x="6093" y="4375"/>
+                <wp:lineTo x="4375" y="4531"/>
+                <wp:lineTo x="3906" y="5000"/>
+                <wp:lineTo x="3906" y="8749"/>
+                <wp:lineTo x="4531" y="9374"/>
+                <wp:lineTo x="6093" y="9374"/>
+                <wp:lineTo x="3906" y="11562"/>
+                <wp:lineTo x="3906" y="15311"/>
+                <wp:lineTo x="5312" y="16874"/>
+                <wp:lineTo x="6093" y="16874"/>
+                <wp:lineTo x="6093" y="17811"/>
+                <wp:lineTo x="17186" y="18436"/>
+                <wp:lineTo x="18124" y="18436"/>
+                <wp:lineTo x="18749" y="17186"/>
+                <wp:lineTo x="18749" y="16874"/>
+                <wp:lineTo x="18124" y="15936"/>
+                <wp:lineTo x="16718" y="14374"/>
+                <wp:lineTo x="16874" y="11874"/>
+                <wp:lineTo x="16249" y="11093"/>
+                <wp:lineTo x="14686" y="9374"/>
+                <wp:lineTo x="16093" y="9374"/>
+                <wp:lineTo x="16874" y="8437"/>
+                <wp:lineTo x="16874" y="6875"/>
+                <wp:lineTo x="18592" y="4375"/>
+                <wp:lineTo x="18592" y="2344"/>
+                <wp:lineTo x="18124" y="1562"/>
+                <wp:lineTo x="17186" y="1562"/>
+              </wp:wrapPolygon>
+            </wp:wrapTight>
+            <wp:docPr id="17" name="Bilde 17"/>
+            <wp:cNvGraphicFramePr>
+              <a:graphicFrameLocks xmlns:a="http://schemas.openxmlformats.org/drawingml/2006/main" noChangeAspect="1"/>
+            </wp:cNvGraphicFramePr>
+            <a:graphic xmlns:a="http://schemas.openxmlformats.org/drawingml/2006/main">
+              <a:graphicData uri="http://schemas.openxmlformats.org/drawingml/2006/picture">
+                <pic:pic xmlns:pic="http://schemas.openxmlformats.org/drawingml/2006/picture">
+                  <pic:nvPicPr>
+                    <pic:cNvPr id="17" name="Bilde 17"/>
+                    <pic:cNvPicPr/>
+                  </pic:nvPicPr>
+                  <pic:blipFill>
+                    <a:blip r:embed="rId15" cstate="print">
+                      <a:extLst>
+                        <a:ext uri="{28A0092B-C50C-407E-A947-70E740481C1C}">
+                          <a14:useLocalDpi xmlns:a14="http://schemas.microsoft.com/office/drawing/2010/main" val="0"/>
+                        </a:ext>
+                      </a:extLst>
+                    </a:blip>
+                    <a:stretch>
+                      <a:fillRect/>
+                    </a:stretch>
+                  </pic:blipFill>
+                  <pic:spPr>
+                    <a:xfrm>
+                      <a:off x="0" y="0"/>
+                      <a:ext cx="1755775" cy="1755775"/>
+                    </a:xfrm>
+                    <a:prstGeom prst="rect">
+                      <a:avLst/>
+                    </a:prstGeom>
+                  </pic:spPr>
+                </pic:pic>
+              </a:graphicData>
+            </a:graphic>
+            <wp14:sizeRelH relativeFrom="page">
+              <wp14:pctWidth>0</wp14:pctWidth>
+            </wp14:sizeRelH>
+            <wp14:sizeRelV relativeFrom="page">
+              <wp14:pctHeight>0</wp14:pctHeight>
+            </wp14:sizeRelV>
+          </wp:anchor>
+        </w:drawing>
+      </w:r>
+    </w:p>
+    <w:p>
+      <w:pPr>
+        <w:rPr>
+          <w:lang w:val="en-GB"/>
+        </w:rPr>
+      </w:pPr>
+    </w:p>
+    <w:p>
+      <w:pPr>
+        <w:rPr>
+          <w:lang w:val="en-GB"/>
+        </w:rPr>
+      </w:pPr>
+      <w:r>
+        <w:rPr>
+          <w:lang w:val="en-GB"/>
+        </w:rPr>
+        <w:t xml:space="preserve"> </w:t>
+      </w:r>
+    </w:p>
+    <w:p>
+      <w:pPr>
+        <w:rPr>
+          <w:lang w:val="en-GB"/>
+        </w:rPr>
+      </w:pPr>
+    </w:p>
+    <w:p>
+      <w:pPr>
+        <w:rPr>
+          <w:lang w:val="en-GB"/>
+        </w:rPr>
+      </w:pPr>
+    </w:p>
+    <w:p>
+      <w:pPr>
+        <w:rPr>
+          <w:lang w:val="en-GB"/>
+        </w:rPr>
+      </w:pPr>
+    </w:p>
+    <w:p>
+      <w:pPr>
+        <w:rPr>
+          <w:lang w:val="en-GB"/>
+        </w:rPr>
+      </w:pPr>
+    </w:p>
+    <w:p>
+      <w:pPr>
+        <w:rPr>
+          <w:lang w:val="en-GB"/>
+        </w:rPr>
+      </w:pPr>
+      <w:r>
+        <w:rPr>
+          <w:noProof/>
+        </w:rPr>
+        <mc:AlternateContent>
+          <mc:Choice Requires="wps">
+            <w:drawing>
+              <wp:anchor distT="0" distB="0" distL="114300" distR="114300" simplePos="0" relativeHeight="251676672" behindDoc="1" locked="0" layoutInCell="1" allowOverlap="1" wp14:anchorId="3762FEF9" wp14:editId="17662190">
+                <wp:simplePos x="0" y="0"/>
+                <wp:positionH relativeFrom="column">
+                  <wp:posOffset>-30895</wp:posOffset>
+                </wp:positionH>
+                <wp:positionV relativeFrom="paragraph">
+                  <wp:posOffset>388620</wp:posOffset>
+                </wp:positionV>
+                <wp:extent cx="6382385" cy="635"/>
+                <wp:effectExtent l="0" t="0" r="5715" b="0"/>
+                <wp:wrapTight wrapText="bothSides">
+                  <wp:wrapPolygon edited="0">
+                    <wp:start x="0" y="0"/>
+                    <wp:lineTo x="0" y="20167"/>
+                    <wp:lineTo x="21576" y="20167"/>
+                    <wp:lineTo x="21576" y="0"/>
+                    <wp:lineTo x="0" y="0"/>
+                  </wp:wrapPolygon>
+                </wp:wrapTight>
+                <wp:docPr id="18" name="Tekstboks 18"/>
+                <wp:cNvGraphicFramePr/>
+                <a:graphic xmlns:a="http://schemas.openxmlformats.org/drawingml/2006/main">
+                  <a:graphicData uri="http://schemas.microsoft.com/office/word/2010/wordprocessingShape">
+                    <wps:wsp>
+                      <wps:cNvSpPr txBox="1"/>
+                      <wps:spPr>
+                        <a:xfrm>
+                          <a:off x="0" y="0"/>
+                          <a:ext cx="6382385" cy="635"/>
+                        </a:xfrm>
+                        <a:prstGeom prst="rect">
+                          <a:avLst/>
+                        </a:prstGeom>
+                        <a:solidFill>
+                          <a:prstClr val="white"/>
+                        </a:solidFill>
+                        <a:ln>
+                          <a:noFill/>
+                        </a:ln>
+                      </wps:spPr>
+                      <wps:txbx>
+                        <w:txbxContent>
+                          <w:p>
+                            <w:pPr>
+                              <w:pStyle w:val="Bildetekst"/>
+                              <w:rPr>
+                                <w:noProof/>
+                                <w:lang w:val="en-US"/>
+                              </w:rPr>
+                            </w:pPr>
+                            <w:r>
+                              <w:rPr>
+                                <w:lang w:val="en-US"/>
+                              </w:rPr>
+                              <w:t xml:space="preserve">Figure </w:t>
+                            </w:r>
+                            <w:r>
+                              <w:fldChar w:fldCharType="begin"/>
+                            </w:r>
+                            <w:r>
+                              <w:rPr>
+                                <w:lang w:val="en-US"/>
+                              </w:rPr>
+                              <w:instrText xml:space="preserve"> SEQ Figure \* ARABIC </w:instrText>
+                            </w:r>
+                            <w:r>
+                              <w:fldChar w:fldCharType="separate"/>
+                            </w:r>
+                            <w:r>
+                              <w:rPr>
+                                <w:noProof/>
+                                <w:lang w:val="en-US"/>
+                              </w:rPr>
+                              <w:t>3</w:t>
+                            </w:r>
+                            <w:r>
+                              <w:fldChar w:fldCharType="end"/>
+                            </w:r>
+                            <w:r>
+                              <w:rPr>
+                                <w:lang w:val="en-US"/>
+                              </w:rPr>
+                              <w:t>: From left to right: Series (S)</w:t>
+                            </w:r>
+                            <w:r>
+                              <w:rPr>
+                                <w:lang w:val="en-US"/>
+                              </w:rPr>
+                              <w:t>, Series-Parallel (SP), Total-Cross-Tied (TCT), Parallel (P)</w:t>
+                            </w:r>
+                          </w:p>
+                        </w:txbxContent>
+                      </wps:txbx>
+                      <wps:bodyPr rot="0" spcFirstLastPara="0" vertOverflow="overflow" horzOverflow="overflow" vert="horz" wrap="square" lIns="0" tIns="0" rIns="0" bIns="0" numCol="1" spcCol="0" rtlCol="0" fromWordArt="0" anchor="t" anchorCtr="0" forceAA="0" compatLnSpc="1">
+                        <a:prstTxWarp prst="textNoShape">
+                          <a:avLst/>
+                        </a:prstTxWarp>
+                        <a:spAutoFit/>
+                      </wps:bodyPr>
+                    </wps:wsp>
+                  </a:graphicData>
+                </a:graphic>
+                <wp14:sizeRelH relativeFrom="margin">
+                  <wp14:pctWidth>0</wp14:pctWidth>
+                </wp14:sizeRelH>
+              </wp:anchor>
+            </w:drawing>
+          </mc:Choice>
+          <mc:Fallback>
+            <w:pict>
+              <v:shape w14:anchorId="3762FEF9" id="Tekstboks 18" o:spid="_x0000_s1028" type="#_x0000_t202" style="position:absolute;margin-left:-2.45pt;margin-top:30.6pt;width:502.55pt;height:.05pt;z-index:-251639808;visibility:visible;mso-wrap-style:square;mso-width-percent:0;mso-wrap-distance-left:9pt;mso-wrap-distance-top:0;mso-wrap-distance-right:9pt;mso-wrap-distance-bottom:0;mso-position-horizontal:absolute;mso-position-horizontal-relative:text;mso-position-vertical:absolute;mso-position-vertical-relative:text;mso-width-percent:0;mso-width-relative:margin;v-text-anchor:top" o:gfxdata="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" stroked="f">
+                <v:textbox style="mso-fit-shape-to-text:t" inset="0,0,0,0">
+                  <w:txbxContent>
+                    <w:p>
+                      <w:pPr>
+                        <w:pStyle w:val="Bildetekst"/>
+                        <w:rPr>
+                          <w:noProof/>
+                          <w:lang w:val="en-US"/>
+                        </w:rPr>
+                      </w:pPr>
+                      <w:r>
+                        <w:rPr>
+                          <w:lang w:val="en-US"/>
+                        </w:rPr>
+                        <w:t xml:space="preserve">Figure </w:t>
+                      </w:r>
+                      <w:r>
+                        <w:fldChar w:fldCharType="begin"/>
+                      </w:r>
+                      <w:r>
+                        <w:rPr>
+                          <w:lang w:val="en-US"/>
+                        </w:rPr>
+                        <w:instrText xml:space="preserve"> SEQ Figure \* ARABIC </w:instrText>
+                      </w:r>
+                      <w:r>
+                        <w:fldChar w:fldCharType="separate"/>
+                      </w:r>
+                      <w:r>
+                        <w:rPr>
+                          <w:noProof/>
+                          <w:lang w:val="en-US"/>
+                        </w:rPr>
+                        <w:t>3</w:t>
+                      </w:r>
+                      <w:r>
+                        <w:fldChar w:fldCharType="end"/>
+                      </w:r>
+                      <w:r>
+                        <w:rPr>
+                          <w:lang w:val="en-US"/>
+                        </w:rPr>
+                        <w:t>: From left to right: Series (S)</w:t>
+                      </w:r>
+                      <w:r>
+                        <w:rPr>
+                          <w:lang w:val="en-US"/>
+                        </w:rPr>
+                        <w:t>, Series-Parallel (SP), Total-Cross-Tied (TCT), Parallel (P)</w:t>
+                      </w:r>
+                    </w:p>
+                  </w:txbxContent>
+                </v:textbox>
+                <w10:wrap type="tight"/>
+              </v:shape>
+            </w:pict>
+          </mc:Fallback>
+        </mc:AlternateContent>
+      </w:r>
+    </w:p>
+    <w:p>
+      <w:pPr>
+        <w:rPr>
+          <w:lang w:val="en-GB"/>
+        </w:rPr>
+      </w:pPr>
+      <w:r>
+        <w:rPr>
+          <w:lang w:val="en-GB"/>
+        </w:rPr>
+        <w:t>Of the four proposed configurations we can read</w:t>
+      </w:r>
+      <w:r>
+        <w:rPr>
+          <w:lang w:val="en-GB"/>
+        </w:rPr>
+        <w:t>ily</w:t>
+      </w:r>
+      <w:r>
+        <w:rPr>
+          <w:lang w:val="en-GB"/>
+        </w:rPr>
+        <w:t xml:space="preserve"> reject a pure series connection. </w:t>
+      </w:r>
+      <w:r>
+        <w:rPr>
+          <w:lang w:val="en-GB"/>
+        </w:rPr>
+        <w:t>Though the PV panels are rated at 5 V, the measured I-V curves reveal that even under illumination purely from the provided lamp, the output voltage can go significantly above 5V. In that case the total voltage of the series connection w</w:t>
+      </w:r>
+      <w:r>
+        <w:rPr>
+          <w:lang w:val="en-GB"/>
+        </w:rPr>
+        <w:t>ould</w:t>
+      </w:r>
+      <w:r>
+        <w:rPr>
+          <w:lang w:val="en-GB"/>
+        </w:rPr>
+        <w:t xml:space="preserve"> be 20+ V, which is higher than what the SMPS power </w:t>
+      </w:r>
+      <w:r>
+        <w:rPr>
+          <w:lang w:val="en-GB"/>
+        </w:rPr>
+        <w:t xml:space="preserve">converter </w:t>
+      </w:r>
+      <w:r>
+        <w:rPr>
+          <w:lang w:val="en-GB"/>
+        </w:rPr>
+        <w:t>is rated for.</w:t>
+      </w:r>
+      <w:r>
+        <w:rPr>
+          <w:lang w:val="en-GB"/>
+        </w:rPr>
+        <w:t xml:space="preserve"> A pure series connection is therefore not a suitable configuration of the PV panels.</w:t>
+      </w:r>
+      <w:r>
+        <w:rPr>
+          <w:lang w:val="en-GB"/>
+        </w:rPr>
+        <w:t xml:space="preserve"> (Can actually handle 100 V if connected the right way?)</w:t>
+      </w:r>
+    </w:p>
+    <w:p>
+      <w:pPr>
+        <w:rPr>
+          <w:lang w:val="en-GB"/>
+        </w:rPr>
+      </w:pPr>
+    </w:p>
+    <w:p>
+      <w:pPr>
+        <w:rPr>
+          <w:lang w:val="en-GB"/>
+        </w:rPr>
+      </w:pPr>
+      <w:r>
+        <w:rPr>
+          <w:lang w:val="en-GB"/>
+        </w:rPr>
+        <w:t>This leaves three configurations</w:t>
+      </w:r>
+      <w:r>
+        <w:rPr>
+          <w:lang w:val="en-GB"/>
+        </w:rPr>
+        <w:t>, all of which produce voltages and currents that the SMPS can handle</w:t>
+      </w:r>
+      <w:r>
+        <w:rPr>
+          <w:lang w:val="en-GB"/>
+        </w:rPr>
+        <w:t xml:space="preserve"> (integrate well with the SMPS)</w:t>
+      </w:r>
+      <w:r>
+        <w:rPr>
+          <w:lang w:val="en-GB"/>
+        </w:rPr>
+        <w:t xml:space="preserve">. Assuming identical illumination and identical panels, </w:t>
+      </w:r>
+      <w:r>
+        <w:rPr>
+          <w:lang w:val="en-GB"/>
+        </w:rPr>
+        <w:t>all of the</w:t>
+      </w:r>
+      <w:r>
+        <w:rPr>
+          <w:lang w:val="en-GB"/>
+        </w:rPr>
+        <w:t xml:space="preserve"> configuration</w:t>
+      </w:r>
+      <w:r>
+        <w:rPr>
+          <w:lang w:val="en-GB"/>
+        </w:rPr>
+        <w:t>s</w:t>
+      </w:r>
+      <w:r>
+        <w:rPr>
+          <w:lang w:val="en-GB"/>
+        </w:rPr>
+        <w:t xml:space="preserve"> </w:t>
+      </w:r>
+      <w:r>
+        <w:rPr>
+          <w:lang w:val="en-GB"/>
+        </w:rPr>
+        <w:t>produce</w:t>
+      </w:r>
+      <w:r>
+        <w:rPr>
+          <w:lang w:val="en-GB"/>
+        </w:rPr>
+        <w:t xml:space="preserve"> the same amount of power. </w:t>
+      </w:r>
+      <w:r>
+        <w:rPr>
+          <w:lang w:val="en-GB"/>
+        </w:rPr>
+        <w:t xml:space="preserve">However, </w:t>
+      </w:r>
+      <w:r>
+        <w:rPr>
+          <w:lang w:val="en-GB"/>
+        </w:rPr>
+        <w:t>most likely each panel will not experience the exact same illumination. Especially on Mars where the deposition of dust over times leads to partial shading of each panel</w:t>
+      </w:r>
+      <w:r>
+        <w:rPr>
+          <w:lang w:val="en-GB"/>
+        </w:rPr>
+        <w:t xml:space="preserve"> </w:t>
+      </w:r>
+      <w:r>
+        <w:rPr>
+          <w:lang w:val="en-GB"/>
+        </w:rPr>
+        <w:t xml:space="preserve">(6). </w:t>
+      </w:r>
+      <w:r>
+        <w:rPr>
+          <w:lang w:val="en-GB"/>
+        </w:rPr>
+        <w:t>In partial shading conditions a TCT configuration consistently outperforms the SP configuration in terms of power output</w:t>
+      </w:r>
+      <w:r>
+        <w:rPr>
+          <w:lang w:val="en-GB"/>
+        </w:rPr>
+        <w:t>, and is therefore preferred over and SP configuration</w:t>
+      </w:r>
+      <w:r>
+        <w:rPr>
+          <w:lang w:val="en-GB"/>
+        </w:rPr>
+        <w:t xml:space="preserve"> (7)</w:t>
+      </w:r>
+      <w:r>
+        <w:rPr>
+          <w:lang w:val="en-GB"/>
+        </w:rPr>
+        <w:t>.</w:t>
+      </w:r>
+      <w:r>
+        <w:rPr>
+          <w:lang w:val="en-GB"/>
+        </w:rPr>
+        <w:t xml:space="preserve"> (Also makes power output more stable)</w:t>
+      </w:r>
+    </w:p>
+    <w:p>
+      <w:pPr>
+        <w:rPr>
+          <w:lang w:val="en-GB"/>
+        </w:rPr>
+      </w:pPr>
+    </w:p>
+    <w:p>
+      <w:pPr>
+        <w:rPr>
+          <w:lang w:val="en-GB"/>
+        </w:rPr>
+      </w:pPr>
+      <w:r>
+        <w:rPr>
+          <w:lang w:val="en-GB"/>
+        </w:rPr>
+        <w:t xml:space="preserve">Research on the partial shading of solar </w:t>
+      </w:r>
+    </w:p>
+    <w:p>
+      <w:pPr>
+        <w:rPr>
+          <w:lang w:val="en-GB"/>
+        </w:rPr>
+      </w:pPr>
+    </w:p>
+    <w:p>
+      <w:pPr>
+        <w:rPr>
+          <w:lang w:val="en-GB"/>
+        </w:rPr>
+      </w:pPr>
+      <w:r>
+        <w:rPr>
+          <w:lang w:val="en-GB"/>
+        </w:rPr>
+        <w:t xml:space="preserve">TCT has a problem with voltage, after leaving headroom on the power output for inefficiencies in the SMPS; the solar panels are only able to charge 4 cells at standard charging current. </w:t>
+      </w:r>
+      <w:r>
+        <w:rPr>
+          <w:lang w:val="en-GB"/>
+        </w:rPr>
+        <w:t>4 cells in series give voltages in the range [10, 14.4] V, might not work well with voltages of solar panel.</w:t>
+      </w:r>
+    </w:p>
+    <w:p>
+      <w:pPr>
+        <w:rPr>
+          <w:lang w:val="en-GB"/>
+        </w:rPr>
+      </w:pPr>
+    </w:p>
+    <w:p>
+      <w:pPr>
+        <w:rPr>
+          <w:lang w:val="en-GB"/>
+        </w:rPr>
+      </w:pPr>
+    </w:p>
+    <w:p>
+      <w:pPr>
+        <w:rPr>
+          <w:lang w:val="en-GB"/>
+        </w:rPr>
+      </w:pPr>
+      <w:r>
+        <w:rPr>
+          <w:lang w:val="en-GB"/>
+        </w:rPr>
+        <w:t xml:space="preserve">Non-uniform shading </w:t>
+      </w:r>
+    </w:p>
+    <w:p>
+      <w:pPr>
+        <w:rPr>
+          <w:lang w:val="en-GB"/>
+        </w:rPr>
+      </w:pPr>
+    </w:p>
+    <w:p>
+      <w:pPr>
+        <w:rPr>
+          <w:lang w:val="en-GB"/>
+        </w:rPr>
+      </w:pPr>
+    </w:p>
+    <w:p>
+      <w:pPr>
+        <w:rPr>
+          <w:lang w:val="en-GB"/>
+        </w:rPr>
+      </w:pPr>
+      <w:r>
+        <w:rPr>
+          <w:lang w:val="en-GB"/>
+        </w:rPr>
+        <w:t>How will series battery pack impact what voltage we need?</w:t>
+      </w:r>
+    </w:p>
+    <w:p>
+      <w:pPr>
+        <w:rPr>
+          <w:lang w:val="en-GB"/>
+        </w:rPr>
+      </w:pPr>
+    </w:p>
+    <w:p>
+      <w:pPr>
+        <w:rPr>
+          <w:lang w:val="en-GB"/>
+        </w:rPr>
+      </w:pPr>
+    </w:p>
+    <w:p>
+      <w:pPr>
+        <w:rPr>
+          <w:lang w:val="en-GB"/>
+        </w:rPr>
+      </w:pPr>
+      <w:r>
+        <w:rPr>
+          <w:lang w:val="en-GB"/>
+        </w:rPr>
+        <w:t xml:space="preserve">However, </w:t>
+      </w:r>
+      <w:r>
+        <w:rPr>
+          <w:lang w:val="en-GB"/>
+        </w:rPr>
+        <w:t xml:space="preserve">not only are all panels slightly different </w:t>
+      </w:r>
+      <w:r>
+        <w:rPr>
+          <w:lang w:val="en-GB"/>
+        </w:rPr>
+        <w:t>as can be seen on the I-V curves. Nor are they likely to experience the same illumination.</w:t>
+      </w:r>
+    </w:p>
+    <w:p>
+      <w:pPr>
+        <w:rPr>
+          <w:lang w:val="en-GB"/>
+        </w:rPr>
+      </w:pPr>
+    </w:p>
+    <w:p>
+      <w:pPr>
+        <w:rPr>
+          <w:lang w:val="en-GB"/>
+        </w:rPr>
+      </w:pPr>
+    </w:p>
+    <w:p>
+      <w:pPr>
+        <w:rPr>
+          <w:lang w:val="en-GB"/>
+        </w:rPr>
+      </w:pPr>
+    </w:p>
+    <w:p>
+      <w:pPr>
+        <w:rPr>
+          <w:lang w:val="en-GB"/>
+        </w:rPr>
+      </w:pPr>
+    </w:p>
+    <w:p>
+      <w:pPr>
+        <w:rPr>
+          <w:lang w:val="en-GB"/>
+        </w:rPr>
+      </w:pPr>
+    </w:p>
+    <w:p>
+      <w:pPr>
+        <w:rPr>
+          <w:lang w:val="en-GB"/>
+        </w:rPr>
+      </w:pPr>
+    </w:p>
+    <w:p>
+      <w:pPr>
+        <w:rPr>
+          <w:lang w:val="en-GB"/>
+        </w:rPr>
+      </w:pPr>
+      <w:r>
+        <w:rPr>
+          <w:lang w:val="en-GB"/>
+        </w:rPr>
+        <w:t>Moreover, for the TCT configuration no current would flow through the central wire</w:t>
+      </w:r>
+      <w:r>
+        <w:rPr>
+          <w:lang w:val="en-GB"/>
+        </w:rPr>
+        <w:t xml:space="preserve"> and the array would therefore be identical to the SP configuration. </w:t>
+      </w:r>
     </w:p>
     <w:p>
       <w:pPr>
@@ -2048,7 +3212,7 @@
                     <pic:cNvPicPr/>
                   </pic:nvPicPr>
                   <pic:blipFill>
-                    <a:blip r:embed="rId12">
+                    <a:blip r:embed="rId16">
                       <a:extLst>
                         <a:ext uri="{28A0092B-C50C-407E-A947-70E740481C1C}">
                           <a14:useLocalDpi xmlns:a14="http://schemas.microsoft.com/office/drawing/2010/main" val="0"/>
@@ -2131,21 +3295,7 @@
         <w:rPr>
           <w:lang w:val="en-GB"/>
         </w:rPr>
-        <w:t>This leaves two configuration total-cross tied connection (</w:t>
-      </w:r>
-      <w:proofErr w:type="spellStart"/>
-      <w:r>
-        <w:rPr>
-          <w:lang w:val="en-GB"/>
-        </w:rPr>
-        <w:t>TCT</w:t>
-      </w:r>
-      <w:proofErr w:type="spellEnd"/>
-      <w:r>
-        <w:rPr>
-          <w:lang w:val="en-GB"/>
-        </w:rPr>
-        <w:t>) and full parallel. Both configurations are shown below:</w:t>
+        <w:t>This leaves two configuration total-cross tied connection (TCT) and full parallel. Both configurations are shown below:</w:t>
       </w:r>
     </w:p>
     <w:p>
@@ -2159,7 +3309,6 @@
           <w:noProof/>
           <w:lang w:val="en-GB"/>
         </w:rPr>
-        <w:lastRenderedPageBreak/>
         <w:drawing>
           <wp:anchor distT="0" distB="0" distL="114300" distR="114300" simplePos="0" relativeHeight="251659264" behindDoc="1" locked="0" layoutInCell="1" allowOverlap="1" wp14:anchorId="29343415" wp14:editId="0A8A222C">
             <wp:simplePos x="0" y="0"/>
@@ -2192,7 +3341,7 @@
                     <pic:cNvPicPr/>
                   </pic:nvPicPr>
                   <pic:blipFill>
-                    <a:blip r:embed="rId13">
+                    <a:blip r:embed="rId17">
                       <a:extLst>
                         <a:ext uri="{28A0092B-C50C-407E-A947-70E740481C1C}">
                           <a14:useLocalDpi xmlns:a14="http://schemas.microsoft.com/office/drawing/2010/main" val="0"/>
@@ -2315,19 +3464,11 @@
           <w:lang w:val="en-GB"/>
         </w:rPr>
       </w:pPr>
-      <w:proofErr w:type="spellStart"/>
-      <w:r>
-        <w:rPr>
-          <w:lang w:val="en-GB"/>
-        </w:rPr>
-        <w:t>TCT</w:t>
-      </w:r>
-      <w:proofErr w:type="spellEnd"/>
-      <w:r>
-        <w:rPr>
-          <w:lang w:val="en-GB"/>
-        </w:rPr>
-        <w:t xml:space="preserve"> </w:t>
+      <w:r>
+        <w:rPr>
+          <w:lang w:val="en-GB"/>
+        </w:rPr>
+        <w:t xml:space="preserve">TCT </w:t>
       </w:r>
       <w:r>
         <w:rPr>
@@ -2365,21 +3506,7 @@
         <w:rPr>
           <w:lang w:val="en-GB"/>
         </w:rPr>
-        <w:t xml:space="preserve"> this has the disadvantages of series connection without the advantages of </w:t>
-      </w:r>
-      <w:proofErr w:type="spellStart"/>
-      <w:r>
-        <w:rPr>
-          <w:lang w:val="en-GB"/>
-        </w:rPr>
-        <w:t>TCT</w:t>
-      </w:r>
-      <w:proofErr w:type="spellEnd"/>
-      <w:r>
-        <w:rPr>
-          <w:lang w:val="en-GB"/>
-        </w:rPr>
-        <w:t>. See linked article to see comparison.</w:t>
+        <w:t xml:space="preserve"> this has the disadvantages of series connection without the advantages of TCT. See linked article to see comparison.</w:t>
       </w:r>
     </w:p>
     <w:p>
@@ -2699,7 +3826,7 @@
           <w:lang w:val="en-US"/>
         </w:rPr>
       </w:pPr>
-      <w:hyperlink r:id="rId14" w:tgtFrame="_blank" w:history="1">
+      <w:hyperlink r:id="rId18" w:tgtFrame="_blank" w:history="1">
         <w:r>
           <w:rPr>
             <w:rStyle w:val="normaltextrun"/>
@@ -2709,7 +3836,29 @@
             <w:shd w:val="clear" w:color="auto" w:fill="FFFFFF"/>
             <w:lang w:val="en-GB"/>
           </w:rPr>
-          <w:t>https://www.sciencedirect.com/science/article/pii/S0360544211001484?casa_token=aN6AlhJsx9IAAAAA:yUMOdvzscbw5ltokpvOcWVfY8IOHd0nr_6eLwivW_ZHVWAsjFMjRJ7ihyQtg2kn25_U9QIG5yg</w:t>
+          <w:t>https://www.sciencedirect.com/science/</w:t>
+        </w:r>
+        <w:r>
+          <w:rPr>
+            <w:rStyle w:val="normaltextrun"/>
+            <w:rFonts w:ascii="Calibri" w:hAnsi="Calibri" w:cs="Calibri"/>
+            <w:color w:val="0563C1"/>
+            <w:u w:val="single"/>
+            <w:shd w:val="clear" w:color="auto" w:fill="FFFFFF"/>
+            <w:lang w:val="en-GB"/>
+          </w:rPr>
+          <w:t>a</w:t>
+        </w:r>
+        <w:r>
+          <w:rPr>
+            <w:rStyle w:val="normaltextrun"/>
+            <w:rFonts w:ascii="Calibri" w:hAnsi="Calibri" w:cs="Calibri"/>
+            <w:color w:val="0563C1"/>
+            <w:u w:val="single"/>
+            <w:shd w:val="clear" w:color="auto" w:fill="FFFFFF"/>
+            <w:lang w:val="en-GB"/>
+          </w:rPr>
+          <w:t>rticle/pii/S0360544211001484?casa_token=aN6AlhJsx9IAAAAA:yUMOdvzscbw5ltokpvOcWVfY8IOHd0nr_6eLwivW_ZHVWAsjFMjRJ7ihyQtg2kn25_U9QIG5yg</w:t>
         </w:r>
       </w:hyperlink>
       <w:r>
@@ -2744,13 +3893,27 @@
           <w:lang w:val="en-GB"/>
         </w:rPr>
       </w:pPr>
-      <w:hyperlink r:id="rId15" w:history="1">
+      <w:hyperlink r:id="rId19" w:history="1">
         <w:r>
           <w:rPr>
             <w:rStyle w:val="Hyperkobling"/>
             <w:lang w:val="en-GB"/>
           </w:rPr>
-          <w:t>https://www.sciencedirect.com/science/article/pii/S0038092X16300111</w:t>
+          <w:t>https://www.sciencedirect.com/science</w:t>
+        </w:r>
+        <w:r>
+          <w:rPr>
+            <w:rStyle w:val="Hyperkobling"/>
+            <w:lang w:val="en-GB"/>
+          </w:rPr>
+          <w:t>/</w:t>
+        </w:r>
+        <w:r>
+          <w:rPr>
+            <w:rStyle w:val="Hyperkobling"/>
+            <w:lang w:val="en-GB"/>
+          </w:rPr>
+          <w:t>article/pii/S0038092X16300111</w:t>
         </w:r>
       </w:hyperlink>
       <w:r>
@@ -2909,6 +4072,122 @@
         <w:rPr>
           <w:lang w:val="en-GB"/>
         </w:rPr>
+        <w:t>Two choices: either use 0.5 ohm load as current sensor or have parallel battery pack with pulse charging.</w:t>
+      </w:r>
+      <w:r>
+        <w:rPr>
+          <w:lang w:val="en-GB"/>
+        </w:rPr>
+        <w:t xml:space="preserve"> Or use series connected pv panels</w:t>
+      </w:r>
+    </w:p>
+    <w:p>
+      <w:pPr>
+        <w:rPr>
+          <w:lang w:val="en-GB"/>
+        </w:rPr>
+      </w:pPr>
+    </w:p>
+    <w:p>
+      <w:pPr>
+        <w:rPr>
+          <w:lang w:val="en-GB"/>
+        </w:rPr>
+      </w:pPr>
+      <w:r>
+        <w:rPr>
+          <w:lang w:val="en-GB"/>
+        </w:rPr>
+        <w:t>How much energy can the batteries hold and how much energy can be produced in a sol. What is the maximum power output of solar panel versus how much power is needed to charge batteries.</w:t>
+      </w:r>
+    </w:p>
+    <w:p>
+      <w:pPr>
+        <w:rPr>
+          <w:lang w:val="en-GB"/>
+        </w:rPr>
+      </w:pPr>
+    </w:p>
+    <w:p>
+      <w:pPr>
+        <w:rPr>
+          <w:lang w:val="en-GB"/>
+        </w:rPr>
+      </w:pPr>
+      <w:r>
+        <w:rPr>
+          <w:lang w:val="en-GB"/>
+        </w:rPr>
+        <w:t>Maybe not use the full 5 because then there are no spares.</w:t>
+      </w:r>
+      <w:r>
+        <w:rPr>
+          <w:lang w:val="en-GB"/>
+        </w:rPr>
+        <w:t xml:space="preserve"> Probably go</w:t>
+      </w:r>
+      <w:r>
+        <w:rPr>
+          <w:lang w:val="en-GB"/>
+        </w:rPr>
+        <w:t>ing to</w:t>
+      </w:r>
+      <w:r>
+        <w:rPr>
+          <w:lang w:val="en-GB"/>
+        </w:rPr>
+        <w:t xml:space="preserve"> use 4.</w:t>
+      </w:r>
+      <w:r>
+        <w:rPr>
+          <w:lang w:val="en-GB"/>
+        </w:rPr>
+        <w:t xml:space="preserve"> Use the cells with the highest capacity</w:t>
+      </w:r>
+      <w:r>
+        <w:rPr>
+          <w:lang w:val="en-GB"/>
+        </w:rPr>
+        <w:t>. Also not enough Arduino outputs anyway</w:t>
+      </w:r>
+    </w:p>
+    <w:p>
+      <w:pPr>
+        <w:rPr>
+          <w:lang w:val="en-GB"/>
+        </w:rPr>
+      </w:pPr>
+    </w:p>
+    <w:p>
+      <w:pPr>
+        <w:rPr>
+          <w:lang w:val="en-GB"/>
+        </w:rPr>
+      </w:pPr>
+      <w:r>
+        <w:rPr>
+          <w:lang w:val="en-GB"/>
+        </w:rPr>
+        <w:t xml:space="preserve">In design brief we have been advised as to not mix parallel and series connection and will abide by the advice. </w:t>
+      </w:r>
+    </w:p>
+    <w:p>
+      <w:pPr>
+        <w:rPr>
+          <w:lang w:val="en-GB"/>
+        </w:rPr>
+      </w:pPr>
+    </w:p>
+    <w:p>
+      <w:pPr>
+        <w:rPr>
+          <w:lang w:val="en-GB"/>
+        </w:rPr>
+      </w:pPr>
+      <w:r>
+        <w:rPr>
+          <w:lang w:val="en-GB"/>
+        </w:rPr>
         <w:t>Check if charging at a lower current has any effect on capacity, if not, then we can charge more cells, just at a lower rate. Then we can use the full battery-pack.</w:t>
       </w:r>
     </w:p>
@@ -2929,52 +4208,694 @@
         <w:rPr>
           <w:lang w:val="en-GB"/>
         </w:rPr>
-        <w:t>Can also provide less power if in series, as maximum current is far lower.</w:t>
-      </w:r>
-    </w:p>
-    <w:p>
-      <w:pPr>
-        <w:rPr>
-          <w:lang w:val="en-GB"/>
-        </w:rPr>
-      </w:pPr>
-    </w:p>
-    <w:p>
-      <w:pPr>
+        <w:lastRenderedPageBreak/>
+        <w:t>Can also provide less power if in series, as maximum current is far lower</w:t>
+      </w:r>
+      <w:r>
+        <w:rPr>
+          <w:lang w:val="en-GB"/>
+        </w:rPr>
+        <w:t>, no because voltage is higher.</w:t>
+      </w:r>
+    </w:p>
+    <w:p>
+      <w:pPr>
+        <w:rPr>
+          <w:lang w:val="en-GB"/>
+        </w:rPr>
+      </w:pPr>
+    </w:p>
+    <w:p>
+      <w:pPr>
+        <w:rPr>
+          <w:lang w:val="en-GB"/>
+        </w:rPr>
+      </w:pPr>
+      <w:r>
+        <w:rPr>
+          <w:lang w:val="en-GB"/>
+        </w:rPr>
+        <w:t>In parallel we can disconnect a faulty cell, in that way the battery pack as a whole can keep functioning at a reduced capacity, even if one or multiple of the cells die.</w:t>
+      </w:r>
+    </w:p>
+    <w:p>
+      <w:pPr>
+        <w:rPr>
+          <w:lang w:val="en-GB"/>
+        </w:rPr>
+      </w:pPr>
+    </w:p>
+    <w:p>
+      <w:pPr>
+        <w:rPr>
+          <w:lang w:val="en-GB"/>
+        </w:rPr>
+      </w:pPr>
+      <w:r>
+        <w:rPr>
+          <w:lang w:val="en-GB"/>
+        </w:rPr>
+        <w:t>No way to detect over-current in parallel</w:t>
+      </w:r>
+    </w:p>
+    <w:p>
+      <w:pPr>
+        <w:rPr>
+          <w:lang w:val="en-GB"/>
+        </w:rPr>
+      </w:pPr>
+    </w:p>
+    <w:p>
+      <w:pPr>
+        <w:rPr>
+          <w:lang w:val="en-GB"/>
+        </w:rPr>
+      </w:pPr>
+      <w:r>
+        <w:rPr>
+          <w:lang w:val="en-GB"/>
+        </w:rPr>
+        <w:t>In series can’t measure cell voltage while charging as current has nowhere to go.</w:t>
+      </w:r>
+    </w:p>
+    <w:p>
+      <w:pPr>
+        <w:rPr>
+          <w:lang w:val="en-GB"/>
+        </w:rPr>
+      </w:pPr>
+    </w:p>
+    <w:p>
+      <w:pPr>
+        <w:rPr>
+          <w:lang w:val="en-GB"/>
+        </w:rPr>
+      </w:pPr>
+      <w:r>
         <w:rPr>
           <w:b/>
           <w:bCs/>
           <w:lang w:val="en-GB"/>
         </w:rPr>
-      </w:pPr>
-      <w:r>
+        <w:t>Charging algorithm</w:t>
+      </w:r>
+    </w:p>
+    <w:p>
+      <w:pPr>
+        <w:rPr>
+          <w:lang w:val="en-GB"/>
+        </w:rPr>
+      </w:pPr>
+    </w:p>
+    <w:p>
+      <w:pPr>
+        <w:rPr>
+          <w:lang w:val="en-GB"/>
+        </w:rPr>
+      </w:pPr>
+      <w:r>
+        <w:rPr>
+          <w:lang w:val="en-GB"/>
+        </w:rPr>
+        <w:t>Actually measured higher capacity for pulsed!</w:t>
+      </w:r>
+      <w:r>
+        <w:rPr>
+          <w:lang w:val="en-GB"/>
+        </w:rPr>
+        <w:t xml:space="preserve"> Charging time is the same</w:t>
+      </w:r>
+    </w:p>
+    <w:p>
+      <w:pPr>
+        <w:rPr>
+          <w:lang w:val="en-GB"/>
+        </w:rPr>
+      </w:pPr>
+    </w:p>
+    <w:p>
+      <w:pPr>
+        <w:rPr>
+          <w:lang w:val="en-GB"/>
+        </w:rPr>
+      </w:pPr>
+      <w:r>
+        <w:rPr>
+          <w:lang w:val="en-GB"/>
+        </w:rPr>
+        <w:t>There are many ways to charge batteries: (can I call it a lithium-ion, don’t think so)</w:t>
+      </w:r>
+    </w:p>
+    <w:p>
+      <w:pPr>
+        <w:rPr>
+          <w:lang w:val="en-GB"/>
+        </w:rPr>
+      </w:pPr>
+      <w:hyperlink r:id="rId20" w:history="1">
+        <w:r>
+          <w:rPr>
+            <w:rStyle w:val="Hyperkobling"/>
+            <w:lang w:val="en-GB"/>
+          </w:rPr>
+          <w:t>https://ieeexplore.ieee.org/stamp/stamp.jsp?tp=&amp;arnumber=6360973</w:t>
+        </w:r>
+      </w:hyperlink>
+      <w:r>
+        <w:rPr>
+          <w:lang w:val="en-GB"/>
+        </w:rPr>
+        <w:t xml:space="preserve"> </w:t>
+      </w:r>
+    </w:p>
+    <w:p>
+      <w:pPr>
+        <w:rPr>
+          <w:lang w:val="en-GB"/>
+        </w:rPr>
+      </w:pPr>
+      <w:r>
+        <w:rPr>
+          <w:lang w:val="en-GB"/>
+        </w:rPr>
+        <w:t>However, many of them are hard to implement directly in software and either need hardware, which we do not have available, or need extensive knowledge of the battery behaviours, that could be a project in itself in determining. Easy to implement and widely used is, CC/CV.</w:t>
+      </w:r>
+    </w:p>
+    <w:p>
+      <w:pPr>
+        <w:rPr>
+          <w:lang w:val="en-GB"/>
+        </w:rPr>
+      </w:pPr>
+    </w:p>
+    <w:p>
+      <w:pPr>
+        <w:rPr>
+          <w:lang w:val="en-GB"/>
+        </w:rPr>
+      </w:pPr>
+    </w:p>
+    <w:p>
+      <w:pPr>
+        <w:rPr>
+          <w:lang w:val="en-GB"/>
+        </w:rPr>
+      </w:pPr>
+      <w:r>
+        <w:rPr>
+          <w:lang w:val="en-GB"/>
+        </w:rPr>
+        <w:t>Maybe do pulse charging for parallel cells.</w:t>
+      </w:r>
+      <w:r>
+        <w:rPr>
+          <w:lang w:val="en-GB"/>
+        </w:rPr>
+        <w:t xml:space="preserve"> Maybe offset relay switching by a couple of milliseconds as to limit current drawn from Arduino.</w:t>
+      </w:r>
+      <w:r>
+        <w:rPr>
+          <w:lang w:val="en-GB"/>
+        </w:rPr>
+        <w:t xml:space="preserve"> (staggered switching)</w:t>
+      </w:r>
+    </w:p>
+    <w:p>
+      <w:pPr>
+        <w:rPr>
+          <w:lang w:val="en-GB"/>
+        </w:rPr>
+      </w:pPr>
+    </w:p>
+    <w:p>
+      <w:pPr>
+        <w:rPr>
+          <w:lang w:val="en-GB"/>
+        </w:rPr>
+      </w:pPr>
+      <w:r>
+        <w:rPr>
+          <w:lang w:val="en-GB"/>
+        </w:rPr>
+        <w:t>Probably do some integral thingy to determine if a cell is consistently higher voltage then other cells, which will then trigger the disp output and initiate passive balancing.</w:t>
+      </w:r>
+    </w:p>
+    <w:p>
+      <w:pPr>
+        <w:rPr>
+          <w:lang w:val="en-GB"/>
+        </w:rPr>
+      </w:pPr>
+    </w:p>
+    <w:p>
+      <w:pPr>
+        <w:rPr>
+          <w:lang w:val="en-GB"/>
+        </w:rPr>
+      </w:pPr>
+      <w:r>
+        <w:rPr>
+          <w:lang w:val="en-GB"/>
+        </w:rPr>
+        <w:t>SMPS more efficient at higher currents?</w:t>
+      </w:r>
+    </w:p>
+    <w:p>
+      <w:pPr>
+        <w:rPr>
+          <w:lang w:val="en-GB"/>
+        </w:rPr>
+      </w:pPr>
+    </w:p>
+    <w:p>
+      <w:pPr>
+        <w:rPr>
+          <w:lang w:val="en-GB"/>
+        </w:rPr>
+      </w:pPr>
+      <w:r>
+        <w:rPr>
+          <w:lang w:val="en-GB"/>
+        </w:rPr>
+        <w:t>Constant current is used to eliminate imbalance of cells.</w:t>
+      </w:r>
+    </w:p>
+    <w:p>
+      <w:pPr>
+        <w:rPr>
+          <w:lang w:val="en-GB"/>
+        </w:rPr>
+      </w:pPr>
+    </w:p>
+    <w:p>
+      <w:pPr>
+        <w:rPr>
+          <w:lang w:val="en-GB"/>
+        </w:rPr>
+      </w:pPr>
+      <w:r>
+        <w:rPr>
+          <w:lang w:val="en-GB"/>
+        </w:rPr>
+        <w:t>Actually need to measure Vb as well so that we can use it for constant voltage.</w:t>
+      </w:r>
+    </w:p>
+    <w:p>
+      <w:pPr>
+        <w:rPr>
+          <w:lang w:val="en-GB"/>
+        </w:rPr>
+      </w:pPr>
+    </w:p>
+    <w:p>
+      <w:pPr>
+        <w:rPr>
+          <w:lang w:val="en-GB"/>
+        </w:rPr>
+      </w:pPr>
+      <w:r>
+        <w:rPr>
+          <w:lang w:val="en-GB"/>
+        </w:rPr>
+        <w:t>Could probably tell if light on solar panels increase by looking at the duty cycle.</w:t>
+      </w:r>
+      <w:r>
+        <w:rPr>
+          <w:lang w:val="en-GB"/>
+        </w:rPr>
+        <w:t xml:space="preserve"> Maybe change reference if under 90% of current reference current</w:t>
+      </w:r>
+      <w:r>
+        <w:rPr>
+          <w:lang w:val="en-GB"/>
+        </w:rPr>
+        <w:t xml:space="preserve"> after some time.</w:t>
+      </w:r>
+    </w:p>
+    <w:p>
+      <w:pPr>
+        <w:rPr>
+          <w:lang w:val="en-GB"/>
+        </w:rPr>
+      </w:pPr>
+    </w:p>
+    <w:p>
+      <w:pPr>
+        <w:rPr>
+          <w:lang w:val="en-GB"/>
+        </w:rPr>
+      </w:pPr>
+      <w:hyperlink r:id="rId21" w:history="1">
+        <w:r>
+          <w:rPr>
+            <w:rStyle w:val="Hyperkobling"/>
+            <w:lang w:val="en-GB"/>
+          </w:rPr>
+          <w:t>https://pubs.rsc.org/en/content/articlepdf/2018/ta/c8ta00962g</w:t>
+        </w:r>
+      </w:hyperlink>
+      <w:r>
+        <w:rPr>
+          <w:lang w:val="en-GB"/>
+        </w:rPr>
+        <w:t xml:space="preserve"> </w:t>
+      </w:r>
+    </w:p>
+    <w:p>
+      <w:pPr>
+        <w:rPr>
+          <w:lang w:val="en-GB"/>
+        </w:rPr>
+      </w:pPr>
+      <w:r>
+        <w:rPr>
+          <w:lang w:val="en-GB"/>
+        </w:rPr>
+        <w:t>pulse charging</w:t>
+      </w:r>
+    </w:p>
+    <w:p>
+      <w:pPr>
+        <w:rPr>
+          <w:lang w:val="en-GB"/>
+        </w:rPr>
+      </w:pPr>
+    </w:p>
+    <w:p>
+      <w:pPr>
+        <w:rPr>
+          <w:lang w:val="en-GB"/>
+        </w:rPr>
+      </w:pPr>
+      <w:r>
+        <w:rPr>
+          <w:lang w:val="en-GB"/>
+        </w:rPr>
+        <w:t>Even improves charging speed:</w:t>
+      </w:r>
+    </w:p>
+    <w:p>
+      <w:pPr>
+        <w:rPr>
+          <w:lang w:val="en-GB"/>
+        </w:rPr>
+      </w:pPr>
+      <w:hyperlink r:id="rId22" w:history="1">
+        <w:r>
+          <w:rPr>
+            <w:rStyle w:val="Hyperkobling"/>
+            <w:lang w:val="en-GB"/>
+          </w:rPr>
+          <w:t>https://ieeexplore.ieee.org/stamp/stamp.jsp?tp=&amp;arnumber=6646717</w:t>
+        </w:r>
+      </w:hyperlink>
+      <w:r>
+        <w:rPr>
+          <w:lang w:val="en-GB"/>
+        </w:rPr>
+        <w:t xml:space="preserve"> </w:t>
+      </w:r>
+    </w:p>
+    <w:p>
+      <w:pPr>
+        <w:rPr>
+          <w:lang w:val="en-GB"/>
+        </w:rPr>
+      </w:pPr>
+      <w:r>
+        <w:rPr>
+          <w:lang w:val="en-GB"/>
+        </w:rPr>
+        <w:t>As shown in this paper pulse charging can be combined with constant voltage at the end, but still pulsating.</w:t>
+      </w:r>
+      <w:r>
+        <w:rPr>
+          <w:lang w:val="en-GB"/>
+        </w:rPr>
+        <w:t xml:space="preserve"> Little negative impact</w:t>
+      </w:r>
+      <w:r>
+        <w:rPr>
+          <w:lang w:val="en-GB"/>
+        </w:rPr>
+        <w:t>. A lot of good stuff in this article.</w:t>
+      </w:r>
+    </w:p>
+    <w:p>
+      <w:pPr>
+        <w:rPr>
+          <w:lang w:val="en-GB"/>
+        </w:rPr>
+      </w:pPr>
+    </w:p>
+    <w:p>
+      <w:pPr>
+        <w:rPr>
+          <w:lang w:val="en-GB"/>
+        </w:rPr>
+      </w:pPr>
+      <w:hyperlink r:id="rId23" w:history="1">
+        <w:r>
+          <w:rPr>
+            <w:rStyle w:val="Hyperkobling"/>
+            <w:lang w:val="en-GB"/>
+          </w:rPr>
+          <w:t>https://www.researchgate.net/publication/224326763_Design_of_Duty-Varied_Voltage_Pulse_Charger_for_Improving_Li-Ion_Battery-Charging_Response</w:t>
+        </w:r>
+      </w:hyperlink>
+      <w:r>
+        <w:rPr>
+          <w:lang w:val="en-GB"/>
+        </w:rPr>
+        <w:t xml:space="preserve"> </w:t>
+      </w:r>
+    </w:p>
+    <w:p>
+      <w:pPr>
+        <w:rPr>
+          <w:lang w:val="en-GB"/>
+        </w:rPr>
+      </w:pPr>
+      <w:r>
+        <w:rPr>
+          <w:lang w:val="en-GB"/>
+        </w:rPr>
+        <w:t>More efficient charging, but a bit lower capacity</w:t>
+      </w:r>
+    </w:p>
+    <w:p>
+      <w:pPr>
+        <w:rPr>
+          <w:lang w:val="en-GB"/>
+        </w:rPr>
+      </w:pPr>
+    </w:p>
+    <w:p>
+      <w:pPr>
+        <w:rPr>
+          <w:lang w:val="en-GB"/>
+        </w:rPr>
+      </w:pPr>
+    </w:p>
+    <w:p>
+      <w:pPr>
+        <w:rPr>
+          <w:lang w:val="en-GB"/>
+        </w:rPr>
+      </w:pPr>
+      <w:hyperlink r:id="rId24" w:history="1">
+        <w:r>
+          <w:rPr>
+            <w:rStyle w:val="Hyperkobling"/>
+            <w:lang w:val="en-GB"/>
+          </w:rPr>
+          <w:t>http://www.kohl.chbe.gatech.edu/sites/default/files/linked_files/publications/2001_The%20effects%20of%20pulse%20charging%20on%20cylcing%20characteristics%20of%20commercial%20lithium-ion%20batteries.pdf</w:t>
+        </w:r>
+      </w:hyperlink>
+      <w:r>
+        <w:rPr>
+          <w:lang w:val="en-GB"/>
+        </w:rPr>
+        <w:t xml:space="preserve"> </w:t>
+      </w:r>
+    </w:p>
+    <w:p>
+      <w:pPr>
+        <w:rPr>
+          <w:lang w:val="en-GB"/>
+        </w:rPr>
+      </w:pPr>
+      <w:r>
+        <w:rPr>
+          <w:lang w:val="en-GB"/>
+        </w:rPr>
+        <w:t>Faster charging, and longer lifetimes.</w:t>
+      </w:r>
+    </w:p>
+    <w:p>
+      <w:pPr>
+        <w:rPr>
+          <w:lang w:val="en-GB"/>
+        </w:rPr>
+      </w:pPr>
+    </w:p>
+    <w:p>
+      <w:pPr>
+        <w:rPr>
+          <w:lang w:val="en-GB"/>
+        </w:rPr>
+      </w:pPr>
+      <w:r>
+        <w:rPr>
+          <w:lang w:val="en-GB"/>
+        </w:rPr>
+        <w:t>1 Hz frequency:</w:t>
+      </w:r>
+    </w:p>
+    <w:p>
+      <w:pPr>
+        <w:rPr>
+          <w:lang w:val="en-GB"/>
+        </w:rPr>
+      </w:pPr>
+      <w:hyperlink r:id="rId25" w:history="1">
+        <w:r>
+          <w:rPr>
+            <w:rStyle w:val="Hyperkobling"/>
+            <w:lang w:val="en-GB"/>
+          </w:rPr>
+          <w:t>https://core.ac.uk/download/pdf/61010268.pdf</w:t>
+        </w:r>
+      </w:hyperlink>
+      <w:r>
+        <w:rPr>
+          <w:lang w:val="en-GB"/>
+        </w:rPr>
+        <w:t xml:space="preserve"> </w:t>
+      </w:r>
+    </w:p>
+    <w:p>
+      <w:pPr>
+        <w:rPr>
+          <w:lang w:val="en-GB"/>
+        </w:rPr>
+      </w:pPr>
+    </w:p>
+    <w:p>
+      <w:pPr>
+        <w:rPr>
+          <w:lang w:val="en-GB"/>
+        </w:rPr>
+      </w:pPr>
+    </w:p>
+    <w:p>
+      <w:pPr>
+        <w:rPr>
+          <w:lang w:val="en-GB"/>
+        </w:rPr>
+      </w:pPr>
+      <w:r>
+        <w:rPr>
+          <w:lang w:val="en-GB"/>
+        </w:rPr>
+        <w:t>Everything from 1 Hz, to many kHz</w:t>
+      </w:r>
+    </w:p>
+    <w:p>
+      <w:pPr>
+        <w:rPr>
+          <w:lang w:val="en-GB"/>
+        </w:rPr>
+      </w:pPr>
+      <w:hyperlink r:id="rId26" w:history="1">
+        <w:r>
+          <w:rPr>
+            <w:rStyle w:val="Hyperkobling"/>
+            <w:lang w:val="en-GB"/>
+          </w:rPr>
+          <w:t>https://www.researchgate.net/figure/Optimal-pulse-charge-frequency_fig7_3218839</w:t>
+        </w:r>
+      </w:hyperlink>
+      <w:r>
+        <w:rPr>
+          <w:lang w:val="en-GB"/>
+        </w:rPr>
+        <w:t xml:space="preserve"> </w:t>
+      </w:r>
+    </w:p>
+    <w:p>
+      <w:pPr>
+        <w:rPr>
+          <w:lang w:val="en-GB"/>
+        </w:rPr>
+      </w:pPr>
+    </w:p>
+    <w:p>
+      <w:pPr>
+        <w:rPr>
+          <w:lang w:val="en-GB"/>
+        </w:rPr>
+      </w:pPr>
+      <w:r>
+        <w:rPr>
+          <w:lang w:val="en-GB"/>
+        </w:rPr>
+        <w:t>Change to a Mealy machine, so that outputs can change at a faster frequency than state.</w:t>
+      </w:r>
+    </w:p>
+    <w:p>
+      <w:pPr>
+        <w:rPr>
+          <w:lang w:val="en-GB"/>
+        </w:rPr>
+      </w:pPr>
+      <w:r>
+        <w:rPr>
+          <w:lang w:val="en-GB"/>
+        </w:rPr>
+        <w:t>Measure voltage only at certain times</w:t>
+      </w:r>
+      <w:r>
+        <w:rPr>
+          <w:lang w:val="en-GB"/>
+        </w:rPr>
+        <w:t>, but measure current all the time.</w:t>
+      </w:r>
+    </w:p>
+    <w:p>
+      <w:pPr>
+        <w:rPr>
+          <w:lang w:val="en-GB"/>
+        </w:rPr>
+      </w:pPr>
+    </w:p>
+    <w:p>
+      <w:pPr>
+        <w:rPr>
+          <w:lang w:val="en-GB"/>
+        </w:rPr>
+      </w:pPr>
+      <w:r>
+        <w:rPr>
+          <w:lang w:val="en-GB"/>
+        </w:rPr>
+        <w:t>Stop constant voltage charging when average current is less than 3% or something of normal current.</w:t>
+      </w:r>
+    </w:p>
+    <w:p>
+      <w:pPr>
+        <w:rPr>
+          <w:lang w:val="en-GB"/>
+        </w:rPr>
+      </w:pPr>
+    </w:p>
+    <w:p>
+      <w:pPr>
         <w:rPr>
           <w:b/>
           <w:bCs/>
           <w:lang w:val="en-GB"/>
         </w:rPr>
-        <w:t>SMPS configuration</w:t>
-      </w:r>
-    </w:p>
-    <w:p>
-      <w:pPr>
-        <w:rPr>
-          <w:lang w:val="en-GB"/>
-        </w:rPr>
-      </w:pPr>
-    </w:p>
-    <w:p>
-      <w:pPr>
-        <w:rPr>
-          <w:lang w:val="en-GB"/>
-        </w:rPr>
-      </w:pPr>
-    </w:p>
-    <w:p>
-      <w:pPr>
-        <w:rPr>
-          <w:lang w:val="en-GB"/>
-        </w:rPr>
       </w:pPr>
       <w:r>
         <w:rPr>
@@ -2982,35 +4903,27 @@
           <w:bCs/>
           <w:lang w:val="en-GB"/>
         </w:rPr>
-        <w:t>Safety mechanisms:</w:t>
-      </w:r>
-    </w:p>
-    <w:p>
-      <w:pPr>
-        <w:rPr>
-          <w:lang w:val="en-GB"/>
-        </w:rPr>
-      </w:pPr>
-    </w:p>
-    <w:p>
-      <w:pPr>
-        <w:rPr>
-          <w:lang w:val="en-GB"/>
-        </w:rPr>
-      </w:pPr>
-      <w:r>
-        <w:rPr>
-          <w:lang w:val="en-GB"/>
-        </w:rPr>
-        <w:t>Needs to shut itself down when too much power has been drawn, if not we might damage batteries.</w:t>
-      </w:r>
-    </w:p>
-    <w:p>
-      <w:pPr>
-        <w:rPr>
-          <w:lang w:val="en-GB"/>
-        </w:rPr>
-      </w:pPr>
+        <w:t>SOC:</w:t>
+      </w:r>
+    </w:p>
+    <w:p>
+      <w:pPr>
+        <w:rPr>
+          <w:lang w:val="en-GB"/>
+        </w:rPr>
+      </w:pPr>
+      <w:r>
+        <w:rPr>
+          <w:lang w:val="en-GB"/>
+        </w:rPr>
+        <w:t>Would have logged more often but gave issues with speed of programme. 17% slower than it should be. Log the average current for the past second instead of actual current</w:t>
+      </w:r>
+      <w:r>
+        <w:rPr>
+          <w:lang w:val="en-GB"/>
+        </w:rPr>
+        <w:t xml:space="preserve"> at any given point.</w:t>
+      </w:r>
     </w:p>
     <w:p>
       <w:pPr>
@@ -3033,8 +4946,160 @@
           <w:bCs/>
           <w:lang w:val="en-GB"/>
         </w:rPr>
-        <w:t xml:space="preserve"> </w:t>
-      </w:r>
+        <w:t>SOH:</w:t>
+      </w:r>
+    </w:p>
+    <w:p>
+      <w:pPr>
+        <w:rPr>
+          <w:lang w:val="en-GB"/>
+        </w:rPr>
+      </w:pPr>
+    </w:p>
+    <w:p>
+      <w:pPr>
+        <w:rPr>
+          <w:lang w:val="en-GB"/>
+        </w:rPr>
+      </w:pPr>
+      <w:r>
+        <w:rPr>
+          <w:lang w:val="en-GB"/>
+        </w:rPr>
+        <w:t>We store:</w:t>
+      </w:r>
+    </w:p>
+    <w:p>
+      <w:pPr>
+        <w:rPr>
+          <w:lang w:val="en-GB"/>
+        </w:rPr>
+      </w:pPr>
+      <w:r>
+        <w:rPr>
+          <w:lang w:val="en-GB"/>
+        </w:rPr>
+        <w:t>How much capacity has already been used, assuming continuous operation or only brief interruptions so this will work well, we can reset once we are fully charged or discharged.</w:t>
+      </w:r>
+    </w:p>
+    <w:p>
+      <w:pPr>
+        <w:rPr>
+          <w:lang w:val="en-GB"/>
+        </w:rPr>
+      </w:pPr>
+    </w:p>
+    <w:p>
+      <w:pPr>
+        <w:rPr>
+          <w:lang w:val="en-GB"/>
+        </w:rPr>
+      </w:pPr>
+      <w:r>
+        <w:rPr>
+          <w:lang w:val="en-GB"/>
+        </w:rPr>
+        <w:t>Number of cycles,</w:t>
+      </w:r>
+    </w:p>
+    <w:p>
+      <w:pPr>
+        <w:rPr>
+          <w:lang w:val="en-GB"/>
+        </w:rPr>
+      </w:pPr>
+      <w:r>
+        <w:rPr>
+          <w:lang w:val="en-GB"/>
+        </w:rPr>
+        <w:t>Current maximum capacity</w:t>
+      </w:r>
+    </w:p>
+    <w:p>
+      <w:pPr>
+        <w:rPr>
+          <w:lang w:val="en-GB"/>
+        </w:rPr>
+      </w:pPr>
+      <w:r>
+        <w:rPr>
+          <w:lang w:val="en-GB"/>
+        </w:rPr>
+        <w:t>Initial maximum capacity</w:t>
+      </w:r>
+    </w:p>
+    <w:p>
+      <w:pPr>
+        <w:rPr>
+          <w:lang w:val="en-GB"/>
+        </w:rPr>
+      </w:pPr>
+      <w:r>
+        <w:rPr>
+          <w:lang w:val="en-GB"/>
+        </w:rPr>
+        <w:t>Cell1 voltage</w:t>
+      </w:r>
+    </w:p>
+    <w:p>
+      <w:pPr>
+        <w:rPr>
+          <w:lang w:val="en-GB"/>
+        </w:rPr>
+      </w:pPr>
+      <w:r>
+        <w:rPr>
+          <w:lang w:val="en-GB"/>
+        </w:rPr>
+        <w:t>Cell2 voltage</w:t>
+      </w:r>
+    </w:p>
+    <w:p>
+      <w:pPr>
+        <w:rPr>
+          <w:lang w:val="en-GB"/>
+        </w:rPr>
+      </w:pPr>
+      <w:r>
+        <w:rPr>
+          <w:lang w:val="en-GB"/>
+        </w:rPr>
+        <w:t>Cell3 voltage</w:t>
+      </w:r>
+    </w:p>
+    <w:p>
+      <w:pPr>
+        <w:rPr>
+          <w:lang w:val="en-GB"/>
+        </w:rPr>
+      </w:pPr>
+      <w:r>
+        <w:rPr>
+          <w:lang w:val="en-GB"/>
+        </w:rPr>
+        <w:t>Cell4 voltage</w:t>
+      </w:r>
+    </w:p>
+    <w:p>
+      <w:pPr>
+        <w:rPr>
+          <w:lang w:val="en-GB"/>
+        </w:rPr>
+      </w:pPr>
+    </w:p>
+    <w:p>
+      <w:pPr>
+        <w:rPr>
+          <w:lang w:val="en-GB"/>
+        </w:rPr>
+      </w:pPr>
+    </w:p>
+    <w:p>
+      <w:pPr>
+        <w:rPr>
+          <w:lang w:val="en-GB"/>
+        </w:rPr>
+      </w:pPr>
     </w:p>
     <w:p>
       <w:pPr>
@@ -3044,46 +5109,716 @@
           <w:lang w:val="en-GB"/>
         </w:rPr>
       </w:pPr>
-      <w:proofErr w:type="spellStart"/>
       <w:r>
         <w:rPr>
           <w:b/>
           <w:bCs/>
           <w:lang w:val="en-GB"/>
         </w:rPr>
-        <w:t>MPPT</w:t>
-      </w:r>
-      <w:proofErr w:type="spellEnd"/>
+        <w:t>SMPS configuration</w:t>
+      </w:r>
+    </w:p>
+    <w:p>
+      <w:pPr>
+        <w:rPr>
+          <w:lang w:val="en-GB"/>
+        </w:rPr>
+      </w:pPr>
+    </w:p>
+    <w:p>
+      <w:pPr>
+        <w:rPr>
+          <w:lang w:val="en-GB"/>
+        </w:rPr>
+      </w:pPr>
+    </w:p>
+    <w:p>
+      <w:pPr>
+        <w:rPr>
+          <w:lang w:val="en-GB"/>
+        </w:rPr>
+      </w:pPr>
       <w:r>
         <w:rPr>
           <w:b/>
           <w:bCs/>
           <w:lang w:val="en-GB"/>
         </w:rPr>
-        <w:t>:</w:t>
-      </w:r>
-    </w:p>
-    <w:p>
-      <w:pPr>
-        <w:rPr>
-          <w:lang w:val="en-GB"/>
-        </w:rPr>
-      </w:pPr>
-    </w:p>
-    <w:p>
-      <w:pPr>
-        <w:rPr>
-          <w:lang w:val="en-GB"/>
-        </w:rPr>
-      </w:pPr>
-    </w:p>
-    <w:p>
-      <w:pPr>
-        <w:rPr>
-          <w:lang w:val="en-GB"/>
-        </w:rPr>
-      </w:pPr>
-      <w:hyperlink r:id="rId16" w:history="1">
+        <w:t>Safety mechanisms:</w:t>
+      </w:r>
+    </w:p>
+    <w:p>
+      <w:pPr>
+        <w:rPr>
+          <w:lang w:val="en-GB"/>
+        </w:rPr>
+      </w:pPr>
+    </w:p>
+    <w:p>
+      <w:pPr>
+        <w:rPr>
+          <w:lang w:val="en-GB"/>
+        </w:rPr>
+      </w:pPr>
+      <w:r>
+        <w:rPr>
+          <w:lang w:val="en-GB"/>
+        </w:rPr>
+        <w:t>Needs to shut itself down when too much power has been drawn, if not we might damage batteries.</w:t>
+      </w:r>
+    </w:p>
+    <w:p>
+      <w:pPr>
+        <w:rPr>
+          <w:lang w:val="en-GB"/>
+        </w:rPr>
+      </w:pPr>
+    </w:p>
+    <w:p>
+      <w:pPr>
+        <w:rPr>
+          <w:lang w:val="en-GB"/>
+        </w:rPr>
+      </w:pPr>
+    </w:p>
+    <w:p>
+      <w:pPr>
+        <w:rPr>
+          <w:b/>
+          <w:bCs/>
+          <w:lang w:val="en-GB"/>
+        </w:rPr>
+      </w:pPr>
+      <w:r>
+        <w:rPr>
+          <w:b/>
+          <w:bCs/>
+          <w:lang w:val="en-GB"/>
+        </w:rPr>
+        <w:t xml:space="preserve"> </w:t>
+      </w:r>
+    </w:p>
+    <w:p>
+      <w:pPr>
+        <w:rPr>
+          <w:b/>
+          <w:bCs/>
+          <w:lang w:val="en-GB"/>
+        </w:rPr>
+      </w:pPr>
+      <w:r>
+        <w:rPr>
+          <w:b/>
+          <w:bCs/>
+          <w:lang w:val="en-GB"/>
+        </w:rPr>
+        <w:t>MPPT:</w:t>
+      </w:r>
+    </w:p>
+    <w:p>
+      <w:pPr>
+        <w:rPr>
+          <w:lang w:val="en-GB"/>
+        </w:rPr>
+      </w:pPr>
+    </w:p>
+    <w:p>
+      <w:pPr>
+        <w:rPr>
+          <w:lang w:val="en-GB"/>
+        </w:rPr>
+      </w:pPr>
+      <w:r>
+        <w:rPr>
+          <w:lang w:val="en-GB"/>
+        </w:rPr>
+        <w:t xml:space="preserve">When power is provided by solar panels it is </w:t>
+      </w:r>
+      <w:r>
+        <w:rPr>
+          <w:lang w:val="en-GB"/>
+        </w:rPr>
+        <w:t>common to use two-stage power conversion before exporting the power. The first stage of the power converter does maximum power point tracking, so that we can get the most power out of the solar panels, the second stage conditions the power to the correct voltage or current</w:t>
+      </w:r>
+      <w:r>
+        <w:rPr>
+          <w:lang w:val="en-GB"/>
+        </w:rPr>
+        <w:t xml:space="preserve"> (2)</w:t>
+      </w:r>
+      <w:r>
+        <w:rPr>
+          <w:lang w:val="en-GB"/>
+        </w:rPr>
+        <w:t xml:space="preserve">. For the energy submodule </w:t>
+      </w:r>
+      <w:r>
+        <w:rPr>
+          <w:lang w:val="en-GB"/>
+        </w:rPr>
+        <w:t>only one SMPS device was available. Therefore it was not possible to implement the standard two-stage power converter. However, this is not a problem</w:t>
+      </w:r>
+      <w:r>
+        <w:rPr>
+          <w:lang w:val="en-GB"/>
+        </w:rPr>
+        <w:t xml:space="preserve"> seeing as the goal of the PV panels is not to output the maximum amount of power. </w:t>
+      </w:r>
+    </w:p>
+    <w:p>
+      <w:pPr>
+        <w:rPr>
+          <w:lang w:val="en-GB"/>
+        </w:rPr>
+      </w:pPr>
+    </w:p>
+    <w:p>
+      <w:pPr>
+        <w:rPr>
+          <w:lang w:val="en-GB"/>
+        </w:rPr>
+      </w:pPr>
+      <w:r>
+        <w:rPr>
+          <w:lang w:val="en-GB"/>
+        </w:rPr>
+        <w:t xml:space="preserve">For the charging algorithm </w:t>
+      </w:r>
+      <w:r>
+        <w:rPr>
+          <w:lang w:val="en-GB"/>
+        </w:rPr>
+        <w:t>for the most part the output power is fairly constant. It then does not matter to us if the solar panels can provide a bit more power than they do currently. In total the provided power is:</w:t>
+      </w:r>
+    </w:p>
+    <w:p>
+      <w:pPr>
+        <w:rPr>
+          <w:lang w:val="en-GB"/>
+        </w:rPr>
+      </w:pPr>
+    </w:p>
+    <w:p>
+      <w:pPr>
+        <w:rPr>
+          <w:lang w:val="en-GB"/>
+        </w:rPr>
+      </w:pPr>
+      <w:r>
+        <w:rPr>
+          <w:lang w:val="en-GB"/>
+        </w:rPr>
+        <w:t>This is for parallel</w:t>
+      </w:r>
+    </w:p>
+    <w:p>
+      <w:pPr>
+        <w:rPr>
+          <w:lang w:val="en-GB"/>
+        </w:rPr>
+      </w:pPr>
+      <w:r>
+        <w:rPr>
+          <w:noProof/>
+          <w:lang w:val="en-GB"/>
+        </w:rPr>
+        <w:drawing>
+          <wp:anchor distT="0" distB="0" distL="114300" distR="114300" simplePos="0" relativeHeight="251677696" behindDoc="1" locked="0" layoutInCell="1" allowOverlap="1" wp14:anchorId="5BD0AB23" wp14:editId="73528CA7">
+            <wp:simplePos x="0" y="0"/>
+            <wp:positionH relativeFrom="column">
+              <wp:posOffset>-58131</wp:posOffset>
+            </wp:positionH>
+            <wp:positionV relativeFrom="paragraph">
+              <wp:posOffset>105165</wp:posOffset>
+            </wp:positionV>
+            <wp:extent cx="4236720" cy="3178175"/>
+            <wp:effectExtent l="0" t="0" r="5080" b="0"/>
+            <wp:wrapTight wrapText="bothSides">
+              <wp:wrapPolygon edited="0">
+                <wp:start x="0" y="0"/>
+                <wp:lineTo x="0" y="21492"/>
+                <wp:lineTo x="21561" y="21492"/>
+                <wp:lineTo x="21561" y="0"/>
+                <wp:lineTo x="0" y="0"/>
+              </wp:wrapPolygon>
+            </wp:wrapTight>
+            <wp:docPr id="20" name="Bilde 20"/>
+            <wp:cNvGraphicFramePr>
+              <a:graphicFrameLocks xmlns:a="http://schemas.openxmlformats.org/drawingml/2006/main" noChangeAspect="1"/>
+            </wp:cNvGraphicFramePr>
+            <a:graphic xmlns:a="http://schemas.openxmlformats.org/drawingml/2006/main">
+              <a:graphicData uri="http://schemas.openxmlformats.org/drawingml/2006/picture">
+                <pic:pic xmlns:pic="http://schemas.openxmlformats.org/drawingml/2006/picture">
+                  <pic:nvPicPr>
+                    <pic:cNvPr id="20" name="Bilde 20"/>
+                    <pic:cNvPicPr/>
+                  </pic:nvPicPr>
+                  <pic:blipFill>
+                    <a:blip r:embed="rId27" cstate="print">
+                      <a:extLst>
+                        <a:ext uri="{28A0092B-C50C-407E-A947-70E740481C1C}">
+                          <a14:useLocalDpi xmlns:a14="http://schemas.microsoft.com/office/drawing/2010/main" val="0"/>
+                        </a:ext>
+                      </a:extLst>
+                    </a:blip>
+                    <a:stretch>
+                      <a:fillRect/>
+                    </a:stretch>
+                  </pic:blipFill>
+                  <pic:spPr>
+                    <a:xfrm>
+                      <a:off x="0" y="0"/>
+                      <a:ext cx="4236720" cy="3178175"/>
+                    </a:xfrm>
+                    <a:prstGeom prst="rect">
+                      <a:avLst/>
+                    </a:prstGeom>
+                  </pic:spPr>
+                </pic:pic>
+              </a:graphicData>
+            </a:graphic>
+            <wp14:sizeRelH relativeFrom="page">
+              <wp14:pctWidth>0</wp14:pctWidth>
+            </wp14:sizeRelH>
+            <wp14:sizeRelV relativeFrom="page">
+              <wp14:pctHeight>0</wp14:pctHeight>
+            </wp14:sizeRelV>
+          </wp:anchor>
+        </w:drawing>
+      </w:r>
+    </w:p>
+    <w:p>
+      <w:pPr>
+        <w:rPr>
+          <w:lang w:val="en-GB"/>
+        </w:rPr>
+      </w:pPr>
+    </w:p>
+    <w:p>
+      <w:pPr>
+        <w:rPr>
+          <w:lang w:val="en-GB"/>
+        </w:rPr>
+      </w:pPr>
+    </w:p>
+    <w:p>
+      <w:pPr>
+        <w:rPr>
+          <w:lang w:val="en-GB"/>
+        </w:rPr>
+      </w:pPr>
+    </w:p>
+    <w:p>
+      <w:pPr>
+        <w:rPr>
+          <w:lang w:val="en-GB"/>
+        </w:rPr>
+      </w:pPr>
+    </w:p>
+    <w:p>
+      <w:pPr>
+        <w:rPr>
+          <w:lang w:val="en-GB"/>
+        </w:rPr>
+      </w:pPr>
+    </w:p>
+    <w:p>
+      <w:pPr>
+        <w:rPr>
+          <w:lang w:val="en-GB"/>
+        </w:rPr>
+      </w:pPr>
+    </w:p>
+    <w:p>
+      <w:pPr>
+        <w:rPr>
+          <w:lang w:val="en-GB"/>
+        </w:rPr>
+      </w:pPr>
+    </w:p>
+    <w:p>
+      <w:pPr>
+        <w:rPr>
+          <w:lang w:val="en-GB"/>
+        </w:rPr>
+      </w:pPr>
+    </w:p>
+    <w:p>
+      <w:pPr>
+        <w:rPr>
+          <w:lang w:val="en-GB"/>
+        </w:rPr>
+      </w:pPr>
+    </w:p>
+    <w:p>
+      <w:pPr>
+        <w:rPr>
+          <w:lang w:val="en-GB"/>
+        </w:rPr>
+      </w:pPr>
+    </w:p>
+    <w:p>
+      <w:pPr>
+        <w:rPr>
+          <w:lang w:val="en-GB"/>
+        </w:rPr>
+      </w:pPr>
+    </w:p>
+    <w:p>
+      <w:pPr>
+        <w:rPr>
+          <w:lang w:val="en-GB"/>
+        </w:rPr>
+      </w:pPr>
+    </w:p>
+    <w:p>
+      <w:pPr>
+        <w:rPr>
+          <w:lang w:val="en-GB"/>
+        </w:rPr>
+      </w:pPr>
+    </w:p>
+    <w:p>
+      <w:pPr>
+        <w:rPr>
+          <w:lang w:val="en-GB"/>
+        </w:rPr>
+      </w:pPr>
+    </w:p>
+    <w:p>
+      <w:pPr>
+        <w:rPr>
+          <w:lang w:val="en-GB"/>
+        </w:rPr>
+      </w:pPr>
+    </w:p>
+    <w:p>
+      <w:pPr>
+        <w:rPr>
+          <w:lang w:val="en-GB"/>
+        </w:rPr>
+      </w:pPr>
+    </w:p>
+    <w:p>
+      <w:pPr>
+        <w:rPr>
+          <w:lang w:val="en-GB"/>
+        </w:rPr>
+      </w:pPr>
+    </w:p>
+    <w:p>
+      <w:pPr>
+        <w:rPr>
+          <w:lang w:val="en-GB"/>
+        </w:rPr>
+      </w:pPr>
+    </w:p>
+    <w:p>
+      <w:pPr>
+        <w:rPr>
+          <w:lang w:val="en-GB"/>
+        </w:rPr>
+      </w:pPr>
+    </w:p>
+    <w:p>
+      <w:pPr>
+        <w:rPr>
+          <w:lang w:val="en-GB"/>
+        </w:rPr>
+      </w:pPr>
+      <w:r>
+        <w:rPr>
+          <w:lang w:val="en-GB"/>
+        </w:rPr>
+        <w:t>Though we do not need maximum power point tracking, we still need some way to determine the necessary duty cycle. The charging algorithm has two parts for which we need to consider the operation of the SMPS</w:t>
+      </w:r>
+      <w:r>
+        <w:rPr>
+          <w:lang w:val="en-GB"/>
+        </w:rPr>
+        <w:t>: constant current mode and constant voltage mode.</w:t>
+      </w:r>
+    </w:p>
+    <w:p>
+      <w:pPr>
+        <w:rPr>
+          <w:lang w:val="en-GB"/>
+        </w:rPr>
+      </w:pPr>
+    </w:p>
+    <w:p>
+      <w:pPr>
+        <w:rPr>
+          <w:lang w:val="en-GB"/>
+        </w:rPr>
+      </w:pPr>
+      <w:r>
+        <w:rPr>
+          <w:lang w:val="en-GB"/>
+        </w:rPr>
+        <w:t>Assuming boost configuration:</w:t>
+      </w:r>
+    </w:p>
+    <w:p>
+      <w:pPr>
+        <w:rPr>
+          <w:lang w:val="en-GB"/>
+        </w:rPr>
+      </w:pPr>
+    </w:p>
+    <w:p>
+      <w:pPr>
+        <w:rPr>
+          <w:lang w:val="en-GB"/>
+        </w:rPr>
+      </w:pPr>
+      <w:r>
+        <w:rPr>
+          <w:lang w:val="en-GB"/>
+        </w:rPr>
+        <w:t>Now let us make the following considerations; in constant current mode, if the current is a bit low we would try to increase</w:t>
+      </w:r>
+      <w:r>
+        <w:rPr>
+          <w:lang w:val="en-GB"/>
+        </w:rPr>
+        <w:t xml:space="preserve"> the current by increasing</w:t>
+      </w:r>
+      <w:r>
+        <w:rPr>
+          <w:lang w:val="en-GB"/>
+        </w:rPr>
+        <w:t xml:space="preserve"> the</w:t>
+      </w:r>
+      <w:r>
+        <w:rPr>
+          <w:lang w:val="en-GB"/>
+        </w:rPr>
+        <w:t xml:space="preserve"> output voltage, by increasing the duty cycle. As both the current and the voltage increases on the output, the output power increases. Assuming </w:t>
+      </w:r>
+      <w:r>
+        <w:rPr>
+          <w:lang w:val="en-GB"/>
+        </w:rPr>
+        <w:t xml:space="preserve">100% efficiency, </w:t>
+      </w:r>
+      <w:r>
+        <w:rPr>
+          <w:lang w:val="en-GB"/>
+        </w:rPr>
+        <w:t>so too must the power on the input increase.</w:t>
+      </w:r>
+      <w:r>
+        <w:rPr>
+          <w:lang w:val="en-GB"/>
+        </w:rPr>
+        <w:t xml:space="preserve"> If the duty cycle of the SMPS increases that means that the input impedance decreases, no matter if it is buck or boost. When the input impedance decreases, the input current will increase.</w:t>
+      </w:r>
+    </w:p>
+    <w:p>
+      <w:pPr>
+        <w:rPr>
+          <w:lang w:val="en-GB"/>
+        </w:rPr>
+      </w:pPr>
+    </w:p>
+    <w:p>
+      <w:pPr>
+        <w:rPr>
+          <w:lang w:val="en-GB"/>
+        </w:rPr>
+      </w:pPr>
+      <w:r>
+        <w:rPr>
+          <w:lang w:val="en-GB"/>
+        </w:rPr>
+        <w:t xml:space="preserve">Likewise for constant voltage mode, if the voltage is a bit low, we would increase the output voltage, by increasing the duty cycle, which would increase the output current. As both output </w:t>
+      </w:r>
+      <w:r>
+        <w:rPr>
+          <w:lang w:val="en-GB"/>
+        </w:rPr>
+        <w:lastRenderedPageBreak/>
+        <w:t>current and output voltage increases the output power must increase. When the duty cycle increases, the input impedance decreases and so the input current will increase.</w:t>
+      </w:r>
+    </w:p>
+    <w:p>
+      <w:pPr>
+        <w:rPr>
+          <w:lang w:val="en-GB"/>
+        </w:rPr>
+      </w:pPr>
+    </w:p>
+    <w:p>
+      <w:pPr>
+        <w:rPr>
+          <w:lang w:val="en-GB"/>
+        </w:rPr>
+      </w:pPr>
+      <w:r>
+        <w:rPr>
+          <w:lang w:val="en-GB"/>
+        </w:rPr>
+        <w:t xml:space="preserve">In both situations the output </w:t>
+      </w:r>
+      <w:r>
+        <w:rPr>
+          <w:lang w:val="en-GB"/>
+        </w:rPr>
+        <w:t>power increases with increased duty cycle, while the input current increase</w:t>
+      </w:r>
+      <w:r>
+        <w:rPr>
+          <w:lang w:val="en-GB"/>
+        </w:rPr>
+        <w:t>s. Assuming 100%, the increase in output power means that the input power must increase. Now let us inspect the curve above. If more current is drawn, then the power only increases if we are to the right of the maximum power peak</w:t>
+      </w:r>
+      <w:r>
+        <w:rPr>
+          <w:lang w:val="en-GB"/>
+        </w:rPr>
+        <w:t>. If we are to the left of the power peak the increase in current will cause the input power to decrease, which will cause the output power to decrease, the opposite of what we wanted.</w:t>
+      </w:r>
+    </w:p>
+    <w:p>
+      <w:pPr>
+        <w:rPr>
+          <w:lang w:val="en-GB"/>
+        </w:rPr>
+      </w:pPr>
+    </w:p>
+    <w:p>
+      <w:pPr>
+        <w:rPr>
+          <w:lang w:val="en-GB"/>
+        </w:rPr>
+      </w:pPr>
+      <w:r>
+        <w:rPr>
+          <w:lang w:val="en-GB"/>
+        </w:rPr>
+        <w:t xml:space="preserve">From this analysis we see that we want to operate to the right of the power peak, then any time the current reference increases we will move closer to the power peak. If we try to demand more power from the solar panels than they can increase, then the duty cycle will raise to 1. By detecting whether the duty cycle is 1 then we can determine whether the PV array is able to supply the demanded power. If the duty cycle is 1, we know that the PV array cannot supply the demanded current. What we do then is set a lower current reference and </w:t>
+      </w:r>
+      <w:r>
+        <w:rPr>
+          <w:lang w:val="en-GB"/>
+        </w:rPr>
+        <w:t>reset the duty cycle to 0 for which the output power is 0, the duty cycle will then increase until we find an equilibrium. If we find an equilibrium, great, if not the duty cycle will go to 1 again and we need to set an even lower current reference.</w:t>
+      </w:r>
+    </w:p>
+    <w:p>
+      <w:pPr>
+        <w:rPr>
+          <w:lang w:val="en-GB"/>
+        </w:rPr>
+      </w:pPr>
+    </w:p>
+    <w:p>
+      <w:pPr>
+        <w:rPr>
+          <w:lang w:val="en-GB"/>
+        </w:rPr>
+      </w:pPr>
+      <w:r>
+        <w:rPr>
+          <w:lang w:val="en-GB"/>
+        </w:rPr>
+        <w:t xml:space="preserve">Also every now and then we can check if we can use a higher current by doing simply setting a higher current reference and seeing if an equilibrium exists. </w:t>
+      </w:r>
+      <w:r>
+        <w:rPr>
+          <w:lang w:val="en-GB"/>
+        </w:rPr>
+        <w:t>The test should come less and less frequently if stepping up the power has failed many times before.</w:t>
+      </w:r>
+    </w:p>
+    <w:p>
+      <w:pPr>
+        <w:rPr>
+          <w:lang w:val="en-GB"/>
+        </w:rPr>
+      </w:pPr>
+    </w:p>
+    <w:p>
+      <w:pPr>
+        <w:rPr>
+          <w:lang w:val="en-GB"/>
+        </w:rPr>
+      </w:pPr>
+    </w:p>
+    <w:p>
+      <w:pPr>
+        <w:rPr>
+          <w:lang w:val="en-GB"/>
+        </w:rPr>
+      </w:pPr>
+    </w:p>
+    <w:p>
+      <w:pPr>
+        <w:rPr>
+          <w:lang w:val="en-GB"/>
+        </w:rPr>
+      </w:pPr>
+    </w:p>
+    <w:p>
+      <w:pPr>
+        <w:rPr>
+          <w:lang w:val="en-GB"/>
+        </w:rPr>
+      </w:pPr>
+      <w:r>
+        <w:rPr>
+          <w:lang w:val="en-GB"/>
+        </w:rPr>
+        <w:t>(Maybe roll duty cycle all the way back to 0, when searching for another current which works!, this might be the easiest to implement</w:t>
+      </w:r>
+      <w:r>
+        <w:rPr>
+          <w:lang w:val="en-GB"/>
+        </w:rPr>
+        <w:t>, if duty cycle is 1 then we need lower current-reference</w:t>
+      </w:r>
+      <w:r>
+        <w:rPr>
+          <w:lang w:val="en-GB"/>
+        </w:rPr>
+        <w:t>, maybe use a current reference multiplier</w:t>
+      </w:r>
+      <w:r>
+        <w:rPr>
+          <w:lang w:val="en-GB"/>
+        </w:rPr>
+        <w:t>)</w:t>
+      </w:r>
+    </w:p>
+    <w:p>
+      <w:pPr>
+        <w:rPr>
+          <w:lang w:val="en-GB"/>
+        </w:rPr>
+      </w:pPr>
+    </w:p>
+    <w:p>
+      <w:pPr>
+        <w:rPr>
+          <w:lang w:val="en-GB"/>
+        </w:rPr>
+      </w:pPr>
+    </w:p>
+    <w:p>
+      <w:pPr>
+        <w:rPr>
+          <w:lang w:val="en-GB"/>
+        </w:rPr>
+      </w:pPr>
+    </w:p>
+    <w:p>
+      <w:pPr>
+        <w:rPr>
+          <w:lang w:val="en-GB"/>
+        </w:rPr>
+      </w:pPr>
+      <w:hyperlink r:id="rId28" w:history="1">
         <w:r>
           <w:rPr>
             <w:rStyle w:val="Hyperkobling"/>
@@ -3123,27 +5858,82 @@
     <w:p>
       <w:pPr>
         <w:rPr>
+          <w:lang w:val="en-GB"/>
+        </w:rPr>
+      </w:pPr>
+    </w:p>
+    <w:p>
+      <w:pPr>
+        <w:rPr>
+          <w:lang w:val="en-GB"/>
+        </w:rPr>
+      </w:pPr>
+      <w:r>
+        <w:rPr>
           <w:b/>
           <w:bCs/>
           <w:lang w:val="en-GB"/>
         </w:rPr>
-      </w:pPr>
-      <w:r>
+        <w:t>Integrating with the rest of the rover</w:t>
+      </w:r>
+    </w:p>
+    <w:p>
+      <w:pPr>
+        <w:rPr>
+          <w:lang w:val="en-GB"/>
+        </w:rPr>
+      </w:pPr>
+    </w:p>
+    <w:p>
+      <w:pPr>
+        <w:rPr>
+          <w:lang w:val="en-GB"/>
+        </w:rPr>
+      </w:pPr>
+      <w:r>
+        <w:rPr>
+          <w:lang w:val="en-GB"/>
+        </w:rPr>
+        <w:t>Need 3 SMPS devices due to bad part selection. Arduino can’t run directly of battery pack either in series or parallel. An easy fix would be to simply buy an H-bridge which supports speed control directly</w:t>
+      </w:r>
+      <w:r>
+        <w:rPr>
+          <w:lang w:val="en-GB"/>
+        </w:rPr>
+        <w:t>.</w:t>
+      </w:r>
+    </w:p>
+    <w:p>
+      <w:pPr>
+        <w:rPr>
+          <w:lang w:val="en-GB"/>
+        </w:rPr>
+      </w:pPr>
+    </w:p>
+    <w:p>
+      <w:pPr>
         <w:rPr>
           <w:b/>
           <w:bCs/>
           <w:lang w:val="en-GB"/>
         </w:rPr>
-        <w:t>Sources:</w:t>
-      </w:r>
-    </w:p>
-    <w:p>
-      <w:pPr>
+      </w:pPr>
+      <w:r>
         <w:rPr>
           <w:b/>
           <w:bCs/>
           <w:lang w:val="en-GB"/>
         </w:rPr>
+        <w:t>Sources:</w:t>
+      </w:r>
+    </w:p>
+    <w:p>
+      <w:pPr>
+        <w:rPr>
+          <w:b/>
+          <w:bCs/>
+          <w:lang w:val="en-GB"/>
+        </w:rPr>
       </w:pPr>
     </w:p>
     <w:p>
@@ -3158,7 +5948,7 @@
         </w:rPr>
         <w:t xml:space="preserve">(2) </w:t>
       </w:r>
-      <w:hyperlink r:id="rId17" w:history="1">
+      <w:hyperlink r:id="rId29" w:history="1">
         <w:r>
           <w:rPr>
             <w:rStyle w:val="Hyperkobling"/>
@@ -3240,7 +6030,7 @@
         </w:rPr>
         <w:t xml:space="preserve">(5) </w:t>
       </w:r>
-      <w:hyperlink r:id="rId18" w:history="1">
+      <w:hyperlink r:id="rId30" w:history="1">
         <w:r>
           <w:rPr>
             <w:rStyle w:val="Hyperkobling"/>
@@ -3254,6 +6044,89 @@
           <w:lang w:val="en-GB"/>
         </w:rPr>
         <w:t xml:space="preserve"> </w:t>
+      </w:r>
+    </w:p>
+    <w:p>
+      <w:pPr>
+        <w:rPr>
+          <w:lang w:val="en-GB"/>
+        </w:rPr>
+      </w:pPr>
+    </w:p>
+    <w:p>
+      <w:pPr>
+        <w:rPr>
+          <w:lang w:val="en-GB"/>
+        </w:rPr>
+      </w:pPr>
+      <w:r>
+        <w:rPr>
+          <w:lang w:val="en-GB"/>
+        </w:rPr>
+        <w:t xml:space="preserve">(6) </w:t>
+      </w:r>
+      <w:hyperlink r:id="rId31" w:history="1">
+        <w:r>
+          <w:rPr>
+            <w:rStyle w:val="Hyperkobling"/>
+            <w:lang w:val="en-GB"/>
+          </w:rPr>
+          <w:t>https://d1wqtxts1xzle7.cloudfront.net/1759451/2006Pruessner_Solar_Panel_book_chapter.pdf?response-content-disposition=inline%3B+filename%3DSolar_Panel_Obscuration_by_Dust_and_Dust.pdf&amp;Expires=1621616316&amp;Signature=JwZzU8EQLWboK57iyasZbxDiV4Gi8jSoq9Hr0M5q4eA6G4VtWfkDxhSe~-OG~xerMmS24AdTGWpZV-74hYKt-0jOZhFXLNZr6K3B69Sck5HvhhblMlI1oGC5PrtGi8LDKh5l1iYvNsZH8DMIaob79VVOwP8g3U0nrq1o4Gtwb0xvh3WuWcMH0wNe4URsHGrHGn5v2sfjwVHGhK6fvdrRrJDwEG6BtQcN7CWz3P1~kBeSSwQ10eY8YVsLAR1~xGbJ2yLayR4rAZWIZZCo1EB7MTZxJ3TLOS-4bcaX1l7pdJ4Xu2jjsYqX32gh6FUBdbKnykJ1ZO0CThi9MIXMIS-a3w__&amp;Key-Pair-Id=APKAJLOHF5GGSLRBV4ZA</w:t>
+        </w:r>
+      </w:hyperlink>
+      <w:r>
+        <w:rPr>
+          <w:lang w:val="en-GB"/>
+        </w:rPr>
+        <w:t xml:space="preserve"> </w:t>
+      </w:r>
+    </w:p>
+    <w:p>
+      <w:pPr>
+        <w:rPr>
+          <w:lang w:val="en-GB"/>
+        </w:rPr>
+      </w:pPr>
+      <w:r>
+        <w:rPr>
+          <w:lang w:val="en-GB"/>
+        </w:rPr>
+        <w:t>Dust on Mars</w:t>
+      </w:r>
+    </w:p>
+    <w:p>
+      <w:pPr>
+        <w:rPr>
+          <w:lang w:val="en-GB"/>
+        </w:rPr>
+      </w:pPr>
+    </w:p>
+    <w:p>
+      <w:pPr>
+        <w:rPr>
+          <w:lang w:val="en-GB"/>
+        </w:rPr>
+      </w:pPr>
+      <w:r>
+        <w:rPr>
+          <w:lang w:val="en-GB"/>
+        </w:rPr>
+        <w:t xml:space="preserve">(7) </w:t>
+      </w:r>
+      <w:hyperlink r:id="rId32" w:history="1">
+        <w:r>
+          <w:rPr>
+            <w:rStyle w:val="Hyperkobling"/>
+            <w:lang w:val="en-GB"/>
+          </w:rPr>
+          <w:t>https://www.sciencedirect.com/science/article/pii/S0038092X16300111#s0055</w:t>
+        </w:r>
+      </w:hyperlink>
+      <w:r>
+        <w:rPr>
+          <w:lang w:val="en-GB"/>
+        </w:rPr>
+        <w:t xml:space="preserve"> Solar panel, partial shading</w:t>
       </w:r>
     </w:p>
     <w:p>
@@ -3293,6 +6166,184 @@
 <file path=word/numbering.xml><?xml version="1.0" encoding="utf-8"?>
 <w:numbering xmlns:wpc="http://schemas.microsoft.com/office/word/2010/wordprocessingCanvas" xmlns:cx="http://schemas.microsoft.com/office/drawing/2014/chartex" xmlns:cx1="http://schemas.microsoft.com/office/drawing/2015/9/8/chartex" xmlns:cx2="http://schemas.microsoft.com/office/drawing/2015/10/21/chartex" xmlns:cx3="http://schemas.microsoft.com/office/drawing/2016/5/9/chartex" xmlns:cx4="http://schemas.microsoft.com/office/drawing/2016/5/10/chartex" xmlns:cx5="http://schemas.microsoft.com/office/drawing/2016/5/11/chartex" xmlns:cx6="http://schemas.microsoft.com/office/drawing/2016/5/12/chartex" xmlns:cx7="http://schemas.microsoft.com/office/drawing/2016/5/13/chartex" xmlns:cx8="http://schemas.microsoft.com/office/drawing/2016/5/14/chartex" xmlns:mc="http://schemas.openxmlformats.org/markup-compatibility/2006" xmlns:aink="http://schemas.microsoft.com/office/drawing/2016/ink" xmlns:am3d="http://schemas.microsoft.com/office/drawing/2017/model3d" xmlns:o="urn:schemas-microsoft-com:office:office" xmlns:r="http://schemas.openxmlformats.org/officeDocument/2006/relationships" xmlns:m="http://schemas.openxmlformats.org/officeDocument/2006/math" xmlns:v="urn:schemas-microsoft-com:vml" xmlns:wp14="http://schemas.microsoft.com/office/word/2010/wordprocessingDrawing" xmlns:wp="http://schemas.openxmlformats.org/drawingml/2006/wordprocessingDrawing" xmlns:w10="urn:schemas-microsoft-com:office:word" xmlns:w="http://schemas.openxmlformats.org/wordprocessingml/2006/main" xmlns:w14="http://schemas.microsoft.com/office/word/2010/wordml" xmlns:w15="http://schemas.microsoft.com/office/word/2012/wordml" xmlns:w16cex="http://schemas.microsoft.com/office/word/2018/wordml/cex" xmlns:w16cid="http://schemas.microsoft.com/office/word/2016/wordml/cid" xmlns:w16="http://schemas.microsoft.com/office/word/2018/wordml" xmlns:w16se="http://schemas.microsoft.com/office/word/2015/wordml/symex" xmlns:wpg="http://schemas.microsoft.com/office/word/2010/wordprocessingGroup" xmlns:wpi="http://schemas.microsoft.com/office/word/2010/wordprocessingInk" xmlns:wne="http://schemas.microsoft.com/office/word/2006/wordml" xmlns:wps="http://schemas.microsoft.com/office/word/2010/wordprocessingShape" mc:Ignorable="w14 w15 w16se w16cid w16 w16cex wp14">
   <w:abstractNum w:abstractNumId="0" w15:restartNumberingAfterBreak="0">
+    <w:nsid w:val="06CC6BDC"/>
+    <w:multiLevelType w:val="hybridMultilevel"/>
+    <w:tmpl w:val="A4C83656"/>
+    <w:lvl w:ilvl="0" w:tplc="0414000F">
+      <w:start w:val="1"/>
+      <w:numFmt w:val="decimal"/>
+      <w:lvlText w:val="%1."/>
+      <w:lvlJc w:val="left"/>
+      <w:pPr>
+        <w:ind w:left="720" w:hanging="360"/>
+      </w:pPr>
+      <w:rPr>
+        <w:rFonts w:hint="default"/>
+      </w:rPr>
+    </w:lvl>
+    <w:lvl w:ilvl="1" w:tplc="04140019" w:tentative="1">
+      <w:start w:val="1"/>
+      <w:numFmt w:val="lowerLetter"/>
+      <w:lvlText w:val="%2."/>
+      <w:lvlJc w:val="left"/>
+      <w:pPr>
+        <w:ind w:left="1440" w:hanging="360"/>
+      </w:pPr>
+    </w:lvl>
+    <w:lvl w:ilvl="2" w:tplc="0414001B" w:tentative="1">
+      <w:start w:val="1"/>
+      <w:numFmt w:val="lowerRoman"/>
+      <w:lvlText w:val="%3."/>
+      <w:lvlJc w:val="right"/>
+      <w:pPr>
+        <w:ind w:left="2160" w:hanging="180"/>
+      </w:pPr>
+    </w:lvl>
+    <w:lvl w:ilvl="3" w:tplc="0414000F" w:tentative="1">
+      <w:start w:val="1"/>
+      <w:numFmt w:val="decimal"/>
+      <w:lvlText w:val="%4."/>
+      <w:lvlJc w:val="left"/>
+      <w:pPr>
+        <w:ind w:left="2880" w:hanging="360"/>
+      </w:pPr>
+    </w:lvl>
+    <w:lvl w:ilvl="4" w:tplc="04140019" w:tentative="1">
+      <w:start w:val="1"/>
+      <w:numFmt w:val="lowerLetter"/>
+      <w:lvlText w:val="%5."/>
+      <w:lvlJc w:val="left"/>
+      <w:pPr>
+        <w:ind w:left="3600" w:hanging="360"/>
+      </w:pPr>
+    </w:lvl>
+    <w:lvl w:ilvl="5" w:tplc="0414001B" w:tentative="1">
+      <w:start w:val="1"/>
+      <w:numFmt w:val="lowerRoman"/>
+      <w:lvlText w:val="%6."/>
+      <w:lvlJc w:val="right"/>
+      <w:pPr>
+        <w:ind w:left="4320" w:hanging="180"/>
+      </w:pPr>
+    </w:lvl>
+    <w:lvl w:ilvl="6" w:tplc="0414000F" w:tentative="1">
+      <w:start w:val="1"/>
+      <w:numFmt w:val="decimal"/>
+      <w:lvlText w:val="%7."/>
+      <w:lvlJc w:val="left"/>
+      <w:pPr>
+        <w:ind w:left="5040" w:hanging="360"/>
+      </w:pPr>
+    </w:lvl>
+    <w:lvl w:ilvl="7" w:tplc="04140019" w:tentative="1">
+      <w:start w:val="1"/>
+      <w:numFmt w:val="lowerLetter"/>
+      <w:lvlText w:val="%8."/>
+      <w:lvlJc w:val="left"/>
+      <w:pPr>
+        <w:ind w:left="5760" w:hanging="360"/>
+      </w:pPr>
+    </w:lvl>
+    <w:lvl w:ilvl="8" w:tplc="0414001B" w:tentative="1">
+      <w:start w:val="1"/>
+      <w:numFmt w:val="lowerRoman"/>
+      <w:lvlText w:val="%9."/>
+      <w:lvlJc w:val="right"/>
+      <w:pPr>
+        <w:ind w:left="6480" w:hanging="180"/>
+      </w:pPr>
+    </w:lvl>
+  </w:abstractNum>
+  <w:abstractNum w:abstractNumId="1" w15:restartNumberingAfterBreak="0">
+    <w:nsid w:val="1B9E35D4"/>
+    <w:multiLevelType w:val="hybridMultilevel"/>
+    <w:tmpl w:val="99689870"/>
+    <w:lvl w:ilvl="0" w:tplc="0414000F">
+      <w:start w:val="1"/>
+      <w:numFmt w:val="decimal"/>
+      <w:lvlText w:val="%1."/>
+      <w:lvlJc w:val="left"/>
+      <w:pPr>
+        <w:ind w:left="720" w:hanging="360"/>
+      </w:pPr>
+      <w:rPr>
+        <w:rFonts w:hint="default"/>
+      </w:rPr>
+    </w:lvl>
+    <w:lvl w:ilvl="1" w:tplc="04140019" w:tentative="1">
+      <w:start w:val="1"/>
+      <w:numFmt w:val="lowerLetter"/>
+      <w:lvlText w:val="%2."/>
+      <w:lvlJc w:val="left"/>
+      <w:pPr>
+        <w:ind w:left="1440" w:hanging="360"/>
+      </w:pPr>
+    </w:lvl>
+    <w:lvl w:ilvl="2" w:tplc="0414001B" w:tentative="1">
+      <w:start w:val="1"/>
+      <w:numFmt w:val="lowerRoman"/>
+      <w:lvlText w:val="%3."/>
+      <w:lvlJc w:val="right"/>
+      <w:pPr>
+        <w:ind w:left="2160" w:hanging="180"/>
+      </w:pPr>
+    </w:lvl>
+    <w:lvl w:ilvl="3" w:tplc="0414000F" w:tentative="1">
+      <w:start w:val="1"/>
+      <w:numFmt w:val="decimal"/>
+      <w:lvlText w:val="%4."/>
+      <w:lvlJc w:val="left"/>
+      <w:pPr>
+        <w:ind w:left="2880" w:hanging="360"/>
+      </w:pPr>
+    </w:lvl>
+    <w:lvl w:ilvl="4" w:tplc="04140019" w:tentative="1">
+      <w:start w:val="1"/>
+      <w:numFmt w:val="lowerLetter"/>
+      <w:lvlText w:val="%5."/>
+      <w:lvlJc w:val="left"/>
+      <w:pPr>
+        <w:ind w:left="3600" w:hanging="360"/>
+      </w:pPr>
+    </w:lvl>
+    <w:lvl w:ilvl="5" w:tplc="0414001B" w:tentative="1">
+      <w:start w:val="1"/>
+      <w:numFmt w:val="lowerRoman"/>
+      <w:lvlText w:val="%6."/>
+      <w:lvlJc w:val="right"/>
+      <w:pPr>
+        <w:ind w:left="4320" w:hanging="180"/>
+      </w:pPr>
+    </w:lvl>
+    <w:lvl w:ilvl="6" w:tplc="0414000F" w:tentative="1">
+      <w:start w:val="1"/>
+      <w:numFmt w:val="decimal"/>
+      <w:lvlText w:val="%7."/>
+      <w:lvlJc w:val="left"/>
+      <w:pPr>
+        <w:ind w:left="5040" w:hanging="360"/>
+      </w:pPr>
+    </w:lvl>
+    <w:lvl w:ilvl="7" w:tplc="04140019" w:tentative="1">
+      <w:start w:val="1"/>
+      <w:numFmt w:val="lowerLetter"/>
+      <w:lvlText w:val="%8."/>
+      <w:lvlJc w:val="left"/>
+      <w:pPr>
+        <w:ind w:left="5760" w:hanging="360"/>
+      </w:pPr>
+    </w:lvl>
+    <w:lvl w:ilvl="8" w:tplc="0414001B" w:tentative="1">
+      <w:start w:val="1"/>
+      <w:numFmt w:val="lowerRoman"/>
+      <w:lvlText w:val="%9."/>
+      <w:lvlJc w:val="right"/>
+      <w:pPr>
+        <w:ind w:left="6480" w:hanging="180"/>
+      </w:pPr>
+    </w:lvl>
+  </w:abstractNum>
+  <w:abstractNum w:abstractNumId="2" w15:restartNumberingAfterBreak="0">
     <w:nsid w:val="513C3E45"/>
     <w:multiLevelType w:val="hybridMultilevel"/>
     <w:tmpl w:val="29028926"/>
@@ -3405,8 +6456,106 @@
       </w:rPr>
     </w:lvl>
   </w:abstractNum>
+  <w:abstractNum w:abstractNumId="3" w15:restartNumberingAfterBreak="0">
+    <w:nsid w:val="755D38DB"/>
+    <w:multiLevelType w:val="hybridMultilevel"/>
+    <w:tmpl w:val="30AC868E"/>
+    <w:lvl w:ilvl="0" w:tplc="0414000F">
+      <w:start w:val="1"/>
+      <w:numFmt w:val="decimal"/>
+      <w:lvlText w:val="%1."/>
+      <w:lvlJc w:val="left"/>
+      <w:pPr>
+        <w:ind w:left="720" w:hanging="360"/>
+      </w:pPr>
+      <w:rPr>
+        <w:rFonts w:hint="default"/>
+      </w:rPr>
+    </w:lvl>
+    <w:lvl w:ilvl="1" w:tplc="04140019" w:tentative="1">
+      <w:start w:val="1"/>
+      <w:numFmt w:val="lowerLetter"/>
+      <w:lvlText w:val="%2."/>
+      <w:lvlJc w:val="left"/>
+      <w:pPr>
+        <w:ind w:left="1440" w:hanging="360"/>
+      </w:pPr>
+    </w:lvl>
+    <w:lvl w:ilvl="2" w:tplc="0414001B" w:tentative="1">
+      <w:start w:val="1"/>
+      <w:numFmt w:val="lowerRoman"/>
+      <w:lvlText w:val="%3."/>
+      <w:lvlJc w:val="right"/>
+      <w:pPr>
+        <w:ind w:left="2160" w:hanging="180"/>
+      </w:pPr>
+    </w:lvl>
+    <w:lvl w:ilvl="3" w:tplc="0414000F" w:tentative="1">
+      <w:start w:val="1"/>
+      <w:numFmt w:val="decimal"/>
+      <w:lvlText w:val="%4."/>
+      <w:lvlJc w:val="left"/>
+      <w:pPr>
+        <w:ind w:left="2880" w:hanging="360"/>
+      </w:pPr>
+    </w:lvl>
+    <w:lvl w:ilvl="4" w:tplc="04140019" w:tentative="1">
+      <w:start w:val="1"/>
+      <w:numFmt w:val="lowerLetter"/>
+      <w:lvlText w:val="%5."/>
+      <w:lvlJc w:val="left"/>
+      <w:pPr>
+        <w:ind w:left="3600" w:hanging="360"/>
+      </w:pPr>
+    </w:lvl>
+    <w:lvl w:ilvl="5" w:tplc="0414001B" w:tentative="1">
+      <w:start w:val="1"/>
+      <w:numFmt w:val="lowerRoman"/>
+      <w:lvlText w:val="%6."/>
+      <w:lvlJc w:val="right"/>
+      <w:pPr>
+        <w:ind w:left="4320" w:hanging="180"/>
+      </w:pPr>
+    </w:lvl>
+    <w:lvl w:ilvl="6" w:tplc="0414000F" w:tentative="1">
+      <w:start w:val="1"/>
+      <w:numFmt w:val="decimal"/>
+      <w:lvlText w:val="%7."/>
+      <w:lvlJc w:val="left"/>
+      <w:pPr>
+        <w:ind w:left="5040" w:hanging="360"/>
+      </w:pPr>
+    </w:lvl>
+    <w:lvl w:ilvl="7" w:tplc="04140019" w:tentative="1">
+      <w:start w:val="1"/>
+      <w:numFmt w:val="lowerLetter"/>
+      <w:lvlText w:val="%8."/>
+      <w:lvlJc w:val="left"/>
+      <w:pPr>
+        <w:ind w:left="5760" w:hanging="360"/>
+      </w:pPr>
+    </w:lvl>
+    <w:lvl w:ilvl="8" w:tplc="0414001B" w:tentative="1">
+      <w:start w:val="1"/>
+      <w:numFmt w:val="lowerRoman"/>
+      <w:lvlText w:val="%9."/>
+      <w:lvlJc w:val="right"/>
+      <w:pPr>
+        <w:ind w:left="6480" w:hanging="180"/>
+      </w:pPr>
+    </w:lvl>
+  </w:abstractNum>
   <w:num w:numId="1">
+    <w:abstractNumId w:val="2"/>
+  </w:num>
+  <w:num w:numId="2">
     <w:abstractNumId w:val="0"/>
+  </w:num>
+  <w:num w:numId="3">
+    <w:abstractNumId w:val="1"/>
+  </w:num>
+  <w:num w:numId="4">
+    <w:abstractNumId w:val="3"/>
   </w:num>
 </w:numbering>
 </file>
@@ -3961,6 +7110,18 @@
       </w:tblBorders>
     </w:tblPr>
   </w:style>
+  <w:style w:type="character" w:styleId="Fulgthyperkobling">
+    <w:name w:val="FollowedHyperlink"/>
+    <w:basedOn w:val="Standardskriftforavsnitt"/>
+    <w:uiPriority w:val="99"/>
+    <w:semiHidden/>
+    <w:unhideWhenUsed/>
+    <w:rsid w:val="00D6197D"/>
+    <w:rPr>
+      <w:color w:val="954F72" w:themeColor="followedHyperlink"/>
+      <w:u w:val="single"/>
+    </w:rPr>
+  </w:style>
 </w:styles>
 </file>
 

</xml_diff>

<commit_message>
Finished testing PV panels, did test with 0.5 ohm resistor as current sensor
</commit_message>
<xml_diff>
--- a/Energy/Justifications for design choices.docx
+++ b/Energy/Justifications for design choices.docx
@@ -99,6 +99,57 @@
           <w:lang w:val="en-GB"/>
         </w:rPr>
         <w:t>MPPT, for testing the different configurations.</w:t>
+      </w:r>
+    </w:p>
+    <w:p>
+      <w:pPr>
+        <w:rPr>
+          <w:lang w:val="en-GB"/>
+        </w:rPr>
+      </w:pPr>
+    </w:p>
+    <w:p>
+      <w:pPr>
+        <w:rPr>
+          <w:lang w:val="en-GB"/>
+        </w:rPr>
+      </w:pPr>
+      <w:r>
+        <w:rPr>
+          <w:lang w:val="en-GB"/>
+        </w:rPr>
+        <w:t>Schematic:</w:t>
+      </w:r>
+    </w:p>
+    <w:p>
+      <w:pPr>
+        <w:rPr>
+          <w:lang w:val="en-GB"/>
+        </w:rPr>
+      </w:pPr>
+      <w:r>
+        <w:rPr>
+          <w:lang w:val="en-GB"/>
+        </w:rPr>
+        <w:t>Connections directly between SMPS and Arduino shield have been omitted</w:t>
+      </w:r>
+      <w:r>
+        <w:rPr>
+          <w:lang w:val="en-GB"/>
+        </w:rPr>
+        <w:t xml:space="preserve"> (internal connections)</w:t>
+      </w:r>
+      <w:r>
+        <w:rPr>
+          <w:lang w:val="en-GB"/>
+        </w:rPr>
+        <w:t>, this is a simplified schematic</w:t>
+      </w:r>
+      <w:r>
+        <w:rPr>
+          <w:lang w:val="en-GB"/>
+        </w:rPr>
+        <w:t>.</w:t>
       </w:r>
     </w:p>
     <w:p>
@@ -489,19 +540,7 @@
         <w:rPr>
           <w:lang w:val="en-GB"/>
         </w:rPr>
-        <w:t xml:space="preserve">Note the following important points on the graph. At 3190 s the cell is done charging and enters an idle state for 30 s after which it starts discharging. At 11000 s the cell is done discharging </w:t>
-      </w:r>
-      <w:r>
-        <w:rPr>
-          <w:lang w:val="en-GB"/>
-        </w:rPr>
-        <w:t xml:space="preserve">and enters an idle state for 30 s after which it </w:t>
-      </w:r>
-      <w:r>
-        <w:rPr>
-          <w:lang w:val="en-GB"/>
-        </w:rPr>
-        <w:t>starts charging</w:t>
+        <w:t>Note the following important points on the graph. At 3190 s the cell is done charging and enters an idle state for 30 s after which it starts discharging. At 11000 s the cell is done discharging and enters an idle state for 30 s after which it starts charging</w:t>
       </w:r>
       <w:r>
         <w:rPr>
@@ -1034,6 +1073,7 @@
           <w:noProof/>
           <w:lang w:val="en-GB"/>
         </w:rPr>
+        <w:lastRenderedPageBreak/>
         <w:drawing>
           <wp:anchor distT="0" distB="0" distL="114300" distR="114300" simplePos="0" relativeHeight="251665408" behindDoc="1" locked="0" layoutInCell="1" allowOverlap="1" wp14:anchorId="0EC7806B" wp14:editId="49D70095">
             <wp:simplePos x="0" y="0"/>
@@ -1388,7 +1428,6 @@
         <w:rPr>
           <w:lang w:val="en-GB"/>
         </w:rPr>
-        <w:lastRenderedPageBreak/>
         <w:t>Though the data is a noisy, it is clear that all panels exhibit the standard I-V characteristics of a PV cell. That is, they behave as non-ideal current sources with a nearly constant current at low voltages and a rapid current reduction at high voltages (2).</w:t>
       </w:r>
     </w:p>
@@ -1478,6 +1517,7 @@
           <w:noProof/>
           <w:lang w:val="en-GB"/>
         </w:rPr>
+        <w:lastRenderedPageBreak/>
         <w:drawing>
           <wp:anchor distT="0" distB="0" distL="114300" distR="114300" simplePos="0" relativeHeight="251667456" behindDoc="1" locked="0" layoutInCell="1" allowOverlap="1" wp14:anchorId="0FFD9C2E" wp14:editId="7E783650">
             <wp:simplePos x="0" y="0"/>
@@ -1851,19 +1891,7 @@
         <w:rPr>
           <w:lang w:val="en-GB"/>
         </w:rPr>
-        <w:t xml:space="preserve">. When run of the USB power supply the input current is limited to 2.5 A. </w:t>
-      </w:r>
-      <w:r>
-        <w:rPr>
-          <w:lang w:val="en-GB"/>
-        </w:rPr>
-        <w:t xml:space="preserve">(4). </w:t>
-      </w:r>
-      <w:r>
-        <w:rPr>
-          <w:lang w:val="en-GB"/>
-        </w:rPr>
-        <w:t xml:space="preserve"> However, when power is being provided directly at the SMPS ports the current limit is far higher at </w:t>
+        <w:t xml:space="preserve">. When run of the USB power supply the input current is limited to 2.5 A. (4).  However, when power is being provided directly at the SMPS ports the current limit is far higher at </w:t>
       </w:r>
       <m:oMath>
         <m:r>
@@ -2148,6 +2176,7 @@
           <w:noProof/>
           <w:lang w:val="en-GB"/>
         </w:rPr>
+        <w:lastRenderedPageBreak/>
         <w:drawing>
           <wp:anchor distT="0" distB="0" distL="114300" distR="114300" simplePos="0" relativeHeight="251673600" behindDoc="1" locked="0" layoutInCell="1" allowOverlap="1" wp14:anchorId="101A0484" wp14:editId="767F669C">
             <wp:simplePos x="0" y="0"/>
@@ -2999,7 +3028,61 @@
         <w:rPr>
           <w:lang w:val="en-GB"/>
         </w:rPr>
-        <w:t xml:space="preserve">Non-uniform shading </w:t>
+        <w:t>Non-uniform shading</w:t>
+      </w:r>
+      <w:r>
+        <w:rPr>
+          <w:lang w:val="en-GB"/>
+        </w:rPr>
+        <w:t>, lamp does not activate array well.</w:t>
+      </w:r>
+      <w:r>
+        <w:rPr>
+          <w:lang w:val="en-GB"/>
+        </w:rPr>
+        <w:t xml:space="preserve"> 8 days of consecutive rain in London, could not test outside.</w:t>
+      </w:r>
+    </w:p>
+    <w:p>
+      <w:pPr>
+        <w:rPr>
+          <w:lang w:val="en-GB"/>
+        </w:rPr>
+      </w:pPr>
+    </w:p>
+    <w:p>
+      <w:pPr>
+        <w:rPr>
+          <w:lang w:val="en-GB"/>
+        </w:rPr>
+      </w:pPr>
+      <w:r>
+        <w:rPr>
+          <w:lang w:val="en-GB"/>
+        </w:rPr>
+        <w:t>Mismatch losses in Series are far higher:</w:t>
+      </w:r>
+    </w:p>
+    <w:p>
+      <w:pPr>
+        <w:rPr>
+          <w:lang w:val="en-GB"/>
+        </w:rPr>
+      </w:pPr>
+      <w:hyperlink r:id="rId16" w:history="1">
+        <w:r>
+          <w:rPr>
+            <w:rStyle w:val="Hyperkobling"/>
+            <w:lang w:val="en-GB"/>
+          </w:rPr>
+          <w:t>https://ieeexplore.ieee.org/abstract/document/6104128</w:t>
+        </w:r>
+      </w:hyperlink>
+      <w:r>
+        <w:rPr>
+          <w:lang w:val="en-GB"/>
+        </w:rPr>
+        <w:t xml:space="preserve"> </w:t>
       </w:r>
     </w:p>
     <w:p>
@@ -3212,7 +3295,7 @@
                     <pic:cNvPicPr/>
                   </pic:nvPicPr>
                   <pic:blipFill>
-                    <a:blip r:embed="rId16">
+                    <a:blip r:embed="rId17">
                       <a:extLst>
                         <a:ext uri="{28A0092B-C50C-407E-A947-70E740481C1C}">
                           <a14:useLocalDpi xmlns:a14="http://schemas.microsoft.com/office/drawing/2010/main" val="0"/>
@@ -3341,7 +3424,7 @@
                     <pic:cNvPicPr/>
                   </pic:nvPicPr>
                   <pic:blipFill>
-                    <a:blip r:embed="rId17">
+                    <a:blip r:embed="rId18">
                       <a:extLst>
                         <a:ext uri="{28A0092B-C50C-407E-A947-70E740481C1C}">
                           <a14:useLocalDpi xmlns:a14="http://schemas.microsoft.com/office/drawing/2010/main" val="0"/>
@@ -3602,6 +3685,7 @@
         <w:rPr>
           <w:lang w:val="en-GB"/>
         </w:rPr>
+        <w:lastRenderedPageBreak/>
         <w:t>What is the maximum power drawn by the batteries?</w:t>
       </w:r>
       <w:r>
@@ -3621,81 +3705,6 @@
     <w:p>
       <w:pPr>
         <w:rPr>
-          <w:lang w:val="en-GB"/>
-        </w:rPr>
-      </w:pPr>
-      <m:oMathPara>
-        <m:oMath>
-          <m:sSub>
-            <m:sSubPr>
-              <m:ctrlPr>
-                <w:rPr>
-                  <w:rFonts w:ascii="Cambria Math" w:hAnsi="Cambria Math"/>
-                  <w:i/>
-                  <w:lang w:val="en-GB"/>
-                </w:rPr>
-              </m:ctrlPr>
-            </m:sSubPr>
-            <m:e>
-              <m:r>
-                <w:rPr>
-                  <w:rFonts w:ascii="Cambria Math" w:hAnsi="Cambria Math"/>
-                  <w:lang w:val="en-GB"/>
-                </w:rPr>
-                <m:t>P</m:t>
-              </m:r>
-            </m:e>
-            <m:sub>
-              <m:r>
-                <w:rPr>
-                  <w:rFonts w:ascii="Cambria Math" w:hAnsi="Cambria Math"/>
-                  <w:lang w:val="en-GB"/>
-                </w:rPr>
-                <m:t>max</m:t>
-              </m:r>
-            </m:sub>
-          </m:sSub>
-          <m:r>
-            <w:rPr>
-              <w:rFonts w:ascii="Cambria Math" w:hAnsi="Cambria Math"/>
-              <w:lang w:val="en-GB"/>
-            </w:rPr>
-            <m:t>=5*3.6V*250mA=4.5 W</m:t>
-          </m:r>
-        </m:oMath>
-      </m:oMathPara>
-    </w:p>
-    <w:p>
-      <w:pPr>
-        <w:rPr>
-          <w:lang w:val="en-GB"/>
-        </w:rPr>
-      </w:pPr>
-    </w:p>
-    <w:p>
-      <w:pPr>
-        <w:rPr>
-          <w:lang w:val="en-GB"/>
-        </w:rPr>
-      </w:pPr>
-      <w:r>
-        <w:rPr>
-          <w:lang w:val="en-GB"/>
-        </w:rPr>
-        <w:t>In addition to this there will be losses in the circuit. However, the rated power of the PV cells together is:</w:t>
-      </w:r>
-    </w:p>
-    <w:p>
-      <w:pPr>
-        <w:rPr>
-          <w:lang w:val="en-GB"/>
-        </w:rPr>
-      </w:pPr>
-    </w:p>
-    <w:p>
-      <w:pPr>
-        <w:rPr>
-          <w:rFonts w:eastAsiaTheme="minorEastAsia"/>
           <w:lang w:val="en-GB"/>
         </w:rPr>
       </w:pPr>
@@ -3742,42 +3751,89 @@
               <w:rFonts w:ascii="Cambria Math" w:hAnsi="Cambria Math"/>
               <w:lang w:val="en-GB"/>
             </w:rPr>
-            <m:t>4</m:t>
+            <m:t>5</m:t>
           </m:r>
           <m:r>
             <w:rPr>
               <w:rFonts w:ascii="Cambria Math" w:hAnsi="Cambria Math"/>
               <w:lang w:val="en-GB"/>
             </w:rPr>
-            <m:t>*</m:t>
+            <m:t>*3.6V*250mA=4.5 W</m:t>
           </m:r>
+        </m:oMath>
+      </m:oMathPara>
+    </w:p>
+    <w:p>
+      <w:pPr>
+        <w:rPr>
+          <w:lang w:val="en-GB"/>
+        </w:rPr>
+      </w:pPr>
+    </w:p>
+    <w:p>
+      <w:pPr>
+        <w:rPr>
+          <w:lang w:val="en-GB"/>
+        </w:rPr>
+      </w:pPr>
+      <w:r>
+        <w:rPr>
+          <w:lang w:val="en-GB"/>
+        </w:rPr>
+        <w:t>In addition to this there will be losses in the circuit. However, the rated power of the PV cells together is:</w:t>
+      </w:r>
+    </w:p>
+    <w:p>
+      <w:pPr>
+        <w:rPr>
+          <w:lang w:val="en-GB"/>
+        </w:rPr>
+      </w:pPr>
+    </w:p>
+    <w:p>
+      <w:pPr>
+        <w:rPr>
+          <w:rFonts w:eastAsiaTheme="minorEastAsia"/>
+          <w:lang w:val="en-GB"/>
+        </w:rPr>
+      </w:pPr>
+      <m:oMathPara>
+        <m:oMath>
+          <m:sSub>
+            <m:sSubPr>
+              <m:ctrlPr>
+                <w:rPr>
+                  <w:rFonts w:ascii="Cambria Math" w:hAnsi="Cambria Math"/>
+                  <w:i/>
+                  <w:lang w:val="en-GB"/>
+                </w:rPr>
+              </m:ctrlPr>
+            </m:sSubPr>
+            <m:e>
+              <m:r>
+                <w:rPr>
+                  <w:rFonts w:ascii="Cambria Math" w:hAnsi="Cambria Math"/>
+                  <w:lang w:val="en-GB"/>
+                </w:rPr>
+                <m:t>P</m:t>
+              </m:r>
+            </m:e>
+            <m:sub>
+              <m:r>
+                <w:rPr>
+                  <w:rFonts w:ascii="Cambria Math" w:hAnsi="Cambria Math"/>
+                  <w:lang w:val="en-GB"/>
+                </w:rPr>
+                <m:t>max</m:t>
+              </m:r>
+            </m:sub>
+          </m:sSub>
           <m:r>
             <w:rPr>
               <w:rFonts w:ascii="Cambria Math" w:hAnsi="Cambria Math"/>
               <w:lang w:val="en-GB"/>
             </w:rPr>
-            <m:t>1.15 W</m:t>
-          </m:r>
-          <m:r>
-            <w:rPr>
-              <w:rFonts w:ascii="Cambria Math" w:hAnsi="Cambria Math"/>
-              <w:lang w:val="en-GB"/>
-            </w:rPr>
-            <m:t>=4.</m:t>
-          </m:r>
-          <m:r>
-            <w:rPr>
-              <w:rFonts w:ascii="Cambria Math" w:hAnsi="Cambria Math"/>
-              <w:lang w:val="en-GB"/>
-            </w:rPr>
-            <m:t>6</m:t>
-          </m:r>
-          <m:r>
-            <w:rPr>
-              <w:rFonts w:ascii="Cambria Math" w:hAnsi="Cambria Math"/>
-              <w:lang w:val="en-GB"/>
-            </w:rPr>
-            <m:t xml:space="preserve"> W</m:t>
+            <m:t>=4*1.15 W=4.6 W</m:t>
           </m:r>
         </m:oMath>
       </m:oMathPara>
@@ -3826,7 +3882,7 @@
           <w:lang w:val="en-US"/>
         </w:rPr>
       </w:pPr>
-      <w:hyperlink r:id="rId18" w:tgtFrame="_blank" w:history="1">
+      <w:hyperlink r:id="rId19" w:tgtFrame="_blank" w:history="1">
         <w:r>
           <w:rPr>
             <w:rStyle w:val="normaltextrun"/>
@@ -3836,29 +3892,7 @@
             <w:shd w:val="clear" w:color="auto" w:fill="FFFFFF"/>
             <w:lang w:val="en-GB"/>
           </w:rPr>
-          <w:t>https://www.sciencedirect.com/science/</w:t>
-        </w:r>
-        <w:r>
-          <w:rPr>
-            <w:rStyle w:val="normaltextrun"/>
-            <w:rFonts w:ascii="Calibri" w:hAnsi="Calibri" w:cs="Calibri"/>
-            <w:color w:val="0563C1"/>
-            <w:u w:val="single"/>
-            <w:shd w:val="clear" w:color="auto" w:fill="FFFFFF"/>
-            <w:lang w:val="en-GB"/>
-          </w:rPr>
-          <w:t>a</w:t>
-        </w:r>
-        <w:r>
-          <w:rPr>
-            <w:rStyle w:val="normaltextrun"/>
-            <w:rFonts w:ascii="Calibri" w:hAnsi="Calibri" w:cs="Calibri"/>
-            <w:color w:val="0563C1"/>
-            <w:u w:val="single"/>
-            <w:shd w:val="clear" w:color="auto" w:fill="FFFFFF"/>
-            <w:lang w:val="en-GB"/>
-          </w:rPr>
-          <w:t>rticle/pii/S0360544211001484?casa_token=aN6AlhJsx9IAAAAA:yUMOdvzscbw5ltokpvOcWVfY8IOHd0nr_6eLwivW_ZHVWAsjFMjRJ7ihyQtg2kn25_U9QIG5yg</w:t>
+          <w:t>https://www.sciencedirect.com/science/article/pii/S0360544211001484?casa_token=aN6AlhJsx9IAAAAA:yUMOdvzscbw5ltokpvOcWVfY8IOHd0nr_6eLwivW_ZHVWAsjFMjRJ7ihyQtg2kn25_U9QIG5yg</w:t>
         </w:r>
       </w:hyperlink>
       <w:r>
@@ -3893,27 +3927,537 @@
           <w:lang w:val="en-GB"/>
         </w:rPr>
       </w:pPr>
-      <w:hyperlink r:id="rId19" w:history="1">
+      <w:hyperlink r:id="rId20" w:history="1">
         <w:r>
           <w:rPr>
             <w:rStyle w:val="Hyperkobling"/>
             <w:lang w:val="en-GB"/>
           </w:rPr>
-          <w:t>https://www.sciencedirect.com/science</w:t>
+          <w:t>https://www.sciencedirect.com/science/article/pii/S0038092X16300111</w:t>
         </w:r>
+      </w:hyperlink>
+      <w:r>
+        <w:rPr>
+          <w:lang w:val="en-GB"/>
+        </w:rPr>
+        <w:t xml:space="preserve"> </w:t>
+      </w:r>
+    </w:p>
+    <w:p>
+      <w:pPr>
+        <w:rPr>
+          <w:lang w:val="en-GB"/>
+        </w:rPr>
+      </w:pPr>
+    </w:p>
+    <w:p>
+      <w:pPr>
+        <w:rPr>
+          <w:lang w:val="en-GB"/>
+        </w:rPr>
+      </w:pPr>
+    </w:p>
+    <w:p>
+      <w:pPr>
+        <w:rPr>
+          <w:lang w:val="en-GB"/>
+        </w:rPr>
+      </w:pPr>
+      <w:r>
+        <w:rPr>
+          <w:lang w:val="en-GB"/>
+        </w:rPr>
+        <w:t>Testing both configurations and comparing them.</w:t>
+      </w:r>
+      <w:r>
+        <w:rPr>
+          <w:lang w:val="en-GB"/>
+        </w:rPr>
+        <w:t xml:space="preserve"> Test each multiple times.</w:t>
+      </w:r>
+    </w:p>
+    <w:p>
+      <w:pPr>
+        <w:rPr>
+          <w:lang w:val="en-GB"/>
+        </w:rPr>
+      </w:pPr>
+    </w:p>
+    <w:p>
+      <w:pPr>
+        <w:rPr>
+          <w:lang w:val="en-GB"/>
+        </w:rPr>
+      </w:pPr>
+    </w:p>
+    <w:p>
+      <w:pPr>
+        <w:rPr>
+          <w:lang w:val="en-GB"/>
+        </w:rPr>
+      </w:pPr>
+    </w:p>
+    <w:p>
+      <w:pPr>
+        <w:rPr>
+          <w:lang w:val="en-GB"/>
+        </w:rPr>
+      </w:pPr>
+    </w:p>
+    <w:p>
+      <w:pPr>
+        <w:rPr>
+          <w:lang w:val="en-GB"/>
+        </w:rPr>
+      </w:pPr>
+    </w:p>
+    <w:p>
+      <w:pPr>
+        <w:rPr>
+          <w:lang w:val="en-GB"/>
+        </w:rPr>
+      </w:pPr>
+    </w:p>
+    <w:p>
+      <w:pPr>
+        <w:rPr>
+          <w:lang w:val="en-GB"/>
+        </w:rPr>
+      </w:pPr>
+    </w:p>
+    <w:p>
+      <w:pPr>
+        <w:rPr>
+          <w:lang w:val="en-GB"/>
+        </w:rPr>
+      </w:pPr>
+    </w:p>
+    <w:p>
+      <w:pPr>
+        <w:rPr>
+          <w:lang w:val="en-GB"/>
+        </w:rPr>
+      </w:pPr>
+    </w:p>
+    <w:p>
+      <w:pPr>
+        <w:rPr>
+          <w:lang w:val="en-GB"/>
+        </w:rPr>
+      </w:pPr>
+    </w:p>
+    <w:p>
+      <w:pPr>
+        <w:rPr>
+          <w:lang w:val="en-GB"/>
+        </w:rPr>
+      </w:pPr>
+    </w:p>
+    <w:p>
+      <w:pPr>
+        <w:rPr>
+          <w:lang w:val="en-GB"/>
+        </w:rPr>
+      </w:pPr>
+    </w:p>
+    <w:p>
+      <w:pPr>
+        <w:rPr>
+          <w:lang w:val="en-GB"/>
+        </w:rPr>
+      </w:pPr>
+      <w:r>
+        <w:rPr>
+          <w:b/>
+          <w:bCs/>
+          <w:lang w:val="en-GB"/>
+        </w:rPr>
+        <w:t>Configuration of battery cells:</w:t>
+      </w:r>
+    </w:p>
+    <w:p>
+      <w:pPr>
+        <w:rPr>
+          <w:lang w:val="en-GB"/>
+        </w:rPr>
+      </w:pPr>
+    </w:p>
+    <w:p>
+      <w:pPr>
+        <w:rPr>
+          <w:lang w:val="en-GB"/>
+        </w:rPr>
+      </w:pPr>
+      <w:r>
+        <w:rPr>
+          <w:lang w:val="en-GB"/>
+        </w:rPr>
+        <w:t xml:space="preserve">USE THE LED ON THE ARDUINO ITSELF TO GIVE </w:t>
+      </w:r>
+      <w:r>
+        <w:rPr>
+          <w:lang w:val="en-GB"/>
+        </w:rPr>
+        <w:t>STATE, number of blinks indicate state_num</w:t>
+      </w:r>
+      <w:r>
+        <w:rPr>
+          <w:lang w:val="en-GB"/>
+        </w:rPr>
+        <w:t>. Got rid of LEDs to get more ports, (or maybe I will just use 3 batteries?)</w:t>
+      </w:r>
+    </w:p>
+    <w:p>
+      <w:pPr>
+        <w:rPr>
+          <w:lang w:val="en-GB"/>
+        </w:rPr>
+      </w:pPr>
+    </w:p>
+    <w:p>
+      <w:pPr>
+        <w:rPr>
+          <w:lang w:val="en-GB"/>
+        </w:rPr>
+      </w:pPr>
+      <w:r>
+        <w:rPr>
+          <w:lang w:val="en-GB"/>
+        </w:rPr>
+        <w:t xml:space="preserve">Using boost also has the advantage of being able to </w:t>
+      </w:r>
+      <w:r>
+        <w:rPr>
+          <w:lang w:val="en-GB"/>
+        </w:rPr>
+        <w:t>test the charging part of the system with the power supply rather than with the solar panels, which do not perform that well when not directly lit with sunlight.</w:t>
+      </w:r>
+    </w:p>
+    <w:p>
+      <w:pPr>
+        <w:rPr>
+          <w:lang w:val="en-GB"/>
+        </w:rPr>
+      </w:pPr>
+    </w:p>
+    <w:p>
+      <w:pPr>
+        <w:rPr>
+          <w:lang w:val="en-GB"/>
+        </w:rPr>
+      </w:pPr>
+      <w:r>
+        <w:rPr>
+          <w:lang w:val="en-GB"/>
+        </w:rPr>
+        <w:t>Two choices: either use 0.5 ohm load as current sensor or have parallel battery pack with pulse charging.</w:t>
+      </w:r>
+      <w:r>
+        <w:rPr>
+          <w:lang w:val="en-GB"/>
+        </w:rPr>
+        <w:t xml:space="preserve"> Or use series connected pv panels</w:t>
+      </w:r>
+      <w:r>
+        <w:rPr>
+          <w:lang w:val="en-GB"/>
+        </w:rPr>
+        <w:t xml:space="preserve"> (Choose one based on what leads to the smallest loss, using series connected PV panels or using 0.5 ohm resistor as current sensor.</w:t>
+      </w:r>
+      <w:r>
+        <w:rPr>
+          <w:lang w:val="en-GB"/>
+        </w:rPr>
+        <w:t xml:space="preserve"> Use an op-amp unit gain to give voltage difference, what is it powered by? Simply power it from 5V output of </w:t>
+      </w:r>
+      <w:r>
+        <w:rPr>
+          <w:lang w:val="en-GB"/>
+        </w:rPr>
+        <w:t>Arduino.</w:t>
+      </w:r>
+    </w:p>
+    <w:p>
+      <w:pPr>
+        <w:rPr>
+          <w:lang w:val="en-GB"/>
+        </w:rPr>
+      </w:pPr>
+    </w:p>
+    <w:p>
+      <w:pPr>
+        <w:rPr>
+          <w:lang w:val="en-GB"/>
+        </w:rPr>
+      </w:pPr>
+      <w:hyperlink r:id="rId21" w:history="1">
         <w:r>
           <w:rPr>
             <w:rStyle w:val="Hyperkobling"/>
             <w:lang w:val="en-GB"/>
           </w:rPr>
-          <w:t>/</w:t>
+          <w:t>https://www.electronics-tutorials.ws/opamp/opamp_5.html</w:t>
         </w:r>
+      </w:hyperlink>
+      <w:r>
+        <w:rPr>
+          <w:lang w:val="en-GB"/>
+        </w:rPr>
+        <w:t xml:space="preserve"> </w:t>
+      </w:r>
+    </w:p>
+    <w:p>
+      <w:pPr>
+        <w:rPr>
+          <w:lang w:val="en-GB"/>
+        </w:rPr>
+      </w:pPr>
+    </w:p>
+    <w:p>
+      <w:pPr>
+        <w:rPr>
+          <w:lang w:val="en-GB"/>
+        </w:rPr>
+      </w:pPr>
+      <w:r>
+        <w:rPr>
+          <w:lang w:val="en-GB"/>
+        </w:rPr>
+        <w:lastRenderedPageBreak/>
+        <w:t>How much energy can the batteries hold and how much energy can be produced in a sol. What is the maximum power output of solar panel versus how much power is needed to charge batteries.</w:t>
+      </w:r>
+    </w:p>
+    <w:p>
+      <w:pPr>
+        <w:rPr>
+          <w:lang w:val="en-GB"/>
+        </w:rPr>
+      </w:pPr>
+    </w:p>
+    <w:p>
+      <w:pPr>
+        <w:rPr>
+          <w:lang w:val="en-GB"/>
+        </w:rPr>
+      </w:pPr>
+      <w:r>
+        <w:rPr>
+          <w:lang w:val="en-GB"/>
+        </w:rPr>
+        <w:t>Maybe not use the full 5 because then there are no spares.</w:t>
+      </w:r>
+      <w:r>
+        <w:rPr>
+          <w:lang w:val="en-GB"/>
+        </w:rPr>
+        <w:t xml:space="preserve"> Probably go</w:t>
+      </w:r>
+      <w:r>
+        <w:rPr>
+          <w:lang w:val="en-GB"/>
+        </w:rPr>
+        <w:t>ing to</w:t>
+      </w:r>
+      <w:r>
+        <w:rPr>
+          <w:lang w:val="en-GB"/>
+        </w:rPr>
+        <w:t xml:space="preserve"> use 4.</w:t>
+      </w:r>
+      <w:r>
+        <w:rPr>
+          <w:lang w:val="en-GB"/>
+        </w:rPr>
+        <w:t xml:space="preserve"> Use the cells with the highest capacity</w:t>
+      </w:r>
+      <w:r>
+        <w:rPr>
+          <w:lang w:val="en-GB"/>
+        </w:rPr>
+        <w:t>. Also not enough Arduino outputs anyway</w:t>
+      </w:r>
+    </w:p>
+    <w:p>
+      <w:pPr>
+        <w:rPr>
+          <w:lang w:val="en-GB"/>
+        </w:rPr>
+      </w:pPr>
+    </w:p>
+    <w:p>
+      <w:pPr>
+        <w:rPr>
+          <w:lang w:val="en-GB"/>
+        </w:rPr>
+      </w:pPr>
+      <w:r>
+        <w:rPr>
+          <w:lang w:val="en-GB"/>
+        </w:rPr>
+        <w:t xml:space="preserve">In design brief we have been advised as to not mix parallel and series connection and will abide by the advice. </w:t>
+      </w:r>
+    </w:p>
+    <w:p>
+      <w:pPr>
+        <w:rPr>
+          <w:lang w:val="en-GB"/>
+        </w:rPr>
+      </w:pPr>
+    </w:p>
+    <w:p>
+      <w:pPr>
+        <w:rPr>
+          <w:lang w:val="en-GB"/>
+        </w:rPr>
+      </w:pPr>
+      <w:r>
+        <w:rPr>
+          <w:lang w:val="en-GB"/>
+        </w:rPr>
+        <w:t>Check if charging at a lower current has any effect on capacity, if not, then we can charge more cells, just at a lower rate. Then we can use the full battery-pack.</w:t>
+      </w:r>
+    </w:p>
+    <w:p>
+      <w:pPr>
+        <w:rPr>
+          <w:lang w:val="en-GB"/>
+        </w:rPr>
+      </w:pPr>
+    </w:p>
+    <w:p>
+      <w:pPr>
+        <w:rPr>
+          <w:lang w:val="en-GB"/>
+        </w:rPr>
+      </w:pPr>
+      <w:r>
+        <w:rPr>
+          <w:lang w:val="en-GB"/>
+        </w:rPr>
+        <w:t>Can also provide less power if in series, as maximum current is far lower</w:t>
+      </w:r>
+      <w:r>
+        <w:rPr>
+          <w:lang w:val="en-GB"/>
+        </w:rPr>
+        <w:t>, no because voltage is higher.</w:t>
+      </w:r>
+    </w:p>
+    <w:p>
+      <w:pPr>
+        <w:rPr>
+          <w:lang w:val="en-GB"/>
+        </w:rPr>
+      </w:pPr>
+    </w:p>
+    <w:p>
+      <w:pPr>
+        <w:rPr>
+          <w:lang w:val="en-GB"/>
+        </w:rPr>
+      </w:pPr>
+      <w:r>
+        <w:rPr>
+          <w:lang w:val="en-GB"/>
+        </w:rPr>
+        <w:t>In parallel we can disconnect a faulty cell, in that way the battery pack as a whole can keep functioning at a reduced capacity, even if one or multiple of the cells die.</w:t>
+      </w:r>
+    </w:p>
+    <w:p>
+      <w:pPr>
+        <w:rPr>
+          <w:lang w:val="en-GB"/>
+        </w:rPr>
+      </w:pPr>
+    </w:p>
+    <w:p>
+      <w:pPr>
+        <w:rPr>
+          <w:lang w:val="en-GB"/>
+        </w:rPr>
+      </w:pPr>
+      <w:r>
+        <w:rPr>
+          <w:lang w:val="en-GB"/>
+        </w:rPr>
+        <w:t>No way to detect over-current in parallel</w:t>
+      </w:r>
+    </w:p>
+    <w:p>
+      <w:pPr>
+        <w:rPr>
+          <w:lang w:val="en-GB"/>
+        </w:rPr>
+      </w:pPr>
+    </w:p>
+    <w:p>
+      <w:pPr>
+        <w:rPr>
+          <w:lang w:val="en-GB"/>
+        </w:rPr>
+      </w:pPr>
+      <w:r>
+        <w:rPr>
+          <w:lang w:val="en-GB"/>
+        </w:rPr>
+        <w:t>In series can’t measure cell voltage while charging as current has nowhere to go.</w:t>
+      </w:r>
+    </w:p>
+    <w:p>
+      <w:pPr>
+        <w:rPr>
+          <w:lang w:val="en-GB"/>
+        </w:rPr>
+      </w:pPr>
+    </w:p>
+    <w:p>
+      <w:pPr>
+        <w:rPr>
+          <w:lang w:val="en-GB"/>
+        </w:rPr>
+      </w:pPr>
+      <w:r>
+        <w:rPr>
+          <w:b/>
+          <w:bCs/>
+          <w:lang w:val="en-GB"/>
+        </w:rPr>
+        <w:t>Charging algorithm</w:t>
+      </w:r>
+    </w:p>
+    <w:p>
+      <w:pPr>
+        <w:rPr>
+          <w:lang w:val="en-GB"/>
+        </w:rPr>
+      </w:pPr>
+    </w:p>
+    <w:p>
+      <w:pPr>
+        <w:rPr>
+          <w:lang w:val="en-GB"/>
+        </w:rPr>
+      </w:pPr>
+      <w:r>
+        <w:rPr>
+          <w:lang w:val="en-GB"/>
+        </w:rPr>
+        <w:t>CC/CV is the recommended charging method mentioned on the datasheet:</w:t>
+      </w:r>
+    </w:p>
+    <w:p>
+      <w:pPr>
+        <w:rPr>
+          <w:lang w:val="en-GB"/>
+        </w:rPr>
+      </w:pPr>
+      <w:hyperlink r:id="rId22" w:history="1">
         <w:r>
           <w:rPr>
             <w:rStyle w:val="Hyperkobling"/>
             <w:lang w:val="en-GB"/>
           </w:rPr>
-          <w:t>article/pii/S0038092X16300111</w:t>
+          <w:t>https://www.ampsplus.co.uk/ampsplus-14500-3-2v-500mah-battery-button</w:t>
         </w:r>
       </w:hyperlink>
       <w:r>
@@ -3947,358 +4491,15 @@
         <w:rPr>
           <w:lang w:val="en-GB"/>
         </w:rPr>
-        <w:t>Testing both configurations and comparing them.</w:t>
-      </w:r>
-      <w:r>
-        <w:rPr>
-          <w:lang w:val="en-GB"/>
-        </w:rPr>
-        <w:t xml:space="preserve"> Test each multiple times.</w:t>
-      </w:r>
-    </w:p>
-    <w:p>
-      <w:pPr>
-        <w:rPr>
-          <w:lang w:val="en-GB"/>
-        </w:rPr>
-      </w:pPr>
-    </w:p>
-    <w:p>
-      <w:pPr>
-        <w:rPr>
-          <w:lang w:val="en-GB"/>
-        </w:rPr>
-      </w:pPr>
-    </w:p>
-    <w:p>
-      <w:pPr>
-        <w:rPr>
-          <w:lang w:val="en-GB"/>
-        </w:rPr>
-      </w:pPr>
-    </w:p>
-    <w:p>
-      <w:pPr>
-        <w:rPr>
-          <w:lang w:val="en-GB"/>
-        </w:rPr>
-      </w:pPr>
-    </w:p>
-    <w:p>
-      <w:pPr>
-        <w:rPr>
-          <w:lang w:val="en-GB"/>
-        </w:rPr>
-      </w:pPr>
-    </w:p>
-    <w:p>
-      <w:pPr>
-        <w:rPr>
-          <w:lang w:val="en-GB"/>
-        </w:rPr>
-      </w:pPr>
-    </w:p>
-    <w:p>
-      <w:pPr>
-        <w:rPr>
-          <w:lang w:val="en-GB"/>
-        </w:rPr>
-      </w:pPr>
-    </w:p>
-    <w:p>
-      <w:pPr>
-        <w:rPr>
-          <w:lang w:val="en-GB"/>
-        </w:rPr>
-      </w:pPr>
-    </w:p>
-    <w:p>
-      <w:pPr>
-        <w:rPr>
-          <w:lang w:val="en-GB"/>
-        </w:rPr>
-      </w:pPr>
-    </w:p>
-    <w:p>
-      <w:pPr>
-        <w:rPr>
-          <w:lang w:val="en-GB"/>
-        </w:rPr>
-      </w:pPr>
-    </w:p>
-    <w:p>
-      <w:pPr>
-        <w:rPr>
-          <w:lang w:val="en-GB"/>
-        </w:rPr>
-      </w:pPr>
-    </w:p>
-    <w:p>
-      <w:pPr>
-        <w:rPr>
-          <w:lang w:val="en-GB"/>
-        </w:rPr>
-      </w:pPr>
-    </w:p>
-    <w:p>
-      <w:pPr>
-        <w:rPr>
-          <w:lang w:val="en-GB"/>
-        </w:rPr>
-      </w:pPr>
-      <w:r>
-        <w:rPr>
-          <w:b/>
-          <w:bCs/>
-          <w:lang w:val="en-GB"/>
-        </w:rPr>
-        <w:t>Configuration of battery cells:</w:t>
-      </w:r>
-    </w:p>
-    <w:p>
-      <w:pPr>
-        <w:rPr>
-          <w:lang w:val="en-GB"/>
-        </w:rPr>
-      </w:pPr>
-    </w:p>
-    <w:p>
-      <w:pPr>
-        <w:rPr>
-          <w:lang w:val="en-GB"/>
-        </w:rPr>
-      </w:pPr>
-      <w:r>
-        <w:rPr>
-          <w:lang w:val="en-GB"/>
-        </w:rPr>
-        <w:t>Two choices: either use 0.5 ohm load as current sensor or have parallel battery pack with pulse charging.</w:t>
-      </w:r>
-      <w:r>
-        <w:rPr>
-          <w:lang w:val="en-GB"/>
-        </w:rPr>
-        <w:t xml:space="preserve"> Or use series connected pv panels</w:t>
-      </w:r>
-    </w:p>
-    <w:p>
-      <w:pPr>
-        <w:rPr>
-          <w:lang w:val="en-GB"/>
-        </w:rPr>
-      </w:pPr>
-    </w:p>
-    <w:p>
-      <w:pPr>
-        <w:rPr>
-          <w:lang w:val="en-GB"/>
-        </w:rPr>
-      </w:pPr>
-      <w:r>
-        <w:rPr>
-          <w:lang w:val="en-GB"/>
-        </w:rPr>
-        <w:t>How much energy can the batteries hold and how much energy can be produced in a sol. What is the maximum power output of solar panel versus how much power is needed to charge batteries.</w:t>
-      </w:r>
-    </w:p>
-    <w:p>
-      <w:pPr>
-        <w:rPr>
-          <w:lang w:val="en-GB"/>
-        </w:rPr>
-      </w:pPr>
-    </w:p>
-    <w:p>
-      <w:pPr>
-        <w:rPr>
-          <w:lang w:val="en-GB"/>
-        </w:rPr>
-      </w:pPr>
-      <w:r>
-        <w:rPr>
-          <w:lang w:val="en-GB"/>
-        </w:rPr>
-        <w:t>Maybe not use the full 5 because then there are no spares.</w:t>
-      </w:r>
-      <w:r>
-        <w:rPr>
-          <w:lang w:val="en-GB"/>
-        </w:rPr>
-        <w:t xml:space="preserve"> Probably go</w:t>
-      </w:r>
-      <w:r>
-        <w:rPr>
-          <w:lang w:val="en-GB"/>
-        </w:rPr>
-        <w:t>ing to</w:t>
-      </w:r>
-      <w:r>
-        <w:rPr>
-          <w:lang w:val="en-GB"/>
-        </w:rPr>
-        <w:t xml:space="preserve"> use 4.</w:t>
-      </w:r>
-      <w:r>
-        <w:rPr>
-          <w:lang w:val="en-GB"/>
-        </w:rPr>
-        <w:t xml:space="preserve"> Use the cells with the highest capacity</w:t>
-      </w:r>
-      <w:r>
-        <w:rPr>
-          <w:lang w:val="en-GB"/>
-        </w:rPr>
-        <w:t>. Also not enough Arduino outputs anyway</w:t>
-      </w:r>
-    </w:p>
-    <w:p>
-      <w:pPr>
-        <w:rPr>
-          <w:lang w:val="en-GB"/>
-        </w:rPr>
-      </w:pPr>
-    </w:p>
-    <w:p>
-      <w:pPr>
-        <w:rPr>
-          <w:lang w:val="en-GB"/>
-        </w:rPr>
-      </w:pPr>
-      <w:r>
-        <w:rPr>
-          <w:lang w:val="en-GB"/>
-        </w:rPr>
-        <w:t xml:space="preserve">In design brief we have been advised as to not mix parallel and series connection and will abide by the advice. </w:t>
-      </w:r>
-    </w:p>
-    <w:p>
-      <w:pPr>
-        <w:rPr>
-          <w:lang w:val="en-GB"/>
-        </w:rPr>
-      </w:pPr>
-    </w:p>
-    <w:p>
-      <w:pPr>
-        <w:rPr>
-          <w:lang w:val="en-GB"/>
-        </w:rPr>
-      </w:pPr>
-      <w:r>
-        <w:rPr>
-          <w:lang w:val="en-GB"/>
-        </w:rPr>
-        <w:t>Check if charging at a lower current has any effect on capacity, if not, then we can charge more cells, just at a lower rate. Then we can use the full battery-pack.</w:t>
-      </w:r>
-    </w:p>
-    <w:p>
-      <w:pPr>
-        <w:rPr>
-          <w:lang w:val="en-GB"/>
-        </w:rPr>
-      </w:pPr>
-    </w:p>
-    <w:p>
-      <w:pPr>
-        <w:rPr>
-          <w:lang w:val="en-GB"/>
-        </w:rPr>
-      </w:pPr>
-      <w:r>
-        <w:rPr>
-          <w:lang w:val="en-GB"/>
-        </w:rPr>
-        <w:lastRenderedPageBreak/>
-        <w:t>Can also provide less power if in series, as maximum current is far lower</w:t>
-      </w:r>
-      <w:r>
-        <w:rPr>
-          <w:lang w:val="en-GB"/>
-        </w:rPr>
-        <w:t>, no because voltage is higher.</w:t>
-      </w:r>
-    </w:p>
-    <w:p>
-      <w:pPr>
-        <w:rPr>
-          <w:lang w:val="en-GB"/>
-        </w:rPr>
-      </w:pPr>
-    </w:p>
-    <w:p>
-      <w:pPr>
-        <w:rPr>
-          <w:lang w:val="en-GB"/>
-        </w:rPr>
-      </w:pPr>
-      <w:r>
-        <w:rPr>
-          <w:lang w:val="en-GB"/>
-        </w:rPr>
-        <w:t>In parallel we can disconnect a faulty cell, in that way the battery pack as a whole can keep functioning at a reduced capacity, even if one or multiple of the cells die.</w:t>
-      </w:r>
-    </w:p>
-    <w:p>
-      <w:pPr>
-        <w:rPr>
-          <w:lang w:val="en-GB"/>
-        </w:rPr>
-      </w:pPr>
-    </w:p>
-    <w:p>
-      <w:pPr>
-        <w:rPr>
-          <w:lang w:val="en-GB"/>
-        </w:rPr>
-      </w:pPr>
-      <w:r>
-        <w:rPr>
-          <w:lang w:val="en-GB"/>
-        </w:rPr>
-        <w:t>No way to detect over-current in parallel</w:t>
-      </w:r>
-    </w:p>
-    <w:p>
-      <w:pPr>
-        <w:rPr>
-          <w:lang w:val="en-GB"/>
-        </w:rPr>
-      </w:pPr>
-    </w:p>
-    <w:p>
-      <w:pPr>
-        <w:rPr>
-          <w:lang w:val="en-GB"/>
-        </w:rPr>
-      </w:pPr>
-      <w:r>
-        <w:rPr>
-          <w:lang w:val="en-GB"/>
-        </w:rPr>
-        <w:t>In series can’t measure cell voltage while charging as current has nowhere to go.</w:t>
-      </w:r>
-    </w:p>
-    <w:p>
-      <w:pPr>
-        <w:rPr>
-          <w:lang w:val="en-GB"/>
-        </w:rPr>
-      </w:pPr>
-    </w:p>
-    <w:p>
-      <w:pPr>
-        <w:rPr>
-          <w:lang w:val="en-GB"/>
-        </w:rPr>
-      </w:pPr>
-      <w:r>
-        <w:rPr>
-          <w:b/>
-          <w:bCs/>
-          <w:lang w:val="en-GB"/>
-        </w:rPr>
-        <w:t>Charging algorithm</w:t>
-      </w:r>
+        <w:t>Pulsed CC/CV</w:t>
+      </w:r>
+    </w:p>
+    <w:p>
+      <w:pPr>
+        <w:rPr>
+          <w:lang w:val="en-GB"/>
+        </w:rPr>
+      </w:pPr>
     </w:p>
     <w:p>
       <w:pPr>
@@ -4352,7 +4553,7 @@
           <w:lang w:val="en-GB"/>
         </w:rPr>
       </w:pPr>
-      <w:hyperlink r:id="rId20" w:history="1">
+      <w:hyperlink r:id="rId23" w:history="1">
         <w:r>
           <w:rPr>
             <w:rStyle w:val="Hyperkobling"/>
@@ -4545,7 +4746,7 @@
           <w:lang w:val="en-GB"/>
         </w:rPr>
       </w:pPr>
-      <w:hyperlink r:id="rId21" w:history="1">
+      <w:hyperlink r:id="rId24" w:history="1">
         <w:r>
           <w:rPr>
             <w:rStyle w:val="Hyperkobling"/>
@@ -4600,7 +4801,7 @@
           <w:lang w:val="en-GB"/>
         </w:rPr>
       </w:pPr>
-      <w:hyperlink r:id="rId22" w:history="1">
+      <w:hyperlink r:id="rId25" w:history="1">
         <w:r>
           <w:rPr>
             <w:rStyle w:val="Hyperkobling"/>
@@ -4654,7 +4855,7 @@
           <w:lang w:val="en-GB"/>
         </w:rPr>
       </w:pPr>
-      <w:hyperlink r:id="rId23" w:history="1">
+      <w:hyperlink r:id="rId26" w:history="1">
         <w:r>
           <w:rPr>
             <w:rStyle w:val="Hyperkobling"/>
@@ -4703,7 +4904,7 @@
           <w:lang w:val="en-GB"/>
         </w:rPr>
       </w:pPr>
-      <w:hyperlink r:id="rId24" w:history="1">
+      <w:hyperlink r:id="rId27" w:history="1">
         <w:r>
           <w:rPr>
             <w:rStyle w:val="Hyperkobling"/>
@@ -4758,7 +4959,7 @@
           <w:lang w:val="en-GB"/>
         </w:rPr>
       </w:pPr>
-      <w:hyperlink r:id="rId25" w:history="1">
+      <w:hyperlink r:id="rId28" w:history="1">
         <w:r>
           <w:rPr>
             <w:rStyle w:val="Hyperkobling"/>
@@ -4807,7 +5008,7 @@
           <w:lang w:val="en-GB"/>
         </w:rPr>
       </w:pPr>
-      <w:hyperlink r:id="rId26" w:history="1">
+      <w:hyperlink r:id="rId29" w:history="1">
         <w:r>
           <w:rPr>
             <w:rStyle w:val="Hyperkobling"/>
@@ -4903,27 +5104,42 @@
           <w:bCs/>
           <w:lang w:val="en-GB"/>
         </w:rPr>
-        <w:t>SOC:</w:t>
-      </w:r>
-    </w:p>
-    <w:p>
-      <w:pPr>
-        <w:rPr>
-          <w:lang w:val="en-GB"/>
-        </w:rPr>
-      </w:pPr>
-      <w:r>
-        <w:rPr>
-          <w:lang w:val="en-GB"/>
-        </w:rPr>
-        <w:t>Would have logged more often but gave issues with speed of programme. 17% slower than it should be. Log the average current for the past second instead of actual current</w:t>
-      </w:r>
-      <w:r>
-        <w:rPr>
-          <w:lang w:val="en-GB"/>
-        </w:rPr>
-        <w:t xml:space="preserve"> at any given point.</w:t>
-      </w:r>
+        <w:t>0.5 Ohm current sensor</w:t>
+      </w:r>
+    </w:p>
+    <w:p>
+      <w:pPr>
+        <w:rPr>
+          <w:lang w:val="en-GB"/>
+        </w:rPr>
+      </w:pPr>
+    </w:p>
+    <w:p>
+      <w:pPr>
+        <w:rPr>
+          <w:lang w:val="en-GB"/>
+        </w:rPr>
+      </w:pPr>
+      <w:r>
+        <w:rPr>
+          <w:lang w:val="en-GB"/>
+        </w:rPr>
+        <w:t>Need to low-pass filter either digitally or in circuit.</w:t>
+      </w:r>
+    </w:p>
+    <w:p>
+      <w:pPr>
+        <w:rPr>
+          <w:lang w:val="en-GB"/>
+        </w:rPr>
+      </w:pPr>
+    </w:p>
+    <w:p>
+      <w:pPr>
+        <w:rPr>
+          <w:lang w:val="en-GB"/>
+        </w:rPr>
+      </w:pPr>
     </w:p>
     <w:p>
       <w:pPr>
@@ -4946,138 +5162,172 @@
           <w:bCs/>
           <w:lang w:val="en-GB"/>
         </w:rPr>
-        <w:t>SOH:</w:t>
-      </w:r>
-    </w:p>
-    <w:p>
-      <w:pPr>
-        <w:rPr>
-          <w:lang w:val="en-GB"/>
-        </w:rPr>
-      </w:pPr>
-    </w:p>
-    <w:p>
-      <w:pPr>
-        <w:rPr>
-          <w:lang w:val="en-GB"/>
-        </w:rPr>
-      </w:pPr>
-      <w:r>
-        <w:rPr>
-          <w:lang w:val="en-GB"/>
-        </w:rPr>
-        <w:t>We store:</w:t>
-      </w:r>
-    </w:p>
-    <w:p>
-      <w:pPr>
-        <w:rPr>
-          <w:lang w:val="en-GB"/>
-        </w:rPr>
-      </w:pPr>
-      <w:r>
-        <w:rPr>
-          <w:lang w:val="en-GB"/>
-        </w:rPr>
-        <w:t>How much capacity has already been used, assuming continuous operation or only brief interruptions so this will work well, we can reset once we are fully charged or discharged.</w:t>
-      </w:r>
-    </w:p>
-    <w:p>
-      <w:pPr>
-        <w:rPr>
-          <w:lang w:val="en-GB"/>
-        </w:rPr>
-      </w:pPr>
-    </w:p>
-    <w:p>
-      <w:pPr>
-        <w:rPr>
-          <w:lang w:val="en-GB"/>
-        </w:rPr>
-      </w:pPr>
-      <w:r>
-        <w:rPr>
-          <w:lang w:val="en-GB"/>
-        </w:rPr>
-        <w:t>Number of cycles,</w:t>
-      </w:r>
-    </w:p>
-    <w:p>
-      <w:pPr>
-        <w:rPr>
-          <w:lang w:val="en-GB"/>
-        </w:rPr>
-      </w:pPr>
-      <w:r>
-        <w:rPr>
-          <w:lang w:val="en-GB"/>
-        </w:rPr>
-        <w:t>Current maximum capacity</w:t>
-      </w:r>
-    </w:p>
-    <w:p>
-      <w:pPr>
-        <w:rPr>
-          <w:lang w:val="en-GB"/>
-        </w:rPr>
-      </w:pPr>
-      <w:r>
-        <w:rPr>
-          <w:lang w:val="en-GB"/>
-        </w:rPr>
-        <w:t>Initial maximum capacity</w:t>
-      </w:r>
-    </w:p>
-    <w:p>
-      <w:pPr>
-        <w:rPr>
-          <w:lang w:val="en-GB"/>
-        </w:rPr>
-      </w:pPr>
-      <w:r>
-        <w:rPr>
-          <w:lang w:val="en-GB"/>
-        </w:rPr>
-        <w:t>Cell1 voltage</w:t>
-      </w:r>
-    </w:p>
-    <w:p>
-      <w:pPr>
-        <w:rPr>
-          <w:lang w:val="en-GB"/>
-        </w:rPr>
-      </w:pPr>
-      <w:r>
-        <w:rPr>
-          <w:lang w:val="en-GB"/>
-        </w:rPr>
-        <w:t>Cell2 voltage</w:t>
-      </w:r>
-    </w:p>
-    <w:p>
-      <w:pPr>
-        <w:rPr>
-          <w:lang w:val="en-GB"/>
-        </w:rPr>
-      </w:pPr>
-      <w:r>
-        <w:rPr>
-          <w:lang w:val="en-GB"/>
-        </w:rPr>
-        <w:t>Cell3 voltage</w:t>
-      </w:r>
-    </w:p>
-    <w:p>
-      <w:pPr>
-        <w:rPr>
-          <w:lang w:val="en-GB"/>
-        </w:rPr>
-      </w:pPr>
-      <w:r>
-        <w:rPr>
-          <w:lang w:val="en-GB"/>
-        </w:rPr>
-        <w:t>Cell4 voltage</w:t>
+        <w:t>SOC:</w:t>
+      </w:r>
+    </w:p>
+    <w:p>
+      <w:pPr>
+        <w:rPr>
+          <w:lang w:val="en-GB"/>
+        </w:rPr>
+      </w:pPr>
+      <w:r>
+        <w:rPr>
+          <w:lang w:val="en-GB"/>
+        </w:rPr>
+        <w:t>Would have logged more often but gave issues with speed of programme. 17% slower than it should be. Log the average current for the past second instead of actual current</w:t>
+      </w:r>
+      <w:r>
+        <w:rPr>
+          <w:lang w:val="en-GB"/>
+        </w:rPr>
+        <w:t xml:space="preserve"> at any given point.</w:t>
+      </w:r>
+    </w:p>
+    <w:p>
+      <w:pPr>
+        <w:rPr>
+          <w:lang w:val="en-GB"/>
+        </w:rPr>
+      </w:pPr>
+    </w:p>
+    <w:p>
+      <w:pPr>
+        <w:rPr>
+          <w:lang w:val="en-GB"/>
+        </w:rPr>
+      </w:pPr>
+      <w:r>
+        <w:rPr>
+          <w:lang w:val="en-GB"/>
+        </w:rPr>
+        <w:t>Method for SOC:</w:t>
+      </w:r>
+    </w:p>
+    <w:p>
+      <w:pPr>
+        <w:rPr>
+          <w:lang w:val="en-GB"/>
+        </w:rPr>
+      </w:pPr>
+      <w:hyperlink r:id="rId30" w:history="1">
+        <w:r>
+          <w:rPr>
+            <w:rStyle w:val="Hyperkobling"/>
+            <w:lang w:val="en-GB"/>
+          </w:rPr>
+          <w:t>https://www.sciencedirect.com/science/article/pii/S2352146519301905</w:t>
+        </w:r>
+      </w:hyperlink>
+      <w:r>
+        <w:rPr>
+          <w:lang w:val="en-GB"/>
+        </w:rPr>
+        <w:t xml:space="preserve"> </w:t>
+      </w:r>
+    </w:p>
+    <w:p>
+      <w:pPr>
+        <w:rPr>
+          <w:lang w:val="en-GB"/>
+        </w:rPr>
+      </w:pPr>
+    </w:p>
+    <w:p>
+      <w:pPr>
+        <w:rPr>
+          <w:lang w:val="en-GB"/>
+        </w:rPr>
+      </w:pPr>
+      <w:r>
+        <w:rPr>
+          <w:lang w:val="en-GB"/>
+        </w:rPr>
+        <w:t>Methods relying solely on the cell voltages does not work well due to the flat part of the voltage curve during charging/discharging.</w:t>
+      </w:r>
+    </w:p>
+    <w:p>
+      <w:pPr>
+        <w:rPr>
+          <w:lang w:val="en-GB"/>
+        </w:rPr>
+      </w:pPr>
+    </w:p>
+    <w:p>
+      <w:pPr>
+        <w:rPr>
+          <w:lang w:val="en-GB"/>
+        </w:rPr>
+      </w:pPr>
+      <w:r>
+        <w:rPr>
+          <w:lang w:val="en-GB"/>
+        </w:rPr>
+        <w:t>Impedance method could have worked, but SMPS might not be quick enough to give the current</w:t>
+      </w:r>
+      <w:r>
+        <w:rPr>
+          <w:lang w:val="en-GB"/>
+        </w:rPr>
+        <w:t xml:space="preserve"> accurately in 10ms.</w:t>
+      </w:r>
+      <w:r>
+        <w:rPr>
+          <w:lang w:val="en-GB"/>
+        </w:rPr>
+        <w:t xml:space="preserve"> Very hard to measure the internal resistance accurately</w:t>
+      </w:r>
+      <w:r>
+        <w:rPr>
+          <w:lang w:val="en-GB"/>
+        </w:rPr>
+        <w:t>.</w:t>
+      </w:r>
+    </w:p>
+    <w:p>
+      <w:pPr>
+        <w:rPr>
+          <w:lang w:val="en-GB"/>
+        </w:rPr>
+      </w:pPr>
+    </w:p>
+    <w:p>
+      <w:pPr>
+        <w:rPr>
+          <w:lang w:val="en-GB"/>
+        </w:rPr>
+      </w:pPr>
+      <w:r>
+        <w:rPr>
+          <w:lang w:val="en-GB"/>
+        </w:rPr>
+        <w:t>Coulomb counting is good and easy to implement, the problem is that it gives the charge stored, not the energy, which we need to estimate the range of the rover and other stuff. Energy stored is more useful than current stored. We therefore use a hybrid method combining current and voltage.</w:t>
+      </w:r>
+    </w:p>
+    <w:p>
+      <w:pPr>
+        <w:rPr>
+          <w:lang w:val="en-GB"/>
+        </w:rPr>
+      </w:pPr>
+    </w:p>
+    <w:p>
+      <w:pPr>
+        <w:rPr>
+          <w:lang w:val="en-GB"/>
+        </w:rPr>
+      </w:pPr>
+      <w:r>
+        <w:rPr>
+          <w:lang w:val="en-GB"/>
+        </w:rPr>
+        <w:t>Note however, that energy in is not necessarily equal to energy out. Measure how much energy we are able to draw from the battery. The problem with having the SOC rely on voltage measurements is that the voltage depends heavily on what current is currently being drawn or has recently been drawn. We see this from the characterisation of the batteries for which in the charging rest state the battery voltage drops immensely even though power is being drawn from the battery. However, it still holds true that the charge towards the end of the cycle has less energy as the cell voltages are lower, by as much as 1/3 compared to the maximum voltage. (i.e. maximum voltage is 50% larger)</w:t>
+      </w:r>
+      <w:r>
+        <w:rPr>
+          <w:lang w:val="en-GB"/>
+        </w:rPr>
+        <w:t>. Thus, we can make the estimation better by making SOC table non-linear. (BUT WE NEED TO KNOW HOW MUCH ENERGY IS LEFT DO RANGE ESTIMATION).</w:t>
       </w:r>
     </w:p>
     <w:p>
@@ -5115,35 +5365,340 @@
           <w:bCs/>
           <w:lang w:val="en-GB"/>
         </w:rPr>
-        <w:t>SMPS configuration</w:t>
-      </w:r>
-    </w:p>
-    <w:p>
-      <w:pPr>
-        <w:rPr>
-          <w:lang w:val="en-GB"/>
-        </w:rPr>
-      </w:pPr>
-    </w:p>
-    <w:p>
-      <w:pPr>
-        <w:rPr>
-          <w:lang w:val="en-GB"/>
-        </w:rPr>
-      </w:pPr>
-    </w:p>
-    <w:p>
-      <w:pPr>
-        <w:rPr>
-          <w:lang w:val="en-GB"/>
-        </w:rPr>
-      </w:pPr>
-      <w:r>
+        <w:t>SOH:</w:t>
+      </w:r>
+    </w:p>
+    <w:p>
+      <w:pPr>
+        <w:rPr>
+          <w:lang w:val="en-GB"/>
+        </w:rPr>
+      </w:pPr>
+    </w:p>
+    <w:p>
+      <w:pPr>
+        <w:rPr>
+          <w:lang w:val="en-GB"/>
+        </w:rPr>
+      </w:pPr>
+      <w:r>
+        <w:rPr>
+          <w:lang w:val="en-GB"/>
+        </w:rPr>
+        <w:t>Many different way to estimate SOH:</w:t>
+      </w:r>
+    </w:p>
+    <w:p>
+      <w:pPr>
+        <w:rPr>
+          <w:lang w:val="en-GB"/>
+        </w:rPr>
+      </w:pPr>
+      <w:hyperlink r:id="rId31" w:history="1">
+        <w:r>
+          <w:rPr>
+            <w:rStyle w:val="Hyperkobling"/>
+            <w:lang w:val="en-GB"/>
+          </w:rPr>
+          <w:t>https://onlinelibrary.wiley.com/doi/epdf/10.1002/er.3598?saml_referrer</w:t>
+        </w:r>
+      </w:hyperlink>
+      <w:r>
+        <w:rPr>
+          <w:lang w:val="en-GB"/>
+        </w:rPr>
+        <w:t xml:space="preserve"> </w:t>
+      </w:r>
+    </w:p>
+    <w:p>
+      <w:pPr>
+        <w:rPr>
+          <w:lang w:val="en-GB"/>
+        </w:rPr>
+      </w:pPr>
+      <w:r>
+        <w:rPr>
+          <w:lang w:val="en-GB"/>
+        </w:rPr>
+        <w:t>However, most methods require a lot of data about the battery cells, especially lifetime measurements which we do not have access to as there is not enough time in the project to go through a full life cycle of even a single cell.</w:t>
+      </w:r>
+    </w:p>
+    <w:p>
+      <w:pPr>
+        <w:rPr>
+          <w:lang w:val="en-GB"/>
+        </w:rPr>
+      </w:pPr>
+    </w:p>
+    <w:p>
+      <w:pPr>
+        <w:rPr>
+          <w:lang w:val="en-GB"/>
+        </w:rPr>
+      </w:pPr>
+    </w:p>
+    <w:p>
+      <w:pPr>
+        <w:rPr>
+          <w:lang w:val="en-GB"/>
+        </w:rPr>
+      </w:pPr>
+      <w:r>
+        <w:rPr>
+          <w:lang w:val="en-GB"/>
+        </w:rPr>
+        <w:t>Coulomb counting, i.e. comparing current capacity to initial capacity is good and easy to implement.</w:t>
+      </w:r>
+    </w:p>
+    <w:p>
+      <w:pPr>
+        <w:rPr>
+          <w:lang w:val="en-GB"/>
+        </w:rPr>
+      </w:pPr>
+    </w:p>
+    <w:p>
+      <w:pPr>
+        <w:rPr>
+          <w:lang w:val="en-GB"/>
+        </w:rPr>
+      </w:pPr>
+      <w:r>
+        <w:rPr>
+          <w:lang w:val="en-GB"/>
+        </w:rPr>
+        <w:t>OCV does not work due to the large amount of data about the battery cells needed.</w:t>
+      </w:r>
+    </w:p>
+    <w:p>
+      <w:pPr>
+        <w:rPr>
+          <w:lang w:val="en-GB"/>
+        </w:rPr>
+      </w:pPr>
+    </w:p>
+    <w:p>
+      <w:pPr>
+        <w:rPr>
+          <w:lang w:val="en-GB"/>
+        </w:rPr>
+      </w:pPr>
+    </w:p>
+    <w:p>
+      <w:pPr>
+        <w:rPr>
+          <w:lang w:val="en-GB"/>
+        </w:rPr>
+      </w:pPr>
+      <w:r>
+        <w:rPr>
+          <w:lang w:val="en-GB"/>
+        </w:rPr>
+        <w:t>Other sign of health is whether the cells are balanced which is why we store data about this.</w:t>
+      </w:r>
+    </w:p>
+    <w:p>
+      <w:pPr>
+        <w:rPr>
+          <w:lang w:val="en-GB"/>
+        </w:rPr>
+      </w:pPr>
+    </w:p>
+    <w:p>
+      <w:pPr>
+        <w:rPr>
+          <w:lang w:val="en-GB"/>
+        </w:rPr>
+      </w:pPr>
+      <w:r>
+        <w:rPr>
+          <w:lang w:val="en-GB"/>
+        </w:rPr>
+        <w:t>We store:</w:t>
+      </w:r>
+    </w:p>
+    <w:p>
+      <w:pPr>
+        <w:rPr>
+          <w:lang w:val="en-GB"/>
+        </w:rPr>
+      </w:pPr>
+      <w:r>
+        <w:rPr>
+          <w:lang w:val="en-GB"/>
+        </w:rPr>
+        <w:t>How much capacity has already been used, assuming continuous operation or only brief interruptions so this will work well, we can reset once we are fully charged or discharged.</w:t>
+      </w:r>
+    </w:p>
+    <w:p>
+      <w:pPr>
+        <w:rPr>
+          <w:lang w:val="en-GB"/>
+        </w:rPr>
+      </w:pPr>
+    </w:p>
+    <w:p>
+      <w:pPr>
+        <w:rPr>
+          <w:lang w:val="en-GB"/>
+        </w:rPr>
+      </w:pPr>
+      <w:r>
+        <w:rPr>
+          <w:lang w:val="en-GB"/>
+        </w:rPr>
+        <w:t>Number of cycles,</w:t>
+      </w:r>
+    </w:p>
+    <w:p>
+      <w:pPr>
+        <w:rPr>
+          <w:lang w:val="en-GB"/>
+        </w:rPr>
+      </w:pPr>
+      <w:r>
+        <w:rPr>
+          <w:lang w:val="en-GB"/>
+        </w:rPr>
+        <w:t>Current maximum capacity</w:t>
+      </w:r>
+    </w:p>
+    <w:p>
+      <w:pPr>
+        <w:rPr>
+          <w:lang w:val="en-GB"/>
+        </w:rPr>
+      </w:pPr>
+      <w:r>
+        <w:rPr>
+          <w:lang w:val="en-GB"/>
+        </w:rPr>
+        <w:t>Initial maximum capacity</w:t>
+      </w:r>
+    </w:p>
+    <w:p>
+      <w:pPr>
+        <w:rPr>
+          <w:lang w:val="en-GB"/>
+        </w:rPr>
+      </w:pPr>
+      <w:r>
+        <w:rPr>
+          <w:lang w:val="en-GB"/>
+        </w:rPr>
+        <w:t>Cell1 voltage</w:t>
+      </w:r>
+    </w:p>
+    <w:p>
+      <w:pPr>
+        <w:rPr>
+          <w:lang w:val="en-GB"/>
+        </w:rPr>
+      </w:pPr>
+      <w:r>
+        <w:rPr>
+          <w:lang w:val="en-GB"/>
+        </w:rPr>
+        <w:lastRenderedPageBreak/>
+        <w:t>Cell2 voltage</w:t>
+      </w:r>
+    </w:p>
+    <w:p>
+      <w:pPr>
+        <w:rPr>
+          <w:lang w:val="en-GB"/>
+        </w:rPr>
+      </w:pPr>
+      <w:r>
+        <w:rPr>
+          <w:lang w:val="en-GB"/>
+        </w:rPr>
+        <w:t>Cell3 voltage</w:t>
+      </w:r>
+    </w:p>
+    <w:p>
+      <w:pPr>
+        <w:rPr>
+          <w:lang w:val="en-GB"/>
+        </w:rPr>
+      </w:pPr>
+      <w:r>
+        <w:rPr>
+          <w:lang w:val="en-GB"/>
+        </w:rPr>
+        <w:t>Cell4 voltage</w:t>
+      </w:r>
+    </w:p>
+    <w:p>
+      <w:pPr>
+        <w:rPr>
+          <w:lang w:val="en-GB"/>
+        </w:rPr>
+      </w:pPr>
+    </w:p>
+    <w:p>
+      <w:pPr>
+        <w:rPr>
+          <w:lang w:val="en-GB"/>
+        </w:rPr>
+      </w:pPr>
+      <w:r>
+        <w:rPr>
+          <w:lang w:val="en-GB"/>
+        </w:rPr>
+        <w:t>Cell balancing:</w:t>
+      </w:r>
+    </w:p>
+    <w:p>
+      <w:pPr>
+        <w:rPr>
+          <w:lang w:val="en-GB"/>
+        </w:rPr>
+      </w:pPr>
+    </w:p>
+    <w:p>
+      <w:pPr>
         <w:rPr>
           <w:b/>
           <w:bCs/>
           <w:lang w:val="en-GB"/>
         </w:rPr>
+      </w:pPr>
+      <w:r>
+        <w:rPr>
+          <w:b/>
+          <w:bCs/>
+          <w:lang w:val="en-GB"/>
+        </w:rPr>
+        <w:t>SMPS configuration</w:t>
+      </w:r>
+    </w:p>
+    <w:p>
+      <w:pPr>
+        <w:rPr>
+          <w:lang w:val="en-GB"/>
+        </w:rPr>
+      </w:pPr>
+    </w:p>
+    <w:p>
+      <w:pPr>
+        <w:rPr>
+          <w:lang w:val="en-GB"/>
+        </w:rPr>
+      </w:pPr>
+    </w:p>
+    <w:p>
+      <w:pPr>
+        <w:rPr>
+          <w:lang w:val="en-GB"/>
+        </w:rPr>
+      </w:pPr>
+      <w:r>
+        <w:rPr>
+          <w:b/>
+          <w:bCs/>
+          <w:lang w:val="en-GB"/>
+        </w:rPr>
         <w:t>Safety mechanisms:</w:t>
       </w:r>
     </w:p>
@@ -5180,6 +5735,18 @@
           <w:lang w:val="en-GB"/>
         </w:rPr>
       </w:pPr>
+      <w:r>
+        <w:rPr>
+          <w:lang w:val="en-GB"/>
+        </w:rPr>
+        <w:t xml:space="preserve">Switch one of the cells out of circuit if current is too high for too long. </w:t>
+      </w:r>
+      <w:r>
+        <w:rPr>
+          <w:lang w:val="en-GB"/>
+        </w:rPr>
+        <w:t>Or simply stop charging, then wait until balanced using internal resistors.</w:t>
+      </w:r>
     </w:p>
     <w:p>
       <w:pPr>
@@ -5354,7 +5921,7 @@
                     <pic:cNvPicPr/>
                   </pic:nvPicPr>
                   <pic:blipFill>
-                    <a:blip r:embed="rId27" cstate="print">
+                    <a:blip r:embed="rId32" cstate="print">
                       <a:extLst>
                         <a:ext uri="{28A0092B-C50C-407E-A947-70E740481C1C}">
                           <a14:useLocalDpi xmlns:a14="http://schemas.microsoft.com/office/drawing/2010/main" val="0"/>
@@ -5632,14 +6199,7 @@
         <w:rPr>
           <w:lang w:val="en-GB"/>
         </w:rPr>
-        <w:t xml:space="preserve">Likewise for constant voltage mode, if the voltage is a bit low, we would increase the output voltage, by increasing the duty cycle, which would increase the output current. As both output </w:t>
-      </w:r>
-      <w:r>
-        <w:rPr>
-          <w:lang w:val="en-GB"/>
-        </w:rPr>
-        <w:lastRenderedPageBreak/>
-        <w:t>current and output voltage increases the output power must increase. When the duty cycle increases, the input impedance decreases and so the input current will increase.</w:t>
+        <w:t>Likewise for constant voltage mode, if the voltage is a bit low, we would increase the output voltage, by increasing the duty cycle, which would increase the output current. As both output current and output voltage increases the output power must increase. When the duty cycle increases, the input impedance decreases and so the input current will increase.</w:t>
       </w:r>
     </w:p>
     <w:p>
@@ -5818,7 +6378,7 @@
           <w:lang w:val="en-GB"/>
         </w:rPr>
       </w:pPr>
-      <w:hyperlink r:id="rId28" w:history="1">
+      <w:hyperlink r:id="rId33" w:history="1">
         <w:r>
           <w:rPr>
             <w:rStyle w:val="Hyperkobling"/>
@@ -5902,6 +6462,70 @@
         </w:rPr>
         <w:t>.</w:t>
       </w:r>
+      <w:r>
+        <w:rPr>
+          <w:lang w:val="en-GB"/>
+        </w:rPr>
+        <w:t xml:space="preserve"> Actually, could do a PWM signal from the H-bridge to the motors and have it run of 5V, then we would only need 2 SMPS devices.</w:t>
+      </w:r>
+    </w:p>
+    <w:p>
+      <w:pPr>
+        <w:rPr>
+          <w:lang w:val="en-GB"/>
+        </w:rPr>
+      </w:pPr>
+    </w:p>
+    <w:p>
+      <w:pPr>
+        <w:rPr>
+          <w:lang w:val="en-GB"/>
+        </w:rPr>
+      </w:pPr>
+      <w:r>
+        <w:rPr>
+          <w:lang w:val="en-GB"/>
+        </w:rPr>
+        <w:t>Everything might actually be able to run directly of 4 cells in series.</w:t>
+      </w:r>
+      <w:r>
+        <w:rPr>
+          <w:lang w:val="en-GB"/>
+        </w:rPr>
+        <w:t xml:space="preserve"> No, think I need 5V for FPGA</w:t>
+      </w:r>
+      <w:r>
+        <w:rPr>
+          <w:lang w:val="en-GB"/>
+        </w:rPr>
+        <w:t>.</w:t>
+      </w:r>
+    </w:p>
+    <w:p>
+      <w:pPr>
+        <w:rPr>
+          <w:lang w:val="en-GB"/>
+        </w:rPr>
+      </w:pPr>
+    </w:p>
+    <w:p>
+      <w:pPr>
+        <w:rPr>
+          <w:lang w:val="en-GB"/>
+        </w:rPr>
+      </w:pPr>
+      <w:r>
+        <w:rPr>
+          <w:lang w:val="en-GB"/>
+        </w:rPr>
+        <w:t>In real life would connect through UART, but as we can’t make physical connection we need to connect to database or something.</w:t>
+      </w:r>
+      <w:r>
+        <w:rPr>
+          <w:lang w:val="en-GB"/>
+        </w:rPr>
+        <w:t xml:space="preserve"> USE UART CONNECTION ON USB, this will control section.</w:t>
+      </w:r>
     </w:p>
     <w:p>
       <w:pPr>
@@ -5948,7 +6572,7 @@
         </w:rPr>
         <w:t xml:space="preserve">(2) </w:t>
       </w:r>
-      <w:hyperlink r:id="rId29" w:history="1">
+      <w:hyperlink r:id="rId34" w:history="1">
         <w:r>
           <w:rPr>
             <w:rStyle w:val="Hyperkobling"/>
@@ -6030,7 +6654,7 @@
         </w:rPr>
         <w:t xml:space="preserve">(5) </w:t>
       </w:r>
-      <w:hyperlink r:id="rId30" w:history="1">
+      <w:hyperlink r:id="rId35" w:history="1">
         <w:r>
           <w:rPr>
             <w:rStyle w:val="Hyperkobling"/>
@@ -6065,7 +6689,7 @@
         </w:rPr>
         <w:t xml:space="preserve">(6) </w:t>
       </w:r>
-      <w:hyperlink r:id="rId31" w:history="1">
+      <w:hyperlink r:id="rId36" w:history="1">
         <w:r>
           <w:rPr>
             <w:rStyle w:val="Hyperkobling"/>
@@ -6113,7 +6737,7 @@
         </w:rPr>
         <w:t xml:space="preserve">(7) </w:t>
       </w:r>
-      <w:hyperlink r:id="rId32" w:history="1">
+      <w:hyperlink r:id="rId37" w:anchor="s0055" w:history="1">
         <w:r>
           <w:rPr>
             <w:rStyle w:val="Hyperkobling"/>

</xml_diff>

<commit_message>
Made most of the final charging code, making a commit before doing some risky changes
</commit_message>
<xml_diff>
--- a/Energy/Justifications for design choices.docx
+++ b/Energy/Justifications for design choices.docx
@@ -150,6 +150,26 @@
           <w:lang w:val="en-GB"/>
         </w:rPr>
         <w:t>.</w:t>
+      </w:r>
+    </w:p>
+    <w:p>
+      <w:pPr>
+        <w:rPr>
+          <w:lang w:val="en-GB"/>
+        </w:rPr>
+      </w:pPr>
+    </w:p>
+    <w:p>
+      <w:pPr>
+        <w:rPr>
+          <w:lang w:val="en-GB"/>
+        </w:rPr>
+      </w:pPr>
+      <w:r>
+        <w:rPr>
+          <w:lang w:val="en-GB"/>
+        </w:rPr>
+        <w:t>Need to make a state diagram</w:t>
       </w:r>
     </w:p>
     <w:p>
@@ -546,7 +566,14 @@
         <w:rPr>
           <w:lang w:val="en-GB"/>
         </w:rPr>
-        <w:t>. Finally, at 18800 s the cell is once again fully charged and the charge cycle is completed.</w:t>
+        <w:t xml:space="preserve">. Finally, at 18800 s </w:t>
+      </w:r>
+      <w:r>
+        <w:rPr>
+          <w:lang w:val="en-GB"/>
+        </w:rPr>
+        <w:lastRenderedPageBreak/>
+        <w:t>the cell is once again fully charged and the charge cycle is completed.</w:t>
       </w:r>
       <w:r>
         <w:rPr>
@@ -4952,6 +4979,18 @@
         </w:rPr>
         <w:t>1 Hz frequency:</w:t>
       </w:r>
+      <w:r>
+        <w:rPr>
+          <w:lang w:val="en-GB"/>
+        </w:rPr>
+        <w:t xml:space="preserve"> (This uses lead battery, so depending on chemistry of battery)</w:t>
+      </w:r>
+      <w:r>
+        <w:rPr>
+          <w:lang w:val="en-GB"/>
+        </w:rPr>
+        <w:t>, 0.8 duty cycle is used here.</w:t>
+      </w:r>
     </w:p>
     <w:p>
       <w:pPr>
@@ -4988,6 +5027,75 @@
           <w:lang w:val="en-GB"/>
         </w:rPr>
       </w:pPr>
+      <w:r>
+        <w:rPr>
+          <w:lang w:val="en-GB"/>
+        </w:rPr>
+        <w:t>50% duty cycle is the best</w:t>
+      </w:r>
+    </w:p>
+    <w:p>
+      <w:pPr>
+        <w:rPr>
+          <w:lang w:val="en-GB"/>
+        </w:rPr>
+      </w:pPr>
+      <w:hyperlink r:id="rId29" w:history="1">
+        <w:r>
+          <w:rPr>
+            <w:rStyle w:val="Hyperkobling"/>
+            <w:lang w:val="en-GB"/>
+          </w:rPr>
+          <w:t>https:</w:t>
+        </w:r>
+        <w:r>
+          <w:rPr>
+            <w:rStyle w:val="Hyperkobling"/>
+            <w:lang w:val="en-GB"/>
+          </w:rPr>
+          <w:t>/</w:t>
+        </w:r>
+        <w:r>
+          <w:rPr>
+            <w:rStyle w:val="Hyperkobling"/>
+            <w:lang w:val="en-GB"/>
+          </w:rPr>
+          <w:t>/ieeexplore.ieee.org/stamp/stamp.jsp?tp=&amp;arnumber=8294255</w:t>
+        </w:r>
+      </w:hyperlink>
+      <w:r>
+        <w:rPr>
+          <w:lang w:val="en-GB"/>
+        </w:rPr>
+        <w:t xml:space="preserve"> </w:t>
+      </w:r>
+    </w:p>
+    <w:p>
+      <w:pPr>
+        <w:rPr>
+          <w:lang w:val="en-GB"/>
+        </w:rPr>
+      </w:pPr>
+      <w:r>
+        <w:rPr>
+          <w:lang w:val="en-GB"/>
+        </w:rPr>
+        <w:t>Should do with multiple duty cycles and see if 80% is better.</w:t>
+      </w:r>
+    </w:p>
+    <w:p>
+      <w:pPr>
+        <w:rPr>
+          <w:lang w:val="en-GB"/>
+        </w:rPr>
+      </w:pPr>
+    </w:p>
+    <w:p>
+      <w:pPr>
+        <w:rPr>
+          <w:lang w:val="en-GB"/>
+        </w:rPr>
+      </w:pPr>
     </w:p>
     <w:p>
       <w:pPr>
@@ -5008,7 +5116,7 @@
           <w:lang w:val="en-GB"/>
         </w:rPr>
       </w:pPr>
-      <w:hyperlink r:id="rId29" w:history="1">
+      <w:hyperlink r:id="rId30" w:history="1">
         <w:r>
           <w:rPr>
             <w:rStyle w:val="Hyperkobling"/>
@@ -5175,6 +5283,7 @@
         <w:rPr>
           <w:lang w:val="en-GB"/>
         </w:rPr>
+        <w:lastRenderedPageBreak/>
         <w:t>Would have logged more often but gave issues with speed of programme. 17% slower than it should be. Log the average current for the past second instead of actual current</w:t>
       </w:r>
       <w:r>
@@ -5210,7 +5319,7 @@
           <w:lang w:val="en-GB"/>
         </w:rPr>
       </w:pPr>
-      <w:hyperlink r:id="rId30" w:history="1">
+      <w:hyperlink r:id="rId31" w:history="1">
         <w:r>
           <w:rPr>
             <w:rStyle w:val="Hyperkobling"/>
@@ -5394,7 +5503,7 @@
           <w:lang w:val="en-GB"/>
         </w:rPr>
       </w:pPr>
-      <w:hyperlink r:id="rId31" w:history="1">
+      <w:hyperlink r:id="rId32" w:history="1">
         <w:r>
           <w:rPr>
             <w:rStyle w:val="Hyperkobling"/>
@@ -5527,6 +5636,7 @@
         <w:rPr>
           <w:lang w:val="en-GB"/>
         </w:rPr>
+        <w:lastRenderedPageBreak/>
         <w:t>How much capacity has already been used, assuming continuous operation or only brief interruptions so this will work well, we can reset once we are fully charged or discharged.</w:t>
       </w:r>
     </w:p>
@@ -5599,7 +5709,6 @@
         <w:rPr>
           <w:lang w:val="en-GB"/>
         </w:rPr>
-        <w:lastRenderedPageBreak/>
         <w:t>Cell2 voltage</w:t>
       </w:r>
     </w:p>
@@ -5627,26 +5736,6 @@
           <w:lang w:val="en-GB"/>
         </w:rPr>
         <w:t>Cell4 voltage</w:t>
-      </w:r>
-    </w:p>
-    <w:p>
-      <w:pPr>
-        <w:rPr>
-          <w:lang w:val="en-GB"/>
-        </w:rPr>
-      </w:pPr>
-    </w:p>
-    <w:p>
-      <w:pPr>
-        <w:rPr>
-          <w:lang w:val="en-GB"/>
-        </w:rPr>
-      </w:pPr>
-      <w:r>
-        <w:rPr>
-          <w:lang w:val="en-GB"/>
-        </w:rPr>
-        <w:t>Cell balancing:</w:t>
       </w:r>
     </w:p>
     <w:p>
@@ -5670,33 +5759,382 @@
           <w:bCs/>
           <w:lang w:val="en-GB"/>
         </w:rPr>
-        <w:t>SMPS configuration</w:t>
-      </w:r>
-    </w:p>
-    <w:p>
-      <w:pPr>
-        <w:rPr>
-          <w:lang w:val="en-GB"/>
-        </w:rPr>
-      </w:pPr>
-    </w:p>
-    <w:p>
-      <w:pPr>
-        <w:rPr>
-          <w:lang w:val="en-GB"/>
-        </w:rPr>
-      </w:pPr>
-    </w:p>
-    <w:p>
-      <w:pPr>
-        <w:rPr>
-          <w:lang w:val="en-GB"/>
-        </w:rPr>
-      </w:pPr>
-      <w:r>
-        <w:rPr>
+        <w:t>Cell balancing:</w:t>
+      </w:r>
+    </w:p>
+    <w:p>
+      <w:pPr>
+        <w:rPr>
+          <w:lang w:val="en-GB"/>
+        </w:rPr>
+      </w:pPr>
+    </w:p>
+    <w:p>
+      <w:pPr>
+        <w:rPr>
+          <w:lang w:val="en-GB"/>
+        </w:rPr>
+      </w:pPr>
+      <w:r>
+        <w:rPr>
+          <w:lang w:val="en-GB"/>
+        </w:rPr>
+        <w:t>Only for when charging:</w:t>
+      </w:r>
+    </w:p>
+    <w:p>
+      <w:pPr>
+        <w:rPr>
+          <w:lang w:val="en-GB"/>
+        </w:rPr>
+      </w:pPr>
+      <w:hyperlink r:id="rId33" w:history="1">
+        <w:r>
+          <w:rPr>
+            <w:rStyle w:val="Hyperkobling"/>
+            <w:lang w:val="en-GB"/>
+          </w:rPr>
+          <w:t>https://www.batterypoweronline.com/blogs/why-proper-cell-balancing-is-necessary-in-battery-packs/</w:t>
+        </w:r>
+      </w:hyperlink>
+    </w:p>
+    <w:p>
+      <w:pPr>
+        <w:rPr>
+          <w:lang w:val="en-GB"/>
+        </w:rPr>
+      </w:pPr>
+    </w:p>
+    <w:p>
+      <w:pPr>
+        <w:rPr>
+          <w:lang w:val="en-GB"/>
+        </w:rPr>
+      </w:pPr>
+      <w:r>
+        <w:rPr>
+          <w:lang w:val="en-GB"/>
+        </w:rPr>
+        <w:t xml:space="preserve">Cell balancing during </w:t>
+      </w:r>
+      <w:r>
+        <w:rPr>
+          <w:lang w:val="en-GB"/>
+        </w:rPr>
+        <w:t>discharging would just use energy and decrease usable power.</w:t>
+      </w:r>
+    </w:p>
+    <w:p>
+      <w:pPr>
+        <w:rPr>
+          <w:lang w:val="en-GB"/>
+        </w:rPr>
+      </w:pPr>
+    </w:p>
+    <w:p>
+      <w:pPr>
+        <w:rPr>
+          <w:lang w:val="en-GB"/>
+        </w:rPr>
+      </w:pPr>
+      <w:r>
+        <w:rPr>
+          <w:lang w:val="en-GB"/>
+        </w:rPr>
+        <w:t xml:space="preserve">Discharging stops when the first cell reaches the minimum </w:t>
+      </w:r>
+      <w:r>
+        <w:rPr>
+          <w:lang w:val="en-GB"/>
+        </w:rPr>
+        <w:t>acceptable voltage.</w:t>
+      </w:r>
+    </w:p>
+    <w:p>
+      <w:pPr>
+        <w:rPr>
+          <w:lang w:val="en-GB"/>
+        </w:rPr>
+      </w:pPr>
+    </w:p>
+    <w:p>
+      <w:pPr>
+        <w:rPr>
+          <w:lang w:val="en-GB"/>
+        </w:rPr>
+      </w:pPr>
+      <w:r>
+        <w:rPr>
+          <w:lang w:val="en-GB"/>
+        </w:rPr>
+        <w:t>Gives a higher capacity and allows us to extract more energy from the battery pack.</w:t>
+      </w:r>
+    </w:p>
+    <w:p>
+      <w:pPr>
+        <w:rPr>
+          <w:lang w:val="en-GB"/>
+        </w:rPr>
+      </w:pPr>
+    </w:p>
+    <w:p>
+      <w:pPr>
+        <w:rPr>
+          <w:lang w:val="en-GB"/>
+        </w:rPr>
+      </w:pPr>
+      <w:r>
+        <w:rPr>
+          <w:lang w:val="en-GB"/>
+        </w:rPr>
+        <w:t>Hysterisis loop is not very computationally expensive (was already pushing Arduino to its limits)</w:t>
+      </w:r>
+      <w:r>
+        <w:rPr>
+          <w:lang w:val="en-GB"/>
+        </w:rPr>
+        <w:t>, very easy to implement.</w:t>
+      </w:r>
+    </w:p>
+    <w:p>
+      <w:pPr>
+        <w:rPr>
+          <w:lang w:val="en-GB"/>
+        </w:rPr>
+      </w:pPr>
+    </w:p>
+    <w:p>
+      <w:pPr>
+        <w:rPr>
+          <w:lang w:val="en-GB"/>
+        </w:rPr>
+      </w:pPr>
+      <w:r>
+        <w:rPr>
+          <w:lang w:val="en-GB"/>
+        </w:rPr>
+        <w:t xml:space="preserve">At a balancing coefficient of 0.1, there is no net current through </w:t>
+      </w:r>
+      <w:r>
+        <w:rPr>
+          <w:lang w:val="en-GB"/>
+        </w:rPr>
+        <w:t>cells with too high a voltage, but current flowing through other cells.</w:t>
+      </w:r>
+      <w:r>
+        <w:rPr>
+          <w:lang w:val="en-GB"/>
+        </w:rPr>
+        <w:t xml:space="preserve"> </w:t>
+      </w:r>
+    </w:p>
+    <w:p>
+      <w:pPr>
+        <w:rPr>
+          <w:lang w:val="en-GB"/>
+        </w:rPr>
+      </w:pPr>
+    </w:p>
+    <w:p>
+      <w:pPr>
+        <w:rPr>
+          <w:lang w:val="en-GB"/>
+        </w:rPr>
+      </w:pPr>
+    </w:p>
+    <w:p>
+      <w:pPr>
+        <w:rPr>
+          <w:lang w:val="en-GB"/>
+        </w:rPr>
+      </w:pPr>
+      <w:hyperlink r:id="rId34" w:history="1">
+        <w:r>
+          <w:rPr>
+            <w:rStyle w:val="Hyperkobling"/>
+            <w:lang w:val="en-GB"/>
+          </w:rPr>
+          <w:t>http://www.amarketplaceofideas.com/wp-content/uploads/2018/09/Topic20220-20Battery20Cell20Balancing20-20What20to20Balance20and20How1.pdf</w:t>
+        </w:r>
+      </w:hyperlink>
+      <w:r>
+        <w:rPr>
+          <w:lang w:val="en-GB"/>
+        </w:rPr>
+        <w:t xml:space="preserve"> </w:t>
+      </w:r>
+    </w:p>
+    <w:p>
+      <w:pPr>
+        <w:rPr>
+          <w:lang w:val="en-GB"/>
+        </w:rPr>
+      </w:pPr>
+      <w:r>
+        <w:rPr>
+          <w:lang w:val="en-GB"/>
+        </w:rPr>
+        <w:t>Unbalanced cells gives:</w:t>
+      </w:r>
+    </w:p>
+    <w:p>
+      <w:pPr>
+        <w:rPr>
+          <w:lang w:val="en-GB"/>
+        </w:rPr>
+      </w:pPr>
+      <w:r>
+        <w:rPr>
+          <w:lang w:val="en-GB"/>
+        </w:rPr>
+        <w:t>Premature cell degradation</w:t>
+      </w:r>
+    </w:p>
+    <w:p>
+      <w:pPr>
+        <w:rPr>
+          <w:lang w:val="en-GB"/>
+        </w:rPr>
+      </w:pPr>
+      <w:r>
+        <w:rPr>
+          <w:lang w:val="en-GB"/>
+        </w:rPr>
+        <w:t>Safety hazard</w:t>
+      </w:r>
+    </w:p>
+    <w:p>
+      <w:pPr>
+        <w:rPr>
+          <w:lang w:val="en-GB"/>
+        </w:rPr>
+      </w:pPr>
+      <w:r>
+        <w:rPr>
+          <w:lang w:val="en-GB"/>
+        </w:rPr>
+        <w:t>Reduced capacity</w:t>
+      </w:r>
+    </w:p>
+    <w:p>
+      <w:pPr>
+        <w:rPr>
+          <w:lang w:val="en-GB"/>
+        </w:rPr>
+      </w:pPr>
+      <w:r>
+        <w:rPr>
+          <w:lang w:val="en-GB"/>
+        </w:rPr>
+        <w:t>Early discharge termination</w:t>
+      </w:r>
+    </w:p>
+    <w:p>
+      <w:pPr>
+        <w:pStyle w:val="NormalWeb"/>
+        <w:numPr>
+          <w:ilvl w:val="0"/>
+          <w:numId w:val="5"/>
+        </w:numPr>
+        <w:rPr>
+          <w:rFonts w:ascii="SymbolMT" w:hAnsi="SymbolMT"/>
+        </w:rPr>
+      </w:pPr>
+      <w:r>
+        <w:rPr>
+          <w:rFonts w:ascii="TimesNewRomanPS" w:hAnsi="TimesNewRomanPS"/>
           <w:b/>
           <w:bCs/>
+        </w:rPr>
+        <w:t xml:space="preserve">Balancing at high states of charge only </w:t>
+      </w:r>
+      <w:r>
+        <w:rPr>
+          <w:rFonts w:ascii="TimesNewRomanPSMT" w:hAnsi="TimesNewRomanPSMT"/>
+        </w:rPr>
+        <w:t xml:space="preserve">is used to decrease the effect on SOC balancing that can come from impedance unbalance. </w:t>
+      </w:r>
+    </w:p>
+    <w:p>
+      <w:pPr>
+        <w:rPr>
+          <w:lang w:val="en-GB"/>
+        </w:rPr>
+      </w:pPr>
+    </w:p>
+    <w:p>
+      <w:pPr>
+        <w:rPr>
+          <w:lang w:val="en-GB"/>
+        </w:rPr>
+      </w:pPr>
+    </w:p>
+    <w:p>
+      <w:pPr>
+        <w:rPr>
+          <w:b/>
+          <w:bCs/>
+          <w:lang w:val="en-GB"/>
+        </w:rPr>
+      </w:pPr>
+      <w:r>
+        <w:rPr>
+          <w:b/>
+          <w:bCs/>
+          <w:lang w:val="en-GB"/>
+        </w:rPr>
+        <w:t>SMPS configuration</w:t>
+      </w:r>
+    </w:p>
+    <w:p>
+      <w:pPr>
+        <w:rPr>
+          <w:lang w:val="en-GB"/>
+        </w:rPr>
+      </w:pPr>
+      <w:r>
+        <w:rPr>
+          <w:lang w:val="en-GB"/>
+        </w:rPr>
+        <w:t>Can’t be in synchronous mode</w:t>
+      </w:r>
+      <w:r>
+        <w:rPr>
+          <w:lang w:val="en-GB"/>
+        </w:rPr>
+        <w:t xml:space="preserve"> due to high output voltage?</w:t>
+      </w:r>
+    </w:p>
+    <w:p>
+      <w:pPr>
+        <w:rPr>
+          <w:lang w:val="en-GB"/>
+        </w:rPr>
+      </w:pPr>
+      <w:r>
+        <w:rPr>
+          <w:lang w:val="en-GB"/>
+        </w:rPr>
+        <w:t>Also if power to Arduino is lost then immense currents would flow, destroying the batteries.</w:t>
+      </w:r>
+    </w:p>
+    <w:p>
+      <w:pPr>
+        <w:rPr>
+          <w:lang w:val="en-GB"/>
+        </w:rPr>
+      </w:pPr>
+    </w:p>
+    <w:p>
+      <w:pPr>
+        <w:rPr>
+          <w:lang w:val="en-GB"/>
+        </w:rPr>
+      </w:pPr>
+      <w:r>
+        <w:rPr>
+          <w:b/>
+          <w:bCs/>
           <w:lang w:val="en-GB"/>
         </w:rPr>
         <w:t>Safety mechanisms:</w:t>
@@ -5719,6 +6157,7 @@
         <w:rPr>
           <w:lang w:val="en-GB"/>
         </w:rPr>
+        <w:lastRenderedPageBreak/>
         <w:t>Needs to shut itself down when too much power has been drawn, if not we might damage batteries.</w:t>
       </w:r>
     </w:p>
@@ -5921,7 +6360,7 @@
                     <pic:cNvPicPr/>
                   </pic:nvPicPr>
                   <pic:blipFill>
-                    <a:blip r:embed="rId32" cstate="print">
+                    <a:blip r:embed="rId35" cstate="print">
                       <a:extLst>
                         <a:ext uri="{28A0092B-C50C-407E-A947-70E740481C1C}">
                           <a14:useLocalDpi xmlns:a14="http://schemas.microsoft.com/office/drawing/2010/main" val="0"/>
@@ -6161,7 +6600,14 @@
         <w:rPr>
           <w:lang w:val="en-GB"/>
         </w:rPr>
-        <w:t xml:space="preserve"> output voltage, by increasing the duty cycle. As both the current and the voltage increases on the output, the output power increases. Assuming </w:t>
+        <w:t xml:space="preserve"> output voltage, by increasing the duty cycle. As both the current and the voltage increases on the output, the output power </w:t>
+      </w:r>
+      <w:r>
+        <w:rPr>
+          <w:lang w:val="en-GB"/>
+        </w:rPr>
+        <w:lastRenderedPageBreak/>
+        <w:t xml:space="preserve">increases. Assuming </w:t>
       </w:r>
       <w:r>
         <w:rPr>
@@ -6378,7 +6824,7 @@
           <w:lang w:val="en-GB"/>
         </w:rPr>
       </w:pPr>
-      <w:hyperlink r:id="rId33" w:history="1">
+      <w:hyperlink r:id="rId36" w:history="1">
         <w:r>
           <w:rPr>
             <w:rStyle w:val="Hyperkobling"/>
@@ -6572,7 +7018,7 @@
         </w:rPr>
         <w:t xml:space="preserve">(2) </w:t>
       </w:r>
-      <w:hyperlink r:id="rId34" w:history="1">
+      <w:hyperlink r:id="rId37" w:history="1">
         <w:r>
           <w:rPr>
             <w:rStyle w:val="Hyperkobling"/>
@@ -6654,7 +7100,7 @@
         </w:rPr>
         <w:t xml:space="preserve">(5) </w:t>
       </w:r>
-      <w:hyperlink r:id="rId35" w:history="1">
+      <w:hyperlink r:id="rId38" w:history="1">
         <w:r>
           <w:rPr>
             <w:rStyle w:val="Hyperkobling"/>
@@ -6689,7 +7135,7 @@
         </w:rPr>
         <w:t xml:space="preserve">(6) </w:t>
       </w:r>
-      <w:hyperlink r:id="rId36" w:history="1">
+      <w:hyperlink r:id="rId39" w:history="1">
         <w:r>
           <w:rPr>
             <w:rStyle w:val="Hyperkobling"/>
@@ -6737,7 +7183,7 @@
         </w:rPr>
         <w:t xml:space="preserve">(7) </w:t>
       </w:r>
-      <w:hyperlink r:id="rId37" w:anchor="s0055" w:history="1">
+      <w:hyperlink r:id="rId40" w:anchor="s0055" w:history="1">
         <w:r>
           <w:rPr>
             <w:rStyle w:val="Hyperkobling"/>
@@ -6968,6 +7414,155 @@
     </w:lvl>
   </w:abstractNum>
   <w:abstractNum w:abstractNumId="2" w15:restartNumberingAfterBreak="0">
+    <w:nsid w:val="41202C49"/>
+    <w:multiLevelType w:val="multilevel"/>
+    <w:tmpl w:val="6C963E2C"/>
+    <w:lvl w:ilvl="0">
+      <w:start w:val="1"/>
+      <w:numFmt w:val="bullet"/>
+      <w:lvlText w:val=""/>
+      <w:lvlJc w:val="left"/>
+      <w:pPr>
+        <w:tabs>
+          <w:tab w:val="num" w:pos="720"/>
+        </w:tabs>
+        <w:ind w:left="720" w:hanging="360"/>
+      </w:pPr>
+      <w:rPr>
+        <w:rFonts w:ascii="Symbol" w:hAnsi="Symbol" w:hint="default"/>
+        <w:sz w:val="20"/>
+      </w:rPr>
+    </w:lvl>
+    <w:lvl w:ilvl="1" w:tentative="1">
+      <w:start w:val="1"/>
+      <w:numFmt w:val="bullet"/>
+      <w:lvlText w:val=""/>
+      <w:lvlJc w:val="left"/>
+      <w:pPr>
+        <w:tabs>
+          <w:tab w:val="num" w:pos="1440"/>
+        </w:tabs>
+        <w:ind w:left="1440" w:hanging="360"/>
+      </w:pPr>
+      <w:rPr>
+        <w:rFonts w:ascii="Symbol" w:hAnsi="Symbol" w:hint="default"/>
+        <w:sz w:val="20"/>
+      </w:rPr>
+    </w:lvl>
+    <w:lvl w:ilvl="2" w:tentative="1">
+      <w:start w:val="1"/>
+      <w:numFmt w:val="bullet"/>
+      <w:lvlText w:val=""/>
+      <w:lvlJc w:val="left"/>
+      <w:pPr>
+        <w:tabs>
+          <w:tab w:val="num" w:pos="2160"/>
+        </w:tabs>
+        <w:ind w:left="2160" w:hanging="360"/>
+      </w:pPr>
+      <w:rPr>
+        <w:rFonts w:ascii="Symbol" w:hAnsi="Symbol" w:hint="default"/>
+        <w:sz w:val="20"/>
+      </w:rPr>
+    </w:lvl>
+    <w:lvl w:ilvl="3" w:tentative="1">
+      <w:start w:val="1"/>
+      <w:numFmt w:val="bullet"/>
+      <w:lvlText w:val=""/>
+      <w:lvlJc w:val="left"/>
+      <w:pPr>
+        <w:tabs>
+          <w:tab w:val="num" w:pos="2880"/>
+        </w:tabs>
+        <w:ind w:left="2880" w:hanging="360"/>
+      </w:pPr>
+      <w:rPr>
+        <w:rFonts w:ascii="Symbol" w:hAnsi="Symbol" w:hint="default"/>
+        <w:sz w:val="20"/>
+      </w:rPr>
+    </w:lvl>
+    <w:lvl w:ilvl="4" w:tentative="1">
+      <w:start w:val="1"/>
+      <w:numFmt w:val="bullet"/>
+      <w:lvlText w:val=""/>
+      <w:lvlJc w:val="left"/>
+      <w:pPr>
+        <w:tabs>
+          <w:tab w:val="num" w:pos="3600"/>
+        </w:tabs>
+        <w:ind w:left="3600" w:hanging="360"/>
+      </w:pPr>
+      <w:rPr>
+        <w:rFonts w:ascii="Symbol" w:hAnsi="Symbol" w:hint="default"/>
+        <w:sz w:val="20"/>
+      </w:rPr>
+    </w:lvl>
+    <w:lvl w:ilvl="5" w:tentative="1">
+      <w:start w:val="1"/>
+      <w:numFmt w:val="bullet"/>
+      <w:lvlText w:val=""/>
+      <w:lvlJc w:val="left"/>
+      <w:pPr>
+        <w:tabs>
+          <w:tab w:val="num" w:pos="4320"/>
+        </w:tabs>
+        <w:ind w:left="4320" w:hanging="360"/>
+      </w:pPr>
+      <w:rPr>
+        <w:rFonts w:ascii="Symbol" w:hAnsi="Symbol" w:hint="default"/>
+        <w:sz w:val="20"/>
+      </w:rPr>
+    </w:lvl>
+    <w:lvl w:ilvl="6" w:tentative="1">
+      <w:start w:val="1"/>
+      <w:numFmt w:val="bullet"/>
+      <w:lvlText w:val=""/>
+      <w:lvlJc w:val="left"/>
+      <w:pPr>
+        <w:tabs>
+          <w:tab w:val="num" w:pos="5040"/>
+        </w:tabs>
+        <w:ind w:left="5040" w:hanging="360"/>
+      </w:pPr>
+      <w:rPr>
+        <w:rFonts w:ascii="Symbol" w:hAnsi="Symbol" w:hint="default"/>
+        <w:sz w:val="20"/>
+      </w:rPr>
+    </w:lvl>
+    <w:lvl w:ilvl="7" w:tentative="1">
+      <w:start w:val="1"/>
+      <w:numFmt w:val="bullet"/>
+      <w:lvlText w:val=""/>
+      <w:lvlJc w:val="left"/>
+      <w:pPr>
+        <w:tabs>
+          <w:tab w:val="num" w:pos="5760"/>
+        </w:tabs>
+        <w:ind w:left="5760" w:hanging="360"/>
+      </w:pPr>
+      <w:rPr>
+        <w:rFonts w:ascii="Symbol" w:hAnsi="Symbol" w:hint="default"/>
+        <w:sz w:val="20"/>
+      </w:rPr>
+    </w:lvl>
+    <w:lvl w:ilvl="8" w:tentative="1">
+      <w:start w:val="1"/>
+      <w:numFmt w:val="bullet"/>
+      <w:lvlText w:val=""/>
+      <w:lvlJc w:val="left"/>
+      <w:pPr>
+        <w:tabs>
+          <w:tab w:val="num" w:pos="6480"/>
+        </w:tabs>
+        <w:ind w:left="6480" w:hanging="360"/>
+      </w:pPr>
+      <w:rPr>
+        <w:rFonts w:ascii="Symbol" w:hAnsi="Symbol" w:hint="default"/>
+        <w:sz w:val="20"/>
+      </w:rPr>
+    </w:lvl>
+  </w:abstractNum>
+  <w:abstractNum w:abstractNumId="3" w15:restartNumberingAfterBreak="0">
     <w:nsid w:val="513C3E45"/>
     <w:multiLevelType w:val="hybridMultilevel"/>
     <w:tmpl w:val="29028926"/>
@@ -7080,7 +7675,7 @@
       </w:rPr>
     </w:lvl>
   </w:abstractNum>
-  <w:abstractNum w:abstractNumId="3" w15:restartNumberingAfterBreak="0">
+  <w:abstractNum w:abstractNumId="4" w15:restartNumberingAfterBreak="0">
     <w:nsid w:val="755D38DB"/>
     <w:multiLevelType w:val="hybridMultilevel"/>
     <w:tmpl w:val="30AC868E"/>
@@ -7170,7 +7765,7 @@
     </w:lvl>
   </w:abstractNum>
   <w:num w:numId="1">
-    <w:abstractNumId w:val="2"/>
+    <w:abstractNumId w:val="3"/>
   </w:num>
   <w:num w:numId="2">
     <w:abstractNumId w:val="0"/>
@@ -7179,7 +7774,10 @@
     <w:abstractNumId w:val="1"/>
   </w:num>
   <w:num w:numId="4">
-    <w:abstractNumId w:val="3"/>
+    <w:abstractNumId w:val="4"/>
+  </w:num>
+  <w:num w:numId="5">
+    <w:abstractNumId w:val="2"/>
   </w:num>
 </w:numbering>
 </file>
@@ -7746,6 +8344,17 @@
       <w:u w:val="single"/>
     </w:rPr>
   </w:style>
+  <w:style w:type="paragraph" w:styleId="NormalWeb">
+    <w:name w:val="Normal (Web)"/>
+    <w:basedOn w:val="Normal"/>
+    <w:uiPriority w:val="99"/>
+    <w:semiHidden/>
+    <w:unhideWhenUsed/>
+    <w:rsid w:val="00664E3D"/>
+    <w:pPr>
+      <w:spacing w:before="100" w:beforeAutospacing="1" w:after="100" w:afterAutospacing="1"/>
+    </w:pPr>
+  </w:style>
 </w:styles>
 </file>
 

</xml_diff>

<commit_message>
Commit before splitting charging algorithm in 2
</commit_message>
<xml_diff>
--- a/Energy/Justifications for design choices.docx
+++ b/Energy/Justifications for design choices.docx
@@ -4203,6 +4203,51 @@
         </w:rPr>
         <w:t>Arduino.</w:t>
       </w:r>
+      <w:r>
+        <w:rPr>
+          <w:lang w:val="en-GB"/>
+        </w:rPr>
+        <w:t xml:space="preserve"> 0.5 ohm load current sensor is very hard to implement in a way that gives accurate measurements for both positive and negative currents</w:t>
+      </w:r>
+      <w:r>
+        <w:rPr>
+          <w:lang w:val="en-GB"/>
+        </w:rPr>
+        <w:t xml:space="preserve"> (with the equipment we have available)</w:t>
+      </w:r>
+      <w:r>
+        <w:rPr>
+          <w:lang w:val="en-GB"/>
+        </w:rPr>
+        <w:t>.</w:t>
+      </w:r>
+    </w:p>
+    <w:p>
+      <w:pPr>
+        <w:rPr>
+          <w:lang w:val="en-GB"/>
+        </w:rPr>
+      </w:pPr>
+    </w:p>
+    <w:p>
+      <w:pPr>
+        <w:rPr>
+          <w:lang w:val="en-GB"/>
+        </w:rPr>
+      </w:pPr>
+      <w:r>
+        <w:rPr>
+          <w:lang w:val="en-GB"/>
+        </w:rPr>
+        <w:lastRenderedPageBreak/>
+        <w:t xml:space="preserve">Actually use internal current sensor, </w:t>
+      </w:r>
+      <w:r>
+        <w:rPr>
+          <w:lang w:val="en-GB"/>
+        </w:rPr>
+        <w:t>assuming the inductor current is constant, which it is on the time scales we are working on. Use formula I_out = I_L*duty_cycle</w:t>
+      </w:r>
     </w:p>
     <w:p>
       <w:pPr>
@@ -4250,7 +4295,6 @@
         <w:rPr>
           <w:lang w:val="en-GB"/>
         </w:rPr>
-        <w:lastRenderedPageBreak/>
         <w:t>How much energy can the batteries hold and how much energy can be produced in a sol. What is the maximum power output of solar panel versus how much power is needed to charge batteries.</w:t>
       </w:r>
     </w:p>
@@ -4450,6 +4494,26 @@
           <w:lang w:val="en-GB"/>
         </w:rPr>
         <w:t>Charging algorithm</w:t>
+      </w:r>
+    </w:p>
+    <w:p>
+      <w:pPr>
+        <w:rPr>
+          <w:lang w:val="en-GB"/>
+        </w:rPr>
+      </w:pPr>
+    </w:p>
+    <w:p>
+      <w:pPr>
+        <w:rPr>
+          <w:lang w:val="en-GB"/>
+        </w:rPr>
+      </w:pPr>
+      <w:r>
+        <w:rPr>
+          <w:lang w:val="en-GB"/>
+        </w:rPr>
+        <w:t>Constant voltage is not very power hungry and is only used to top up on the charge.</w:t>
       </w:r>
     </w:p>
     <w:p>
@@ -4534,6 +4598,32 @@
           <w:lang w:val="en-GB"/>
         </w:rPr>
       </w:pPr>
+      <w:r>
+        <w:rPr>
+          <w:lang w:val="en-GB"/>
+        </w:rPr>
+        <w:t xml:space="preserve">In balance state, we try to get every cell up to </w:t>
+      </w:r>
+      <w:r>
+        <w:rPr>
+          <w:lang w:val="en-GB"/>
+        </w:rPr>
+        <w:t>3600 mV</w:t>
+      </w:r>
+    </w:p>
+    <w:p>
+      <w:pPr>
+        <w:rPr>
+          <w:lang w:val="en-GB"/>
+        </w:rPr>
+      </w:pPr>
+    </w:p>
+    <w:p>
+      <w:pPr>
+        <w:rPr>
+          <w:lang w:val="en-GB"/>
+        </w:rPr>
+      </w:pPr>
     </w:p>
     <w:p>
       <w:pPr>
@@ -4633,6 +4723,7 @@
         <w:rPr>
           <w:lang w:val="en-GB"/>
         </w:rPr>
+        <w:lastRenderedPageBreak/>
         <w:t>Maybe do pulse charging for parallel cells.</w:t>
       </w:r>
       <w:r>
@@ -4705,6 +4796,85 @@
         <w:rPr>
           <w:lang w:val="en-GB"/>
         </w:rPr>
+        <w:t xml:space="preserve">Relay: </w:t>
+      </w:r>
+      <w:hyperlink r:id="rId24" w:history="1">
+        <w:r>
+          <w:rPr>
+            <w:rStyle w:val="Hyperkobling"/>
+            <w:lang w:val="en-GB"/>
+          </w:rPr>
+          <w:t>http://www.farnell.com/datasheets/1717878.pdf</w:t>
+        </w:r>
+      </w:hyperlink>
+      <w:r>
+        <w:rPr>
+          <w:lang w:val="en-GB"/>
+        </w:rPr>
+        <w:t xml:space="preserve"> </w:t>
+      </w:r>
+    </w:p>
+    <w:p>
+      <w:pPr>
+        <w:rPr>
+          <w:lang w:val="en-GB"/>
+        </w:rPr>
+      </w:pPr>
+      <w:r>
+        <w:rPr>
+          <w:lang w:val="en-GB"/>
+        </w:rPr>
+        <w:t xml:space="preserve">6 ms to turn on, </w:t>
+      </w:r>
+      <w:r>
+        <w:rPr>
+          <w:lang w:val="en-GB"/>
+        </w:rPr>
+        <w:t>8</w:t>
+      </w:r>
+      <w:r>
+        <w:rPr>
+          <w:lang w:val="en-GB"/>
+        </w:rPr>
+        <w:t xml:space="preserve"> ms to stabilise voltage</w:t>
+      </w:r>
+      <w:r>
+        <w:rPr>
+          <w:lang w:val="en-GB"/>
+        </w:rPr>
+        <w:t>, 2ms hold time</w:t>
+      </w:r>
+      <w:r>
+        <w:rPr>
+          <w:lang w:val="en-GB"/>
+        </w:rPr>
+        <w:t>, 4 ms to turn off</w:t>
+      </w:r>
+    </w:p>
+    <w:p>
+      <w:pPr>
+        <w:rPr>
+          <w:lang w:val="en-GB"/>
+        </w:rPr>
+      </w:pPr>
+    </w:p>
+    <w:p>
+      <w:pPr>
+        <w:rPr>
+          <w:lang w:val="en-GB"/>
+        </w:rPr>
+      </w:pPr>
+    </w:p>
+    <w:p>
+      <w:pPr>
+        <w:rPr>
+          <w:lang w:val="en-GB"/>
+        </w:rPr>
+      </w:pPr>
+      <w:r>
+        <w:rPr>
+          <w:lang w:val="en-GB"/>
+        </w:rPr>
         <w:t>Constant current is used to eliminate imbalance of cells.</w:t>
       </w:r>
     </w:p>
@@ -4773,7 +4943,7 @@
           <w:lang w:val="en-GB"/>
         </w:rPr>
       </w:pPr>
-      <w:hyperlink r:id="rId24" w:history="1">
+      <w:hyperlink r:id="rId25" w:history="1">
         <w:r>
           <w:rPr>
             <w:rStyle w:val="Hyperkobling"/>
@@ -4828,7 +4998,7 @@
           <w:lang w:val="en-GB"/>
         </w:rPr>
       </w:pPr>
-      <w:hyperlink r:id="rId25" w:history="1">
+      <w:hyperlink r:id="rId26" w:history="1">
         <w:r>
           <w:rPr>
             <w:rStyle w:val="Hyperkobling"/>
@@ -4882,7 +5052,7 @@
           <w:lang w:val="en-GB"/>
         </w:rPr>
       </w:pPr>
-      <w:hyperlink r:id="rId26" w:history="1">
+      <w:hyperlink r:id="rId27" w:history="1">
         <w:r>
           <w:rPr>
             <w:rStyle w:val="Hyperkobling"/>
@@ -4931,7 +5101,7 @@
           <w:lang w:val="en-GB"/>
         </w:rPr>
       </w:pPr>
-      <w:hyperlink r:id="rId27" w:history="1">
+      <w:hyperlink r:id="rId28" w:history="1">
         <w:r>
           <w:rPr>
             <w:rStyle w:val="Hyperkobling"/>
@@ -4998,7 +5168,7 @@
           <w:lang w:val="en-GB"/>
         </w:rPr>
       </w:pPr>
-      <w:hyperlink r:id="rId28" w:history="1">
+      <w:hyperlink r:id="rId29" w:history="1">
         <w:r>
           <w:rPr>
             <w:rStyle w:val="Hyperkobling"/>
@@ -5040,7 +5210,7 @@
           <w:lang w:val="en-GB"/>
         </w:rPr>
       </w:pPr>
-      <w:hyperlink r:id="rId29" w:history="1">
+      <w:hyperlink r:id="rId30" w:history="1">
         <w:r>
           <w:rPr>
             <w:rStyle w:val="Hyperkobling"/>
@@ -5116,7 +5286,7 @@
           <w:lang w:val="en-GB"/>
         </w:rPr>
       </w:pPr>
-      <w:hyperlink r:id="rId30" w:history="1">
+      <w:hyperlink r:id="rId31" w:history="1">
         <w:r>
           <w:rPr>
             <w:rStyle w:val="Hyperkobling"/>
@@ -5162,6 +5332,7 @@
         <w:rPr>
           <w:lang w:val="en-GB"/>
         </w:rPr>
+        <w:lastRenderedPageBreak/>
         <w:t>Measure voltage only at certain times</w:t>
       </w:r>
       <w:r>
@@ -5283,7 +5454,6 @@
         <w:rPr>
           <w:lang w:val="en-GB"/>
         </w:rPr>
-        <w:lastRenderedPageBreak/>
         <w:t>Would have logged more often but gave issues with speed of programme. 17% slower than it should be. Log the average current for the past second instead of actual current</w:t>
       </w:r>
       <w:r>
@@ -5319,7 +5489,7 @@
           <w:lang w:val="en-GB"/>
         </w:rPr>
       </w:pPr>
-      <w:hyperlink r:id="rId31" w:history="1">
+      <w:hyperlink r:id="rId32" w:history="1">
         <w:r>
           <w:rPr>
             <w:rStyle w:val="Hyperkobling"/>
@@ -5452,6 +5622,25 @@
           <w:lang w:val="en-GB"/>
         </w:rPr>
       </w:pPr>
+      <w:r>
+        <w:rPr>
+          <w:lang w:val="en-GB"/>
+        </w:rPr>
+        <w:t>Adaptive system</w:t>
+      </w:r>
+      <w:r>
+        <w:rPr>
+          <w:lang w:val="en-GB"/>
+        </w:rPr>
+        <w:t>, 1% update each cycle</w:t>
+      </w:r>
+    </w:p>
+    <w:p>
+      <w:pPr>
+        <w:rPr>
+          <w:lang w:val="en-GB"/>
+        </w:rPr>
+      </w:pPr>
     </w:p>
     <w:p>
       <w:pPr>
@@ -5503,7 +5692,7 @@
           <w:lang w:val="en-GB"/>
         </w:rPr>
       </w:pPr>
-      <w:hyperlink r:id="rId32" w:history="1">
+      <w:hyperlink r:id="rId33" w:history="1">
         <w:r>
           <w:rPr>
             <w:rStyle w:val="Hyperkobling"/>
@@ -5529,6 +5718,7 @@
         <w:rPr>
           <w:lang w:val="en-GB"/>
         </w:rPr>
+        <w:lastRenderedPageBreak/>
         <w:t>However, most methods require a lot of data about the battery cells, especially lifetime measurements which we do not have access to as there is not enough time in the project to go through a full life cycle of even a single cell.</w:t>
       </w:r>
     </w:p>
@@ -5636,7 +5826,6 @@
         <w:rPr>
           <w:lang w:val="en-GB"/>
         </w:rPr>
-        <w:lastRenderedPageBreak/>
         <w:t>How much capacity has already been used, assuming continuous operation or only brief interruptions so this will work well, we can reset once we are fully charged or discharged.</w:t>
       </w:r>
     </w:p>
@@ -5736,6 +5925,32 @@
           <w:lang w:val="en-GB"/>
         </w:rPr>
         <w:t>Cell4 voltage</w:t>
+      </w:r>
+    </w:p>
+    <w:p>
+      <w:pPr>
+        <w:rPr>
+          <w:lang w:val="en-GB"/>
+        </w:rPr>
+      </w:pPr>
+    </w:p>
+    <w:p>
+      <w:pPr>
+        <w:rPr>
+          <w:lang w:val="en-GB"/>
+        </w:rPr>
+      </w:pPr>
+      <w:r>
+        <w:rPr>
+          <w:lang w:val="en-GB"/>
+        </w:rPr>
+        <w:t xml:space="preserve">Write every ten seconds just in case the system loses power, that way </w:t>
+      </w:r>
+      <w:r>
+        <w:rPr>
+          <w:lang w:val="en-GB"/>
+        </w:rPr>
+        <w:t>information will still be retained.</w:t>
       </w:r>
     </w:p>
     <w:p>
@@ -5779,6 +5994,32 @@
         <w:rPr>
           <w:lang w:val="en-GB"/>
         </w:rPr>
+        <w:t>Balancing state is only used if there is a severe unbalance between the cells (</w:t>
+      </w:r>
+      <w:r>
+        <w:rPr>
+          <w:lang w:val="en-GB"/>
+        </w:rPr>
+        <w:t>more than 50 mV difference between the cells), if the unbalance is small we move on to the constant voltage state where some balancing is also done.</w:t>
+      </w:r>
+    </w:p>
+    <w:p>
+      <w:pPr>
+        <w:rPr>
+          <w:lang w:val="en-GB"/>
+        </w:rPr>
+      </w:pPr>
+    </w:p>
+    <w:p>
+      <w:pPr>
+        <w:rPr>
+          <w:lang w:val="en-GB"/>
+        </w:rPr>
+      </w:pPr>
+      <w:r>
+        <w:rPr>
+          <w:lang w:val="en-GB"/>
+        </w:rPr>
         <w:t>Only for when charging:</w:t>
       </w:r>
     </w:p>
@@ -5788,7 +6029,7 @@
           <w:lang w:val="en-GB"/>
         </w:rPr>
       </w:pPr>
-      <w:hyperlink r:id="rId33" w:history="1">
+      <w:hyperlink r:id="rId34" w:history="1">
         <w:r>
           <w:rPr>
             <w:rStyle w:val="Hyperkobling"/>
@@ -5948,7 +6189,7 @@
           <w:lang w:val="en-GB"/>
         </w:rPr>
       </w:pPr>
-      <w:hyperlink r:id="rId34" w:history="1">
+      <w:hyperlink r:id="rId35" w:history="1">
         <w:r>
           <w:rPr>
             <w:rStyle w:val="Hyperkobling"/>
@@ -6038,6 +6279,7 @@
         </w:numPr>
         <w:rPr>
           <w:rFonts w:ascii="SymbolMT" w:hAnsi="SymbolMT"/>
+          <w:lang w:val="en-US"/>
         </w:rPr>
       </w:pPr>
       <w:r>
@@ -6045,12 +6287,14 @@
           <w:rFonts w:ascii="TimesNewRomanPS" w:hAnsi="TimesNewRomanPS"/>
           <w:b/>
           <w:bCs/>
+          <w:lang w:val="en-US"/>
         </w:rPr>
         <w:t xml:space="preserve">Balancing at high states of charge only </w:t>
       </w:r>
       <w:r>
         <w:rPr>
           <w:rFonts w:ascii="TimesNewRomanPSMT" w:hAnsi="TimesNewRomanPSMT"/>
+          <w:lang w:val="en-US"/>
         </w:rPr>
         <w:t xml:space="preserve">is used to decrease the effect on SOC balancing that can come from impedance unbalance. </w:t>
       </w:r>
@@ -6058,9 +6302,15 @@
     <w:p>
       <w:pPr>
         <w:rPr>
-          <w:lang w:val="en-GB"/>
-        </w:rPr>
-      </w:pPr>
+          <w:lang w:val="en-US"/>
+        </w:rPr>
+      </w:pPr>
+      <w:r>
+        <w:rPr>
+          <w:lang w:val="en-US"/>
+        </w:rPr>
+        <w:t>Will probably have very similar charge profile as last time, which will hopefully get us to the correct voltage without balancing.</w:t>
+      </w:r>
     </w:p>
     <w:p>
       <w:pPr>
@@ -6157,7 +6407,6 @@
         <w:rPr>
           <w:lang w:val="en-GB"/>
         </w:rPr>
-        <w:lastRenderedPageBreak/>
         <w:t>Needs to shut itself down when too much power has been drawn, if not we might damage batteries.</w:t>
       </w:r>
     </w:p>
@@ -6328,6 +6577,7 @@
           <w:noProof/>
           <w:lang w:val="en-GB"/>
         </w:rPr>
+        <w:lastRenderedPageBreak/>
         <w:drawing>
           <wp:anchor distT="0" distB="0" distL="114300" distR="114300" simplePos="0" relativeHeight="251677696" behindDoc="1" locked="0" layoutInCell="1" allowOverlap="1" wp14:anchorId="5BD0AB23" wp14:editId="73528CA7">
             <wp:simplePos x="0" y="0"/>
@@ -6360,7 +6610,7 @@
                     <pic:cNvPicPr/>
                   </pic:nvPicPr>
                   <pic:blipFill>
-                    <a:blip r:embed="rId35" cstate="print">
+                    <a:blip r:embed="rId36" cstate="print">
                       <a:extLst>
                         <a:ext uri="{28A0092B-C50C-407E-A947-70E740481C1C}">
                           <a14:useLocalDpi xmlns:a14="http://schemas.microsoft.com/office/drawing/2010/main" val="0"/>
@@ -6600,110 +6850,110 @@
         <w:rPr>
           <w:lang w:val="en-GB"/>
         </w:rPr>
-        <w:t xml:space="preserve"> output voltage, by increasing the duty cycle. As both the current and the voltage increases on the output, the output power </w:t>
+        <w:t xml:space="preserve"> output voltage, by increasing the duty cycle. As both the current and the voltage increases on the output, the output power increases. Assuming </w:t>
+      </w:r>
+      <w:r>
+        <w:rPr>
+          <w:lang w:val="en-GB"/>
+        </w:rPr>
+        <w:t xml:space="preserve">100% efficiency, </w:t>
+      </w:r>
+      <w:r>
+        <w:rPr>
+          <w:lang w:val="en-GB"/>
+        </w:rPr>
+        <w:t>so too must the power on the input increase.</w:t>
+      </w:r>
+      <w:r>
+        <w:rPr>
+          <w:lang w:val="en-GB"/>
+        </w:rPr>
+        <w:t xml:space="preserve"> If the duty cycle of the SMPS increases that means that the input impedance decreases, no matter if it is buck or boost. When the input impedance decreases, the input current will increase.</w:t>
+      </w:r>
+    </w:p>
+    <w:p>
+      <w:pPr>
+        <w:rPr>
+          <w:lang w:val="en-GB"/>
+        </w:rPr>
+      </w:pPr>
+    </w:p>
+    <w:p>
+      <w:pPr>
+        <w:rPr>
+          <w:lang w:val="en-GB"/>
+        </w:rPr>
+      </w:pPr>
+      <w:r>
+        <w:rPr>
+          <w:lang w:val="en-GB"/>
+        </w:rPr>
+        <w:t>Likewise for constant voltage mode, if the voltage is a bit low, we would increase the output voltage, by increasing the duty cycle, which would increase the output current. As both output current and output voltage increases the output power must increase. When the duty cycle increases, the input impedance decreases and so the input current will increase.</w:t>
+      </w:r>
+    </w:p>
+    <w:p>
+      <w:pPr>
+        <w:rPr>
+          <w:lang w:val="en-GB"/>
+        </w:rPr>
+      </w:pPr>
+    </w:p>
+    <w:p>
+      <w:pPr>
+        <w:rPr>
+          <w:lang w:val="en-GB"/>
+        </w:rPr>
+      </w:pPr>
+      <w:r>
+        <w:rPr>
+          <w:lang w:val="en-GB"/>
+        </w:rPr>
+        <w:t xml:space="preserve">In both situations the output </w:t>
+      </w:r>
+      <w:r>
+        <w:rPr>
+          <w:lang w:val="en-GB"/>
+        </w:rPr>
+        <w:t>power increases with increased duty cycle, while the input current increase</w:t>
+      </w:r>
+      <w:r>
+        <w:rPr>
+          <w:lang w:val="en-GB"/>
+        </w:rPr>
+        <w:t>s. Assuming 100%, the increase in output power means that the input power must increase. Now let us inspect the curve above. If more current is drawn, then the power only increases if we are to the right of the maximum power peak</w:t>
+      </w:r>
+      <w:r>
+        <w:rPr>
+          <w:lang w:val="en-GB"/>
+        </w:rPr>
+        <w:t>. If we are to the left of the power peak the increase in current will cause the input power to decrease, which will cause the output power to decrease, the opposite of what we wanted.</w:t>
+      </w:r>
+    </w:p>
+    <w:p>
+      <w:pPr>
+        <w:rPr>
+          <w:lang w:val="en-GB"/>
+        </w:rPr>
+      </w:pPr>
+    </w:p>
+    <w:p>
+      <w:pPr>
+        <w:rPr>
+          <w:lang w:val="en-GB"/>
+        </w:rPr>
+      </w:pPr>
+      <w:r>
+        <w:rPr>
+          <w:lang w:val="en-GB"/>
+        </w:rPr>
+        <w:t xml:space="preserve">From this analysis we see that we want to operate to the right of the power peak, then any time the current reference increases we will move closer to the power peak. If we try to demand more power from the solar panels than they can increase, then the duty cycle will raise to 1. By detecting whether the duty cycle is 1 then we can determine whether the PV array is able to supply the demanded power. If the duty cycle is 1, we know that the PV array </w:t>
       </w:r>
       <w:r>
         <w:rPr>
           <w:lang w:val="en-GB"/>
         </w:rPr>
         <w:lastRenderedPageBreak/>
-        <w:t xml:space="preserve">increases. Assuming </w:t>
-      </w:r>
-      <w:r>
-        <w:rPr>
-          <w:lang w:val="en-GB"/>
-        </w:rPr>
-        <w:t xml:space="preserve">100% efficiency, </w:t>
-      </w:r>
-      <w:r>
-        <w:rPr>
-          <w:lang w:val="en-GB"/>
-        </w:rPr>
-        <w:t>so too must the power on the input increase.</w:t>
-      </w:r>
-      <w:r>
-        <w:rPr>
-          <w:lang w:val="en-GB"/>
-        </w:rPr>
-        <w:t xml:space="preserve"> If the duty cycle of the SMPS increases that means that the input impedance decreases, no matter if it is buck or boost. When the input impedance decreases, the input current will increase.</w:t>
-      </w:r>
-    </w:p>
-    <w:p>
-      <w:pPr>
-        <w:rPr>
-          <w:lang w:val="en-GB"/>
-        </w:rPr>
-      </w:pPr>
-    </w:p>
-    <w:p>
-      <w:pPr>
-        <w:rPr>
-          <w:lang w:val="en-GB"/>
-        </w:rPr>
-      </w:pPr>
-      <w:r>
-        <w:rPr>
-          <w:lang w:val="en-GB"/>
-        </w:rPr>
-        <w:t>Likewise for constant voltage mode, if the voltage is a bit low, we would increase the output voltage, by increasing the duty cycle, which would increase the output current. As both output current and output voltage increases the output power must increase. When the duty cycle increases, the input impedance decreases and so the input current will increase.</w:t>
-      </w:r>
-    </w:p>
-    <w:p>
-      <w:pPr>
-        <w:rPr>
-          <w:lang w:val="en-GB"/>
-        </w:rPr>
-      </w:pPr>
-    </w:p>
-    <w:p>
-      <w:pPr>
-        <w:rPr>
-          <w:lang w:val="en-GB"/>
-        </w:rPr>
-      </w:pPr>
-      <w:r>
-        <w:rPr>
-          <w:lang w:val="en-GB"/>
-        </w:rPr>
-        <w:t xml:space="preserve">In both situations the output </w:t>
-      </w:r>
-      <w:r>
-        <w:rPr>
-          <w:lang w:val="en-GB"/>
-        </w:rPr>
-        <w:t>power increases with increased duty cycle, while the input current increase</w:t>
-      </w:r>
-      <w:r>
-        <w:rPr>
-          <w:lang w:val="en-GB"/>
-        </w:rPr>
-        <w:t>s. Assuming 100%, the increase in output power means that the input power must increase. Now let us inspect the curve above. If more current is drawn, then the power only increases if we are to the right of the maximum power peak</w:t>
-      </w:r>
-      <w:r>
-        <w:rPr>
-          <w:lang w:val="en-GB"/>
-        </w:rPr>
-        <w:t>. If we are to the left of the power peak the increase in current will cause the input power to decrease, which will cause the output power to decrease, the opposite of what we wanted.</w:t>
-      </w:r>
-    </w:p>
-    <w:p>
-      <w:pPr>
-        <w:rPr>
-          <w:lang w:val="en-GB"/>
-        </w:rPr>
-      </w:pPr>
-    </w:p>
-    <w:p>
-      <w:pPr>
-        <w:rPr>
-          <w:lang w:val="en-GB"/>
-        </w:rPr>
-      </w:pPr>
-      <w:r>
-        <w:rPr>
-          <w:lang w:val="en-GB"/>
-        </w:rPr>
-        <w:t xml:space="preserve">From this analysis we see that we want to operate to the right of the power peak, then any time the current reference increases we will move closer to the power peak. If we try to demand more power from the solar panels than they can increase, then the duty cycle will raise to 1. By detecting whether the duty cycle is 1 then we can determine whether the PV array is able to supply the demanded power. If the duty cycle is 1, we know that the PV array cannot supply the demanded current. What we do then is set a lower current reference and </w:t>
+        <w:t xml:space="preserve">cannot supply the demanded current. What we do then is set a lower current reference and </w:t>
       </w:r>
       <w:r>
         <w:rPr>
@@ -6824,7 +7074,7 @@
           <w:lang w:val="en-GB"/>
         </w:rPr>
       </w:pPr>
-      <w:hyperlink r:id="rId36" w:history="1">
+      <w:hyperlink r:id="rId37" w:history="1">
         <w:r>
           <w:rPr>
             <w:rStyle w:val="Hyperkobling"/>
@@ -7018,7 +7268,7 @@
         </w:rPr>
         <w:t xml:space="preserve">(2) </w:t>
       </w:r>
-      <w:hyperlink r:id="rId37" w:history="1">
+      <w:hyperlink r:id="rId38" w:history="1">
         <w:r>
           <w:rPr>
             <w:rStyle w:val="Hyperkobling"/>
@@ -7100,7 +7350,7 @@
         </w:rPr>
         <w:t xml:space="preserve">(5) </w:t>
       </w:r>
-      <w:hyperlink r:id="rId38" w:history="1">
+      <w:hyperlink r:id="rId39" w:history="1">
         <w:r>
           <w:rPr>
             <w:rStyle w:val="Hyperkobling"/>
@@ -7133,9 +7383,10 @@
         <w:rPr>
           <w:lang w:val="en-GB"/>
         </w:rPr>
+        <w:lastRenderedPageBreak/>
         <w:t xml:space="preserve">(6) </w:t>
       </w:r>
-      <w:hyperlink r:id="rId39" w:history="1">
+      <w:hyperlink r:id="rId40" w:history="1">
         <w:r>
           <w:rPr>
             <w:rStyle w:val="Hyperkobling"/>
@@ -7183,7 +7434,7 @@
         </w:rPr>
         <w:t xml:space="preserve">(7) </w:t>
       </w:r>
-      <w:hyperlink r:id="rId40" w:anchor="s0055" w:history="1">
+      <w:hyperlink r:id="rId41" w:anchor="s0055" w:history="1">
         <w:r>
           <w:rPr>
             <w:rStyle w:val="Hyperkobling"/>

</xml_diff>

<commit_message>
Making final touches to charging and discharging algorithm
</commit_message>
<xml_diff>
--- a/Energy/Justifications for design choices.docx
+++ b/Energy/Justifications for design choices.docx
@@ -94,11 +94,19 @@
           <w:lang w:val="en-GB"/>
         </w:rPr>
       </w:pPr>
-      <w:r>
-        <w:rPr>
-          <w:lang w:val="en-GB"/>
-        </w:rPr>
-        <w:t>MPPT, for testing the different configurations.</w:t>
+      <w:proofErr w:type="spellStart"/>
+      <w:r>
+        <w:rPr>
+          <w:lang w:val="en-GB"/>
+        </w:rPr>
+        <w:t>MPPT</w:t>
+      </w:r>
+      <w:proofErr w:type="spellEnd"/>
+      <w:r>
+        <w:rPr>
+          <w:lang w:val="en-GB"/>
+        </w:rPr>
+        <w:t>, for testing the different configurations.</w:t>
       </w:r>
     </w:p>
     <w:p>
@@ -623,7 +631,21 @@
         <w:rPr>
           <w:lang w:val="en-GB"/>
         </w:rPr>
-        <w:t xml:space="preserve"> it is then possible to determine the cell capacity in terms of mAh.</w:t>
+        <w:t xml:space="preserve"> it is then possible to determine the cell capacity in terms of </w:t>
+      </w:r>
+      <w:proofErr w:type="spellStart"/>
+      <w:r>
+        <w:rPr>
+          <w:lang w:val="en-GB"/>
+        </w:rPr>
+        <w:t>mAh</w:t>
+      </w:r>
+      <w:proofErr w:type="spellEnd"/>
+      <w:r>
+        <w:rPr>
+          <w:lang w:val="en-GB"/>
+        </w:rPr>
+        <w:t>.</w:t>
       </w:r>
       <w:r>
         <w:rPr>
@@ -791,7 +813,21 @@
               <w:rPr>
                 <w:lang w:val="en-GB"/>
               </w:rPr>
-              <w:t>Capacity (mAh)</w:t>
+              <w:t>Capacity (</w:t>
+            </w:r>
+            <w:proofErr w:type="spellStart"/>
+            <w:r>
+              <w:rPr>
+                <w:lang w:val="en-GB"/>
+              </w:rPr>
+              <w:t>mAh</w:t>
+            </w:r>
+            <w:proofErr w:type="spellEnd"/>
+            <w:r>
+              <w:rPr>
+                <w:lang w:val="en-GB"/>
+              </w:rPr>
+              <w:t>)</w:t>
             </w:r>
           </w:p>
         </w:tc>
@@ -1388,7 +1424,21 @@
         <w:rPr>
           <w:lang w:val="en-GB"/>
         </w:rPr>
-        <w:t xml:space="preserve"> in a boost configuration such that the voltage and current of the panels could be measured directly. Using the “PV_characterisation.ino” code</w:t>
+        <w:t xml:space="preserve"> in a boost configuration such that the voltage and current of the panels could be measured directly. Using the “</w:t>
+      </w:r>
+      <w:proofErr w:type="spellStart"/>
+      <w:r>
+        <w:rPr>
+          <w:lang w:val="en-GB"/>
+        </w:rPr>
+        <w:t>PV_characterisation.ino</w:t>
+      </w:r>
+      <w:proofErr w:type="spellEnd"/>
+      <w:r>
+        <w:rPr>
+          <w:lang w:val="en-GB"/>
+        </w:rPr>
+        <w:t>” code</w:t>
       </w:r>
       <w:r>
         <w:rPr>
@@ -1769,6 +1819,7 @@
                               </w:rPr>
                               <w:t xml:space="preserve">: Buck SMPS efficiency at </w:t>
                             </w:r>
+                            <w:proofErr w:type="spellStart"/>
                             <w:r>
                               <w:rPr>
                                 <w:rFonts w:ascii="Cambria Math" w:hAnsi="Cambria Math"/>
@@ -1781,7 +1832,15 @@
                                 <w:rFonts w:ascii="Cambria Math" w:hAnsi="Cambria Math"/>
                                 <w:lang w:val="en-US"/>
                               </w:rPr>
-                              <w:t>_out = 2.</w:t>
+                              <w:t>_out</w:t>
+                            </w:r>
+                            <w:proofErr w:type="spellEnd"/>
+                            <w:r>
+                              <w:rPr>
+                                <w:rFonts w:ascii="Cambria Math" w:hAnsi="Cambria Math"/>
+                                <w:lang w:val="en-US"/>
+                              </w:rPr>
+                              <w:t xml:space="preserve"> = 2.</w:t>
                             </w:r>
                             <w:r>
                               <w:rPr>
@@ -2707,7 +2766,21 @@
                               <w:rPr>
                                 <w:lang w:val="en-US"/>
                               </w:rPr>
-                              <w:t>, Series-Parallel (SP), Total-Cross-Tied (TCT), Parallel (P)</w:t>
+                              <w:t>, Series-Parallel (SP), Total-Cross-Tied (</w:t>
+                            </w:r>
+                            <w:proofErr w:type="spellStart"/>
+                            <w:r>
+                              <w:rPr>
+                                <w:lang w:val="en-US"/>
+                              </w:rPr>
+                              <w:t>TCT</w:t>
+                            </w:r>
+                            <w:proofErr w:type="spellEnd"/>
+                            <w:r>
+                              <w:rPr>
+                                <w:lang w:val="en-US"/>
+                              </w:rPr>
+                              <w:t>), Parallel (P)</w:t>
                             </w:r>
                           </w:p>
                         </w:txbxContent>
@@ -2958,7 +3031,21 @@
         <w:rPr>
           <w:lang w:val="en-GB"/>
         </w:rPr>
-        <w:t>In partial shading conditions a TCT configuration consistently outperforms the SP configuration in terms of power output</w:t>
+        <w:t xml:space="preserve">In partial shading conditions a </w:t>
+      </w:r>
+      <w:proofErr w:type="spellStart"/>
+      <w:r>
+        <w:rPr>
+          <w:lang w:val="en-GB"/>
+        </w:rPr>
+        <w:t>TCT</w:t>
+      </w:r>
+      <w:proofErr w:type="spellEnd"/>
+      <w:r>
+        <w:rPr>
+          <w:lang w:val="en-GB"/>
+        </w:rPr>
+        <w:t xml:space="preserve"> configuration consistently outperforms the SP configuration in terms of power output</w:t>
       </w:r>
       <w:r>
         <w:rPr>
@@ -3018,11 +3105,19 @@
           <w:lang w:val="en-GB"/>
         </w:rPr>
       </w:pPr>
-      <w:r>
-        <w:rPr>
-          <w:lang w:val="en-GB"/>
-        </w:rPr>
-        <w:t xml:space="preserve">TCT has a problem with voltage, after leaving headroom on the power output for inefficiencies in the SMPS; the solar panels are only able to charge 4 cells at standard charging current. </w:t>
+      <w:proofErr w:type="spellStart"/>
+      <w:r>
+        <w:rPr>
+          <w:lang w:val="en-GB"/>
+        </w:rPr>
+        <w:t>TCT</w:t>
+      </w:r>
+      <w:proofErr w:type="spellEnd"/>
+      <w:r>
+        <w:rPr>
+          <w:lang w:val="en-GB"/>
+        </w:rPr>
+        <w:t xml:space="preserve"> has a problem with voltage, after leaving headroom on the power output for inefficiencies in the SMPS; the solar panels are only able to charge 4 cells at standard charging current. </w:t>
       </w:r>
       <w:r>
         <w:rPr>
@@ -3230,7 +3325,21 @@
         <w:rPr>
           <w:lang w:val="en-GB"/>
         </w:rPr>
-        <w:t>Moreover, for the TCT configuration no current would flow through the central wire</w:t>
+        <w:t xml:space="preserve">Moreover, for the </w:t>
+      </w:r>
+      <w:proofErr w:type="spellStart"/>
+      <w:r>
+        <w:rPr>
+          <w:lang w:val="en-GB"/>
+        </w:rPr>
+        <w:t>TCT</w:t>
+      </w:r>
+      <w:proofErr w:type="spellEnd"/>
+      <w:r>
+        <w:rPr>
+          <w:lang w:val="en-GB"/>
+        </w:rPr>
+        <w:t xml:space="preserve"> configuration no current would flow through the central wire</w:t>
       </w:r>
       <w:r>
         <w:rPr>
@@ -3405,7 +3514,21 @@
         <w:rPr>
           <w:lang w:val="en-GB"/>
         </w:rPr>
-        <w:t>This leaves two configuration total-cross tied connection (TCT) and full parallel. Both configurations are shown below:</w:t>
+        <w:t>This leaves two configuration total-cross tied connection (</w:t>
+      </w:r>
+      <w:proofErr w:type="spellStart"/>
+      <w:r>
+        <w:rPr>
+          <w:lang w:val="en-GB"/>
+        </w:rPr>
+        <w:t>TCT</w:t>
+      </w:r>
+      <w:proofErr w:type="spellEnd"/>
+      <w:r>
+        <w:rPr>
+          <w:lang w:val="en-GB"/>
+        </w:rPr>
+        <w:t>) and full parallel. Both configurations are shown below:</w:t>
       </w:r>
     </w:p>
     <w:p>
@@ -3574,11 +3697,19 @@
           <w:lang w:val="en-GB"/>
         </w:rPr>
       </w:pPr>
-      <w:r>
-        <w:rPr>
-          <w:lang w:val="en-GB"/>
-        </w:rPr>
-        <w:t xml:space="preserve">TCT </w:t>
+      <w:proofErr w:type="spellStart"/>
+      <w:r>
+        <w:rPr>
+          <w:lang w:val="en-GB"/>
+        </w:rPr>
+        <w:t>TCT</w:t>
+      </w:r>
+      <w:proofErr w:type="spellEnd"/>
+      <w:r>
+        <w:rPr>
+          <w:lang w:val="en-GB"/>
+        </w:rPr>
+        <w:t xml:space="preserve"> </w:t>
       </w:r>
       <w:r>
         <w:rPr>
@@ -3616,7 +3747,21 @@
         <w:rPr>
           <w:lang w:val="en-GB"/>
         </w:rPr>
-        <w:t xml:space="preserve"> this has the disadvantages of series connection without the advantages of TCT. See linked article to see comparison.</w:t>
+        <w:t xml:space="preserve"> this has the disadvantages of series connection without the advantages of </w:t>
+      </w:r>
+      <w:proofErr w:type="spellStart"/>
+      <w:r>
+        <w:rPr>
+          <w:lang w:val="en-GB"/>
+        </w:rPr>
+        <w:t>TCT</w:t>
+      </w:r>
+      <w:proofErr w:type="spellEnd"/>
+      <w:r>
+        <w:rPr>
+          <w:lang w:val="en-GB"/>
+        </w:rPr>
+        <w:t>. See linked article to see comparison.</w:t>
       </w:r>
     </w:p>
     <w:p>
@@ -3771,21 +3916,7 @@
               <w:rFonts w:ascii="Cambria Math" w:hAnsi="Cambria Math"/>
               <w:lang w:val="en-GB"/>
             </w:rPr>
-            <m:t>=</m:t>
-          </m:r>
-          <m:r>
-            <w:rPr>
-              <w:rFonts w:ascii="Cambria Math" w:hAnsi="Cambria Math"/>
-              <w:lang w:val="en-GB"/>
-            </w:rPr>
-            <m:t>5</m:t>
-          </m:r>
-          <m:r>
-            <w:rPr>
-              <w:rFonts w:ascii="Cambria Math" w:hAnsi="Cambria Math"/>
-              <w:lang w:val="en-GB"/>
-            </w:rPr>
-            <m:t>*3.6V*250mA=4.5 W</m:t>
+            <m:t>=5*3.6V*250mA=4.5 W</m:t>
           </m:r>
         </m:oMath>
       </m:oMathPara>
@@ -4125,8 +4256,16 @@
         <w:rPr>
           <w:lang w:val="en-GB"/>
         </w:rPr>
-        <w:t>STATE, number of blinks indicate state_num</w:t>
-      </w:r>
+        <w:t xml:space="preserve">STATE, number of blinks indicate </w:t>
+      </w:r>
+      <w:proofErr w:type="spellStart"/>
+      <w:r>
+        <w:rPr>
+          <w:lang w:val="en-GB"/>
+        </w:rPr>
+        <w:t>state_num</w:t>
+      </w:r>
+      <w:proofErr w:type="spellEnd"/>
       <w:r>
         <w:rPr>
           <w:lang w:val="en-GB"/>
@@ -4183,7 +4322,21 @@
         <w:rPr>
           <w:lang w:val="en-GB"/>
         </w:rPr>
-        <w:t xml:space="preserve"> Or use series connected pv panels</w:t>
+        <w:t xml:space="preserve"> Or use series connected </w:t>
+      </w:r>
+      <w:proofErr w:type="spellStart"/>
+      <w:r>
+        <w:rPr>
+          <w:lang w:val="en-GB"/>
+        </w:rPr>
+        <w:t>pv</w:t>
+      </w:r>
+      <w:proofErr w:type="spellEnd"/>
+      <w:r>
+        <w:rPr>
+          <w:lang w:val="en-GB"/>
+        </w:rPr>
+        <w:t xml:space="preserve"> panels</w:t>
       </w:r>
       <w:r>
         <w:rPr>
@@ -4246,8 +4399,44 @@
         <w:rPr>
           <w:lang w:val="en-GB"/>
         </w:rPr>
-        <w:t>assuming the inductor current is constant, which it is on the time scales we are working on. Use formula I_out = I_L*duty_cycle</w:t>
-      </w:r>
+        <w:t xml:space="preserve">assuming the inductor current is constant, which it is on the time scales we are working on. Use formula </w:t>
+      </w:r>
+      <w:proofErr w:type="spellStart"/>
+      <w:r>
+        <w:rPr>
+          <w:lang w:val="en-GB"/>
+        </w:rPr>
+        <w:t>I_out</w:t>
+      </w:r>
+      <w:proofErr w:type="spellEnd"/>
+      <w:r>
+        <w:rPr>
+          <w:lang w:val="en-GB"/>
+        </w:rPr>
+        <w:t xml:space="preserve"> = </w:t>
+      </w:r>
+      <w:proofErr w:type="spellStart"/>
+      <w:r>
+        <w:rPr>
+          <w:lang w:val="en-GB"/>
+        </w:rPr>
+        <w:t>I_L</w:t>
+      </w:r>
+      <w:proofErr w:type="spellEnd"/>
+      <w:r>
+        <w:rPr>
+          <w:lang w:val="en-GB"/>
+        </w:rPr>
+        <w:t>*</w:t>
+      </w:r>
+      <w:proofErr w:type="spellStart"/>
+      <w:r>
+        <w:rPr>
+          <w:lang w:val="en-GB"/>
+        </w:rPr>
+        <w:t>duty_cycle</w:t>
+      </w:r>
+      <w:proofErr w:type="spellEnd"/>
     </w:p>
     <w:p>
       <w:pPr>
@@ -4584,31 +4773,85 @@
         </w:rPr>
         <w:t>Pulsed CC/CV</w:t>
       </w:r>
-    </w:p>
-    <w:p>
-      <w:pPr>
-        <w:rPr>
-          <w:lang w:val="en-GB"/>
-        </w:rPr>
-      </w:pPr>
-    </w:p>
-    <w:p>
-      <w:pPr>
-        <w:rPr>
-          <w:lang w:val="en-GB"/>
-        </w:rPr>
-      </w:pPr>
-      <w:r>
-        <w:rPr>
-          <w:lang w:val="en-GB"/>
-        </w:rPr>
-        <w:t xml:space="preserve">In balance state, we try to get every cell up to </w:t>
+      <w:r>
+        <w:rPr>
+          <w:lang w:val="en-GB"/>
+        </w:rPr>
+        <w:t>, for CV charging in a battery pack the voltage across individual cells are not necessarily constant due to different impedances responding differently to current decreasing</w:t>
+      </w:r>
+      <w:r>
+        <w:rPr>
+          <w:lang w:val="en-GB"/>
+        </w:rPr>
+        <w:t xml:space="preserve">. Would lead to some cells racing away from </w:t>
+      </w:r>
+      <w:r>
+        <w:rPr>
+          <w:lang w:val="en-GB"/>
+        </w:rPr>
+        <w:t xml:space="preserve">3600 mV, often hitting more than 3700 mV triggering an error. </w:t>
+      </w:r>
+      <w:r>
+        <w:rPr>
+          <w:lang w:val="en-GB"/>
+        </w:rPr>
+        <w:t>Swit</w:t>
+      </w:r>
+      <w:r>
+        <w:rPr>
+          <w:lang w:val="en-GB"/>
+        </w:rPr>
+        <w:t xml:space="preserve">ched from keeping the output voltage stable to try to keep the individual cells voltages stable at 3600 mV. </w:t>
+      </w:r>
+    </w:p>
+    <w:p>
+      <w:pPr>
+        <w:rPr>
+          <w:lang w:val="en-GB"/>
+        </w:rPr>
+      </w:pPr>
+    </w:p>
+    <w:p>
+      <w:pPr>
+        <w:rPr>
+          <w:lang w:val="en-GB"/>
+        </w:rPr>
+      </w:pPr>
+      <w:r>
+        <w:rPr>
+          <w:lang w:val="en-GB"/>
+        </w:rPr>
+        <w:t>In balance state, we</w:t>
+      </w:r>
+      <w:r>
+        <w:rPr>
+          <w:lang w:val="en-GB"/>
+        </w:rPr>
+        <w:t xml:space="preserve"> first</w:t>
+      </w:r>
+      <w:r>
+        <w:rPr>
+          <w:lang w:val="en-GB"/>
+        </w:rPr>
+        <w:t xml:space="preserve"> try to get every cell up to </w:t>
       </w:r>
       <w:r>
         <w:rPr>
           <w:lang w:val="en-GB"/>
         </w:rPr>
         <w:t>3600 mV</w:t>
+      </w:r>
+      <w:r>
+        <w:rPr>
+          <w:lang w:val="en-GB"/>
+        </w:rPr>
+        <w:t>, then we keep them at 3600 mV until the current has fallen below 30 mA, which is about the current that maximum can be dissipated by the internal resistances.</w:t>
+      </w:r>
+      <w:r>
+        <w:rPr>
+          <w:lang w:val="en-GB"/>
+        </w:rPr>
+        <w:t xml:space="preserve"> Current slowly decreases.</w:t>
       </w:r>
     </w:p>
     <w:p>
@@ -4723,7 +4966,6 @@
         <w:rPr>
           <w:lang w:val="en-GB"/>
         </w:rPr>
-        <w:lastRenderedPageBreak/>
         <w:t>Maybe do pulse charging for parallel cells.</w:t>
       </w:r>
       <w:r>
@@ -4756,7 +4998,21 @@
         <w:rPr>
           <w:lang w:val="en-GB"/>
         </w:rPr>
-        <w:t>Probably do some integral thingy to determine if a cell is consistently higher voltage then other cells, which will then trigger the disp output and initiate passive balancing.</w:t>
+        <w:t xml:space="preserve">Probably do some integral thingy to determine if a cell is consistently higher voltage then other cells, which will then trigger the </w:t>
+      </w:r>
+      <w:proofErr w:type="spellStart"/>
+      <w:r>
+        <w:rPr>
+          <w:lang w:val="en-GB"/>
+        </w:rPr>
+        <w:t>disp</w:t>
+      </w:r>
+      <w:proofErr w:type="spellEnd"/>
+      <w:r>
+        <w:rPr>
+          <w:lang w:val="en-GB"/>
+        </w:rPr>
+        <w:t xml:space="preserve"> output and initiate passive balancing.</w:t>
       </w:r>
     </w:p>
     <w:p>
@@ -4824,7 +5080,21 @@
         <w:rPr>
           <w:lang w:val="en-GB"/>
         </w:rPr>
-        <w:t xml:space="preserve">6 ms to turn on, </w:t>
+        <w:t xml:space="preserve">6 </w:t>
+      </w:r>
+      <w:proofErr w:type="spellStart"/>
+      <w:r>
+        <w:rPr>
+          <w:lang w:val="en-GB"/>
+        </w:rPr>
+        <w:t>ms</w:t>
+      </w:r>
+      <w:proofErr w:type="spellEnd"/>
+      <w:r>
+        <w:rPr>
+          <w:lang w:val="en-GB"/>
+        </w:rPr>
+        <w:t xml:space="preserve"> to turn on, </w:t>
       </w:r>
       <w:r>
         <w:rPr>
@@ -4836,7 +5106,21 @@
         <w:rPr>
           <w:lang w:val="en-GB"/>
         </w:rPr>
-        <w:t xml:space="preserve"> ms to stabilise voltage</w:t>
+        <w:t xml:space="preserve"> </w:t>
+      </w:r>
+      <w:proofErr w:type="spellStart"/>
+      <w:r>
+        <w:rPr>
+          <w:lang w:val="en-GB"/>
+        </w:rPr>
+        <w:t>ms</w:t>
+      </w:r>
+      <w:proofErr w:type="spellEnd"/>
+      <w:r>
+        <w:rPr>
+          <w:lang w:val="en-GB"/>
+        </w:rPr>
+        <w:t xml:space="preserve"> to stabilise voltage</w:t>
       </w:r>
       <w:r>
         <w:rPr>
@@ -4848,7 +5132,21 @@
         <w:rPr>
           <w:lang w:val="en-GB"/>
         </w:rPr>
-        <w:t>, 4 ms to turn off</w:t>
+        <w:t xml:space="preserve">, 4 </w:t>
+      </w:r>
+      <w:proofErr w:type="spellStart"/>
+      <w:r>
+        <w:rPr>
+          <w:lang w:val="en-GB"/>
+        </w:rPr>
+        <w:t>ms</w:t>
+      </w:r>
+      <w:proofErr w:type="spellEnd"/>
+      <w:r>
+        <w:rPr>
+          <w:lang w:val="en-GB"/>
+        </w:rPr>
+        <w:t xml:space="preserve"> to turn off</w:t>
       </w:r>
     </w:p>
     <w:p>
@@ -4895,7 +5193,21 @@
         <w:rPr>
           <w:lang w:val="en-GB"/>
         </w:rPr>
-        <w:t>Actually need to measure Vb as well so that we can use it for constant voltage.</w:t>
+        <w:t xml:space="preserve">Actually need to measure </w:t>
+      </w:r>
+      <w:proofErr w:type="spellStart"/>
+      <w:r>
+        <w:rPr>
+          <w:lang w:val="en-GB"/>
+        </w:rPr>
+        <w:t>Vb</w:t>
+      </w:r>
+      <w:proofErr w:type="spellEnd"/>
+      <w:r>
+        <w:rPr>
+          <w:lang w:val="en-GB"/>
+        </w:rPr>
+        <w:t xml:space="preserve"> as well so that we can use it for constant voltage.</w:t>
       </w:r>
     </w:p>
     <w:p>
@@ -5216,21 +5528,7 @@
             <w:rStyle w:val="Hyperkobling"/>
             <w:lang w:val="en-GB"/>
           </w:rPr>
-          <w:t>https:</w:t>
-        </w:r>
-        <w:r>
-          <w:rPr>
-            <w:rStyle w:val="Hyperkobling"/>
-            <w:lang w:val="en-GB"/>
-          </w:rPr>
-          <w:t>/</w:t>
-        </w:r>
-        <w:r>
-          <w:rPr>
-            <w:rStyle w:val="Hyperkobling"/>
-            <w:lang w:val="en-GB"/>
-          </w:rPr>
-          <w:t>/ieeexplore.ieee.org/stamp/stamp.jsp?tp=&amp;arnumber=8294255</w:t>
+          <w:t>https://ieeexplore.ieee.org/stamp/stamp.jsp?tp=&amp;arnumber=8294255</w:t>
         </w:r>
       </w:hyperlink>
       <w:r>
@@ -5332,7 +5630,6 @@
         <w:rPr>
           <w:lang w:val="en-GB"/>
         </w:rPr>
-        <w:lastRenderedPageBreak/>
         <w:t>Measure voltage only at certain times</w:t>
       </w:r>
       <w:r>
@@ -5663,6 +5960,7 @@
           <w:bCs/>
           <w:lang w:val="en-GB"/>
         </w:rPr>
+        <w:lastRenderedPageBreak/>
         <w:t>SOH:</w:t>
       </w:r>
     </w:p>
@@ -5718,7 +6016,6 @@
         <w:rPr>
           <w:lang w:val="en-GB"/>
         </w:rPr>
-        <w:lastRenderedPageBreak/>
         <w:t>However, most methods require a lot of data about the battery cells, especially lifetime measurements which we do not have access to as there is not enough time in the project to go through a full life cycle of even a single cell.</w:t>
       </w:r>
     </w:p>
@@ -5762,26 +6059,54 @@
           <w:lang w:val="en-GB"/>
         </w:rPr>
       </w:pPr>
-      <w:r>
-        <w:rPr>
-          <w:lang w:val="en-GB"/>
-        </w:rPr>
-        <w:t>OCV does not work due to the large amount of data about the battery cells needed.</w:t>
-      </w:r>
-    </w:p>
-    <w:p>
-      <w:pPr>
-        <w:rPr>
-          <w:lang w:val="en-GB"/>
-        </w:rPr>
-      </w:pPr>
-    </w:p>
-    <w:p>
-      <w:pPr>
-        <w:rPr>
-          <w:lang w:val="en-GB"/>
-        </w:rPr>
-      </w:pPr>
+      <w:proofErr w:type="spellStart"/>
+      <w:r>
+        <w:rPr>
+          <w:lang w:val="en-GB"/>
+        </w:rPr>
+        <w:t>OCV</w:t>
+      </w:r>
+      <w:proofErr w:type="spellEnd"/>
+      <w:r>
+        <w:rPr>
+          <w:lang w:val="en-GB"/>
+        </w:rPr>
+        <w:t xml:space="preserve"> does not work due to the large amount of data about the battery cells needed.</w:t>
+      </w:r>
+    </w:p>
+    <w:p>
+      <w:pPr>
+        <w:rPr>
+          <w:lang w:val="en-GB"/>
+        </w:rPr>
+      </w:pPr>
+    </w:p>
+    <w:p>
+      <w:pPr>
+        <w:rPr>
+          <w:lang w:val="en-GB"/>
+        </w:rPr>
+      </w:pPr>
+      <w:r>
+        <w:rPr>
+          <w:lang w:val="en-GB"/>
+        </w:rPr>
+        <w:t xml:space="preserve">Maybe interpolate </w:t>
+      </w:r>
+      <w:proofErr w:type="spellStart"/>
+      <w:r>
+        <w:rPr>
+          <w:lang w:val="en-GB"/>
+        </w:rPr>
+        <w:t>inbetween</w:t>
+      </w:r>
+      <w:proofErr w:type="spellEnd"/>
+      <w:r>
+        <w:rPr>
+          <w:lang w:val="en-GB"/>
+        </w:rPr>
+        <w:t>.</w:t>
+      </w:r>
     </w:p>
     <w:p>
       <w:pPr>
@@ -6124,11 +6449,19 @@
           <w:lang w:val="en-GB"/>
         </w:rPr>
       </w:pPr>
-      <w:r>
-        <w:rPr>
-          <w:lang w:val="en-GB"/>
-        </w:rPr>
-        <w:t>Hysterisis loop is not very computationally expensive (was already pushing Arduino to its limits)</w:t>
+      <w:proofErr w:type="spellStart"/>
+      <w:r>
+        <w:rPr>
+          <w:lang w:val="en-GB"/>
+        </w:rPr>
+        <w:t>Hysterisis</w:t>
+      </w:r>
+      <w:proofErr w:type="spellEnd"/>
+      <w:r>
+        <w:rPr>
+          <w:lang w:val="en-GB"/>
+        </w:rPr>
+        <w:t xml:space="preserve"> loop is not very computationally expensive (was already pushing Arduino to its limits)</w:t>
       </w:r>
       <w:r>
         <w:rPr>
@@ -6461,13 +6794,23 @@
           <w:lang w:val="en-GB"/>
         </w:rPr>
       </w:pPr>
+      <w:proofErr w:type="spellStart"/>
       <w:r>
         <w:rPr>
           <w:b/>
           <w:bCs/>
           <w:lang w:val="en-GB"/>
         </w:rPr>
-        <w:t>MPPT:</w:t>
+        <w:t>MPPT</w:t>
+      </w:r>
+      <w:proofErr w:type="spellEnd"/>
+      <w:r>
+        <w:rPr>
+          <w:b/>
+          <w:bCs/>
+          <w:lang w:val="en-GB"/>
+        </w:rPr>
+        <w:t>:</w:t>
       </w:r>
     </w:p>
     <w:p>
@@ -7162,7 +7505,21 @@
         <w:rPr>
           <w:lang w:val="en-GB"/>
         </w:rPr>
-        <w:t xml:space="preserve"> Actually, could do a PWM signal from the H-bridge to the motors and have it run of 5V, then we would only need 2 SMPS devices.</w:t>
+        <w:t xml:space="preserve"> Actually, could do a </w:t>
+      </w:r>
+      <w:proofErr w:type="spellStart"/>
+      <w:r>
+        <w:rPr>
+          <w:lang w:val="en-GB"/>
+        </w:rPr>
+        <w:t>PWM</w:t>
+      </w:r>
+      <w:proofErr w:type="spellEnd"/>
+      <w:r>
+        <w:rPr>
+          <w:lang w:val="en-GB"/>
+        </w:rPr>
+        <w:t xml:space="preserve"> signal from the H-bridge to the motors and have it run of 5V, then we would only need 2 SMPS devices.</w:t>
       </w:r>
     </w:p>
     <w:p>
@@ -7221,6 +7578,26 @@
           <w:lang w:val="en-GB"/>
         </w:rPr>
         <w:t xml:space="preserve"> USE UART CONNECTION ON USB, this will control section.</w:t>
+      </w:r>
+    </w:p>
+    <w:p>
+      <w:pPr>
+        <w:rPr>
+          <w:lang w:val="en-GB"/>
+        </w:rPr>
+      </w:pPr>
+    </w:p>
+    <w:p>
+      <w:pPr>
+        <w:rPr>
+          <w:lang w:val="en-GB"/>
+        </w:rPr>
+      </w:pPr>
+      <w:r>
+        <w:rPr>
+          <w:lang w:val="en-GB"/>
+        </w:rPr>
+        <w:t>Would not use a Buck-Boost configuration, but simply a buck configuration. That way we could take the full 14 V input voltage.</w:t>
       </w:r>
     </w:p>
     <w:p>
@@ -7383,7 +7760,6 @@
         <w:rPr>
           <w:lang w:val="en-GB"/>
         </w:rPr>
-        <w:lastRenderedPageBreak/>
         <w:t xml:space="preserve">(6) </w:t>
       </w:r>
       <w:hyperlink r:id="rId40" w:history="1">

</xml_diff>

<commit_message>
Finished the PV power charger script and made some figures for report
</commit_message>
<xml_diff>
--- a/Energy/Justifications for design choices.docx
+++ b/Energy/Justifications for design choices.docx
@@ -947,6 +947,26 @@
         </w:rPr>
         <w:t>What is important to notice is that the cells all have different capacities.</w:t>
       </w:r>
+      <w:r>
+        <w:rPr>
+          <w:lang w:val="en-GB"/>
+        </w:rPr>
+        <w:t xml:space="preserve"> Also </w:t>
+      </w:r>
+      <w:proofErr w:type="spellStart"/>
+      <w:r>
+        <w:rPr>
+          <w:lang w:val="en-GB"/>
+        </w:rPr>
+        <w:t>behavour</w:t>
+      </w:r>
+      <w:proofErr w:type="spellEnd"/>
+      <w:r>
+        <w:rPr>
+          <w:lang w:val="en-GB"/>
+        </w:rPr>
+        <w:t xml:space="preserve"> at nearly charged an nearly fully discharged. Behaviour in rest part.</w:t>
+      </w:r>
     </w:p>
     <w:p>
       <w:pPr>
@@ -989,57 +1009,73 @@
         <w:rPr>
           <w:lang w:val="en-GB"/>
         </w:rPr>
-        <w:t xml:space="preserve">The provided solar panels are …, they are rated for … at … </w:t>
-      </w:r>
-      <w:r>
-        <w:rPr>
-          <w:lang w:val="en-GB"/>
-        </w:rPr>
-        <w:t>What is rated power etc?</w:t>
-      </w:r>
-    </w:p>
-    <w:p>
-      <w:pPr>
-        <w:rPr>
-          <w:lang w:val="en-GB"/>
-        </w:rPr>
-      </w:pPr>
-    </w:p>
-    <w:p>
-      <w:pPr>
-        <w:rPr>
-          <w:lang w:val="en-GB"/>
-        </w:rPr>
-      </w:pPr>
-      <w:r>
-        <w:rPr>
-          <w:lang w:val="en-GB"/>
-        </w:rPr>
-        <w:t>The PV panels are characterised by the</w:t>
-      </w:r>
-      <w:r>
-        <w:rPr>
-          <w:lang w:val="en-GB"/>
-        </w:rPr>
-        <w:t>ir</w:t>
-      </w:r>
-      <w:r>
-        <w:rPr>
-          <w:lang w:val="en-GB"/>
-        </w:rPr>
-        <w:t xml:space="preserve"> I-V curves.</w:t>
-      </w:r>
-      <w:r>
-        <w:rPr>
-          <w:lang w:val="en-GB"/>
-        </w:rPr>
-        <w:t xml:space="preserve"> To determine the I-V curves each panel was connected to the SMPS in the manner shown below</w:t>
-      </w:r>
-      <w:r>
-        <w:rPr>
-          <w:lang w:val="en-GB"/>
-        </w:rPr>
-        <w:t>. To get consistency between panels, each panel was activated using the provided lamp and not direct sunlight.</w:t>
+        <w:t xml:space="preserve">The provided </w:t>
+      </w:r>
+      <w:r>
+        <w:rPr>
+          <w:lang w:val="en-GB"/>
+        </w:rPr>
+        <w:t>PV</w:t>
+      </w:r>
+      <w:r>
+        <w:rPr>
+          <w:lang w:val="en-GB"/>
+        </w:rPr>
+        <w:t xml:space="preserve"> panels are</w:t>
+      </w:r>
+      <w:r>
+        <w:rPr>
+          <w:lang w:val="en-GB"/>
+        </w:rPr>
+        <w:t xml:space="preserve"> each rated for a maximum power of 1.15 W at a voltage of 5.0 V and current 230 mA.</w:t>
+      </w:r>
+      <w:r>
+        <w:rPr>
+          <w:lang w:val="en-GB"/>
+        </w:rPr>
+        <w:t xml:space="preserve"> Away from the maximum power point the performance of the panels can be determined from their I-V curve</w:t>
+      </w:r>
+      <w:r>
+        <w:rPr>
+          <w:lang w:val="en-GB"/>
+        </w:rPr>
+        <w:t>s</w:t>
+      </w:r>
+      <w:r>
+        <w:rPr>
+          <w:lang w:val="en-GB"/>
+        </w:rPr>
+        <w:t>. To find the I-V curves</w:t>
+      </w:r>
+      <w:r>
+        <w:rPr>
+          <w:lang w:val="en-GB"/>
+        </w:rPr>
+        <w:t xml:space="preserve"> each panel was connected to the SMPS operating in non-synchronous boost, they were then lit by the lamp and the duty cycle of the SMPS was varied while measurements of panel current and voltage were taken.</w:t>
+      </w:r>
+      <w:r>
+        <w:rPr>
+          <w:lang w:val="en-GB"/>
+        </w:rPr>
+        <w:t xml:space="preserve"> After processing the resulting data it was plotted in</w:t>
+      </w:r>
+      <w:r>
+        <w:rPr>
+          <w:lang w:val="en-GB"/>
+        </w:rPr>
+        <w:t xml:space="preserve"> </w:t>
+      </w:r>
+      <w:r>
+        <w:rPr>
+          <w:lang w:val="en-GB"/>
+        </w:rPr>
+        <w:t>figure ?</w:t>
+      </w:r>
+      <w:r>
+        <w:rPr>
+          <w:lang w:val="en-GB"/>
+        </w:rPr>
+        <w:t>:</w:t>
       </w:r>
     </w:p>
     <w:p>
@@ -1054,26 +1090,26 @@
           <w:lang w:val="en-GB"/>
         </w:rPr>
         <w:drawing>
-          <wp:anchor distT="0" distB="0" distL="114300" distR="114300" simplePos="0" relativeHeight="251670528" behindDoc="1" locked="0" layoutInCell="1" allowOverlap="1" wp14:anchorId="4532938E" wp14:editId="3086C230">
+          <wp:anchor distT="0" distB="0" distL="114300" distR="114300" simplePos="0" relativeHeight="251663360" behindDoc="1" locked="0" layoutInCell="1" allowOverlap="1" wp14:anchorId="67B36937" wp14:editId="388E18B1">
             <wp:simplePos x="0" y="0"/>
             <wp:positionH relativeFrom="column">
-              <wp:posOffset>-3810</wp:posOffset>
+              <wp:posOffset>-112533</wp:posOffset>
             </wp:positionH>
             <wp:positionV relativeFrom="paragraph">
-              <wp:posOffset>288391</wp:posOffset>
+              <wp:posOffset>125095</wp:posOffset>
             </wp:positionV>
-            <wp:extent cx="5756910" cy="2143760"/>
-            <wp:effectExtent l="0" t="0" r="0" b="2540"/>
+            <wp:extent cx="2979420" cy="2234565"/>
+            <wp:effectExtent l="0" t="0" r="5080" b="635"/>
             <wp:wrapTight wrapText="bothSides">
               <wp:wrapPolygon edited="0">
                 <wp:start x="0" y="0"/>
-                <wp:lineTo x="0" y="21498"/>
-                <wp:lineTo x="21538" y="21498"/>
-                <wp:lineTo x="21538" y="0"/>
+                <wp:lineTo x="0" y="21483"/>
+                <wp:lineTo x="21545" y="21483"/>
+                <wp:lineTo x="21545" y="0"/>
                 <wp:lineTo x="0" y="0"/>
               </wp:wrapPolygon>
             </wp:wrapTight>
-            <wp:docPr id="13" name="Bilde 13"/>
+            <wp:docPr id="6" name="Bilde 6"/>
             <wp:cNvGraphicFramePr>
               <a:graphicFrameLocks xmlns:a="http://schemas.openxmlformats.org/drawingml/2006/main" noChangeAspect="1"/>
             </wp:cNvGraphicFramePr>
@@ -1081,7 +1117,7 @@
               <a:graphicData uri="http://schemas.openxmlformats.org/drawingml/2006/picture">
                 <pic:pic xmlns:pic="http://schemas.openxmlformats.org/drawingml/2006/picture">
                   <pic:nvPicPr>
-                    <pic:cNvPr id="13" name="Bilde 13"/>
+                    <pic:cNvPr id="6" name="Bilde 6"/>
                     <pic:cNvPicPr/>
                   </pic:nvPicPr>
                   <pic:blipFill>
@@ -1099,7 +1135,7 @@
                   <pic:spPr>
                     <a:xfrm>
                       <a:off x="0" y="0"/>
-                      <a:ext cx="5756910" cy="2143760"/>
+                      <a:ext cx="2979420" cy="2234565"/>
                     </a:xfrm>
                     <a:prstGeom prst="rect">
                       <a:avLst/>
@@ -1124,40 +1160,32 @@
           <w:lang w:val="en-GB"/>
         </w:rPr>
       </w:pPr>
-    </w:p>
-    <w:p>
-      <w:pPr>
-        <w:rPr>
-          <w:lang w:val="en-GB"/>
-        </w:rPr>
-      </w:pPr>
       <w:r>
         <w:rPr>
           <w:noProof/>
           <w:lang w:val="en-GB"/>
         </w:rPr>
-        <w:lastRenderedPageBreak/>
         <w:drawing>
-          <wp:anchor distT="0" distB="0" distL="114300" distR="114300" simplePos="0" relativeHeight="251665408" behindDoc="1" locked="0" layoutInCell="1" allowOverlap="1" wp14:anchorId="0EC7806B" wp14:editId="49D70095">
+          <wp:anchor distT="0" distB="0" distL="114300" distR="114300" simplePos="0" relativeHeight="251664384" behindDoc="1" locked="0" layoutInCell="1" allowOverlap="1" wp14:anchorId="507591DD" wp14:editId="0BC96149">
             <wp:simplePos x="0" y="0"/>
             <wp:positionH relativeFrom="column">
-              <wp:posOffset>-663613</wp:posOffset>
+              <wp:posOffset>3339382</wp:posOffset>
             </wp:positionH>
             <wp:positionV relativeFrom="paragraph">
-              <wp:posOffset>1855521</wp:posOffset>
+              <wp:posOffset>45748</wp:posOffset>
             </wp:positionV>
-            <wp:extent cx="3539490" cy="2654300"/>
-            <wp:effectExtent l="0" t="0" r="3810" b="0"/>
+            <wp:extent cx="2853690" cy="2139950"/>
+            <wp:effectExtent l="0" t="0" r="3810" b="6350"/>
             <wp:wrapTight wrapText="bothSides">
               <wp:wrapPolygon edited="0">
                 <wp:start x="0" y="0"/>
-                <wp:lineTo x="0" y="21497"/>
-                <wp:lineTo x="21546" y="21497"/>
-                <wp:lineTo x="21546" y="0"/>
+                <wp:lineTo x="0" y="21536"/>
+                <wp:lineTo x="21533" y="21536"/>
+                <wp:lineTo x="21533" y="0"/>
                 <wp:lineTo x="0" y="0"/>
               </wp:wrapPolygon>
             </wp:wrapTight>
-            <wp:docPr id="8" name="Bilde 8"/>
+            <wp:docPr id="7" name="Bilde 7"/>
             <wp:cNvGraphicFramePr>
               <a:graphicFrameLocks xmlns:a="http://schemas.openxmlformats.org/drawingml/2006/main" noChangeAspect="1"/>
             </wp:cNvGraphicFramePr>
@@ -1165,7 +1193,7 @@
               <a:graphicData uri="http://schemas.openxmlformats.org/drawingml/2006/picture">
                 <pic:pic xmlns:pic="http://schemas.openxmlformats.org/drawingml/2006/picture">
                   <pic:nvPicPr>
-                    <pic:cNvPr id="8" name="Bilde 8"/>
+                    <pic:cNvPr id="7" name="Bilde 7"/>
                     <pic:cNvPicPr/>
                   </pic:nvPicPr>
                   <pic:blipFill>
@@ -1183,7 +1211,7 @@
                   <pic:spPr>
                     <a:xfrm>
                       <a:off x="0" y="0"/>
-                      <a:ext cx="3539490" cy="2654300"/>
+                      <a:ext cx="2853690" cy="2139950"/>
                     </a:xfrm>
                     <a:prstGeom prst="rect">
                       <a:avLst/>
@@ -1201,32 +1229,116 @@
           </wp:anchor>
         </w:drawing>
       </w:r>
+    </w:p>
+    <w:p>
+      <w:pPr>
+        <w:rPr>
+          <w:lang w:val="en-GB"/>
+        </w:rPr>
+      </w:pPr>
+    </w:p>
+    <w:p>
+      <w:pPr>
+        <w:rPr>
+          <w:lang w:val="en-GB"/>
+        </w:rPr>
+      </w:pPr>
+    </w:p>
+    <w:p>
+      <w:pPr>
+        <w:rPr>
+          <w:lang w:val="en-GB"/>
+        </w:rPr>
+      </w:pPr>
+    </w:p>
+    <w:p>
+      <w:pPr>
+        <w:rPr>
+          <w:lang w:val="en-GB"/>
+        </w:rPr>
+      </w:pPr>
+    </w:p>
+    <w:p>
+      <w:pPr>
+        <w:rPr>
+          <w:lang w:val="en-GB"/>
+        </w:rPr>
+      </w:pPr>
+    </w:p>
+    <w:p>
+      <w:pPr>
+        <w:rPr>
+          <w:lang w:val="en-GB"/>
+        </w:rPr>
+      </w:pPr>
+    </w:p>
+    <w:p>
+      <w:pPr>
+        <w:rPr>
+          <w:lang w:val="en-GB"/>
+        </w:rPr>
+      </w:pPr>
+    </w:p>
+    <w:p>
+      <w:pPr>
+        <w:rPr>
+          <w:lang w:val="en-GB"/>
+        </w:rPr>
+      </w:pPr>
+    </w:p>
+    <w:p>
+      <w:pPr>
+        <w:rPr>
+          <w:lang w:val="en-GB"/>
+        </w:rPr>
+      </w:pPr>
+    </w:p>
+    <w:p>
+      <w:pPr>
+        <w:rPr>
+          <w:lang w:val="en-GB"/>
+        </w:rPr>
+      </w:pPr>
+    </w:p>
+    <w:p>
+      <w:pPr>
+        <w:rPr>
+          <w:lang w:val="en-GB"/>
+        </w:rPr>
+      </w:pPr>
+    </w:p>
+    <w:p>
+      <w:pPr>
+        <w:rPr>
+          <w:lang w:val="en-GB"/>
+        </w:rPr>
+      </w:pPr>
       <w:r>
         <w:rPr>
           <w:noProof/>
           <w:lang w:val="en-GB"/>
         </w:rPr>
         <w:drawing>
-          <wp:anchor distT="0" distB="0" distL="114300" distR="114300" simplePos="0" relativeHeight="251666432" behindDoc="1" locked="0" layoutInCell="1" allowOverlap="1" wp14:anchorId="64DA79D2" wp14:editId="62562F4C">
+          <wp:anchor distT="0" distB="0" distL="114300" distR="114300" simplePos="0" relativeHeight="251665408" behindDoc="1" locked="0" layoutInCell="1" allowOverlap="1" wp14:anchorId="0EC7806B" wp14:editId="6DA93D92">
             <wp:simplePos x="0" y="0"/>
             <wp:positionH relativeFrom="column">
-              <wp:posOffset>2878455</wp:posOffset>
+              <wp:posOffset>-73025</wp:posOffset>
             </wp:positionH>
             <wp:positionV relativeFrom="paragraph">
-              <wp:posOffset>3614420</wp:posOffset>
+              <wp:posOffset>80010</wp:posOffset>
             </wp:positionV>
-            <wp:extent cx="3524250" cy="2642870"/>
-            <wp:effectExtent l="0" t="0" r="6350" b="0"/>
+            <wp:extent cx="2854325" cy="2139950"/>
+            <wp:effectExtent l="0" t="0" r="3175" b="6350"/>
             <wp:wrapTight wrapText="bothSides">
               <wp:wrapPolygon edited="0">
                 <wp:start x="0" y="0"/>
-                <wp:lineTo x="0" y="21486"/>
-                <wp:lineTo x="21561" y="21486"/>
-                <wp:lineTo x="21561" y="0"/>
+                <wp:lineTo x="0" y="21536"/>
+                <wp:lineTo x="21528" y="21536"/>
+                <wp:lineTo x="21528" y="0"/>
                 <wp:lineTo x="0" y="0"/>
               </wp:wrapPolygon>
             </wp:wrapTight>
-            <wp:docPr id="9" name="Bilde 9"/>
+            <wp:docPr id="8" name="Bilde 8"/>
             <wp:cNvGraphicFramePr>
               <a:graphicFrameLocks xmlns:a="http://schemas.openxmlformats.org/drawingml/2006/main" noChangeAspect="1"/>
             </wp:cNvGraphicFramePr>
@@ -1234,7 +1346,7 @@
               <a:graphicData uri="http://schemas.openxmlformats.org/drawingml/2006/picture">
                 <pic:pic xmlns:pic="http://schemas.openxmlformats.org/drawingml/2006/picture">
                   <pic:nvPicPr>
-                    <pic:cNvPr id="9" name="Bilde 9"/>
+                    <pic:cNvPr id="8" name="Bilde 8"/>
                     <pic:cNvPicPr/>
                   </pic:nvPicPr>
                   <pic:blipFill>
@@ -1252,7 +1364,7 @@
                   <pic:spPr>
                     <a:xfrm>
                       <a:off x="0" y="0"/>
-                      <a:ext cx="3524250" cy="2642870"/>
+                      <a:ext cx="2854325" cy="2139950"/>
                     </a:xfrm>
                     <a:prstGeom prst="rect">
                       <a:avLst/>
@@ -1276,26 +1388,26 @@
           <w:lang w:val="en-GB"/>
         </w:rPr>
         <w:drawing>
-          <wp:anchor distT="0" distB="0" distL="114300" distR="114300" simplePos="0" relativeHeight="251663360" behindDoc="1" locked="0" layoutInCell="1" allowOverlap="1" wp14:anchorId="67B36937" wp14:editId="2B24FE0F">
+          <wp:anchor distT="0" distB="0" distL="114300" distR="114300" simplePos="0" relativeHeight="251666432" behindDoc="1" locked="0" layoutInCell="1" allowOverlap="1" wp14:anchorId="64DA79D2" wp14:editId="2C8C6203">
             <wp:simplePos x="0" y="0"/>
             <wp:positionH relativeFrom="column">
-              <wp:posOffset>-709930</wp:posOffset>
+              <wp:posOffset>3338195</wp:posOffset>
             </wp:positionH>
             <wp:positionV relativeFrom="paragraph">
-              <wp:posOffset>1043305</wp:posOffset>
+              <wp:posOffset>167640</wp:posOffset>
             </wp:positionV>
-            <wp:extent cx="3531235" cy="2648585"/>
-            <wp:effectExtent l="0" t="0" r="0" b="5715"/>
+            <wp:extent cx="2774315" cy="2080895"/>
+            <wp:effectExtent l="0" t="0" r="0" b="1905"/>
             <wp:wrapTight wrapText="bothSides">
               <wp:wrapPolygon edited="0">
                 <wp:start x="0" y="0"/>
-                <wp:lineTo x="0" y="21543"/>
-                <wp:lineTo x="21518" y="21543"/>
-                <wp:lineTo x="21518" y="0"/>
+                <wp:lineTo x="0" y="21488"/>
+                <wp:lineTo x="21457" y="21488"/>
+                <wp:lineTo x="21457" y="0"/>
                 <wp:lineTo x="0" y="0"/>
               </wp:wrapPolygon>
             </wp:wrapTight>
-            <wp:docPr id="6" name="Bilde 6"/>
+            <wp:docPr id="9" name="Bilde 9"/>
             <wp:cNvGraphicFramePr>
               <a:graphicFrameLocks xmlns:a="http://schemas.openxmlformats.org/drawingml/2006/main" noChangeAspect="1"/>
             </wp:cNvGraphicFramePr>
@@ -1303,7 +1415,7 @@
               <a:graphicData uri="http://schemas.openxmlformats.org/drawingml/2006/picture">
                 <pic:pic xmlns:pic="http://schemas.openxmlformats.org/drawingml/2006/picture">
                   <pic:nvPicPr>
-                    <pic:cNvPr id="6" name="Bilde 6"/>
+                    <pic:cNvPr id="9" name="Bilde 9"/>
                     <pic:cNvPicPr/>
                   </pic:nvPicPr>
                   <pic:blipFill>
@@ -1321,7 +1433,7 @@
                   <pic:spPr>
                     <a:xfrm>
                       <a:off x="0" y="0"/>
-                      <a:ext cx="3531235" cy="2648585"/>
+                      <a:ext cx="2774315" cy="2080895"/>
                     </a:xfrm>
                     <a:prstGeom prst="rect">
                       <a:avLst/>
@@ -1339,32 +1451,176 @@
           </wp:anchor>
         </w:drawing>
       </w:r>
+    </w:p>
+    <w:p>
+      <w:pPr>
+        <w:rPr>
+          <w:lang w:val="en-GB"/>
+        </w:rPr>
+      </w:pPr>
+    </w:p>
+    <w:p>
+      <w:pPr>
+        <w:rPr>
+          <w:lang w:val="en-GB"/>
+        </w:rPr>
+      </w:pPr>
+    </w:p>
+    <w:p>
+      <w:pPr>
+        <w:rPr>
+          <w:lang w:val="en-GB"/>
+        </w:rPr>
+      </w:pPr>
+    </w:p>
+    <w:p>
+      <w:pPr>
+        <w:rPr>
+          <w:lang w:val="en-GB"/>
+        </w:rPr>
+      </w:pPr>
+    </w:p>
+    <w:p>
+      <w:pPr>
+        <w:rPr>
+          <w:lang w:val="en-GB"/>
+        </w:rPr>
+      </w:pPr>
+    </w:p>
+    <w:p>
+      <w:pPr>
+        <w:rPr>
+          <w:lang w:val="en-GB"/>
+        </w:rPr>
+      </w:pPr>
+    </w:p>
+    <w:p>
+      <w:pPr>
+        <w:rPr>
+          <w:lang w:val="en-GB"/>
+        </w:rPr>
+      </w:pPr>
+    </w:p>
+    <w:p>
+      <w:pPr>
+        <w:rPr>
+          <w:lang w:val="en-GB"/>
+        </w:rPr>
+      </w:pPr>
+    </w:p>
+    <w:p>
+      <w:pPr>
+        <w:rPr>
+          <w:lang w:val="en-GB"/>
+        </w:rPr>
+      </w:pPr>
+    </w:p>
+    <w:p>
+      <w:pPr>
+        <w:rPr>
+          <w:lang w:val="en-GB"/>
+        </w:rPr>
+      </w:pPr>
+    </w:p>
+    <w:p>
+      <w:pPr>
+        <w:rPr>
+          <w:lang w:val="en-GB"/>
+        </w:rPr>
+      </w:pPr>
+    </w:p>
+    <w:p>
+      <w:pPr>
+        <w:rPr>
+          <w:lang w:val="en-GB"/>
+        </w:rPr>
+      </w:pPr>
+      <w:r>
+        <w:rPr>
+          <w:lang w:val="en-GB"/>
+        </w:rPr>
+        <w:lastRenderedPageBreak/>
+        <w:t>Though the data is noisy, it is clear that all panels exhibit the standard I-V characteristics of a PV cell. That is, they behave as non-ideal current sources with a nearly constant current at low voltages and a rapid current reduction at high voltages (2).</w:t>
+      </w:r>
+      <w:r>
+        <w:rPr>
+          <w:lang w:val="en-GB"/>
+        </w:rPr>
+        <w:t xml:space="preserve"> Moreover, we see that the provided lamp activates the panels poorly as the peak power for each of the panels is only ~0.5 W.</w:t>
+      </w:r>
+    </w:p>
+    <w:p>
+      <w:pPr>
+        <w:rPr>
+          <w:lang w:val="en-GB"/>
+        </w:rPr>
+      </w:pPr>
+    </w:p>
+    <w:p>
+      <w:pPr>
+        <w:rPr>
+          <w:lang w:val="en-GB"/>
+        </w:rPr>
+      </w:pPr>
+    </w:p>
+    <w:p>
+      <w:pPr>
+        <w:rPr>
+          <w:lang w:val="en-GB"/>
+        </w:rPr>
+      </w:pPr>
+    </w:p>
+    <w:p>
+      <w:pPr>
+        <w:rPr>
+          <w:lang w:val="en-GB"/>
+        </w:rPr>
+      </w:pPr>
+      <w:r>
+        <w:rPr>
+          <w:lang w:val="en-GB"/>
+        </w:rPr>
+        <w:t xml:space="preserve">To determine their performance away from the maximum power point we can find the I-V curves of the panels. </w:t>
+      </w:r>
+      <w:r>
+        <w:rPr>
+          <w:lang w:val="en-GB"/>
+        </w:rPr>
+        <w:t>To do t</w:t>
+      </w:r>
+    </w:p>
+    <w:p>
+      <w:pPr>
+        <w:rPr>
+          <w:lang w:val="en-GB"/>
+        </w:rPr>
+      </w:pPr>
       <w:r>
         <w:rPr>
           <w:noProof/>
           <w:lang w:val="en-GB"/>
         </w:rPr>
         <w:drawing>
-          <wp:anchor distT="0" distB="0" distL="114300" distR="114300" simplePos="0" relativeHeight="251664384" behindDoc="1" locked="0" layoutInCell="1" allowOverlap="1" wp14:anchorId="507591DD" wp14:editId="617A2D64">
+          <wp:anchor distT="0" distB="0" distL="114300" distR="114300" simplePos="0" relativeHeight="251670528" behindDoc="1" locked="0" layoutInCell="1" allowOverlap="1" wp14:anchorId="4532938E" wp14:editId="243CCB30">
             <wp:simplePos x="0" y="0"/>
             <wp:positionH relativeFrom="column">
-              <wp:posOffset>2875941</wp:posOffset>
+              <wp:posOffset>801177</wp:posOffset>
             </wp:positionH>
             <wp:positionV relativeFrom="paragraph">
-              <wp:posOffset>1037590</wp:posOffset>
+              <wp:posOffset>124488</wp:posOffset>
             </wp:positionV>
-            <wp:extent cx="3531870" cy="2648585"/>
-            <wp:effectExtent l="0" t="0" r="0" b="5715"/>
+            <wp:extent cx="4189730" cy="1559560"/>
+            <wp:effectExtent l="0" t="0" r="1270" b="2540"/>
             <wp:wrapTight wrapText="bothSides">
               <wp:wrapPolygon edited="0">
                 <wp:start x="0" y="0"/>
-                <wp:lineTo x="0" y="21543"/>
-                <wp:lineTo x="21515" y="21543"/>
-                <wp:lineTo x="21515" y="0"/>
+                <wp:lineTo x="0" y="21459"/>
+                <wp:lineTo x="21541" y="21459"/>
+                <wp:lineTo x="21541" y="0"/>
                 <wp:lineTo x="0" y="0"/>
               </wp:wrapPolygon>
             </wp:wrapTight>
-            <wp:docPr id="7" name="Bilde 7"/>
+            <wp:docPr id="13" name="Bilde 13"/>
             <wp:cNvGraphicFramePr>
               <a:graphicFrameLocks xmlns:a="http://schemas.openxmlformats.org/drawingml/2006/main" noChangeAspect="1"/>
             </wp:cNvGraphicFramePr>
@@ -1372,7 +1628,7 @@
               <a:graphicData uri="http://schemas.openxmlformats.org/drawingml/2006/picture">
                 <pic:pic xmlns:pic="http://schemas.openxmlformats.org/drawingml/2006/picture">
                   <pic:nvPicPr>
-                    <pic:cNvPr id="7" name="Bilde 7"/>
+                    <pic:cNvPr id="13" name="Bilde 13"/>
                     <pic:cNvPicPr/>
                   </pic:nvPicPr>
                   <pic:blipFill>
@@ -1390,7 +1646,7 @@
                   <pic:spPr>
                     <a:xfrm>
                       <a:off x="0" y="0"/>
-                      <a:ext cx="3531870" cy="2648585"/>
+                      <a:ext cx="4189730" cy="1559560"/>
                     </a:xfrm>
                     <a:prstGeom prst="rect">
                       <a:avLst/>
@@ -1408,6 +1664,139 @@
           </wp:anchor>
         </w:drawing>
       </w:r>
+    </w:p>
+    <w:p>
+      <w:pPr>
+        <w:rPr>
+          <w:lang w:val="en-GB"/>
+        </w:rPr>
+      </w:pPr>
+    </w:p>
+    <w:p>
+      <w:pPr>
+        <w:rPr>
+          <w:lang w:val="en-GB"/>
+        </w:rPr>
+      </w:pPr>
+    </w:p>
+    <w:p>
+      <w:pPr>
+        <w:rPr>
+          <w:lang w:val="en-GB"/>
+        </w:rPr>
+      </w:pPr>
+    </w:p>
+    <w:p>
+      <w:pPr>
+        <w:rPr>
+          <w:lang w:val="en-GB"/>
+        </w:rPr>
+      </w:pPr>
+    </w:p>
+    <w:p>
+      <w:pPr>
+        <w:rPr>
+          <w:lang w:val="en-GB"/>
+        </w:rPr>
+      </w:pPr>
+    </w:p>
+    <w:p>
+      <w:pPr>
+        <w:rPr>
+          <w:lang w:val="en-GB"/>
+        </w:rPr>
+      </w:pPr>
+    </w:p>
+    <w:p>
+      <w:pPr>
+        <w:rPr>
+          <w:lang w:val="en-GB"/>
+        </w:rPr>
+      </w:pPr>
+    </w:p>
+    <w:p>
+      <w:pPr>
+        <w:rPr>
+          <w:lang w:val="en-GB"/>
+        </w:rPr>
+      </w:pPr>
+      <w:r>
+        <w:rPr>
+          <w:lang w:val="en-GB"/>
+        </w:rPr>
+        <w:t xml:space="preserve"> …, they are rated for … at … </w:t>
+      </w:r>
+      <w:r>
+        <w:rPr>
+          <w:lang w:val="en-GB"/>
+        </w:rPr>
+        <w:t>What is rated power etc?</w:t>
+      </w:r>
+    </w:p>
+    <w:p>
+      <w:pPr>
+        <w:rPr>
+          <w:lang w:val="en-GB"/>
+        </w:rPr>
+      </w:pPr>
+    </w:p>
+    <w:p>
+      <w:pPr>
+        <w:rPr>
+          <w:lang w:val="en-GB"/>
+        </w:rPr>
+      </w:pPr>
+      <w:r>
+        <w:rPr>
+          <w:lang w:val="en-GB"/>
+        </w:rPr>
+        <w:t>The PV panels are characterised by the</w:t>
+      </w:r>
+      <w:r>
+        <w:rPr>
+          <w:lang w:val="en-GB"/>
+        </w:rPr>
+        <w:t>ir</w:t>
+      </w:r>
+      <w:r>
+        <w:rPr>
+          <w:lang w:val="en-GB"/>
+        </w:rPr>
+        <w:t xml:space="preserve"> I-V curves.</w:t>
+      </w:r>
+      <w:r>
+        <w:rPr>
+          <w:lang w:val="en-GB"/>
+        </w:rPr>
+        <w:t xml:space="preserve"> To determine the I-V curves each panel was connected to the SMPS in the manner shown below</w:t>
+      </w:r>
+      <w:r>
+        <w:rPr>
+          <w:lang w:val="en-GB"/>
+        </w:rPr>
+        <w:t>. To get consistency between panels, each panel was activated using the provided lamp and not direct sunlight.</w:t>
+      </w:r>
+    </w:p>
+    <w:p>
+      <w:pPr>
+        <w:rPr>
+          <w:lang w:val="en-GB"/>
+        </w:rPr>
+      </w:pPr>
+    </w:p>
+    <w:p>
+      <w:pPr>
+        <w:rPr>
+          <w:lang w:val="en-GB"/>
+        </w:rPr>
+      </w:pPr>
+    </w:p>
+    <w:p>
+      <w:pPr>
+        <w:rPr>
+          <w:lang w:val="en-GB"/>
+        </w:rPr>
+      </w:pPr>
       <w:r>
         <w:rPr>
           <w:lang w:val="en-GB"/>
@@ -1538,6 +1927,75 @@
           <w:lang w:val="en-GB"/>
         </w:rPr>
       </w:pPr>
+      <w:r>
+        <w:rPr>
+          <w:noProof/>
+          <w:lang w:val="en-GB"/>
+        </w:rPr>
+        <w:drawing>
+          <wp:anchor distT="0" distB="0" distL="114300" distR="114300" simplePos="0" relativeHeight="251678720" behindDoc="1" locked="0" layoutInCell="1" allowOverlap="1" wp14:anchorId="3D57A840" wp14:editId="33AA28B0">
+            <wp:simplePos x="0" y="0"/>
+            <wp:positionH relativeFrom="column">
+              <wp:posOffset>3178838</wp:posOffset>
+            </wp:positionH>
+            <wp:positionV relativeFrom="paragraph">
+              <wp:posOffset>133350</wp:posOffset>
+            </wp:positionV>
+            <wp:extent cx="3028950" cy="2272030"/>
+            <wp:effectExtent l="0" t="0" r="6350" b="1270"/>
+            <wp:wrapTight wrapText="bothSides">
+              <wp:wrapPolygon edited="0">
+                <wp:start x="0" y="0"/>
+                <wp:lineTo x="0" y="21491"/>
+                <wp:lineTo x="21555" y="21491"/>
+                <wp:lineTo x="21555" y="0"/>
+                <wp:lineTo x="0" y="0"/>
+              </wp:wrapPolygon>
+            </wp:wrapTight>
+            <wp:docPr id="3" name="Bilde 3"/>
+            <wp:cNvGraphicFramePr>
+              <a:graphicFrameLocks xmlns:a="http://schemas.openxmlformats.org/drawingml/2006/main" noChangeAspect="1"/>
+            </wp:cNvGraphicFramePr>
+            <a:graphic xmlns:a="http://schemas.openxmlformats.org/drawingml/2006/main">
+              <a:graphicData uri="http://schemas.openxmlformats.org/drawingml/2006/picture">
+                <pic:pic xmlns:pic="http://schemas.openxmlformats.org/drawingml/2006/picture">
+                  <pic:nvPicPr>
+                    <pic:cNvPr id="3" name="Bilde 3"/>
+                    <pic:cNvPicPr/>
+                  </pic:nvPicPr>
+                  <pic:blipFill>
+                    <a:blip r:embed="rId11" cstate="print">
+                      <a:extLst>
+                        <a:ext uri="{28A0092B-C50C-407E-A947-70E740481C1C}">
+                          <a14:useLocalDpi xmlns:a14="http://schemas.microsoft.com/office/drawing/2010/main" val="0"/>
+                        </a:ext>
+                      </a:extLst>
+                    </a:blip>
+                    <a:stretch>
+                      <a:fillRect/>
+                    </a:stretch>
+                  </pic:blipFill>
+                  <pic:spPr>
+                    <a:xfrm>
+                      <a:off x="0" y="0"/>
+                      <a:ext cx="3028950" cy="2272030"/>
+                    </a:xfrm>
+                    <a:prstGeom prst="rect">
+                      <a:avLst/>
+                    </a:prstGeom>
+                  </pic:spPr>
+                </pic:pic>
+              </a:graphicData>
+            </a:graphic>
+            <wp14:sizeRelH relativeFrom="page">
+              <wp14:pctWidth>0</wp14:pctWidth>
+            </wp14:sizeRelH>
+            <wp14:sizeRelV relativeFrom="page">
+              <wp14:pctHeight>0</wp14:pctHeight>
+            </wp14:sizeRelV>
+          </wp:anchor>
+        </w:drawing>
+      </w:r>
     </w:p>
     <w:p>
       <w:pPr>
@@ -1568,7 +2026,213 @@
         <w:rPr>
           <w:lang w:val="en-GB"/>
         </w:rPr>
-        <w:t xml:space="preserve"> Its characteristics vary with mode of operation, input power, output voltage and many other factors. However, as will be discussed in later sections, for the energy submodule the SMPS will be operating in buck mode with an output voltage in the range 2.4</w:t>
+        <w:t xml:space="preserve"> Its characteristics vary with mode of operation, input power, output voltage and many other factors. </w:t>
+      </w:r>
+      <w:r>
+        <w:rPr>
+          <w:lang w:val="en-GB"/>
+        </w:rPr>
+        <w:t>A</w:t>
+      </w:r>
+      <w:r>
+        <w:rPr>
+          <w:lang w:val="en-GB"/>
+        </w:rPr>
+        <w:t xml:space="preserve">s will be discussed in later sections, for the energy submodule </w:t>
+      </w:r>
+      <w:r>
+        <w:rPr>
+          <w:lang w:val="en-GB"/>
+        </w:rPr>
+        <w:t>the SMPS will be operated in non-synchronous boost mode.</w:t>
+      </w:r>
+      <w:r>
+        <w:rPr>
+          <w:lang w:val="en-GB"/>
+        </w:rPr>
+        <w:t xml:space="preserve"> The most important </w:t>
+      </w:r>
+      <w:r>
+        <w:rPr>
+          <w:lang w:val="en-GB"/>
+        </w:rPr>
+        <w:t xml:space="preserve">part of the SMPS performance for the energy submodule is its efficiency. </w:t>
+      </w:r>
+      <w:r>
+        <w:rPr>
+          <w:lang w:val="en-GB"/>
+        </w:rPr>
+        <w:t xml:space="preserve">attribute </w:t>
+      </w:r>
+      <w:r>
+        <w:rPr>
+          <w:i/>
+          <w:iCs/>
+          <w:lang w:val="en-GB"/>
+        </w:rPr>
+        <w:t>efficiency</w:t>
+      </w:r>
+      <w:r>
+        <w:rPr>
+          <w:lang w:val="en-GB"/>
+        </w:rPr>
+        <w:t xml:space="preserve"> is </w:t>
+      </w:r>
+    </w:p>
+    <w:p>
+      <w:pPr>
+        <w:rPr>
+          <w:lang w:val="en-GB"/>
+        </w:rPr>
+      </w:pPr>
+    </w:p>
+    <w:p>
+      <w:pPr>
+        <w:rPr>
+          <w:lang w:val="en-GB"/>
+        </w:rPr>
+      </w:pPr>
+    </w:p>
+    <w:p>
+      <w:pPr>
+        <w:rPr>
+          <w:lang w:val="en-GB"/>
+        </w:rPr>
+      </w:pPr>
+      <w:r>
+        <w:rPr>
+          <w:lang w:val="en-GB"/>
+        </w:rPr>
+        <w:lastRenderedPageBreak/>
+        <w:t xml:space="preserve">only </w:t>
+      </w:r>
+      <w:r>
+        <w:rPr>
+          <w:lang w:val="en-GB"/>
+        </w:rPr>
+        <w:t xml:space="preserve">non-synchronous boost mode will be most important. </w:t>
+      </w:r>
+    </w:p>
+    <w:p>
+      <w:pPr>
+        <w:rPr>
+          <w:lang w:val="en-GB"/>
+        </w:rPr>
+      </w:pPr>
+    </w:p>
+    <w:p>
+      <w:pPr>
+        <w:rPr>
+          <w:lang w:val="en-GB"/>
+        </w:rPr>
+      </w:pPr>
+      <w:r>
+        <w:rPr>
+          <w:lang w:val="en-GB"/>
+        </w:rPr>
+        <w:t xml:space="preserve"> SMPS will be operating in </w:t>
+      </w:r>
+      <w:r>
+        <w:rPr>
+          <w:lang w:val="en-GB"/>
+        </w:rPr>
+        <w:t xml:space="preserve">non-synchronous boost mode. For this project the </w:t>
+      </w:r>
+    </w:p>
+    <w:p>
+      <w:pPr>
+        <w:rPr>
+          <w:lang w:val="en-GB"/>
+        </w:rPr>
+      </w:pPr>
+    </w:p>
+    <w:p>
+      <w:pPr>
+        <w:rPr>
+          <w:lang w:val="en-GB"/>
+        </w:rPr>
+      </w:pPr>
+    </w:p>
+    <w:p>
+      <w:pPr>
+        <w:rPr>
+          <w:lang w:val="en-GB"/>
+        </w:rPr>
+      </w:pPr>
+    </w:p>
+    <w:p>
+      <w:pPr>
+        <w:rPr>
+          <w:lang w:val="en-GB"/>
+        </w:rPr>
+      </w:pPr>
+    </w:p>
+    <w:p>
+      <w:pPr>
+        <w:rPr>
+          <w:lang w:val="en-GB"/>
+        </w:rPr>
+      </w:pPr>
+    </w:p>
+    <w:p>
+      <w:pPr>
+        <w:rPr>
+          <w:lang w:val="en-GB"/>
+        </w:rPr>
+      </w:pPr>
+    </w:p>
+    <w:p>
+      <w:pPr>
+        <w:rPr>
+          <w:lang w:val="en-GB"/>
+        </w:rPr>
+      </w:pPr>
+    </w:p>
+    <w:p>
+      <w:pPr>
+        <w:rPr>
+          <w:lang w:val="en-GB"/>
+        </w:rPr>
+      </w:pPr>
+    </w:p>
+    <w:p>
+      <w:pPr>
+        <w:rPr>
+          <w:lang w:val="en-GB"/>
+        </w:rPr>
+      </w:pPr>
+      <w:r>
+        <w:rPr>
+          <w:lang w:val="en-GB"/>
+        </w:rPr>
+        <w:t xml:space="preserve">The SMPS will be controlled by a closed loop controller and as such </w:t>
+      </w:r>
+    </w:p>
+    <w:p>
+      <w:pPr>
+        <w:rPr>
+          <w:lang w:val="en-GB"/>
+        </w:rPr>
+      </w:pPr>
+    </w:p>
+    <w:p>
+      <w:pPr>
+        <w:rPr>
+          <w:lang w:val="en-GB"/>
+        </w:rPr>
+      </w:pPr>
+    </w:p>
+    <w:p>
+      <w:pPr>
+        <w:rPr>
+          <w:lang w:val="en-GB"/>
+        </w:rPr>
+      </w:pPr>
+      <w:r>
+        <w:rPr>
+          <w:lang w:val="en-GB"/>
+        </w:rPr>
+        <w:t>buck mode with an output voltage in the range 2.4</w:t>
       </w:r>
       <w:r>
         <w:rPr>
@@ -1589,12 +2253,32 @@
           <w:lang w:val="en-GB"/>
         </w:rPr>
       </w:pPr>
+    </w:p>
+    <w:p>
+      <w:pPr>
+        <w:rPr>
+          <w:lang w:val="en-GB"/>
+        </w:rPr>
+      </w:pPr>
+    </w:p>
+    <w:p>
+      <w:pPr>
+        <w:rPr>
+          <w:lang w:val="en-GB"/>
+        </w:rPr>
+      </w:pPr>
+    </w:p>
+    <w:p>
+      <w:pPr>
+        <w:rPr>
+          <w:lang w:val="en-GB"/>
+        </w:rPr>
+      </w:pPr>
       <w:r>
         <w:rPr>
           <w:noProof/>
           <w:lang w:val="en-GB"/>
         </w:rPr>
-        <w:lastRenderedPageBreak/>
         <w:drawing>
           <wp:anchor distT="0" distB="0" distL="114300" distR="114300" simplePos="0" relativeHeight="251667456" behindDoc="1" locked="0" layoutInCell="1" allowOverlap="1" wp14:anchorId="0FFD9C2E" wp14:editId="7E783650">
             <wp:simplePos x="0" y="0"/>
@@ -1629,7 +2313,7 @@
                     </pic:cNvPicPr>
                   </pic:nvPicPr>
                   <pic:blipFill>
-                    <a:blip r:embed="rId11" cstate="print">
+                    <a:blip r:embed="rId12" cstate="print">
                       <a:extLst>
                         <a:ext uri="{28A0092B-C50C-407E-A947-70E740481C1C}">
                           <a14:useLocalDpi xmlns:a14="http://schemas.microsoft.com/office/drawing/2010/main" val="0"/>
@@ -2192,6 +2876,7 @@
         <w:rPr>
           <w:lang w:val="en-GB"/>
         </w:rPr>
+        <w:lastRenderedPageBreak/>
         <w:t>As we want the PV array to have a high average output all four PV panels will be used. Using all four PV panels there are four different ways that the panels could feasibly be connected.</w:t>
       </w:r>
     </w:p>
@@ -2262,7 +2947,6 @@
           <w:noProof/>
           <w:lang w:val="en-GB"/>
         </w:rPr>
-        <w:lastRenderedPageBreak/>
         <w:drawing>
           <wp:anchor distT="0" distB="0" distL="114300" distR="114300" simplePos="0" relativeHeight="251673600" behindDoc="1" locked="0" layoutInCell="1" allowOverlap="1" wp14:anchorId="101A0484" wp14:editId="767F669C">
             <wp:simplePos x="0" y="0"/>
@@ -2315,7 +2999,7 @@
                     <pic:cNvPicPr/>
                   </pic:nvPicPr>
                   <pic:blipFill>
-                    <a:blip r:embed="rId12" cstate="print">
+                    <a:blip r:embed="rId13" cstate="print">
                       <a:extLst>
                         <a:ext uri="{28A0092B-C50C-407E-A947-70E740481C1C}">
                           <a14:useLocalDpi xmlns:a14="http://schemas.microsoft.com/office/drawing/2010/main" val="0"/>
@@ -2408,7 +3092,7 @@
                     <pic:cNvPicPr/>
                   </pic:nvPicPr>
                   <pic:blipFill>
-                    <a:blip r:embed="rId13" cstate="print">
+                    <a:blip r:embed="rId14" cstate="print">
                       <a:extLst>
                         <a:ext uri="{28A0092B-C50C-407E-A947-70E740481C1C}">
                           <a14:useLocalDpi xmlns:a14="http://schemas.microsoft.com/office/drawing/2010/main" val="0"/>
@@ -2490,7 +3174,7 @@
                     <pic:cNvPicPr/>
                   </pic:nvPicPr>
                   <pic:blipFill>
-                    <a:blip r:embed="rId14" cstate="print">
+                    <a:blip r:embed="rId15" cstate="print">
                       <a:extLst>
                         <a:ext uri="{28A0092B-C50C-407E-A947-70E740481C1C}">
                           <a14:useLocalDpi xmlns:a14="http://schemas.microsoft.com/office/drawing/2010/main" val="0"/>
@@ -2584,7 +3268,7 @@
                     <pic:cNvPicPr/>
                   </pic:nvPicPr>
                   <pic:blipFill>
-                    <a:blip r:embed="rId15" cstate="print">
+                    <a:blip r:embed="rId16" cstate="print">
                       <a:extLst>
                         <a:ext uri="{28A0092B-C50C-407E-A947-70E740481C1C}">
                           <a14:useLocalDpi xmlns:a14="http://schemas.microsoft.com/office/drawing/2010/main" val="0"/>
@@ -3191,7 +3875,7 @@
           <w:lang w:val="en-GB"/>
         </w:rPr>
       </w:pPr>
-      <w:hyperlink r:id="rId16" w:history="1">
+      <w:hyperlink r:id="rId17" w:history="1">
         <w:r>
           <w:rPr>
             <w:rStyle w:val="Hyperkobling"/>
@@ -3431,7 +4115,7 @@
                     <pic:cNvPicPr/>
                   </pic:nvPicPr>
                   <pic:blipFill>
-                    <a:blip r:embed="rId17">
+                    <a:blip r:embed="rId18">
                       <a:extLst>
                         <a:ext uri="{28A0092B-C50C-407E-A947-70E740481C1C}">
                           <a14:useLocalDpi xmlns:a14="http://schemas.microsoft.com/office/drawing/2010/main" val="0"/>
@@ -3574,7 +4258,7 @@
                     <pic:cNvPicPr/>
                   </pic:nvPicPr>
                   <pic:blipFill>
-                    <a:blip r:embed="rId18">
+                    <a:blip r:embed="rId19">
                       <a:extLst>
                         <a:ext uri="{28A0092B-C50C-407E-A947-70E740481C1C}">
                           <a14:useLocalDpi xmlns:a14="http://schemas.microsoft.com/office/drawing/2010/main" val="0"/>
@@ -3781,6 +4465,7 @@
         <w:rPr>
           <w:lang w:val="en-GB"/>
         </w:rPr>
+        <w:lastRenderedPageBreak/>
         <w:t xml:space="preserve">Disadvantage of pure parallel connection is that voltage is lower. To charge the batteries we use the SMPS in a buck configuration, and the voltage is therefore stepped down. Thus, if the voltage of the PV array is not higher than the charging voltage of the battery then we won’t be able to charge at all. The advantage of </w:t>
       </w:r>
       <w:r>
@@ -3857,7 +4542,6 @@
         <w:rPr>
           <w:lang w:val="en-GB"/>
         </w:rPr>
-        <w:lastRenderedPageBreak/>
         <w:t>What is the maximum power drawn by the batteries?</w:t>
       </w:r>
       <w:r>
@@ -4040,7 +4724,7 @@
           <w:lang w:val="en-US"/>
         </w:rPr>
       </w:pPr>
-      <w:hyperlink r:id="rId19" w:tgtFrame="_blank" w:history="1">
+      <w:hyperlink r:id="rId20" w:tgtFrame="_blank" w:history="1">
         <w:r>
           <w:rPr>
             <w:rStyle w:val="normaltextrun"/>
@@ -4085,7 +4769,7 @@
           <w:lang w:val="en-GB"/>
         </w:rPr>
       </w:pPr>
-      <w:hyperlink r:id="rId20" w:history="1">
+      <w:hyperlink r:id="rId21" w:history="1">
         <w:r>
           <w:rPr>
             <w:rStyle w:val="Hyperkobling"/>
@@ -4246,6 +4930,74 @@
           <w:lang w:val="en-GB"/>
         </w:rPr>
       </w:pPr>
+    </w:p>
+    <w:p>
+      <w:pPr>
+        <w:rPr>
+          <w:lang w:val="en-GB"/>
+        </w:rPr>
+      </w:pPr>
+      <w:r>
+        <w:rPr>
+          <w:lang w:val="en-GB"/>
+        </w:rPr>
+        <w:t>We want to capture as much as possible of the solar power</w:t>
+      </w:r>
+    </w:p>
+    <w:p>
+      <w:pPr>
+        <w:rPr>
+          <w:lang w:val="en-GB"/>
+        </w:rPr>
+      </w:pPr>
+    </w:p>
+    <w:p>
+      <w:pPr>
+        <w:rPr>
+          <w:lang w:val="en-GB"/>
+        </w:rPr>
+      </w:pPr>
+      <w:r>
+        <w:rPr>
+          <w:lang w:val="en-GB"/>
+        </w:rPr>
+        <w:lastRenderedPageBreak/>
+        <w:t>The rover has a quite high power consumption and drive alone can reach a peak power of ~10 W.   12.75 W</w:t>
+      </w:r>
+      <w:r>
+        <w:rPr>
+          <w:lang w:val="en-GB"/>
+        </w:rPr>
+        <w:t>. For high power output we need many cells</w:t>
+      </w:r>
+    </w:p>
+    <w:p>
+      <w:pPr>
+        <w:rPr>
+          <w:lang w:val="en-GB"/>
+        </w:rPr>
+      </w:pPr>
+    </w:p>
+    <w:p>
+      <w:pPr>
+        <w:rPr>
+          <w:lang w:val="en-GB"/>
+        </w:rPr>
+      </w:pPr>
+    </w:p>
+    <w:p>
+      <w:pPr>
+        <w:rPr>
+          <w:lang w:val="en-GB"/>
+        </w:rPr>
+      </w:pPr>
+    </w:p>
+    <w:p>
+      <w:pPr>
+        <w:rPr>
+          <w:lang w:val="en-GB"/>
+        </w:rPr>
+      </w:pPr>
       <w:r>
         <w:rPr>
           <w:lang w:val="en-GB"/>
@@ -4392,7 +5144,6 @@
         <w:rPr>
           <w:lang w:val="en-GB"/>
         </w:rPr>
-        <w:lastRenderedPageBreak/>
         <w:t xml:space="preserve">Actually use internal current sensor, </w:t>
       </w:r>
       <w:r>
@@ -4451,7 +5202,7 @@
           <w:lang w:val="en-GB"/>
         </w:rPr>
       </w:pPr>
-      <w:hyperlink r:id="rId21" w:history="1">
+      <w:hyperlink r:id="rId22" w:history="1">
         <w:r>
           <w:rPr>
             <w:rStyle w:val="Hyperkobling"/>
@@ -4702,6 +5453,7 @@
         <w:rPr>
           <w:lang w:val="en-GB"/>
         </w:rPr>
+        <w:lastRenderedPageBreak/>
         <w:t>Constant voltage is not very power hungry and is only used to top up on the charge.</w:t>
       </w:r>
     </w:p>
@@ -4731,7 +5483,7 @@
           <w:lang w:val="en-GB"/>
         </w:rPr>
       </w:pPr>
-      <w:hyperlink r:id="rId22" w:history="1">
+      <w:hyperlink r:id="rId23" w:history="1">
         <w:r>
           <w:rPr>
             <w:rStyle w:val="Hyperkobling"/>
@@ -4913,7 +5665,7 @@
           <w:lang w:val="en-GB"/>
         </w:rPr>
       </w:pPr>
-      <w:hyperlink r:id="rId23" w:history="1">
+      <w:hyperlink r:id="rId24" w:history="1">
         <w:r>
           <w:rPr>
             <w:rStyle w:val="Hyperkobling"/>
@@ -5054,7 +5806,7 @@
         </w:rPr>
         <w:t xml:space="preserve">Relay: </w:t>
       </w:r>
-      <w:hyperlink r:id="rId24" w:history="1">
+      <w:hyperlink r:id="rId25" w:history="1">
         <w:r>
           <w:rPr>
             <w:rStyle w:val="Hyperkobling"/>
@@ -5255,7 +6007,7 @@
           <w:lang w:val="en-GB"/>
         </w:rPr>
       </w:pPr>
-      <w:hyperlink r:id="rId25" w:history="1">
+      <w:hyperlink r:id="rId26" w:history="1">
         <w:r>
           <w:rPr>
             <w:rStyle w:val="Hyperkobling"/>
@@ -5310,7 +6062,7 @@
           <w:lang w:val="en-GB"/>
         </w:rPr>
       </w:pPr>
-      <w:hyperlink r:id="rId26" w:history="1">
+      <w:hyperlink r:id="rId27" w:history="1">
         <w:r>
           <w:rPr>
             <w:rStyle w:val="Hyperkobling"/>
@@ -5336,6 +6088,7 @@
         <w:rPr>
           <w:lang w:val="en-GB"/>
         </w:rPr>
+        <w:lastRenderedPageBreak/>
         <w:t>As shown in this paper pulse charging can be combined with constant voltage at the end, but still pulsating.</w:t>
       </w:r>
       <w:r>
@@ -5364,7 +6117,7 @@
           <w:lang w:val="en-GB"/>
         </w:rPr>
       </w:pPr>
-      <w:hyperlink r:id="rId27" w:history="1">
+      <w:hyperlink r:id="rId28" w:history="1">
         <w:r>
           <w:rPr>
             <w:rStyle w:val="Hyperkobling"/>
@@ -5413,7 +6166,7 @@
           <w:lang w:val="en-GB"/>
         </w:rPr>
       </w:pPr>
-      <w:hyperlink r:id="rId28" w:history="1">
+      <w:hyperlink r:id="rId29" w:history="1">
         <w:r>
           <w:rPr>
             <w:rStyle w:val="Hyperkobling"/>
@@ -5480,7 +6233,7 @@
           <w:lang w:val="en-GB"/>
         </w:rPr>
       </w:pPr>
-      <w:hyperlink r:id="rId29" w:history="1">
+      <w:hyperlink r:id="rId30" w:history="1">
         <w:r>
           <w:rPr>
             <w:rStyle w:val="Hyperkobling"/>
@@ -5522,7 +6275,7 @@
           <w:lang w:val="en-GB"/>
         </w:rPr>
       </w:pPr>
-      <w:hyperlink r:id="rId30" w:history="1">
+      <w:hyperlink r:id="rId31" w:history="1">
         <w:r>
           <w:rPr>
             <w:rStyle w:val="Hyperkobling"/>
@@ -5584,7 +6337,7 @@
           <w:lang w:val="en-GB"/>
         </w:rPr>
       </w:pPr>
-      <w:hyperlink r:id="rId31" w:history="1">
+      <w:hyperlink r:id="rId32" w:history="1">
         <w:r>
           <w:rPr>
             <w:rStyle w:val="Hyperkobling"/>
@@ -5777,6 +6530,26 @@
         <w:rPr>
           <w:lang w:val="en-GB"/>
         </w:rPr>
+        <w:t>Voltage measurements only have a accuracy of ~4 mV</w:t>
+      </w:r>
+    </w:p>
+    <w:p>
+      <w:pPr>
+        <w:rPr>
+          <w:lang w:val="en-GB"/>
+        </w:rPr>
+      </w:pPr>
+    </w:p>
+    <w:p>
+      <w:pPr>
+        <w:rPr>
+          <w:lang w:val="en-GB"/>
+        </w:rPr>
+      </w:pPr>
+      <w:r>
+        <w:rPr>
+          <w:lang w:val="en-GB"/>
+        </w:rPr>
         <w:t>Method for SOC:</w:t>
       </w:r>
     </w:p>
@@ -5786,7 +6559,7 @@
           <w:lang w:val="en-GB"/>
         </w:rPr>
       </w:pPr>
-      <w:hyperlink r:id="rId32" w:history="1">
+      <w:hyperlink r:id="rId33" w:history="1">
         <w:r>
           <w:rPr>
             <w:rStyle w:val="Hyperkobling"/>
@@ -5839,6 +6612,7 @@
         <w:rPr>
           <w:lang w:val="en-GB"/>
         </w:rPr>
+        <w:lastRenderedPageBreak/>
         <w:t>Impedance method could have worked, but SMPS might not be quick enough to give the current</w:t>
       </w:r>
       <w:r>
@@ -5930,6 +6704,26 @@
           <w:lang w:val="en-GB"/>
         </w:rPr>
         <w:t>, 1% update each cycle</w:t>
+      </w:r>
+    </w:p>
+    <w:p>
+      <w:pPr>
+        <w:rPr>
+          <w:lang w:val="en-GB"/>
+        </w:rPr>
+      </w:pPr>
+    </w:p>
+    <w:p>
+      <w:pPr>
+        <w:rPr>
+          <w:lang w:val="en-GB"/>
+        </w:rPr>
+      </w:pPr>
+      <w:r>
+        <w:rPr>
+          <w:lang w:val="en-GB"/>
+        </w:rPr>
+        <w:t>Range estimation</w:t>
       </w:r>
     </w:p>
     <w:p>
@@ -5960,7 +6754,6 @@
           <w:bCs/>
           <w:lang w:val="en-GB"/>
         </w:rPr>
-        <w:lastRenderedPageBreak/>
         <w:t>SOH:</w:t>
       </w:r>
     </w:p>
@@ -5990,7 +6783,7 @@
           <w:lang w:val="en-GB"/>
         </w:rPr>
       </w:pPr>
-      <w:hyperlink r:id="rId33" w:history="1">
+      <w:hyperlink r:id="rId34" w:history="1">
         <w:r>
           <w:rPr>
             <w:rStyle w:val="Hyperkobling"/>
@@ -6236,6 +7029,7 @@
         <w:rPr>
           <w:lang w:val="en-GB"/>
         </w:rPr>
+        <w:lastRenderedPageBreak/>
         <w:t>Cell3 voltage</w:t>
       </w:r>
     </w:p>
@@ -6354,7 +7148,7 @@
           <w:lang w:val="en-GB"/>
         </w:rPr>
       </w:pPr>
-      <w:hyperlink r:id="rId34" w:history="1">
+      <w:hyperlink r:id="rId35" w:history="1">
         <w:r>
           <w:rPr>
             <w:rStyle w:val="Hyperkobling"/>
@@ -6522,7 +7316,7 @@
           <w:lang w:val="en-GB"/>
         </w:rPr>
       </w:pPr>
-      <w:hyperlink r:id="rId35" w:history="1">
+      <w:hyperlink r:id="rId36" w:history="1">
         <w:r>
           <w:rPr>
             <w:rStyle w:val="Hyperkobling"/>
@@ -6740,6 +7534,7 @@
         <w:rPr>
           <w:lang w:val="en-GB"/>
         </w:rPr>
+        <w:lastRenderedPageBreak/>
         <w:t>Needs to shut itself down when too much power has been drawn, if not we might damage batteries.</w:t>
       </w:r>
     </w:p>
@@ -6920,7 +7715,6 @@
           <w:noProof/>
           <w:lang w:val="en-GB"/>
         </w:rPr>
-        <w:lastRenderedPageBreak/>
         <w:drawing>
           <wp:anchor distT="0" distB="0" distL="114300" distR="114300" simplePos="0" relativeHeight="251677696" behindDoc="1" locked="0" layoutInCell="1" allowOverlap="1" wp14:anchorId="5BD0AB23" wp14:editId="73528CA7">
             <wp:simplePos x="0" y="0"/>
@@ -6953,7 +7747,7 @@
                     <pic:cNvPicPr/>
                   </pic:nvPicPr>
                   <pic:blipFill>
-                    <a:blip r:embed="rId36" cstate="print">
+                    <a:blip r:embed="rId37" cstate="print">
                       <a:extLst>
                         <a:ext uri="{28A0092B-C50C-407E-A947-70E740481C1C}">
                           <a14:useLocalDpi xmlns:a14="http://schemas.microsoft.com/office/drawing/2010/main" val="0"/>
@@ -7193,7 +7987,14 @@
         <w:rPr>
           <w:lang w:val="en-GB"/>
         </w:rPr>
-        <w:t xml:space="preserve"> output voltage, by increasing the duty cycle. As both the current and the voltage increases on the output, the output power increases. Assuming </w:t>
+        <w:t xml:space="preserve"> output voltage, by increasing the duty cycle. As both the current and the voltage increases on the output, the output power </w:t>
+      </w:r>
+      <w:r>
+        <w:rPr>
+          <w:lang w:val="en-GB"/>
+        </w:rPr>
+        <w:lastRenderedPageBreak/>
+        <w:t xml:space="preserve">increases. Assuming </w:t>
       </w:r>
       <w:r>
         <w:rPr>
@@ -7289,14 +8090,7 @@
         <w:rPr>
           <w:lang w:val="en-GB"/>
         </w:rPr>
-        <w:t xml:space="preserve">From this analysis we see that we want to operate to the right of the power peak, then any time the current reference increases we will move closer to the power peak. If we try to demand more power from the solar panels than they can increase, then the duty cycle will raise to 1. By detecting whether the duty cycle is 1 then we can determine whether the PV array is able to supply the demanded power. If the duty cycle is 1, we know that the PV array </w:t>
-      </w:r>
-      <w:r>
-        <w:rPr>
-          <w:lang w:val="en-GB"/>
-        </w:rPr>
-        <w:lastRenderedPageBreak/>
-        <w:t xml:space="preserve">cannot supply the demanded current. What we do then is set a lower current reference and </w:t>
+        <w:t xml:space="preserve">From this analysis we see that we want to operate to the right of the power peak, then any time the current reference increases we will move closer to the power peak. If we try to demand more power from the solar panels than they can increase, then the duty cycle will raise to 1. By detecting whether the duty cycle is 1 then we can determine whether the PV array is able to supply the demanded power. If the duty cycle is 1, we know that the PV array cannot supply the demanded current. What we do then is set a lower current reference and </w:t>
       </w:r>
       <w:r>
         <w:rPr>
@@ -7417,7 +8211,7 @@
           <w:lang w:val="en-GB"/>
         </w:rPr>
       </w:pPr>
-      <w:hyperlink r:id="rId37" w:history="1">
+      <w:hyperlink r:id="rId38" w:history="1">
         <w:r>
           <w:rPr>
             <w:rStyle w:val="Hyperkobling"/>
@@ -7453,184 +8247,460 @@
           <w:lang w:val="en-GB"/>
         </w:rPr>
       </w:pPr>
-    </w:p>
-    <w:p>
-      <w:pPr>
-        <w:rPr>
-          <w:lang w:val="en-GB"/>
-        </w:rPr>
-      </w:pPr>
-    </w:p>
-    <w:p>
-      <w:pPr>
-        <w:rPr>
-          <w:lang w:val="en-GB"/>
-        </w:rPr>
-      </w:pPr>
       <w:r>
         <w:rPr>
           <w:b/>
           <w:bCs/>
           <w:lang w:val="en-GB"/>
         </w:rPr>
-        <w:t>Integrating with the rest of the rover</w:t>
-      </w:r>
-    </w:p>
-    <w:p>
-      <w:pPr>
-        <w:rPr>
-          <w:lang w:val="en-GB"/>
-        </w:rPr>
-      </w:pPr>
-    </w:p>
-    <w:p>
-      <w:pPr>
-        <w:rPr>
-          <w:lang w:val="en-GB"/>
-        </w:rPr>
-      </w:pPr>
-      <w:r>
-        <w:rPr>
-          <w:lang w:val="en-GB"/>
-        </w:rPr>
-        <w:t>Need 3 SMPS devices due to bad part selection. Arduino can’t run directly of battery pack either in series or parallel. An easy fix would be to simply buy an H-bridge which supports speed control directly</w:t>
-      </w:r>
-      <w:r>
-        <w:rPr>
-          <w:lang w:val="en-GB"/>
-        </w:rPr>
-        <w:t>.</w:t>
-      </w:r>
-      <w:r>
-        <w:rPr>
-          <w:lang w:val="en-GB"/>
-        </w:rPr>
-        <w:t xml:space="preserve"> Actually, could do a </w:t>
-      </w:r>
-      <w:proofErr w:type="spellStart"/>
-      <w:r>
-        <w:rPr>
-          <w:lang w:val="en-GB"/>
-        </w:rPr>
-        <w:t>PWM</w:t>
-      </w:r>
-      <w:proofErr w:type="spellEnd"/>
-      <w:r>
-        <w:rPr>
-          <w:lang w:val="en-GB"/>
-        </w:rPr>
-        <w:t xml:space="preserve"> signal from the H-bridge to the motors and have it run of 5V, then we would only need 2 SMPS devices.</w:t>
-      </w:r>
-    </w:p>
-    <w:p>
-      <w:pPr>
-        <w:rPr>
-          <w:lang w:val="en-GB"/>
-        </w:rPr>
-      </w:pPr>
-    </w:p>
-    <w:p>
-      <w:pPr>
-        <w:rPr>
-          <w:lang w:val="en-GB"/>
-        </w:rPr>
-      </w:pPr>
-      <w:r>
-        <w:rPr>
-          <w:lang w:val="en-GB"/>
-        </w:rPr>
-        <w:t>Everything might actually be able to run directly of 4 cells in series.</w:t>
-      </w:r>
-      <w:r>
-        <w:rPr>
-          <w:lang w:val="en-GB"/>
-        </w:rPr>
-        <w:t xml:space="preserve"> No, think I need 5V for FPGA</w:t>
-      </w:r>
-      <w:r>
-        <w:rPr>
-          <w:lang w:val="en-GB"/>
-        </w:rPr>
-        <w:t>.</w:t>
-      </w:r>
-    </w:p>
-    <w:p>
-      <w:pPr>
-        <w:rPr>
-          <w:lang w:val="en-GB"/>
-        </w:rPr>
-      </w:pPr>
-    </w:p>
-    <w:p>
-      <w:pPr>
-        <w:rPr>
-          <w:lang w:val="en-GB"/>
-        </w:rPr>
-      </w:pPr>
-      <w:r>
-        <w:rPr>
-          <w:lang w:val="en-GB"/>
-        </w:rPr>
-        <w:t>In real life would connect through UART, but as we can’t make physical connection we need to connect to database or something.</w:t>
-      </w:r>
-      <w:r>
-        <w:rPr>
-          <w:lang w:val="en-GB"/>
-        </w:rPr>
-        <w:t xml:space="preserve"> USE UART CONNECTION ON USB, this will control section.</w:t>
-      </w:r>
-    </w:p>
-    <w:p>
-      <w:pPr>
-        <w:rPr>
-          <w:lang w:val="en-GB"/>
-        </w:rPr>
-      </w:pPr>
-    </w:p>
-    <w:p>
-      <w:pPr>
-        <w:rPr>
-          <w:lang w:val="en-GB"/>
-        </w:rPr>
-      </w:pPr>
-      <w:r>
-        <w:rPr>
-          <w:lang w:val="en-GB"/>
-        </w:rPr>
-        <w:t>Would not use a Buck-Boost configuration, but simply a buck configuration. That way we could take the full 14 V input voltage.</w:t>
-      </w:r>
-    </w:p>
-    <w:p>
-      <w:pPr>
-        <w:rPr>
-          <w:lang w:val="en-GB"/>
-        </w:rPr>
-      </w:pPr>
-    </w:p>
-    <w:p>
-      <w:pPr>
+        <w:t>Statement of own performance</w:t>
+      </w:r>
+    </w:p>
+    <w:p>
+      <w:pPr>
+        <w:rPr>
+          <w:lang w:val="en-GB"/>
+        </w:rPr>
+      </w:pPr>
+      <w:r>
+        <w:rPr>
+          <w:lang w:val="en-GB"/>
+        </w:rPr>
+        <w:t>Energy was pretty separate, for the most part needed access to hardware to do stuff.</w:t>
+      </w:r>
+    </w:p>
+    <w:p>
+      <w:pPr>
+        <w:rPr>
+          <w:lang w:val="en-GB"/>
+        </w:rPr>
+      </w:pPr>
+    </w:p>
+    <w:p>
+      <w:pPr>
+        <w:rPr>
+          <w:lang w:val="en-GB"/>
+        </w:rPr>
+      </w:pPr>
+      <w:r>
         <w:rPr>
           <w:b/>
           <w:bCs/>
           <w:lang w:val="en-GB"/>
         </w:rPr>
-      </w:pPr>
-      <w:r>
+        <w:t>Integrating with the rest of the rover</w:t>
+      </w:r>
+    </w:p>
+    <w:p>
+      <w:pPr>
+        <w:rPr>
+          <w:lang w:val="en-GB"/>
+        </w:rPr>
+      </w:pPr>
+    </w:p>
+    <w:p>
+      <w:pPr>
+        <w:rPr>
+          <w:lang w:val="en-GB"/>
+        </w:rPr>
+      </w:pPr>
+      <w:r>
+        <w:rPr>
+          <w:lang w:val="en-GB"/>
+        </w:rPr>
+        <w:t xml:space="preserve">Need 3 SMPS devices due to bad part selection. Arduino can’t run directly of battery pack either in series or parallel. An easy fix would be to simply buy an H-bridge which supports </w:t>
+      </w:r>
+      <w:r>
+        <w:rPr>
+          <w:lang w:val="en-GB"/>
+        </w:rPr>
+        <w:lastRenderedPageBreak/>
+        <w:t>speed control directly</w:t>
+      </w:r>
+      <w:r>
+        <w:rPr>
+          <w:lang w:val="en-GB"/>
+        </w:rPr>
+        <w:t>.</w:t>
+      </w:r>
+      <w:r>
+        <w:rPr>
+          <w:lang w:val="en-GB"/>
+        </w:rPr>
+        <w:t xml:space="preserve"> Actually, could do a </w:t>
+      </w:r>
+      <w:proofErr w:type="spellStart"/>
+      <w:r>
+        <w:rPr>
+          <w:lang w:val="en-GB"/>
+        </w:rPr>
+        <w:t>PWM</w:t>
+      </w:r>
+      <w:proofErr w:type="spellEnd"/>
+      <w:r>
+        <w:rPr>
+          <w:lang w:val="en-GB"/>
+        </w:rPr>
+        <w:t xml:space="preserve"> signal from the H-bridge to the motors and have it run of 5V, then we would only need 2 SMPS devices.</w:t>
+      </w:r>
+    </w:p>
+    <w:p>
+      <w:pPr>
+        <w:rPr>
+          <w:lang w:val="en-GB"/>
+        </w:rPr>
+      </w:pPr>
+    </w:p>
+    <w:p>
+      <w:pPr>
+        <w:rPr>
+          <w:lang w:val="en-GB"/>
+        </w:rPr>
+      </w:pPr>
+      <w:r>
+        <w:rPr>
+          <w:lang w:val="en-GB"/>
+        </w:rPr>
+        <w:t>Everything might actually be able to run directly of 4 cells in series.</w:t>
+      </w:r>
+      <w:r>
+        <w:rPr>
+          <w:lang w:val="en-GB"/>
+        </w:rPr>
+        <w:t xml:space="preserve"> No, think I need 5V for FPGA</w:t>
+      </w:r>
+      <w:r>
+        <w:rPr>
+          <w:lang w:val="en-GB"/>
+        </w:rPr>
+        <w:t>.</w:t>
+      </w:r>
+    </w:p>
+    <w:p>
+      <w:pPr>
+        <w:rPr>
+          <w:lang w:val="en-GB"/>
+        </w:rPr>
+      </w:pPr>
+    </w:p>
+    <w:p>
+      <w:pPr>
+        <w:rPr>
+          <w:lang w:val="en-GB"/>
+        </w:rPr>
+      </w:pPr>
+      <w:r>
+        <w:rPr>
+          <w:lang w:val="en-GB"/>
+        </w:rPr>
+        <w:t>In real life would connect through UART, but as we can’t make physical connection we need to connect to database or something.</w:t>
+      </w:r>
+      <w:r>
+        <w:rPr>
+          <w:lang w:val="en-GB"/>
+        </w:rPr>
+        <w:t xml:space="preserve"> USE UART CONNECTION ON USB, this will control section.</w:t>
+      </w:r>
+    </w:p>
+    <w:p>
+      <w:pPr>
+        <w:rPr>
+          <w:lang w:val="en-GB"/>
+        </w:rPr>
+      </w:pPr>
+    </w:p>
+    <w:p>
+      <w:pPr>
+        <w:rPr>
+          <w:lang w:val="en-GB"/>
+        </w:rPr>
+      </w:pPr>
+      <w:r>
+        <w:rPr>
+          <w:lang w:val="en-GB"/>
+        </w:rPr>
+        <w:t>Would not use a Buck-Boost configuration, but simply a buck configuration. That way we could take the full 14 V input voltage.</w:t>
+      </w:r>
+    </w:p>
+    <w:p>
+      <w:pPr>
+        <w:rPr>
+          <w:lang w:val="en-GB"/>
+        </w:rPr>
+      </w:pPr>
+    </w:p>
+    <w:p>
+      <w:pPr>
+        <w:rPr>
+          <w:lang w:val="en-GB"/>
+        </w:rPr>
+      </w:pPr>
+      <w:r>
+        <w:rPr>
+          <w:lang w:val="en-GB"/>
+        </w:rPr>
+        <w:t>Would have used the UART ports and not relayed through the computer.</w:t>
+      </w:r>
+    </w:p>
+    <w:p>
+      <w:pPr>
+        <w:rPr>
+          <w:lang w:val="en-GB"/>
+        </w:rPr>
+      </w:pPr>
+    </w:p>
+    <w:p>
+      <w:pPr>
+        <w:rPr>
+          <w:lang w:val="en-GB"/>
+        </w:rPr>
+      </w:pPr>
+    </w:p>
+    <w:p>
+      <w:pPr>
         <w:rPr>
           <w:b/>
           <w:bCs/>
           <w:lang w:val="en-GB"/>
         </w:rPr>
-        <w:t>Sources:</w:t>
-      </w:r>
-    </w:p>
-    <w:p>
-      <w:pPr>
+      </w:pPr>
+      <w:r>
         <w:rPr>
           <w:b/>
           <w:bCs/>
           <w:lang w:val="en-GB"/>
         </w:rPr>
+        <w:t>Communicating with Other Modules</w:t>
+      </w:r>
+    </w:p>
+    <w:p>
+      <w:pPr>
+        <w:rPr>
+          <w:lang w:val="en-GB"/>
+        </w:rPr>
+      </w:pPr>
+    </w:p>
+    <w:p>
+      <w:pPr>
+        <w:rPr>
+          <w:lang w:val="en-GB"/>
+        </w:rPr>
+      </w:pPr>
+      <w:r>
+        <w:rPr>
+          <w:lang w:val="en-GB"/>
+        </w:rPr>
+        <w:t>Though it is not necessary to fully integrate the energy module with the rest of the rover, other submodules, specifically command</w:t>
+      </w:r>
+      <w:r>
+        <w:rPr>
+          <w:lang w:val="en-GB"/>
+        </w:rPr>
+        <w:t>,</w:t>
+      </w:r>
+      <w:r>
+        <w:rPr>
+          <w:lang w:val="en-GB"/>
+        </w:rPr>
+        <w:t xml:space="preserve"> needs access data such as the battery SOH and SOC.</w:t>
+      </w:r>
+      <w:r>
+        <w:rPr>
+          <w:lang w:val="en-GB"/>
+        </w:rPr>
+        <w:t xml:space="preserve"> For communicating with other modules the Arduino shield has a set of UART ports. However, as group members were not in the same location it was not possible to physically connect the energy module to the rover, which is necessary to use UART. </w:t>
+      </w:r>
+      <w:r>
+        <w:rPr>
+          <w:lang w:val="en-GB"/>
+        </w:rPr>
+        <w:t>As such, a</w:t>
+      </w:r>
+      <w:r>
+        <w:rPr>
+          <w:lang w:val="en-GB"/>
+        </w:rPr>
+        <w:t xml:space="preserve">n alternative approach was employed. </w:t>
+      </w:r>
+      <w:r>
+        <w:rPr>
+          <w:lang w:val="en-GB"/>
+        </w:rPr>
+        <w:t xml:space="preserve">First the Arduino was connected to a computer via USB. </w:t>
+      </w:r>
+      <w:r>
+        <w:rPr>
+          <w:lang w:val="en-GB"/>
+        </w:rPr>
+        <w:t>On the computer a Python script was run</w:t>
+      </w:r>
+      <w:r>
+        <w:rPr>
+          <w:lang w:val="en-GB"/>
+        </w:rPr>
+        <w:t xml:space="preserve"> </w:t>
+      </w:r>
+      <w:r>
+        <w:rPr>
+          <w:lang w:val="en-GB"/>
+        </w:rPr>
+        <w:t>[8]</w:t>
+      </w:r>
+      <w:r>
+        <w:rPr>
+          <w:lang w:val="en-GB"/>
+        </w:rPr>
+        <w:t>. At the start the Python script establishes a connection to a server created by running a similar script on the command module</w:t>
+      </w:r>
+      <w:r>
+        <w:rPr>
+          <w:lang w:val="en-GB"/>
+        </w:rPr>
+        <w:t xml:space="preserve"> [9]</w:t>
+      </w:r>
+      <w:r>
+        <w:rPr>
+          <w:lang w:val="en-GB"/>
+        </w:rPr>
+        <w:t xml:space="preserve">. </w:t>
+      </w:r>
+      <w:r>
+        <w:rPr>
+          <w:lang w:val="en-GB"/>
+        </w:rPr>
+        <w:t xml:space="preserve">After a connection has been established the Python script starts reading the serial data coming from the Arduino and transmits it </w:t>
+      </w:r>
+      <w:r>
+        <w:rPr>
+          <w:lang w:val="en-GB"/>
+        </w:rPr>
+        <w:t xml:space="preserve">using TCP </w:t>
+      </w:r>
+      <w:r>
+        <w:rPr>
+          <w:lang w:val="en-GB"/>
+        </w:rPr>
+        <w:t>to the command module.</w:t>
+      </w:r>
+      <w:r>
+        <w:rPr>
+          <w:lang w:val="en-GB"/>
+        </w:rPr>
+        <w:t xml:space="preserve"> Each message coming from the Arduino is in CSV form where the first entry is the message </w:t>
+      </w:r>
+      <w:r>
+        <w:rPr>
+          <w:lang w:val="en-GB"/>
+        </w:rPr>
+        <w:t xml:space="preserve">ID, which </w:t>
+      </w:r>
+      <w:r>
+        <w:rPr>
+          <w:lang w:val="en-GB"/>
+        </w:rPr>
+        <w:t xml:space="preserve">allows the command script to decode what type of data is being sent. </w:t>
+      </w:r>
+    </w:p>
+    <w:p>
+      <w:pPr>
+        <w:rPr>
+          <w:lang w:val="en-GB"/>
+        </w:rPr>
+      </w:pPr>
+    </w:p>
+    <w:p>
+      <w:pPr>
+        <w:rPr>
+          <w:lang w:val="en-GB"/>
+        </w:rPr>
+      </w:pPr>
+    </w:p>
+    <w:p>
+      <w:pPr>
+        <w:rPr>
+          <w:lang w:val="en-GB"/>
+        </w:rPr>
+      </w:pPr>
+      <w:r>
+        <w:rPr>
+          <w:lang w:val="en-GB"/>
+        </w:rPr>
+        <w:t>Send information about the estimated amount of joules left in the system. Command takes power usage and speed from drive and estimates range.</w:t>
+      </w:r>
+    </w:p>
+    <w:p>
+      <w:pPr>
+        <w:rPr>
+          <w:lang w:val="en-GB"/>
+        </w:rPr>
+      </w:pPr>
+    </w:p>
+    <w:p>
+      <w:pPr>
+        <w:rPr>
+          <w:lang w:val="en-GB"/>
+        </w:rPr>
+      </w:pPr>
+    </w:p>
+    <w:p>
+      <w:pPr>
+        <w:rPr>
+          <w:lang w:val="en-GB"/>
+        </w:rPr>
+      </w:pPr>
+    </w:p>
+    <w:p>
+      <w:pPr>
+        <w:rPr>
+          <w:lang w:val="en-GB"/>
+        </w:rPr>
+      </w:pPr>
+    </w:p>
+    <w:p>
+      <w:pPr>
+        <w:rPr>
+          <w:lang w:val="en-GB"/>
+        </w:rPr>
+      </w:pPr>
+    </w:p>
+    <w:p>
+      <w:pPr>
+        <w:rPr>
+          <w:lang w:val="en-GB"/>
+        </w:rPr>
+      </w:pPr>
+    </w:p>
+    <w:p>
+      <w:pPr>
+        <w:rPr>
+          <w:lang w:val="en-GB"/>
+        </w:rPr>
+      </w:pPr>
+    </w:p>
+    <w:p>
+      <w:pPr>
+        <w:rPr>
+          <w:b/>
+          <w:bCs/>
+          <w:lang w:val="en-GB"/>
+        </w:rPr>
+      </w:pPr>
+      <w:r>
+        <w:rPr>
+          <w:b/>
+          <w:bCs/>
+          <w:lang w:val="en-GB"/>
+        </w:rPr>
+        <w:t>Sources:</w:t>
+      </w:r>
+    </w:p>
+    <w:p>
+      <w:pPr>
+        <w:rPr>
+          <w:b/>
+          <w:bCs/>
+          <w:lang w:val="en-GB"/>
+        </w:rPr>
       </w:pPr>
     </w:p>
     <w:p>
@@ -7645,7 +8715,7 @@
         </w:rPr>
         <w:t xml:space="preserve">(2) </w:t>
       </w:r>
-      <w:hyperlink r:id="rId38" w:history="1">
+      <w:hyperlink r:id="rId39" w:history="1">
         <w:r>
           <w:rPr>
             <w:rStyle w:val="Hyperkobling"/>
@@ -7705,6 +8775,7 @@
         <w:rPr>
           <w:lang w:val="en-GB"/>
         </w:rPr>
+        <w:lastRenderedPageBreak/>
         <w:t>(4) Power lab instructions v0.99</w:t>
       </w:r>
     </w:p>
@@ -7727,7 +8798,7 @@
         </w:rPr>
         <w:t xml:space="preserve">(5) </w:t>
       </w:r>
-      <w:hyperlink r:id="rId39" w:history="1">
+      <w:hyperlink r:id="rId40" w:history="1">
         <w:r>
           <w:rPr>
             <w:rStyle w:val="Hyperkobling"/>
@@ -7762,7 +8833,7 @@
         </w:rPr>
         <w:t xml:space="preserve">(6) </w:t>
       </w:r>
-      <w:hyperlink r:id="rId40" w:history="1">
+      <w:hyperlink r:id="rId41" w:history="1">
         <w:r>
           <w:rPr>
             <w:rStyle w:val="Hyperkobling"/>
@@ -7810,7 +8881,7 @@
         </w:rPr>
         <w:t xml:space="preserve">(7) </w:t>
       </w:r>
-      <w:hyperlink r:id="rId41" w:anchor="s0055" w:history="1">
+      <w:hyperlink r:id="rId42" w:anchor="s0055" w:history="1">
         <w:r>
           <w:rPr>
             <w:rStyle w:val="Hyperkobling"/>
@@ -7824,6 +8895,26 @@
           <w:lang w:val="en-GB"/>
         </w:rPr>
         <w:t xml:space="preserve"> Solar panel, partial shading</w:t>
+      </w:r>
+    </w:p>
+    <w:p>
+      <w:pPr>
+        <w:rPr>
+          <w:lang w:val="en-GB"/>
+        </w:rPr>
+      </w:pPr>
+    </w:p>
+    <w:p>
+      <w:pPr>
+        <w:rPr>
+          <w:lang w:val="en-GB"/>
+        </w:rPr>
+      </w:pPr>
+      <w:r>
+        <w:rPr>
+          <w:lang w:val="en-GB"/>
+        </w:rPr>
+        <w:t>[8] Raghav’s Arduino script</w:t>
       </w:r>
     </w:p>
     <w:p>

</xml_diff>

<commit_message>
Finished the first draft of the characterising components section
</commit_message>
<xml_diff>
--- a/Energy/Justifications for design choices.docx
+++ b/Energy/Justifications for design choices.docx
@@ -2007,6 +2007,259 @@
         <w:rPr>
           <w:lang w:val="en-GB"/>
         </w:rPr>
+        <w:t>The provided SMPS is rated for 10 W throughput with a maximum boost output voltage of 35 V and maximum output current of 10 A</w:t>
+      </w:r>
+      <w:r>
+        <w:rPr>
+          <w:lang w:val="en-GB"/>
+        </w:rPr>
+        <w:t xml:space="preserve"> [lab specification]</w:t>
+      </w:r>
+      <w:r>
+        <w:rPr>
+          <w:lang w:val="en-GB"/>
+        </w:rPr>
+        <w:t>.</w:t>
+      </w:r>
+      <w:r>
+        <w:rPr>
+          <w:lang w:val="en-GB"/>
+        </w:rPr>
+        <w:t xml:space="preserve"> All these ratings are far higher than needed and neither is expected to impose limitations</w:t>
+      </w:r>
+      <w:r>
+        <w:rPr>
+          <w:lang w:val="en-GB"/>
+        </w:rPr>
+        <w:t xml:space="preserve"> on the design of the energy module</w:t>
+      </w:r>
+      <w:r>
+        <w:rPr>
+          <w:lang w:val="en-GB"/>
+        </w:rPr>
+        <w:t>.</w:t>
+      </w:r>
+      <w:r>
+        <w:rPr>
+          <w:lang w:val="en-GB"/>
+        </w:rPr>
+        <w:t xml:space="preserve"> </w:t>
+      </w:r>
+    </w:p>
+    <w:p>
+      <w:pPr>
+        <w:rPr>
+          <w:lang w:val="en-GB"/>
+        </w:rPr>
+      </w:pPr>
+    </w:p>
+    <w:p>
+      <w:pPr>
+        <w:rPr>
+          <w:lang w:val="en-GB"/>
+        </w:rPr>
+      </w:pPr>
+      <w:r>
+        <w:rPr>
+          <w:lang w:val="en-GB"/>
+        </w:rPr>
+        <w:t xml:space="preserve">The </w:t>
+      </w:r>
+      <w:r>
+        <w:rPr>
+          <w:lang w:val="en-GB"/>
+        </w:rPr>
+        <w:t xml:space="preserve">many </w:t>
+      </w:r>
+      <w:r>
+        <w:rPr>
+          <w:lang w:val="en-GB"/>
+        </w:rPr>
+        <w:t xml:space="preserve">characteristics of the SMPS have been </w:t>
+      </w:r>
+      <w:r>
+        <w:rPr>
+          <w:lang w:val="en-GB"/>
+        </w:rPr>
+        <w:t xml:space="preserve">thoroughly </w:t>
+      </w:r>
+      <w:r>
+        <w:rPr>
+          <w:lang w:val="en-GB"/>
+        </w:rPr>
+        <w:t>examined</w:t>
+      </w:r>
+      <w:r>
+        <w:rPr>
+          <w:lang w:val="en-GB"/>
+        </w:rPr>
+        <w:t xml:space="preserve"> in 2</w:t>
+      </w:r>
+      <w:r>
+        <w:rPr>
+          <w:vertAlign w:val="superscript"/>
+          <w:lang w:val="en-GB"/>
+        </w:rPr>
+        <w:t>nd</w:t>
+      </w:r>
+      <w:r>
+        <w:rPr>
+          <w:lang w:val="en-GB"/>
+        </w:rPr>
+        <w:t xml:space="preserve"> year labs.</w:t>
+      </w:r>
+      <w:r>
+        <w:rPr>
+          <w:lang w:val="en-GB"/>
+        </w:rPr>
+        <w:t xml:space="preserve"> </w:t>
+      </w:r>
+      <w:r>
+        <w:rPr>
+          <w:lang w:val="en-GB"/>
+        </w:rPr>
+        <w:t xml:space="preserve">However, for the energy submodule the most important characteristics will be the SMPS efficiency during </w:t>
+      </w:r>
+      <w:r>
+        <w:rPr>
+          <w:lang w:val="en-GB"/>
+        </w:rPr>
+        <w:lastRenderedPageBreak/>
+        <w:t xml:space="preserve">non-synchronous </w:t>
+      </w:r>
+      <w:r>
+        <w:rPr>
+          <w:lang w:val="en-GB"/>
+        </w:rPr>
+        <w:t>boost operation.</w:t>
+      </w:r>
+      <w:r>
+        <w:rPr>
+          <w:lang w:val="en-GB"/>
+        </w:rPr>
+        <w:t xml:space="preserve"> </w:t>
+      </w:r>
+      <w:r>
+        <w:rPr>
+          <w:lang w:val="en-GB"/>
+        </w:rPr>
+        <w:t>A graph of efficiency versus output current is shown in figure ?.</w:t>
+      </w:r>
+    </w:p>
+    <w:p>
+      <w:pPr>
+        <w:rPr>
+          <w:lang w:val="en-GB"/>
+        </w:rPr>
+      </w:pPr>
+    </w:p>
+    <w:p>
+      <w:pPr>
+        <w:rPr>
+          <w:lang w:val="en-GB"/>
+        </w:rPr>
+      </w:pPr>
+    </w:p>
+    <w:p>
+      <w:pPr>
+        <w:rPr>
+          <w:lang w:val="en-GB"/>
+        </w:rPr>
+      </w:pPr>
+      <w:r>
+        <w:rPr>
+          <w:lang w:val="en-GB"/>
+        </w:rPr>
+        <w:t xml:space="preserve">The characteristics </w:t>
+      </w:r>
+      <w:r>
+        <w:rPr>
+          <w:lang w:val="en-GB"/>
+        </w:rPr>
+        <w:t xml:space="preserve">vary with mode of operation, input power, output voltage and many other factors. </w:t>
+      </w:r>
+      <w:r>
+        <w:rPr>
+          <w:lang w:val="en-GB"/>
+        </w:rPr>
+        <w:t xml:space="preserve">However, </w:t>
+      </w:r>
+      <w:r>
+        <w:rPr>
+          <w:lang w:val="en-GB"/>
+        </w:rPr>
+        <w:t>a</w:t>
+      </w:r>
+      <w:r>
+        <w:rPr>
+          <w:lang w:val="en-GB"/>
+        </w:rPr>
+        <w:t>s will be discussed in later sections, for the energy submodule the SMPS will be operated in non-synchronous boost mode.</w:t>
+      </w:r>
+    </w:p>
+    <w:p>
+      <w:pPr>
+        <w:rPr>
+          <w:lang w:val="en-GB"/>
+        </w:rPr>
+      </w:pPr>
+    </w:p>
+    <w:p>
+      <w:pPr>
+        <w:rPr>
+          <w:lang w:val="en-GB"/>
+        </w:rPr>
+      </w:pPr>
+    </w:p>
+    <w:p>
+      <w:pPr>
+        <w:rPr>
+          <w:lang w:val="en-GB"/>
+        </w:rPr>
+      </w:pPr>
+    </w:p>
+    <w:p>
+      <w:pPr>
+        <w:rPr>
+          <w:lang w:val="en-GB"/>
+        </w:rPr>
+      </w:pPr>
+      <w:r>
+        <w:rPr>
+          <w:lang w:val="en-GB"/>
+        </w:rPr>
+        <w:t xml:space="preserve">  and are not expected to com</w:t>
+      </w:r>
+      <w:r>
+        <w:rPr>
+          <w:lang w:val="en-GB"/>
+        </w:rPr>
+        <w:t xml:space="preserve"> </w:t>
+      </w:r>
+      <w:r>
+        <w:rPr>
+          <w:lang w:val="en-GB"/>
+        </w:rPr>
+        <w:t xml:space="preserve">Neither of these ratings are expected to be </w:t>
+      </w:r>
+    </w:p>
+    <w:p>
+      <w:pPr>
+        <w:rPr>
+          <w:lang w:val="en-GB"/>
+        </w:rPr>
+      </w:pPr>
+    </w:p>
+    <w:p>
+      <w:pPr>
+        <w:rPr>
+          <w:lang w:val="en-GB"/>
+        </w:rPr>
+      </w:pPr>
+      <w:r>
+        <w:rPr>
+          <w:lang w:val="en-GB"/>
+        </w:rPr>
         <w:t>The SMPS has been thoroughly characterised in 2</w:t>
       </w:r>
       <w:r>
@@ -2022,11 +2275,25 @@
         </w:rPr>
         <w:t xml:space="preserve"> year labs.</w:t>
       </w:r>
-      <w:r>
-        <w:rPr>
-          <w:lang w:val="en-GB"/>
-        </w:rPr>
-        <w:t xml:space="preserve"> Its characteristics vary with mode of operation, input power, output voltage and many other factors. </w:t>
+    </w:p>
+    <w:p>
+      <w:pPr>
+        <w:rPr>
+          <w:lang w:val="en-GB"/>
+        </w:rPr>
+      </w:pPr>
+    </w:p>
+    <w:p>
+      <w:pPr>
+        <w:rPr>
+          <w:lang w:val="en-GB"/>
+        </w:rPr>
+      </w:pPr>
+      <w:r>
+        <w:rPr>
+          <w:lang w:val="en-GB"/>
+        </w:rPr>
+        <w:t xml:space="preserve">Its characteristics vary with mode of operation, input power, output voltage and many other factors. </w:t>
       </w:r>
       <w:r>
         <w:rPr>
@@ -2103,182 +2370,182 @@
         <w:rPr>
           <w:lang w:val="en-GB"/>
         </w:rPr>
+        <w:t xml:space="preserve">only </w:t>
+      </w:r>
+      <w:r>
+        <w:rPr>
+          <w:lang w:val="en-GB"/>
+        </w:rPr>
+        <w:t xml:space="preserve">non-synchronous boost mode will be most important. </w:t>
+      </w:r>
+    </w:p>
+    <w:p>
+      <w:pPr>
+        <w:rPr>
+          <w:lang w:val="en-GB"/>
+        </w:rPr>
+      </w:pPr>
+    </w:p>
+    <w:p>
+      <w:pPr>
+        <w:rPr>
+          <w:lang w:val="en-GB"/>
+        </w:rPr>
+      </w:pPr>
+      <w:r>
+        <w:rPr>
+          <w:lang w:val="en-GB"/>
+        </w:rPr>
+        <w:t xml:space="preserve"> SMPS will be operating in </w:t>
+      </w:r>
+      <w:r>
+        <w:rPr>
+          <w:lang w:val="en-GB"/>
+        </w:rPr>
+        <w:t xml:space="preserve">non-synchronous boost mode. For this project the </w:t>
+      </w:r>
+    </w:p>
+    <w:p>
+      <w:pPr>
+        <w:rPr>
+          <w:lang w:val="en-GB"/>
+        </w:rPr>
+      </w:pPr>
+    </w:p>
+    <w:p>
+      <w:pPr>
+        <w:rPr>
+          <w:lang w:val="en-GB"/>
+        </w:rPr>
+      </w:pPr>
+    </w:p>
+    <w:p>
+      <w:pPr>
+        <w:rPr>
+          <w:lang w:val="en-GB"/>
+        </w:rPr>
+      </w:pPr>
+    </w:p>
+    <w:p>
+      <w:pPr>
+        <w:rPr>
+          <w:lang w:val="en-GB"/>
+        </w:rPr>
+      </w:pPr>
+    </w:p>
+    <w:p>
+      <w:pPr>
+        <w:rPr>
+          <w:lang w:val="en-GB"/>
+        </w:rPr>
+      </w:pPr>
+    </w:p>
+    <w:p>
+      <w:pPr>
+        <w:rPr>
+          <w:lang w:val="en-GB"/>
+        </w:rPr>
+      </w:pPr>
+    </w:p>
+    <w:p>
+      <w:pPr>
+        <w:rPr>
+          <w:lang w:val="en-GB"/>
+        </w:rPr>
+      </w:pPr>
+    </w:p>
+    <w:p>
+      <w:pPr>
+        <w:rPr>
+          <w:lang w:val="en-GB"/>
+        </w:rPr>
+      </w:pPr>
+    </w:p>
+    <w:p>
+      <w:pPr>
+        <w:rPr>
+          <w:lang w:val="en-GB"/>
+        </w:rPr>
+      </w:pPr>
+      <w:r>
+        <w:rPr>
+          <w:lang w:val="en-GB"/>
+        </w:rPr>
+        <w:t xml:space="preserve">The SMPS will be controlled by a closed loop controller and as such </w:t>
+      </w:r>
+    </w:p>
+    <w:p>
+      <w:pPr>
+        <w:rPr>
+          <w:lang w:val="en-GB"/>
+        </w:rPr>
+      </w:pPr>
+    </w:p>
+    <w:p>
+      <w:pPr>
+        <w:rPr>
+          <w:lang w:val="en-GB"/>
+        </w:rPr>
+      </w:pPr>
+    </w:p>
+    <w:p>
+      <w:pPr>
+        <w:rPr>
+          <w:lang w:val="en-GB"/>
+        </w:rPr>
+      </w:pPr>
+      <w:r>
+        <w:rPr>
+          <w:lang w:val="en-GB"/>
+        </w:rPr>
+        <w:t>buck mode with an output voltage in the range 2.4</w:t>
+      </w:r>
+      <w:r>
+        <w:rPr>
+          <w:lang w:val="en-GB"/>
+        </w:rPr>
+        <w:t xml:space="preserve"> </w:t>
+      </w:r>
+      <w:r>
+        <w:rPr>
+          <w:lang w:val="en-GB"/>
+        </w:rPr>
+        <w:t xml:space="preserve">- 3.6 V.  </w:t>
+      </w:r>
+    </w:p>
+    <w:p>
+      <w:pPr>
+        <w:rPr>
+          <w:lang w:val="en-GB"/>
+        </w:rPr>
+      </w:pPr>
+    </w:p>
+    <w:p>
+      <w:pPr>
+        <w:rPr>
+          <w:lang w:val="en-GB"/>
+        </w:rPr>
+      </w:pPr>
+    </w:p>
+    <w:p>
+      <w:pPr>
+        <w:rPr>
+          <w:lang w:val="en-GB"/>
+        </w:rPr>
+      </w:pPr>
+    </w:p>
+    <w:p>
+      <w:pPr>
+        <w:rPr>
+          <w:lang w:val="en-GB"/>
+        </w:rPr>
+      </w:pPr>
+      <w:r>
+        <w:rPr>
+          <w:noProof/>
+          <w:lang w:val="en-GB"/>
+        </w:rPr>
         <w:lastRenderedPageBreak/>
-        <w:t xml:space="preserve">only </w:t>
-      </w:r>
-      <w:r>
-        <w:rPr>
-          <w:lang w:val="en-GB"/>
-        </w:rPr>
-        <w:t xml:space="preserve">non-synchronous boost mode will be most important. </w:t>
-      </w:r>
-    </w:p>
-    <w:p>
-      <w:pPr>
-        <w:rPr>
-          <w:lang w:val="en-GB"/>
-        </w:rPr>
-      </w:pPr>
-    </w:p>
-    <w:p>
-      <w:pPr>
-        <w:rPr>
-          <w:lang w:val="en-GB"/>
-        </w:rPr>
-      </w:pPr>
-      <w:r>
-        <w:rPr>
-          <w:lang w:val="en-GB"/>
-        </w:rPr>
-        <w:t xml:space="preserve"> SMPS will be operating in </w:t>
-      </w:r>
-      <w:r>
-        <w:rPr>
-          <w:lang w:val="en-GB"/>
-        </w:rPr>
-        <w:t xml:space="preserve">non-synchronous boost mode. For this project the </w:t>
-      </w:r>
-    </w:p>
-    <w:p>
-      <w:pPr>
-        <w:rPr>
-          <w:lang w:val="en-GB"/>
-        </w:rPr>
-      </w:pPr>
-    </w:p>
-    <w:p>
-      <w:pPr>
-        <w:rPr>
-          <w:lang w:val="en-GB"/>
-        </w:rPr>
-      </w:pPr>
-    </w:p>
-    <w:p>
-      <w:pPr>
-        <w:rPr>
-          <w:lang w:val="en-GB"/>
-        </w:rPr>
-      </w:pPr>
-    </w:p>
-    <w:p>
-      <w:pPr>
-        <w:rPr>
-          <w:lang w:val="en-GB"/>
-        </w:rPr>
-      </w:pPr>
-    </w:p>
-    <w:p>
-      <w:pPr>
-        <w:rPr>
-          <w:lang w:val="en-GB"/>
-        </w:rPr>
-      </w:pPr>
-    </w:p>
-    <w:p>
-      <w:pPr>
-        <w:rPr>
-          <w:lang w:val="en-GB"/>
-        </w:rPr>
-      </w:pPr>
-    </w:p>
-    <w:p>
-      <w:pPr>
-        <w:rPr>
-          <w:lang w:val="en-GB"/>
-        </w:rPr>
-      </w:pPr>
-    </w:p>
-    <w:p>
-      <w:pPr>
-        <w:rPr>
-          <w:lang w:val="en-GB"/>
-        </w:rPr>
-      </w:pPr>
-    </w:p>
-    <w:p>
-      <w:pPr>
-        <w:rPr>
-          <w:lang w:val="en-GB"/>
-        </w:rPr>
-      </w:pPr>
-      <w:r>
-        <w:rPr>
-          <w:lang w:val="en-GB"/>
-        </w:rPr>
-        <w:t xml:space="preserve">The SMPS will be controlled by a closed loop controller and as such </w:t>
-      </w:r>
-    </w:p>
-    <w:p>
-      <w:pPr>
-        <w:rPr>
-          <w:lang w:val="en-GB"/>
-        </w:rPr>
-      </w:pPr>
-    </w:p>
-    <w:p>
-      <w:pPr>
-        <w:rPr>
-          <w:lang w:val="en-GB"/>
-        </w:rPr>
-      </w:pPr>
-    </w:p>
-    <w:p>
-      <w:pPr>
-        <w:rPr>
-          <w:lang w:val="en-GB"/>
-        </w:rPr>
-      </w:pPr>
-      <w:r>
-        <w:rPr>
-          <w:lang w:val="en-GB"/>
-        </w:rPr>
-        <w:t>buck mode with an output voltage in the range 2.4</w:t>
-      </w:r>
-      <w:r>
-        <w:rPr>
-          <w:lang w:val="en-GB"/>
-        </w:rPr>
-        <w:t xml:space="preserve"> </w:t>
-      </w:r>
-      <w:r>
-        <w:rPr>
-          <w:lang w:val="en-GB"/>
-        </w:rPr>
-        <w:t xml:space="preserve">- 3.6 V.  </w:t>
-      </w:r>
-    </w:p>
-    <w:p>
-      <w:pPr>
-        <w:rPr>
-          <w:lang w:val="en-GB"/>
-        </w:rPr>
-      </w:pPr>
-    </w:p>
-    <w:p>
-      <w:pPr>
-        <w:rPr>
-          <w:lang w:val="en-GB"/>
-        </w:rPr>
-      </w:pPr>
-    </w:p>
-    <w:p>
-      <w:pPr>
-        <w:rPr>
-          <w:lang w:val="en-GB"/>
-        </w:rPr>
-      </w:pPr>
-    </w:p>
-    <w:p>
-      <w:pPr>
-        <w:rPr>
-          <w:lang w:val="en-GB"/>
-        </w:rPr>
-      </w:pPr>
-      <w:r>
-        <w:rPr>
-          <w:noProof/>
-          <w:lang w:val="en-GB"/>
-        </w:rPr>
         <w:drawing>
           <wp:anchor distT="0" distB="0" distL="114300" distR="114300" simplePos="0" relativeHeight="251667456" behindDoc="1" locked="0" layoutInCell="1" allowOverlap="1" wp14:anchorId="0FFD9C2E" wp14:editId="7E783650">
             <wp:simplePos x="0" y="0"/>
@@ -2876,77 +3143,77 @@
         <w:rPr>
           <w:lang w:val="en-GB"/>
         </w:rPr>
+        <w:t>As we want the PV array to have a high average output all four PV panels will be used. Using all four PV panels there are four different ways that the panels could feasibly be connected.</w:t>
+      </w:r>
+    </w:p>
+    <w:p>
+      <w:pPr>
+        <w:rPr>
+          <w:lang w:val="en-GB"/>
+        </w:rPr>
+      </w:pPr>
+    </w:p>
+    <w:p>
+      <w:pPr>
+        <w:rPr>
+          <w:lang w:val="en-GB"/>
+        </w:rPr>
+      </w:pPr>
+    </w:p>
+    <w:p>
+      <w:pPr>
+        <w:rPr>
+          <w:lang w:val="en-GB"/>
+        </w:rPr>
+      </w:pPr>
+    </w:p>
+    <w:p>
+      <w:pPr>
+        <w:rPr>
+          <w:lang w:val="en-GB"/>
+        </w:rPr>
+      </w:pPr>
+    </w:p>
+    <w:p>
+      <w:pPr>
+        <w:rPr>
+          <w:lang w:val="en-GB"/>
+        </w:rPr>
+      </w:pPr>
+    </w:p>
+    <w:p>
+      <w:pPr>
+        <w:rPr>
+          <w:lang w:val="en-GB"/>
+        </w:rPr>
+      </w:pPr>
+    </w:p>
+    <w:p>
+      <w:pPr>
+        <w:rPr>
+          <w:lang w:val="en-GB"/>
+        </w:rPr>
+      </w:pPr>
+    </w:p>
+    <w:p>
+      <w:pPr>
+        <w:rPr>
+          <w:lang w:val="en-GB"/>
+        </w:rPr>
+      </w:pPr>
+    </w:p>
+    <w:p>
+      <w:pPr>
+        <w:rPr>
+          <w:lang w:val="en-GB"/>
+        </w:rPr>
+      </w:pPr>
+      <w:r>
+        <w:rPr>
+          <w:noProof/>
+          <w:lang w:val="en-GB"/>
+        </w:rPr>
         <w:lastRenderedPageBreak/>
-        <w:t>As we want the PV array to have a high average output all four PV panels will be used. Using all four PV panels there are four different ways that the panels could feasibly be connected.</w:t>
-      </w:r>
-    </w:p>
-    <w:p>
-      <w:pPr>
-        <w:rPr>
-          <w:lang w:val="en-GB"/>
-        </w:rPr>
-      </w:pPr>
-    </w:p>
-    <w:p>
-      <w:pPr>
-        <w:rPr>
-          <w:lang w:val="en-GB"/>
-        </w:rPr>
-      </w:pPr>
-    </w:p>
-    <w:p>
-      <w:pPr>
-        <w:rPr>
-          <w:lang w:val="en-GB"/>
-        </w:rPr>
-      </w:pPr>
-    </w:p>
-    <w:p>
-      <w:pPr>
-        <w:rPr>
-          <w:lang w:val="en-GB"/>
-        </w:rPr>
-      </w:pPr>
-    </w:p>
-    <w:p>
-      <w:pPr>
-        <w:rPr>
-          <w:lang w:val="en-GB"/>
-        </w:rPr>
-      </w:pPr>
-    </w:p>
-    <w:p>
-      <w:pPr>
-        <w:rPr>
-          <w:lang w:val="en-GB"/>
-        </w:rPr>
-      </w:pPr>
-    </w:p>
-    <w:p>
-      <w:pPr>
-        <w:rPr>
-          <w:lang w:val="en-GB"/>
-        </w:rPr>
-      </w:pPr>
-    </w:p>
-    <w:p>
-      <w:pPr>
-        <w:rPr>
-          <w:lang w:val="en-GB"/>
-        </w:rPr>
-      </w:pPr>
-    </w:p>
-    <w:p>
-      <w:pPr>
-        <w:rPr>
-          <w:lang w:val="en-GB"/>
-        </w:rPr>
-      </w:pPr>
-      <w:r>
-        <w:rPr>
-          <w:noProof/>
-          <w:lang w:val="en-GB"/>
-        </w:rPr>
         <w:drawing>
           <wp:anchor distT="0" distB="0" distL="114300" distR="114300" simplePos="0" relativeHeight="251673600" behindDoc="1" locked="0" layoutInCell="1" allowOverlap="1" wp14:anchorId="101A0484" wp14:editId="767F669C">
             <wp:simplePos x="0" y="0"/>
@@ -4465,83 +4732,83 @@
         <w:rPr>
           <w:lang w:val="en-GB"/>
         </w:rPr>
+        <w:t xml:space="preserve">Disadvantage of pure parallel connection is that voltage is lower. To charge the batteries we use the SMPS in a buck configuration, and the voltage is therefore stepped down. Thus, if the voltage of the PV array is not higher than the charging voltage of the battery then we won’t be able to charge at all. The advantage of </w:t>
+      </w:r>
+      <w:r>
+        <w:rPr>
+          <w:lang w:val="en-GB"/>
+        </w:rPr>
+        <w:t xml:space="preserve">parallel connections </w:t>
+      </w:r>
+      <w:r>
+        <w:rPr>
+          <w:lang w:val="en-GB"/>
+        </w:rPr>
+        <w:t>is that a</w:t>
+      </w:r>
+      <w:r>
+        <w:rPr>
+          <w:lang w:val="en-GB"/>
+        </w:rPr>
+        <w:t xml:space="preserve"> change in the current of one cell will not impact the current of other cells.</w:t>
+      </w:r>
+      <w:r>
+        <w:rPr>
+          <w:lang w:val="en-GB"/>
+        </w:rPr>
+        <w:t xml:space="preserve"> However, at the maximum power point of the array as a whole, each individual cell might not be operating at its own maximum power point.</w:t>
+      </w:r>
+      <w:r>
+        <w:rPr>
+          <w:lang w:val="en-GB"/>
+        </w:rPr>
+        <w:t xml:space="preserve"> Disadvantage, SMPS losses might be high at low voltages.</w:t>
+      </w:r>
+    </w:p>
+    <w:p>
+      <w:pPr>
+        <w:rPr>
+          <w:lang w:val="en-GB"/>
+        </w:rPr>
+      </w:pPr>
+    </w:p>
+    <w:p>
+      <w:pPr>
+        <w:rPr>
+          <w:lang w:val="en-GB"/>
+        </w:rPr>
+      </w:pPr>
+      <w:r>
+        <w:rPr>
+          <w:lang w:val="en-GB"/>
+        </w:rPr>
+        <w:t xml:space="preserve">Remember that capacitor on SMPS input will be able to hold some </w:t>
+      </w:r>
+      <w:r>
+        <w:rPr>
+          <w:lang w:val="en-GB"/>
+        </w:rPr>
+        <w:t>energy. At 62.5 kHz it holds enough power that input power is constant no matter the duty cycle.</w:t>
+      </w:r>
+    </w:p>
+    <w:p>
+      <w:pPr>
+        <w:rPr>
+          <w:lang w:val="en-GB"/>
+        </w:rPr>
+      </w:pPr>
+    </w:p>
+    <w:p>
+      <w:pPr>
+        <w:rPr>
+          <w:lang w:val="en-GB"/>
+        </w:rPr>
+      </w:pPr>
+      <w:r>
+        <w:rPr>
+          <w:lang w:val="en-GB"/>
+        </w:rPr>
         <w:lastRenderedPageBreak/>
-        <w:t xml:space="preserve">Disadvantage of pure parallel connection is that voltage is lower. To charge the batteries we use the SMPS in a buck configuration, and the voltage is therefore stepped down. Thus, if the voltage of the PV array is not higher than the charging voltage of the battery then we won’t be able to charge at all. The advantage of </w:t>
-      </w:r>
-      <w:r>
-        <w:rPr>
-          <w:lang w:val="en-GB"/>
-        </w:rPr>
-        <w:t xml:space="preserve">parallel connections </w:t>
-      </w:r>
-      <w:r>
-        <w:rPr>
-          <w:lang w:val="en-GB"/>
-        </w:rPr>
-        <w:t>is that a</w:t>
-      </w:r>
-      <w:r>
-        <w:rPr>
-          <w:lang w:val="en-GB"/>
-        </w:rPr>
-        <w:t xml:space="preserve"> change in the current of one cell will not impact the current of other cells.</w:t>
-      </w:r>
-      <w:r>
-        <w:rPr>
-          <w:lang w:val="en-GB"/>
-        </w:rPr>
-        <w:t xml:space="preserve"> However, at the maximum power point of the array as a whole, each individual cell might not be operating at its own maximum power point.</w:t>
-      </w:r>
-      <w:r>
-        <w:rPr>
-          <w:lang w:val="en-GB"/>
-        </w:rPr>
-        <w:t xml:space="preserve"> Disadvantage, SMPS losses might be high at low voltages.</w:t>
-      </w:r>
-    </w:p>
-    <w:p>
-      <w:pPr>
-        <w:rPr>
-          <w:lang w:val="en-GB"/>
-        </w:rPr>
-      </w:pPr>
-    </w:p>
-    <w:p>
-      <w:pPr>
-        <w:rPr>
-          <w:lang w:val="en-GB"/>
-        </w:rPr>
-      </w:pPr>
-      <w:r>
-        <w:rPr>
-          <w:lang w:val="en-GB"/>
-        </w:rPr>
-        <w:t xml:space="preserve">Remember that capacitor on SMPS input will be able to hold some </w:t>
-      </w:r>
-      <w:r>
-        <w:rPr>
-          <w:lang w:val="en-GB"/>
-        </w:rPr>
-        <w:t>energy. At 62.5 kHz it holds enough power that input power is constant no matter the duty cycle.</w:t>
-      </w:r>
-    </w:p>
-    <w:p>
-      <w:pPr>
-        <w:rPr>
-          <w:lang w:val="en-GB"/>
-        </w:rPr>
-      </w:pPr>
-    </w:p>
-    <w:p>
-      <w:pPr>
-        <w:rPr>
-          <w:lang w:val="en-GB"/>
-        </w:rPr>
-      </w:pPr>
-      <w:r>
-        <w:rPr>
-          <w:lang w:val="en-GB"/>
-        </w:rPr>
         <w:t>What is the maximum power drawn by the batteries?</w:t>
       </w:r>
       <w:r>
@@ -4961,113 +5228,113 @@
         <w:rPr>
           <w:lang w:val="en-GB"/>
         </w:rPr>
+        <w:t>The rover has a quite high power consumption and drive alone can reach a peak power of ~10 W.   12.75 W</w:t>
+      </w:r>
+      <w:r>
+        <w:rPr>
+          <w:lang w:val="en-GB"/>
+        </w:rPr>
+        <w:t>. For high power output we need many cells</w:t>
+      </w:r>
+    </w:p>
+    <w:p>
+      <w:pPr>
+        <w:rPr>
+          <w:lang w:val="en-GB"/>
+        </w:rPr>
+      </w:pPr>
+    </w:p>
+    <w:p>
+      <w:pPr>
+        <w:rPr>
+          <w:lang w:val="en-GB"/>
+        </w:rPr>
+      </w:pPr>
+    </w:p>
+    <w:p>
+      <w:pPr>
+        <w:rPr>
+          <w:lang w:val="en-GB"/>
+        </w:rPr>
+      </w:pPr>
+    </w:p>
+    <w:p>
+      <w:pPr>
+        <w:rPr>
+          <w:lang w:val="en-GB"/>
+        </w:rPr>
+      </w:pPr>
+      <w:r>
+        <w:rPr>
+          <w:lang w:val="en-GB"/>
+        </w:rPr>
+        <w:t xml:space="preserve">USE THE LED ON THE ARDUINO ITSELF TO GIVE </w:t>
+      </w:r>
+      <w:r>
+        <w:rPr>
+          <w:lang w:val="en-GB"/>
+        </w:rPr>
+        <w:t xml:space="preserve">STATE, number of blinks indicate </w:t>
+      </w:r>
+      <w:proofErr w:type="spellStart"/>
+      <w:r>
+        <w:rPr>
+          <w:lang w:val="en-GB"/>
+        </w:rPr>
+        <w:t>state_num</w:t>
+      </w:r>
+      <w:proofErr w:type="spellEnd"/>
+      <w:r>
+        <w:rPr>
+          <w:lang w:val="en-GB"/>
+        </w:rPr>
+        <w:t>. Got rid of LEDs to get more ports, (or maybe I will just use 3 batteries?)</w:t>
+      </w:r>
+    </w:p>
+    <w:p>
+      <w:pPr>
+        <w:rPr>
+          <w:lang w:val="en-GB"/>
+        </w:rPr>
+      </w:pPr>
+    </w:p>
+    <w:p>
+      <w:pPr>
+        <w:rPr>
+          <w:lang w:val="en-GB"/>
+        </w:rPr>
+      </w:pPr>
+      <w:r>
+        <w:rPr>
+          <w:lang w:val="en-GB"/>
+        </w:rPr>
+        <w:t xml:space="preserve">Using boost also has the advantage of being able to </w:t>
+      </w:r>
+      <w:r>
+        <w:rPr>
+          <w:lang w:val="en-GB"/>
+        </w:rPr>
+        <w:t>test the charging part of the system with the power supply rather than with the solar panels, which do not perform that well when not directly lit with sunlight.</w:t>
+      </w:r>
+    </w:p>
+    <w:p>
+      <w:pPr>
+        <w:rPr>
+          <w:lang w:val="en-GB"/>
+        </w:rPr>
+      </w:pPr>
+    </w:p>
+    <w:p>
+      <w:pPr>
+        <w:rPr>
+          <w:lang w:val="en-GB"/>
+        </w:rPr>
+      </w:pPr>
+      <w:r>
+        <w:rPr>
+          <w:lang w:val="en-GB"/>
+        </w:rPr>
         <w:lastRenderedPageBreak/>
-        <w:t>The rover has a quite high power consumption and drive alone can reach a peak power of ~10 W.   12.75 W</w:t>
-      </w:r>
-      <w:r>
-        <w:rPr>
-          <w:lang w:val="en-GB"/>
-        </w:rPr>
-        <w:t>. For high power output we need many cells</w:t>
-      </w:r>
-    </w:p>
-    <w:p>
-      <w:pPr>
-        <w:rPr>
-          <w:lang w:val="en-GB"/>
-        </w:rPr>
-      </w:pPr>
-    </w:p>
-    <w:p>
-      <w:pPr>
-        <w:rPr>
-          <w:lang w:val="en-GB"/>
-        </w:rPr>
-      </w:pPr>
-    </w:p>
-    <w:p>
-      <w:pPr>
-        <w:rPr>
-          <w:lang w:val="en-GB"/>
-        </w:rPr>
-      </w:pPr>
-    </w:p>
-    <w:p>
-      <w:pPr>
-        <w:rPr>
-          <w:lang w:val="en-GB"/>
-        </w:rPr>
-      </w:pPr>
-      <w:r>
-        <w:rPr>
-          <w:lang w:val="en-GB"/>
-        </w:rPr>
-        <w:t xml:space="preserve">USE THE LED ON THE ARDUINO ITSELF TO GIVE </w:t>
-      </w:r>
-      <w:r>
-        <w:rPr>
-          <w:lang w:val="en-GB"/>
-        </w:rPr>
-        <w:t xml:space="preserve">STATE, number of blinks indicate </w:t>
-      </w:r>
-      <w:proofErr w:type="spellStart"/>
-      <w:r>
-        <w:rPr>
-          <w:lang w:val="en-GB"/>
-        </w:rPr>
-        <w:t>state_num</w:t>
-      </w:r>
-      <w:proofErr w:type="spellEnd"/>
-      <w:r>
-        <w:rPr>
-          <w:lang w:val="en-GB"/>
-        </w:rPr>
-        <w:t>. Got rid of LEDs to get more ports, (or maybe I will just use 3 batteries?)</w:t>
-      </w:r>
-    </w:p>
-    <w:p>
-      <w:pPr>
-        <w:rPr>
-          <w:lang w:val="en-GB"/>
-        </w:rPr>
-      </w:pPr>
-    </w:p>
-    <w:p>
-      <w:pPr>
-        <w:rPr>
-          <w:lang w:val="en-GB"/>
-        </w:rPr>
-      </w:pPr>
-      <w:r>
-        <w:rPr>
-          <w:lang w:val="en-GB"/>
-        </w:rPr>
-        <w:t xml:space="preserve">Using boost also has the advantage of being able to </w:t>
-      </w:r>
-      <w:r>
-        <w:rPr>
-          <w:lang w:val="en-GB"/>
-        </w:rPr>
-        <w:t>test the charging part of the system with the power supply rather than with the solar panels, which do not perform that well when not directly lit with sunlight.</w:t>
-      </w:r>
-    </w:p>
-    <w:p>
-      <w:pPr>
-        <w:rPr>
-          <w:lang w:val="en-GB"/>
-        </w:rPr>
-      </w:pPr>
-    </w:p>
-    <w:p>
-      <w:pPr>
-        <w:rPr>
-          <w:lang w:val="en-GB"/>
-        </w:rPr>
-      </w:pPr>
-      <w:r>
-        <w:rPr>
-          <w:lang w:val="en-GB"/>
-        </w:rPr>
         <w:t>Two choices: either use 0.5 ohm load as current sensor or have parallel battery pack with pulse charging.</w:t>
       </w:r>
       <w:r>
@@ -5453,7 +5720,6 @@
         <w:rPr>
           <w:lang w:val="en-GB"/>
         </w:rPr>
-        <w:lastRenderedPageBreak/>
         <w:t>Constant voltage is not very power hungry and is only used to top up on the charge.</w:t>
       </w:r>
     </w:p>
@@ -5573,6 +5839,7 @@
         <w:rPr>
           <w:lang w:val="en-GB"/>
         </w:rPr>
+        <w:lastRenderedPageBreak/>
         <w:t>In balance state, we</w:t>
       </w:r>
       <w:r>
@@ -6088,7 +6355,6 @@
         <w:rPr>
           <w:lang w:val="en-GB"/>
         </w:rPr>
-        <w:lastRenderedPageBreak/>
         <w:t>As shown in this paper pulse charging can be combined with constant voltage at the end, but still pulsating.</w:t>
       </w:r>
       <w:r>
@@ -6612,66 +6878,72 @@
         <w:rPr>
           <w:lang w:val="en-GB"/>
         </w:rPr>
+        <w:t>Impedance method could have worked, but SMPS might not be quick enough to give the current</w:t>
+      </w:r>
+      <w:r>
+        <w:rPr>
+          <w:lang w:val="en-GB"/>
+        </w:rPr>
+        <w:t xml:space="preserve"> accurately in 10ms.</w:t>
+      </w:r>
+      <w:r>
+        <w:rPr>
+          <w:lang w:val="en-GB"/>
+        </w:rPr>
+        <w:t xml:space="preserve"> Very hard to measure the internal resistance accurately</w:t>
+      </w:r>
+      <w:r>
+        <w:rPr>
+          <w:lang w:val="en-GB"/>
+        </w:rPr>
+        <w:t>.</w:t>
+      </w:r>
+    </w:p>
+    <w:p>
+      <w:pPr>
+        <w:rPr>
+          <w:lang w:val="en-GB"/>
+        </w:rPr>
+      </w:pPr>
+    </w:p>
+    <w:p>
+      <w:pPr>
+        <w:rPr>
+          <w:lang w:val="en-GB"/>
+        </w:rPr>
+      </w:pPr>
+      <w:r>
+        <w:rPr>
+          <w:lang w:val="en-GB"/>
+        </w:rPr>
+        <w:t>Coulomb counting is good and easy to implement, the problem is that it gives the charge stored, not the energy, which we need to estimate the range of the rover and other stuff. Energy stored is more useful than current stored. We therefore use a hybrid method combining current and voltage.</w:t>
+      </w:r>
+    </w:p>
+    <w:p>
+      <w:pPr>
+        <w:rPr>
+          <w:lang w:val="en-GB"/>
+        </w:rPr>
+      </w:pPr>
+    </w:p>
+    <w:p>
+      <w:pPr>
+        <w:rPr>
+          <w:lang w:val="en-GB"/>
+        </w:rPr>
+      </w:pPr>
+      <w:r>
+        <w:rPr>
+          <w:lang w:val="en-GB"/>
+        </w:rPr>
+        <w:t xml:space="preserve">Note however, that energy in is not necessarily equal to energy out. Measure how much energy we are able to draw from the battery. The problem with having the SOC rely on voltage measurements is that the voltage depends heavily on what current is currently being drawn or has recently been drawn. We see this from the characterisation of the batteries for </w:t>
+      </w:r>
+      <w:r>
+        <w:rPr>
+          <w:lang w:val="en-GB"/>
+        </w:rPr>
         <w:lastRenderedPageBreak/>
-        <w:t>Impedance method could have worked, but SMPS might not be quick enough to give the current</w:t>
-      </w:r>
-      <w:r>
-        <w:rPr>
-          <w:lang w:val="en-GB"/>
-        </w:rPr>
-        <w:t xml:space="preserve"> accurately in 10ms.</w:t>
-      </w:r>
-      <w:r>
-        <w:rPr>
-          <w:lang w:val="en-GB"/>
-        </w:rPr>
-        <w:t xml:space="preserve"> Very hard to measure the internal resistance accurately</w:t>
-      </w:r>
-      <w:r>
-        <w:rPr>
-          <w:lang w:val="en-GB"/>
-        </w:rPr>
-        <w:t>.</w:t>
-      </w:r>
-    </w:p>
-    <w:p>
-      <w:pPr>
-        <w:rPr>
-          <w:lang w:val="en-GB"/>
-        </w:rPr>
-      </w:pPr>
-    </w:p>
-    <w:p>
-      <w:pPr>
-        <w:rPr>
-          <w:lang w:val="en-GB"/>
-        </w:rPr>
-      </w:pPr>
-      <w:r>
-        <w:rPr>
-          <w:lang w:val="en-GB"/>
-        </w:rPr>
-        <w:t>Coulomb counting is good and easy to implement, the problem is that it gives the charge stored, not the energy, which we need to estimate the range of the rover and other stuff. Energy stored is more useful than current stored. We therefore use a hybrid method combining current and voltage.</w:t>
-      </w:r>
-    </w:p>
-    <w:p>
-      <w:pPr>
-        <w:rPr>
-          <w:lang w:val="en-GB"/>
-        </w:rPr>
-      </w:pPr>
-    </w:p>
-    <w:p>
-      <w:pPr>
-        <w:rPr>
-          <w:lang w:val="en-GB"/>
-        </w:rPr>
-      </w:pPr>
-      <w:r>
-        <w:rPr>
-          <w:lang w:val="en-GB"/>
-        </w:rPr>
-        <w:t>Note however, that energy in is not necessarily equal to energy out. Measure how much energy we are able to draw from the battery. The problem with having the SOC rely on voltage measurements is that the voltage depends heavily on what current is currently being drawn or has recently been drawn. We see this from the characterisation of the batteries for which in the charging rest state the battery voltage drops immensely even though power is being drawn from the battery. However, it still holds true that the charge towards the end of the cycle has less energy as the cell voltages are lower, by as much as 1/3 compared to the maximum voltage. (i.e. maximum voltage is 50% larger)</w:t>
+        <w:t>which in the charging rest state the battery voltage drops immensely even though power is being drawn from the battery. However, it still holds true that the charge towards the end of the cycle has less energy as the cell voltages are lower, by as much as 1/3 compared to the maximum voltage. (i.e. maximum voltage is 50% larger)</w:t>
       </w:r>
       <w:r>
         <w:rPr>
@@ -7029,7 +7301,6 @@
         <w:rPr>
           <w:lang w:val="en-GB"/>
         </w:rPr>
-        <w:lastRenderedPageBreak/>
         <w:t>Cell3 voltage</w:t>
       </w:r>
     </w:p>
@@ -7139,6 +7410,7 @@
         <w:rPr>
           <w:lang w:val="en-GB"/>
         </w:rPr>
+        <w:lastRenderedPageBreak/>
         <w:t>Only for when charging:</w:t>
       </w:r>
     </w:p>
@@ -7534,7 +7806,6 @@
         <w:rPr>
           <w:lang w:val="en-GB"/>
         </w:rPr>
-        <w:lastRenderedPageBreak/>
         <w:t>Needs to shut itself down when too much power has been drawn, if not we might damage batteries.</w:t>
       </w:r>
     </w:p>
@@ -7649,7 +7920,14 @@
         <w:rPr>
           <w:lang w:val="en-GB"/>
         </w:rPr>
-        <w:t>only one SMPS device was available. Therefore it was not possible to implement the standard two-stage power converter. However, this is not a problem</w:t>
+        <w:t>only one SMPS device was available. Therefore it was not possible to implement the standard two-</w:t>
+      </w:r>
+      <w:r>
+        <w:rPr>
+          <w:lang w:val="en-GB"/>
+        </w:rPr>
+        <w:lastRenderedPageBreak/>
+        <w:t>stage power converter. However, this is not a problem</w:t>
       </w:r>
       <w:r>
         <w:rPr>
@@ -7987,90 +8265,90 @@
         <w:rPr>
           <w:lang w:val="en-GB"/>
         </w:rPr>
-        <w:t xml:space="preserve"> output voltage, by increasing the duty cycle. As both the current and the voltage increases on the output, the output power </w:t>
+        <w:t xml:space="preserve"> output voltage, by increasing the duty cycle. As both the current and the voltage increases on the output, the output power increases. Assuming </w:t>
+      </w:r>
+      <w:r>
+        <w:rPr>
+          <w:lang w:val="en-GB"/>
+        </w:rPr>
+        <w:t xml:space="preserve">100% efficiency, </w:t>
+      </w:r>
+      <w:r>
+        <w:rPr>
+          <w:lang w:val="en-GB"/>
+        </w:rPr>
+        <w:t>so too must the power on the input increase.</w:t>
+      </w:r>
+      <w:r>
+        <w:rPr>
+          <w:lang w:val="en-GB"/>
+        </w:rPr>
+        <w:t xml:space="preserve"> If the duty cycle of the SMPS increases that means that the input impedance decreases, no matter if it is buck or boost. When the input impedance decreases, the input current will increase.</w:t>
+      </w:r>
+    </w:p>
+    <w:p>
+      <w:pPr>
+        <w:rPr>
+          <w:lang w:val="en-GB"/>
+        </w:rPr>
+      </w:pPr>
+    </w:p>
+    <w:p>
+      <w:pPr>
+        <w:rPr>
+          <w:lang w:val="en-GB"/>
+        </w:rPr>
+      </w:pPr>
+      <w:r>
+        <w:rPr>
+          <w:lang w:val="en-GB"/>
+        </w:rPr>
+        <w:t>Likewise for constant voltage mode, if the voltage is a bit low, we would increase the output voltage, by increasing the duty cycle, which would increase the output current. As both output current and output voltage increases the output power must increase. When the duty cycle increases, the input impedance decreases and so the input current will increase.</w:t>
+      </w:r>
+    </w:p>
+    <w:p>
+      <w:pPr>
+        <w:rPr>
+          <w:lang w:val="en-GB"/>
+        </w:rPr>
+      </w:pPr>
+    </w:p>
+    <w:p>
+      <w:pPr>
+        <w:rPr>
+          <w:lang w:val="en-GB"/>
+        </w:rPr>
+      </w:pPr>
+      <w:r>
+        <w:rPr>
+          <w:lang w:val="en-GB"/>
+        </w:rPr>
+        <w:t xml:space="preserve">In both situations the output </w:t>
+      </w:r>
+      <w:r>
+        <w:rPr>
+          <w:lang w:val="en-GB"/>
+        </w:rPr>
+        <w:t>power increases with increased duty cycle, while the input current increase</w:t>
+      </w:r>
+      <w:r>
+        <w:rPr>
+          <w:lang w:val="en-GB"/>
+        </w:rPr>
+        <w:t>s. Assuming 100%, the increase in output power means that the input power must increase. Now let us inspect the curve above. If more current is drawn, then the power only increases if we are to the right of the maximum power peak</w:t>
+      </w:r>
+      <w:r>
+        <w:rPr>
+          <w:lang w:val="en-GB"/>
+        </w:rPr>
+        <w:t xml:space="preserve">. If we are to the left of the </w:t>
       </w:r>
       <w:r>
         <w:rPr>
           <w:lang w:val="en-GB"/>
         </w:rPr>
         <w:lastRenderedPageBreak/>
-        <w:t xml:space="preserve">increases. Assuming </w:t>
-      </w:r>
-      <w:r>
-        <w:rPr>
-          <w:lang w:val="en-GB"/>
-        </w:rPr>
-        <w:t xml:space="preserve">100% efficiency, </w:t>
-      </w:r>
-      <w:r>
-        <w:rPr>
-          <w:lang w:val="en-GB"/>
-        </w:rPr>
-        <w:t>so too must the power on the input increase.</w:t>
-      </w:r>
-      <w:r>
-        <w:rPr>
-          <w:lang w:val="en-GB"/>
-        </w:rPr>
-        <w:t xml:space="preserve"> If the duty cycle of the SMPS increases that means that the input impedance decreases, no matter if it is buck or boost. When the input impedance decreases, the input current will increase.</w:t>
-      </w:r>
-    </w:p>
-    <w:p>
-      <w:pPr>
-        <w:rPr>
-          <w:lang w:val="en-GB"/>
-        </w:rPr>
-      </w:pPr>
-    </w:p>
-    <w:p>
-      <w:pPr>
-        <w:rPr>
-          <w:lang w:val="en-GB"/>
-        </w:rPr>
-      </w:pPr>
-      <w:r>
-        <w:rPr>
-          <w:lang w:val="en-GB"/>
-        </w:rPr>
-        <w:t>Likewise for constant voltage mode, if the voltage is a bit low, we would increase the output voltage, by increasing the duty cycle, which would increase the output current. As both output current and output voltage increases the output power must increase. When the duty cycle increases, the input impedance decreases and so the input current will increase.</w:t>
-      </w:r>
-    </w:p>
-    <w:p>
-      <w:pPr>
-        <w:rPr>
-          <w:lang w:val="en-GB"/>
-        </w:rPr>
-      </w:pPr>
-    </w:p>
-    <w:p>
-      <w:pPr>
-        <w:rPr>
-          <w:lang w:val="en-GB"/>
-        </w:rPr>
-      </w:pPr>
-      <w:r>
-        <w:rPr>
-          <w:lang w:val="en-GB"/>
-        </w:rPr>
-        <w:t xml:space="preserve">In both situations the output </w:t>
-      </w:r>
-      <w:r>
-        <w:rPr>
-          <w:lang w:val="en-GB"/>
-        </w:rPr>
-        <w:t>power increases with increased duty cycle, while the input current increase</w:t>
-      </w:r>
-      <w:r>
-        <w:rPr>
-          <w:lang w:val="en-GB"/>
-        </w:rPr>
-        <w:t>s. Assuming 100%, the increase in output power means that the input power must increase. Now let us inspect the curve above. If more current is drawn, then the power only increases if we are to the right of the maximum power peak</w:t>
-      </w:r>
-      <w:r>
-        <w:rPr>
-          <w:lang w:val="en-GB"/>
-        </w:rPr>
-        <w:t>. If we are to the left of the power peak the increase in current will cause the input power to decrease, which will cause the output power to decrease, the opposite of what we wanted.</w:t>
+        <w:t>power peak the increase in current will cause the input power to decrease, which will cause the output power to decrease, the opposite of what we wanted.</w:t>
       </w:r>
     </w:p>
     <w:p>
@@ -8308,14 +8586,7 @@
         <w:rPr>
           <w:lang w:val="en-GB"/>
         </w:rPr>
-        <w:t xml:space="preserve">Need 3 SMPS devices due to bad part selection. Arduino can’t run directly of battery pack either in series or parallel. An easy fix would be to simply buy an H-bridge which supports </w:t>
-      </w:r>
-      <w:r>
-        <w:rPr>
-          <w:lang w:val="en-GB"/>
-        </w:rPr>
-        <w:lastRenderedPageBreak/>
-        <w:t>speed control directly</w:t>
+        <w:t>Need 3 SMPS devices due to bad part selection. Arduino can’t run directly of battery pack either in series or parallel. An easy fix would be to simply buy an H-bridge which supports speed control directly</w:t>
       </w:r>
       <w:r>
         <w:rPr>
@@ -8775,7 +9046,6 @@
         <w:rPr>
           <w:lang w:val="en-GB"/>
         </w:rPr>
-        <w:lastRenderedPageBreak/>
         <w:t>(4) Power lab instructions v0.99</w:t>
       </w:r>
     </w:p>
@@ -8839,7 +9109,15 @@
             <w:rStyle w:val="Hyperkobling"/>
             <w:lang w:val="en-GB"/>
           </w:rPr>
-          <w:t>https://d1wqtxts1xzle7.cloudfront.net/1759451/2006Pruessner_Solar_Panel_book_chapter.pdf?response-content-disposition=inline%3B+filename%3DSolar_Panel_Obscuration_by_Dust_and_Dust.pdf&amp;Expires=1621616316&amp;Signature=JwZzU8EQLWboK57iyasZbxDiV4Gi8jSoq9Hr0M5q4eA6G4VtWfkDxhSe~-OG~xerMmS24AdTGWpZV-74hYKt-0jOZhFXLNZr6K3B69Sck5HvhhblMlI1oGC5PrtGi8LDKh5l1iYvNsZH8DMIaob79VVOwP8g3U0nrq1o4Gtwb0xvh3WuWcMH0wNe4URsHGrHGn5v2sfjwVHGhK6fvdrRrJDwEG6BtQcN7CWz3P1~kBeSSwQ10eY8YVsLAR1~xGbJ2yLayR4rAZWIZZCo1EB7MTZxJ3TLOS-4bcaX1l7pdJ4Xu2jjsYqX32gh6FUBdbKnykJ1ZO0CThi9MIXMIS-a3w__&amp;Key-Pair-Id=APKAJLOHF5GGSLRBV4ZA</w:t>
+          <w:t>https://d1wqtxts1xzle7.cloudfront.net/1759451/2006Pruessner_Solar_Panel_book_chapter.pdf?response-content-disposition=inline%3B+filename%3DSolar_Panel_Obscuration_by_Dust_and_Dust.pdf&amp;Expires=1621616316&amp;Signature=JwZzU8EQLWboK57iyasZbxDiV4Gi8jSoq9Hr0M5q4eA6G4VtWfkDxhSe~-OG~xerMmS24AdTGWpZV-74hYKt-0jOZhFXLNZr6K3B69Sck5HvhhblMlI1oGC5PrtGi8LDKh5l1iYvNsZH8DMIaob79VVOwP8g3U0nrq1o4Gtwb0xvh3WuWcMH0wNe4URsHGrHGn5v2sfjwVHGhK6fvdrRrJDwEG6BtQcN7CWz3P1~kBeSSwQ10eY8YVsLAR1~xGbJ2yLayR4rAZWIZZCo1EB7MTZxJ3TLOS</w:t>
+        </w:r>
+        <w:r>
+          <w:rPr>
+            <w:rStyle w:val="Hyperkobling"/>
+            <w:lang w:val="en-GB"/>
+          </w:rPr>
+          <w:lastRenderedPageBreak/>
+          <w:t>-4bcaX1l7pdJ4Xu2jjsYqX32gh6FUBdbKnykJ1ZO0CThi9MIXMIS-a3w__&amp;Key-Pair-Id=APKAJLOHF5GGSLRBV4ZA</w:t>
         </w:r>
       </w:hyperlink>
       <w:r>

</xml_diff>

<commit_message>
Wrote the MPPT and SMPS configuration sections
</commit_message>
<xml_diff>
--- a/Energy/Justifications for design choices.docx
+++ b/Energy/Justifications for design choices.docx
@@ -10367,6 +10367,198 @@
           <w:lang w:val="en-GB"/>
         </w:rPr>
       </w:pPr>
+    </w:p>
+    <w:p>
+      <w:pPr>
+        <w:rPr>
+          <w:lang w:val="en-GB"/>
+        </w:rPr>
+      </w:pPr>
+      <w:r>
+        <w:rPr>
+          <w:lang w:val="en-GB"/>
+        </w:rPr>
+        <w:t xml:space="preserve">As the voltage of the battery pack is higher than the voltage of the series connected battery cells, the voltage of the solar panels must be stepped up when used for charging. This means that the SMPS must be operated in boost mode with </w:t>
+      </w:r>
+      <w:r>
+        <w:rPr>
+          <w:lang w:val="en-GB"/>
+        </w:rPr>
+        <w:t xml:space="preserve">the solar panels on port B and battery on port A. Moreover, as the SMPS </w:t>
+      </w:r>
+      <w:r>
+        <w:rPr>
+          <w:lang w:val="en-GB"/>
+        </w:rPr>
+        <w:t>has a max output voltage of</w:t>
+      </w:r>
+      <w:r>
+        <w:rPr>
+          <w:lang w:val="en-GB"/>
+        </w:rPr>
+        <w:t xml:space="preserve"> 7 V in synchronous boost operation</w:t>
+      </w:r>
+      <w:r>
+        <w:rPr>
+          <w:lang w:val="en-GB"/>
+        </w:rPr>
+        <w:t xml:space="preserve"> [power logbook]</w:t>
+      </w:r>
+      <w:r>
+        <w:rPr>
+          <w:lang w:val="en-GB"/>
+        </w:rPr>
+        <w:t xml:space="preserve">, it </w:t>
+      </w:r>
+      <w:r>
+        <w:rPr>
+          <w:lang w:val="en-GB"/>
+        </w:rPr>
+        <w:t>must be operated in non-synchronous mode.</w:t>
+      </w:r>
+    </w:p>
+    <w:p>
+      <w:pPr>
+        <w:rPr>
+          <w:lang w:val="en-GB"/>
+        </w:rPr>
+      </w:pPr>
+    </w:p>
+    <w:p>
+      <w:pPr>
+        <w:rPr>
+          <w:lang w:val="en-GB"/>
+        </w:rPr>
+      </w:pPr>
+      <w:r>
+        <w:rPr>
+          <w:lang w:val="en-GB"/>
+        </w:rPr>
+        <w:t xml:space="preserve">s the if the SMPS is operated in synchronous mode then the </w:t>
+      </w:r>
+      <w:proofErr w:type="spellStart"/>
+      <w:r>
+        <w:rPr>
+          <w:lang w:val="en-GB"/>
+        </w:rPr>
+        <w:t>PMOS</w:t>
+      </w:r>
+      <w:proofErr w:type="spellEnd"/>
+      <w:r>
+        <w:rPr>
+          <w:lang w:val="en-GB"/>
+        </w:rPr>
+        <w:t xml:space="preserve"> would turn itself on with </w:t>
+      </w:r>
+    </w:p>
+    <w:p>
+      <w:pPr>
+        <w:rPr>
+          <w:lang w:val="en-GB"/>
+        </w:rPr>
+      </w:pPr>
+    </w:p>
+    <w:p>
+      <w:pPr>
+        <w:rPr>
+          <w:lang w:val="en-GB"/>
+        </w:rPr>
+      </w:pPr>
+      <w:r>
+        <w:rPr>
+          <w:lang w:val="en-GB"/>
+        </w:rPr>
+        <w:t xml:space="preserve">as the </w:t>
+      </w:r>
+      <w:proofErr w:type="spellStart"/>
+      <w:r>
+        <w:rPr>
+          <w:lang w:val="en-GB"/>
+        </w:rPr>
+        <w:t>PMOS</w:t>
+      </w:r>
+      <w:proofErr w:type="spellEnd"/>
+      <w:r>
+        <w:rPr>
+          <w:lang w:val="en-GB"/>
+        </w:rPr>
+        <w:t xml:space="preserve"> will turn itself on if the  [power logbook]</w:t>
+      </w:r>
+    </w:p>
+    <w:p>
+      <w:pPr>
+        <w:rPr>
+          <w:lang w:val="en-GB"/>
+        </w:rPr>
+      </w:pPr>
+    </w:p>
+    <w:p>
+      <w:pPr>
+        <w:rPr>
+          <w:lang w:val="en-GB"/>
+        </w:rPr>
+      </w:pPr>
+    </w:p>
+    <w:p>
+      <w:pPr>
+        <w:rPr>
+          <w:lang w:val="en-GB"/>
+        </w:rPr>
+      </w:pPr>
+      <w:r>
+        <w:rPr>
+          <w:lang w:val="en-GB"/>
+        </w:rPr>
+        <w:t xml:space="preserve">the SMPS must be operated in non-synchronous mode </w:t>
+      </w:r>
+    </w:p>
+    <w:p>
+      <w:pPr>
+        <w:rPr>
+          <w:lang w:val="en-GB"/>
+        </w:rPr>
+      </w:pPr>
+    </w:p>
+    <w:p>
+      <w:pPr>
+        <w:rPr>
+          <w:lang w:val="en-GB"/>
+        </w:rPr>
+      </w:pPr>
+      <w:r>
+        <w:rPr>
+          <w:lang w:val="en-GB"/>
+        </w:rPr>
+        <w:t xml:space="preserve">a parallel solar array and a series battery pack is used it is necessary to step up the voltage </w:t>
+      </w:r>
+    </w:p>
+    <w:p>
+      <w:pPr>
+        <w:rPr>
+          <w:lang w:val="en-GB"/>
+        </w:rPr>
+      </w:pPr>
+    </w:p>
+    <w:p>
+      <w:pPr>
+        <w:rPr>
+          <w:lang w:val="en-GB"/>
+        </w:rPr>
+      </w:pPr>
+    </w:p>
+    <w:p>
+      <w:pPr>
+        <w:rPr>
+          <w:lang w:val="en-GB"/>
+        </w:rPr>
+      </w:pPr>
+    </w:p>
+    <w:p>
+      <w:pPr>
+        <w:rPr>
+          <w:lang w:val="en-GB"/>
+        </w:rPr>
+      </w:pPr>
       <w:r>
         <w:rPr>
           <w:lang w:val="en-GB"/>
@@ -10415,88 +10607,12 @@
     </w:p>
     <w:p>
       <w:pPr>
-        <w:rPr>
-          <w:lang w:val="en-GB"/>
-        </w:rPr>
-      </w:pPr>
-    </w:p>
-    <w:p>
-      <w:pPr>
-        <w:rPr>
-          <w:lang w:val="en-GB"/>
-        </w:rPr>
-      </w:pPr>
-      <w:r>
         <w:rPr>
           <w:b/>
           <w:bCs/>
           <w:lang w:val="en-GB"/>
         </w:rPr>
-        <w:t>Safety mechanisms:</w:t>
-      </w:r>
-    </w:p>
-    <w:p>
-      <w:pPr>
-        <w:rPr>
-          <w:lang w:val="en-GB"/>
-        </w:rPr>
-      </w:pPr>
-    </w:p>
-    <w:p>
-      <w:pPr>
-        <w:rPr>
-          <w:lang w:val="en-GB"/>
-        </w:rPr>
-      </w:pPr>
-      <w:r>
-        <w:rPr>
-          <w:lang w:val="en-GB"/>
-        </w:rPr>
-        <w:t>Needs to shut itself down when too much power has been drawn, if not we might damage batteries.</w:t>
-      </w:r>
-    </w:p>
-    <w:p>
-      <w:pPr>
-        <w:rPr>
-          <w:lang w:val="en-GB"/>
-        </w:rPr>
-      </w:pPr>
-    </w:p>
-    <w:p>
-      <w:pPr>
-        <w:rPr>
-          <w:lang w:val="en-GB"/>
-        </w:rPr>
-      </w:pPr>
-      <w:r>
-        <w:rPr>
-          <w:lang w:val="en-GB"/>
-        </w:rPr>
-        <w:t xml:space="preserve">Switch one of the cells out of circuit if current is too high for too long. </w:t>
-      </w:r>
-      <w:r>
-        <w:rPr>
-          <w:lang w:val="en-GB"/>
-        </w:rPr>
-        <w:t>Or simply stop charging, then wait until balanced using internal resistors.</w:t>
-      </w:r>
-    </w:p>
-    <w:p>
-      <w:pPr>
-        <w:rPr>
-          <w:b/>
-          <w:bCs/>
-          <w:lang w:val="en-GB"/>
-        </w:rPr>
-      </w:pPr>
-      <w:r>
-        <w:rPr>
-          <w:b/>
-          <w:bCs/>
-          <w:lang w:val="en-GB"/>
-        </w:rPr>
-        <w:t xml:space="preserve"> </w:t>
-      </w:r>
+      </w:pPr>
     </w:p>
     <w:p>
       <w:pPr>
@@ -10952,6 +11068,12 @@
           <w:lang w:val="en-GB"/>
         </w:rPr>
       </w:pPr>
+      <w:r>
+        <w:rPr>
+          <w:lang w:val="en-GB"/>
+        </w:rPr>
+        <w:t xml:space="preserve"> </w:t>
+      </w:r>
     </w:p>
     <w:p>
       <w:pPr>
@@ -11563,23 +11685,148 @@
     <w:p>
       <w:pPr>
         <w:rPr>
-          <w:lang w:val="en-GB"/>
-        </w:rPr>
-      </w:pPr>
-    </w:p>
-    <w:p>
-      <w:pPr>
-        <w:rPr>
-          <w:lang w:val="en-GB"/>
-        </w:rPr>
-      </w:pPr>
-    </w:p>
-    <w:p>
-      <w:pPr>
-        <w:rPr>
-          <w:lang w:val="en-GB"/>
-        </w:rPr>
-      </w:pPr>
+          <w:b/>
+          <w:bCs/>
+          <w:lang w:val="en-GB"/>
+        </w:rPr>
+      </w:pPr>
+      <w:r>
+        <w:rPr>
+          <w:b/>
+          <w:bCs/>
+          <w:lang w:val="en-GB"/>
+        </w:rPr>
+        <w:t>Implementation</w:t>
+      </w:r>
+    </w:p>
+    <w:p>
+      <w:pPr>
+        <w:rPr>
+          <w:lang w:val="en-GB"/>
+        </w:rPr>
+      </w:pPr>
+    </w:p>
+    <w:p>
+      <w:pPr>
+        <w:rPr>
+          <w:lang w:val="en-GB"/>
+        </w:rPr>
+      </w:pPr>
+      <w:r>
+        <w:rPr>
+          <w:lang w:val="en-GB"/>
+        </w:rPr>
+        <w:t>An op-amp was added to buffer the voltage as after passing through the second voltage divider, the current drawn from the Arduino affected the measured voltage.</w:t>
+      </w:r>
+    </w:p>
+    <w:p>
+      <w:pPr>
+        <w:rPr>
+          <w:lang w:val="en-GB"/>
+        </w:rPr>
+      </w:pPr>
+    </w:p>
+    <w:p>
+      <w:pPr>
+        <w:rPr>
+          <w:lang w:val="en-GB"/>
+        </w:rPr>
+      </w:pPr>
+      <w:r>
+        <w:rPr>
+          <w:lang w:val="en-GB"/>
+        </w:rPr>
+        <w:t>Should probably change to 10k and 15k. If smaller, will affect first voltage divider</w:t>
+      </w:r>
+    </w:p>
+    <w:p>
+      <w:pPr>
+        <w:rPr>
+          <w:lang w:val="en-GB"/>
+        </w:rPr>
+      </w:pPr>
+    </w:p>
+    <w:p>
+      <w:pPr>
+        <w:rPr>
+          <w:lang w:val="en-GB"/>
+        </w:rPr>
+      </w:pPr>
+    </w:p>
+    <w:p>
+      <w:pPr>
+        <w:rPr>
+          <w:lang w:val="en-GB"/>
+        </w:rPr>
+      </w:pPr>
+      <w:r>
+        <w:rPr>
+          <w:lang w:val="en-GB"/>
+        </w:rPr>
+        <w:t>Calculate current rather than using 0.5 ohm resistor as current sensor.</w:t>
+      </w:r>
+    </w:p>
+    <w:p>
+      <w:pPr>
+        <w:rPr>
+          <w:lang w:val="en-GB"/>
+        </w:rPr>
+      </w:pPr>
+    </w:p>
+    <w:p>
+      <w:pPr>
+        <w:rPr>
+          <w:lang w:val="en-GB"/>
+        </w:rPr>
+      </w:pPr>
+      <w:r>
+        <w:rPr>
+          <w:b/>
+          <w:bCs/>
+          <w:lang w:val="en-GB"/>
+        </w:rPr>
+        <w:t>Safety mechanisms:</w:t>
+      </w:r>
+    </w:p>
+    <w:p>
+      <w:pPr>
+        <w:rPr>
+          <w:lang w:val="en-GB"/>
+        </w:rPr>
+      </w:pPr>
+    </w:p>
+    <w:p>
+      <w:pPr>
+        <w:rPr>
+          <w:lang w:val="en-GB"/>
+        </w:rPr>
+      </w:pPr>
+      <w:r>
+        <w:rPr>
+          <w:lang w:val="en-GB"/>
+        </w:rPr>
+        <w:t>Needs to shut itself down when too much power has been drawn, if not we might damage batteries.</w:t>
+      </w:r>
+    </w:p>
+    <w:p>
+      <w:pPr>
+        <w:rPr>
+          <w:lang w:val="en-GB"/>
+        </w:rPr>
+      </w:pPr>
+    </w:p>
+    <w:p>
+      <w:pPr>
+        <w:rPr>
+          <w:lang w:val="en-GB"/>
+        </w:rPr>
+      </w:pPr>
+      <w:r>
+        <w:rPr>
+          <w:lang w:val="en-GB"/>
+        </w:rPr>
+        <w:t>Switch one of the cells out of circuit if current is too high for too long. Or simply stop charging, then wait until balanced using internal resistors.</w:t>
+      </w:r>
     </w:p>
     <w:p>
       <w:pPr>
@@ -11756,7 +12003,15 @@
             <w:rStyle w:val="Hyperkobling"/>
             <w:lang w:val="en-GB"/>
           </w:rPr>
-          <w:t>https://d1wqtxts1xzle7.cloudfront.net/1759451/2006Pruessner_Solar_Panel_book_chapter.pdf?response-content-disposition=inline%3B+filename%3DSolar_Panel_Obscuration_by_Dust_and_Dust.pdf&amp;Expires=1621616316&amp;Signature=JwZzU8EQLWboK57iyasZbxDiV4Gi8jSoq9Hr0M5q4eA6G4VtWfkDxhSe~-OG~xerMmS24AdTGWpZV-74hYKt-0jOZhFXLNZr6K3B69Sck5HvhhblMlI1oGC5PrtGi8LDKh5l1iYvNsZH8DMIaob79VVOwP8g3U0nrq1o4Gtwb0xvh3WuWcMH0wNe4URsHGrHGn5v2sfjwVHGhK6fvdrRrJDwEG6BtQcN7CWz3P1~kBeSSwQ10eY8YVsLAR1~xGbJ2yLayR4rAZWIZZCo1EB7MTZxJ3TLOS-4bcaX1l7pdJ4Xu2jjsYqX32gh6FUBdbKnykJ1ZO0CThi9MIXMIS-a3w__&amp;Key-Pair-Id=APKAJLOHF5GGSLRBV4ZA</w:t>
+          <w:t>https://d1wqtxts1xzle7.cloudfront.net/1759451/2006Pruessner_Solar_Panel_book_chapter.pdf?response-content-disposition=inline%3B+filename%3DSolar_Panel_Obscuration_by_Dust_and_Dust.pdf&amp;Exp</w:t>
+        </w:r>
+        <w:r>
+          <w:rPr>
+            <w:rStyle w:val="Hyperkobling"/>
+            <w:lang w:val="en-GB"/>
+          </w:rPr>
+          <w:lastRenderedPageBreak/>
+          <w:t>ires=1621616316&amp;Signature=JwZzU8EQLWboK57iyasZbxDiV4Gi8jSoq9Hr0M5q4eA6G4VtWfkDxhSe~-OG~xerMmS24AdTGWpZV-74hYKt-0jOZhFXLNZr6K3B69Sck5HvhhblMlI1oGC5PrtGi8LDKh5l1iYvNsZH8DMIaob79VVOwP8g3U0nrq1o4Gtwb0xvh3WuWcMH0wNe4URsHGrHGn5v2sfjwVHGhK6fvdrRrJDwEG6BtQcN7CWz3P1~kBeSSwQ10eY8YVsLAR1~xGbJ2yLayR4rAZWIZZCo1EB7MTZxJ3TLOS-4bcaX1l7pdJ4Xu2jjsYqX32gh6FUBdbKnykJ1ZO0CThi9MIXMIS-a3w__&amp;Key-Pair-Id=APKAJLOHF5GGSLRBV4ZA</w:t>
         </w:r>
       </w:hyperlink>
       <w:r>
@@ -11855,7 +12110,6 @@
           <w:bCs/>
           <w:lang w:val="en-GB"/>
         </w:rPr>
-        <w:lastRenderedPageBreak/>
         <w:t>Appendix:</w:t>
       </w:r>
     </w:p>

</xml_diff>

<commit_message>
Added rough drafts for the SOC and SOH sections
</commit_message>
<xml_diff>
--- a/Energy/Justifications for design choices.docx
+++ b/Energy/Justifications for design choices.docx
@@ -512,7 +512,7 @@
                     <pic:cNvPicPr/>
                   </pic:nvPicPr>
                   <pic:blipFill>
-                    <a:blip r:embed="rId5" cstate="print">
+                    <a:blip r:embed="rId7" cstate="print">
                       <a:extLst>
                         <a:ext uri="{28A0092B-C50C-407E-A947-70E740481C1C}">
                           <a14:useLocalDpi xmlns:a14="http://schemas.microsoft.com/office/drawing/2010/main" val="0"/>
@@ -1121,7 +1121,7 @@
                     <pic:cNvPicPr/>
                   </pic:nvPicPr>
                   <pic:blipFill>
-                    <a:blip r:embed="rId6" cstate="print">
+                    <a:blip r:embed="rId8" cstate="print">
                       <a:extLst>
                         <a:ext uri="{28A0092B-C50C-407E-A947-70E740481C1C}">
                           <a14:useLocalDpi xmlns:a14="http://schemas.microsoft.com/office/drawing/2010/main" val="0"/>
@@ -1197,7 +1197,7 @@
                     <pic:cNvPicPr/>
                   </pic:nvPicPr>
                   <pic:blipFill>
-                    <a:blip r:embed="rId7" cstate="print">
+                    <a:blip r:embed="rId9" cstate="print">
                       <a:extLst>
                         <a:ext uri="{28A0092B-C50C-407E-A947-70E740481C1C}">
                           <a14:useLocalDpi xmlns:a14="http://schemas.microsoft.com/office/drawing/2010/main" val="0"/>
@@ -1350,7 +1350,7 @@
                     <pic:cNvPicPr/>
                   </pic:nvPicPr>
                   <pic:blipFill>
-                    <a:blip r:embed="rId8" cstate="print">
+                    <a:blip r:embed="rId10" cstate="print">
                       <a:extLst>
                         <a:ext uri="{28A0092B-C50C-407E-A947-70E740481C1C}">
                           <a14:useLocalDpi xmlns:a14="http://schemas.microsoft.com/office/drawing/2010/main" val="0"/>
@@ -1419,7 +1419,7 @@
                     <pic:cNvPicPr/>
                   </pic:nvPicPr>
                   <pic:blipFill>
-                    <a:blip r:embed="rId9" cstate="print">
+                    <a:blip r:embed="rId11" cstate="print">
                       <a:extLst>
                         <a:ext uri="{28A0092B-C50C-407E-A947-70E740481C1C}">
                           <a14:useLocalDpi xmlns:a14="http://schemas.microsoft.com/office/drawing/2010/main" val="0"/>
@@ -1632,7 +1632,7 @@
                     <pic:cNvPicPr/>
                   </pic:nvPicPr>
                   <pic:blipFill>
-                    <a:blip r:embed="rId10" cstate="print">
+                    <a:blip r:embed="rId12" cstate="print">
                       <a:extLst>
                         <a:ext uri="{28A0092B-C50C-407E-A947-70E740481C1C}">
                           <a14:useLocalDpi xmlns:a14="http://schemas.microsoft.com/office/drawing/2010/main" val="0"/>
@@ -1964,7 +1964,7 @@
                     <pic:cNvPicPr/>
                   </pic:nvPicPr>
                   <pic:blipFill>
-                    <a:blip r:embed="rId11" cstate="print">
+                    <a:blip r:embed="rId13" cstate="print">
                       <a:extLst>
                         <a:ext uri="{28A0092B-C50C-407E-A947-70E740481C1C}">
                           <a14:useLocalDpi xmlns:a14="http://schemas.microsoft.com/office/drawing/2010/main" val="0"/>
@@ -2580,7 +2580,7 @@
                     </pic:cNvPicPr>
                   </pic:nvPicPr>
                   <pic:blipFill>
-                    <a:blip r:embed="rId12" cstate="print">
+                    <a:blip r:embed="rId14" cstate="print">
                       <a:extLst>
                         <a:ext uri="{28A0092B-C50C-407E-A947-70E740481C1C}">
                           <a14:useLocalDpi xmlns:a14="http://schemas.microsoft.com/office/drawing/2010/main" val="0"/>
@@ -2869,6 +2869,7 @@
                         </w:rPr>
                         <w:t xml:space="preserve">: Buck SMPS efficiency at </w:t>
                       </w:r>
+                      <w:proofErr w:type="spellStart"/>
                       <w:r>
                         <w:rPr>
                           <w:rFonts w:ascii="Cambria Math" w:hAnsi="Cambria Math"/>
@@ -2881,7 +2882,15 @@
                           <w:rFonts w:ascii="Cambria Math" w:hAnsi="Cambria Math"/>
                           <w:lang w:val="en-US"/>
                         </w:rPr>
-                        <w:t>_out = 2.</w:t>
+                        <w:t>_out</w:t>
+                      </w:r>
+                      <w:proofErr w:type="spellEnd"/>
+                      <w:r>
+                        <w:rPr>
+                          <w:rFonts w:ascii="Cambria Math" w:hAnsi="Cambria Math"/>
+                          <w:lang w:val="en-US"/>
+                        </w:rPr>
+                        <w:t xml:space="preserve"> = 2.</w:t>
                       </w:r>
                       <w:r>
                         <w:rPr>
@@ -3102,7 +3111,7 @@
                     <pic:cNvPicPr/>
                   </pic:nvPicPr>
                   <pic:blipFill>
-                    <a:blip r:embed="rId13" cstate="print">
+                    <a:blip r:embed="rId15" cstate="print">
                       <a:extLst>
                         <a:ext uri="{28A0092B-C50C-407E-A947-70E740481C1C}">
                           <a14:useLocalDpi xmlns:a14="http://schemas.microsoft.com/office/drawing/2010/main" val="0"/>
@@ -3195,7 +3204,7 @@
                     <pic:cNvPicPr/>
                   </pic:nvPicPr>
                   <pic:blipFill>
-                    <a:blip r:embed="rId14" cstate="print">
+                    <a:blip r:embed="rId16" cstate="print">
                       <a:extLst>
                         <a:ext uri="{28A0092B-C50C-407E-A947-70E740481C1C}">
                           <a14:useLocalDpi xmlns:a14="http://schemas.microsoft.com/office/drawing/2010/main" val="0"/>
@@ -3277,7 +3286,7 @@
                     <pic:cNvPicPr/>
                   </pic:nvPicPr>
                   <pic:blipFill>
-                    <a:blip r:embed="rId15" cstate="print">
+                    <a:blip r:embed="rId17" cstate="print">
                       <a:extLst>
                         <a:ext uri="{28A0092B-C50C-407E-A947-70E740481C1C}">
                           <a14:useLocalDpi xmlns:a14="http://schemas.microsoft.com/office/drawing/2010/main" val="0"/>
@@ -3371,7 +3380,7 @@
                     <pic:cNvPicPr/>
                   </pic:nvPicPr>
                   <pic:blipFill>
-                    <a:blip r:embed="rId16" cstate="print">
+                    <a:blip r:embed="rId18" cstate="print">
                       <a:extLst>
                         <a:ext uri="{28A0092B-C50C-407E-A947-70E740481C1C}">
                           <a14:useLocalDpi xmlns:a14="http://schemas.microsoft.com/office/drawing/2010/main" val="0"/>
@@ -3638,7 +3647,21 @@
                         <w:rPr>
                           <w:lang w:val="en-US"/>
                         </w:rPr>
-                        <w:t>, Series-Parallel (SP), Total-Cross-Tied (TCT), Parallel (P)</w:t>
+                        <w:t>, Series-Parallel (SP), Total-Cross-Tied (</w:t>
+                      </w:r>
+                      <w:proofErr w:type="spellStart"/>
+                      <w:r>
+                        <w:rPr>
+                          <w:lang w:val="en-US"/>
+                        </w:rPr>
+                        <w:t>TCT</w:t>
+                      </w:r>
+                      <w:proofErr w:type="spellEnd"/>
+                      <w:r>
+                        <w:rPr>
+                          <w:lang w:val="en-US"/>
+                        </w:rPr>
+                        <w:t>), Parallel (P)</w:t>
                       </w:r>
                     </w:p>
                   </w:txbxContent>
@@ -4398,7 +4421,7 @@
           <w:lang w:val="en-GB"/>
         </w:rPr>
       </w:pPr>
-      <w:hyperlink r:id="rId17" w:history="1">
+      <w:hyperlink r:id="rId19" w:history="1">
         <w:r>
           <w:rPr>
             <w:rStyle w:val="Hyperkobling"/>
@@ -4638,7 +4661,7 @@
                     <pic:cNvPicPr/>
                   </pic:nvPicPr>
                   <pic:blipFill>
-                    <a:blip r:embed="rId18">
+                    <a:blip r:embed="rId20">
                       <a:extLst>
                         <a:ext uri="{28A0092B-C50C-407E-A947-70E740481C1C}">
                           <a14:useLocalDpi xmlns:a14="http://schemas.microsoft.com/office/drawing/2010/main" val="0"/>
@@ -4781,7 +4804,7 @@
                     <pic:cNvPicPr/>
                   </pic:nvPicPr>
                   <pic:blipFill>
-                    <a:blip r:embed="rId19">
+                    <a:blip r:embed="rId21">
                       <a:extLst>
                         <a:ext uri="{28A0092B-C50C-407E-A947-70E740481C1C}">
                           <a14:useLocalDpi xmlns:a14="http://schemas.microsoft.com/office/drawing/2010/main" val="0"/>
@@ -5247,7 +5270,7 @@
           <w:lang w:val="en-US"/>
         </w:rPr>
       </w:pPr>
-      <w:hyperlink r:id="rId20" w:tgtFrame="_blank" w:history="1">
+      <w:hyperlink r:id="rId22" w:tgtFrame="_blank" w:history="1">
         <w:r>
           <w:rPr>
             <w:rStyle w:val="normaltextrun"/>
@@ -5292,7 +5315,7 @@
           <w:lang w:val="en-GB"/>
         </w:rPr>
       </w:pPr>
-      <w:hyperlink r:id="rId21" w:history="1">
+      <w:hyperlink r:id="rId23" w:history="1">
         <w:r>
           <w:rPr>
             <w:rStyle w:val="Hyperkobling"/>
@@ -8079,7 +8102,7 @@
           <w:lang w:val="en-GB"/>
         </w:rPr>
       </w:pPr>
-      <w:hyperlink r:id="rId22" w:history="1">
+      <w:hyperlink r:id="rId24" w:history="1">
         <w:r>
           <w:rPr>
             <w:rStyle w:val="Hyperkobling"/>
@@ -8360,7 +8383,7 @@
           <w:lang w:val="en-GB"/>
         </w:rPr>
       </w:pPr>
-      <w:hyperlink r:id="rId23" w:history="1">
+      <w:hyperlink r:id="rId25" w:history="1">
         <w:r>
           <w:rPr>
             <w:rStyle w:val="Hyperkobling"/>
@@ -8562,7 +8585,7 @@
           <w:lang w:val="en-GB"/>
         </w:rPr>
       </w:pPr>
-      <w:hyperlink r:id="rId24" w:history="1">
+      <w:hyperlink r:id="rId26" w:history="1">
         <w:r>
           <w:rPr>
             <w:rStyle w:val="Hyperkobling"/>
@@ -8703,7 +8726,7 @@
         </w:rPr>
         <w:t xml:space="preserve">Relay: </w:t>
       </w:r>
-      <w:hyperlink r:id="rId25" w:history="1">
+      <w:hyperlink r:id="rId27" w:history="1">
         <w:r>
           <w:rPr>
             <w:rStyle w:val="Hyperkobling"/>
@@ -8905,7 +8928,7 @@
           <w:lang w:val="en-GB"/>
         </w:rPr>
       </w:pPr>
-      <w:hyperlink r:id="rId26" w:history="1">
+      <w:hyperlink r:id="rId28" w:history="1">
         <w:r>
           <w:rPr>
             <w:rStyle w:val="Hyperkobling"/>
@@ -8960,7 +8983,7 @@
           <w:lang w:val="en-GB"/>
         </w:rPr>
       </w:pPr>
-      <w:hyperlink r:id="rId27" w:history="1">
+      <w:hyperlink r:id="rId29" w:history="1">
         <w:r>
           <w:rPr>
             <w:rStyle w:val="Hyperkobling"/>
@@ -9014,7 +9037,7 @@
           <w:lang w:val="en-GB"/>
         </w:rPr>
       </w:pPr>
-      <w:hyperlink r:id="rId28" w:history="1">
+      <w:hyperlink r:id="rId30" w:history="1">
         <w:r>
           <w:rPr>
             <w:rStyle w:val="Hyperkobling"/>
@@ -9063,7 +9086,7 @@
           <w:lang w:val="en-GB"/>
         </w:rPr>
       </w:pPr>
-      <w:hyperlink r:id="rId29" w:history="1">
+      <w:hyperlink r:id="rId31" w:history="1">
         <w:r>
           <w:rPr>
             <w:rStyle w:val="Hyperkobling"/>
@@ -9130,7 +9153,7 @@
           <w:lang w:val="en-GB"/>
         </w:rPr>
       </w:pPr>
-      <w:hyperlink r:id="rId30" w:history="1">
+      <w:hyperlink r:id="rId32" w:history="1">
         <w:r>
           <w:rPr>
             <w:rStyle w:val="Hyperkobling"/>
@@ -9172,7 +9195,7 @@
           <w:lang w:val="en-GB"/>
         </w:rPr>
       </w:pPr>
-      <w:hyperlink r:id="rId31" w:history="1">
+      <w:hyperlink r:id="rId33" w:history="1">
         <w:r>
           <w:rPr>
             <w:rStyle w:val="Hyperkobling"/>
@@ -9234,7 +9257,7 @@
           <w:lang w:val="en-GB"/>
         </w:rPr>
       </w:pPr>
-      <w:hyperlink r:id="rId32" w:history="1">
+      <w:hyperlink r:id="rId34" w:history="1">
         <w:r>
           <w:rPr>
             <w:rStyle w:val="Hyperkobling"/>
@@ -9402,6 +9425,1056 @@
           <w:lang w:val="en-GB"/>
         </w:rPr>
         <w:lastRenderedPageBreak/>
+        <w:t xml:space="preserve">The </w:t>
+      </w:r>
+      <w:r>
+        <w:rPr>
+          <w:lang w:val="en-GB"/>
+        </w:rPr>
+        <w:t>state of charge (SOC)</w:t>
+      </w:r>
+      <w:r>
+        <w:rPr>
+          <w:lang w:val="en-GB"/>
+        </w:rPr>
+        <w:t xml:space="preserve"> of a battery is defined as</w:t>
+      </w:r>
+      <w:r>
+        <w:rPr>
+          <w:lang w:val="en-GB"/>
+        </w:rPr>
+        <w:t xml:space="preserve"> </w:t>
+      </w:r>
+      <w:r>
+        <w:rPr>
+          <w:lang w:val="en-GB"/>
+        </w:rPr>
+        <w:t xml:space="preserve">the </w:t>
+      </w:r>
+      <w:r>
+        <w:rPr>
+          <w:lang w:val="en-GB"/>
+        </w:rPr>
+        <w:t>remaining usable charge given as a percentage of the battery’s total charge capacity</w:t>
+      </w:r>
+      <w:r>
+        <w:rPr>
+          <w:lang w:val="en-GB"/>
+        </w:rPr>
+        <w:t xml:space="preserve"> [10]</w:t>
+      </w:r>
+      <w:r>
+        <w:rPr>
+          <w:lang w:val="en-GB"/>
+        </w:rPr>
+        <w:t>.</w:t>
+      </w:r>
+      <w:r>
+        <w:rPr>
+          <w:lang w:val="en-GB"/>
+        </w:rPr>
+        <w:t xml:space="preserve"> There are many </w:t>
+      </w:r>
+      <w:r>
+        <w:rPr>
+          <w:lang w:val="en-GB"/>
+        </w:rPr>
+        <w:t>methods</w:t>
+      </w:r>
+      <w:r>
+        <w:rPr>
+          <w:lang w:val="en-GB"/>
+        </w:rPr>
+        <w:t xml:space="preserve"> </w:t>
+      </w:r>
+      <w:r>
+        <w:rPr>
+          <w:lang w:val="en-GB"/>
+        </w:rPr>
+        <w:t>for</w:t>
+      </w:r>
+      <w:r>
+        <w:rPr>
+          <w:lang w:val="en-GB"/>
+        </w:rPr>
+        <w:t xml:space="preserve"> </w:t>
+      </w:r>
+      <w:r>
+        <w:rPr>
+          <w:lang w:val="en-GB"/>
+        </w:rPr>
+        <w:t xml:space="preserve"> estimat</w:t>
+      </w:r>
+      <w:r>
+        <w:rPr>
+          <w:lang w:val="en-GB"/>
+        </w:rPr>
+        <w:t>ing</w:t>
+      </w:r>
+      <w:r>
+        <w:rPr>
+          <w:lang w:val="en-GB"/>
+        </w:rPr>
+        <w:t xml:space="preserve"> the SOC of a battery</w:t>
+      </w:r>
+      <w:r>
+        <w:rPr>
+          <w:lang w:val="en-GB"/>
+        </w:rPr>
+        <w:t>, the most common of which rely on measurements of the voltage and/or</w:t>
+      </w:r>
+      <w:r>
+        <w:rPr>
+          <w:lang w:val="en-GB"/>
+        </w:rPr>
+        <w:t xml:space="preserve"> current of </w:t>
+      </w:r>
+      <w:r>
+        <w:rPr>
+          <w:lang w:val="en-GB"/>
+        </w:rPr>
+        <w:t>the</w:t>
+      </w:r>
+      <w:r>
+        <w:rPr>
+          <w:lang w:val="en-GB"/>
+        </w:rPr>
+        <w:t xml:space="preserve"> battery </w:t>
+      </w:r>
+      <w:r>
+        <w:rPr>
+          <w:lang w:val="en-GB"/>
+        </w:rPr>
+        <w:t>[11].</w:t>
+      </w:r>
+      <w:r>
+        <w:rPr>
+          <w:lang w:val="en-GB"/>
+        </w:rPr>
+        <w:t xml:space="preserve"> The perhaps simplest SOC estimation method is t</w:t>
+      </w:r>
+      <w:r>
+        <w:rPr>
+          <w:lang w:val="en-GB"/>
+        </w:rPr>
+        <w:t xml:space="preserve">o measure the </w:t>
+      </w:r>
+      <w:r>
+        <w:rPr>
+          <w:lang w:val="en-GB"/>
+        </w:rPr>
+        <w:t>open circuit voltage</w:t>
+      </w:r>
+      <w:r>
+        <w:rPr>
+          <w:lang w:val="en-GB"/>
+        </w:rPr>
+        <w:t xml:space="preserve"> (</w:t>
+      </w:r>
+      <w:proofErr w:type="spellStart"/>
+      <w:r>
+        <w:rPr>
+          <w:lang w:val="en-GB"/>
+        </w:rPr>
+        <w:t>OCV</w:t>
+      </w:r>
+      <w:proofErr w:type="spellEnd"/>
+      <w:r>
+        <w:rPr>
+          <w:lang w:val="en-GB"/>
+        </w:rPr>
+        <w:t>)</w:t>
+      </w:r>
+      <w:r>
+        <w:rPr>
+          <w:lang w:val="en-GB"/>
+        </w:rPr>
+        <w:t xml:space="preserve"> </w:t>
+      </w:r>
+      <w:r>
+        <w:rPr>
+          <w:lang w:val="en-GB"/>
+        </w:rPr>
+        <w:t xml:space="preserve">of the battery </w:t>
+      </w:r>
+      <w:r>
+        <w:rPr>
+          <w:lang w:val="en-GB"/>
+        </w:rPr>
+        <w:t>and then calculate the SOC using a formula or a lookup table.</w:t>
+      </w:r>
+      <w:r>
+        <w:rPr>
+          <w:lang w:val="en-GB"/>
+        </w:rPr>
+        <w:t xml:space="preserve"> For many types of battery this is a good estimation method. An example is lead-acid batteries, for which the </w:t>
+      </w:r>
+      <w:proofErr w:type="spellStart"/>
+      <w:r>
+        <w:rPr>
+          <w:lang w:val="en-GB"/>
+        </w:rPr>
+        <w:t>OCV</w:t>
+      </w:r>
+      <w:proofErr w:type="spellEnd"/>
+      <w:r>
+        <w:rPr>
+          <w:lang w:val="en-GB"/>
+        </w:rPr>
+        <w:t xml:space="preserve"> varies approximately linearly with the SOC. However, as </w:t>
+      </w:r>
+      <w:r>
+        <w:rPr>
+          <w:lang w:val="en-GB"/>
+        </w:rPr>
+        <w:t xml:space="preserve">was </w:t>
+      </w:r>
+      <w:r>
+        <w:rPr>
+          <w:lang w:val="en-GB"/>
+        </w:rPr>
+        <w:t>shown figure ~\ref{</w:t>
+      </w:r>
+      <w:proofErr w:type="spellStart"/>
+      <w:r>
+        <w:rPr>
+          <w:lang w:val="en-GB"/>
+        </w:rPr>
+        <w:t>fig:efficiency</w:t>
+      </w:r>
+      <w:proofErr w:type="spellEnd"/>
+      <w:r>
+        <w:rPr>
+          <w:lang w:val="en-GB"/>
+        </w:rPr>
+        <w:t>}, this is not the case for LiFePO4 batteries.</w:t>
+      </w:r>
+      <w:r>
+        <w:rPr>
+          <w:lang w:val="en-GB"/>
+        </w:rPr>
+        <w:t xml:space="preserve"> For </w:t>
+      </w:r>
+      <w:r>
+        <w:rPr>
+          <w:lang w:val="en-GB"/>
+        </w:rPr>
+        <w:t>LiFePO4</w:t>
+      </w:r>
+      <w:r>
+        <w:rPr>
+          <w:lang w:val="en-GB"/>
+        </w:rPr>
+        <w:t xml:space="preserve"> cells the voltage is nearly constant for a majority of each charge/discharge cycle.</w:t>
+      </w:r>
+      <w:r>
+        <w:rPr>
+          <w:lang w:val="en-GB"/>
+        </w:rPr>
+        <w:t xml:space="preserve"> Any measurement error or change in </w:t>
+      </w:r>
+      <w:proofErr w:type="spellStart"/>
+      <w:r>
+        <w:rPr>
+          <w:lang w:val="en-GB"/>
+        </w:rPr>
+        <w:t>OCV</w:t>
+      </w:r>
+      <w:proofErr w:type="spellEnd"/>
+      <w:r>
+        <w:rPr>
+          <w:lang w:val="en-GB"/>
+        </w:rPr>
+        <w:t xml:space="preserve"> due to current recently flowing through the battery, would then produce large SOC estimat</w:t>
+      </w:r>
+      <w:r>
+        <w:rPr>
+          <w:lang w:val="en-GB"/>
+        </w:rPr>
+        <w:t xml:space="preserve">ion </w:t>
+      </w:r>
+      <w:r>
+        <w:rPr>
+          <w:lang w:val="en-GB"/>
+        </w:rPr>
+        <w:t>errors. This holds true for all SOC methods relying purely on voltage measurements</w:t>
+      </w:r>
+      <w:r>
+        <w:rPr>
+          <w:lang w:val="en-GB"/>
+        </w:rPr>
+        <w:t xml:space="preserve"> and they are therefore </w:t>
+      </w:r>
+      <w:r>
+        <w:rPr>
+          <w:lang w:val="en-GB"/>
+        </w:rPr>
+        <w:t xml:space="preserve">not </w:t>
+      </w:r>
+      <w:r>
+        <w:rPr>
+          <w:lang w:val="en-GB"/>
+        </w:rPr>
+        <w:t>good alternatives</w:t>
+      </w:r>
+      <w:r>
+        <w:rPr>
+          <w:lang w:val="en-GB"/>
+        </w:rPr>
+        <w:t>.</w:t>
+      </w:r>
+      <w:r>
+        <w:rPr>
+          <w:lang w:val="en-GB"/>
+        </w:rPr>
+        <w:t xml:space="preserve"> </w:t>
+      </w:r>
+    </w:p>
+    <w:p>
+      <w:pPr>
+        <w:rPr>
+          <w:lang w:val="en-GB"/>
+        </w:rPr>
+      </w:pPr>
+    </w:p>
+    <w:p>
+      <w:pPr>
+        <w:rPr>
+          <w:lang w:val="en-GB"/>
+        </w:rPr>
+      </w:pPr>
+      <w:r>
+        <w:rPr>
+          <w:lang w:val="en-GB"/>
+        </w:rPr>
+        <w:t>An alternative</w:t>
+      </w:r>
+      <w:r>
+        <w:rPr>
+          <w:lang w:val="en-GB"/>
+        </w:rPr>
+        <w:t xml:space="preserve"> SOC </w:t>
+      </w:r>
+      <w:r>
+        <w:rPr>
+          <w:lang w:val="en-GB"/>
+        </w:rPr>
+        <w:t xml:space="preserve">estimation method </w:t>
+      </w:r>
+      <w:r>
+        <w:rPr>
+          <w:lang w:val="en-GB"/>
+        </w:rPr>
+        <w:t>is Coulomb counting</w:t>
+      </w:r>
+      <w:r>
+        <w:rPr>
+          <w:lang w:val="en-GB"/>
+        </w:rPr>
+        <w:t>, w</w:t>
+      </w:r>
+      <w:r>
+        <w:rPr>
+          <w:lang w:val="en-GB"/>
+        </w:rPr>
+        <w:t xml:space="preserve">here the current flowing through the battery is integrated to find the net charge that has left or entered the battery. </w:t>
+      </w:r>
+      <w:r>
+        <w:rPr>
+          <w:lang w:val="en-GB"/>
+        </w:rPr>
+        <w:t xml:space="preserve">Seeing as charge is a conserved quantity nearly all charge put into </w:t>
+      </w:r>
+      <w:r>
+        <w:rPr>
+          <w:lang w:val="en-GB"/>
+        </w:rPr>
+        <w:t>the</w:t>
+      </w:r>
+      <w:r>
+        <w:rPr>
+          <w:lang w:val="en-GB"/>
+        </w:rPr>
+        <w:t xml:space="preserve"> battery will </w:t>
+      </w:r>
+      <w:r>
+        <w:rPr>
+          <w:lang w:val="en-GB"/>
+        </w:rPr>
+        <w:t xml:space="preserve">be </w:t>
+      </w:r>
+      <w:r>
+        <w:rPr>
+          <w:lang w:val="en-GB"/>
+        </w:rPr>
+        <w:t xml:space="preserve">available during discharge. </w:t>
+      </w:r>
+      <w:r>
+        <w:rPr>
+          <w:lang w:val="en-GB"/>
+        </w:rPr>
+        <w:t>As such</w:t>
+      </w:r>
+      <w:r>
+        <w:rPr>
+          <w:lang w:val="en-GB"/>
+        </w:rPr>
+        <w:t>,</w:t>
+      </w:r>
+      <w:r>
+        <w:rPr>
+          <w:lang w:val="en-GB"/>
+        </w:rPr>
+        <w:t xml:space="preserve"> the SOC will vary nearly perfectly linearly with the integrated current. </w:t>
+      </w:r>
+      <w:r>
+        <w:rPr>
+          <w:lang w:val="en-GB"/>
+        </w:rPr>
+        <w:t>The</w:t>
+      </w:r>
+      <w:r>
+        <w:rPr>
+          <w:lang w:val="en-GB"/>
+        </w:rPr>
+        <w:t xml:space="preserve"> sources of error </w:t>
+      </w:r>
+      <w:r>
+        <w:rPr>
+          <w:lang w:val="en-GB"/>
+        </w:rPr>
+        <w:t>for Coulomb counting are mainly the Coulombic efficiency of the batteries</w:t>
+      </w:r>
+      <w:r>
+        <w:rPr>
+          <w:lang w:val="en-GB"/>
+        </w:rPr>
+        <w:t xml:space="preserve"> and </w:t>
+      </w:r>
+      <w:r>
+        <w:rPr>
+          <w:lang w:val="en-GB"/>
+        </w:rPr>
+        <w:t>current measurement errors</w:t>
+      </w:r>
+      <w:r>
+        <w:rPr>
+          <w:lang w:val="en-GB"/>
+        </w:rPr>
+        <w:t>.</w:t>
+      </w:r>
+      <w:r>
+        <w:rPr>
+          <w:lang w:val="en-GB"/>
+        </w:rPr>
+        <w:t xml:space="preserve"> However, using correction methods the error can be kept small, on the order of 1-2%</w:t>
+      </w:r>
+      <w:r>
+        <w:rPr>
+          <w:lang w:val="en-GB"/>
+        </w:rPr>
+        <w:t xml:space="preserve"> [12]</w:t>
+      </w:r>
+      <w:r>
+        <w:rPr>
+          <w:lang w:val="en-GB"/>
+        </w:rPr>
+        <w:t xml:space="preserve">. </w:t>
+      </w:r>
+      <w:r>
+        <w:rPr>
+          <w:lang w:val="en-GB"/>
+        </w:rPr>
+        <w:t xml:space="preserve">Given the simplicity of the estimation method, this is a very </w:t>
+      </w:r>
+      <w:r>
+        <w:rPr>
+          <w:lang w:val="en-GB"/>
+        </w:rPr>
+        <w:t xml:space="preserve">small error. </w:t>
+      </w:r>
+      <w:r>
+        <w:rPr>
+          <w:lang w:val="en-GB"/>
+        </w:rPr>
+        <w:t>Other estimation methods, such as Kalman filters and neural networks, are claimed to give higher estimation accuracies [11]</w:t>
+      </w:r>
+      <w:r>
+        <w:rPr>
+          <w:lang w:val="en-GB"/>
+        </w:rPr>
+        <w:t>. H</w:t>
+      </w:r>
+      <w:r>
+        <w:rPr>
+          <w:lang w:val="en-GB"/>
+        </w:rPr>
+        <w:t>owever given the already high accuracy of Coulomb counting the improvement is marginal. Moreover, they are far more complex both comp</w:t>
+      </w:r>
+      <w:r>
+        <w:rPr>
+          <w:lang w:val="en-GB"/>
+        </w:rPr>
+        <w:t>utationally and in implementation.</w:t>
+      </w:r>
+      <w:r>
+        <w:rPr>
+          <w:lang w:val="en-GB"/>
+        </w:rPr>
+        <w:t xml:space="preserve"> </w:t>
+      </w:r>
+      <w:r>
+        <w:rPr>
+          <w:lang w:val="en-GB"/>
+        </w:rPr>
+        <w:t>As suc</w:t>
+      </w:r>
+      <w:r>
+        <w:rPr>
+          <w:lang w:val="en-GB"/>
+        </w:rPr>
+        <w:t xml:space="preserve">h, </w:t>
+      </w:r>
+      <w:r>
+        <w:rPr>
+          <w:lang w:val="en-GB"/>
+        </w:rPr>
+        <w:t>Coulomb counting was deemed the best option for SOC estimation.</w:t>
+      </w:r>
+    </w:p>
+    <w:p>
+      <w:pPr>
+        <w:rPr>
+          <w:lang w:val="en-GB"/>
+        </w:rPr>
+      </w:pPr>
+    </w:p>
+    <w:p>
+      <w:pPr>
+        <w:rPr>
+          <w:lang w:val="en-GB"/>
+        </w:rPr>
+      </w:pPr>
+      <w:r>
+        <w:rPr>
+          <w:lang w:val="en-GB"/>
+        </w:rPr>
+        <w:t xml:space="preserve">SOC </w:t>
+      </w:r>
+      <w:r>
+        <w:rPr>
+          <w:lang w:val="en-GB"/>
+        </w:rPr>
+        <w:t xml:space="preserve">is a </w:t>
+      </w:r>
+      <w:r>
+        <w:rPr>
+          <w:lang w:val="en-GB"/>
+        </w:rPr>
+        <w:t>measure</w:t>
+      </w:r>
+      <w:r>
+        <w:rPr>
+          <w:lang w:val="en-GB"/>
+        </w:rPr>
+        <w:t xml:space="preserve"> of</w:t>
+      </w:r>
+      <w:r>
+        <w:rPr>
+          <w:lang w:val="en-GB"/>
+        </w:rPr>
+        <w:t xml:space="preserve"> charge and not energy. </w:t>
+      </w:r>
+      <w:r>
+        <w:rPr>
+          <w:lang w:val="en-GB"/>
+        </w:rPr>
+        <w:t xml:space="preserve">It is necessary to estimate the range of the rover. The obvious way of doing this is to track the power consumption and speed of the rover. Dividing the energy left in the batteries by the power and multiplying by the speed gives an estimate of the range under the current operating conditions. The problem however, is that the SOC only gives the usable current and not the usable energy left in the battery. </w:t>
+      </w:r>
+      <w:r>
+        <w:rPr>
+          <w:lang w:val="en-GB"/>
+        </w:rPr>
+        <w:t xml:space="preserve">As the SOC of the battery </w:t>
+      </w:r>
+      <w:r>
+        <w:rPr>
+          <w:lang w:val="en-GB"/>
+        </w:rPr>
+        <w:t>decreases</w:t>
+      </w:r>
+      <w:r>
+        <w:rPr>
+          <w:lang w:val="en-GB"/>
+        </w:rPr>
+        <w:t xml:space="preserve">, so too does it voltage, meaning that </w:t>
+      </w:r>
+      <w:r>
+        <w:rPr>
+          <w:lang w:val="en-GB"/>
+        </w:rPr>
+        <w:t xml:space="preserve">at lower states of charge each </w:t>
+      </w:r>
+      <w:proofErr w:type="spellStart"/>
+      <w:r>
+        <w:rPr>
+          <w:lang w:val="en-GB"/>
+        </w:rPr>
+        <w:t>mAh</w:t>
+      </w:r>
+      <w:proofErr w:type="spellEnd"/>
+      <w:r>
+        <w:rPr>
+          <w:lang w:val="en-GB"/>
+        </w:rPr>
+        <w:t xml:space="preserve"> will provide less energy than at higher states of charge. </w:t>
+      </w:r>
+      <w:r>
+        <w:rPr>
+          <w:lang w:val="en-GB"/>
+        </w:rPr>
+        <w:t xml:space="preserve">To account for this, during discharging the BMS logs the energy </w:t>
+      </w:r>
+      <w:r>
+        <w:rPr>
+          <w:lang w:val="en-GB"/>
+        </w:rPr>
+        <w:t>output of the battery</w:t>
+      </w:r>
+      <w:r>
+        <w:rPr>
+          <w:lang w:val="en-GB"/>
+        </w:rPr>
+        <w:t xml:space="preserve"> alongside the SOC. </w:t>
+      </w:r>
+      <w:r>
+        <w:rPr>
+          <w:lang w:val="en-GB"/>
+        </w:rPr>
+        <w:t>From this data it is possible to create a lookup table which relates the current SOC to how much energy it is still possible to draw from the battery.</w:t>
+      </w:r>
+      <w:r>
+        <w:rPr>
+          <w:lang w:val="en-GB"/>
+        </w:rPr>
+        <w:t xml:space="preserve"> This is the method which will be used to find the energy left in the battery. </w:t>
+      </w:r>
+    </w:p>
+    <w:p>
+      <w:pPr>
+        <w:rPr>
+          <w:lang w:val="en-GB"/>
+        </w:rPr>
+      </w:pPr>
+    </w:p>
+    <w:p>
+      <w:pPr>
+        <w:shd w:val="clear" w:color="auto" w:fill="1E1E1E"/>
+        <w:spacing w:line="270" w:lineRule="atLeast"/>
+        <w:rPr>
+          <w:rFonts w:ascii="Menlo" w:hAnsi="Menlo" w:cs="Menlo"/>
+          <w:color w:val="D4D4D4"/>
+          <w:sz w:val="18"/>
+          <w:szCs w:val="18"/>
+          <w:lang w:val="en-US"/>
+        </w:rPr>
+      </w:pPr>
+      <w:r>
+        <w:rPr>
+          <w:rFonts w:ascii="Menlo" w:hAnsi="Menlo" w:cs="Menlo"/>
+          <w:color w:val="D4D4D4"/>
+          <w:sz w:val="18"/>
+          <w:szCs w:val="18"/>
+          <w:lang w:val="en-US"/>
+        </w:rPr>
+        <w:t>Current through the dissipation resistors will be so small that it is not necessary to</w:t>
+      </w:r>
+    </w:p>
+    <w:p>
+      <w:pPr>
+        <w:shd w:val="clear" w:color="auto" w:fill="1E1E1E"/>
+        <w:spacing w:line="270" w:lineRule="atLeast"/>
+        <w:rPr>
+          <w:rFonts w:ascii="Menlo" w:hAnsi="Menlo" w:cs="Menlo"/>
+          <w:color w:val="D4D4D4"/>
+          <w:sz w:val="18"/>
+          <w:szCs w:val="18"/>
+        </w:rPr>
+      </w:pPr>
+      <w:proofErr w:type="spellStart"/>
+      <w:r>
+        <w:rPr>
+          <w:rFonts w:ascii="Menlo" w:hAnsi="Menlo" w:cs="Menlo"/>
+          <w:color w:val="D4D4D4"/>
+          <w:sz w:val="18"/>
+          <w:szCs w:val="18"/>
+        </w:rPr>
+        <w:t>take</w:t>
+      </w:r>
+      <w:proofErr w:type="spellEnd"/>
+      <w:r>
+        <w:rPr>
+          <w:rFonts w:ascii="Menlo" w:hAnsi="Menlo" w:cs="Menlo"/>
+          <w:color w:val="D4D4D4"/>
+          <w:sz w:val="18"/>
+          <w:szCs w:val="18"/>
+        </w:rPr>
+        <w:t xml:space="preserve"> </w:t>
+      </w:r>
+      <w:proofErr w:type="spellStart"/>
+      <w:r>
+        <w:rPr>
+          <w:rFonts w:ascii="Menlo" w:hAnsi="Menlo" w:cs="Menlo"/>
+          <w:color w:val="D4D4D4"/>
+          <w:sz w:val="18"/>
+          <w:szCs w:val="18"/>
+        </w:rPr>
+        <w:t>into</w:t>
+      </w:r>
+      <w:proofErr w:type="spellEnd"/>
+      <w:r>
+        <w:rPr>
+          <w:rFonts w:ascii="Menlo" w:hAnsi="Menlo" w:cs="Menlo"/>
+          <w:color w:val="D4D4D4"/>
+          <w:sz w:val="18"/>
+          <w:szCs w:val="18"/>
+        </w:rPr>
+        <w:t xml:space="preserve"> </w:t>
+      </w:r>
+      <w:proofErr w:type="spellStart"/>
+      <w:r>
+        <w:rPr>
+          <w:rFonts w:ascii="Menlo" w:hAnsi="Menlo" w:cs="Menlo"/>
+          <w:color w:val="D4D4D4"/>
+          <w:sz w:val="18"/>
+          <w:szCs w:val="18"/>
+        </w:rPr>
+        <w:t>account</w:t>
+      </w:r>
+      <w:proofErr w:type="spellEnd"/>
+      <w:r>
+        <w:rPr>
+          <w:rFonts w:ascii="Menlo" w:hAnsi="Menlo" w:cs="Menlo"/>
+          <w:color w:val="D4D4D4"/>
+          <w:sz w:val="18"/>
+          <w:szCs w:val="18"/>
+        </w:rPr>
+        <w:t>.</w:t>
+      </w:r>
+    </w:p>
+    <w:p>
+      <w:pPr>
+        <w:rPr>
+          <w:lang w:val="en-GB"/>
+        </w:rPr>
+      </w:pPr>
+    </w:p>
+    <w:p>
+      <w:pPr>
+        <w:rPr>
+          <w:lang w:val="en-GB"/>
+        </w:rPr>
+      </w:pPr>
+    </w:p>
+    <w:p>
+      <w:pPr>
+        <w:rPr>
+          <w:lang w:val="en-GB"/>
+        </w:rPr>
+      </w:pPr>
+      <w:r>
+        <w:rPr>
+          <w:lang w:val="en-GB"/>
+        </w:rPr>
+        <w:t xml:space="preserve">The SOC </w:t>
+      </w:r>
+      <w:r>
+        <w:rPr>
+          <w:lang w:val="en-GB"/>
+        </w:rPr>
+        <w:t>is not directly proportional to</w:t>
+      </w:r>
+      <w:r>
+        <w:rPr>
+          <w:lang w:val="en-GB"/>
+        </w:rPr>
+        <w:t xml:space="preserve"> the usable energy in the battery.</w:t>
+      </w:r>
+      <w:r>
+        <w:rPr>
+          <w:lang w:val="en-GB"/>
+        </w:rPr>
+        <w:t xml:space="preserve"> </w:t>
+      </w:r>
+      <w:r>
+        <w:rPr>
+          <w:lang w:val="en-GB"/>
+        </w:rPr>
+        <w:t xml:space="preserve">SOC gives how much current and not how much </w:t>
+      </w:r>
+    </w:p>
+    <w:p>
+      <w:pPr>
+        <w:rPr>
+          <w:lang w:val="en-GB"/>
+        </w:rPr>
+      </w:pPr>
+    </w:p>
+    <w:p>
+      <w:pPr>
+        <w:rPr>
+          <w:lang w:val="en-GB"/>
+        </w:rPr>
+      </w:pPr>
+      <w:r>
+        <w:rPr>
+          <w:lang w:val="en-GB"/>
+        </w:rPr>
+        <w:t xml:space="preserve">Though </w:t>
+      </w:r>
+    </w:p>
+    <w:p>
+      <w:pPr>
+        <w:rPr>
+          <w:lang w:val="en-GB"/>
+        </w:rPr>
+      </w:pPr>
+    </w:p>
+    <w:p>
+      <w:pPr>
+        <w:rPr>
+          <w:lang w:val="en-GB"/>
+        </w:rPr>
+      </w:pPr>
+    </w:p>
+    <w:p>
+      <w:pPr>
+        <w:rPr>
+          <w:lang w:val="en-GB"/>
+        </w:rPr>
+      </w:pPr>
+    </w:p>
+    <w:p>
+      <w:pPr>
+        <w:rPr>
+          <w:lang w:val="en-GB"/>
+        </w:rPr>
+      </w:pPr>
+    </w:p>
+    <w:p>
+      <w:pPr>
+        <w:rPr>
+          <w:lang w:val="en-GB"/>
+        </w:rPr>
+      </w:pPr>
+      <w:r>
+        <w:rPr>
+          <w:lang w:val="en-GB"/>
+        </w:rPr>
+        <w:t>However, it still holds true that the charge towards the end of the cycle has less energy as the cell voltages are lower, by as much as 1/3 compared to the maximum voltage. (i.e. maximum voltage is 50% larger). Thus, we can make the estimation better by making SOC table non-linear. (BUT WE NEED TO KNOW HOW MUCH ENERGY IS LEFT DO RANGE ESTIMATION).</w:t>
+      </w:r>
+    </w:p>
+    <w:p>
+      <w:pPr>
+        <w:rPr>
+          <w:lang w:val="en-GB"/>
+        </w:rPr>
+      </w:pPr>
+    </w:p>
+    <w:p>
+      <w:pPr>
+        <w:rPr>
+          <w:lang w:val="en-GB"/>
+        </w:rPr>
+      </w:pPr>
+      <w:r>
+        <w:rPr>
+          <w:lang w:val="en-GB"/>
+        </w:rPr>
+        <w:t>Adaptive system, 1% update each cycle</w:t>
+      </w:r>
+    </w:p>
+    <w:p>
+      <w:pPr>
+        <w:rPr>
+          <w:lang w:val="en-GB"/>
+        </w:rPr>
+      </w:pPr>
+    </w:p>
+    <w:p>
+      <w:pPr>
+        <w:rPr>
+          <w:lang w:val="en-GB"/>
+        </w:rPr>
+      </w:pPr>
+      <w:r>
+        <w:rPr>
+          <w:lang w:val="en-GB"/>
+        </w:rPr>
+        <w:t>Range estimation</w:t>
+      </w:r>
+    </w:p>
+    <w:p>
+      <w:pPr>
+        <w:rPr>
+          <w:lang w:val="en-GB"/>
+        </w:rPr>
+      </w:pPr>
+    </w:p>
+    <w:p>
+      <w:pPr>
+        <w:rPr>
+          <w:lang w:val="en-GB"/>
+        </w:rPr>
+      </w:pPr>
+    </w:p>
+    <w:p>
+      <w:pPr>
+        <w:rPr>
+          <w:lang w:val="en-GB"/>
+        </w:rPr>
+      </w:pPr>
+    </w:p>
+    <w:p>
+      <w:pPr>
+        <w:rPr>
+          <w:lang w:val="en-GB"/>
+        </w:rPr>
+      </w:pPr>
+      <w:r>
+        <w:rPr>
+          <w:lang w:val="en-GB"/>
+        </w:rPr>
+        <w:t>[10]</w:t>
+      </w:r>
+    </w:p>
+    <w:p>
+      <w:pPr>
+        <w:rPr>
+          <w:lang w:val="en-GB"/>
+        </w:rPr>
+      </w:pPr>
+      <w:r>
+        <w:rPr>
+          <w:lang w:val="en-GB"/>
+        </w:rPr>
+        <w:fldChar w:fldCharType="begin"/>
+      </w:r>
+      <w:r>
+        <w:rPr>
+          <w:lang w:val="en-GB"/>
+        </w:rPr>
+        <w:instrText xml:space="preserve"> HYPERLINK "</w:instrText>
+      </w:r>
+      <w:r>
+        <w:rPr>
+          <w:lang w:val="en-GB"/>
+        </w:rPr>
+        <w:instrText>https://www.sciencedirect.com/science/article/pii/B9780444527455008777</w:instrText>
+      </w:r>
+      <w:r>
+        <w:rPr>
+          <w:lang w:val="en-GB"/>
+        </w:rPr>
+        <w:instrText xml:space="preserve">" </w:instrText>
+      </w:r>
+      <w:r>
+        <w:rPr>
+          <w:lang w:val="en-GB"/>
+        </w:rPr>
+        <w:fldChar w:fldCharType="separate"/>
+      </w:r>
+      <w:r>
+        <w:rPr>
+          <w:rStyle w:val="Hyperkobling"/>
+          <w:lang w:val="en-GB"/>
+        </w:rPr>
+        <w:t>https://www.sciencedirect.com/science/article/pii/B9780444527455008777</w:t>
+      </w:r>
+      <w:r>
+        <w:rPr>
+          <w:lang w:val="en-GB"/>
+        </w:rPr>
+        <w:fldChar w:fldCharType="end"/>
+      </w:r>
+      <w:r>
+        <w:rPr>
+          <w:lang w:val="en-GB"/>
+        </w:rPr>
+        <w:t xml:space="preserve"> </w:t>
+      </w:r>
+    </w:p>
+    <w:p>
+      <w:pPr>
+        <w:rPr>
+          <w:lang w:val="en-GB"/>
+        </w:rPr>
+      </w:pPr>
+    </w:p>
+    <w:p>
+      <w:pPr>
+        <w:rPr>
+          <w:lang w:val="en-GB"/>
+        </w:rPr>
+      </w:pPr>
+      <w:r>
+        <w:rPr>
+          <w:lang w:val="en-GB"/>
+        </w:rPr>
+        <w:t xml:space="preserve">[12] </w:t>
+      </w:r>
+      <w:r>
+        <w:rPr>
+          <w:lang w:val="en-GB"/>
+        </w:rPr>
+        <w:t>Coulombic efficiency is usually larger than 99%</w:t>
+      </w:r>
+      <w:r>
+        <w:rPr>
+          <w:lang w:val="en-GB"/>
+        </w:rPr>
+        <w:t xml:space="preserve"> and with correction methods this will not have a larger impact, even after many cycles.</w:t>
+      </w:r>
+    </w:p>
+    <w:p>
+      <w:pPr>
+        <w:rPr>
+          <w:lang w:val="en-GB"/>
+        </w:rPr>
+      </w:pPr>
+      <w:hyperlink r:id="rId35" w:history="1">
+        <w:r>
+          <w:rPr>
+            <w:rStyle w:val="Hyperkobling"/>
+            <w:lang w:val="en-GB"/>
+          </w:rPr>
+          <w:t>https://www.sciencedirect.com/science/article/pii/S0306261908003061#aep-section-id25</w:t>
+        </w:r>
+      </w:hyperlink>
+      <w:r>
+        <w:rPr>
+          <w:lang w:val="en-GB"/>
+        </w:rPr>
+        <w:t xml:space="preserve"> </w:t>
+      </w:r>
+    </w:p>
+    <w:p>
+      <w:pPr>
+        <w:rPr>
+          <w:lang w:val="en-GB"/>
+        </w:rPr>
+      </w:pPr>
+    </w:p>
+    <w:p>
+      <w:pPr>
+        <w:rPr>
+          <w:lang w:val="en-GB"/>
+        </w:rPr>
+      </w:pPr>
+      <w:r>
+        <w:rPr>
+          <w:lang w:val="en-GB"/>
+        </w:rPr>
         <w:t>Would have logged more often but gave issues with speed of programme. 17% slower than it should be. Log the average current for the past second instead of actual current</w:t>
       </w:r>
       <w:r>
@@ -9450,14 +10523,20 @@
         </w:rPr>
         <w:t>Method for SOC:</w:t>
       </w:r>
-    </w:p>
-    <w:p>
-      <w:pPr>
-        <w:rPr>
-          <w:lang w:val="en-GB"/>
-        </w:rPr>
-      </w:pPr>
-      <w:hyperlink r:id="rId33" w:history="1">
+      <w:r>
+        <w:rPr>
+          <w:lang w:val="en-GB"/>
+        </w:rPr>
+        <w:t>[11]</w:t>
+      </w:r>
+    </w:p>
+    <w:p>
+      <w:pPr>
+        <w:rPr>
+          <w:lang w:val="en-GB"/>
+        </w:rPr>
+      </w:pPr>
+      <w:hyperlink r:id="rId36" w:history="1">
         <w:r>
           <w:rPr>
             <w:rStyle w:val="Hyperkobling"/>
@@ -9671,16 +10750,1177 @@
         <w:rPr>
           <w:lang w:val="en-GB"/>
         </w:rPr>
+        <w:t xml:space="preserve">The state of health of a battery is a measure of its current condition and performance </w:t>
+      </w:r>
+      <w:r>
+        <w:rPr>
+          <w:lang w:val="en-GB"/>
+        </w:rPr>
+        <w:t xml:space="preserve">compared to when it was new </w:t>
+      </w:r>
+      <w:r>
+        <w:rPr>
+          <w:lang w:val="en-GB"/>
+        </w:rPr>
+        <w:t>[1]</w:t>
+      </w:r>
+      <w:r>
+        <w:rPr>
+          <w:lang w:val="en-GB"/>
+        </w:rPr>
+        <w:t>.</w:t>
+      </w:r>
+      <w:r>
+        <w:rPr>
+          <w:lang w:val="en-GB"/>
+        </w:rPr>
+        <w:t xml:space="preserve"> Indicators of a battery’s state of health include battery </w:t>
+      </w:r>
+      <w:r>
+        <w:rPr>
+          <w:lang w:val="en-GB"/>
+        </w:rPr>
+        <w:t xml:space="preserve">charge </w:t>
+      </w:r>
+      <w:r>
+        <w:rPr>
+          <w:lang w:val="en-GB"/>
+        </w:rPr>
+        <w:t xml:space="preserve">capacity, </w:t>
+      </w:r>
+      <w:r>
+        <w:rPr>
+          <w:lang w:val="en-GB"/>
+        </w:rPr>
+        <w:t>energy capacity</w:t>
+      </w:r>
+      <w:r>
+        <w:rPr>
+          <w:lang w:val="en-GB"/>
+        </w:rPr>
+        <w:t xml:space="preserve">, </w:t>
+      </w:r>
+      <w:r>
+        <w:rPr>
+          <w:lang w:val="en-GB"/>
+        </w:rPr>
+        <w:t xml:space="preserve">cell voltage balance, </w:t>
+      </w:r>
+      <w:r>
+        <w:rPr>
+          <w:lang w:val="en-GB"/>
+        </w:rPr>
+        <w:t xml:space="preserve">and </w:t>
+      </w:r>
+      <w:r>
+        <w:rPr>
+          <w:lang w:val="en-GB"/>
+        </w:rPr>
+        <w:t xml:space="preserve">the </w:t>
+      </w:r>
+      <w:r>
+        <w:rPr>
+          <w:lang w:val="en-GB"/>
+        </w:rPr>
+        <w:t>number of</w:t>
+      </w:r>
+      <w:r>
+        <w:rPr>
+          <w:lang w:val="en-GB"/>
+        </w:rPr>
+        <w:t xml:space="preserve"> completed</w:t>
+      </w:r>
+      <w:r>
+        <w:rPr>
+          <w:lang w:val="en-GB"/>
+        </w:rPr>
+        <w:t xml:space="preserve"> charge/discharge cycles</w:t>
+      </w:r>
+      <w:r>
+        <w:rPr>
+          <w:lang w:val="en-GB"/>
+        </w:rPr>
+        <w:t xml:space="preserve"> [2]</w:t>
+      </w:r>
+      <w:r>
+        <w:rPr>
+          <w:lang w:val="en-GB"/>
+        </w:rPr>
+        <w:t>.</w:t>
+      </w:r>
+      <w:r>
+        <w:rPr>
+          <w:lang w:val="en-GB"/>
+        </w:rPr>
+        <w:t xml:space="preserve"> </w:t>
+      </w:r>
+      <w:r>
+        <w:rPr>
+          <w:lang w:val="en-GB"/>
+        </w:rPr>
+        <w:t xml:space="preserve">All these indicators are tracked during operation and stored on the SD-card as to retain data when the Arduino is not being powered. </w:t>
+      </w:r>
+      <w:r>
+        <w:rPr>
+          <w:lang w:val="en-GB"/>
+        </w:rPr>
+        <w:t>Over the course of its lifetime the SOH of a battery will naturally degrade. However,</w:t>
+      </w:r>
+      <w:r>
+        <w:rPr>
+          <w:lang w:val="en-GB"/>
+        </w:rPr>
+        <w:t xml:space="preserve"> through SOH maintenance the degradation can be slowed significantly. </w:t>
+      </w:r>
+      <w:r>
+        <w:rPr>
+          <w:lang w:val="en-GB"/>
+        </w:rPr>
+        <w:t>Most importantly for a series battery pack is to keep the battery cells balanced</w:t>
+      </w:r>
+      <w:r>
+        <w:rPr>
+          <w:lang w:val="en-GB"/>
+        </w:rPr>
+        <w:t>, as</w:t>
+      </w:r>
+      <w:r>
+        <w:rPr>
+          <w:lang w:val="en-GB"/>
+        </w:rPr>
+        <w:t xml:space="preserve"> </w:t>
+      </w:r>
+      <w:r>
+        <w:rPr>
+          <w:lang w:val="en-GB"/>
+        </w:rPr>
+        <w:t>u</w:t>
+      </w:r>
+      <w:r>
+        <w:rPr>
+          <w:lang w:val="en-GB"/>
+        </w:rPr>
+        <w:t>nbalanced battery cells lead to lower capacity and faster cell degradation [3].</w:t>
+      </w:r>
+      <w:r>
+        <w:rPr>
+          <w:lang w:val="en-GB"/>
+        </w:rPr>
+        <w:t xml:space="preserve"> </w:t>
+      </w:r>
+    </w:p>
+    <w:p>
+      <w:pPr>
+        <w:rPr>
+          <w:lang w:val="en-GB"/>
+        </w:rPr>
+      </w:pPr>
+    </w:p>
+    <w:p>
+      <w:pPr>
+        <w:rPr>
+          <w:lang w:val="en-GB"/>
+        </w:rPr>
+      </w:pPr>
+      <w:r>
+        <w:rPr>
+          <w:lang w:val="en-GB"/>
+        </w:rPr>
+        <w:t>To facilitate balancing</w:t>
+      </w:r>
+      <w:r>
+        <w:rPr>
+          <w:lang w:val="en-GB"/>
+        </w:rPr>
+        <w:t>,</w:t>
+      </w:r>
+      <w:r>
+        <w:rPr>
+          <w:lang w:val="en-GB"/>
+        </w:rPr>
+        <w:t xml:space="preserve"> each of the provided battery boards have mounted resistors which through a MOSFET can be connected to the battery cell</w:t>
+      </w:r>
+      <w:r>
+        <w:rPr>
+          <w:lang w:val="en-GB"/>
+        </w:rPr>
+        <w:t xml:space="preserve">. </w:t>
+      </w:r>
+      <w:r>
+        <w:rPr>
+          <w:lang w:val="en-GB"/>
+        </w:rPr>
+        <w:t xml:space="preserve">Connecting a cell to the resistors on the battery board will lead to a small extra current flowing out of the cell, slowly discharging it. </w:t>
+      </w:r>
+      <w:r>
+        <w:rPr>
+          <w:lang w:val="en-GB"/>
+        </w:rPr>
+        <w:t xml:space="preserve">During operation </w:t>
+      </w:r>
+      <w:r>
+        <w:rPr>
+          <w:lang w:val="en-GB"/>
+        </w:rPr>
+        <w:t>one must decide when to switch said resistors on and off to keep the cells balanced. Usually, balancing is only done towards the end of a charge cycle [3]. There are</w:t>
+      </w:r>
+      <w:r>
+        <w:rPr>
+          <w:lang w:val="en-GB"/>
+        </w:rPr>
+        <w:t xml:space="preserve"> several</w:t>
+      </w:r>
+      <w:r>
+        <w:rPr>
+          <w:lang w:val="en-GB"/>
+        </w:rPr>
+        <w:t xml:space="preserve"> reasons for this. Firstly, passive balancing requires energy to be expended and will therefore reduce the total amount of usable energy in a battery</w:t>
+      </w:r>
+      <w:r>
+        <w:rPr>
+          <w:lang w:val="en-GB"/>
+        </w:rPr>
+        <w:t xml:space="preserve"> </w:t>
+      </w:r>
+      <w:r>
+        <w:rPr>
+          <w:lang w:val="en-GB"/>
+        </w:rPr>
+        <w:t>if done during discharging</w:t>
+      </w:r>
+      <w:r>
+        <w:rPr>
+          <w:lang w:val="en-GB"/>
+        </w:rPr>
+        <w:t xml:space="preserve">. Secondly, </w:t>
+      </w:r>
+      <w:r>
+        <w:rPr>
+          <w:lang w:val="en-GB"/>
+        </w:rPr>
+        <w:t xml:space="preserve">differences in impedance and charge curves between cells might make it look as though a cell is charged more than others, but the voltage difference might disappear naturally as the </w:t>
+      </w:r>
+      <w:r>
+        <w:rPr>
+          <w:lang w:val="en-GB"/>
+        </w:rPr>
+        <w:t>battery is charged more or as charge current is reduced towards the end of a charge cycle</w:t>
+      </w:r>
+      <w:r>
+        <w:rPr>
+          <w:lang w:val="en-GB"/>
+        </w:rPr>
+        <w:t xml:space="preserve">. </w:t>
+      </w:r>
+      <w:r>
+        <w:rPr>
+          <w:lang w:val="en-GB"/>
+        </w:rPr>
+        <w:t>As such, t</w:t>
+      </w:r>
+      <w:r>
+        <w:rPr>
+          <w:lang w:val="en-GB"/>
+        </w:rPr>
+        <w:t>he implemented charg</w:t>
+      </w:r>
+      <w:r>
+        <w:rPr>
+          <w:lang w:val="en-GB"/>
+        </w:rPr>
+        <w:t>ing</w:t>
+      </w:r>
+      <w:r>
+        <w:rPr>
+          <w:lang w:val="en-GB"/>
+        </w:rPr>
+        <w:t xml:space="preserve"> algorithm only does balancing during</w:t>
+      </w:r>
+      <w:r>
+        <w:rPr>
+          <w:lang w:val="en-GB"/>
+        </w:rPr>
+        <w:t xml:space="preserve"> the constant voltage part of charging. The balancing is done using the code shown </w:t>
+      </w:r>
+      <w:r>
+        <w:rPr>
+          <w:lang w:val="en-GB"/>
+        </w:rPr>
+        <w:t>in Figure ?</w:t>
+      </w:r>
+      <w:r>
+        <w:rPr>
+          <w:lang w:val="en-GB"/>
+        </w:rPr>
+        <w:t>. During CV charging it is desi</w:t>
+      </w:r>
+      <w:r>
+        <w:rPr>
+          <w:lang w:val="en-GB"/>
+        </w:rPr>
+        <w:t xml:space="preserve">rable </w:t>
+      </w:r>
+      <w:r>
+        <w:rPr>
+          <w:lang w:val="en-GB"/>
+        </w:rPr>
+        <w:t xml:space="preserve">that all cells have a voltage of 3600 mV. </w:t>
+      </w:r>
+      <w:r>
+        <w:rPr>
+          <w:lang w:val="en-GB"/>
+        </w:rPr>
+        <w:t xml:space="preserve">If any cell has a voltage which is higher than </w:t>
+      </w:r>
+      <w:r>
+        <w:rPr>
+          <w:lang w:val="en-GB"/>
+        </w:rPr>
+        <w:t>3600 mV its voltage is too high and the dissipative resistors are switched on to lower the voltage to the voltage set point.</w:t>
+      </w:r>
+      <w:r>
+        <w:rPr>
+          <w:lang w:val="en-GB"/>
+        </w:rPr>
+        <w:t xml:space="preserve"> </w:t>
+      </w:r>
+    </w:p>
+    <w:p>
+      <w:pPr>
+        <w:rPr>
+          <w:lang w:val="en-GB"/>
+        </w:rPr>
+      </w:pPr>
+    </w:p>
+    <w:p>
+      <w:pPr>
+        <w:rPr>
+          <w:lang w:val="en-GB"/>
+        </w:rPr>
+      </w:pPr>
+      <w:r>
+        <w:rPr>
+          <w:noProof/>
+          <w:lang w:val="en-GB"/>
+        </w:rPr>
+        <w:drawing>
+          <wp:inline distT="0" distB="0" distL="0" distR="0" wp14:anchorId="3C4061A5" wp14:editId="752D229C">
+            <wp:extent cx="5756910" cy="1566545"/>
+            <wp:effectExtent l="0" t="0" r="0" b="0"/>
+            <wp:docPr id="11" name="Bilde 11" descr="Et bilde som inneholder tekst&#10;&#10;Automatisk generert beskrivelse"/>
+            <wp:cNvGraphicFramePr>
+              <a:graphicFrameLocks xmlns:a="http://schemas.openxmlformats.org/drawingml/2006/main" noChangeAspect="1"/>
+            </wp:cNvGraphicFramePr>
+            <a:graphic xmlns:a="http://schemas.openxmlformats.org/drawingml/2006/main">
+              <a:graphicData uri="http://schemas.openxmlformats.org/drawingml/2006/picture">
+                <pic:pic xmlns:pic="http://schemas.openxmlformats.org/drawingml/2006/picture">
+                  <pic:nvPicPr>
+                    <pic:cNvPr id="11" name="Bilde 11" descr="Et bilde som inneholder tekst&#10;&#10;Automatisk generert beskrivelse"/>
+                    <pic:cNvPicPr/>
+                  </pic:nvPicPr>
+                  <pic:blipFill>
+                    <a:blip r:embed="rId37" cstate="print">
+                      <a:extLst>
+                        <a:ext uri="{28A0092B-C50C-407E-A947-70E740481C1C}">
+                          <a14:useLocalDpi xmlns:a14="http://schemas.microsoft.com/office/drawing/2010/main" val="0"/>
+                        </a:ext>
+                      </a:extLst>
+                    </a:blip>
+                    <a:stretch>
+                      <a:fillRect/>
+                    </a:stretch>
+                  </pic:blipFill>
+                  <pic:spPr>
+                    <a:xfrm>
+                      <a:off x="0" y="0"/>
+                      <a:ext cx="5756910" cy="1566545"/>
+                    </a:xfrm>
+                    <a:prstGeom prst="rect">
+                      <a:avLst/>
+                    </a:prstGeom>
+                  </pic:spPr>
+                </pic:pic>
+              </a:graphicData>
+            </a:graphic>
+          </wp:inline>
+        </w:drawing>
+      </w:r>
+      <w:r>
+        <w:rPr>
+          <w:lang w:val="en-GB"/>
+        </w:rPr>
+        <w:t xml:space="preserve"> </w:t>
+      </w:r>
+    </w:p>
+    <w:p>
+      <w:pPr>
+        <w:rPr>
+          <w:lang w:val="en-GB"/>
+        </w:rPr>
+      </w:pPr>
+    </w:p>
+    <w:p>
+      <w:pPr>
+        <w:rPr>
+          <w:lang w:val="en-GB"/>
+        </w:rPr>
+      </w:pPr>
+      <w:r>
+        <w:rPr>
+          <w:lang w:val="en-GB"/>
+        </w:rPr>
+        <w:t xml:space="preserve">Alongside the constant voltage charging algorithm this code was extremely successful at balancing the cells. </w:t>
+      </w:r>
+      <w:r>
+        <w:rPr>
+          <w:lang w:val="en-GB"/>
+        </w:rPr>
+        <w:t xml:space="preserve">The balancing is shown in action in figure ?. </w:t>
+      </w:r>
+      <w:r>
+        <w:rPr>
+          <w:lang w:val="en-GB"/>
+        </w:rPr>
+        <w:t xml:space="preserve">One by one, the cell voltages are brought up to and kept at 3600 mV. </w:t>
+      </w:r>
+      <w:r>
+        <w:rPr>
+          <w:lang w:val="en-GB"/>
+        </w:rPr>
+        <w:t xml:space="preserve">Even with an initial voltage difference of 200 mV, balancing only takes about 1000 seconds ≈ 17 minutes. </w:t>
+      </w:r>
+    </w:p>
+    <w:p>
+      <w:pPr>
+        <w:rPr>
+          <w:lang w:val="en-GB"/>
+        </w:rPr>
+      </w:pPr>
+    </w:p>
+    <w:p>
+      <w:pPr>
+        <w:rPr>
+          <w:lang w:val="en-GB"/>
+        </w:rPr>
+      </w:pPr>
+      <w:r>
+        <w:rPr>
+          <w:lang w:val="en-GB"/>
+        </w:rPr>
+        <w:t xml:space="preserve">To track the SOH the charging and discharging </w:t>
+      </w:r>
+    </w:p>
+    <w:p>
+      <w:pPr>
+        <w:rPr>
+          <w:lang w:val="en-GB"/>
+        </w:rPr>
+      </w:pPr>
+    </w:p>
+    <w:p>
+      <w:pPr>
+        <w:rPr>
+          <w:lang w:val="en-GB"/>
+        </w:rPr>
+      </w:pPr>
+      <w:r>
+        <w:rPr>
+          <w:noProof/>
+          <w:lang w:val="en-GB"/>
+        </w:rPr>
+        <w:drawing>
+          <wp:anchor distT="0" distB="0" distL="114300" distR="114300" simplePos="0" relativeHeight="251679744" behindDoc="1" locked="0" layoutInCell="1" allowOverlap="1" wp14:anchorId="4B756E36" wp14:editId="3F9E02BF">
+            <wp:simplePos x="0" y="0"/>
+            <wp:positionH relativeFrom="column">
+              <wp:posOffset>2824692</wp:posOffset>
+            </wp:positionH>
+            <wp:positionV relativeFrom="paragraph">
+              <wp:posOffset>76200</wp:posOffset>
+            </wp:positionV>
+            <wp:extent cx="3022600" cy="2266950"/>
+            <wp:effectExtent l="0" t="0" r="0" b="6350"/>
+            <wp:wrapTight wrapText="bothSides">
+              <wp:wrapPolygon edited="0">
+                <wp:start x="0" y="0"/>
+                <wp:lineTo x="0" y="21539"/>
+                <wp:lineTo x="21509" y="21539"/>
+                <wp:lineTo x="21509" y="0"/>
+                <wp:lineTo x="0" y="0"/>
+              </wp:wrapPolygon>
+            </wp:wrapTight>
+            <wp:docPr id="19" name="Bilde 19"/>
+            <wp:cNvGraphicFramePr>
+              <a:graphicFrameLocks xmlns:a="http://schemas.openxmlformats.org/drawingml/2006/main" noChangeAspect="1"/>
+            </wp:cNvGraphicFramePr>
+            <a:graphic xmlns:a="http://schemas.openxmlformats.org/drawingml/2006/main">
+              <a:graphicData uri="http://schemas.openxmlformats.org/drawingml/2006/picture">
+                <pic:pic xmlns:pic="http://schemas.openxmlformats.org/drawingml/2006/picture">
+                  <pic:nvPicPr>
+                    <pic:cNvPr id="19" name="Bilde 19"/>
+                    <pic:cNvPicPr/>
+                  </pic:nvPicPr>
+                  <pic:blipFill>
+                    <a:blip r:embed="rId38" cstate="print">
+                      <a:extLst>
+                        <a:ext uri="{28A0092B-C50C-407E-A947-70E740481C1C}">
+                          <a14:useLocalDpi xmlns:a14="http://schemas.microsoft.com/office/drawing/2010/main" val="0"/>
+                        </a:ext>
+                      </a:extLst>
+                    </a:blip>
+                    <a:stretch>
+                      <a:fillRect/>
+                    </a:stretch>
+                  </pic:blipFill>
+                  <pic:spPr>
+                    <a:xfrm>
+                      <a:off x="0" y="0"/>
+                      <a:ext cx="3022600" cy="2266950"/>
+                    </a:xfrm>
+                    <a:prstGeom prst="rect">
+                      <a:avLst/>
+                    </a:prstGeom>
+                  </pic:spPr>
+                </pic:pic>
+              </a:graphicData>
+            </a:graphic>
+            <wp14:sizeRelH relativeFrom="page">
+              <wp14:pctWidth>0</wp14:pctWidth>
+            </wp14:sizeRelH>
+            <wp14:sizeRelV relativeFrom="page">
+              <wp14:pctHeight>0</wp14:pctHeight>
+            </wp14:sizeRelV>
+          </wp:anchor>
+        </w:drawing>
+      </w:r>
+      <w:r>
+        <w:rPr>
+          <w:lang w:val="en-GB"/>
+        </w:rPr>
+        <w:t>Disregard spike at end, not part of algorithm.</w:t>
+      </w:r>
+    </w:p>
+    <w:p>
+      <w:pPr>
+        <w:rPr>
+          <w:lang w:val="en-GB"/>
+        </w:rPr>
+      </w:pPr>
+    </w:p>
+    <w:p>
+      <w:pPr>
+        <w:rPr>
+          <w:lang w:val="en-GB"/>
+        </w:rPr>
+      </w:pPr>
+      <w:r>
+        <w:rPr>
+          <w:lang w:val="en-GB"/>
+        </w:rPr>
+        <w:t xml:space="preserve">between batteries might make a battery appear as though it is at a higher </w:t>
+      </w:r>
+    </w:p>
+    <w:p>
+      <w:pPr>
+        <w:rPr>
+          <w:lang w:val="en-GB"/>
+        </w:rPr>
+      </w:pPr>
+    </w:p>
+    <w:p>
+      <w:pPr>
+        <w:rPr>
+          <w:lang w:val="en-GB"/>
+        </w:rPr>
+      </w:pPr>
+      <w:r>
+        <w:rPr>
+          <w:lang w:val="en-GB"/>
+        </w:rPr>
+        <w:t xml:space="preserve"> during discharging lowers the maximum usable energy in a cell as some energy will be dissipated as heat.</w:t>
+      </w:r>
+    </w:p>
+    <w:p>
+      <w:pPr>
+        <w:rPr>
+          <w:lang w:val="en-GB"/>
+        </w:rPr>
+      </w:pPr>
+    </w:p>
+    <w:p>
+      <w:pPr>
+        <w:rPr>
+          <w:lang w:val="en-GB"/>
+        </w:rPr>
+      </w:pPr>
+    </w:p>
+    <w:p>
+      <w:pPr>
+        <w:rPr>
+          <w:lang w:val="en-GB"/>
+        </w:rPr>
+      </w:pPr>
+    </w:p>
+    <w:p>
+      <w:pPr>
+        <w:rPr>
+          <w:lang w:val="en-GB"/>
+        </w:rPr>
+      </w:pPr>
+      <w:r>
+        <w:rPr>
+          <w:lang w:val="en-GB"/>
+        </w:rPr>
+        <w:t xml:space="preserve">The data used to keep track of the SOH of the battery is </w:t>
+      </w:r>
+    </w:p>
+    <w:p>
+      <w:pPr>
+        <w:rPr>
+          <w:lang w:val="en-GB"/>
+        </w:rPr>
+      </w:pPr>
+    </w:p>
+    <w:p>
+      <w:pPr>
+        <w:rPr>
+          <w:lang w:val="en-GB"/>
+        </w:rPr>
+      </w:pPr>
+      <w:r>
+        <w:rPr>
+          <w:lang w:val="en-GB"/>
+        </w:rPr>
+        <w:t xml:space="preserve">To keep track of the SOH data regarding </w:t>
+      </w:r>
+    </w:p>
+    <w:p>
+      <w:pPr>
+        <w:rPr>
+          <w:lang w:val="en-GB"/>
+        </w:rPr>
+      </w:pPr>
+    </w:p>
+    <w:p>
+      <w:pPr>
+        <w:rPr>
+          <w:lang w:val="en-GB"/>
+        </w:rPr>
+      </w:pPr>
+      <w:r>
+        <w:rPr>
+          <w:lang w:val="en-GB"/>
+        </w:rPr>
+        <w:t xml:space="preserve">h can be switched on </w:t>
+      </w:r>
+    </w:p>
+    <w:p>
+      <w:pPr>
+        <w:rPr>
+          <w:lang w:val="en-GB"/>
+        </w:rPr>
+      </w:pPr>
+    </w:p>
+    <w:p>
+      <w:pPr>
+        <w:rPr>
+          <w:lang w:val="en-GB"/>
+        </w:rPr>
+      </w:pPr>
+      <w:r>
+        <w:rPr>
+          <w:lang w:val="en-GB"/>
+        </w:rPr>
+        <w:t xml:space="preserve">For the series battery pack </w:t>
+      </w:r>
+      <w:r>
+        <w:rPr>
+          <w:lang w:val="en-GB"/>
+        </w:rPr>
+        <w:t xml:space="preserve">passive </w:t>
+      </w:r>
+      <w:r>
+        <w:rPr>
+          <w:lang w:val="en-GB"/>
+        </w:rPr>
+        <w:t xml:space="preserve">balancing </w:t>
+      </w:r>
+      <w:r>
+        <w:rPr>
+          <w:lang w:val="en-GB"/>
+        </w:rPr>
+        <w:t>is</w:t>
+      </w:r>
+      <w:r>
+        <w:rPr>
+          <w:lang w:val="en-GB"/>
+        </w:rPr>
+        <w:t xml:space="preserve"> performed </w:t>
+      </w:r>
+      <w:r>
+        <w:rPr>
+          <w:lang w:val="en-GB"/>
+        </w:rPr>
+        <w:t>using the resistors on the battery boards</w:t>
+      </w:r>
+      <w:r>
+        <w:rPr>
+          <w:lang w:val="en-GB"/>
+        </w:rPr>
+        <w:t xml:space="preserve">. During charging and discharging all cell voltages </w:t>
+      </w:r>
+      <w:r>
+        <w:rPr>
+          <w:lang w:val="en-GB"/>
+        </w:rPr>
+        <w:t xml:space="preserve">are </w:t>
+      </w:r>
+      <w:r>
+        <w:rPr>
+          <w:lang w:val="en-GB"/>
+        </w:rPr>
+        <w:t>continually tracked.</w:t>
+      </w:r>
+      <w:r>
+        <w:rPr>
+          <w:lang w:val="en-GB"/>
+        </w:rPr>
+        <w:t xml:space="preserve"> Once the battery is nearly fully charged, balancing is initiated</w:t>
+      </w:r>
+      <w:r>
+        <w:rPr>
+          <w:lang w:val="en-GB"/>
+        </w:rPr>
+        <w:t>.</w:t>
+      </w:r>
+    </w:p>
+    <w:p>
+      <w:pPr>
+        <w:rPr>
+          <w:lang w:val="en-GB"/>
+        </w:rPr>
+      </w:pPr>
+    </w:p>
+    <w:p>
+      <w:pPr>
+        <w:rPr>
+          <w:lang w:val="en-GB"/>
+        </w:rPr>
+      </w:pPr>
+      <w:r>
+        <w:rPr>
+          <w:lang w:val="en-GB"/>
+        </w:rPr>
+        <w:t>Note that for the given battery pack it is not necessary to balance the cells during discharging. Takes power and makes them unbalanced when we start to charge again.</w:t>
+      </w:r>
+    </w:p>
+    <w:p>
+      <w:pPr>
+        <w:rPr>
+          <w:lang w:val="en-GB"/>
+        </w:rPr>
+      </w:pPr>
+    </w:p>
+    <w:p>
+      <w:pPr>
+        <w:rPr>
+          <w:lang w:val="en-GB"/>
+        </w:rPr>
+      </w:pPr>
+      <w:r>
+        <w:rPr>
+          <w:lang w:val="en-GB"/>
+        </w:rPr>
+        <w:t xml:space="preserve"> Cells can </w:t>
+      </w:r>
+    </w:p>
+    <w:p>
+      <w:pPr>
+        <w:rPr>
+          <w:lang w:val="en-GB"/>
+        </w:rPr>
+      </w:pPr>
+    </w:p>
+    <w:p>
+      <w:pPr>
+        <w:rPr>
+          <w:lang w:val="en-GB"/>
+        </w:rPr>
+      </w:pPr>
+      <w:r>
+        <w:rPr>
+          <w:lang w:val="en-GB"/>
+        </w:rPr>
+        <w:t>How I balanced:</w:t>
+      </w:r>
+    </w:p>
+    <w:p>
+      <w:pPr>
+        <w:rPr>
+          <w:lang w:val="en-GB"/>
+        </w:rPr>
+      </w:pPr>
+      <w:r>
+        <w:rPr>
+          <w:lang w:val="en-GB"/>
+        </w:rPr>
+        <w:tab/>
+        <w:t>Using passive balancing</w:t>
+      </w:r>
+    </w:p>
+    <w:p>
+      <w:pPr>
+        <w:rPr>
+          <w:lang w:val="en-GB"/>
+        </w:rPr>
+      </w:pPr>
+      <w:r>
+        <w:rPr>
+          <w:lang w:val="en-GB"/>
+        </w:rPr>
+        <w:tab/>
+        <w:t>Only at high SOC</w:t>
+      </w:r>
+    </w:p>
+    <w:p>
+      <w:pPr>
+        <w:rPr>
+          <w:lang w:val="en-GB"/>
+        </w:rPr>
+      </w:pPr>
+      <w:r>
+        <w:rPr>
+          <w:lang w:val="en-GB"/>
+        </w:rPr>
+        <w:tab/>
+        <w:t>Only during charging.</w:t>
+      </w:r>
+    </w:p>
+    <w:p>
+      <w:pPr>
+        <w:rPr>
+          <w:lang w:val="en-GB"/>
+        </w:rPr>
+      </w:pPr>
+      <w:r>
+        <w:rPr>
+          <w:lang w:val="en-GB"/>
+        </w:rPr>
+        <w:t>How I tracked</w:t>
+      </w:r>
+    </w:p>
+    <w:p>
+      <w:pPr>
+        <w:rPr>
+          <w:lang w:val="en-GB"/>
+        </w:rPr>
+      </w:pPr>
+      <w:r>
+        <w:rPr>
+          <w:lang w:val="en-GB"/>
+        </w:rPr>
+        <w:tab/>
+        <w:t>What is sent to command</w:t>
+      </w:r>
+    </w:p>
+    <w:p>
+      <w:pPr>
+        <w:rPr>
+          <w:lang w:val="en-GB"/>
+        </w:rPr>
+      </w:pPr>
+      <w:r>
+        <w:rPr>
+          <w:lang w:val="en-GB"/>
+        </w:rPr>
+        <w:t>Stored on SD card</w:t>
+      </w:r>
+    </w:p>
+    <w:p>
+      <w:pPr>
+        <w:rPr>
+          <w:lang w:val="en-GB"/>
+        </w:rPr>
+      </w:pPr>
+    </w:p>
+    <w:p>
+      <w:pPr>
+        <w:rPr>
+          <w:lang w:val="en-GB"/>
+        </w:rPr>
+      </w:pPr>
+    </w:p>
+    <w:p>
+      <w:pPr>
+        <w:rPr>
+          <w:lang w:val="en-GB"/>
+        </w:rPr>
+      </w:pPr>
+    </w:p>
+    <w:p>
+      <w:pPr>
+        <w:rPr>
+          <w:lang w:val="en-GB"/>
+        </w:rPr>
+      </w:pPr>
+    </w:p>
+    <w:p>
+      <w:pPr>
+        <w:rPr>
+          <w:lang w:val="en-GB"/>
+        </w:rPr>
+      </w:pPr>
+      <w:r>
+        <w:rPr>
+          <w:lang w:val="en-GB"/>
+        </w:rPr>
+        <w:t>Passive balancing battery cells</w:t>
+      </w:r>
+    </w:p>
+    <w:p>
+      <w:pPr>
+        <w:rPr>
+          <w:lang w:val="en-GB"/>
+        </w:rPr>
+      </w:pPr>
+    </w:p>
+    <w:p>
+      <w:pPr>
+        <w:rPr>
+          <w:lang w:val="en-GB"/>
+        </w:rPr>
+      </w:pPr>
+      <w:r>
+        <w:rPr>
+          <w:lang w:val="en-GB"/>
+        </w:rPr>
+        <w:t>To track the SOH</w:t>
+      </w:r>
+    </w:p>
+    <w:p>
+      <w:pPr>
+        <w:rPr>
+          <w:lang w:val="en-GB"/>
+        </w:rPr>
+      </w:pPr>
+    </w:p>
+    <w:p>
+      <w:pPr>
+        <w:rPr>
+          <w:lang w:val="en-GB"/>
+        </w:rPr>
+      </w:pPr>
+    </w:p>
+    <w:p>
+      <w:pPr>
+        <w:rPr>
+          <w:lang w:val="en-GB"/>
+        </w:rPr>
+      </w:pPr>
+      <w:r>
+        <w:rPr>
+          <w:lang w:val="en-GB"/>
+        </w:rPr>
+        <w:t>To prevent degrading</w:t>
+      </w:r>
+    </w:p>
+    <w:p>
+      <w:pPr>
+        <w:rPr>
+          <w:lang w:val="en-GB"/>
+        </w:rPr>
+      </w:pPr>
+    </w:p>
+    <w:p>
+      <w:pPr>
+        <w:rPr>
+          <w:lang w:val="en-GB"/>
+        </w:rPr>
+      </w:pPr>
+      <w:r>
+        <w:rPr>
+          <w:lang w:val="en-GB"/>
+        </w:rPr>
+        <w:t>Balancing not only keeps batteries from degrading, but also allows the storage of more energy.</w:t>
+      </w:r>
+    </w:p>
+    <w:p>
+      <w:pPr>
+        <w:rPr>
+          <w:lang w:val="en-GB"/>
+        </w:rPr>
+      </w:pPr>
+    </w:p>
+    <w:p>
+      <w:pPr>
+        <w:rPr>
+          <w:lang w:val="en-GB"/>
+        </w:rPr>
+      </w:pPr>
+      <w:r>
+        <w:rPr>
+          <w:lang w:val="en-GB"/>
+        </w:rPr>
+        <w:lastRenderedPageBreak/>
+        <w:t>[1]</w:t>
+      </w:r>
+    </w:p>
+    <w:p>
+      <w:pPr>
+        <w:rPr>
+          <w:lang w:val="en-GB"/>
+        </w:rPr>
+      </w:pPr>
+      <w:hyperlink r:id="rId39" w:history="1">
+        <w:r>
+          <w:rPr>
+            <w:rStyle w:val="Hyperkobling"/>
+            <w:lang w:val="en-GB"/>
+          </w:rPr>
+          <w:t>https://www.mpoweruk.com/soh.htm</w:t>
+        </w:r>
+      </w:hyperlink>
+      <w:r>
+        <w:rPr>
+          <w:lang w:val="en-GB"/>
+        </w:rPr>
+        <w:t xml:space="preserve"> </w:t>
+      </w:r>
+    </w:p>
+    <w:p>
+      <w:pPr>
+        <w:rPr>
+          <w:lang w:val="en-GB"/>
+        </w:rPr>
+      </w:pPr>
+    </w:p>
+    <w:p>
+      <w:pPr>
+        <w:rPr>
+          <w:lang w:val="en-GB"/>
+        </w:rPr>
+      </w:pPr>
+    </w:p>
+    <w:p>
+      <w:pPr>
+        <w:rPr>
+          <w:lang w:val="en-GB"/>
+        </w:rPr>
+      </w:pPr>
+      <w:r>
+        <w:rPr>
+          <w:lang w:val="en-GB"/>
+        </w:rPr>
+        <w:t>[3]</w:t>
+      </w:r>
+    </w:p>
+    <w:p>
+      <w:pPr>
+        <w:rPr>
+          <w:lang w:val="en-GB"/>
+        </w:rPr>
+      </w:pPr>
+      <w:hyperlink r:id="rId40" w:history="1">
+        <w:r>
+          <w:rPr>
+            <w:rStyle w:val="Hyperkobling"/>
+            <w:lang w:val="en-GB"/>
+          </w:rPr>
+          <w:t>http://www.amarketplaceofideas.com/wp-content/uploads/2018/09/Topic20220-20Battery20Cell20Balancing20-20What20to20Balance20and20How1.pdf</w:t>
+        </w:r>
+      </w:hyperlink>
+      <w:r>
+        <w:rPr>
+          <w:lang w:val="en-GB"/>
+        </w:rPr>
+        <w:t xml:space="preserve"> </w:t>
+      </w:r>
+    </w:p>
+    <w:p>
+      <w:pPr>
+        <w:rPr>
+          <w:lang w:val="en-GB"/>
+        </w:rPr>
+      </w:pPr>
+    </w:p>
+    <w:p>
+      <w:pPr>
+        <w:rPr>
+          <w:lang w:val="en-GB"/>
+        </w:rPr>
+      </w:pPr>
+    </w:p>
+    <w:p>
+      <w:pPr>
+        <w:rPr>
+          <w:lang w:val="en-GB"/>
+        </w:rPr>
+      </w:pPr>
+      <w:r>
+        <w:rPr>
+          <w:lang w:val="en-GB"/>
+        </w:rPr>
+        <w:t xml:space="preserve">If not balanced, some cells will </w:t>
+      </w:r>
+      <w:r>
+        <w:rPr>
+          <w:lang w:val="en-GB"/>
+        </w:rPr>
+        <w:t>degrade faster.</w:t>
+      </w:r>
+    </w:p>
+    <w:p>
+      <w:pPr>
+        <w:rPr>
+          <w:lang w:val="en-GB"/>
+        </w:rPr>
+      </w:pPr>
+    </w:p>
+    <w:p>
+      <w:pPr>
+        <w:rPr>
+          <w:lang w:val="en-GB"/>
+        </w:rPr>
+      </w:pPr>
+      <w:r>
+        <w:rPr>
+          <w:lang w:val="en-GB"/>
+        </w:rPr>
+        <w:t xml:space="preserve">compared with the con compared to initial conditions. There </w:t>
+      </w:r>
+    </w:p>
+    <w:p>
+      <w:pPr>
+        <w:rPr>
+          <w:lang w:val="en-GB"/>
+        </w:rPr>
+      </w:pPr>
+    </w:p>
+    <w:p>
+      <w:pPr>
+        <w:rPr>
+          <w:lang w:val="en-GB"/>
+        </w:rPr>
+      </w:pPr>
+      <w:r>
+        <w:rPr>
+          <w:lang w:val="en-GB"/>
+        </w:rPr>
         <w:t>Many different way to estimate SOH:</w:t>
       </w:r>
-    </w:p>
-    <w:p>
-      <w:pPr>
-        <w:rPr>
-          <w:lang w:val="en-GB"/>
-        </w:rPr>
-      </w:pPr>
-      <w:hyperlink r:id="rId34" w:history="1">
+      <w:r>
+        <w:rPr>
+          <w:lang w:val="en-GB"/>
+        </w:rPr>
+        <w:t xml:space="preserve"> [2]</w:t>
+      </w:r>
+    </w:p>
+    <w:p>
+      <w:pPr>
+        <w:rPr>
+          <w:lang w:val="en-GB"/>
+        </w:rPr>
+      </w:pPr>
+      <w:hyperlink r:id="rId41" w:history="1">
         <w:r>
           <w:rPr>
             <w:rStyle w:val="Hyperkobling"/>
@@ -9781,7 +12021,6 @@
         <w:rPr>
           <w:lang w:val="en-GB"/>
         </w:rPr>
-        <w:lastRenderedPageBreak/>
         <w:t xml:space="preserve">Maybe interpolate </w:t>
       </w:r>
       <w:proofErr w:type="spellStart"/>
@@ -10045,181 +12284,209 @@
           <w:lang w:val="en-GB"/>
         </w:rPr>
       </w:pPr>
-      <w:hyperlink r:id="rId35" w:history="1">
+      <w:hyperlink r:id="rId42" w:history="1">
         <w:r>
           <w:rPr>
             <w:rStyle w:val="Hyperkobling"/>
             <w:lang w:val="en-GB"/>
           </w:rPr>
-          <w:t>https://www.batterypoweronline.com/blogs/why-proper-cell-balancing-is-necessary-in-battery-packs/</w:t>
+          <w:t>https://w</w:t>
         </w:r>
-      </w:hyperlink>
-    </w:p>
-    <w:p>
-      <w:pPr>
-        <w:rPr>
-          <w:lang w:val="en-GB"/>
-        </w:rPr>
-      </w:pPr>
-    </w:p>
-    <w:p>
-      <w:pPr>
-        <w:rPr>
-          <w:lang w:val="en-GB"/>
-        </w:rPr>
-      </w:pPr>
-      <w:r>
-        <w:rPr>
-          <w:lang w:val="en-GB"/>
-        </w:rPr>
-        <w:t xml:space="preserve">Cell balancing during </w:t>
-      </w:r>
-      <w:r>
-        <w:rPr>
-          <w:lang w:val="en-GB"/>
-        </w:rPr>
-        <w:t>discharging would just use energy and decrease usable power.</w:t>
-      </w:r>
-    </w:p>
-    <w:p>
-      <w:pPr>
-        <w:rPr>
-          <w:lang w:val="en-GB"/>
-        </w:rPr>
-      </w:pPr>
-    </w:p>
-    <w:p>
-      <w:pPr>
-        <w:rPr>
-          <w:lang w:val="en-GB"/>
-        </w:rPr>
-      </w:pPr>
-      <w:r>
-        <w:rPr>
-          <w:lang w:val="en-GB"/>
-        </w:rPr>
-        <w:t xml:space="preserve">Discharging stops when the first cell reaches the minimum </w:t>
-      </w:r>
-      <w:r>
-        <w:rPr>
-          <w:lang w:val="en-GB"/>
-        </w:rPr>
-        <w:t>acceptable voltage.</w:t>
-      </w:r>
-    </w:p>
-    <w:p>
-      <w:pPr>
-        <w:rPr>
-          <w:lang w:val="en-GB"/>
-        </w:rPr>
-      </w:pPr>
-    </w:p>
-    <w:p>
-      <w:pPr>
-        <w:rPr>
-          <w:lang w:val="en-GB"/>
-        </w:rPr>
-      </w:pPr>
-      <w:r>
-        <w:rPr>
-          <w:lang w:val="en-GB"/>
-        </w:rPr>
-        <w:t>Gives a higher capacity and allows us to extract more energy from the battery pack.</w:t>
-      </w:r>
-    </w:p>
-    <w:p>
-      <w:pPr>
-        <w:rPr>
-          <w:lang w:val="en-GB"/>
-        </w:rPr>
-      </w:pPr>
-    </w:p>
-    <w:p>
-      <w:pPr>
-        <w:rPr>
-          <w:lang w:val="en-GB"/>
-        </w:rPr>
-      </w:pPr>
-      <w:proofErr w:type="spellStart"/>
-      <w:r>
-        <w:rPr>
-          <w:lang w:val="en-GB"/>
-        </w:rPr>
-        <w:t>Hysterisis</w:t>
-      </w:r>
-      <w:proofErr w:type="spellEnd"/>
-      <w:r>
-        <w:rPr>
-          <w:lang w:val="en-GB"/>
-        </w:rPr>
-        <w:t xml:space="preserve"> loop is not very computationally expensive (was already pushing Arduino to its limits)</w:t>
-      </w:r>
-      <w:r>
-        <w:rPr>
-          <w:lang w:val="en-GB"/>
-        </w:rPr>
-        <w:t>, very easy to implement.</w:t>
-      </w:r>
-    </w:p>
-    <w:p>
-      <w:pPr>
-        <w:rPr>
-          <w:lang w:val="en-GB"/>
-        </w:rPr>
-      </w:pPr>
-    </w:p>
-    <w:p>
-      <w:pPr>
-        <w:rPr>
-          <w:lang w:val="en-GB"/>
-        </w:rPr>
-      </w:pPr>
-      <w:r>
-        <w:rPr>
-          <w:lang w:val="en-GB"/>
-        </w:rPr>
-        <w:t xml:space="preserve">At a balancing coefficient of 0.1, there is no net current through </w:t>
-      </w:r>
-      <w:r>
-        <w:rPr>
-          <w:lang w:val="en-GB"/>
-        </w:rPr>
-        <w:t>cells with too high a voltage, but current flowing through other cells.</w:t>
-      </w:r>
-      <w:r>
-        <w:rPr>
-          <w:lang w:val="en-GB"/>
-        </w:rPr>
-        <w:t xml:space="preserve"> </w:t>
-      </w:r>
-    </w:p>
-    <w:p>
-      <w:pPr>
-        <w:rPr>
-          <w:lang w:val="en-GB"/>
-        </w:rPr>
-      </w:pPr>
-    </w:p>
-    <w:p>
-      <w:pPr>
-        <w:rPr>
-          <w:lang w:val="en-GB"/>
-        </w:rPr>
-      </w:pPr>
-    </w:p>
-    <w:p>
-      <w:pPr>
-        <w:rPr>
-          <w:lang w:val="en-GB"/>
-        </w:rPr>
-      </w:pPr>
-      <w:hyperlink r:id="rId36" w:history="1">
         <w:r>
           <w:rPr>
             <w:rStyle w:val="Hyperkobling"/>
             <w:lang w:val="en-GB"/>
           </w:rPr>
-          <w:t>http://www.amarketplaceofideas.com/wp-content/uploads/2018/09/Topic20220-20Battery20Cell20Balancing20-20What20to20Balance20and20How1.pdf</w:t>
+          <w:t>w</w:t>
+        </w:r>
+        <w:r>
+          <w:rPr>
+            <w:rStyle w:val="Hyperkobling"/>
+            <w:lang w:val="en-GB"/>
+          </w:rPr>
+          <w:t>w.batterypoweronline.com/blogs/why-proper-cell-balancing-is-necessary-in-battery-packs/</w:t>
+        </w:r>
+      </w:hyperlink>
+    </w:p>
+    <w:p>
+      <w:pPr>
+        <w:rPr>
+          <w:lang w:val="en-GB"/>
+        </w:rPr>
+      </w:pPr>
+    </w:p>
+    <w:p>
+      <w:pPr>
+        <w:rPr>
+          <w:lang w:val="en-GB"/>
+        </w:rPr>
+      </w:pPr>
+      <w:r>
+        <w:rPr>
+          <w:lang w:val="en-GB"/>
+        </w:rPr>
+        <w:t xml:space="preserve">Cell balancing during </w:t>
+      </w:r>
+      <w:r>
+        <w:rPr>
+          <w:lang w:val="en-GB"/>
+        </w:rPr>
+        <w:t>discharging would just use energy and decrease usable power.</w:t>
+      </w:r>
+    </w:p>
+    <w:p>
+      <w:pPr>
+        <w:rPr>
+          <w:lang w:val="en-GB"/>
+        </w:rPr>
+      </w:pPr>
+    </w:p>
+    <w:p>
+      <w:pPr>
+        <w:rPr>
+          <w:lang w:val="en-GB"/>
+        </w:rPr>
+      </w:pPr>
+      <w:r>
+        <w:rPr>
+          <w:lang w:val="en-GB"/>
+        </w:rPr>
+        <w:t xml:space="preserve">Discharging stops when the first cell reaches the minimum </w:t>
+      </w:r>
+      <w:r>
+        <w:rPr>
+          <w:lang w:val="en-GB"/>
+        </w:rPr>
+        <w:t>acceptable voltage.</w:t>
+      </w:r>
+    </w:p>
+    <w:p>
+      <w:pPr>
+        <w:rPr>
+          <w:lang w:val="en-GB"/>
+        </w:rPr>
+      </w:pPr>
+    </w:p>
+    <w:p>
+      <w:pPr>
+        <w:rPr>
+          <w:lang w:val="en-GB"/>
+        </w:rPr>
+      </w:pPr>
+      <w:r>
+        <w:rPr>
+          <w:lang w:val="en-GB"/>
+        </w:rPr>
+        <w:t>Gives a higher capacity and allows us to extract more energy from the battery pack.</w:t>
+      </w:r>
+    </w:p>
+    <w:p>
+      <w:pPr>
+        <w:rPr>
+          <w:lang w:val="en-GB"/>
+        </w:rPr>
+      </w:pPr>
+    </w:p>
+    <w:p>
+      <w:pPr>
+        <w:rPr>
+          <w:lang w:val="en-GB"/>
+        </w:rPr>
+      </w:pPr>
+      <w:proofErr w:type="spellStart"/>
+      <w:r>
+        <w:rPr>
+          <w:lang w:val="en-GB"/>
+        </w:rPr>
+        <w:t>Hysterisis</w:t>
+      </w:r>
+      <w:proofErr w:type="spellEnd"/>
+      <w:r>
+        <w:rPr>
+          <w:lang w:val="en-GB"/>
+        </w:rPr>
+        <w:t xml:space="preserve"> loop is not very computationally expensive (was already pushing Arduino to its limits)</w:t>
+      </w:r>
+      <w:r>
+        <w:rPr>
+          <w:lang w:val="en-GB"/>
+        </w:rPr>
+        <w:t>, very easy to implement.</w:t>
+      </w:r>
+    </w:p>
+    <w:p>
+      <w:pPr>
+        <w:rPr>
+          <w:lang w:val="en-GB"/>
+        </w:rPr>
+      </w:pPr>
+    </w:p>
+    <w:p>
+      <w:pPr>
+        <w:rPr>
+          <w:lang w:val="en-GB"/>
+        </w:rPr>
+      </w:pPr>
+      <w:r>
+        <w:rPr>
+          <w:lang w:val="en-GB"/>
+        </w:rPr>
+        <w:t xml:space="preserve">At a balancing coefficient of 0.1, there is no net current through </w:t>
+      </w:r>
+      <w:r>
+        <w:rPr>
+          <w:lang w:val="en-GB"/>
+        </w:rPr>
+        <w:t>cells with too high a voltage, but current flowing through other cells.</w:t>
+      </w:r>
+      <w:r>
+        <w:rPr>
+          <w:lang w:val="en-GB"/>
+        </w:rPr>
+        <w:t xml:space="preserve"> </w:t>
+      </w:r>
+    </w:p>
+    <w:p>
+      <w:pPr>
+        <w:rPr>
+          <w:lang w:val="en-GB"/>
+        </w:rPr>
+      </w:pPr>
+    </w:p>
+    <w:p>
+      <w:pPr>
+        <w:rPr>
+          <w:lang w:val="en-GB"/>
+        </w:rPr>
+      </w:pPr>
+    </w:p>
+    <w:p>
+      <w:pPr>
+        <w:rPr>
+          <w:lang w:val="en-GB"/>
+        </w:rPr>
+      </w:pPr>
+      <w:hyperlink r:id="rId43" w:history="1">
+        <w:r>
+          <w:rPr>
+            <w:rStyle w:val="Hyperkobling"/>
+            <w:lang w:val="en-GB"/>
+          </w:rPr>
+          <w:t>http://www.amarketplaceofideas.com/w</w:t>
+        </w:r>
+        <w:r>
+          <w:rPr>
+            <w:rStyle w:val="Hyperkobling"/>
+            <w:lang w:val="en-GB"/>
+          </w:rPr>
+          <w:t>p</w:t>
+        </w:r>
+        <w:r>
+          <w:rPr>
+            <w:rStyle w:val="Hyperkobling"/>
+            <w:lang w:val="en-GB"/>
+          </w:rPr>
+          <w:t>-content/uploads/2018/09/Topic20220-20Battery20Cell20Balancing20-20What20to20Balance20and20How1.pdf</w:t>
         </w:r>
       </w:hyperlink>
       <w:r>
@@ -10313,7 +12580,6 @@
           <w:bCs/>
           <w:lang w:val="en-US"/>
         </w:rPr>
-        <w:lastRenderedPageBreak/>
         <w:t xml:space="preserve">Balancing at high states of charge only </w:t>
       </w:r>
       <w:r>
@@ -10582,6 +12848,7 @@
         <w:rPr>
           <w:lang w:val="en-GB"/>
         </w:rPr>
+        <w:lastRenderedPageBreak/>
         <w:t>Also if power to Arduino is lost then immense currents would flow, destroying the batteries.</w:t>
       </w:r>
     </w:p>
@@ -10748,7 +13015,6 @@
           <w:noProof/>
           <w:lang w:val="en-GB"/>
         </w:rPr>
-        <w:lastRenderedPageBreak/>
         <w:drawing>
           <wp:anchor distT="0" distB="0" distL="114300" distR="114300" simplePos="0" relativeHeight="251677696" behindDoc="1" locked="0" layoutInCell="1" allowOverlap="1" wp14:anchorId="5BD0AB23" wp14:editId="73528CA7">
             <wp:simplePos x="0" y="0"/>
@@ -10781,7 +13047,7 @@
                     <pic:cNvPicPr/>
                   </pic:nvPicPr>
                   <pic:blipFill>
-                    <a:blip r:embed="rId37" cstate="print">
+                    <a:blip r:embed="rId44" cstate="print">
                       <a:extLst>
                         <a:ext uri="{28A0092B-C50C-407E-A947-70E740481C1C}">
                           <a14:useLocalDpi xmlns:a14="http://schemas.microsoft.com/office/drawing/2010/main" val="0"/>
@@ -11039,7 +13305,14 @@
         <w:rPr>
           <w:lang w:val="en-GB"/>
         </w:rPr>
-        <w:t xml:space="preserve"> If the duty cycle of the SMPS increases that means that the input impedance decreases, no matter if it is buck or boost. When the input impedance decreases, the input current will increase.</w:t>
+        <w:t xml:space="preserve"> If the duty </w:t>
+      </w:r>
+      <w:r>
+        <w:rPr>
+          <w:lang w:val="en-GB"/>
+        </w:rPr>
+        <w:lastRenderedPageBreak/>
+        <w:t>cycle of the SMPS increases that means that the input impedance decreases, no matter if it is buck or boost. When the input impedance decreases, the input current will increase.</w:t>
       </w:r>
     </w:p>
     <w:p>
@@ -11123,14 +13396,7 @@
         <w:rPr>
           <w:lang w:val="en-GB"/>
         </w:rPr>
-        <w:t xml:space="preserve">From this analysis we see that we want to operate to the right of the power peak, then any time the current reference increases we will move closer to the power peak. If we try to demand more power from the solar panels than they can increase, then the duty cycle will raise to 1. By detecting whether the duty cycle is 1 then we can determine whether the PV array is able to supply the demanded power. If the duty cycle is 1, we know that the PV array </w:t>
-      </w:r>
-      <w:r>
-        <w:rPr>
-          <w:lang w:val="en-GB"/>
-        </w:rPr>
-        <w:lastRenderedPageBreak/>
-        <w:t xml:space="preserve">cannot supply the demanded current. What we do then is set a lower current reference and </w:t>
+        <w:t xml:space="preserve">From this analysis we see that we want to operate to the right of the power peak, then any time the current reference increases we will move closer to the power peak. If we try to demand more power from the solar panels than they can increase, then the duty cycle will raise to 1. By detecting whether the duty cycle is 1 then we can determine whether the PV array is able to supply the demanded power. If the duty cycle is 1, we know that the PV array cannot supply the demanded current. What we do then is set a lower current reference and </w:t>
       </w:r>
       <w:r>
         <w:rPr>
@@ -11251,7 +13517,7 @@
           <w:lang w:val="en-GB"/>
         </w:rPr>
       </w:pPr>
-      <w:hyperlink r:id="rId38" w:history="1">
+      <w:hyperlink r:id="rId45" w:history="1">
         <w:r>
           <w:rPr>
             <w:rStyle w:val="Hyperkobling"/>
@@ -11308,6 +13574,18 @@
         </w:rPr>
         <w:t>Energy was pretty separate, for the most part needed access to hardware to do stuff.</w:t>
       </w:r>
+      <w:r>
+        <w:rPr>
+          <w:lang w:val="en-GB"/>
+        </w:rPr>
+        <w:t xml:space="preserve"> By the nature of being in different countries, a lot of the work needed hardware. Felt like I was given a workload which was perhaps to</w:t>
+      </w:r>
+      <w:r>
+        <w:rPr>
+          <w:lang w:val="en-GB"/>
+        </w:rPr>
+        <w:t>o large and I know of many energy students who severely struggled to finish on time.</w:t>
+      </w:r>
     </w:p>
     <w:p>
       <w:pPr>
@@ -11348,6 +13626,7 @@
         <w:rPr>
           <w:lang w:val="en-GB"/>
         </w:rPr>
+        <w:lastRenderedPageBreak/>
         <w:t>Need 3 SMPS devices due to bad part selection. Arduino can’t run directly of battery pack either in series or parallel. An easy fix would be to simply buy an H-bridge which supports speed control directly</w:t>
       </w:r>
       <w:r>
@@ -11481,6 +13760,19 @@
           <w:lang w:val="en-GB"/>
         </w:rPr>
       </w:pPr>
+    </w:p>
+    <w:p>
+      <w:pPr>
+        <w:rPr>
+          <w:lang w:val="en-GB"/>
+        </w:rPr>
+      </w:pPr>
+      <w:r>
+        <w:rPr>
+          <w:lang w:val="en-GB"/>
+        </w:rPr>
+        <w:t>Would probably also put a bigger capacitor on output.</w:t>
+      </w:r>
     </w:p>
     <w:p>
       <w:pPr>
@@ -11541,14 +13833,7 @@
         <w:rPr>
           <w:lang w:val="en-GB"/>
         </w:rPr>
-        <w:t xml:space="preserve"> For communicating with other modules the Arduino shield has a set of UART ports. However, as group members were not in the same location it was not possible to physically connect the </w:t>
-      </w:r>
-      <w:r>
-        <w:rPr>
-          <w:lang w:val="en-GB"/>
-        </w:rPr>
-        <w:lastRenderedPageBreak/>
-        <w:t xml:space="preserve">energy module to the rover, which is necessary to use UART. </w:t>
+        <w:t xml:space="preserve"> For communicating with other modules the Arduino shield has a set of UART ports. However, as group members were not in the same location it was not possible to physically connect the energy module to the rover, which is necessary to use UART. </w:t>
       </w:r>
       <w:r>
         <w:rPr>
@@ -11716,6 +14001,64 @@
         <w:rPr>
           <w:lang w:val="en-GB"/>
         </w:rPr>
+        <w:t xml:space="preserve">Get SOC from SD-card on </w:t>
+      </w:r>
+      <w:proofErr w:type="spellStart"/>
+      <w:r>
+        <w:rPr>
+          <w:lang w:val="en-GB"/>
+        </w:rPr>
+        <w:t>start up</w:t>
+      </w:r>
+      <w:proofErr w:type="spellEnd"/>
+      <w:r>
+        <w:rPr>
+          <w:lang w:val="en-GB"/>
+        </w:rPr>
+        <w:t>, update battery capacity</w:t>
+      </w:r>
+      <w:r>
+        <w:rPr>
+          <w:lang w:val="en-GB"/>
+        </w:rPr>
+        <w:t>, reset SOC</w:t>
+      </w:r>
+      <w:r>
+        <w:rPr>
+          <w:lang w:val="en-GB"/>
+        </w:rPr>
+        <w:t xml:space="preserve"> and energy capacity every cycle.</w:t>
+      </w:r>
+      <w:r>
+        <w:rPr>
+          <w:lang w:val="en-GB"/>
+        </w:rPr>
+        <w:t xml:space="preserve"> Updates both as the battery degrades and as the discharge profile becomes more clear.</w:t>
+      </w:r>
+      <w:r>
+        <w:rPr>
+          <w:lang w:val="en-GB"/>
+        </w:rPr>
+        <w:t xml:space="preserve"> Measurement error was not found to be a big problem.</w:t>
+      </w:r>
+    </w:p>
+    <w:p>
+      <w:pPr>
+        <w:rPr>
+          <w:lang w:val="en-GB"/>
+        </w:rPr>
+      </w:pPr>
+    </w:p>
+    <w:p>
+      <w:pPr>
+        <w:rPr>
+          <w:lang w:val="en-GB"/>
+        </w:rPr>
+      </w:pPr>
+      <w:r>
+        <w:rPr>
+          <w:lang w:val="en-GB"/>
+        </w:rPr>
         <w:t>An op-amp was added to buffer the voltage as after passing through the second voltage divider, the current drawn from the Arduino affected the measured voltage.</w:t>
       </w:r>
     </w:p>
@@ -11764,6 +14107,12 @@
           <w:lang w:val="en-GB"/>
         </w:rPr>
         <w:t>Calculate current rather than using 0.5 ohm resistor as current sensor.</w:t>
+      </w:r>
+      <w:r>
+        <w:rPr>
+          <w:lang w:val="en-GB"/>
+        </w:rPr>
+        <w:t xml:space="preserve"> Current sensor is on the wrong side.</w:t>
       </w:r>
     </w:p>
     <w:p>
@@ -11880,7 +14229,7 @@
         </w:rPr>
         <w:t xml:space="preserve">(2) </w:t>
       </w:r>
-      <w:hyperlink r:id="rId39" w:history="1">
+      <w:hyperlink r:id="rId46" w:history="1">
         <w:r>
           <w:rPr>
             <w:rStyle w:val="Hyperkobling"/>
@@ -11962,7 +14311,7 @@
         </w:rPr>
         <w:t xml:space="preserve">(5) </w:t>
       </w:r>
-      <w:hyperlink r:id="rId40" w:history="1">
+      <w:hyperlink r:id="rId47" w:history="1">
         <w:r>
           <w:rPr>
             <w:rStyle w:val="Hyperkobling"/>
@@ -11997,21 +14346,13 @@
         </w:rPr>
         <w:t xml:space="preserve">(6) </w:t>
       </w:r>
-      <w:hyperlink r:id="rId41" w:history="1">
+      <w:hyperlink r:id="rId48" w:history="1">
         <w:r>
           <w:rPr>
             <w:rStyle w:val="Hyperkobling"/>
             <w:lang w:val="en-GB"/>
           </w:rPr>
-          <w:t>https://d1wqtxts1xzle7.cloudfront.net/1759451/2006Pruessner_Solar_Panel_book_chapter.pdf?response-content-disposition=inline%3B+filename%3DSolar_Panel_Obscuration_by_Dust_and_Dust.pdf&amp;Exp</w:t>
-        </w:r>
-        <w:r>
-          <w:rPr>
-            <w:rStyle w:val="Hyperkobling"/>
-            <w:lang w:val="en-GB"/>
-          </w:rPr>
-          <w:lastRenderedPageBreak/>
-          <w:t>ires=1621616316&amp;Signature=JwZzU8EQLWboK57iyasZbxDiV4Gi8jSoq9Hr0M5q4eA6G4VtWfkDxhSe~-OG~xerMmS24AdTGWpZV-74hYKt-0jOZhFXLNZr6K3B69Sck5HvhhblMlI1oGC5PrtGi8LDKh5l1iYvNsZH8DMIaob79VVOwP8g3U0nrq1o4Gtwb0xvh3WuWcMH0wNe4URsHGrHGn5v2sfjwVHGhK6fvdrRrJDwEG6BtQcN7CWz3P1~kBeSSwQ10eY8YVsLAR1~xGbJ2yLayR4rAZWIZZCo1EB7MTZxJ3TLOS-4bcaX1l7pdJ4Xu2jjsYqX32gh6FUBdbKnykJ1ZO0CThi9MIXMIS-a3w__&amp;Key-Pair-Id=APKAJLOHF5GGSLRBV4ZA</w:t>
+          <w:t>https://d1wqtxts1xzle7.cloudfront.net/1759451/2006Pruessner_Solar_Panel_book_chapter.pdf?response-content-disposition=inline%3B+filename%3DSolar_Panel_Obscuration_by_Dust_and_Dust.pdf&amp;Expires=1621616316&amp;Signature=JwZzU8EQLWboK57iyasZbxDiV4Gi8jSoq9Hr0M5q4eA6G4VtWfkDxhSe~-OG~xerMmS24AdTGWpZV-74hYKt-0jOZhFXLNZr6K3B69Sck5HvhhblMlI1oGC5PrtGi8LDKh5l1iYvNsZH8DMIaob79VVOwP8g3U0nrq1o4Gtwb0xvh3WuWcMH0wNe4URsHGrHGn5v2sfjwVHGhK6fvdrRrJDwEG6BtQcN7CWz3P1~kBeSSwQ10eY8YVsLAR1~xGbJ2yLayR4rAZWIZZCo1EB7MTZxJ3TLOS-4bcaX1l7pdJ4Xu2jjsYqX32gh6FUBdbKnykJ1ZO0CThi9MIXMIS-a3w__&amp;Key-Pair-Id=APKAJLOHF5GGSLRBV4ZA</w:t>
         </w:r>
       </w:hyperlink>
       <w:r>
@@ -12053,7 +14394,7 @@
         </w:rPr>
         <w:t xml:space="preserve">(7) </w:t>
       </w:r>
-      <w:hyperlink r:id="rId42" w:anchor="s0055" w:history="1">
+      <w:hyperlink r:id="rId49" w:anchor="s0055" w:history="1">
         <w:r>
           <w:rPr>
             <w:rStyle w:val="Hyperkobling"/>
@@ -12121,6 +14462,44 @@
     </w:sectPr>
   </w:body>
 </w:document>
+</file>
+
+<file path=word/endnotes.xml><?xml version="1.0" encoding="utf-8"?>
+<w:endnotes xmlns:wpc="http://schemas.microsoft.com/office/word/2010/wordprocessingCanvas" xmlns:cx="http://schemas.microsoft.com/office/drawing/2014/chartex" xmlns:cx1="http://schemas.microsoft.com/office/drawing/2015/9/8/chartex" xmlns:cx2="http://schemas.microsoft.com/office/drawing/2015/10/21/chartex" xmlns:cx3="http://schemas.microsoft.com/office/drawing/2016/5/9/chartex" xmlns:cx4="http://schemas.microsoft.com/office/drawing/2016/5/10/chartex" xmlns:cx5="http://schemas.microsoft.com/office/drawing/2016/5/11/chartex" xmlns:cx6="http://schemas.microsoft.com/office/drawing/2016/5/12/chartex" xmlns:cx7="http://schemas.microsoft.com/office/drawing/2016/5/13/chartex" xmlns:cx8="http://schemas.microsoft.com/office/drawing/2016/5/14/chartex" xmlns:mc="http://schemas.openxmlformats.org/markup-compatibility/2006" xmlns:aink="http://schemas.microsoft.com/office/drawing/2016/ink" xmlns:am3d="http://schemas.microsoft.com/office/drawing/2017/model3d" xmlns:o="urn:schemas-microsoft-com:office:office" xmlns:r="http://schemas.openxmlformats.org/officeDocument/2006/relationships" xmlns:m="http://schemas.openxmlformats.org/officeDocument/2006/math" xmlns:v="urn:schemas-microsoft-com:vml" xmlns:wp14="http://schemas.microsoft.com/office/word/2010/wordprocessingDrawing" xmlns:wp="http://schemas.openxmlformats.org/drawingml/2006/wordprocessingDrawing" xmlns:w10="urn:schemas-microsoft-com:office:word" xmlns:w="http://schemas.openxmlformats.org/wordprocessingml/2006/main" xmlns:w14="http://schemas.microsoft.com/office/word/2010/wordml" xmlns:w15="http://schemas.microsoft.com/office/word/2012/wordml" xmlns:w16cex="http://schemas.microsoft.com/office/word/2018/wordml/cex" xmlns:w16cid="http://schemas.microsoft.com/office/word/2016/wordml/cid" xmlns:w16="http://schemas.microsoft.com/office/word/2018/wordml" xmlns:w16se="http://schemas.microsoft.com/office/word/2015/wordml/symex" xmlns:wpg="http://schemas.microsoft.com/office/word/2010/wordprocessingGroup" xmlns:wpi="http://schemas.microsoft.com/office/word/2010/wordprocessingInk" xmlns:wne="http://schemas.microsoft.com/office/word/2006/wordml" xmlns:wps="http://schemas.microsoft.com/office/word/2010/wordprocessingShape" mc:Ignorable="w14 w15 w16se w16cid w16 w16cex wp14">
+  <w:endnote w:type="separator" w:id="-1">
+    <w:p>
+      <w:r>
+        <w:separator/>
+      </w:r>
+    </w:p>
+  </w:endnote>
+  <w:endnote w:type="continuationSeparator" w:id="0">
+    <w:p>
+      <w:r>
+        <w:continuationSeparator/>
+      </w:r>
+    </w:p>
+  </w:endnote>
+</w:endnotes>
+</file>
+
+<file path=word/footnotes.xml><?xml version="1.0" encoding="utf-8"?>
+<w:footnotes xmlns:wpc="http://schemas.microsoft.com/office/word/2010/wordprocessingCanvas" xmlns:cx="http://schemas.microsoft.com/office/drawing/2014/chartex" xmlns:cx1="http://schemas.microsoft.com/office/drawing/2015/9/8/chartex" xmlns:cx2="http://schemas.microsoft.com/office/drawing/2015/10/21/chartex" xmlns:cx3="http://schemas.microsoft.com/office/drawing/2016/5/9/chartex" xmlns:cx4="http://schemas.microsoft.com/office/drawing/2016/5/10/chartex" xmlns:cx5="http://schemas.microsoft.com/office/drawing/2016/5/11/chartex" xmlns:cx6="http://schemas.microsoft.com/office/drawing/2016/5/12/chartex" xmlns:cx7="http://schemas.microsoft.com/office/drawing/2016/5/13/chartex" xmlns:cx8="http://schemas.microsoft.com/office/drawing/2016/5/14/chartex" xmlns:mc="http://schemas.openxmlformats.org/markup-compatibility/2006" xmlns:aink="http://schemas.microsoft.com/office/drawing/2016/ink" xmlns:am3d="http://schemas.microsoft.com/office/drawing/2017/model3d" xmlns:o="urn:schemas-microsoft-com:office:office" xmlns:r="http://schemas.openxmlformats.org/officeDocument/2006/relationships" xmlns:m="http://schemas.openxmlformats.org/officeDocument/2006/math" xmlns:v="urn:schemas-microsoft-com:vml" xmlns:wp14="http://schemas.microsoft.com/office/word/2010/wordprocessingDrawing" xmlns:wp="http://schemas.openxmlformats.org/drawingml/2006/wordprocessingDrawing" xmlns:w10="urn:schemas-microsoft-com:office:word" xmlns:w="http://schemas.openxmlformats.org/wordprocessingml/2006/main" xmlns:w14="http://schemas.microsoft.com/office/word/2010/wordml" xmlns:w15="http://schemas.microsoft.com/office/word/2012/wordml" xmlns:w16cex="http://schemas.microsoft.com/office/word/2018/wordml/cex" xmlns:w16cid="http://schemas.microsoft.com/office/word/2016/wordml/cid" xmlns:w16="http://schemas.microsoft.com/office/word/2018/wordml" xmlns:w16se="http://schemas.microsoft.com/office/word/2015/wordml/symex" xmlns:wpg="http://schemas.microsoft.com/office/word/2010/wordprocessingGroup" xmlns:wpi="http://schemas.microsoft.com/office/word/2010/wordprocessingInk" xmlns:wne="http://schemas.microsoft.com/office/word/2006/wordml" xmlns:wps="http://schemas.microsoft.com/office/word/2010/wordprocessingShape" mc:Ignorable="w14 w15 w16se w16cid w16 w16cex wp14">
+  <w:footnote w:type="separator" w:id="-1">
+    <w:p>
+      <w:r>
+        <w:separator/>
+      </w:r>
+    </w:p>
+  </w:footnote>
+  <w:footnote w:type="continuationSeparator" w:id="0">
+    <w:p>
+      <w:r>
+        <w:continuationSeparator/>
+      </w:r>
+    </w:p>
+  </w:footnote>
+</w:footnotes>
 </file>
 
 <file path=word/numbering.xml><?xml version="1.0" encoding="utf-8"?>
@@ -13066,7 +15445,7 @@
   <w:style w:type="paragraph" w:default="1" w:styleId="Normal">
     <w:name w:val="Normal"/>
     <w:qFormat/>
-    <w:rsid w:val="006231A6"/>
+    <w:rsid w:val="00823185"/>
     <w:rPr>
       <w:rFonts w:ascii="Times New Roman" w:eastAsia="Times New Roman" w:hAnsi="Times New Roman" w:cs="Times New Roman"/>
       <w:lang w:eastAsia="nb-NO"/>
@@ -13244,6 +15623,56 @@
     <w:pPr>
       <w:spacing w:before="100" w:beforeAutospacing="1" w:after="100" w:afterAutospacing="1"/>
     </w:pPr>
+  </w:style>
+  <w:style w:type="paragraph" w:styleId="Topptekst">
+    <w:name w:val="header"/>
+    <w:basedOn w:val="Normal"/>
+    <w:link w:val="TopptekstTegn"/>
+    <w:uiPriority w:val="99"/>
+    <w:unhideWhenUsed/>
+    <w:rsid w:val="00B5754D"/>
+    <w:pPr>
+      <w:tabs>
+        <w:tab w:val="center" w:pos="4536"/>
+        <w:tab w:val="right" w:pos="9072"/>
+      </w:tabs>
+    </w:pPr>
+  </w:style>
+  <w:style w:type="character" w:customStyle="1" w:styleId="TopptekstTegn">
+    <w:name w:val="Topptekst Tegn"/>
+    <w:basedOn w:val="Standardskriftforavsnitt"/>
+    <w:link w:val="Topptekst"/>
+    <w:uiPriority w:val="99"/>
+    <w:rsid w:val="00B5754D"/>
+    <w:rPr>
+      <w:rFonts w:ascii="Times New Roman" w:eastAsia="Times New Roman" w:hAnsi="Times New Roman" w:cs="Times New Roman"/>
+      <w:lang w:eastAsia="nb-NO"/>
+    </w:rPr>
+  </w:style>
+  <w:style w:type="paragraph" w:styleId="Bunntekst">
+    <w:name w:val="footer"/>
+    <w:basedOn w:val="Normal"/>
+    <w:link w:val="BunntekstTegn"/>
+    <w:uiPriority w:val="99"/>
+    <w:unhideWhenUsed/>
+    <w:rsid w:val="00B5754D"/>
+    <w:pPr>
+      <w:tabs>
+        <w:tab w:val="center" w:pos="4536"/>
+        <w:tab w:val="right" w:pos="9072"/>
+      </w:tabs>
+    </w:pPr>
+  </w:style>
+  <w:style w:type="character" w:customStyle="1" w:styleId="BunntekstTegn">
+    <w:name w:val="Bunntekst Tegn"/>
+    <w:basedOn w:val="Standardskriftforavsnitt"/>
+    <w:link w:val="Bunntekst"/>
+    <w:uiPriority w:val="99"/>
+    <w:rsid w:val="00B5754D"/>
+    <w:rPr>
+      <w:rFonts w:ascii="Times New Roman" w:eastAsia="Times New Roman" w:hAnsi="Times New Roman" w:cs="Times New Roman"/>
+      <w:lang w:eastAsia="nb-NO"/>
+    </w:rPr>
   </w:style>
 </w:styles>
 </file>

</xml_diff>

<commit_message>
made some gifs for the video
</commit_message>
<xml_diff>
--- a/Energy/Justifications for design choices.docx
+++ b/Energy/Justifications for design choices.docx
@@ -178,6 +178,26 @@
           <w:lang w:val="en-GB"/>
         </w:rPr>
         <w:t>Need to make a state diagram</w:t>
+      </w:r>
+    </w:p>
+    <w:p>
+      <w:pPr>
+        <w:rPr>
+          <w:lang w:val="en-GB"/>
+        </w:rPr>
+      </w:pPr>
+    </w:p>
+    <w:p>
+      <w:pPr>
+        <w:rPr>
+          <w:lang w:val="en-GB"/>
+        </w:rPr>
+      </w:pPr>
+      <w:r>
+        <w:rPr>
+          <w:lang w:val="en-GB"/>
+        </w:rPr>
+        <w:t>Need to make a functional diagram</w:t>
       </w:r>
     </w:p>
     <w:p>
@@ -568,20 +588,14 @@
         <w:rPr>
           <w:lang w:val="en-GB"/>
         </w:rPr>
+        <w:lastRenderedPageBreak/>
         <w:t>Note the following important points on the graph. At 3190 s the cell is done charging and enters an idle state for 30 s after which it starts discharging. At 11000 s the cell is done discharging and enters an idle state for 30 s after which it starts charging</w:t>
       </w:r>
       <w:r>
         <w:rPr>
           <w:lang w:val="en-GB"/>
         </w:rPr>
-        <w:t xml:space="preserve">. Finally, at 18800 s </w:t>
-      </w:r>
-      <w:r>
-        <w:rPr>
-          <w:lang w:val="en-GB"/>
-        </w:rPr>
-        <w:lastRenderedPageBreak/>
-        <w:t>the cell is once again fully charged and the charge cycle is completed.</w:t>
+        <w:t>. Finally, at 18800 s the cell is once again fully charged and the charge cycle is completed.</w:t>
       </w:r>
       <w:r>
         <w:rPr>
@@ -1318,6 +1332,7 @@
           <w:noProof/>
           <w:lang w:val="en-GB"/>
         </w:rPr>
+        <w:lastRenderedPageBreak/>
         <w:drawing>
           <wp:anchor distT="0" distB="0" distL="114300" distR="114300" simplePos="0" relativeHeight="251665408" behindDoc="1" locked="0" layoutInCell="1" allowOverlap="1" wp14:anchorId="0EC7806B" wp14:editId="6DA93D92">
             <wp:simplePos x="0" y="0"/>
@@ -1539,7 +1554,6 @@
         <w:rPr>
           <w:lang w:val="en-GB"/>
         </w:rPr>
-        <w:lastRenderedPageBreak/>
         <w:t>Though the data is noisy, it is clear that all panels exhibit the standard I-V characteristics of a PV cell. That is, they behave as non-ideal current sources with a nearly constant current at low voltages and a rapid current reduction at high voltages (2).</w:t>
       </w:r>
       <w:r>
@@ -1932,6 +1946,7 @@
           <w:noProof/>
           <w:lang w:val="en-GB"/>
         </w:rPr>
+        <w:lastRenderedPageBreak/>
         <w:drawing>
           <wp:anchor distT="0" distB="0" distL="114300" distR="114300" simplePos="0" relativeHeight="251678720" behindDoc="1" locked="0" layoutInCell="1" allowOverlap="1" wp14:anchorId="3D57A840" wp14:editId="33AA28B0">
             <wp:simplePos x="0" y="0"/>
@@ -2075,13 +2090,7 @@
         <w:rPr>
           <w:lang w:val="en-GB"/>
         </w:rPr>
-        <w:t xml:space="preserve">characteristics of the SMPS have been </w:t>
-      </w:r>
-      <w:r>
-        <w:rPr>
-          <w:lang w:val="en-GB"/>
-        </w:rPr>
-        <w:t xml:space="preserve">thoroughly </w:t>
+        <w:t xml:space="preserve">characteristics of the SMPS have been thoroughly </w:t>
       </w:r>
       <w:r>
         <w:rPr>
@@ -2124,7 +2133,6 @@
         <w:rPr>
           <w:lang w:val="en-GB"/>
         </w:rPr>
-        <w:lastRenderedPageBreak/>
         <w:t xml:space="preserve">non-synchronous </w:t>
       </w:r>
       <w:r>
@@ -2170,19 +2178,7 @@
         <w:rPr>
           <w:lang w:val="en-GB"/>
         </w:rPr>
-        <w:t xml:space="preserve">The characteristics </w:t>
-      </w:r>
-      <w:r>
-        <w:rPr>
-          <w:lang w:val="en-GB"/>
-        </w:rPr>
-        <w:t xml:space="preserve">vary with mode of operation, input power, output voltage and many other factors. </w:t>
-      </w:r>
-      <w:r>
-        <w:rPr>
-          <w:lang w:val="en-GB"/>
-        </w:rPr>
-        <w:t xml:space="preserve">However, </w:t>
+        <w:t xml:space="preserve">The characteristics vary with mode of operation, input power, output voltage and many other factors. However, </w:t>
       </w:r>
       <w:r>
         <w:rPr>
@@ -2545,7 +2541,6 @@
           <w:noProof/>
           <w:lang w:val="en-GB"/>
         </w:rPr>
-        <w:lastRenderedPageBreak/>
         <w:drawing>
           <wp:anchor distT="0" distB="0" distL="114300" distR="114300" simplePos="0" relativeHeight="251667456" behindDoc="1" locked="0" layoutInCell="1" allowOverlap="1" wp14:anchorId="0FFD9C2E" wp14:editId="7E783650">
             <wp:simplePos x="0" y="0"/>
@@ -5525,49 +5520,13 @@
         <w:rPr>
           <w:lang w:val="en-GB"/>
         </w:rPr>
-        <w:t xml:space="preserve">During testing the total power draw of the rover was found to be about 2 W. </w:t>
-      </w:r>
-      <w:r>
-        <w:rPr>
-          <w:lang w:val="en-GB"/>
-        </w:rPr>
-        <w:t>Each battery cell has a nominal voltage of 3.2 V and a maximum peak discharge current of 1 A [battery datasheet], giving a maximum power draw of 3.2 W per cell. Thus</w:t>
-      </w:r>
-      <w:r>
-        <w:rPr>
-          <w:lang w:val="en-GB"/>
-        </w:rPr>
-        <w:t xml:space="preserve">, to meet </w:t>
-      </w:r>
-      <w:r>
-        <w:rPr>
-          <w:lang w:val="en-GB"/>
-        </w:rPr>
-        <w:t>the power requirements</w:t>
-      </w:r>
-      <w:r>
-        <w:rPr>
-          <w:lang w:val="en-GB"/>
-        </w:rPr>
-        <w:t xml:space="preserve"> of the rover it is</w:t>
-      </w:r>
-      <w:r>
-        <w:rPr>
-          <w:lang w:val="en-GB"/>
-        </w:rPr>
-        <w:t xml:space="preserve"> enough to use only one cell.</w:t>
-      </w:r>
-      <w:r>
-        <w:rPr>
-          <w:lang w:val="en-GB"/>
-        </w:rPr>
-        <w:t xml:space="preserve"> However, </w:t>
-      </w:r>
-      <w:r>
-        <w:rPr>
-          <w:lang w:val="en-GB"/>
-        </w:rPr>
-        <w:t>each cell can only store about 3.2</w:t>
+        <w:t>During testing the total power draw of the rover was found to be about 2 W. Each battery cell has a nominal voltage of 3.2 V and a maximum peak discharge current of 1 A [battery datasheet], giving a maximum power draw of 3.2 W per cell. Thus, to meet the power requirements of the rover it is enough to use only one cell.</w:t>
+      </w:r>
+      <w:r>
+        <w:rPr>
+          <w:lang w:val="en-GB"/>
+        </w:rPr>
+        <w:t xml:space="preserve"> However, each cell can only store about 3.2</w:t>
       </w:r>
       <w:r>
         <w:rPr>
@@ -5603,19 +5562,7 @@
         <w:rPr>
           <w:lang w:val="en-GB"/>
         </w:rPr>
-        <w:t xml:space="preserve"> = 5760 J, which would only power the rover for</w:t>
-      </w:r>
-      <w:r>
-        <w:rPr>
-          <w:lang w:val="en-GB"/>
-        </w:rPr>
-        <w:t xml:space="preserve"> 48 minutes</w:t>
-      </w:r>
-      <w:r>
-        <w:rPr>
-          <w:lang w:val="en-GB"/>
-        </w:rPr>
-        <w:t>.</w:t>
+        <w:t xml:space="preserve"> = 5760 J, which would only power the rover for 48 minutes.</w:t>
       </w:r>
       <w:r>
         <w:rPr>
@@ -5707,19 +5654,7 @@
         <w:rPr>
           <w:lang w:val="en-GB"/>
         </w:rPr>
-        <w:t xml:space="preserve">Now consider the PV array. Each PV panel is rated for 1.15 W, meaning that the array as a whole should produce 4.6 W. As shown in figure ? the peak efficiency of the SMPS in boost mode is about 80% giving a maximum usable power of </w:t>
-      </w:r>
-      <w:r>
-        <w:rPr>
-          <w:lang w:val="en-GB"/>
-        </w:rPr>
-        <w:t>0.80*4.6 W ≈ 3.7 W</w:t>
-      </w:r>
-      <w:r>
-        <w:rPr>
-          <w:lang w:val="en-GB"/>
-        </w:rPr>
-        <w:t xml:space="preserve">. </w:t>
+        <w:t xml:space="preserve">Now consider the PV array. Each PV panel is rated for 1.15 W, meaning that the array as a whole should produce 4.6 W. As shown in figure ? the peak efficiency of the SMPS in boost mode is about 80% giving a maximum usable power of 0.80*4.6 W ≈ 3.7 W. </w:t>
       </w:r>
       <w:r>
         <w:rPr>
@@ -5731,19 +5666,7 @@
         <w:rPr>
           <w:lang w:val="en-GB"/>
         </w:rPr>
-        <w:t xml:space="preserve">The battery cells have a </w:t>
-      </w:r>
-      <w:r>
-        <w:rPr>
-          <w:lang w:val="en-GB"/>
-        </w:rPr>
-        <w:t>standard charging current of 250 mA [battery datasheet]</w:t>
-      </w:r>
-      <w:r>
-        <w:rPr>
-          <w:lang w:val="en-GB"/>
-        </w:rPr>
-        <w:t>. The power needed to charge the at this current is shown in the table below:</w:t>
+        <w:t>The battery cells have a standard charging current of 250 mA [battery datasheet]. The power needed to charge the at this current is shown in the table below:</w:t>
       </w:r>
     </w:p>
     <w:p>
@@ -6175,45 +6098,101 @@
         <w:rPr>
           <w:lang w:val="en-GB"/>
         </w:rPr>
+        <w:t xml:space="preserve"> [</w:t>
+      </w:r>
+      <w:proofErr w:type="spellStart"/>
+      <w:r>
+        <w:rPr>
+          <w:lang w:val="en-GB"/>
+        </w:rPr>
+        <w:t>phils</w:t>
+      </w:r>
+      <w:proofErr w:type="spellEnd"/>
+      <w:r>
+        <w:rPr>
+          <w:lang w:val="en-GB"/>
+        </w:rPr>
+        <w:t xml:space="preserve"> video]</w:t>
+      </w:r>
+      <w:r>
+        <w:rPr>
+          <w:lang w:val="en-GB"/>
+        </w:rPr>
+        <w:t>. As such only fully series and parallel battery pack</w:t>
+      </w:r>
+      <w:r>
+        <w:rPr>
+          <w:lang w:val="en-GB"/>
+        </w:rPr>
+        <w:t>s</w:t>
+      </w:r>
+      <w:r>
+        <w:rPr>
+          <w:lang w:val="en-GB"/>
+        </w:rPr>
+        <w:t xml:space="preserve"> will be considered.</w:t>
+      </w:r>
+      <w:r>
+        <w:rPr>
+          <w:lang w:val="en-GB"/>
+        </w:rPr>
         <w:t xml:space="preserve"> </w:t>
       </w:r>
-      <w:r>
-        <w:rPr>
-          <w:lang w:val="en-GB"/>
-        </w:rPr>
-        <w:t>[</w:t>
-      </w:r>
-      <w:proofErr w:type="spellStart"/>
-      <w:r>
-        <w:rPr>
-          <w:lang w:val="en-GB"/>
-        </w:rPr>
-        <w:t>phils</w:t>
-      </w:r>
-      <w:proofErr w:type="spellEnd"/>
-      <w:r>
-        <w:rPr>
-          <w:lang w:val="en-GB"/>
-        </w:rPr>
-        <w:t xml:space="preserve"> video]</w:t>
-      </w:r>
-      <w:r>
-        <w:rPr>
-          <w:lang w:val="en-GB"/>
-        </w:rPr>
-        <w:t>. As such only fully series and parallel battery pack</w:t>
-      </w:r>
-      <w:r>
-        <w:rPr>
-          <w:lang w:val="en-GB"/>
-        </w:rPr>
-        <w:t>s</w:t>
-      </w:r>
-      <w:r>
-        <w:rPr>
-          <w:lang w:val="en-GB"/>
-        </w:rPr>
-        <w:t xml:space="preserve"> will be considered.</w:t>
+    </w:p>
+    <w:p>
+      <w:pPr>
+        <w:rPr>
+          <w:lang w:val="en-GB"/>
+        </w:rPr>
+      </w:pPr>
+    </w:p>
+    <w:p>
+      <w:pPr>
+        <w:rPr>
+          <w:lang w:val="en-GB"/>
+        </w:rPr>
+      </w:pPr>
+      <w:r>
+        <w:rPr>
+          <w:lang w:val="en-GB"/>
+        </w:rPr>
+        <w:t xml:space="preserve">A series battery pack has </w:t>
+      </w:r>
+      <w:r>
+        <w:rPr>
+          <w:lang w:val="en-GB"/>
+        </w:rPr>
+        <w:t>some</w:t>
+      </w:r>
+      <w:r>
+        <w:rPr>
+          <w:lang w:val="en-GB"/>
+        </w:rPr>
+        <w:t xml:space="preserve"> obvious disadvantages compared to a parallel battery pack. In section 2.5.1 it was </w:t>
+      </w:r>
+      <w:r>
+        <w:rPr>
+          <w:lang w:val="en-GB"/>
+        </w:rPr>
+        <w:t xml:space="preserve">shown </w:t>
+      </w:r>
+      <w:r>
+        <w:rPr>
+          <w:lang w:val="en-GB"/>
+        </w:rPr>
+        <w:t>that all the battery cells have different capacities. In</w:t>
+      </w:r>
+      <w:r>
+        <w:rPr>
+          <w:lang w:val="en-GB"/>
+        </w:rPr>
+        <w:t xml:space="preserve"> a parallel battery pack this is not a big problem, as it is possible to draw different currents from each cell and thereby</w:t>
+      </w:r>
+      <w:r>
+        <w:rPr>
+          <w:lang w:val="en-GB"/>
+        </w:rPr>
+        <w:t xml:space="preserve"> use the full capacity of each cell. For a series battery pack however,</w:t>
       </w:r>
       <w:r>
         <w:rPr>
@@ -6221,85 +6200,11 @@
         </w:rPr>
         <w:t xml:space="preserve"> </w:t>
       </w:r>
-    </w:p>
-    <w:p>
-      <w:pPr>
-        <w:rPr>
-          <w:lang w:val="en-GB"/>
-        </w:rPr>
-      </w:pPr>
-    </w:p>
-    <w:p>
-      <w:pPr>
-        <w:rPr>
-          <w:lang w:val="en-GB"/>
-        </w:rPr>
-      </w:pPr>
-      <w:r>
-        <w:rPr>
-          <w:lang w:val="en-GB"/>
-        </w:rPr>
-        <w:t xml:space="preserve">A series battery pack has </w:t>
-      </w:r>
-      <w:r>
-        <w:rPr>
-          <w:lang w:val="en-GB"/>
-        </w:rPr>
-        <w:t>some</w:t>
-      </w:r>
-      <w:r>
-        <w:rPr>
-          <w:lang w:val="en-GB"/>
-        </w:rPr>
-        <w:t xml:space="preserve"> obvious disadvantages compared to a parallel battery pack. In section 2.5.1 it was </w:t>
-      </w:r>
-      <w:r>
-        <w:rPr>
-          <w:lang w:val="en-GB"/>
-        </w:rPr>
-        <w:t xml:space="preserve">shown </w:t>
-      </w:r>
-      <w:r>
-        <w:rPr>
-          <w:lang w:val="en-GB"/>
-        </w:rPr>
-        <w:t>that all the battery cells have different capacities. In</w:t>
-      </w:r>
-      <w:r>
-        <w:rPr>
-          <w:lang w:val="en-GB"/>
-        </w:rPr>
-        <w:t xml:space="preserve"> a parallel battery pack this is not a big problem, as it is possible to draw different currents from each cell and thereby</w:t>
-      </w:r>
-      <w:r>
-        <w:rPr>
-          <w:lang w:val="en-GB"/>
-        </w:rPr>
-        <w:t xml:space="preserve"> use the full capacity of each cell. For a series battery pack however,</w:t>
-      </w:r>
-      <w:r>
-        <w:rPr>
-          <w:lang w:val="en-GB"/>
-        </w:rPr>
-        <w:t xml:space="preserve"> </w:t>
-      </w:r>
-      <w:r>
-        <w:rPr>
-          <w:lang w:val="en-GB"/>
-        </w:rPr>
-        <w:t xml:space="preserve">the </w:t>
-      </w:r>
-      <w:r>
-        <w:rPr>
-          <w:lang w:val="en-GB"/>
-        </w:rPr>
-        <w:t xml:space="preserve">total </w:t>
-      </w:r>
-      <w:r>
-        <w:rPr>
-          <w:lang w:val="en-GB"/>
-        </w:rPr>
-        <w:t>battery capacity will be limited by the cell with the lowest capacity.</w:t>
+      <w:r>
+        <w:rPr>
+          <w:lang w:val="en-GB"/>
+        </w:rPr>
+        <w:t>the total battery capacity will be limited by the cell with the lowest capacity.</w:t>
       </w:r>
       <w:r>
         <w:rPr>
@@ -6520,16 +6425,294 @@
         <w:rPr>
           <w:lang w:val="en-GB"/>
         </w:rPr>
+        <w:t xml:space="preserve"> and</w:t>
+      </w:r>
+      <w:r>
+        <w:rPr>
+          <w:lang w:val="en-GB"/>
+        </w:rPr>
         <w:t xml:space="preserve"> </w:t>
       </w:r>
+      <w:r>
+        <w:rPr>
+          <w:lang w:val="en-GB"/>
+        </w:rPr>
+        <w:t xml:space="preserve">it is only possible </w:t>
+      </w:r>
+      <w:r>
+        <w:rPr>
+          <w:lang w:val="en-GB"/>
+        </w:rPr>
+        <w:t xml:space="preserve">to use </w:t>
+      </w:r>
+      <w:r>
+        <w:rPr>
+          <w:lang w:val="en-GB"/>
+        </w:rPr>
+        <w:t>less than</w:t>
+      </w:r>
+      <w:r>
+        <w:rPr>
+          <w:lang w:val="en-GB"/>
+        </w:rPr>
+        <w:t xml:space="preserve"> half of the available solar power. </w:t>
+      </w:r>
+      <w:r>
+        <w:rPr>
+          <w:lang w:val="en-GB"/>
+        </w:rPr>
+        <w:t>This i</w:t>
+      </w:r>
+      <w:r>
+        <w:rPr>
+          <w:lang w:val="en-GB"/>
+        </w:rPr>
+        <w:t>s such a large drawback of using a parallel battery pack, that despite all the previously stated disadvantages of a series battery pack, a series battery pack has been deemed the best option.</w:t>
+      </w:r>
+    </w:p>
+    <w:p>
+      <w:pPr>
+        <w:rPr>
+          <w:lang w:val="en-GB"/>
+        </w:rPr>
+      </w:pPr>
+    </w:p>
+    <w:p>
+      <w:pPr>
+        <w:rPr>
+          <w:lang w:val="en-GB"/>
+        </w:rPr>
+      </w:pPr>
+      <w:r>
+        <w:rPr>
+          <w:lang w:val="en-GB"/>
+        </w:rPr>
+        <w:t xml:space="preserve">To prevent over-current </w:t>
+      </w:r>
+    </w:p>
+    <w:p>
+      <w:pPr>
+        <w:rPr>
+          <w:lang w:val="en-GB"/>
+        </w:rPr>
+      </w:pPr>
+    </w:p>
+    <w:p>
+      <w:pPr>
+        <w:rPr>
+          <w:lang w:val="en-GB"/>
+        </w:rPr>
+      </w:pPr>
+    </w:p>
+    <w:p>
+      <w:pPr>
+        <w:rPr>
+          <w:lang w:val="en-GB"/>
+        </w:rPr>
+      </w:pPr>
+      <w:r>
+        <w:rPr>
+          <w:lang w:val="en-GB"/>
+        </w:rPr>
+        <w:t>There is only one proper current sensor available in the circuit,</w:t>
+      </w:r>
+      <w:r>
+        <w:rPr>
+          <w:lang w:val="en-GB"/>
+        </w:rPr>
+        <w:t xml:space="preserve"> which </w:t>
+      </w:r>
+      <w:r>
+        <w:rPr>
+          <w:lang w:val="en-GB"/>
+        </w:rPr>
+        <w:t>can</w:t>
+      </w:r>
+      <w:r>
+        <w:rPr>
+          <w:lang w:val="en-GB"/>
+        </w:rPr>
+        <w:t xml:space="preserve"> only</w:t>
+      </w:r>
+      <w:r>
+        <w:rPr>
+          <w:lang w:val="en-GB"/>
+        </w:rPr>
+        <w:t xml:space="preserve"> measure </w:t>
+      </w:r>
+      <w:r>
+        <w:rPr>
+          <w:lang w:val="en-GB"/>
+        </w:rPr>
+        <w:t>the current flowing into the battery pack as a whole</w:t>
+      </w:r>
+      <w:r>
+        <w:rPr>
+          <w:lang w:val="en-GB"/>
+        </w:rPr>
+        <w:t>.</w:t>
+      </w:r>
+      <w:r>
+        <w:rPr>
+          <w:lang w:val="en-GB"/>
+        </w:rPr>
+        <w:t xml:space="preserve"> For safety reasons it is necessary to prevent over-currents into each individual cell. With only a </w:t>
+      </w:r>
       <w:proofErr w:type="spellStart"/>
       <w:r>
         <w:rPr>
           <w:lang w:val="en-GB"/>
         </w:rPr>
-        <w:t>and</w:t>
+        <w:t>curr</w:t>
       </w:r>
       <w:proofErr w:type="spellEnd"/>
+    </w:p>
+    <w:p>
+      <w:pPr>
+        <w:rPr>
+          <w:lang w:val="en-GB"/>
+        </w:rPr>
+      </w:pPr>
+    </w:p>
+    <w:p>
+      <w:pPr>
+        <w:rPr>
+          <w:lang w:val="en-GB"/>
+        </w:rPr>
+      </w:pPr>
+      <w:r>
+        <w:rPr>
+          <w:lang w:val="en-GB"/>
+        </w:rPr>
+        <w:t xml:space="preserve">, but this is needlessly </w:t>
+      </w:r>
+    </w:p>
+    <w:p>
+      <w:pPr>
+        <w:rPr>
+          <w:lang w:val="en-GB"/>
+        </w:rPr>
+      </w:pPr>
+    </w:p>
+    <w:p>
+      <w:pPr>
+        <w:rPr>
+          <w:lang w:val="en-GB"/>
+        </w:rPr>
+      </w:pPr>
+      <w:r>
+        <w:rPr>
+          <w:lang w:val="en-GB"/>
+        </w:rPr>
+        <w:t>This is a problem as for</w:t>
+      </w:r>
+    </w:p>
+    <w:p>
+      <w:pPr>
+        <w:rPr>
+          <w:lang w:val="en-GB"/>
+        </w:rPr>
+      </w:pPr>
+    </w:p>
+    <w:p>
+      <w:pPr>
+        <w:rPr>
+          <w:lang w:val="en-GB"/>
+        </w:rPr>
+      </w:pPr>
+      <w:r>
+        <w:rPr>
+          <w:lang w:val="en-GB"/>
+        </w:rPr>
+        <w:t>In series can’t measure cell voltage while charging as current has nowhere to go. In parallel we can switch out a single cell and keep charging the others</w:t>
+      </w:r>
+    </w:p>
+    <w:p>
+      <w:pPr>
+        <w:rPr>
+          <w:lang w:val="en-GB"/>
+        </w:rPr>
+      </w:pPr>
+    </w:p>
+    <w:p>
+      <w:pPr>
+        <w:rPr>
+          <w:lang w:val="en-GB"/>
+        </w:rPr>
+      </w:pPr>
+      <w:r>
+        <w:rPr>
+          <w:lang w:val="en-GB"/>
+        </w:rPr>
+        <w:t>No way to detect over-current in parallel</w:t>
+      </w:r>
+    </w:p>
+    <w:p>
+      <w:pPr>
+        <w:rPr>
+          <w:lang w:val="en-GB"/>
+        </w:rPr>
+      </w:pPr>
+    </w:p>
+    <w:p>
+      <w:pPr>
+        <w:rPr>
+          <w:lang w:val="en-GB"/>
+        </w:rPr>
+      </w:pPr>
+    </w:p>
+    <w:p>
+      <w:pPr>
+        <w:rPr>
+          <w:lang w:val="en-GB"/>
+        </w:rPr>
+      </w:pPr>
+      <w:r>
+        <w:rPr>
+          <w:lang w:val="en-GB"/>
+        </w:rPr>
+        <w:t>Despite the many disadvantages of</w:t>
+      </w:r>
+    </w:p>
+    <w:p>
+      <w:pPr>
+        <w:rPr>
+          <w:lang w:val="en-GB"/>
+        </w:rPr>
+      </w:pPr>
+    </w:p>
+    <w:p>
+      <w:pPr>
+        <w:rPr>
+          <w:lang w:val="en-GB"/>
+        </w:rPr>
+      </w:pPr>
+    </w:p>
+    <w:p>
+      <w:pPr>
+        <w:rPr>
+          <w:lang w:val="en-GB"/>
+        </w:rPr>
+      </w:pPr>
+    </w:p>
+    <w:p>
+      <w:pPr>
+        <w:rPr>
+          <w:lang w:val="en-GB"/>
+        </w:rPr>
+      </w:pPr>
+      <w:r>
+        <w:rPr>
+          <w:lang w:val="en-GB"/>
+        </w:rPr>
+        <w:t xml:space="preserve"> the current flowing through one cell must also flow through the other cells.</w:t>
+      </w:r>
+      <w:r>
+        <w:rPr>
+          <w:lang w:val="en-GB"/>
+        </w:rPr>
+        <w:t xml:space="preserve"> In a series battery pack the battery capacity will therefore be limited by the cell with the lowest capacity.</w:t>
+      </w:r>
       <w:r>
         <w:rPr>
           <w:lang w:val="en-GB"/>
@@ -6540,311 +6723,7 @@
         <w:rPr>
           <w:lang w:val="en-GB"/>
         </w:rPr>
-        <w:t xml:space="preserve">it is only possible </w:t>
-      </w:r>
-      <w:r>
-        <w:rPr>
-          <w:lang w:val="en-GB"/>
-        </w:rPr>
-        <w:t xml:space="preserve">to use </w:t>
-      </w:r>
-      <w:r>
-        <w:rPr>
-          <w:lang w:val="en-GB"/>
-        </w:rPr>
-        <w:t>less than</w:t>
-      </w:r>
-      <w:r>
-        <w:rPr>
-          <w:lang w:val="en-GB"/>
-        </w:rPr>
-        <w:t xml:space="preserve"> half of the available solar power. </w:t>
-      </w:r>
-      <w:r>
-        <w:rPr>
-          <w:lang w:val="en-GB"/>
-        </w:rPr>
-        <w:t>This i</w:t>
-      </w:r>
-      <w:r>
-        <w:rPr>
-          <w:lang w:val="en-GB"/>
-        </w:rPr>
-        <w:t>s such a large drawback of using a parallel battery pack, that despite all the previously stated disadvantages of a series battery pack, a series battery pack has been deemed the best option.</w:t>
-      </w:r>
-    </w:p>
-    <w:p>
-      <w:pPr>
-        <w:rPr>
-          <w:lang w:val="en-GB"/>
-        </w:rPr>
-      </w:pPr>
-    </w:p>
-    <w:p>
-      <w:pPr>
-        <w:rPr>
-          <w:lang w:val="en-GB"/>
-        </w:rPr>
-      </w:pPr>
-      <w:r>
-        <w:rPr>
-          <w:lang w:val="en-GB"/>
-        </w:rPr>
-        <w:t xml:space="preserve">To prevent over-current </w:t>
-      </w:r>
-    </w:p>
-    <w:p>
-      <w:pPr>
-        <w:rPr>
-          <w:lang w:val="en-GB"/>
-        </w:rPr>
-      </w:pPr>
-    </w:p>
-    <w:p>
-      <w:pPr>
-        <w:rPr>
-          <w:lang w:val="en-GB"/>
-        </w:rPr>
-      </w:pPr>
-    </w:p>
-    <w:p>
-      <w:pPr>
-        <w:rPr>
-          <w:lang w:val="en-GB"/>
-        </w:rPr>
-      </w:pPr>
-      <w:r>
-        <w:rPr>
-          <w:lang w:val="en-GB"/>
-        </w:rPr>
-        <w:t>There is only one proper current sensor available in the circuit,</w:t>
-      </w:r>
-      <w:r>
-        <w:rPr>
-          <w:lang w:val="en-GB"/>
-        </w:rPr>
-        <w:t xml:space="preserve"> which </w:t>
-      </w:r>
-      <w:r>
-        <w:rPr>
-          <w:lang w:val="en-GB"/>
-        </w:rPr>
-        <w:t>can</w:t>
-      </w:r>
-      <w:r>
-        <w:rPr>
-          <w:lang w:val="en-GB"/>
-        </w:rPr>
-        <w:t xml:space="preserve"> only</w:t>
-      </w:r>
-      <w:r>
-        <w:rPr>
-          <w:lang w:val="en-GB"/>
-        </w:rPr>
-        <w:t xml:space="preserve"> measure </w:t>
-      </w:r>
-      <w:r>
-        <w:rPr>
-          <w:lang w:val="en-GB"/>
-        </w:rPr>
-        <w:t>the current flowing into the battery pack as a whole</w:t>
-      </w:r>
-      <w:r>
-        <w:rPr>
-          <w:lang w:val="en-GB"/>
-        </w:rPr>
-        <w:t>.</w:t>
-      </w:r>
-      <w:r>
-        <w:rPr>
-          <w:lang w:val="en-GB"/>
-        </w:rPr>
-        <w:t xml:space="preserve"> For safety reasons it is necessary to prevent over-currents into each individual cell. With only a </w:t>
-      </w:r>
-      <w:proofErr w:type="spellStart"/>
-      <w:r>
-        <w:rPr>
-          <w:lang w:val="en-GB"/>
-        </w:rPr>
-        <w:t>curr</w:t>
-      </w:r>
-      <w:proofErr w:type="spellEnd"/>
-    </w:p>
-    <w:p>
-      <w:pPr>
-        <w:rPr>
-          <w:lang w:val="en-GB"/>
-        </w:rPr>
-      </w:pPr>
-    </w:p>
-    <w:p>
-      <w:pPr>
-        <w:rPr>
-          <w:lang w:val="en-GB"/>
-        </w:rPr>
-      </w:pPr>
-      <w:r>
-        <w:rPr>
-          <w:lang w:val="en-GB"/>
-        </w:rPr>
-        <w:t xml:space="preserve">, but this is needlessly </w:t>
-      </w:r>
-    </w:p>
-    <w:p>
-      <w:pPr>
-        <w:rPr>
-          <w:lang w:val="en-GB"/>
-        </w:rPr>
-      </w:pPr>
-    </w:p>
-    <w:p>
-      <w:pPr>
-        <w:rPr>
-          <w:lang w:val="en-GB"/>
-        </w:rPr>
-      </w:pPr>
-      <w:r>
-        <w:rPr>
-          <w:lang w:val="en-GB"/>
-        </w:rPr>
-        <w:t>This is a problem as for</w:t>
-      </w:r>
-    </w:p>
-    <w:p>
-      <w:pPr>
-        <w:rPr>
-          <w:lang w:val="en-GB"/>
-        </w:rPr>
-      </w:pPr>
-    </w:p>
-    <w:p>
-      <w:pPr>
-        <w:rPr>
-          <w:lang w:val="en-GB"/>
-        </w:rPr>
-      </w:pPr>
-      <w:r>
-        <w:rPr>
-          <w:lang w:val="en-GB"/>
-        </w:rPr>
-        <w:t>In series can’t measure cell voltage while charging as current has nowhere to go. In parallel we can switch out a single cell and keep charging the others</w:t>
-      </w:r>
-    </w:p>
-    <w:p>
-      <w:pPr>
-        <w:rPr>
-          <w:lang w:val="en-GB"/>
-        </w:rPr>
-      </w:pPr>
-    </w:p>
-    <w:p>
-      <w:pPr>
-        <w:rPr>
-          <w:lang w:val="en-GB"/>
-        </w:rPr>
-      </w:pPr>
-      <w:r>
-        <w:rPr>
-          <w:lang w:val="en-GB"/>
-        </w:rPr>
-        <w:t>No way to detect over-current in parallel</w:t>
-      </w:r>
-    </w:p>
-    <w:p>
-      <w:pPr>
-        <w:rPr>
-          <w:lang w:val="en-GB"/>
-        </w:rPr>
-      </w:pPr>
-    </w:p>
-    <w:p>
-      <w:pPr>
-        <w:rPr>
-          <w:lang w:val="en-GB"/>
-        </w:rPr>
-      </w:pPr>
-    </w:p>
-    <w:p>
-      <w:pPr>
-        <w:rPr>
-          <w:lang w:val="en-GB"/>
-        </w:rPr>
-      </w:pPr>
-      <w:r>
-        <w:rPr>
-          <w:lang w:val="en-GB"/>
-        </w:rPr>
-        <w:t>Despite the many disadvantages of</w:t>
-      </w:r>
-    </w:p>
-    <w:p>
-      <w:pPr>
-        <w:rPr>
-          <w:lang w:val="en-GB"/>
-        </w:rPr>
-      </w:pPr>
-    </w:p>
-    <w:p>
-      <w:pPr>
-        <w:rPr>
-          <w:lang w:val="en-GB"/>
-        </w:rPr>
-      </w:pPr>
-    </w:p>
-    <w:p>
-      <w:pPr>
-        <w:rPr>
-          <w:lang w:val="en-GB"/>
-        </w:rPr>
-      </w:pPr>
-    </w:p>
-    <w:p>
-      <w:pPr>
-        <w:rPr>
-          <w:lang w:val="en-GB"/>
-        </w:rPr>
-      </w:pPr>
-      <w:r>
-        <w:rPr>
-          <w:lang w:val="en-GB"/>
-        </w:rPr>
-        <w:t xml:space="preserve"> the current flowing through one cell must also flow through the other cells.</w:t>
-      </w:r>
-      <w:r>
-        <w:rPr>
-          <w:lang w:val="en-GB"/>
-        </w:rPr>
-        <w:t xml:space="preserve"> In a series battery pack the battery capacity will therefore be limited by the cell with the lowest capacity.</w:t>
-      </w:r>
-      <w:r>
-        <w:rPr>
-          <w:lang w:val="en-GB"/>
-        </w:rPr>
-        <w:t xml:space="preserve"> </w:t>
-      </w:r>
-      <w:r>
-        <w:rPr>
-          <w:lang w:val="en-GB"/>
-        </w:rPr>
-        <w:t xml:space="preserve">As such, a series battery pack is able to store less </w:t>
-      </w:r>
-      <w:r>
-        <w:rPr>
-          <w:lang w:val="en-GB"/>
-        </w:rPr>
-        <w:t xml:space="preserve">usable </w:t>
-      </w:r>
-      <w:r>
-        <w:rPr>
-          <w:lang w:val="en-GB"/>
-        </w:rPr>
-        <w:t>energy</w:t>
-      </w:r>
-      <w:r>
-        <w:rPr>
-          <w:lang w:val="en-GB"/>
-        </w:rPr>
-        <w:t xml:space="preserve"> than an equivalent parallel battery pack. </w:t>
+        <w:t xml:space="preserve">As such, a series battery pack is able to store less usable energy than an equivalent parallel battery pack. </w:t>
       </w:r>
       <w:r>
         <w:rPr>
@@ -7371,13 +7250,7 @@
         <w:rPr>
           <w:lang w:val="en-GB"/>
         </w:rPr>
-        <w:t>the highest energy consumption with a peak power of 1.1 W</w:t>
-      </w:r>
-      <w:r>
-        <w:rPr>
-          <w:lang w:val="en-GB"/>
-        </w:rPr>
-        <w:t xml:space="preserve">, the DE10 FPGA used for vision consumes 0.4 W and the ESP32 from control. Factoring in . </w:t>
+        <w:t xml:space="preserve">the highest energy consumption with a peak power of 1.1 W, the DE10 FPGA used for vision consumes 0.4 W and the ESP32 from control. Factoring in . </w:t>
       </w:r>
     </w:p>
     <w:p>
@@ -9539,19 +9412,7 @@
         <w:rPr>
           <w:lang w:val="en-GB"/>
         </w:rPr>
-        <w:t xml:space="preserve"> battery </w:t>
-      </w:r>
-      <w:r>
-        <w:rPr>
-          <w:lang w:val="en-GB"/>
-        </w:rPr>
-        <w:t>[11].</w:t>
-      </w:r>
-      <w:r>
-        <w:rPr>
-          <w:lang w:val="en-GB"/>
-        </w:rPr>
-        <w:t xml:space="preserve"> The perhaps simplest SOC estimation method is t</w:t>
+        <w:t xml:space="preserve"> battery [11]. The perhaps simplest SOC estimation method is t</w:t>
       </w:r>
       <w:r>
         <w:rPr>
@@ -9653,19 +9514,7 @@
         <w:rPr>
           <w:lang w:val="en-GB"/>
         </w:rPr>
-        <w:t xml:space="preserve"> For </w:t>
-      </w:r>
-      <w:r>
-        <w:rPr>
-          <w:lang w:val="en-GB"/>
-        </w:rPr>
-        <w:t>LiFePO4</w:t>
-      </w:r>
-      <w:r>
-        <w:rPr>
-          <w:lang w:val="en-GB"/>
-        </w:rPr>
-        <w:t xml:space="preserve"> cells the voltage is nearly constant for a majority of each charge/discharge cycle.</w:t>
+        <w:t xml:space="preserve"> For LiFePO4 cells the voltage is nearly constant for a majority of each charge/discharge cycle.</w:t>
       </w:r>
       <w:r>
         <w:rPr>
@@ -10099,310 +9948,227 @@
           <w:color w:val="D4D4D4"/>
           <w:sz w:val="18"/>
           <w:szCs w:val="18"/>
-        </w:rPr>
-      </w:pPr>
-      <w:proofErr w:type="spellStart"/>
+          <w:lang w:val="en-US"/>
+        </w:rPr>
+      </w:pPr>
       <w:r>
         <w:rPr>
           <w:rFonts w:ascii="Menlo" w:hAnsi="Menlo" w:cs="Menlo"/>
           <w:color w:val="D4D4D4"/>
           <w:sz w:val="18"/>
           <w:szCs w:val="18"/>
-        </w:rPr>
-        <w:t>take</w:t>
-      </w:r>
-      <w:proofErr w:type="spellEnd"/>
-      <w:r>
-        <w:rPr>
-          <w:rFonts w:ascii="Menlo" w:hAnsi="Menlo" w:cs="Menlo"/>
-          <w:color w:val="D4D4D4"/>
-          <w:sz w:val="18"/>
-          <w:szCs w:val="18"/>
+          <w:lang w:val="en-US"/>
+        </w:rPr>
+        <w:t>take into account.</w:t>
+      </w:r>
+    </w:p>
+    <w:p>
+      <w:pPr>
+        <w:rPr>
+          <w:lang w:val="en-GB"/>
+        </w:rPr>
+      </w:pPr>
+    </w:p>
+    <w:p>
+      <w:pPr>
+        <w:rPr>
+          <w:lang w:val="en-GB"/>
+        </w:rPr>
+      </w:pPr>
+    </w:p>
+    <w:p>
+      <w:pPr>
+        <w:rPr>
+          <w:lang w:val="en-GB"/>
+        </w:rPr>
+      </w:pPr>
+      <w:r>
+        <w:rPr>
+          <w:lang w:val="en-GB"/>
+        </w:rPr>
+        <w:t xml:space="preserve">The SOC </w:t>
+      </w:r>
+      <w:r>
+        <w:rPr>
+          <w:lang w:val="en-GB"/>
+        </w:rPr>
+        <w:t>is not directly proportional to</w:t>
+      </w:r>
+      <w:r>
+        <w:rPr>
+          <w:lang w:val="en-GB"/>
+        </w:rPr>
+        <w:t xml:space="preserve"> the usable energy in the battery.</w:t>
+      </w:r>
+      <w:r>
+        <w:rPr>
+          <w:lang w:val="en-GB"/>
         </w:rPr>
         <w:t xml:space="preserve"> </w:t>
       </w:r>
-      <w:proofErr w:type="spellStart"/>
-      <w:r>
-        <w:rPr>
-          <w:rFonts w:ascii="Menlo" w:hAnsi="Menlo" w:cs="Menlo"/>
-          <w:color w:val="D4D4D4"/>
-          <w:sz w:val="18"/>
-          <w:szCs w:val="18"/>
-        </w:rPr>
-        <w:t>into</w:t>
-      </w:r>
-      <w:proofErr w:type="spellEnd"/>
-      <w:r>
-        <w:rPr>
-          <w:rFonts w:ascii="Menlo" w:hAnsi="Menlo" w:cs="Menlo"/>
-          <w:color w:val="D4D4D4"/>
-          <w:sz w:val="18"/>
-          <w:szCs w:val="18"/>
+      <w:r>
+        <w:rPr>
+          <w:lang w:val="en-GB"/>
+        </w:rPr>
+        <w:t xml:space="preserve">SOC gives how much current and not how much </w:t>
+      </w:r>
+    </w:p>
+    <w:p>
+      <w:pPr>
+        <w:rPr>
+          <w:lang w:val="en-GB"/>
+        </w:rPr>
+      </w:pPr>
+    </w:p>
+    <w:p>
+      <w:pPr>
+        <w:rPr>
+          <w:lang w:val="en-GB"/>
+        </w:rPr>
+      </w:pPr>
+      <w:r>
+        <w:rPr>
+          <w:lang w:val="en-GB"/>
+        </w:rPr>
+        <w:t xml:space="preserve">Though </w:t>
+      </w:r>
+    </w:p>
+    <w:p>
+      <w:pPr>
+        <w:rPr>
+          <w:lang w:val="en-GB"/>
+        </w:rPr>
+      </w:pPr>
+    </w:p>
+    <w:p>
+      <w:pPr>
+        <w:rPr>
+          <w:lang w:val="en-GB"/>
+        </w:rPr>
+      </w:pPr>
+    </w:p>
+    <w:p>
+      <w:pPr>
+        <w:rPr>
+          <w:lang w:val="en-GB"/>
+        </w:rPr>
+      </w:pPr>
+    </w:p>
+    <w:p>
+      <w:pPr>
+        <w:rPr>
+          <w:lang w:val="en-GB"/>
+        </w:rPr>
+      </w:pPr>
+    </w:p>
+    <w:p>
+      <w:pPr>
+        <w:rPr>
+          <w:lang w:val="en-GB"/>
+        </w:rPr>
+      </w:pPr>
+      <w:r>
+        <w:rPr>
+          <w:lang w:val="en-GB"/>
+        </w:rPr>
+        <w:t>However, it still holds true that the charge towards the end of the cycle has less energy as the cell voltages are lower, by as much as 1/3 compared to the maximum voltage. (i.e. maximum voltage is 50% larger). Thus, we can make the estimation better by making SOC table non-linear. (BUT WE NEED TO KNOW HOW MUCH ENERGY IS LEFT DO RANGE ESTIMATION).</w:t>
+      </w:r>
+    </w:p>
+    <w:p>
+      <w:pPr>
+        <w:rPr>
+          <w:lang w:val="en-GB"/>
+        </w:rPr>
+      </w:pPr>
+    </w:p>
+    <w:p>
+      <w:pPr>
+        <w:rPr>
+          <w:lang w:val="en-GB"/>
+        </w:rPr>
+      </w:pPr>
+      <w:r>
+        <w:rPr>
+          <w:lang w:val="en-GB"/>
+        </w:rPr>
+        <w:t>Adaptive system, 1% update each cycle</w:t>
+      </w:r>
+    </w:p>
+    <w:p>
+      <w:pPr>
+        <w:rPr>
+          <w:lang w:val="en-GB"/>
+        </w:rPr>
+      </w:pPr>
+    </w:p>
+    <w:p>
+      <w:pPr>
+        <w:rPr>
+          <w:lang w:val="en-GB"/>
+        </w:rPr>
+      </w:pPr>
+      <w:r>
+        <w:rPr>
+          <w:lang w:val="en-GB"/>
+        </w:rPr>
+        <w:t>Range estimation</w:t>
+      </w:r>
+    </w:p>
+    <w:p>
+      <w:pPr>
+        <w:rPr>
+          <w:lang w:val="en-GB"/>
+        </w:rPr>
+      </w:pPr>
+    </w:p>
+    <w:p>
+      <w:pPr>
+        <w:rPr>
+          <w:lang w:val="en-GB"/>
+        </w:rPr>
+      </w:pPr>
+    </w:p>
+    <w:p>
+      <w:pPr>
+        <w:rPr>
+          <w:lang w:val="en-GB"/>
+        </w:rPr>
+      </w:pPr>
+    </w:p>
+    <w:p>
+      <w:pPr>
+        <w:rPr>
+          <w:lang w:val="en-GB"/>
+        </w:rPr>
+      </w:pPr>
+      <w:r>
+        <w:rPr>
+          <w:lang w:val="en-GB"/>
+        </w:rPr>
+        <w:t>[10]</w:t>
+      </w:r>
+    </w:p>
+    <w:p>
+      <w:pPr>
+        <w:rPr>
+          <w:lang w:val="en-GB"/>
+        </w:rPr>
+      </w:pPr>
+      <w:hyperlink r:id="rId35" w:history="1">
+        <w:r>
+          <w:rPr>
+            <w:rStyle w:val="Hyperkobling"/>
+            <w:lang w:val="en-GB"/>
+          </w:rPr>
+          <w:t>https://www.sciencedirect.com/science/article/pii/B9780444527455008777</w:t>
+        </w:r>
+      </w:hyperlink>
+      <w:r>
+        <w:rPr>
+          <w:lang w:val="en-GB"/>
         </w:rPr>
         <w:t xml:space="preserve"> </w:t>
       </w:r>
-      <w:proofErr w:type="spellStart"/>
-      <w:r>
-        <w:rPr>
-          <w:rFonts w:ascii="Menlo" w:hAnsi="Menlo" w:cs="Menlo"/>
-          <w:color w:val="D4D4D4"/>
-          <w:sz w:val="18"/>
-          <w:szCs w:val="18"/>
-        </w:rPr>
-        <w:t>account</w:t>
-      </w:r>
-      <w:proofErr w:type="spellEnd"/>
-      <w:r>
-        <w:rPr>
-          <w:rFonts w:ascii="Menlo" w:hAnsi="Menlo" w:cs="Menlo"/>
-          <w:color w:val="D4D4D4"/>
-          <w:sz w:val="18"/>
-          <w:szCs w:val="18"/>
-        </w:rPr>
-        <w:t>.</w:t>
-      </w:r>
-    </w:p>
-    <w:p>
-      <w:pPr>
-        <w:rPr>
-          <w:lang w:val="en-GB"/>
-        </w:rPr>
-      </w:pPr>
-    </w:p>
-    <w:p>
-      <w:pPr>
-        <w:rPr>
-          <w:lang w:val="en-GB"/>
-        </w:rPr>
-      </w:pPr>
-    </w:p>
-    <w:p>
-      <w:pPr>
-        <w:rPr>
-          <w:lang w:val="en-GB"/>
-        </w:rPr>
-      </w:pPr>
-      <w:r>
-        <w:rPr>
-          <w:lang w:val="en-GB"/>
-        </w:rPr>
-        <w:t xml:space="preserve">The SOC </w:t>
-      </w:r>
-      <w:r>
-        <w:rPr>
-          <w:lang w:val="en-GB"/>
-        </w:rPr>
-        <w:t>is not directly proportional to</w:t>
-      </w:r>
-      <w:r>
-        <w:rPr>
-          <w:lang w:val="en-GB"/>
-        </w:rPr>
-        <w:t xml:space="preserve"> the usable energy in the battery.</w:t>
-      </w:r>
-      <w:r>
-        <w:rPr>
-          <w:lang w:val="en-GB"/>
-        </w:rPr>
-        <w:t xml:space="preserve"> </w:t>
-      </w:r>
-      <w:r>
-        <w:rPr>
-          <w:lang w:val="en-GB"/>
-        </w:rPr>
-        <w:t xml:space="preserve">SOC gives how much current and not how much </w:t>
-      </w:r>
-    </w:p>
-    <w:p>
-      <w:pPr>
-        <w:rPr>
-          <w:lang w:val="en-GB"/>
-        </w:rPr>
-      </w:pPr>
-    </w:p>
-    <w:p>
-      <w:pPr>
-        <w:rPr>
-          <w:lang w:val="en-GB"/>
-        </w:rPr>
-      </w:pPr>
-      <w:r>
-        <w:rPr>
-          <w:lang w:val="en-GB"/>
-        </w:rPr>
-        <w:t xml:space="preserve">Though </w:t>
-      </w:r>
-    </w:p>
-    <w:p>
-      <w:pPr>
-        <w:rPr>
-          <w:lang w:val="en-GB"/>
-        </w:rPr>
-      </w:pPr>
-    </w:p>
-    <w:p>
-      <w:pPr>
-        <w:rPr>
-          <w:lang w:val="en-GB"/>
-        </w:rPr>
-      </w:pPr>
-    </w:p>
-    <w:p>
-      <w:pPr>
-        <w:rPr>
-          <w:lang w:val="en-GB"/>
-        </w:rPr>
-      </w:pPr>
-    </w:p>
-    <w:p>
-      <w:pPr>
-        <w:rPr>
-          <w:lang w:val="en-GB"/>
-        </w:rPr>
-      </w:pPr>
-    </w:p>
-    <w:p>
-      <w:pPr>
-        <w:rPr>
-          <w:lang w:val="en-GB"/>
-        </w:rPr>
-      </w:pPr>
-      <w:r>
-        <w:rPr>
-          <w:lang w:val="en-GB"/>
-        </w:rPr>
-        <w:t>However, it still holds true that the charge towards the end of the cycle has less energy as the cell voltages are lower, by as much as 1/3 compared to the maximum voltage. (i.e. maximum voltage is 50% larger). Thus, we can make the estimation better by making SOC table non-linear. (BUT WE NEED TO KNOW HOW MUCH ENERGY IS LEFT DO RANGE ESTIMATION).</w:t>
-      </w:r>
-    </w:p>
-    <w:p>
-      <w:pPr>
-        <w:rPr>
-          <w:lang w:val="en-GB"/>
-        </w:rPr>
-      </w:pPr>
-    </w:p>
-    <w:p>
-      <w:pPr>
-        <w:rPr>
-          <w:lang w:val="en-GB"/>
-        </w:rPr>
-      </w:pPr>
-      <w:r>
-        <w:rPr>
-          <w:lang w:val="en-GB"/>
-        </w:rPr>
-        <w:t>Adaptive system, 1% update each cycle</w:t>
-      </w:r>
-    </w:p>
-    <w:p>
-      <w:pPr>
-        <w:rPr>
-          <w:lang w:val="en-GB"/>
-        </w:rPr>
-      </w:pPr>
-    </w:p>
-    <w:p>
-      <w:pPr>
-        <w:rPr>
-          <w:lang w:val="en-GB"/>
-        </w:rPr>
-      </w:pPr>
-      <w:r>
-        <w:rPr>
-          <w:lang w:val="en-GB"/>
-        </w:rPr>
-        <w:t>Range estimation</w:t>
-      </w:r>
-    </w:p>
-    <w:p>
-      <w:pPr>
-        <w:rPr>
-          <w:lang w:val="en-GB"/>
-        </w:rPr>
-      </w:pPr>
-    </w:p>
-    <w:p>
-      <w:pPr>
-        <w:rPr>
-          <w:lang w:val="en-GB"/>
-        </w:rPr>
-      </w:pPr>
-    </w:p>
-    <w:p>
-      <w:pPr>
-        <w:rPr>
-          <w:lang w:val="en-GB"/>
-        </w:rPr>
-      </w:pPr>
-    </w:p>
-    <w:p>
-      <w:pPr>
-        <w:rPr>
-          <w:lang w:val="en-GB"/>
-        </w:rPr>
-      </w:pPr>
-      <w:r>
-        <w:rPr>
-          <w:lang w:val="en-GB"/>
-        </w:rPr>
-        <w:t>[10]</w:t>
-      </w:r>
-    </w:p>
-    <w:p>
-      <w:pPr>
-        <w:rPr>
-          <w:lang w:val="en-GB"/>
-        </w:rPr>
-      </w:pPr>
-      <w:r>
-        <w:rPr>
-          <w:lang w:val="en-GB"/>
-        </w:rPr>
-        <w:fldChar w:fldCharType="begin"/>
-      </w:r>
-      <w:r>
-        <w:rPr>
-          <w:lang w:val="en-GB"/>
-        </w:rPr>
-        <w:instrText xml:space="preserve"> HYPERLINK "</w:instrText>
-      </w:r>
-      <w:r>
-        <w:rPr>
-          <w:lang w:val="en-GB"/>
-        </w:rPr>
-        <w:instrText>https://www.sciencedirect.com/science/article/pii/B9780444527455008777</w:instrText>
-      </w:r>
-      <w:r>
-        <w:rPr>
-          <w:lang w:val="en-GB"/>
-        </w:rPr>
-        <w:instrText xml:space="preserve">" </w:instrText>
-      </w:r>
-      <w:r>
-        <w:rPr>
-          <w:lang w:val="en-GB"/>
-        </w:rPr>
-        <w:fldChar w:fldCharType="separate"/>
-      </w:r>
-      <w:r>
-        <w:rPr>
-          <w:rStyle w:val="Hyperkobling"/>
-          <w:lang w:val="en-GB"/>
-        </w:rPr>
-        <w:t>https://www.sciencedirect.com/science/article/pii/B9780444527455008777</w:t>
-      </w:r>
-      <w:r>
-        <w:rPr>
-          <w:lang w:val="en-GB"/>
-        </w:rPr>
-        <w:fldChar w:fldCharType="end"/>
-      </w:r>
-      <w:r>
-        <w:rPr>
-          <w:lang w:val="en-GB"/>
-        </w:rPr>
-        <w:t xml:space="preserve"> </w:t>
-      </w:r>
     </w:p>
     <w:p>
       <w:pPr>
@@ -10442,7 +10208,7 @@
           <w:lang w:val="en-GB"/>
         </w:rPr>
       </w:pPr>
-      <w:hyperlink r:id="rId35" w:history="1">
+      <w:hyperlink r:id="rId36" w:anchor="aep-section-id25" w:history="1">
         <w:r>
           <w:rPr>
             <w:rStyle w:val="Hyperkobling"/>
@@ -10536,7 +10302,7 @@
           <w:lang w:val="en-GB"/>
         </w:rPr>
       </w:pPr>
-      <w:hyperlink r:id="rId36" w:history="1">
+      <w:hyperlink r:id="rId37" w:history="1">
         <w:r>
           <w:rPr>
             <w:rStyle w:val="Hyperkobling"/>
@@ -10980,13 +10746,7 @@
         <w:rPr>
           <w:lang w:val="en-GB"/>
         </w:rPr>
-        <w:t xml:space="preserve"> </w:t>
-      </w:r>
-      <w:r>
-        <w:rPr>
-          <w:lang w:val="en-GB"/>
-        </w:rPr>
-        <w:t>if done during discharging</w:t>
+        <w:t xml:space="preserve"> if done during discharging</w:t>
       </w:r>
       <w:r>
         <w:rPr>
@@ -11119,7 +10879,7 @@
                     <pic:cNvPicPr/>
                   </pic:nvPicPr>
                   <pic:blipFill>
-                    <a:blip r:embed="rId37" cstate="print">
+                    <a:blip r:embed="rId38" cstate="print">
                       <a:extLst>
                         <a:ext uri="{28A0092B-C50C-407E-A947-70E740481C1C}">
                           <a14:useLocalDpi xmlns:a14="http://schemas.microsoft.com/office/drawing/2010/main" val="0"/>
@@ -11260,7 +11020,7 @@
                     <pic:cNvPicPr/>
                   </pic:nvPicPr>
                   <pic:blipFill>
-                    <a:blip r:embed="rId38" cstate="print">
+                    <a:blip r:embed="rId39" cstate="print">
                       <a:extLst>
                         <a:ext uri="{28A0092B-C50C-407E-A947-70E740481C1C}">
                           <a14:useLocalDpi xmlns:a14="http://schemas.microsoft.com/office/drawing/2010/main" val="0"/>
@@ -11770,7 +11530,7 @@
           <w:lang w:val="en-GB"/>
         </w:rPr>
       </w:pPr>
-      <w:hyperlink r:id="rId39" w:history="1">
+      <w:hyperlink r:id="rId40" w:history="1">
         <w:r>
           <w:rPr>
             <w:rStyle w:val="Hyperkobling"/>
@@ -11819,7 +11579,7 @@
           <w:lang w:val="en-GB"/>
         </w:rPr>
       </w:pPr>
-      <w:hyperlink r:id="rId40" w:history="1">
+      <w:hyperlink r:id="rId41" w:history="1">
         <w:r>
           <w:rPr>
             <w:rStyle w:val="Hyperkobling"/>
@@ -11920,7 +11680,7 @@
           <w:lang w:val="en-GB"/>
         </w:rPr>
       </w:pPr>
-      <w:hyperlink r:id="rId41" w:history="1">
+      <w:hyperlink r:id="rId42" w:history="1">
         <w:r>
           <w:rPr>
             <w:rStyle w:val="Hyperkobling"/>
@@ -12284,209 +12044,181 @@
           <w:lang w:val="en-GB"/>
         </w:rPr>
       </w:pPr>
-      <w:hyperlink r:id="rId42" w:history="1">
-        <w:r>
-          <w:rPr>
-            <w:rStyle w:val="Hyperkobling"/>
-            <w:lang w:val="en-GB"/>
-          </w:rPr>
-          <w:t>https://w</w:t>
-        </w:r>
-        <w:r>
-          <w:rPr>
-            <w:rStyle w:val="Hyperkobling"/>
-            <w:lang w:val="en-GB"/>
-          </w:rPr>
-          <w:t>w</w:t>
-        </w:r>
-        <w:r>
-          <w:rPr>
-            <w:rStyle w:val="Hyperkobling"/>
-            <w:lang w:val="en-GB"/>
-          </w:rPr>
-          <w:t>w.batterypoweronline.com/blogs/why-proper-cell-balancing-is-necessary-in-battery-packs/</w:t>
-        </w:r>
-      </w:hyperlink>
-    </w:p>
-    <w:p>
-      <w:pPr>
-        <w:rPr>
-          <w:lang w:val="en-GB"/>
-        </w:rPr>
-      </w:pPr>
-    </w:p>
-    <w:p>
-      <w:pPr>
-        <w:rPr>
-          <w:lang w:val="en-GB"/>
-        </w:rPr>
-      </w:pPr>
-      <w:r>
-        <w:rPr>
-          <w:lang w:val="en-GB"/>
-        </w:rPr>
-        <w:t xml:space="preserve">Cell balancing during </w:t>
-      </w:r>
-      <w:r>
-        <w:rPr>
-          <w:lang w:val="en-GB"/>
-        </w:rPr>
-        <w:t>discharging would just use energy and decrease usable power.</w:t>
-      </w:r>
-    </w:p>
-    <w:p>
-      <w:pPr>
-        <w:rPr>
-          <w:lang w:val="en-GB"/>
-        </w:rPr>
-      </w:pPr>
-    </w:p>
-    <w:p>
-      <w:pPr>
-        <w:rPr>
-          <w:lang w:val="en-GB"/>
-        </w:rPr>
-      </w:pPr>
-      <w:r>
-        <w:rPr>
-          <w:lang w:val="en-GB"/>
-        </w:rPr>
-        <w:t xml:space="preserve">Discharging stops when the first cell reaches the minimum </w:t>
-      </w:r>
-      <w:r>
-        <w:rPr>
-          <w:lang w:val="en-GB"/>
-        </w:rPr>
-        <w:t>acceptable voltage.</w:t>
-      </w:r>
-    </w:p>
-    <w:p>
-      <w:pPr>
-        <w:rPr>
-          <w:lang w:val="en-GB"/>
-        </w:rPr>
-      </w:pPr>
-    </w:p>
-    <w:p>
-      <w:pPr>
-        <w:rPr>
-          <w:lang w:val="en-GB"/>
-        </w:rPr>
-      </w:pPr>
-      <w:r>
-        <w:rPr>
-          <w:lang w:val="en-GB"/>
-        </w:rPr>
-        <w:t>Gives a higher capacity and allows us to extract more energy from the battery pack.</w:t>
-      </w:r>
-    </w:p>
-    <w:p>
-      <w:pPr>
-        <w:rPr>
-          <w:lang w:val="en-GB"/>
-        </w:rPr>
-      </w:pPr>
-    </w:p>
-    <w:p>
-      <w:pPr>
-        <w:rPr>
-          <w:lang w:val="en-GB"/>
-        </w:rPr>
-      </w:pPr>
-      <w:proofErr w:type="spellStart"/>
-      <w:r>
-        <w:rPr>
-          <w:lang w:val="en-GB"/>
-        </w:rPr>
-        <w:t>Hysterisis</w:t>
-      </w:r>
-      <w:proofErr w:type="spellEnd"/>
-      <w:r>
-        <w:rPr>
-          <w:lang w:val="en-GB"/>
-        </w:rPr>
-        <w:t xml:space="preserve"> loop is not very computationally expensive (was already pushing Arduino to its limits)</w:t>
-      </w:r>
-      <w:r>
-        <w:rPr>
-          <w:lang w:val="en-GB"/>
-        </w:rPr>
-        <w:t>, very easy to implement.</w:t>
-      </w:r>
-    </w:p>
-    <w:p>
-      <w:pPr>
-        <w:rPr>
-          <w:lang w:val="en-GB"/>
-        </w:rPr>
-      </w:pPr>
-    </w:p>
-    <w:p>
-      <w:pPr>
-        <w:rPr>
-          <w:lang w:val="en-GB"/>
-        </w:rPr>
-      </w:pPr>
-      <w:r>
-        <w:rPr>
-          <w:lang w:val="en-GB"/>
-        </w:rPr>
-        <w:t xml:space="preserve">At a balancing coefficient of 0.1, there is no net current through </w:t>
-      </w:r>
-      <w:r>
-        <w:rPr>
-          <w:lang w:val="en-GB"/>
-        </w:rPr>
-        <w:t>cells with too high a voltage, but current flowing through other cells.</w:t>
-      </w:r>
-      <w:r>
-        <w:rPr>
-          <w:lang w:val="en-GB"/>
-        </w:rPr>
-        <w:t xml:space="preserve"> </w:t>
-      </w:r>
-    </w:p>
-    <w:p>
-      <w:pPr>
-        <w:rPr>
-          <w:lang w:val="en-GB"/>
-        </w:rPr>
-      </w:pPr>
-    </w:p>
-    <w:p>
-      <w:pPr>
-        <w:rPr>
-          <w:lang w:val="en-GB"/>
-        </w:rPr>
-      </w:pPr>
-    </w:p>
-    <w:p>
-      <w:pPr>
-        <w:rPr>
-          <w:lang w:val="en-GB"/>
-        </w:rPr>
-      </w:pPr>
       <w:hyperlink r:id="rId43" w:history="1">
         <w:r>
           <w:rPr>
             <w:rStyle w:val="Hyperkobling"/>
             <w:lang w:val="en-GB"/>
           </w:rPr>
-          <w:t>http://www.amarketplaceofideas.com/w</w:t>
+          <w:t>https://www.batterypoweronline.com/blogs/why-proper-cell-balancing-is-necessary-in-battery-packs/</w:t>
         </w:r>
+      </w:hyperlink>
+    </w:p>
+    <w:p>
+      <w:pPr>
+        <w:rPr>
+          <w:lang w:val="en-GB"/>
+        </w:rPr>
+      </w:pPr>
+    </w:p>
+    <w:p>
+      <w:pPr>
+        <w:rPr>
+          <w:lang w:val="en-GB"/>
+        </w:rPr>
+      </w:pPr>
+      <w:r>
+        <w:rPr>
+          <w:lang w:val="en-GB"/>
+        </w:rPr>
+        <w:t xml:space="preserve">Cell balancing during </w:t>
+      </w:r>
+      <w:r>
+        <w:rPr>
+          <w:lang w:val="en-GB"/>
+        </w:rPr>
+        <w:t>discharging would just use energy and decrease usable power.</w:t>
+      </w:r>
+    </w:p>
+    <w:p>
+      <w:pPr>
+        <w:rPr>
+          <w:lang w:val="en-GB"/>
+        </w:rPr>
+      </w:pPr>
+    </w:p>
+    <w:p>
+      <w:pPr>
+        <w:rPr>
+          <w:lang w:val="en-GB"/>
+        </w:rPr>
+      </w:pPr>
+      <w:r>
+        <w:rPr>
+          <w:lang w:val="en-GB"/>
+        </w:rPr>
+        <w:t xml:space="preserve">Discharging stops when the first cell reaches the minimum </w:t>
+      </w:r>
+      <w:r>
+        <w:rPr>
+          <w:lang w:val="en-GB"/>
+        </w:rPr>
+        <w:t>acceptable voltage.</w:t>
+      </w:r>
+    </w:p>
+    <w:p>
+      <w:pPr>
+        <w:rPr>
+          <w:lang w:val="en-GB"/>
+        </w:rPr>
+      </w:pPr>
+    </w:p>
+    <w:p>
+      <w:pPr>
+        <w:rPr>
+          <w:lang w:val="en-GB"/>
+        </w:rPr>
+      </w:pPr>
+      <w:r>
+        <w:rPr>
+          <w:lang w:val="en-GB"/>
+        </w:rPr>
+        <w:t>Gives a higher capacity and allows us to extract more energy from the battery pack.</w:t>
+      </w:r>
+    </w:p>
+    <w:p>
+      <w:pPr>
+        <w:rPr>
+          <w:lang w:val="en-GB"/>
+        </w:rPr>
+      </w:pPr>
+    </w:p>
+    <w:p>
+      <w:pPr>
+        <w:rPr>
+          <w:lang w:val="en-GB"/>
+        </w:rPr>
+      </w:pPr>
+      <w:proofErr w:type="spellStart"/>
+      <w:r>
+        <w:rPr>
+          <w:lang w:val="en-GB"/>
+        </w:rPr>
+        <w:t>Hysterisis</w:t>
+      </w:r>
+      <w:proofErr w:type="spellEnd"/>
+      <w:r>
+        <w:rPr>
+          <w:lang w:val="en-GB"/>
+        </w:rPr>
+        <w:t xml:space="preserve"> loop is not very computationally expensive (was already pushing Arduino to its limits)</w:t>
+      </w:r>
+      <w:r>
+        <w:rPr>
+          <w:lang w:val="en-GB"/>
+        </w:rPr>
+        <w:t>, very easy to implement.</w:t>
+      </w:r>
+    </w:p>
+    <w:p>
+      <w:pPr>
+        <w:rPr>
+          <w:lang w:val="en-GB"/>
+        </w:rPr>
+      </w:pPr>
+    </w:p>
+    <w:p>
+      <w:pPr>
+        <w:rPr>
+          <w:lang w:val="en-GB"/>
+        </w:rPr>
+      </w:pPr>
+      <w:r>
+        <w:rPr>
+          <w:lang w:val="en-GB"/>
+        </w:rPr>
+        <w:t xml:space="preserve">At a balancing coefficient of 0.1, there is no net current through </w:t>
+      </w:r>
+      <w:r>
+        <w:rPr>
+          <w:lang w:val="en-GB"/>
+        </w:rPr>
+        <w:t>cells with too high a voltage, but current flowing through other cells.</w:t>
+      </w:r>
+      <w:r>
+        <w:rPr>
+          <w:lang w:val="en-GB"/>
+        </w:rPr>
+        <w:t xml:space="preserve"> </w:t>
+      </w:r>
+    </w:p>
+    <w:p>
+      <w:pPr>
+        <w:rPr>
+          <w:lang w:val="en-GB"/>
+        </w:rPr>
+      </w:pPr>
+    </w:p>
+    <w:p>
+      <w:pPr>
+        <w:rPr>
+          <w:lang w:val="en-GB"/>
+        </w:rPr>
+      </w:pPr>
+    </w:p>
+    <w:p>
+      <w:pPr>
+        <w:rPr>
+          <w:lang w:val="en-GB"/>
+        </w:rPr>
+      </w:pPr>
+      <w:hyperlink r:id="rId44" w:history="1">
         <w:r>
           <w:rPr>
             <w:rStyle w:val="Hyperkobling"/>
             <w:lang w:val="en-GB"/>
           </w:rPr>
-          <w:t>p</w:t>
-        </w:r>
-        <w:r>
-          <w:rPr>
-            <w:rStyle w:val="Hyperkobling"/>
-            <w:lang w:val="en-GB"/>
-          </w:rPr>
-          <w:t>-content/uploads/2018/09/Topic20220-20Battery20Cell20Balancing20-20What20to20Balance20and20How1.pdf</w:t>
+          <w:t>http://www.amarketplaceofideas.com/wp-content/uploads/2018/09/Topic20220-20Battery20Cell20Balancing20-20What20to20Balance20and20How1.pdf</w:t>
         </w:r>
       </w:hyperlink>
       <w:r>
@@ -12700,6 +12432,26 @@
         <w:rPr>
           <w:lang w:val="en-GB"/>
         </w:rPr>
+        <w:t>Talk about current sensor here.</w:t>
+      </w:r>
+    </w:p>
+    <w:p>
+      <w:pPr>
+        <w:rPr>
+          <w:lang w:val="en-GB"/>
+        </w:rPr>
+      </w:pPr>
+    </w:p>
+    <w:p>
+      <w:pPr>
+        <w:rPr>
+          <w:lang w:val="en-GB"/>
+        </w:rPr>
+      </w:pPr>
+      <w:r>
+        <w:rPr>
+          <w:lang w:val="en-GB"/>
+        </w:rPr>
         <w:t xml:space="preserve">s the if the SMPS is operated in synchronous mode then the </w:t>
       </w:r>
       <w:proofErr w:type="spellStart"/>
@@ -12848,7 +12600,6 @@
         <w:rPr>
           <w:lang w:val="en-GB"/>
         </w:rPr>
-        <w:lastRenderedPageBreak/>
         <w:t>Also if power to Arduino is lost then immense currents would flow, destroying the batteries.</w:t>
       </w:r>
     </w:p>
@@ -13047,7 +12798,7 @@
                     <pic:cNvPicPr/>
                   </pic:nvPicPr>
                   <pic:blipFill>
-                    <a:blip r:embed="rId44" cstate="print">
+                    <a:blip r:embed="rId45" cstate="print">
                       <a:extLst>
                         <a:ext uri="{28A0092B-C50C-407E-A947-70E740481C1C}">
                           <a14:useLocalDpi xmlns:a14="http://schemas.microsoft.com/office/drawing/2010/main" val="0"/>
@@ -13287,7 +13038,14 @@
         <w:rPr>
           <w:lang w:val="en-GB"/>
         </w:rPr>
-        <w:t xml:space="preserve"> output voltage, by increasing the duty cycle. As both the current and the voltage increases on the output, the output power increases. Assuming </w:t>
+        <w:t xml:space="preserve"> output voltage, by increasing the duty cycle. As both the current and the voltage increases on the output, the output power </w:t>
+      </w:r>
+      <w:r>
+        <w:rPr>
+          <w:lang w:val="en-GB"/>
+        </w:rPr>
+        <w:lastRenderedPageBreak/>
+        <w:t xml:space="preserve">increases. Assuming </w:t>
       </w:r>
       <w:r>
         <w:rPr>
@@ -13305,14 +13063,7 @@
         <w:rPr>
           <w:lang w:val="en-GB"/>
         </w:rPr>
-        <w:t xml:space="preserve"> If the duty </w:t>
-      </w:r>
-      <w:r>
-        <w:rPr>
-          <w:lang w:val="en-GB"/>
-        </w:rPr>
-        <w:lastRenderedPageBreak/>
-        <w:t>cycle of the SMPS increases that means that the input impedance decreases, no matter if it is buck or boost. When the input impedance decreases, the input current will increase.</w:t>
+        <w:t xml:space="preserve"> If the duty cycle of the SMPS increases that means that the input impedance decreases, no matter if it is buck or boost. When the input impedance decreases, the input current will increase.</w:t>
       </w:r>
     </w:p>
     <w:p>
@@ -13517,7 +13268,7 @@
           <w:lang w:val="en-GB"/>
         </w:rPr>
       </w:pPr>
-      <w:hyperlink r:id="rId45" w:history="1">
+      <w:hyperlink r:id="rId46" w:history="1">
         <w:r>
           <w:rPr>
             <w:rStyle w:val="Hyperkobling"/>
@@ -13627,6 +13378,929 @@
           <w:lang w:val="en-GB"/>
         </w:rPr>
         <w:lastRenderedPageBreak/>
+        <w:t xml:space="preserve">Due to students being in different locations the energy module will not be physically integrated with the full rover. However, outlined below is one way the energy module could be physically connected if necessary. </w:t>
+      </w:r>
+    </w:p>
+    <w:p>
+      <w:pPr>
+        <w:rPr>
+          <w:lang w:val="en-GB"/>
+        </w:rPr>
+      </w:pPr>
+    </w:p>
+    <w:p>
+      <w:pPr>
+        <w:rPr>
+          <w:lang w:val="en-GB"/>
+        </w:rPr>
+      </w:pPr>
+      <w:r>
+        <w:rPr>
+          <w:lang w:val="en-GB"/>
+        </w:rPr>
+        <w:t>The energy module can either be integrated as a charging station or, as is more common for mars rover</w:t>
+      </w:r>
+      <w:r>
+        <w:rPr>
+          <w:lang w:val="en-GB"/>
+        </w:rPr>
+        <w:t>s</w:t>
+      </w:r>
+      <w:r>
+        <w:rPr>
+          <w:lang w:val="en-GB"/>
+        </w:rPr>
+        <w:t>, be mounted directly on the rover itself.</w:t>
+      </w:r>
+      <w:r>
+        <w:rPr>
+          <w:lang w:val="en-GB"/>
+        </w:rPr>
+        <w:t xml:space="preserve"> The advantage of </w:t>
+      </w:r>
+      <w:r>
+        <w:rPr>
+          <w:lang w:val="en-GB"/>
+        </w:rPr>
+        <w:t>implementing it as a charging station is that one would only ever charge or discharge the battery at a given time. This makes it easier to track the current and power in and out of the system and</w:t>
+      </w:r>
+      <w:r>
+        <w:rPr>
+          <w:lang w:val="en-GB"/>
+        </w:rPr>
+        <w:t xml:space="preserve"> create</w:t>
+      </w:r>
+      <w:r>
+        <w:rPr>
+          <w:lang w:val="en-GB"/>
+        </w:rPr>
+        <w:t xml:space="preserve"> charging/discharging algorithms. </w:t>
+      </w:r>
+      <w:r>
+        <w:rPr>
+          <w:lang w:val="en-GB"/>
+        </w:rPr>
+        <w:t xml:space="preserve">There are two major drawbacks to using charging station. Firstly, the rover would get a severely reduced range as it always needs to be able to make it back to the charging station before its battery is depleted. Secondly, if the rover is detached from the </w:t>
+      </w:r>
+      <w:r>
+        <w:rPr>
+          <w:lang w:val="en-GB"/>
+        </w:rPr>
+        <w:t>charging station, how will the energy module be able to track the cell voltages and SOC. It might be possible to create a system where different microcontrollers keep track of energy when the rover is connected and when it is not connected to the charging station. However, a likely simpler solution is to mount the energy module on the rover.</w:t>
+      </w:r>
+      <w:r>
+        <w:rPr>
+          <w:lang w:val="en-GB"/>
+        </w:rPr>
+        <w:t xml:space="preserve"> A mounted system will increase the range, but requires the ability to charge and discharge the battery at the same time.</w:t>
+      </w:r>
+    </w:p>
+    <w:p>
+      <w:pPr>
+        <w:rPr>
+          <w:lang w:val="en-GB"/>
+        </w:rPr>
+      </w:pPr>
+    </w:p>
+    <w:p>
+      <w:pPr>
+        <w:rPr>
+          <w:lang w:val="en-GB"/>
+        </w:rPr>
+      </w:pPr>
+      <w:r>
+        <w:rPr>
+          <w:lang w:val="en-GB"/>
+        </w:rPr>
+        <w:t xml:space="preserve">Assuming </w:t>
+      </w:r>
+      <w:r>
+        <w:rPr>
+          <w:lang w:val="en-GB"/>
+        </w:rPr>
+        <w:t>that a mounted solution is used there are two main design problems to be solved. Firstly, how will power be supplied to each of the rover components and secondly, how is simultaneous charging and discharging facilitated?</w:t>
+      </w:r>
+    </w:p>
+    <w:p>
+      <w:pPr>
+        <w:rPr>
+          <w:lang w:val="en-GB"/>
+        </w:rPr>
+      </w:pPr>
+    </w:p>
+    <w:p>
+      <w:pPr>
+        <w:rPr>
+          <w:lang w:val="en-GB"/>
+        </w:rPr>
+      </w:pPr>
+      <w:r>
+        <w:rPr>
+          <w:lang w:val="en-GB"/>
+        </w:rPr>
+        <w:t xml:space="preserve">As shown in Figure ? the rover has 4 separate voltage </w:t>
+      </w:r>
+      <w:r>
+        <w:rPr>
+          <w:lang w:val="en-GB"/>
+        </w:rPr>
+        <w:t>regions. The battery and PV array have already been discussed</w:t>
+      </w:r>
+      <w:r>
+        <w:rPr>
+          <w:lang w:val="en-GB"/>
+        </w:rPr>
+        <w:t>. T</w:t>
+      </w:r>
+      <w:r>
+        <w:rPr>
+          <w:lang w:val="en-GB"/>
+        </w:rPr>
+        <w:t>he new regions are the 5V node used to power the FPGA and micro-controllers, and the variable voltage node used to power the motors.</w:t>
+      </w:r>
+      <w:r>
+        <w:rPr>
+          <w:lang w:val="en-GB"/>
+        </w:rPr>
+        <w:t xml:space="preserve"> Currently, the 5V used to power the control circuitry is also used to power </w:t>
+      </w:r>
+      <w:r>
+        <w:rPr>
+          <w:lang w:val="en-GB"/>
+        </w:rPr>
+        <w:t xml:space="preserve">the </w:t>
+      </w:r>
+      <w:r>
+        <w:rPr>
+          <w:lang w:val="en-GB"/>
+        </w:rPr>
+        <w:t xml:space="preserve">drive SMPS. </w:t>
+      </w:r>
+      <w:r>
+        <w:rPr>
+          <w:lang w:val="en-GB"/>
+        </w:rPr>
+        <w:t>The most straight forward way to connect the energy sub-module to the rest of the rover</w:t>
+      </w:r>
+      <w:r>
+        <w:rPr>
+          <w:lang w:val="en-GB"/>
+        </w:rPr>
+        <w:t xml:space="preserve"> would therefore be to step down the battery voltage to 5V using a buck SMPS and connect the SMPS output where the battery pack is currently connected. </w:t>
+      </w:r>
+      <w:r>
+        <w:rPr>
+          <w:lang w:val="en-GB"/>
+        </w:rPr>
+        <w:t>However, this is very energy inefficient as the power for the motor needs to pass through two SMPS devices before being used, potentially leading to high power losses.</w:t>
+      </w:r>
+      <w:r>
+        <w:rPr>
+          <w:lang w:val="en-GB"/>
+        </w:rPr>
+        <w:t xml:space="preserve"> A better way of connecting the energy module would involve separating the drive SMPS from the 5V node. Instead the drive SMPS could be directly connected to the battery. Then another SMPS or linear voltage regulator would be connected to the battery to create 5V power for the control circuitry. </w:t>
+      </w:r>
+      <w:r>
+        <w:rPr>
+          <w:lang w:val="en-GB"/>
+        </w:rPr>
+        <w:t>A sketch diagram of the connections is shown in Figure ?</w:t>
+      </w:r>
+      <w:r>
+        <w:rPr>
+          <w:lang w:val="en-GB"/>
+        </w:rPr>
+        <w:t xml:space="preserve">. One problem exists however with this solution: The 10.0 – 14.4 V of the battery is higher than the SMPS maximum input voltage. </w:t>
+      </w:r>
+      <w:r>
+        <w:rPr>
+          <w:lang w:val="en-GB"/>
+        </w:rPr>
+        <w:t xml:space="preserve">A way to solve this would be </w:t>
+      </w:r>
+      <w:r>
+        <w:rPr>
+          <w:lang w:val="en-GB"/>
+        </w:rPr>
+        <w:t xml:space="preserve">to </w:t>
+      </w:r>
+      <w:r>
+        <w:rPr>
+          <w:lang w:val="en-GB"/>
+        </w:rPr>
+        <w:t>exchang</w:t>
+      </w:r>
+      <w:r>
+        <w:rPr>
+          <w:lang w:val="en-GB"/>
+        </w:rPr>
+        <w:t>e</w:t>
+      </w:r>
+      <w:r>
+        <w:rPr>
+          <w:lang w:val="en-GB"/>
+        </w:rPr>
+        <w:t xml:space="preserve"> the </w:t>
+      </w:r>
+      <w:proofErr w:type="spellStart"/>
+      <w:r>
+        <w:rPr>
+          <w:lang w:val="en-GB"/>
+        </w:rPr>
+        <w:t>PMOS on</w:t>
+      </w:r>
+      <w:proofErr w:type="spellEnd"/>
+      <w:r>
+        <w:rPr>
+          <w:lang w:val="en-GB"/>
+        </w:rPr>
+        <w:t xml:space="preserve"> the SMPS board for another </w:t>
+      </w:r>
+      <w:proofErr w:type="spellStart"/>
+      <w:r>
+        <w:rPr>
+          <w:lang w:val="en-GB"/>
+        </w:rPr>
+        <w:t>NMOS</w:t>
+      </w:r>
+      <w:proofErr w:type="spellEnd"/>
+      <w:r>
+        <w:rPr>
+          <w:lang w:val="en-GB"/>
+        </w:rPr>
+        <w:t>, which would increase the maximum input voltage</w:t>
+      </w:r>
+      <w:r>
+        <w:rPr>
+          <w:lang w:val="en-GB"/>
+        </w:rPr>
+        <w:t>.</w:t>
+      </w:r>
+    </w:p>
+    <w:p>
+      <w:pPr>
+        <w:rPr>
+          <w:lang w:val="en-GB"/>
+        </w:rPr>
+      </w:pPr>
+    </w:p>
+    <w:p>
+      <w:pPr>
+        <w:rPr>
+          <w:lang w:val="en-GB"/>
+        </w:rPr>
+      </w:pPr>
+      <w:r>
+        <w:rPr>
+          <w:lang w:val="en-GB"/>
+        </w:rPr>
+        <w:t xml:space="preserve">In this design there are three systems through which current either flows in or out of the battery. </w:t>
+      </w:r>
+      <w:r>
+        <w:rPr>
+          <w:lang w:val="en-GB"/>
+        </w:rPr>
+        <w:t xml:space="preserve">To keep track of the SOC and </w:t>
+      </w:r>
+      <w:r>
+        <w:rPr>
+          <w:lang w:val="en-GB"/>
+        </w:rPr>
+        <w:t>ensure that the batteries are being charged or discharged at an appropriate it is therefore necessary to collect current data for all the power converters. This data could be relayed through control and read in on the energy Arduino through UART. The net battery current can then be calculated by simply adding together the current passing through each of the power converters. The rest of the charge algorithm would not be affected by this. This implementation also integrates well with the integrated power point tracking algorithm and will make sure that the demanded charge current is not higher than what can be provided while simultaneously powering the rover.</w:t>
+      </w:r>
+    </w:p>
+    <w:p>
+      <w:pPr>
+        <w:rPr>
+          <w:lang w:val="en-GB"/>
+        </w:rPr>
+      </w:pPr>
+    </w:p>
+    <w:p>
+      <w:pPr>
+        <w:rPr>
+          <w:lang w:val="en-GB"/>
+        </w:rPr>
+      </w:pPr>
+    </w:p>
+    <w:p>
+      <w:pPr>
+        <w:rPr>
+          <w:lang w:val="en-GB"/>
+        </w:rPr>
+      </w:pPr>
+      <w:r>
+        <w:rPr>
+          <w:lang w:val="en-GB"/>
+        </w:rPr>
+        <w:lastRenderedPageBreak/>
+        <w:t xml:space="preserve">To adapt the charging algorithm </w:t>
+      </w:r>
+    </w:p>
+    <w:p>
+      <w:pPr>
+        <w:rPr>
+          <w:lang w:val="en-GB"/>
+        </w:rPr>
+      </w:pPr>
+    </w:p>
+    <w:p>
+      <w:pPr>
+        <w:rPr>
+          <w:lang w:val="en-GB"/>
+        </w:rPr>
+      </w:pPr>
+    </w:p>
+    <w:p>
+      <w:pPr>
+        <w:rPr>
+          <w:lang w:val="en-GB"/>
+        </w:rPr>
+      </w:pPr>
+      <w:r>
+        <w:rPr>
+          <w:lang w:val="en-GB"/>
+        </w:rPr>
+        <w:t xml:space="preserve"> would therefore simply be to connect a buck SMPS to the </w:t>
+      </w:r>
+      <w:r>
+        <w:rPr>
+          <w:lang w:val="en-GB"/>
+        </w:rPr>
+        <w:t xml:space="preserve">battery, use it to step down the battery voltage to 5V and connect </w:t>
+      </w:r>
+    </w:p>
+    <w:p>
+      <w:pPr>
+        <w:rPr>
+          <w:lang w:val="en-GB"/>
+        </w:rPr>
+      </w:pPr>
+    </w:p>
+    <w:p>
+      <w:pPr>
+        <w:rPr>
+          <w:lang w:val="en-GB"/>
+        </w:rPr>
+      </w:pPr>
+      <w:r>
+        <w:rPr>
+          <w:lang w:val="en-GB"/>
+        </w:rPr>
+        <w:t xml:space="preserve"> </w:t>
+      </w:r>
+      <w:r>
+        <w:rPr>
+          <w:lang w:val="en-GB"/>
+        </w:rPr>
+        <w:t xml:space="preserve">To achieve these voltages, the battery voltage needs to be stepped down. </w:t>
+      </w:r>
+    </w:p>
+    <w:p>
+      <w:pPr>
+        <w:rPr>
+          <w:lang w:val="en-GB"/>
+        </w:rPr>
+      </w:pPr>
+    </w:p>
+    <w:p>
+      <w:pPr>
+        <w:rPr>
+          <w:lang w:val="en-GB"/>
+        </w:rPr>
+      </w:pPr>
+    </w:p>
+    <w:p>
+      <w:pPr>
+        <w:rPr>
+          <w:lang w:val="en-GB"/>
+        </w:rPr>
+      </w:pPr>
+    </w:p>
+    <w:p>
+      <w:pPr>
+        <w:rPr>
+          <w:lang w:val="en-GB"/>
+        </w:rPr>
+      </w:pPr>
+      <w:r>
+        <w:rPr>
+          <w:lang w:val="en-GB"/>
+        </w:rPr>
+        <w:t xml:space="preserve"> are each of the rover components powered and secondly, how </w:t>
+      </w:r>
+    </w:p>
+    <w:p>
+      <w:pPr>
+        <w:rPr>
+          <w:lang w:val="en-GB"/>
+        </w:rPr>
+      </w:pPr>
+      <w:r>
+        <w:rPr>
+          <w:lang w:val="en-GB"/>
+        </w:rPr>
+        <w:t xml:space="preserve">there will be 4 separate voltage regions on the rover </w:t>
+      </w:r>
+    </w:p>
+    <w:p>
+      <w:pPr>
+        <w:rPr>
+          <w:lang w:val="en-GB"/>
+        </w:rPr>
+      </w:pPr>
+      <w:r>
+        <w:rPr>
+          <w:lang w:val="en-GB"/>
+        </w:rPr>
+        <w:t xml:space="preserve">This will increase the range, but make as will be seen </w:t>
+      </w:r>
+    </w:p>
+    <w:p>
+      <w:pPr>
+        <w:rPr>
+          <w:lang w:val="en-GB"/>
+        </w:rPr>
+      </w:pPr>
+    </w:p>
+    <w:p>
+      <w:pPr>
+        <w:rPr>
+          <w:lang w:val="en-GB"/>
+        </w:rPr>
+      </w:pPr>
+    </w:p>
+    <w:p>
+      <w:pPr>
+        <w:rPr>
+          <w:lang w:val="en-GB"/>
+        </w:rPr>
+      </w:pPr>
+      <w:r>
+        <w:rPr>
+          <w:lang w:val="en-GB"/>
+        </w:rPr>
+        <w:t xml:space="preserve">Remotely connect to the Arduino </w:t>
+      </w:r>
+      <w:r>
+        <w:rPr>
+          <w:lang w:val="en-GB"/>
+        </w:rPr>
+        <w:t xml:space="preserve"> </w:t>
+      </w:r>
+    </w:p>
+    <w:p>
+      <w:pPr>
+        <w:rPr>
+          <w:lang w:val="en-GB"/>
+        </w:rPr>
+      </w:pPr>
+    </w:p>
+    <w:p>
+      <w:pPr>
+        <w:rPr>
+          <w:lang w:val="en-GB"/>
+        </w:rPr>
+      </w:pPr>
+      <w:r>
+        <w:rPr>
+          <w:lang w:val="en-GB"/>
+        </w:rPr>
+        <w:t xml:space="preserve"> include decreased range, </w:t>
+      </w:r>
+    </w:p>
+    <w:p>
+      <w:pPr>
+        <w:rPr>
+          <w:lang w:val="en-GB"/>
+        </w:rPr>
+      </w:pPr>
+    </w:p>
+    <w:p>
+      <w:pPr>
+        <w:rPr>
+          <w:lang w:val="en-GB"/>
+        </w:rPr>
+      </w:pPr>
+    </w:p>
+    <w:p>
+      <w:pPr>
+        <w:rPr>
+          <w:lang w:val="en-GB"/>
+        </w:rPr>
+      </w:pPr>
+    </w:p>
+    <w:p>
+      <w:pPr>
+        <w:rPr>
+          <w:lang w:val="en-GB"/>
+        </w:rPr>
+      </w:pPr>
+      <w:r>
+        <w:rPr>
+          <w:lang w:val="en-GB"/>
+        </w:rPr>
+        <w:t xml:space="preserve">making for easier charge/discharge algorithms and </w:t>
+      </w:r>
+    </w:p>
+    <w:p>
+      <w:pPr>
+        <w:rPr>
+          <w:lang w:val="en-GB"/>
+        </w:rPr>
+      </w:pPr>
+    </w:p>
+    <w:p>
+      <w:pPr>
+        <w:rPr>
+          <w:lang w:val="en-GB"/>
+        </w:rPr>
+      </w:pPr>
+      <w:r>
+        <w:rPr>
+          <w:lang w:val="en-GB"/>
+        </w:rPr>
+        <w:t xml:space="preserve"> </w:t>
+      </w:r>
+      <w:r>
+        <w:rPr>
+          <w:lang w:val="en-GB"/>
+        </w:rPr>
+        <w:t xml:space="preserve">Of the two implementations, a charging station is likely to be simpler to implement. </w:t>
+      </w:r>
+      <w:r>
+        <w:rPr>
+          <w:lang w:val="en-GB"/>
+        </w:rPr>
+        <w:t xml:space="preserve">With a </w:t>
+      </w:r>
+      <w:r>
+        <w:rPr>
+          <w:lang w:val="en-GB"/>
+        </w:rPr>
+        <w:t xml:space="preserve">stationary </w:t>
+      </w:r>
+      <w:r>
+        <w:rPr>
+          <w:lang w:val="en-GB"/>
+        </w:rPr>
+        <w:t xml:space="preserve">charging station </w:t>
+      </w:r>
+      <w:r>
+        <w:rPr>
+          <w:lang w:val="en-GB"/>
+        </w:rPr>
+        <w:t xml:space="preserve">one would only need to worry about either charging or discharging at a given time. There are however some drawbacks to using a charging station. The first is the impact on the range of the rover. If the rover always has to return to a charging station before its batteries run out, it will never be able to move further than half the estimated range at full charge in any direction away from the charging station. Secondly, if the charging station is separate from the rest of the rover, then there is harder to monitoring the battery pack when it is not connected to the rover. It could be done by the ESP32, not ideal and negates the simplicity of the solution. </w:t>
+      </w:r>
+    </w:p>
+    <w:p>
+      <w:pPr>
+        <w:rPr>
+          <w:lang w:val="en-GB"/>
+        </w:rPr>
+      </w:pPr>
+    </w:p>
+    <w:p>
+      <w:pPr>
+        <w:rPr>
+          <w:lang w:val="en-GB"/>
+        </w:rPr>
+      </w:pPr>
+      <w:r>
+        <w:rPr>
+          <w:lang w:val="en-GB"/>
+        </w:rPr>
+        <w:t xml:space="preserve"> With an onboard implementation however, the system would need to handle charging and discharging at the same time.</w:t>
+      </w:r>
+    </w:p>
+    <w:p>
+      <w:pPr>
+        <w:rPr>
+          <w:lang w:val="en-GB"/>
+        </w:rPr>
+      </w:pPr>
+    </w:p>
+    <w:p>
+      <w:pPr>
+        <w:rPr>
+          <w:lang w:val="en-GB"/>
+        </w:rPr>
+      </w:pPr>
+    </w:p>
+    <w:p>
+      <w:pPr>
+        <w:rPr>
+          <w:lang w:val="en-GB"/>
+        </w:rPr>
+      </w:pPr>
+      <w:r>
+        <w:rPr>
+          <w:lang w:val="en-GB"/>
+        </w:rPr>
+        <w:t>Simple circuit diagram?</w:t>
+      </w:r>
+    </w:p>
+    <w:p>
+      <w:pPr>
+        <w:rPr>
+          <w:lang w:val="en-GB"/>
+        </w:rPr>
+      </w:pPr>
+    </w:p>
+    <w:p>
+      <w:pPr>
+        <w:rPr>
+          <w:lang w:val="en-GB"/>
+        </w:rPr>
+      </w:pPr>
+    </w:p>
+    <w:p>
+      <w:pPr>
+        <w:rPr>
+          <w:lang w:val="en-GB"/>
+        </w:rPr>
+      </w:pPr>
+      <w:r>
+        <w:rPr>
+          <w:lang w:val="en-GB"/>
+        </w:rPr>
+        <w:t>The advantage of implementing the energy module as a charging station is that it is much simpler.</w:t>
+      </w:r>
+    </w:p>
+    <w:p>
+      <w:pPr>
+        <w:rPr>
+          <w:lang w:val="en-GB"/>
+        </w:rPr>
+      </w:pPr>
+    </w:p>
+    <w:p>
+      <w:pPr>
+        <w:rPr>
+          <w:lang w:val="en-GB"/>
+        </w:rPr>
+      </w:pPr>
+      <w:r>
+        <w:rPr>
+          <w:lang w:val="en-GB"/>
+        </w:rPr>
+        <w:t xml:space="preserve">How the energy module is integrated depends on whether </w:t>
+      </w:r>
+    </w:p>
+    <w:p>
+      <w:pPr>
+        <w:rPr>
+          <w:lang w:val="en-GB"/>
+        </w:rPr>
+      </w:pPr>
+    </w:p>
+    <w:p>
+      <w:pPr>
+        <w:rPr>
+          <w:lang w:val="en-GB"/>
+        </w:rPr>
+      </w:pPr>
+    </w:p>
+    <w:p>
+      <w:pPr>
+        <w:rPr>
+          <w:lang w:val="en-GB"/>
+        </w:rPr>
+      </w:pPr>
+      <w:r>
+        <w:rPr>
+          <w:lang w:val="en-GB"/>
+        </w:rPr>
+        <w:t xml:space="preserve">Every submodule requires some </w:t>
+      </w:r>
+      <w:r>
+        <w:rPr>
+          <w:lang w:val="en-GB"/>
+        </w:rPr>
+        <w:t>power</w:t>
+      </w:r>
+      <w:r>
+        <w:rPr>
+          <w:lang w:val="en-GB"/>
+        </w:rPr>
+        <w:t>,</w:t>
+      </w:r>
+      <w:r>
+        <w:rPr>
+          <w:lang w:val="en-GB"/>
+        </w:rPr>
+        <w:t xml:space="preserve"> all of </w:t>
+      </w:r>
+      <w:r>
+        <w:rPr>
+          <w:lang w:val="en-GB"/>
+        </w:rPr>
+        <w:t>which</w:t>
+      </w:r>
+      <w:r>
+        <w:rPr>
+          <w:lang w:val="en-GB"/>
+        </w:rPr>
+        <w:t xml:space="preserve"> must in some way originate in the energy submodule</w:t>
+      </w:r>
+      <w:r>
+        <w:rPr>
+          <w:lang w:val="en-GB"/>
+        </w:rPr>
+        <w:t>. Four separate voltage regions are nee</w:t>
+      </w:r>
+    </w:p>
+    <w:p>
+      <w:pPr>
+        <w:rPr>
+          <w:lang w:val="en-GB"/>
+        </w:rPr>
+      </w:pPr>
+    </w:p>
+    <w:p>
+      <w:pPr>
+        <w:rPr>
+          <w:lang w:val="en-GB"/>
+        </w:rPr>
+      </w:pPr>
+    </w:p>
+    <w:p>
+      <w:pPr>
+        <w:rPr>
+          <w:lang w:val="en-GB"/>
+        </w:rPr>
+      </w:pPr>
+      <w:r>
+        <w:rPr>
+          <w:lang w:val="en-GB"/>
+        </w:rPr>
+        <w:lastRenderedPageBreak/>
+        <w:t xml:space="preserve">How these devices connect to one another depends on whether the </w:t>
+      </w:r>
+    </w:p>
+    <w:p>
+      <w:pPr>
+        <w:rPr>
+          <w:lang w:val="en-GB"/>
+        </w:rPr>
+      </w:pPr>
+    </w:p>
+    <w:p>
+      <w:pPr>
+        <w:rPr>
+          <w:lang w:val="en-GB"/>
+        </w:rPr>
+      </w:pPr>
+      <w:r>
+        <w:rPr>
+          <w:lang w:val="en-GB"/>
+        </w:rPr>
+        <w:t>There are three voltage regions on the rover</w:t>
+      </w:r>
+    </w:p>
+    <w:p>
+      <w:pPr>
+        <w:rPr>
+          <w:lang w:val="en-GB"/>
+        </w:rPr>
+      </w:pPr>
+    </w:p>
+    <w:p>
+      <w:pPr>
+        <w:rPr>
+          <w:lang w:val="en-GB"/>
+        </w:rPr>
+      </w:pPr>
+    </w:p>
+    <w:p>
+      <w:pPr>
+        <w:rPr>
+          <w:lang w:val="en-GB"/>
+        </w:rPr>
+      </w:pPr>
+      <w:r>
+        <w:rPr>
+          <w:lang w:val="en-GB"/>
+        </w:rPr>
+        <w:t xml:space="preserve"> of power and many parts of the rover use different parts of the </w:t>
+      </w:r>
+    </w:p>
+    <w:p>
+      <w:pPr>
+        <w:rPr>
+          <w:lang w:val="en-GB"/>
+        </w:rPr>
+      </w:pPr>
+    </w:p>
+    <w:p>
+      <w:pPr>
+        <w:rPr>
+          <w:lang w:val="en-GB"/>
+        </w:rPr>
+      </w:pPr>
+      <w:r>
+        <w:rPr>
+          <w:lang w:val="en-GB"/>
+        </w:rPr>
+        <w:t xml:space="preserve">Track current from battery, all </w:t>
+      </w:r>
+      <w:proofErr w:type="spellStart"/>
+      <w:r>
+        <w:rPr>
+          <w:lang w:val="en-GB"/>
+        </w:rPr>
+        <w:t>arduinos</w:t>
+      </w:r>
+      <w:proofErr w:type="spellEnd"/>
+      <w:r>
+        <w:rPr>
+          <w:lang w:val="en-GB"/>
+        </w:rPr>
+        <w:t xml:space="preserve"> need to talk together.</w:t>
+      </w:r>
+      <w:r>
+        <w:rPr>
+          <w:lang w:val="en-GB"/>
+        </w:rPr>
+        <w:t xml:space="preserve"> Logging net current out of the battery </w:t>
+      </w:r>
+      <w:r>
+        <w:rPr>
+          <w:lang w:val="en-GB"/>
+        </w:rPr>
+        <w:t>region.</w:t>
+      </w:r>
+    </w:p>
+    <w:p>
+      <w:pPr>
+        <w:rPr>
+          <w:lang w:val="en-GB"/>
+        </w:rPr>
+      </w:pPr>
+      <w:r>
+        <w:rPr>
+          <w:lang w:val="en-GB"/>
+        </w:rPr>
+        <w:t>Need to make the SMPS devices able to take the high input voltage.</w:t>
+      </w:r>
+    </w:p>
+    <w:p>
+      <w:pPr>
+        <w:rPr>
+          <w:lang w:val="en-GB"/>
+        </w:rPr>
+      </w:pPr>
+      <w:r>
+        <w:rPr>
+          <w:lang w:val="en-GB"/>
+        </w:rPr>
+        <w:t>Mount on rover</w:t>
+      </w:r>
+    </w:p>
+    <w:p>
+      <w:pPr>
+        <w:rPr>
+          <w:lang w:val="en-GB"/>
+        </w:rPr>
+      </w:pPr>
+    </w:p>
+    <w:p>
+      <w:pPr>
+        <w:rPr>
+          <w:lang w:val="en-GB"/>
+        </w:rPr>
+      </w:pPr>
+    </w:p>
+    <w:p>
+      <w:pPr>
+        <w:rPr>
+          <w:lang w:val="en-GB"/>
+        </w:rPr>
+      </w:pPr>
+      <w:r>
+        <w:rPr>
+          <w:lang w:val="en-GB"/>
+        </w:rPr>
+        <w:t>Could probably use a simple regulator for control logic.</w:t>
+      </w:r>
+    </w:p>
+    <w:p>
+      <w:pPr>
+        <w:rPr>
+          <w:lang w:val="en-GB"/>
+        </w:rPr>
+      </w:pPr>
+    </w:p>
+    <w:p>
+      <w:pPr>
+        <w:rPr>
+          <w:lang w:val="en-GB"/>
+        </w:rPr>
+      </w:pPr>
+      <w:r>
+        <w:rPr>
+          <w:lang w:val="en-GB"/>
+        </w:rPr>
         <w:t>Need 3 SMPS devices due to bad part selection. Arduino can’t run directly of battery pack either in series or parallel. An easy fix would be to simply buy an H-bridge which supports speed control directly</w:t>
       </w:r>
       <w:r>
@@ -13863,19 +14537,7 @@
         <w:rPr>
           <w:lang w:val="en-GB"/>
         </w:rPr>
-        <w:t xml:space="preserve"> </w:t>
-      </w:r>
-      <w:r>
-        <w:rPr>
-          <w:lang w:val="en-GB"/>
-        </w:rPr>
-        <w:t>[8]</w:t>
-      </w:r>
-      <w:r>
-        <w:rPr>
-          <w:lang w:val="en-GB"/>
-        </w:rPr>
-        <w:t>. At the start the Python script establishes a connection to a server created by running a similar script on the command module</w:t>
+        <w:t xml:space="preserve"> [8]. At the start the Python script establishes a connection to a server created by running a similar script on the command module</w:t>
       </w:r>
       <w:r>
         <w:rPr>
@@ -13950,6 +14612,7 @@
         <w:rPr>
           <w:lang w:val="en-GB"/>
         </w:rPr>
+        <w:lastRenderedPageBreak/>
         <w:t>Send information about the estimated amount of joules left in the system. Command takes power usage and speed from drive and estimates range.</w:t>
       </w:r>
     </w:p>
@@ -14229,7 +14892,7 @@
         </w:rPr>
         <w:t xml:space="preserve">(2) </w:t>
       </w:r>
-      <w:hyperlink r:id="rId46" w:history="1">
+      <w:hyperlink r:id="rId47" w:history="1">
         <w:r>
           <w:rPr>
             <w:rStyle w:val="Hyperkobling"/>
@@ -14311,7 +14974,7 @@
         </w:rPr>
         <w:t xml:space="preserve">(5) </w:t>
       </w:r>
-      <w:hyperlink r:id="rId47" w:history="1">
+      <w:hyperlink r:id="rId48" w:history="1">
         <w:r>
           <w:rPr>
             <w:rStyle w:val="Hyperkobling"/>
@@ -14346,13 +15009,21 @@
         </w:rPr>
         <w:t xml:space="preserve">(6) </w:t>
       </w:r>
-      <w:hyperlink r:id="rId48" w:history="1">
+      <w:hyperlink r:id="rId49" w:history="1">
         <w:r>
           <w:rPr>
             <w:rStyle w:val="Hyperkobling"/>
             <w:lang w:val="en-GB"/>
           </w:rPr>
-          <w:t>https://d1wqtxts1xzle7.cloudfront.net/1759451/2006Pruessner_Solar_Panel_book_chapter.pdf?response-content-disposition=inline%3B+filename%3DSolar_Panel_Obscuration_by_Dust_and_Dust.pdf&amp;Expires=1621616316&amp;Signature=JwZzU8EQLWboK57iyasZbxDiV4Gi8jSoq9Hr0M5q4eA6G4VtWfkDxhSe~-OG~xerMmS24AdTGWpZV-74hYKt-0jOZhFXLNZr6K3B69Sck5HvhhblMlI1oGC5PrtGi8LDKh5l1iYvNsZH8DMIaob79VVOwP8g3U0nrq1o4Gtwb0xvh3WuWcMH0wNe4URsHGrHGn5v2sfjwVHGhK6fvdrRrJDwEG6BtQcN7CWz3P1~kBeSSwQ10eY8YVsLAR1~xGbJ2yLayR4rAZWIZZCo1EB7MTZxJ3TLOS-4bcaX1l7pdJ4Xu2jjsYqX32gh6FUBdbKnykJ1ZO0CThi9MIXMIS-a3w__&amp;Key-Pair-Id=APKAJLOHF5GGSLRBV4ZA</w:t>
+          <w:t>https://d1wqtxts1xzle7.cloudfront.net/1759451/2006Pruessner_Solar_Panel_book_chapter.pdf?response-content-disposition=inline%3B+filename%3DSolar_Panel_Obscuration_by_Dust_and_Dust.pdf&amp;Expires=1621616316&amp;Signature=JwZzU8EQLWboK57iyasZbxDiV4Gi8jSoq9Hr0M5q4eA6G4VtWfkDxhSe~-OG~xerMmS24AdTGWpZV-74hYKt-0jOZhFXLNZr6K3B69Sck5HvhhblMlI1oGC5PrtGi8LDKh5l1iYvNsZH8DMIaob79VVOwP8g3U0nrq1o4Gtwb0xvh3WuWcMH0wNe4URsHGrHGn5v2sfjwVHGhK6fvdrRrJDwEG6BtQcN7CWz3P1~kBeSSwQ10eY8YVsLAR1~xGbJ2yLayR4rAZWIZZCo1EB7MTZxJ3TLOS</w:t>
+        </w:r>
+        <w:r>
+          <w:rPr>
+            <w:rStyle w:val="Hyperkobling"/>
+            <w:lang w:val="en-GB"/>
+          </w:rPr>
+          <w:lastRenderedPageBreak/>
+          <w:t>-4bcaX1l7pdJ4Xu2jjsYqX32gh6FUBdbKnykJ1ZO0CThi9MIXMIS-a3w__&amp;Key-Pair-Id=APKAJLOHF5GGSLRBV4ZA</w:t>
         </w:r>
       </w:hyperlink>
       <w:r>
@@ -14394,7 +15065,7 @@
         </w:rPr>
         <w:t xml:space="preserve">(7) </w:t>
       </w:r>
-      <w:hyperlink r:id="rId49" w:anchor="s0055" w:history="1">
+      <w:hyperlink r:id="rId50" w:anchor="s0055" w:history="1">
         <w:r>
           <w:rPr>
             <w:rStyle w:val="Hyperkobling"/>

</xml_diff>

<commit_message>
Started writing the Implementation part of energy
</commit_message>
<xml_diff>
--- a/Energy/Justifications for design choices.docx
+++ b/Energy/Justifications for design choices.docx
@@ -94,19 +94,11 @@
           <w:lang w:val="en-GB"/>
         </w:rPr>
       </w:pPr>
-      <w:proofErr w:type="spellStart"/>
-      <w:r>
-        <w:rPr>
-          <w:lang w:val="en-GB"/>
-        </w:rPr>
-        <w:t>MPPT</w:t>
-      </w:r>
-      <w:proofErr w:type="spellEnd"/>
-      <w:r>
-        <w:rPr>
-          <w:lang w:val="en-GB"/>
-        </w:rPr>
-        <w:t>, for testing the different configurations.</w:t>
+      <w:r>
+        <w:rPr>
+          <w:lang w:val="en-GB"/>
+        </w:rPr>
+        <w:t>MPPT, for testing the different configurations.</w:t>
       </w:r>
     </w:p>
     <w:p>
@@ -645,21 +637,7 @@
         <w:rPr>
           <w:lang w:val="en-GB"/>
         </w:rPr>
-        <w:t xml:space="preserve"> it is then possible to determine the cell capacity in terms of </w:t>
-      </w:r>
-      <w:proofErr w:type="spellStart"/>
-      <w:r>
-        <w:rPr>
-          <w:lang w:val="en-GB"/>
-        </w:rPr>
-        <w:t>mAh</w:t>
-      </w:r>
-      <w:proofErr w:type="spellEnd"/>
-      <w:r>
-        <w:rPr>
-          <w:lang w:val="en-GB"/>
-        </w:rPr>
-        <w:t>.</w:t>
+        <w:t xml:space="preserve"> it is then possible to determine the cell capacity in terms of mAh.</w:t>
       </w:r>
       <w:r>
         <w:rPr>
@@ -827,21 +805,7 @@
               <w:rPr>
                 <w:lang w:val="en-GB"/>
               </w:rPr>
-              <w:t>Capacity (</w:t>
-            </w:r>
-            <w:proofErr w:type="spellStart"/>
-            <w:r>
-              <w:rPr>
-                <w:lang w:val="en-GB"/>
-              </w:rPr>
-              <w:t>mAh</w:t>
-            </w:r>
-            <w:proofErr w:type="spellEnd"/>
-            <w:r>
-              <w:rPr>
-                <w:lang w:val="en-GB"/>
-              </w:rPr>
-              <w:t>)</w:t>
+              <w:t>Capacity (mAh)</w:t>
             </w:r>
           </w:p>
         </w:tc>
@@ -965,21 +929,7 @@
         <w:rPr>
           <w:lang w:val="en-GB"/>
         </w:rPr>
-        <w:t xml:space="preserve"> Also </w:t>
-      </w:r>
-      <w:proofErr w:type="spellStart"/>
-      <w:r>
-        <w:rPr>
-          <w:lang w:val="en-GB"/>
-        </w:rPr>
-        <w:t>behavour</w:t>
-      </w:r>
-      <w:proofErr w:type="spellEnd"/>
-      <w:r>
-        <w:rPr>
-          <w:lang w:val="en-GB"/>
-        </w:rPr>
-        <w:t xml:space="preserve"> at nearly charged an nearly fully discharged. Behaviour in rest part.</w:t>
+        <w:t xml:space="preserve"> Also behavour at nearly charged an nearly fully discharged. Behaviour in rest part.</w:t>
       </w:r>
     </w:p>
     <w:p>
@@ -1827,21 +1777,7 @@
         <w:rPr>
           <w:lang w:val="en-GB"/>
         </w:rPr>
-        <w:t xml:space="preserve"> in a boost configuration such that the voltage and current of the panels could be measured directly. Using the “</w:t>
-      </w:r>
-      <w:proofErr w:type="spellStart"/>
-      <w:r>
-        <w:rPr>
-          <w:lang w:val="en-GB"/>
-        </w:rPr>
-        <w:t>PV_characterisation.ino</w:t>
-      </w:r>
-      <w:proofErr w:type="spellEnd"/>
-      <w:r>
-        <w:rPr>
-          <w:lang w:val="en-GB"/>
-        </w:rPr>
-        <w:t>” code</w:t>
+        <w:t xml:space="preserve"> in a boost configuration such that the voltage and current of the panels could be measured directly. Using the “PV_characterisation.ino” code</w:t>
       </w:r>
       <w:r>
         <w:rPr>
@@ -2765,7 +2701,6 @@
                               </w:rPr>
                               <w:t xml:space="preserve">: Buck SMPS efficiency at </w:t>
                             </w:r>
-                            <w:proofErr w:type="spellStart"/>
                             <w:r>
                               <w:rPr>
                                 <w:rFonts w:ascii="Cambria Math" w:hAnsi="Cambria Math"/>
@@ -2778,15 +2713,7 @@
                                 <w:rFonts w:ascii="Cambria Math" w:hAnsi="Cambria Math"/>
                                 <w:lang w:val="en-US"/>
                               </w:rPr>
-                              <w:t>_out</w:t>
-                            </w:r>
-                            <w:proofErr w:type="spellEnd"/>
-                            <w:r>
-                              <w:rPr>
-                                <w:rFonts w:ascii="Cambria Math" w:hAnsi="Cambria Math"/>
-                                <w:lang w:val="en-US"/>
-                              </w:rPr>
-                              <w:t xml:space="preserve"> = 2.</w:t>
+                              <w:t>_out = 2.</w:t>
                             </w:r>
                             <w:r>
                               <w:rPr>
@@ -2864,7 +2791,6 @@
                         </w:rPr>
                         <w:t xml:space="preserve">: Buck SMPS efficiency at </w:t>
                       </w:r>
-                      <w:proofErr w:type="spellStart"/>
                       <w:r>
                         <w:rPr>
                           <w:rFonts w:ascii="Cambria Math" w:hAnsi="Cambria Math"/>
@@ -2877,15 +2803,7 @@
                           <w:rFonts w:ascii="Cambria Math" w:hAnsi="Cambria Math"/>
                           <w:lang w:val="en-US"/>
                         </w:rPr>
-                        <w:t>_out</w:t>
-                      </w:r>
-                      <w:proofErr w:type="spellEnd"/>
-                      <w:r>
-                        <w:rPr>
-                          <w:rFonts w:ascii="Cambria Math" w:hAnsi="Cambria Math"/>
-                          <w:lang w:val="en-US"/>
-                        </w:rPr>
-                        <w:t xml:space="preserve"> = 2.</w:t>
+                        <w:t>_out = 2.</w:t>
                       </w:r>
                       <w:r>
                         <w:rPr>
@@ -3557,21 +3475,7 @@
                               <w:rPr>
                                 <w:lang w:val="en-US"/>
                               </w:rPr>
-                              <w:t>, Series-Parallel (SP), Total-Cross-Tied (</w:t>
-                            </w:r>
-                            <w:proofErr w:type="spellStart"/>
-                            <w:r>
-                              <w:rPr>
-                                <w:lang w:val="en-US"/>
-                              </w:rPr>
-                              <w:t>TCT</w:t>
-                            </w:r>
-                            <w:proofErr w:type="spellEnd"/>
-                            <w:r>
-                              <w:rPr>
-                                <w:lang w:val="en-US"/>
-                              </w:rPr>
-                              <w:t>), Parallel (P)</w:t>
+                              <w:t>, Series-Parallel (SP), Total-Cross-Tied (TCT), Parallel (P)</w:t>
                             </w:r>
                           </w:p>
                         </w:txbxContent>
@@ -3642,21 +3546,7 @@
                         <w:rPr>
                           <w:lang w:val="en-US"/>
                         </w:rPr>
-                        <w:t>, Series-Parallel (SP), Total-Cross-Tied (</w:t>
-                      </w:r>
-                      <w:proofErr w:type="spellStart"/>
-                      <w:r>
-                        <w:rPr>
-                          <w:lang w:val="en-US"/>
-                        </w:rPr>
-                        <w:t>TCT</w:t>
-                      </w:r>
-                      <w:proofErr w:type="spellEnd"/>
-                      <w:r>
-                        <w:rPr>
-                          <w:lang w:val="en-US"/>
-                        </w:rPr>
-                        <w:t>), Parallel (P)</w:t>
+                        <w:t>, Series-Parallel (SP), Total-Cross-Tied (TCT), Parallel (P)</w:t>
                       </w:r>
                     </w:p>
                   </w:txbxContent>
@@ -3750,21 +3640,7 @@
         <w:rPr>
           <w:lang w:val="en-GB"/>
         </w:rPr>
-        <w:t xml:space="preserve"> [</w:t>
-      </w:r>
-      <w:proofErr w:type="spellStart"/>
-      <w:r>
-        <w:rPr>
-          <w:lang w:val="en-GB"/>
-        </w:rPr>
-        <w:t>pmos</w:t>
-      </w:r>
-      <w:proofErr w:type="spellEnd"/>
-      <w:r>
-        <w:rPr>
-          <w:lang w:val="en-GB"/>
-        </w:rPr>
-        <w:t xml:space="preserve"> datasheet]</w:t>
+        <w:t xml:space="preserve"> [pmos datasheet]</w:t>
       </w:r>
       <w:r>
         <w:rPr>
@@ -3940,30 +3816,8 @@
         <w:rPr>
           <w:lang w:val="en-GB"/>
         </w:rPr>
-        <w:t xml:space="preserve">For series connected PV panels the </w:t>
-      </w:r>
-      <w:proofErr w:type="spellStart"/>
-      <w:r>
-        <w:rPr>
-          <w:lang w:val="en-GB"/>
-        </w:rPr>
-        <w:t>PMOS</w:t>
-      </w:r>
-      <w:proofErr w:type="spellEnd"/>
-      <w:r>
-        <w:rPr>
-          <w:lang w:val="en-GB"/>
-        </w:rPr>
-        <w:t xml:space="preserve"> will turn on automatically and not work. Look on datasheet for </w:t>
-      </w:r>
-      <w:proofErr w:type="spellStart"/>
-      <w:r>
-        <w:rPr>
-          <w:lang w:val="en-GB"/>
-        </w:rPr>
-        <w:t>PMOS</w:t>
-      </w:r>
-      <w:proofErr w:type="spellEnd"/>
+        <w:t>For series connected PV panels the PMOS will turn on automatically and not work. Look on datasheet for PMOS</w:t>
+      </w:r>
     </w:p>
     <w:p>
       <w:pPr>
@@ -4255,21 +4109,7 @@
         <w:rPr>
           <w:lang w:val="en-GB"/>
         </w:rPr>
-        <w:t xml:space="preserve">In partial shading conditions a </w:t>
-      </w:r>
-      <w:proofErr w:type="spellStart"/>
-      <w:r>
-        <w:rPr>
-          <w:lang w:val="en-GB"/>
-        </w:rPr>
-        <w:t>TCT</w:t>
-      </w:r>
-      <w:proofErr w:type="spellEnd"/>
-      <w:r>
-        <w:rPr>
-          <w:lang w:val="en-GB"/>
-        </w:rPr>
-        <w:t xml:space="preserve"> configuration consistently outperforms the SP configuration in terms of power output</w:t>
+        <w:t>In partial shading conditions a TCT configuration consistently outperforms the SP configuration in terms of power output</w:t>
       </w:r>
       <w:r>
         <w:rPr>
@@ -4329,19 +4169,11 @@
           <w:lang w:val="en-GB"/>
         </w:rPr>
       </w:pPr>
-      <w:proofErr w:type="spellStart"/>
-      <w:r>
-        <w:rPr>
-          <w:lang w:val="en-GB"/>
-        </w:rPr>
-        <w:t>TCT</w:t>
-      </w:r>
-      <w:proofErr w:type="spellEnd"/>
-      <w:r>
-        <w:rPr>
-          <w:lang w:val="en-GB"/>
-        </w:rPr>
-        <w:t xml:space="preserve"> has a problem with voltage, after leaving headroom on the power output for inefficiencies in the SMPS; the solar panels are only able to charge 4 cells at standard charging current. </w:t>
+      <w:r>
+        <w:rPr>
+          <w:lang w:val="en-GB"/>
+        </w:rPr>
+        <w:t xml:space="preserve">TCT has a problem with voltage, after leaving headroom on the power output for inefficiencies in the SMPS; the solar panels are only able to charge 4 cells at standard charging current. </w:t>
       </w:r>
       <w:r>
         <w:rPr>
@@ -4550,21 +4382,7 @@
         <w:rPr>
           <w:lang w:val="en-GB"/>
         </w:rPr>
-        <w:t xml:space="preserve">Moreover, for the </w:t>
-      </w:r>
-      <w:proofErr w:type="spellStart"/>
-      <w:r>
-        <w:rPr>
-          <w:lang w:val="en-GB"/>
-        </w:rPr>
-        <w:t>TCT</w:t>
-      </w:r>
-      <w:proofErr w:type="spellEnd"/>
-      <w:r>
-        <w:rPr>
-          <w:lang w:val="en-GB"/>
-        </w:rPr>
-        <w:t xml:space="preserve"> configuration no current would flow through the central wire</w:t>
+        <w:t>Moreover, for the TCT configuration no current would flow through the central wire</w:t>
       </w:r>
       <w:r>
         <w:rPr>
@@ -4739,21 +4557,7 @@
         <w:rPr>
           <w:lang w:val="en-GB"/>
         </w:rPr>
-        <w:t>This leaves two configuration total-cross tied connection (</w:t>
-      </w:r>
-      <w:proofErr w:type="spellStart"/>
-      <w:r>
-        <w:rPr>
-          <w:lang w:val="en-GB"/>
-        </w:rPr>
-        <w:t>TCT</w:t>
-      </w:r>
-      <w:proofErr w:type="spellEnd"/>
-      <w:r>
-        <w:rPr>
-          <w:lang w:val="en-GB"/>
-        </w:rPr>
-        <w:t>) and full parallel. Both configurations are shown below:</w:t>
+        <w:t>This leaves two configuration total-cross tied connection (TCT) and full parallel. Both configurations are shown below:</w:t>
       </w:r>
     </w:p>
     <w:p>
@@ -4922,19 +4726,11 @@
           <w:lang w:val="en-GB"/>
         </w:rPr>
       </w:pPr>
-      <w:proofErr w:type="spellStart"/>
-      <w:r>
-        <w:rPr>
-          <w:lang w:val="en-GB"/>
-        </w:rPr>
-        <w:t>TCT</w:t>
-      </w:r>
-      <w:proofErr w:type="spellEnd"/>
-      <w:r>
-        <w:rPr>
-          <w:lang w:val="en-GB"/>
-        </w:rPr>
-        <w:t xml:space="preserve"> </w:t>
+      <w:r>
+        <w:rPr>
+          <w:lang w:val="en-GB"/>
+        </w:rPr>
+        <w:t xml:space="preserve">TCT </w:t>
       </w:r>
       <w:r>
         <w:rPr>
@@ -4973,21 +4769,7 @@
         <w:rPr>
           <w:lang w:val="en-GB"/>
         </w:rPr>
-        <w:t xml:space="preserve"> this has the disadvantages of series connection without the advantages of </w:t>
-      </w:r>
-      <w:proofErr w:type="spellStart"/>
-      <w:r>
-        <w:rPr>
-          <w:lang w:val="en-GB"/>
-        </w:rPr>
-        <w:t>TCT</w:t>
-      </w:r>
-      <w:proofErr w:type="spellEnd"/>
-      <w:r>
-        <w:rPr>
-          <w:lang w:val="en-GB"/>
-        </w:rPr>
-        <w:t>. See linked article to see comparison.</w:t>
+        <w:t xml:space="preserve"> this has the disadvantages of series connection without the advantages of TCT. See linked article to see comparison.</w:t>
       </w:r>
     </w:p>
     <w:p>
@@ -5815,21 +5597,7 @@
               <w:rPr>
                 <w:lang w:val="en-GB"/>
               </w:rPr>
-              <w:t>Nominal charging power (</w:t>
-            </w:r>
-            <w:proofErr w:type="spellStart"/>
-            <w:r>
-              <w:rPr>
-                <w:lang w:val="en-GB"/>
-              </w:rPr>
-              <w:t>V_cell</w:t>
-            </w:r>
-            <w:proofErr w:type="spellEnd"/>
-            <w:r>
-              <w:rPr>
-                <w:lang w:val="en-GB"/>
-              </w:rPr>
-              <w:t xml:space="preserve"> = 3.2V)</w:t>
+              <w:t>Nominal charging power (V_cell = 3.2V)</w:t>
             </w:r>
           </w:p>
         </w:tc>
@@ -5939,21 +5707,7 @@
               <w:rPr>
                 <w:lang w:val="en-GB"/>
               </w:rPr>
-              <w:t>Peak charging power (</w:t>
-            </w:r>
-            <w:proofErr w:type="spellStart"/>
-            <w:r>
-              <w:rPr>
-                <w:lang w:val="en-GB"/>
-              </w:rPr>
-              <w:t>V_cell</w:t>
-            </w:r>
-            <w:proofErr w:type="spellEnd"/>
-            <w:r>
-              <w:rPr>
-                <w:lang w:val="en-GB"/>
-              </w:rPr>
-              <w:t xml:space="preserve"> = 3.6 V)</w:t>
+              <w:t>Peak charging power (V_cell = 3.6 V)</w:t>
             </w:r>
           </w:p>
         </w:tc>
@@ -6098,21 +5852,7 @@
         <w:rPr>
           <w:lang w:val="en-GB"/>
         </w:rPr>
-        <w:t xml:space="preserve"> [</w:t>
-      </w:r>
-      <w:proofErr w:type="spellStart"/>
-      <w:r>
-        <w:rPr>
-          <w:lang w:val="en-GB"/>
-        </w:rPr>
-        <w:t>phils</w:t>
-      </w:r>
-      <w:proofErr w:type="spellEnd"/>
-      <w:r>
-        <w:rPr>
-          <w:lang w:val="en-GB"/>
-        </w:rPr>
-        <w:t xml:space="preserve"> video]</w:t>
+        <w:t xml:space="preserve"> [phils video]</w:t>
       </w:r>
       <w:r>
         <w:rPr>
@@ -6234,21 +5974,7 @@
         <w:rPr>
           <w:lang w:val="en-GB"/>
         </w:rPr>
-        <w:t xml:space="preserve"> to check the </w:t>
-      </w:r>
-      <w:proofErr w:type="spellStart"/>
-      <w:r>
-        <w:rPr>
-          <w:lang w:val="en-GB"/>
-        </w:rPr>
-        <w:t>OCV</w:t>
-      </w:r>
-      <w:proofErr w:type="spellEnd"/>
-      <w:r>
-        <w:rPr>
-          <w:lang w:val="en-GB"/>
-        </w:rPr>
-        <w:t xml:space="preserve"> of each cell they need to be switched out of circuit using the battery board </w:t>
+        <w:t xml:space="preserve"> to check the OCV of each cell they need to be switched out of circuit using the battery board </w:t>
       </w:r>
       <w:r>
         <w:rPr>
@@ -6556,16 +6282,8 @@
         <w:rPr>
           <w:lang w:val="en-GB"/>
         </w:rPr>
-        <w:t xml:space="preserve"> For safety reasons it is necessary to prevent over-currents into each individual cell. With only a </w:t>
-      </w:r>
-      <w:proofErr w:type="spellStart"/>
-      <w:r>
-        <w:rPr>
-          <w:lang w:val="en-GB"/>
-        </w:rPr>
-        <w:t>curr</w:t>
-      </w:r>
-      <w:proofErr w:type="spellEnd"/>
+        <w:t xml:space="preserve"> For safety reasons it is necessary to prevent over-currents into each individual cell. With only a curr</w:t>
+      </w:r>
     </w:p>
     <w:p>
       <w:pPr>
@@ -7781,16 +7499,8 @@
         <w:rPr>
           <w:lang w:val="en-GB"/>
         </w:rPr>
-        <w:t xml:space="preserve">STATE, number of blinks indicate </w:t>
-      </w:r>
-      <w:proofErr w:type="spellStart"/>
-      <w:r>
-        <w:rPr>
-          <w:lang w:val="en-GB"/>
-        </w:rPr>
-        <w:t>state_num</w:t>
-      </w:r>
-      <w:proofErr w:type="spellEnd"/>
+        <w:t>STATE, number of blinks indicate state_num</w:t>
+      </w:r>
       <w:r>
         <w:rPr>
           <w:lang w:val="en-GB"/>
@@ -7847,21 +7557,7 @@
         <w:rPr>
           <w:lang w:val="en-GB"/>
         </w:rPr>
-        <w:t xml:space="preserve"> Or use series connected </w:t>
-      </w:r>
-      <w:proofErr w:type="spellStart"/>
-      <w:r>
-        <w:rPr>
-          <w:lang w:val="en-GB"/>
-        </w:rPr>
-        <w:t>pv</w:t>
-      </w:r>
-      <w:proofErr w:type="spellEnd"/>
-      <w:r>
-        <w:rPr>
-          <w:lang w:val="en-GB"/>
-        </w:rPr>
-        <w:t xml:space="preserve"> panels</w:t>
+        <w:t xml:space="preserve"> Or use series connected pv panels</w:t>
       </w:r>
       <w:r>
         <w:rPr>
@@ -7923,44 +7619,8 @@
         <w:rPr>
           <w:lang w:val="en-GB"/>
         </w:rPr>
-        <w:t xml:space="preserve">assuming the inductor current is constant, which it is on the time scales we are working on. Use formula </w:t>
-      </w:r>
-      <w:proofErr w:type="spellStart"/>
-      <w:r>
-        <w:rPr>
-          <w:lang w:val="en-GB"/>
-        </w:rPr>
-        <w:t>I_out</w:t>
-      </w:r>
-      <w:proofErr w:type="spellEnd"/>
-      <w:r>
-        <w:rPr>
-          <w:lang w:val="en-GB"/>
-        </w:rPr>
-        <w:t xml:space="preserve"> = </w:t>
-      </w:r>
-      <w:proofErr w:type="spellStart"/>
-      <w:r>
-        <w:rPr>
-          <w:lang w:val="en-GB"/>
-        </w:rPr>
-        <w:t>I_L</w:t>
-      </w:r>
-      <w:proofErr w:type="spellEnd"/>
-      <w:r>
-        <w:rPr>
-          <w:lang w:val="en-GB"/>
-        </w:rPr>
-        <w:t>*</w:t>
-      </w:r>
-      <w:proofErr w:type="spellStart"/>
-      <w:r>
-        <w:rPr>
-          <w:lang w:val="en-GB"/>
-        </w:rPr>
-        <w:t>duty_cycle</w:t>
-      </w:r>
-      <w:proofErr w:type="spellEnd"/>
+        <w:t>assuming the inductor current is constant, which it is on the time scales we are working on. Use formula I_out = I_L*duty_cycle</w:t>
+      </w:r>
     </w:p>
     <w:p>
       <w:pPr>
@@ -8543,21 +8203,7 @@
         <w:rPr>
           <w:lang w:val="en-GB"/>
         </w:rPr>
-        <w:t xml:space="preserve">Probably do some integral thingy to determine if a cell is consistently higher voltage then other cells, which will then trigger the </w:t>
-      </w:r>
-      <w:proofErr w:type="spellStart"/>
-      <w:r>
-        <w:rPr>
-          <w:lang w:val="en-GB"/>
-        </w:rPr>
-        <w:t>disp</w:t>
-      </w:r>
-      <w:proofErr w:type="spellEnd"/>
-      <w:r>
-        <w:rPr>
-          <w:lang w:val="en-GB"/>
-        </w:rPr>
-        <w:t xml:space="preserve"> output and initiate passive balancing.</w:t>
+        <w:t>Probably do some integral thingy to determine if a cell is consistently higher voltage then other cells, which will then trigger the disp output and initiate passive balancing.</w:t>
       </w:r>
     </w:p>
     <w:p>
@@ -8625,21 +8271,7 @@
         <w:rPr>
           <w:lang w:val="en-GB"/>
         </w:rPr>
-        <w:t xml:space="preserve">6 </w:t>
-      </w:r>
-      <w:proofErr w:type="spellStart"/>
-      <w:r>
-        <w:rPr>
-          <w:lang w:val="en-GB"/>
-        </w:rPr>
-        <w:t>ms</w:t>
-      </w:r>
-      <w:proofErr w:type="spellEnd"/>
-      <w:r>
-        <w:rPr>
-          <w:lang w:val="en-GB"/>
-        </w:rPr>
-        <w:t xml:space="preserve"> to turn on, </w:t>
+        <w:t xml:space="preserve">6 ms to turn on, </w:t>
       </w:r>
       <w:r>
         <w:rPr>
@@ -8651,21 +8283,7 @@
         <w:rPr>
           <w:lang w:val="en-GB"/>
         </w:rPr>
-        <w:t xml:space="preserve"> </w:t>
-      </w:r>
-      <w:proofErr w:type="spellStart"/>
-      <w:r>
-        <w:rPr>
-          <w:lang w:val="en-GB"/>
-        </w:rPr>
-        <w:t>ms</w:t>
-      </w:r>
-      <w:proofErr w:type="spellEnd"/>
-      <w:r>
-        <w:rPr>
-          <w:lang w:val="en-GB"/>
-        </w:rPr>
-        <w:t xml:space="preserve"> to stabilise voltage</w:t>
+        <w:t xml:space="preserve"> ms to stabilise voltage</w:t>
       </w:r>
       <w:r>
         <w:rPr>
@@ -8677,21 +8295,7 @@
         <w:rPr>
           <w:lang w:val="en-GB"/>
         </w:rPr>
-        <w:t xml:space="preserve">, 4 </w:t>
-      </w:r>
-      <w:proofErr w:type="spellStart"/>
-      <w:r>
-        <w:rPr>
-          <w:lang w:val="en-GB"/>
-        </w:rPr>
-        <w:t>ms</w:t>
-      </w:r>
-      <w:proofErr w:type="spellEnd"/>
-      <w:r>
-        <w:rPr>
-          <w:lang w:val="en-GB"/>
-        </w:rPr>
-        <w:t xml:space="preserve"> to turn off</w:t>
+        <w:t>, 4 ms to turn off</w:t>
       </w:r>
     </w:p>
     <w:p>
@@ -8739,21 +8343,7 @@
         <w:rPr>
           <w:lang w:val="en-GB"/>
         </w:rPr>
-        <w:t xml:space="preserve">Actually need to measure </w:t>
-      </w:r>
-      <w:proofErr w:type="spellStart"/>
-      <w:r>
-        <w:rPr>
-          <w:lang w:val="en-GB"/>
-        </w:rPr>
-        <w:t>Vb</w:t>
-      </w:r>
-      <w:proofErr w:type="spellEnd"/>
-      <w:r>
-        <w:rPr>
-          <w:lang w:val="en-GB"/>
-        </w:rPr>
-        <w:t xml:space="preserve"> as well so that we can use it for constant voltage.</w:t>
+        <w:t>Actually need to measure Vb as well so that we can use it for constant voltage.</w:t>
       </w:r>
     </w:p>
     <w:p>
@@ -9430,21 +9020,7 @@
         <w:rPr>
           <w:lang w:val="en-GB"/>
         </w:rPr>
-        <w:t xml:space="preserve"> (</w:t>
-      </w:r>
-      <w:proofErr w:type="spellStart"/>
-      <w:r>
-        <w:rPr>
-          <w:lang w:val="en-GB"/>
-        </w:rPr>
-        <w:t>OCV</w:t>
-      </w:r>
-      <w:proofErr w:type="spellEnd"/>
-      <w:r>
-        <w:rPr>
-          <w:lang w:val="en-GB"/>
-        </w:rPr>
-        <w:t>)</w:t>
+        <w:t xml:space="preserve"> (OCV)</w:t>
       </w:r>
       <w:r>
         <w:rPr>
@@ -9468,21 +9044,7 @@
         <w:rPr>
           <w:lang w:val="en-GB"/>
         </w:rPr>
-        <w:t xml:space="preserve"> For many types of battery this is a good estimation method. An example is lead-acid batteries, for which the </w:t>
-      </w:r>
-      <w:proofErr w:type="spellStart"/>
-      <w:r>
-        <w:rPr>
-          <w:lang w:val="en-GB"/>
-        </w:rPr>
-        <w:t>OCV</w:t>
-      </w:r>
-      <w:proofErr w:type="spellEnd"/>
-      <w:r>
-        <w:rPr>
-          <w:lang w:val="en-GB"/>
-        </w:rPr>
-        <w:t xml:space="preserve"> varies approximately linearly with the SOC. However, as </w:t>
+        <w:t xml:space="preserve"> For many types of battery this is a good estimation method. An example is lead-acid batteries, for which the OCV varies approximately linearly with the SOC. However, as </w:t>
       </w:r>
       <w:r>
         <w:rPr>
@@ -9494,21 +9056,7 @@
         <w:rPr>
           <w:lang w:val="en-GB"/>
         </w:rPr>
-        <w:t>shown figure ~\ref{</w:t>
-      </w:r>
-      <w:proofErr w:type="spellStart"/>
-      <w:r>
-        <w:rPr>
-          <w:lang w:val="en-GB"/>
-        </w:rPr>
-        <w:t>fig:efficiency</w:t>
-      </w:r>
-      <w:proofErr w:type="spellEnd"/>
-      <w:r>
-        <w:rPr>
-          <w:lang w:val="en-GB"/>
-        </w:rPr>
-        <w:t>}, this is not the case for LiFePO4 batteries.</w:t>
+        <w:t>shown figure ~\ref{fig:efficiency}, this is not the case for LiFePO4 batteries.</w:t>
       </w:r>
       <w:r>
         <w:rPr>
@@ -9520,21 +9068,7 @@
         <w:rPr>
           <w:lang w:val="en-GB"/>
         </w:rPr>
-        <w:t xml:space="preserve"> Any measurement error or change in </w:t>
-      </w:r>
-      <w:proofErr w:type="spellStart"/>
-      <w:r>
-        <w:rPr>
-          <w:lang w:val="en-GB"/>
-        </w:rPr>
-        <w:t>OCV</w:t>
-      </w:r>
-      <w:proofErr w:type="spellEnd"/>
-      <w:r>
-        <w:rPr>
-          <w:lang w:val="en-GB"/>
-        </w:rPr>
-        <w:t xml:space="preserve"> due to current recently flowing through the battery, would then produce large SOC estimat</w:t>
+        <w:t xml:space="preserve"> Any measurement error or change in OCV due to current recently flowing through the battery, would then produce large SOC estimat</w:t>
       </w:r>
       <w:r>
         <w:rPr>
@@ -9862,21 +9396,7 @@
         <w:rPr>
           <w:lang w:val="en-GB"/>
         </w:rPr>
-        <w:t xml:space="preserve">at lower states of charge each </w:t>
-      </w:r>
-      <w:proofErr w:type="spellStart"/>
-      <w:r>
-        <w:rPr>
-          <w:lang w:val="en-GB"/>
-        </w:rPr>
-        <w:t>mAh</w:t>
-      </w:r>
-      <w:proofErr w:type="spellEnd"/>
-      <w:r>
-        <w:rPr>
-          <w:lang w:val="en-GB"/>
-        </w:rPr>
-        <w:t xml:space="preserve"> will provide less energy than at higher states of charge. </w:t>
+        <w:t xml:space="preserve">at lower states of charge each mAh will provide less energy than at higher states of charge. </w:t>
       </w:r>
       <w:r>
         <w:rPr>
@@ -11749,53 +11269,31 @@
           <w:lang w:val="en-GB"/>
         </w:rPr>
       </w:pPr>
-      <w:proofErr w:type="spellStart"/>
-      <w:r>
-        <w:rPr>
-          <w:lang w:val="en-GB"/>
-        </w:rPr>
-        <w:t>OCV</w:t>
-      </w:r>
-      <w:proofErr w:type="spellEnd"/>
-      <w:r>
-        <w:rPr>
-          <w:lang w:val="en-GB"/>
-        </w:rPr>
-        <w:t xml:space="preserve"> does not work due to the large amount of data about the battery cells needed.</w:t>
-      </w:r>
-    </w:p>
-    <w:p>
-      <w:pPr>
-        <w:rPr>
-          <w:lang w:val="en-GB"/>
-        </w:rPr>
-      </w:pPr>
-    </w:p>
-    <w:p>
-      <w:pPr>
-        <w:rPr>
-          <w:lang w:val="en-GB"/>
-        </w:rPr>
-      </w:pPr>
-      <w:r>
-        <w:rPr>
-          <w:lang w:val="en-GB"/>
-        </w:rPr>
-        <w:t xml:space="preserve">Maybe interpolate </w:t>
-      </w:r>
-      <w:proofErr w:type="spellStart"/>
-      <w:r>
-        <w:rPr>
-          <w:lang w:val="en-GB"/>
-        </w:rPr>
-        <w:t>inbetween</w:t>
-      </w:r>
-      <w:proofErr w:type="spellEnd"/>
-      <w:r>
-        <w:rPr>
-          <w:lang w:val="en-GB"/>
-        </w:rPr>
-        <w:t>.</w:t>
+      <w:r>
+        <w:rPr>
+          <w:lang w:val="en-GB"/>
+        </w:rPr>
+        <w:t>OCV does not work due to the large amount of data about the battery cells needed.</w:t>
+      </w:r>
+    </w:p>
+    <w:p>
+      <w:pPr>
+        <w:rPr>
+          <w:lang w:val="en-GB"/>
+        </w:rPr>
+      </w:pPr>
+    </w:p>
+    <w:p>
+      <w:pPr>
+        <w:rPr>
+          <w:lang w:val="en-GB"/>
+        </w:rPr>
+      </w:pPr>
+      <w:r>
+        <w:rPr>
+          <w:lang w:val="en-GB"/>
+        </w:rPr>
+        <w:t>Maybe interpolate inbetween.</w:t>
       </w:r>
     </w:p>
     <w:p>
@@ -12139,19 +11637,11 @@
           <w:lang w:val="en-GB"/>
         </w:rPr>
       </w:pPr>
-      <w:proofErr w:type="spellStart"/>
-      <w:r>
-        <w:rPr>
-          <w:lang w:val="en-GB"/>
-        </w:rPr>
-        <w:t>Hysterisis</w:t>
-      </w:r>
-      <w:proofErr w:type="spellEnd"/>
-      <w:r>
-        <w:rPr>
-          <w:lang w:val="en-GB"/>
-        </w:rPr>
-        <w:t xml:space="preserve"> loop is not very computationally expensive (was already pushing Arduino to its limits)</w:t>
+      <w:r>
+        <w:rPr>
+          <w:lang w:val="en-GB"/>
+        </w:rPr>
+        <w:t>Hysterisis loop is not very computationally expensive (was already pushing Arduino to its limits)</w:t>
       </w:r>
       <w:r>
         <w:rPr>
@@ -12452,55 +11942,27 @@
         <w:rPr>
           <w:lang w:val="en-GB"/>
         </w:rPr>
-        <w:t xml:space="preserve">s the if the SMPS is operated in synchronous mode then the </w:t>
-      </w:r>
-      <w:proofErr w:type="spellStart"/>
-      <w:r>
-        <w:rPr>
-          <w:lang w:val="en-GB"/>
-        </w:rPr>
-        <w:t>PMOS</w:t>
-      </w:r>
-      <w:proofErr w:type="spellEnd"/>
-      <w:r>
-        <w:rPr>
-          <w:lang w:val="en-GB"/>
-        </w:rPr>
-        <w:t xml:space="preserve"> would turn itself on with </w:t>
-      </w:r>
-    </w:p>
-    <w:p>
-      <w:pPr>
-        <w:rPr>
-          <w:lang w:val="en-GB"/>
-        </w:rPr>
-      </w:pPr>
-    </w:p>
-    <w:p>
-      <w:pPr>
-        <w:rPr>
-          <w:lang w:val="en-GB"/>
-        </w:rPr>
-      </w:pPr>
-      <w:r>
-        <w:rPr>
-          <w:lang w:val="en-GB"/>
-        </w:rPr>
-        <w:t xml:space="preserve">as the </w:t>
-      </w:r>
-      <w:proofErr w:type="spellStart"/>
-      <w:r>
-        <w:rPr>
-          <w:lang w:val="en-GB"/>
-        </w:rPr>
-        <w:t>PMOS</w:t>
-      </w:r>
-      <w:proofErr w:type="spellEnd"/>
-      <w:r>
-        <w:rPr>
-          <w:lang w:val="en-GB"/>
-        </w:rPr>
-        <w:t xml:space="preserve"> will turn itself on if the  [power logbook]</w:t>
+        <w:t xml:space="preserve">s the if the SMPS is operated in synchronous mode then the PMOS would turn itself on with </w:t>
+      </w:r>
+    </w:p>
+    <w:p>
+      <w:pPr>
+        <w:rPr>
+          <w:lang w:val="en-GB"/>
+        </w:rPr>
+      </w:pPr>
+    </w:p>
+    <w:p>
+      <w:pPr>
+        <w:rPr>
+          <w:lang w:val="en-GB"/>
+        </w:rPr>
+      </w:pPr>
+      <w:r>
+        <w:rPr>
+          <w:lang w:val="en-GB"/>
+        </w:rPr>
+        <w:t>as the PMOS will turn itself on if the  [power logbook]</w:t>
       </w:r>
     </w:p>
     <w:p>
@@ -12640,23 +12102,13 @@
           <w:lang w:val="en-GB"/>
         </w:rPr>
       </w:pPr>
-      <w:proofErr w:type="spellStart"/>
       <w:r>
         <w:rPr>
           <w:b/>
           <w:bCs/>
           <w:lang w:val="en-GB"/>
         </w:rPr>
-        <w:t>MPPT</w:t>
-      </w:r>
-      <w:proofErr w:type="spellEnd"/>
-      <w:r>
-        <w:rPr>
-          <w:b/>
-          <w:bCs/>
-          <w:lang w:val="en-GB"/>
-        </w:rPr>
-        <w:t>:</w:t>
+        <w:t>MPPT:</w:t>
       </w:r>
     </w:p>
     <w:p>
@@ -13353,10 +12805,31 @@
       </w:pPr>
       <w:r>
         <w:rPr>
+          <w:lang w:val="en-GB"/>
+        </w:rPr>
+        <w:t>Ended up doing the entire energy module all by myself.</w:t>
+      </w:r>
+    </w:p>
+    <w:p>
+      <w:pPr>
+        <w:rPr>
+          <w:lang w:val="en-GB"/>
+        </w:rPr>
+      </w:pPr>
+    </w:p>
+    <w:p>
+      <w:pPr>
+        <w:rPr>
+          <w:lang w:val="en-GB"/>
+        </w:rPr>
+      </w:pPr>
+      <w:r>
+        <w:rPr>
           <w:b/>
           <w:bCs/>
           <w:lang w:val="en-GB"/>
         </w:rPr>
+        <w:lastRenderedPageBreak/>
         <w:t>Integrating with the rest of the rover</w:t>
       </w:r>
     </w:p>
@@ -13377,7 +12850,6 @@
         <w:rPr>
           <w:lang w:val="en-GB"/>
         </w:rPr>
-        <w:lastRenderedPageBreak/>
         <w:t xml:space="preserve">Due to students being in different locations the energy module will not be physically integrated with the full rover. However, outlined below is one way the energy module could be physically connected if necessary. </w:t>
       </w:r>
     </w:p>
@@ -13600,30 +13072,8 @@
         <w:rPr>
           <w:lang w:val="en-GB"/>
         </w:rPr>
-        <w:t xml:space="preserve"> the </w:t>
-      </w:r>
-      <w:proofErr w:type="spellStart"/>
-      <w:r>
-        <w:rPr>
-          <w:lang w:val="en-GB"/>
-        </w:rPr>
-        <w:t>PMOS on</w:t>
-      </w:r>
-      <w:proofErr w:type="spellEnd"/>
-      <w:r>
-        <w:rPr>
-          <w:lang w:val="en-GB"/>
-        </w:rPr>
-        <w:t xml:space="preserve"> the SMPS board for another </w:t>
-      </w:r>
-      <w:proofErr w:type="spellStart"/>
-      <w:r>
-        <w:rPr>
-          <w:lang w:val="en-GB"/>
-        </w:rPr>
-        <w:t>NMOS</w:t>
-      </w:r>
-      <w:proofErr w:type="spellEnd"/>
+        <w:t xml:space="preserve"> the PMOS on the SMPS board for another NMOS</w:t>
+      </w:r>
       <w:r>
         <w:rPr>
           <w:lang w:val="en-GB"/>
@@ -13693,7 +13143,6 @@
         <w:rPr>
           <w:lang w:val="en-GB"/>
         </w:rPr>
-        <w:lastRenderedPageBreak/>
         <w:t xml:space="preserve">To adapt the charging algorithm </w:t>
       </w:r>
     </w:p>
@@ -14134,7 +13583,6 @@
         <w:rPr>
           <w:lang w:val="en-GB"/>
         </w:rPr>
-        <w:lastRenderedPageBreak/>
         <w:t xml:space="preserve">How these devices connect to one another depends on whether the </w:t>
       </w:r>
     </w:p>
@@ -14202,21 +13650,7 @@
         <w:rPr>
           <w:lang w:val="en-GB"/>
         </w:rPr>
-        <w:t xml:space="preserve">Track current from battery, all </w:t>
-      </w:r>
-      <w:proofErr w:type="spellStart"/>
-      <w:r>
-        <w:rPr>
-          <w:lang w:val="en-GB"/>
-        </w:rPr>
-        <w:t>arduinos</w:t>
-      </w:r>
-      <w:proofErr w:type="spellEnd"/>
-      <w:r>
-        <w:rPr>
-          <w:lang w:val="en-GB"/>
-        </w:rPr>
-        <w:t xml:space="preserve"> need to talk together.</w:t>
+        <w:t>Track current from battery, all arduinos need to talk together.</w:t>
       </w:r>
       <w:r>
         <w:rPr>
@@ -14313,21 +13747,7 @@
         <w:rPr>
           <w:lang w:val="en-GB"/>
         </w:rPr>
-        <w:t xml:space="preserve"> Actually, could do a </w:t>
-      </w:r>
-      <w:proofErr w:type="spellStart"/>
-      <w:r>
-        <w:rPr>
-          <w:lang w:val="en-GB"/>
-        </w:rPr>
-        <w:t>PWM</w:t>
-      </w:r>
-      <w:proofErr w:type="spellEnd"/>
-      <w:r>
-        <w:rPr>
-          <w:lang w:val="en-GB"/>
-        </w:rPr>
-        <w:t xml:space="preserve"> signal from the H-bridge to the motors and have it run of 5V, then we would only need 2 SMPS devices.</w:t>
+        <w:t xml:space="preserve"> Actually, could do a PWM signal from the H-bridge to the motors and have it run of 5V, then we would only need 2 SMPS devices.</w:t>
       </w:r>
     </w:p>
     <w:p>
@@ -14612,7 +14032,6 @@
         <w:rPr>
           <w:lang w:val="en-GB"/>
         </w:rPr>
-        <w:lastRenderedPageBreak/>
         <w:t>Send information about the estimated amount of joules left in the system. Command takes power usage and speed from drive and estimates range.</w:t>
       </w:r>
     </w:p>
@@ -14664,16 +14083,28 @@
         <w:rPr>
           <w:lang w:val="en-GB"/>
         </w:rPr>
-        <w:t xml:space="preserve">Get SOC from SD-card on </w:t>
-      </w:r>
-      <w:proofErr w:type="spellStart"/>
-      <w:r>
-        <w:rPr>
-          <w:lang w:val="en-GB"/>
-        </w:rPr>
-        <w:t>start up</w:t>
-      </w:r>
-      <w:proofErr w:type="spellEnd"/>
+        <w:t xml:space="preserve">How is </w:t>
+      </w:r>
+    </w:p>
+    <w:p>
+      <w:pPr>
+        <w:rPr>
+          <w:lang w:val="en-GB"/>
+        </w:rPr>
+      </w:pPr>
+    </w:p>
+    <w:p>
+      <w:pPr>
+        <w:rPr>
+          <w:lang w:val="en-GB"/>
+        </w:rPr>
+      </w:pPr>
+      <w:r>
+        <w:rPr>
+          <w:lang w:val="en-GB"/>
+        </w:rPr>
+        <w:t>Get SOC from SD-card on start up</w:t>
+      </w:r>
       <w:r>
         <w:rPr>
           <w:lang w:val="en-GB"/>
@@ -15015,7 +14446,7 @@
             <w:rStyle w:val="Hyperkobling"/>
             <w:lang w:val="en-GB"/>
           </w:rPr>
-          <w:t>https://d1wqtxts1xzle7.cloudfront.net/1759451/2006Pruessner_Solar_Panel_book_chapter.pdf?response-content-disposition=inline%3B+filename%3DSolar_Panel_Obscuration_by_Dust_and_Dust.pdf&amp;Expires=1621616316&amp;Signature=JwZzU8EQLWboK57iyasZbxDiV4Gi8jSoq9Hr0M5q4eA6G4VtWfkDxhSe~-OG~xerMmS24AdTGWpZV-74hYKt-0jOZhFXLNZr6K3B69Sck5HvhhblMlI1oGC5PrtGi8LDKh5l1iYvNsZH8DMIaob79VVOwP8g3U0nrq1o4Gtwb0xvh3WuWcMH0wNe4URsHGrHGn5v2sfjwVHGhK6fvdrRrJDwEG6BtQcN7CWz3P1~kBeSSwQ10eY8YVsLAR1~xGbJ2yLayR4rAZWIZZCo1EB7MTZxJ3TLOS</w:t>
+          <w:t>https://d1wqtxts1xzle7.cloudfront.net/1759451/2006Pruessner_Solar_Panel_book_chapter.pdf?response-content-disposition=inline%3B+filename%3DSolar_Panel_Obscuration_by_Dust_and_Dust.pdf&amp;Expires=1621616316&amp;Signature=JwZzU8EQLWboK57iyasZbxDiV4Gi8jSoq9Hr0M5q4eA6G4</w:t>
         </w:r>
         <w:r>
           <w:rPr>
@@ -15023,7 +14454,7 @@
             <w:lang w:val="en-GB"/>
           </w:rPr>
           <w:lastRenderedPageBreak/>
-          <w:t>-4bcaX1l7pdJ4Xu2jjsYqX32gh6FUBdbKnykJ1ZO0CThi9MIXMIS-a3w__&amp;Key-Pair-Id=APKAJLOHF5GGSLRBV4ZA</w:t>
+          <w:t>VtWfkDxhSe~-OG~xerMmS24AdTGWpZV-74hYKt-0jOZhFXLNZr6K3B69Sck5HvhhblMlI1oGC5PrtGi8LDKh5l1iYvNsZH8DMIaob79VVOwP8g3U0nrq1o4Gtwb0xvh3WuWcMH0wNe4URsHGrHGn5v2sfjwVHGhK6fvdrRrJDwEG6BtQcN7CWz3P1~kBeSSwQ10eY8YVsLAR1~xGbJ2yLayR4rAZWIZZCo1EB7MTZxJ3TLOS-4bcaX1l7pdJ4Xu2jjsYqX32gh6FUBdbKnykJ1ZO0CThi9MIXMIS-a3w__&amp;Key-Pair-Id=APKAJLOHF5GGSLRBV4ZA</w:t>
         </w:r>
       </w:hyperlink>
       <w:r>

</xml_diff>

<commit_message>
More or less finished the functional section, but still need to shorten it even more
</commit_message>
<xml_diff>
--- a/Energy/Justifications for design choices.docx
+++ b/Energy/Justifications for design choices.docx
@@ -15486,104 +15486,104 @@
     <w:p>
       <w:pPr>
         <w:rPr>
-          <w:lang w:val="en-US"/>
-        </w:rPr>
-      </w:pPr>
-      <w:r>
-        <w:rPr>
-          <w:lang w:val="en-US"/>
+          <w:lang w:val="en-GB"/>
+        </w:rPr>
+      </w:pPr>
+      <w:r>
+        <w:rPr>
+          <w:lang w:val="en-GB"/>
         </w:rPr>
         <w:t>In addition to logging the cell voltage, the provided</w:t>
       </w:r>
       <w:r>
         <w:rPr>
-          <w:lang w:val="en-US"/>
+          <w:lang w:val="en-GB"/>
         </w:rPr>
         <w:t xml:space="preserve"> charging</w:t>
       </w:r>
       <w:r>
         <w:rPr>
-          <w:lang w:val="en-US"/>
+          <w:lang w:val="en-GB"/>
         </w:rPr>
         <w:t xml:space="preserve"> algorithm also</w:t>
       </w:r>
       <w:r>
         <w:rPr>
-          <w:lang w:val="en-US"/>
+          <w:lang w:val="en-GB"/>
         </w:rPr>
         <w:t xml:space="preserve"> </w:t>
       </w:r>
       <w:r>
         <w:rPr>
-          <w:lang w:val="en-US"/>
+          <w:lang w:val="en-GB"/>
         </w:rPr>
         <w:t>logs the charging current.</w:t>
       </w:r>
       <w:r>
         <w:rPr>
-          <w:lang w:val="en-US"/>
+          <w:lang w:val="en-GB"/>
         </w:rPr>
         <w:t xml:space="preserve"> </w:t>
       </w:r>
       <w:r>
         <w:rPr>
-          <w:lang w:val="en-US"/>
+          <w:lang w:val="en-GB"/>
         </w:rPr>
         <w:t>By integrating said current for a full charge or discharge section</w:t>
       </w:r>
       <w:r>
         <w:rPr>
-          <w:lang w:val="en-US"/>
+          <w:lang w:val="en-GB"/>
         </w:rPr>
         <w:t xml:space="preserve"> </w:t>
       </w:r>
       <w:r>
         <w:rPr>
-          <w:lang w:val="en-US"/>
+          <w:lang w:val="en-GB"/>
         </w:rPr>
         <w:t xml:space="preserve">we can determine </w:t>
       </w:r>
       <w:r>
         <w:rPr>
-          <w:lang w:val="en-US"/>
+          <w:lang w:val="en-GB"/>
         </w:rPr>
         <w:t xml:space="preserve">a </w:t>
       </w:r>
       <w:r>
         <w:rPr>
-          <w:lang w:val="en-US"/>
+          <w:lang w:val="en-GB"/>
         </w:rPr>
         <w:t>cell</w:t>
       </w:r>
       <w:r>
         <w:rPr>
-          <w:lang w:val="en-US"/>
+          <w:lang w:val="en-GB"/>
         </w:rPr>
         <w:t>s</w:t>
       </w:r>
       <w:r>
         <w:rPr>
-          <w:lang w:val="en-US"/>
+          <w:lang w:val="en-GB"/>
         </w:rPr>
         <w:t xml:space="preserve"> capacity in </w:t>
       </w:r>
       <w:proofErr w:type="spellStart"/>
       <w:r>
         <w:rPr>
-          <w:lang w:val="en-US"/>
+          <w:lang w:val="en-GB"/>
         </w:rPr>
         <w:t>mAh</w:t>
       </w:r>
       <w:proofErr w:type="spellEnd"/>
       <w:r>
         <w:rPr>
-          <w:lang w:val="en-US"/>
+          <w:lang w:val="en-GB"/>
         </w:rPr>
         <w:t>. The result</w:t>
       </w:r>
       <w:r>
         <w:rPr>
-          <w:lang w:val="en-US"/>
+          <w:lang w:val="en-GB"/>
         </w:rPr>
         <w:t>s from performing this analysis on each cell are shown in the table below:</w:t>
       </w:r>
@@ -15591,33 +15591,33 @@
     <w:p>
       <w:pPr>
         <w:rPr>
-          <w:lang w:val="en-US"/>
-        </w:rPr>
-      </w:pPr>
-    </w:p>
-    <w:p>
-      <w:pPr>
-        <w:rPr>
-          <w:lang w:val="en-US"/>
-        </w:rPr>
-      </w:pPr>
-      <w:r>
-        <w:rPr>
-          <w:lang w:val="en-US"/>
+          <w:lang w:val="en-GB"/>
+        </w:rPr>
+      </w:pPr>
+    </w:p>
+    <w:p>
+      <w:pPr>
+        <w:rPr>
+          <w:lang w:val="en-GB"/>
+        </w:rPr>
+      </w:pPr>
+      <w:r>
+        <w:rPr>
+          <w:lang w:val="en-GB"/>
         </w:rPr>
         <w:t xml:space="preserve">As expected all cells have a capacity of about 500 </w:t>
       </w:r>
       <w:proofErr w:type="spellStart"/>
       <w:r>
         <w:rPr>
-          <w:lang w:val="en-US"/>
+          <w:lang w:val="en-GB"/>
         </w:rPr>
         <w:t>mAh</w:t>
       </w:r>
       <w:proofErr w:type="spellEnd"/>
       <w:r>
         <w:rPr>
-          <w:lang w:val="en-US"/>
+          <w:lang w:val="en-GB"/>
         </w:rPr>
         <w:t>. However, some cells have a higher capacity than others, which may have implications for the performance for certain battery configurations.</w:t>
       </w:r>
@@ -15625,21 +15625,21 @@
     <w:p>
       <w:pPr>
         <w:rPr>
-          <w:lang w:val="en-US"/>
-        </w:rPr>
-      </w:pPr>
-    </w:p>
-    <w:p>
-      <w:pPr>
-        <w:rPr>
-          <w:lang w:val="en-US"/>
+          <w:lang w:val="en-GB"/>
+        </w:rPr>
+      </w:pPr>
+    </w:p>
+    <w:p>
+      <w:pPr>
+        <w:rPr>
+          <w:lang w:val="en-GB"/>
         </w:rPr>
       </w:pPr>
       <w:r>
         <w:rPr>
           <w:i/>
           <w:iCs/>
-          <w:lang w:val="en-US"/>
+          <w:lang w:val="en-GB"/>
         </w:rPr>
         <w:t>PV panels</w:t>
       </w:r>
@@ -15647,129 +15647,129 @@
     <w:p>
       <w:pPr>
         <w:rPr>
-          <w:lang w:val="en-US"/>
-        </w:rPr>
-      </w:pPr>
-    </w:p>
-    <w:p>
-      <w:pPr>
-        <w:rPr>
-          <w:lang w:val="en-US"/>
-        </w:rPr>
-      </w:pPr>
-      <w:r>
-        <w:rPr>
-          <w:lang w:val="en-US"/>
+          <w:lang w:val="en-GB"/>
+        </w:rPr>
+      </w:pPr>
+    </w:p>
+    <w:p>
+      <w:pPr>
+        <w:rPr>
+          <w:lang w:val="en-GB"/>
+        </w:rPr>
+      </w:pPr>
+      <w:r>
+        <w:rPr>
+          <w:lang w:val="en-GB"/>
         </w:rPr>
         <w:t>The PV panels are rated for a maximum power of 1.15 W at a voltage of 5.0 V and current</w:t>
       </w:r>
       <w:r>
         <w:rPr>
-          <w:lang w:val="en-US"/>
+          <w:lang w:val="en-GB"/>
         </w:rPr>
         <w:t xml:space="preserve"> </w:t>
       </w:r>
       <w:r>
         <w:rPr>
-          <w:lang w:val="en-US"/>
+          <w:lang w:val="en-GB"/>
         </w:rPr>
         <w:t>230 mA. Away from the maximum power point the performance of the panels can be</w:t>
       </w:r>
       <w:r>
         <w:rPr>
-          <w:lang w:val="en-US"/>
+          <w:lang w:val="en-GB"/>
         </w:rPr>
         <w:t xml:space="preserve"> </w:t>
       </w:r>
       <w:r>
         <w:rPr>
-          <w:lang w:val="en-US"/>
+          <w:lang w:val="en-GB"/>
         </w:rPr>
         <w:t>determined from their IV curves. To find the IV curves</w:t>
       </w:r>
       <w:r>
         <w:rPr>
-          <w:lang w:val="en-US"/>
+          <w:lang w:val="en-GB"/>
         </w:rPr>
         <w:t>,</w:t>
       </w:r>
       <w:r>
         <w:rPr>
-          <w:lang w:val="en-US"/>
+          <w:lang w:val="en-GB"/>
         </w:rPr>
         <w:t xml:space="preserve"> each panel was connected </w:t>
       </w:r>
       <w:r>
         <w:rPr>
-          <w:lang w:val="en-US"/>
+          <w:lang w:val="en-GB"/>
         </w:rPr>
         <w:t>on</w:t>
       </w:r>
       <w:r>
         <w:rPr>
-          <w:lang w:val="en-US"/>
+          <w:lang w:val="en-GB"/>
         </w:rPr>
         <w:t xml:space="preserve"> the B-</w:t>
       </w:r>
       <w:r>
         <w:rPr>
-          <w:lang w:val="en-US"/>
+          <w:lang w:val="en-GB"/>
         </w:rPr>
         <w:t>side</w:t>
       </w:r>
       <w:r>
         <w:rPr>
-          <w:lang w:val="en-US"/>
+          <w:lang w:val="en-GB"/>
         </w:rPr>
         <w:t xml:space="preserve"> of the SMPS operating in non-synchronous boost.</w:t>
       </w:r>
       <w:r>
         <w:rPr>
-          <w:lang w:val="en-US"/>
+          <w:lang w:val="en-GB"/>
         </w:rPr>
         <w:t xml:space="preserve"> </w:t>
       </w:r>
       <w:r>
         <w:rPr>
-          <w:lang w:val="en-US"/>
+          <w:lang w:val="en-GB"/>
         </w:rPr>
         <w:t xml:space="preserve">They were then lit by the lamp and the duty cycle of the SMPS was </w:t>
       </w:r>
       <w:r>
         <w:rPr>
-          <w:lang w:val="en-US"/>
+          <w:lang w:val="en-GB"/>
         </w:rPr>
         <w:t>swept</w:t>
       </w:r>
       <w:r>
         <w:rPr>
-          <w:lang w:val="en-US"/>
+          <w:lang w:val="en-GB"/>
         </w:rPr>
         <w:t xml:space="preserve"> while measurements of panel current and voltage were taken. </w:t>
       </w:r>
       <w:r>
         <w:rPr>
-          <w:lang w:val="en-US"/>
+          <w:lang w:val="en-GB"/>
         </w:rPr>
         <w:t xml:space="preserve">The resulting data was processed and is plotted in </w:t>
       </w:r>
       <w:r>
         <w:rPr>
-          <w:lang w:val="en-US"/>
+          <w:lang w:val="en-GB"/>
         </w:rPr>
         <w:t>Figure~\ref{</w:t>
       </w:r>
       <w:proofErr w:type="spellStart"/>
       <w:r>
         <w:rPr>
-          <w:lang w:val="en-US"/>
+          <w:lang w:val="en-GB"/>
         </w:rPr>
         <w:t>fig:IV_curve</w:t>
       </w:r>
       <w:proofErr w:type="spellEnd"/>
       <w:r>
         <w:rPr>
-          <w:lang w:val="en-US"/>
+          <w:lang w:val="en-GB"/>
         </w:rPr>
         <w:t>}.</w:t>
       </w:r>
@@ -15777,49 +15777,49 @@
     <w:p>
       <w:pPr>
         <w:rPr>
-          <w:lang w:val="en-US"/>
-        </w:rPr>
-      </w:pPr>
-    </w:p>
-    <w:p>
-      <w:pPr>
-        <w:rPr>
-          <w:lang w:val="en-US"/>
-        </w:rPr>
-      </w:pPr>
-      <w:r>
-        <w:rPr>
-          <w:lang w:val="en-US"/>
+          <w:lang w:val="en-GB"/>
+        </w:rPr>
+      </w:pPr>
+    </w:p>
+    <w:p>
+      <w:pPr>
+        <w:rPr>
+          <w:lang w:val="en-GB"/>
+        </w:rPr>
+      </w:pPr>
+      <w:r>
+        <w:rPr>
+          <w:lang w:val="en-GB"/>
         </w:rPr>
         <w:t>Even t</w:t>
       </w:r>
       <w:r>
         <w:rPr>
-          <w:lang w:val="en-US"/>
+          <w:lang w:val="en-GB"/>
         </w:rPr>
         <w:t>hough the data is noisy, it is clear that all panels exhibit the standard IV characteristics of a PV cell. That is, they behave as non-ideal current sources with a nearly constant current at low voltages and a rapid current reduction at high voltages\cite{green}. Moreover</w:t>
       </w:r>
       <w:r>
         <w:rPr>
-          <w:lang w:val="en-US"/>
+          <w:lang w:val="en-GB"/>
         </w:rPr>
         <w:t>, it is clear</w:t>
       </w:r>
       <w:r>
         <w:rPr>
-          <w:lang w:val="en-US"/>
+          <w:lang w:val="en-GB"/>
         </w:rPr>
         <w:t xml:space="preserve"> that the provided lamp activates the panels poorly as the peak power for each of the panels is only </w:t>
       </w:r>
       <w:r>
         <w:rPr>
-          <w:lang w:val="en-US"/>
+          <w:lang w:val="en-GB"/>
         </w:rPr>
         <w:t>\approx</w:t>
       </w:r>
       <w:r>
         <w:rPr>
-          <w:lang w:val="en-US"/>
+          <w:lang w:val="en-GB"/>
         </w:rPr>
         <w:t>0.5 W.</w:t>
       </w:r>
@@ -15827,21 +15827,21 @@
     <w:p>
       <w:pPr>
         <w:rPr>
-          <w:lang w:val="en-US"/>
-        </w:rPr>
-      </w:pPr>
-    </w:p>
-    <w:p>
-      <w:pPr>
-        <w:rPr>
-          <w:lang w:val="en-US"/>
+          <w:lang w:val="en-GB"/>
+        </w:rPr>
+      </w:pPr>
+    </w:p>
+    <w:p>
+      <w:pPr>
+        <w:rPr>
+          <w:lang w:val="en-GB"/>
         </w:rPr>
       </w:pPr>
       <w:r>
         <w:rPr>
           <w:i/>
           <w:iCs/>
-          <w:lang w:val="en-US"/>
+          <w:lang w:val="en-GB"/>
         </w:rPr>
         <w:lastRenderedPageBreak/>
         <w:t>SMPS</w:t>
@@ -15850,57 +15850,57 @@
     <w:p>
       <w:pPr>
         <w:rPr>
-          <w:lang w:val="en-US"/>
-        </w:rPr>
-      </w:pPr>
-    </w:p>
-    <w:p>
-      <w:pPr>
-        <w:rPr>
-          <w:lang w:val="en-US"/>
-        </w:rPr>
-      </w:pPr>
-      <w:r>
-        <w:rPr>
-          <w:lang w:val="en-US"/>
+          <w:lang w:val="en-GB"/>
+        </w:rPr>
+      </w:pPr>
+    </w:p>
+    <w:p>
+      <w:pPr>
+        <w:rPr>
+          <w:lang w:val="en-GB"/>
+        </w:rPr>
+      </w:pPr>
+      <w:r>
+        <w:rPr>
+          <w:lang w:val="en-GB"/>
         </w:rPr>
         <w:t>The SMPS is rated for 10 W throughput with a maximum boost output voltage of 35 V and maximum output current of 10 A\cite{</w:t>
       </w:r>
       <w:proofErr w:type="spellStart"/>
       <w:r>
         <w:rPr>
-          <w:lang w:val="en-US"/>
+          <w:lang w:val="en-GB"/>
         </w:rPr>
         <w:t>SMPS_lab</w:t>
       </w:r>
       <w:proofErr w:type="spellEnd"/>
       <w:r>
         <w:rPr>
-          <w:lang w:val="en-US"/>
+          <w:lang w:val="en-GB"/>
         </w:rPr>
         <w:t xml:space="preserve">}. </w:t>
       </w:r>
       <w:r>
         <w:rPr>
-          <w:lang w:val="en-US"/>
+          <w:lang w:val="en-GB"/>
         </w:rPr>
         <w:t>T</w:t>
       </w:r>
       <w:r>
         <w:rPr>
-          <w:lang w:val="en-US"/>
+          <w:lang w:val="en-GB"/>
         </w:rPr>
         <w:t xml:space="preserve">hese ratings are far higher </w:t>
       </w:r>
       <w:r>
         <w:rPr>
-          <w:lang w:val="en-US"/>
+          <w:lang w:val="en-GB"/>
         </w:rPr>
         <w:t xml:space="preserve">than what is needed to charge the battery and are not expected to impose limitations </w:t>
       </w:r>
       <w:r>
         <w:rPr>
-          <w:lang w:val="en-US"/>
+          <w:lang w:val="en-GB"/>
         </w:rPr>
         <w:t xml:space="preserve">on the design of the energy module. </w:t>
       </w:r>
@@ -15908,84 +15908,45 @@
     <w:p>
       <w:pPr>
         <w:rPr>
-          <w:lang w:val="en-US"/>
-        </w:rPr>
-      </w:pPr>
-    </w:p>
-    <w:p>
-      <w:pPr>
-        <w:rPr>
-          <w:lang w:val="en-US"/>
-        </w:rPr>
-      </w:pPr>
-      <w:r>
-        <w:rPr>
-          <w:lang w:val="en-US"/>
-        </w:rPr>
-        <w:t xml:space="preserve">The many characteristics of the SMPS have been thoroughly examined in </w:t>
-      </w:r>
-    </w:p>
-    <w:p>
-      <w:pPr>
-        <w:rPr>
-          <w:lang w:val="en-US"/>
-        </w:rPr>
-      </w:pPr>
-      <w:r>
-        <w:rPr>
-          <w:lang w:val="en-US"/>
-        </w:rPr>
-        <w:t xml:space="preserve">2nd year labs. </w:t>
-      </w:r>
-      <w:r>
-        <w:rPr>
-          <w:lang w:val="en-US"/>
+          <w:lang w:val="en-GB"/>
+        </w:rPr>
+      </w:pPr>
+    </w:p>
+    <w:p>
+      <w:pPr>
+        <w:rPr>
+          <w:lang w:val="en-GB"/>
+        </w:rPr>
+      </w:pPr>
+      <w:r>
+        <w:rPr>
+          <w:lang w:val="en-GB"/>
+        </w:rPr>
+        <w:t xml:space="preserve">The many characteristics of the SMPS have been thoroughly examined in 2nd year labs. </w:t>
+      </w:r>
+      <w:r>
+        <w:rPr>
+          <w:lang w:val="en-GB"/>
         </w:rPr>
         <w:t>However, f</w:t>
       </w:r>
       <w:r>
         <w:rPr>
-          <w:lang w:val="en-US"/>
-        </w:rPr>
-        <w:t xml:space="preserve">or the energy submodule the most important characteristic </w:t>
-      </w:r>
-    </w:p>
-    <w:p>
-      <w:pPr>
-        <w:rPr>
-          <w:lang w:val="en-US"/>
-        </w:rPr>
-      </w:pPr>
-      <w:r>
-        <w:rPr>
-          <w:lang w:val="en-US"/>
-        </w:rPr>
-        <w:t xml:space="preserve">will be the SMPS efficiency during non-synchronous boost operation. A graph of </w:t>
-      </w:r>
-    </w:p>
-    <w:p>
-      <w:pPr>
-        <w:rPr>
-          <w:lang w:val="en-US"/>
-        </w:rPr>
-      </w:pPr>
-      <w:r>
-        <w:rPr>
-          <w:lang w:val="en-US"/>
-        </w:rPr>
-        <w:t>efficiency versus output current is shown in Figure~\ref{</w:t>
+          <w:lang w:val="en-GB"/>
+        </w:rPr>
+        <w:t>or the energy submodule the most important characteristic will be the SMPS efficiency during non-synchronous boost operation. A graph of efficiency versus output current is shown in Figure~\ref{</w:t>
       </w:r>
       <w:proofErr w:type="spellStart"/>
       <w:r>
         <w:rPr>
-          <w:lang w:val="en-US"/>
+          <w:lang w:val="en-GB"/>
         </w:rPr>
         <w:t>fig:efficiency</w:t>
       </w:r>
       <w:proofErr w:type="spellEnd"/>
       <w:r>
         <w:rPr>
-          <w:lang w:val="en-US"/>
+          <w:lang w:val="en-GB"/>
         </w:rPr>
         <w:t>}.</w:t>
       </w:r>
@@ -15993,14 +15954,3290 @@
     <w:p>
       <w:pPr>
         <w:rPr>
-          <w:lang w:val="en-US"/>
-        </w:rPr>
-      </w:pPr>
-    </w:p>
-    <w:p>
-      <w:pPr>
-        <w:rPr>
-          <w:lang w:val="en-US"/>
+          <w:lang w:val="en-GB"/>
+        </w:rPr>
+      </w:pPr>
+    </w:p>
+    <w:p>
+      <w:pPr>
+        <w:rPr>
+          <w:b/>
+          <w:bCs/>
+          <w:lang w:val="en-GB"/>
+        </w:rPr>
+      </w:pPr>
+      <w:r>
+        <w:rPr>
+          <w:b/>
+          <w:bCs/>
+          <w:lang w:val="en-GB"/>
+        </w:rPr>
+        <w:t>Initial Design</w:t>
+      </w:r>
+    </w:p>
+    <w:p>
+      <w:pPr>
+        <w:rPr>
+          <w:b/>
+          <w:bCs/>
+          <w:lang w:val="en-GB"/>
+        </w:rPr>
+      </w:pPr>
+    </w:p>
+    <w:p>
+      <w:pPr>
+        <w:rPr>
+          <w:lang w:val="en-GB"/>
+        </w:rPr>
+      </w:pPr>
+      <w:r>
+        <w:rPr>
+          <w:i/>
+          <w:iCs/>
+          <w:lang w:val="en-GB"/>
+        </w:rPr>
+        <w:t>Battery configuration</w:t>
+      </w:r>
+    </w:p>
+    <w:p>
+      <w:pPr>
+        <w:rPr>
+          <w:lang w:val="en-GB"/>
+        </w:rPr>
+      </w:pPr>
+    </w:p>
+    <w:p>
+      <w:pPr>
+        <w:rPr>
+          <w:lang w:val="en-GB"/>
+        </w:rPr>
+      </w:pPr>
+      <w:r>
+        <w:rPr>
+          <w:lang w:val="en-GB"/>
+        </w:rPr>
+        <w:t>When designing the battery pack there are two principal choices that need to be made. Firstly, how many cells should</w:t>
+      </w:r>
+      <w:r>
+        <w:rPr>
+          <w:lang w:val="en-GB"/>
+        </w:rPr>
+        <w:t xml:space="preserve"> be in</w:t>
+      </w:r>
+      <w:r>
+        <w:rPr>
+          <w:lang w:val="en-GB"/>
+        </w:rPr>
+        <w:t xml:space="preserve"> the battery pack</w:t>
+      </w:r>
+      <w:r>
+        <w:rPr>
+          <w:lang w:val="en-GB"/>
+        </w:rPr>
+        <w:t xml:space="preserve"> and</w:t>
+      </w:r>
+      <w:r>
+        <w:rPr>
+          <w:lang w:val="en-GB"/>
+        </w:rPr>
+        <w:t xml:space="preserve"> secondly, in what manner should these cells be connected?</w:t>
+      </w:r>
+    </w:p>
+    <w:p>
+      <w:pPr>
+        <w:rPr>
+          <w:lang w:val="en-GB"/>
+        </w:rPr>
+      </w:pPr>
+    </w:p>
+    <w:p>
+      <w:pPr>
+        <w:rPr>
+          <w:lang w:val="en-GB"/>
+        </w:rPr>
+      </w:pPr>
+      <w:r>
+        <w:rPr>
+          <w:lang w:val="en-GB"/>
+        </w:rPr>
+        <w:t xml:space="preserve">The optimal number of cells is in large part set by the </w:t>
+      </w:r>
+      <w:r>
+        <w:rPr>
+          <w:lang w:val="en-GB"/>
+        </w:rPr>
+        <w:t>power</w:t>
+      </w:r>
+      <w:r>
+        <w:rPr>
+          <w:lang w:val="en-GB"/>
+        </w:rPr>
+        <w:t xml:space="preserve"> and </w:t>
+      </w:r>
+      <w:r>
+        <w:rPr>
+          <w:lang w:val="en-GB"/>
+        </w:rPr>
+        <w:t>energy</w:t>
+      </w:r>
+      <w:r>
+        <w:rPr>
+          <w:lang w:val="en-GB"/>
+        </w:rPr>
+        <w:t xml:space="preserve"> needs of other submodules. During testing the total power draw of the rover was found to be about 2 W. Each battery cell has a nominal voltage of 3.2 V and a maximum peak discharge current of 1 A </w:t>
+      </w:r>
+      <w:r>
+        <w:rPr>
+          <w:lang w:val="en-GB"/>
+        </w:rPr>
+        <w:t>\cite{</w:t>
+      </w:r>
+      <w:proofErr w:type="spellStart"/>
+      <w:r>
+        <w:rPr>
+          <w:lang w:val="en-GB"/>
+        </w:rPr>
+        <w:t>batteryDatasheet</w:t>
+      </w:r>
+      <w:proofErr w:type="spellEnd"/>
+      <w:r>
+        <w:rPr>
+          <w:lang w:val="en-GB"/>
+        </w:rPr>
+        <w:t>}</w:t>
+      </w:r>
+      <w:r>
+        <w:rPr>
+          <w:lang w:val="en-GB"/>
+        </w:rPr>
+        <w:t xml:space="preserve">, giving a maximum power draw of 3.2 W per cell. Thus, </w:t>
+      </w:r>
+      <w:r>
+        <w:rPr>
+          <w:lang w:val="en-GB"/>
+        </w:rPr>
+        <w:t>even with only a single cell the power requirements of the rover are met.</w:t>
+      </w:r>
+      <w:r>
+        <w:rPr>
+          <w:lang w:val="en-GB"/>
+        </w:rPr>
+        <w:t xml:space="preserve"> </w:t>
+      </w:r>
+      <w:r>
+        <w:rPr>
+          <w:lang w:val="en-GB"/>
+        </w:rPr>
+        <w:t>However, each cell can only store about \(3.2 \unit{V} * 0.5 \unit{A} * 3600 \unit{s} \</w:t>
+      </w:r>
+      <w:proofErr w:type="spellStart"/>
+      <w:r>
+        <w:rPr>
+          <w:lang w:val="en-GB"/>
+        </w:rPr>
+        <w:t>approx</w:t>
+      </w:r>
+      <w:proofErr w:type="spellEnd"/>
+      <w:r>
+        <w:rPr>
+          <w:lang w:val="en-GB"/>
+        </w:rPr>
+        <w:t xml:space="preserve"> 5760 \unit{J} \), </w:t>
+      </w:r>
+      <w:r>
+        <w:rPr>
+          <w:lang w:val="en-GB"/>
+        </w:rPr>
+        <w:t xml:space="preserve"> </w:t>
+      </w:r>
+      <w:r>
+        <w:rPr>
+          <w:lang w:val="en-GB"/>
+        </w:rPr>
+        <w:t xml:space="preserve">which would only power the rover for 48 minutes. It is desirable to have the rover be operational for as many hours as possible each day. Assuming that 12 hours a day are completely without sunlight it is clear that the rover cannot work through the night even if all 5 available </w:t>
+      </w:r>
+    </w:p>
+    <w:p>
+      <w:pPr>
+        <w:rPr>
+          <w:lang w:val="en-GB"/>
+        </w:rPr>
+      </w:pPr>
+      <w:r>
+        <w:rPr>
+          <w:lang w:val="en-GB"/>
+        </w:rPr>
+        <w:t xml:space="preserve">battery cells </w:t>
+      </w:r>
+      <w:r>
+        <w:rPr>
+          <w:lang w:val="en-GB"/>
+        </w:rPr>
+        <w:t>are</w:t>
+      </w:r>
+      <w:r>
+        <w:rPr>
+          <w:lang w:val="en-GB"/>
+        </w:rPr>
+        <w:t xml:space="preserve"> used. To give the rover the most operational hours we would then want to use all 5 battery cells. However, connecting 5 battery boards to the Arduino would use at least 11 of the 12 free Arduino pins, leaving only one pin for all other purposes. As such it might be wise to </w:t>
+      </w:r>
+      <w:r>
+        <w:rPr>
+          <w:lang w:val="en-GB"/>
+        </w:rPr>
+        <w:t xml:space="preserve">not </w:t>
+      </w:r>
+      <w:r>
+        <w:rPr>
+          <w:lang w:val="en-GB"/>
+        </w:rPr>
+        <w:t xml:space="preserve">use </w:t>
+      </w:r>
+      <w:r>
+        <w:rPr>
+          <w:lang w:val="en-GB"/>
+        </w:rPr>
+        <w:t>all of the available cells in the battery pack.</w:t>
+      </w:r>
+    </w:p>
+    <w:p>
+      <w:pPr>
+        <w:rPr>
+          <w:lang w:val="en-GB"/>
+        </w:rPr>
+      </w:pPr>
+    </w:p>
+    <w:p>
+      <w:pPr>
+        <w:rPr>
+          <w:lang w:val="en-GB"/>
+        </w:rPr>
+      </w:pPr>
+      <w:r>
+        <w:rPr>
+          <w:lang w:val="en-GB"/>
+        </w:rPr>
+        <w:t xml:space="preserve">Now consider the PV array. Each PV panel is rated for 1.15 W, meaning that the array as a whole should </w:t>
+      </w:r>
+      <w:r>
+        <w:rPr>
+          <w:lang w:val="en-GB"/>
+        </w:rPr>
+        <w:t>have a peak power of</w:t>
+      </w:r>
+      <w:r>
+        <w:rPr>
+          <w:lang w:val="en-GB"/>
+        </w:rPr>
+        <w:t xml:space="preserve"> 4.6 W. As shown i</w:t>
+      </w:r>
+      <w:r>
+        <w:rPr>
+          <w:lang w:val="en-GB"/>
+        </w:rPr>
+        <w:t xml:space="preserve">n </w:t>
+      </w:r>
+      <w:r>
+        <w:rPr>
+          <w:lang w:val="en-GB"/>
+        </w:rPr>
+        <w:t>Figure~\ref{</w:t>
+      </w:r>
+      <w:proofErr w:type="spellStart"/>
+      <w:r>
+        <w:rPr>
+          <w:lang w:val="en-GB"/>
+        </w:rPr>
+        <w:t>fig:efficiency</w:t>
+      </w:r>
+      <w:proofErr w:type="spellEnd"/>
+      <w:r>
+        <w:rPr>
+          <w:lang w:val="en-GB"/>
+        </w:rPr>
+        <w:t xml:space="preserve">} the </w:t>
+      </w:r>
+    </w:p>
+    <w:p>
+      <w:pPr>
+        <w:rPr>
+          <w:lang w:val="en-GB"/>
+        </w:rPr>
+      </w:pPr>
+      <w:r>
+        <w:rPr>
+          <w:lang w:val="en-GB"/>
+        </w:rPr>
+        <w:t>peak efficiency of the SMPS in boost mode is about 80\% giving a maximum usable power</w:t>
+      </w:r>
+      <w:r>
+        <w:rPr>
+          <w:lang w:val="en-GB"/>
+        </w:rPr>
+        <w:t xml:space="preserve"> on the SMPS output</w:t>
+      </w:r>
+      <w:r>
+        <w:rPr>
+          <w:lang w:val="en-GB"/>
+        </w:rPr>
+        <w:t xml:space="preserve"> of \(0.8 * 4.6 \unit{W} \</w:t>
+      </w:r>
+      <w:proofErr w:type="spellStart"/>
+      <w:r>
+        <w:rPr>
+          <w:lang w:val="en-GB"/>
+        </w:rPr>
+        <w:t>approx</w:t>
+      </w:r>
+      <w:proofErr w:type="spellEnd"/>
+      <w:r>
+        <w:rPr>
+          <w:lang w:val="en-GB"/>
+        </w:rPr>
+        <w:t xml:space="preserve"> 3.7 \unit{W} \). Assuming 12 hours of sunlight in a day, this means that the PV array produce</w:t>
+      </w:r>
+      <w:r>
+        <w:rPr>
+          <w:lang w:val="en-GB"/>
+        </w:rPr>
+        <w:t>s</w:t>
+      </w:r>
+      <w:r>
+        <w:rPr>
+          <w:lang w:val="en-GB"/>
+        </w:rPr>
+        <w:t xml:space="preserve"> less energy each day than the rover </w:t>
+      </w:r>
+    </w:p>
+    <w:p>
+      <w:pPr>
+        <w:rPr>
+          <w:lang w:val="en-GB"/>
+        </w:rPr>
+      </w:pPr>
+      <w:r>
+        <w:rPr>
+          <w:lang w:val="en-GB"/>
+        </w:rPr>
+        <w:t xml:space="preserve">uses in 24 hours. It is therefore of high priority to capture as much of the solar power as possible. The battery cells have a standard charging current of </w:t>
+      </w:r>
+      <w:r>
+        <w:rPr>
+          <w:lang w:val="en-GB"/>
+        </w:rPr>
+        <w:t xml:space="preserve"> </w:t>
+      </w:r>
+      <w:r>
+        <w:rPr>
+          <w:lang w:val="en-GB"/>
+        </w:rPr>
+        <w:t>250 mA</w:t>
+      </w:r>
+      <w:r>
+        <w:rPr>
+          <w:lang w:val="en-GB"/>
+        </w:rPr>
+        <w:t xml:space="preserve"> </w:t>
+      </w:r>
+      <w:r>
+        <w:rPr>
+          <w:lang w:val="en-GB"/>
+        </w:rPr>
+        <w:t>\cite{</w:t>
+      </w:r>
+      <w:proofErr w:type="spellStart"/>
+      <w:r>
+        <w:rPr>
+          <w:lang w:val="en-GB"/>
+        </w:rPr>
+        <w:t>batteryDatasheet</w:t>
+      </w:r>
+      <w:proofErr w:type="spellEnd"/>
+      <w:r>
+        <w:rPr>
+          <w:lang w:val="en-GB"/>
+        </w:rPr>
+        <w:t xml:space="preserve">}. The power needed to charge </w:t>
+      </w:r>
+      <w:r>
+        <w:rPr>
+          <w:lang w:val="en-GB"/>
+        </w:rPr>
+        <w:t xml:space="preserve">the battery pack </w:t>
+      </w:r>
+      <w:r>
+        <w:rPr>
+          <w:lang w:val="en-GB"/>
+        </w:rPr>
+        <w:t>at this current</w:t>
+      </w:r>
+      <w:r>
+        <w:rPr>
+          <w:lang w:val="en-GB"/>
+        </w:rPr>
+        <w:t xml:space="preserve"> based on the number of cells </w:t>
+      </w:r>
+      <w:r>
+        <w:rPr>
+          <w:lang w:val="en-GB"/>
+        </w:rPr>
+        <w:t>is shown in table</w:t>
+      </w:r>
+      <w:r>
+        <w:rPr>
+          <w:lang w:val="en-GB"/>
+        </w:rPr>
+        <w:t xml:space="preserve"> </w:t>
+      </w:r>
+      <w:r>
+        <w:rPr>
+          <w:lang w:val="en-GB"/>
+        </w:rPr>
+        <w:t>\ref{table:2}</w:t>
+      </w:r>
+      <w:r>
+        <w:rPr>
+          <w:lang w:val="en-GB"/>
+        </w:rPr>
+        <w:t>.</w:t>
+      </w:r>
+    </w:p>
+    <w:p>
+      <w:pPr>
+        <w:rPr>
+          <w:lang w:val="en-GB"/>
+        </w:rPr>
+      </w:pPr>
+    </w:p>
+    <w:p>
+      <w:pPr>
+        <w:rPr>
+          <w:lang w:val="en-GB"/>
+        </w:rPr>
+      </w:pPr>
+      <w:r>
+        <w:rPr>
+          <w:lang w:val="en-GB"/>
+        </w:rPr>
+        <w:t>From the table we see that a battery pack using 4 cells has the highest power consumption without going over the limit of 3.7 W. Moreover, 4 cells is a good compromise between having enough free Arduino pins and providing enough energy for long operation. Taking all these factors into account, 4 cells seems like the appropriate number for the battery pack.</w:t>
+      </w:r>
+      <w:r>
+        <w:rPr>
+          <w:lang w:val="en-GB"/>
+        </w:rPr>
+        <w:t xml:space="preserve"> Moreover, as cells 1, 2, 4 and 5 were found to have the highest capacity, these are the cells that will be used.</w:t>
+      </w:r>
+      <w:r>
+        <w:rPr>
+          <w:lang w:val="en-GB"/>
+        </w:rPr>
+        <w:t xml:space="preserve"> </w:t>
+      </w:r>
+    </w:p>
+    <w:p>
+      <w:pPr>
+        <w:rPr>
+          <w:lang w:val="en-GB"/>
+        </w:rPr>
+      </w:pPr>
+    </w:p>
+    <w:p>
+      <w:pPr>
+        <w:rPr>
+          <w:lang w:val="en-GB"/>
+        </w:rPr>
+      </w:pPr>
+    </w:p>
+    <w:p>
+      <w:pPr>
+        <w:rPr>
+          <w:lang w:val="en-GB"/>
+        </w:rPr>
+      </w:pPr>
+      <w:r>
+        <w:rPr>
+          <w:lang w:val="en-GB"/>
+        </w:rPr>
+        <w:t>There are several ways to connect the 4 cells into a power pack, however the design brief advised against mixing parallel and series connections\cite{</w:t>
+      </w:r>
+      <w:proofErr w:type="spellStart"/>
+      <w:r>
+        <w:rPr>
+          <w:lang w:val="en-GB"/>
+        </w:rPr>
+        <w:t>energyBrief</w:t>
+      </w:r>
+      <w:proofErr w:type="spellEnd"/>
+      <w:r>
+        <w:rPr>
+          <w:lang w:val="en-GB"/>
+        </w:rPr>
+        <w:t xml:space="preserve">}. As such only fully series and parallel battery packs will be considered. </w:t>
+      </w:r>
+    </w:p>
+    <w:p>
+      <w:pPr>
+        <w:rPr>
+          <w:lang w:val="en-GB"/>
+        </w:rPr>
+      </w:pPr>
+    </w:p>
+    <w:p>
+      <w:pPr>
+        <w:rPr>
+          <w:lang w:val="en-GB"/>
+        </w:rPr>
+      </w:pPr>
+      <w:r>
+        <w:rPr>
+          <w:lang w:val="en-GB"/>
+        </w:rPr>
+        <w:t xml:space="preserve">A series battery pack has some obvious disadvantages compared to a parallel battery pack. </w:t>
+      </w:r>
+      <w:r>
+        <w:rPr>
+          <w:lang w:val="en-GB"/>
+        </w:rPr>
+        <w:t>Firstly,</w:t>
+      </w:r>
+      <w:r>
+        <w:rPr>
+          <w:lang w:val="en-GB"/>
+        </w:rPr>
+        <w:t xml:space="preserve"> for a series battery pack the battery capacity is limited by the weakest cell. This is not the case for a parallel battery pack </w:t>
+      </w:r>
+      <w:r>
+        <w:rPr>
+          <w:lang w:val="en-GB"/>
+        </w:rPr>
+        <w:t>as it is possible to draw different currents from each cell</w:t>
+      </w:r>
+      <w:r>
+        <w:rPr>
+          <w:lang w:val="en-GB"/>
+        </w:rPr>
+        <w:t xml:space="preserve">. As a consequence, </w:t>
+      </w:r>
+      <w:r>
+        <w:rPr>
+          <w:lang w:val="en-GB"/>
+        </w:rPr>
+        <w:t>a series battery pack is able to store less usable energy than an equivalent parallel battery pack.</w:t>
+      </w:r>
+      <w:r>
+        <w:rPr>
+          <w:lang w:val="en-GB"/>
+        </w:rPr>
+        <w:t xml:space="preserve"> Moreover, </w:t>
+      </w:r>
+      <w:r>
+        <w:rPr>
+          <w:lang w:val="en-GB"/>
+        </w:rPr>
+        <w:t xml:space="preserve">to check the </w:t>
+      </w:r>
+      <w:proofErr w:type="spellStart"/>
+      <w:r>
+        <w:rPr>
+          <w:lang w:val="en-GB"/>
+        </w:rPr>
+        <w:t>OCV</w:t>
+      </w:r>
+      <w:proofErr w:type="spellEnd"/>
+      <w:r>
+        <w:rPr>
+          <w:lang w:val="en-GB"/>
+        </w:rPr>
+        <w:t xml:space="preserve"> of each cell they need to be switched </w:t>
+      </w:r>
+    </w:p>
+    <w:p>
+      <w:pPr>
+        <w:rPr>
+          <w:lang w:val="en-GB"/>
+        </w:rPr>
+      </w:pPr>
+      <w:r>
+        <w:rPr>
+          <w:lang w:val="en-GB"/>
+        </w:rPr>
+        <w:t>out of circuit using the battery board relay</w:t>
+      </w:r>
+      <w:r>
+        <w:rPr>
+          <w:lang w:val="en-GB"/>
+        </w:rPr>
+        <w:t xml:space="preserve">. </w:t>
+      </w:r>
+      <w:r>
+        <w:rPr>
+          <w:lang w:val="en-GB"/>
+        </w:rPr>
+        <w:t>For a series battery pack this leads to an open circuit and any charging/discharging</w:t>
+      </w:r>
+      <w:r>
+        <w:rPr>
+          <w:lang w:val="en-GB"/>
+        </w:rPr>
+        <w:t xml:space="preserve"> </w:t>
+      </w:r>
+      <w:r>
+        <w:rPr>
+          <w:lang w:val="en-GB"/>
+        </w:rPr>
+        <w:t xml:space="preserve">must halt while the voltage is measured. For a parallel battery pack on the other hand, switching the relay of a cell only takes that one cell out of circuit and it is </w:t>
+      </w:r>
+      <w:r>
+        <w:rPr>
+          <w:lang w:val="en-GB"/>
+        </w:rPr>
+        <w:t xml:space="preserve">still </w:t>
+      </w:r>
+      <w:r>
+        <w:rPr>
+          <w:lang w:val="en-GB"/>
+        </w:rPr>
+        <w:t xml:space="preserve">possible to charge/discharge while </w:t>
+      </w:r>
+      <w:r>
+        <w:rPr>
+          <w:lang w:val="en-GB"/>
+        </w:rPr>
+        <w:t>measuring cell voltages.</w:t>
+      </w:r>
+      <w:r>
+        <w:rPr>
+          <w:lang w:val="en-GB"/>
+        </w:rPr>
+        <w:t xml:space="preserve"> </w:t>
+      </w:r>
+      <w:r>
+        <w:rPr>
+          <w:lang w:val="en-GB"/>
+        </w:rPr>
+        <w:t>Finally, a parallel battery pack is self-balancing</w:t>
+      </w:r>
+      <w:r>
+        <w:rPr>
+          <w:lang w:val="en-GB"/>
+        </w:rPr>
+        <w:t>\</w:t>
+      </w:r>
+      <w:r>
+        <w:rPr>
+          <w:lang w:val="en-GB"/>
+        </w:rPr>
+        <w:t>cite{</w:t>
+      </w:r>
+      <w:proofErr w:type="spellStart"/>
+      <w:r>
+        <w:rPr>
+          <w:lang w:val="en-GB"/>
+        </w:rPr>
+        <w:t>batteryBalancing</w:t>
+      </w:r>
+      <w:proofErr w:type="spellEnd"/>
+      <w:r>
+        <w:rPr>
+          <w:lang w:val="en-GB"/>
+        </w:rPr>
+        <w:t>}</w:t>
+      </w:r>
+      <w:r>
+        <w:rPr>
+          <w:lang w:val="en-GB"/>
+        </w:rPr>
+        <w:t xml:space="preserve">, while series cells need to be manually balanced using, for example, balancing resistors. </w:t>
+      </w:r>
+      <w:r>
+        <w:rPr>
+          <w:lang w:val="en-GB"/>
+        </w:rPr>
+        <w:t xml:space="preserve">This not only is more complex, but </w:t>
+      </w:r>
+      <w:r>
+        <w:rPr>
+          <w:lang w:val="en-GB"/>
+        </w:rPr>
+        <w:t>also leads to energy being lost as heat during balancing.</w:t>
+      </w:r>
+    </w:p>
+    <w:p>
+      <w:pPr>
+        <w:rPr>
+          <w:lang w:val="en-GB"/>
+        </w:rPr>
+      </w:pPr>
+    </w:p>
+    <w:p>
+      <w:pPr>
+        <w:rPr>
+          <w:lang w:val="en-GB"/>
+        </w:rPr>
+      </w:pPr>
+      <w:r>
+        <w:rPr>
+          <w:lang w:val="en-GB"/>
+        </w:rPr>
+        <w:t xml:space="preserve">There is however </w:t>
+      </w:r>
+      <w:r>
+        <w:rPr>
+          <w:lang w:val="en-GB"/>
+        </w:rPr>
+        <w:t>a</w:t>
+      </w:r>
+      <w:r>
+        <w:rPr>
+          <w:lang w:val="en-GB"/>
+        </w:rPr>
+        <w:t xml:space="preserve"> major weakness to a parallel battery pack:</w:t>
+      </w:r>
+      <w:r>
+        <w:rPr>
+          <w:lang w:val="en-GB"/>
+        </w:rPr>
+        <w:t xml:space="preserve"> </w:t>
+      </w:r>
+      <w:r>
+        <w:rPr>
+          <w:lang w:val="en-GB"/>
+        </w:rPr>
+        <w:t xml:space="preserve">it is very hard to track the current into individual cells. </w:t>
+      </w:r>
+      <w:r>
+        <w:rPr>
+          <w:lang w:val="en-GB"/>
+        </w:rPr>
+        <w:t>T</w:t>
+      </w:r>
+      <w:r>
+        <w:rPr>
+          <w:lang w:val="en-GB"/>
+        </w:rPr>
+        <w:t>he current sensor on the SMPS can</w:t>
+      </w:r>
+      <w:r>
+        <w:rPr>
+          <w:lang w:val="en-GB"/>
+        </w:rPr>
+        <w:t xml:space="preserve"> </w:t>
+      </w:r>
+      <w:r>
+        <w:rPr>
+          <w:lang w:val="en-GB"/>
+        </w:rPr>
+        <w:t xml:space="preserve">only measure the current </w:t>
+      </w:r>
+    </w:p>
+    <w:p>
+      <w:pPr>
+        <w:rPr>
+          <w:lang w:val="en-GB"/>
+        </w:rPr>
+      </w:pPr>
+      <w:r>
+        <w:rPr>
+          <w:lang w:val="en-GB"/>
+        </w:rPr>
+        <w:t>flowing into the battery pack as a whole</w:t>
+      </w:r>
+      <w:r>
+        <w:rPr>
+          <w:lang w:val="en-GB"/>
+        </w:rPr>
+        <w:t xml:space="preserve"> and there is no way to know how the current splits between cells.</w:t>
+      </w:r>
+      <w:r>
+        <w:rPr>
+          <w:lang w:val="en-GB"/>
+        </w:rPr>
+        <w:t xml:space="preserve"> To prevent over-current </w:t>
+      </w:r>
+      <w:r>
+        <w:rPr>
+          <w:lang w:val="en-GB"/>
+        </w:rPr>
+        <w:t xml:space="preserve">one must </w:t>
+      </w:r>
+      <w:r>
+        <w:rPr>
+          <w:lang w:val="en-GB"/>
+        </w:rPr>
+        <w:t xml:space="preserve">therefore </w:t>
+      </w:r>
+      <w:r>
+        <w:rPr>
+          <w:lang w:val="en-GB"/>
+        </w:rPr>
+        <w:t>operate with the assumption that all the current can flow into a single cell</w:t>
+      </w:r>
+      <w:r>
+        <w:rPr>
+          <w:lang w:val="en-GB"/>
+        </w:rPr>
+        <w:t xml:space="preserve">. </w:t>
+      </w:r>
+      <w:r>
+        <w:rPr>
+          <w:lang w:val="en-GB"/>
+        </w:rPr>
+        <w:t>Each cell is only rated for a max charging current of 500 mA</w:t>
+      </w:r>
+      <w:r>
+        <w:rPr>
+          <w:lang w:val="en-GB"/>
+        </w:rPr>
+        <w:t>\cite{</w:t>
+      </w:r>
+      <w:proofErr w:type="spellStart"/>
+      <w:r>
+        <w:rPr>
+          <w:lang w:val="en-GB"/>
+        </w:rPr>
+        <w:t>batteryDatasheet</w:t>
+      </w:r>
+      <w:proofErr w:type="spellEnd"/>
+      <w:r>
+        <w:rPr>
+          <w:lang w:val="en-GB"/>
+        </w:rPr>
+        <w:t>}, which</w:t>
+      </w:r>
+      <w:r>
+        <w:rPr>
+          <w:lang w:val="en-GB"/>
+        </w:rPr>
+        <w:t xml:space="preserve"> is therefore the maximum charging current. </w:t>
+      </w:r>
+      <w:r>
+        <w:rPr>
+          <w:lang w:val="en-GB"/>
+        </w:rPr>
+        <w:t xml:space="preserve">At </w:t>
+      </w:r>
+      <w:r>
+        <w:rPr>
+          <w:lang w:val="en-GB"/>
+        </w:rPr>
+        <w:t>500 mA</w:t>
+      </w:r>
+      <w:r>
+        <w:rPr>
+          <w:lang w:val="en-GB"/>
+        </w:rPr>
+        <w:t xml:space="preserve"> the nominal charge power is only \(3.2 \unit{V} * 0.5 \unit{A} = 1.6 \unit{W} \)</w:t>
+      </w:r>
+      <w:r>
+        <w:rPr>
+          <w:lang w:val="en-GB"/>
+        </w:rPr>
+        <w:t>, which is less than half the available solar power and with a parallel battery pack a lot of power will therefore go unused.</w:t>
+      </w:r>
+      <w:r>
+        <w:rPr>
+          <w:lang w:val="en-GB"/>
+        </w:rPr>
+        <w:t xml:space="preserve"> As previously determined, energy is a precious resource and </w:t>
+      </w:r>
+      <w:r>
+        <w:rPr>
+          <w:lang w:val="en-GB"/>
+        </w:rPr>
+        <w:t xml:space="preserve">only </w:t>
+      </w:r>
+      <w:r>
+        <w:rPr>
+          <w:lang w:val="en-GB"/>
+        </w:rPr>
+        <w:t xml:space="preserve">being able to use half of the available solar power </w:t>
+      </w:r>
+      <w:r>
+        <w:rPr>
+          <w:lang w:val="en-GB"/>
+        </w:rPr>
+        <w:t xml:space="preserve">is </w:t>
+      </w:r>
+      <w:r>
+        <w:rPr>
+          <w:lang w:val="en-GB"/>
+        </w:rPr>
+        <w:t>such a large drawbac</w:t>
+      </w:r>
+      <w:r>
+        <w:rPr>
+          <w:lang w:val="en-GB"/>
+        </w:rPr>
+        <w:t>k</w:t>
+      </w:r>
+      <w:r>
+        <w:rPr>
+          <w:lang w:val="en-GB"/>
+        </w:rPr>
+        <w:t xml:space="preserve">, that despite </w:t>
+      </w:r>
+      <w:r>
+        <w:rPr>
+          <w:lang w:val="en-GB"/>
+        </w:rPr>
+        <w:t xml:space="preserve">the </w:t>
+      </w:r>
+      <w:r>
+        <w:rPr>
+          <w:lang w:val="en-GB"/>
+        </w:rPr>
+        <w:t>disadvantages of a series battery pack</w:t>
+      </w:r>
+      <w:r>
+        <w:rPr>
+          <w:lang w:val="en-GB"/>
+        </w:rPr>
+        <w:t xml:space="preserve"> it is still deemed the best option.</w:t>
+      </w:r>
+    </w:p>
+    <w:p>
+      <w:pPr>
+        <w:rPr>
+          <w:lang w:val="en-GB"/>
+        </w:rPr>
+      </w:pPr>
+    </w:p>
+    <w:p>
+      <w:pPr>
+        <w:rPr>
+          <w:lang w:val="en-GB"/>
+        </w:rPr>
+      </w:pPr>
+      <w:r>
+        <w:rPr>
+          <w:i/>
+          <w:iCs/>
+          <w:lang w:val="en-GB"/>
+        </w:rPr>
+        <w:t>PV panels</w:t>
+      </w:r>
+    </w:p>
+    <w:p>
+      <w:pPr>
+        <w:rPr>
+          <w:lang w:val="en-GB"/>
+        </w:rPr>
+      </w:pPr>
+    </w:p>
+    <w:p>
+      <w:pPr>
+        <w:rPr>
+          <w:lang w:val="en-GB"/>
+        </w:rPr>
+      </w:pPr>
+      <w:r>
+        <w:rPr>
+          <w:lang w:val="en-GB"/>
+        </w:rPr>
+        <w:t>There are four ways in which the four</w:t>
+      </w:r>
+      <w:r>
+        <w:rPr>
+          <w:lang w:val="en-GB"/>
+        </w:rPr>
+        <w:t xml:space="preserve"> PV</w:t>
+      </w:r>
+      <w:r>
+        <w:rPr>
+          <w:lang w:val="en-GB"/>
+        </w:rPr>
+        <w:t xml:space="preserve"> panels can feasibly be connected. The</w:t>
+      </w:r>
+      <w:r>
+        <w:rPr>
+          <w:lang w:val="en-GB"/>
+        </w:rPr>
+        <w:t xml:space="preserve"> possible</w:t>
+      </w:r>
+      <w:r>
+        <w:rPr>
+          <w:lang w:val="en-GB"/>
+        </w:rPr>
+        <w:t xml:space="preserve"> arrangements are shown in figure~\ref{</w:t>
+      </w:r>
+      <w:proofErr w:type="spellStart"/>
+      <w:r>
+        <w:rPr>
+          <w:lang w:val="en-GB"/>
+        </w:rPr>
+        <w:t>fig:arrayConfigurations</w:t>
+      </w:r>
+      <w:proofErr w:type="spellEnd"/>
+      <w:r>
+        <w:rPr>
+          <w:lang w:val="en-GB"/>
+        </w:rPr>
+        <w:t>}.</w:t>
+      </w:r>
+    </w:p>
+    <w:p>
+      <w:pPr>
+        <w:rPr>
+          <w:lang w:val="en-GB"/>
+        </w:rPr>
+      </w:pPr>
+    </w:p>
+    <w:p>
+      <w:pPr>
+        <w:rPr>
+          <w:lang w:val="en-GB"/>
+        </w:rPr>
+      </w:pPr>
+      <w:r>
+        <w:rPr>
+          <w:lang w:val="en-GB"/>
+        </w:rPr>
+        <w:t xml:space="preserve">Consider first a pure series connection. </w:t>
+      </w:r>
+      <w:r>
+        <w:rPr>
+          <w:lang w:val="en-GB"/>
+        </w:rPr>
+        <w:t xml:space="preserve">During characterisation </w:t>
+      </w:r>
+      <w:r>
+        <w:rPr>
+          <w:lang w:val="en-GB"/>
+        </w:rPr>
+        <w:t>each PV panel was found to have a max voltage of</w:t>
+      </w:r>
+      <w:r>
+        <w:rPr>
+          <w:lang w:val="en-GB"/>
+        </w:rPr>
+        <w:t xml:space="preserve"> </w:t>
+      </w:r>
+      <w:r>
+        <w:rPr>
+          <w:lang w:val="en-GB"/>
+        </w:rPr>
+        <w:t xml:space="preserve"> </w:t>
+      </w:r>
+      <w:r>
+        <w:rPr>
+          <w:lang w:val="en-GB"/>
+        </w:rPr>
+        <w:t>$\sim$</w:t>
+      </w:r>
+      <w:r>
+        <w:rPr>
+          <w:lang w:val="en-GB"/>
+        </w:rPr>
+        <w:t xml:space="preserve">5.5 V. </w:t>
+      </w:r>
+      <w:r>
+        <w:rPr>
+          <w:lang w:val="en-GB"/>
+        </w:rPr>
+        <w:t xml:space="preserve">In a series connection the array voltage will then be 20+ V. </w:t>
+      </w:r>
+      <w:r>
+        <w:rPr>
+          <w:lang w:val="en-GB"/>
+        </w:rPr>
+        <w:t>The nominal voltage of the series battery pack is \(4 * 3.2 \unit{V} = 12.8 \unit{V} \). As the array voltage is higher than the battery voltage, the SMPS must be used in the buck configuration.</w:t>
+      </w:r>
+      <w:r>
+        <w:rPr>
+          <w:lang w:val="en-GB"/>
+        </w:rPr>
+        <w:t xml:space="preserve"> </w:t>
+      </w:r>
+      <w:r>
+        <w:rPr>
+          <w:lang w:val="en-GB"/>
+        </w:rPr>
+        <w:t>However, the maximum buck input voltage is only 7 V\cite{</w:t>
+      </w:r>
+      <w:proofErr w:type="spellStart"/>
+      <w:r>
+        <w:rPr>
+          <w:lang w:val="en-GB"/>
+        </w:rPr>
+        <w:t>PMOS</w:t>
+      </w:r>
+      <w:proofErr w:type="spellEnd"/>
+      <w:r>
+        <w:rPr>
+          <w:lang w:val="en-GB"/>
+        </w:rPr>
+        <w:t>} and therefore a series connected PV array cannot be used. Similarly</w:t>
+      </w:r>
+      <w:r>
+        <w:rPr>
+          <w:lang w:val="en-GB"/>
+        </w:rPr>
+        <w:t>,</w:t>
+      </w:r>
+      <w:r>
+        <w:rPr>
+          <w:lang w:val="en-GB"/>
+        </w:rPr>
+        <w:t xml:space="preserve"> for the Series-Parallel and Total-Cross-Tied arrangements the maximum array voltage will be about 11 V.</w:t>
+      </w:r>
+      <w:r>
+        <w:rPr>
+          <w:lang w:val="en-GB"/>
+        </w:rPr>
+        <w:t xml:space="preserve"> However, as the battery voltage can swing between 10 V and 14.4 in a charge cycle, neither a buck nor a boost configuration will be able be able</w:t>
+      </w:r>
+      <w:r>
+        <w:rPr>
+          <w:lang w:val="en-GB"/>
+        </w:rPr>
+        <w:t xml:space="preserve"> to provide </w:t>
+      </w:r>
+      <w:r>
+        <w:rPr>
+          <w:lang w:val="en-GB"/>
+        </w:rPr>
+        <w:t>the</w:t>
+      </w:r>
+      <w:r>
+        <w:rPr>
+          <w:lang w:val="en-GB"/>
+        </w:rPr>
+        <w:t xml:space="preserve"> </w:t>
+      </w:r>
+      <w:r>
+        <w:rPr>
+          <w:lang w:val="en-GB"/>
+        </w:rPr>
+        <w:t>necessary voltage range</w:t>
+      </w:r>
+      <w:r>
+        <w:rPr>
+          <w:lang w:val="en-GB"/>
+        </w:rPr>
+        <w:t xml:space="preserve"> with an 11 V input voltages.</w:t>
+      </w:r>
+      <w:r>
+        <w:rPr>
+          <w:lang w:val="en-GB"/>
+        </w:rPr>
+        <w:t xml:space="preserve"> </w:t>
+      </w:r>
+      <w:r>
+        <w:rPr>
+          <w:lang w:val="en-GB"/>
+        </w:rPr>
+        <w:t>Thus it is not possible to use either the Series-Parallel</w:t>
+      </w:r>
+      <w:r>
+        <w:rPr>
+          <w:lang w:val="en-GB"/>
+        </w:rPr>
+        <w:t xml:space="preserve"> </w:t>
+      </w:r>
+      <w:r>
+        <w:rPr>
+          <w:lang w:val="en-GB"/>
+        </w:rPr>
+        <w:t>or Total-Cross-Tied configuration.</w:t>
+      </w:r>
+      <w:r>
+        <w:rPr>
+          <w:lang w:val="en-GB"/>
+        </w:rPr>
+        <w:t xml:space="preserve"> This leaves a purely parallel connected PV array as the only viable option, which is why it has been chosen.</w:t>
+      </w:r>
+    </w:p>
+    <w:p>
+      <w:pPr>
+        <w:rPr>
+          <w:lang w:val="en-GB"/>
+        </w:rPr>
+      </w:pPr>
+    </w:p>
+    <w:p>
+      <w:pPr>
+        <w:rPr>
+          <w:lang w:val="en-GB"/>
+        </w:rPr>
+      </w:pPr>
+      <w:r>
+        <w:rPr>
+          <w:i/>
+          <w:iCs/>
+          <w:lang w:val="en-GB"/>
+        </w:rPr>
+        <w:t>Maximum Power Point Tracking</w:t>
+      </w:r>
+    </w:p>
+    <w:p>
+      <w:pPr>
+        <w:rPr>
+          <w:lang w:val="en-US"/>
+        </w:rPr>
+      </w:pPr>
+      <w:r>
+        <w:rPr>
+          <w:lang w:val="en-US"/>
+        </w:rPr>
+        <w:lastRenderedPageBreak/>
+        <w:t>The energy submodule only has access to a single SMPS device.</w:t>
+      </w:r>
+      <w:r>
+        <w:rPr>
+          <w:lang w:val="en-US"/>
+        </w:rPr>
+        <w:t xml:space="preserve"> </w:t>
+      </w:r>
+      <w:r>
+        <w:rPr>
+          <w:lang w:val="en-US"/>
+        </w:rPr>
+        <w:t>A</w:t>
+      </w:r>
+      <w:r>
+        <w:rPr>
+          <w:lang w:val="en-US"/>
+        </w:rPr>
+        <w:t xml:space="preserve">t any time it will </w:t>
+      </w:r>
+      <w:r>
+        <w:rPr>
+          <w:lang w:val="en-US"/>
+        </w:rPr>
+        <w:t xml:space="preserve">therefore </w:t>
+      </w:r>
+      <w:r>
+        <w:rPr>
+          <w:lang w:val="en-US"/>
+        </w:rPr>
+        <w:t xml:space="preserve">only be possible to </w:t>
+      </w:r>
+      <w:r>
+        <w:rPr>
+          <w:lang w:val="en-US"/>
+        </w:rPr>
+        <w:t xml:space="preserve">either perform </w:t>
+      </w:r>
+      <w:proofErr w:type="spellStart"/>
+      <w:r>
+        <w:rPr>
+          <w:lang w:val="en-US"/>
+        </w:rPr>
+        <w:t>MPPT</w:t>
+      </w:r>
+      <w:proofErr w:type="spellEnd"/>
+      <w:r>
+        <w:rPr>
+          <w:lang w:val="en-US"/>
+        </w:rPr>
+        <w:t xml:space="preserve"> or have the PV power be outputted at the correct current/voltage. </w:t>
+      </w:r>
+      <w:r>
+        <w:rPr>
+          <w:lang w:val="en-US"/>
+        </w:rPr>
+        <w:t>This is not a problem</w:t>
+      </w:r>
+      <w:r>
+        <w:rPr>
+          <w:lang w:val="en-US"/>
+        </w:rPr>
+        <w:t>,</w:t>
+      </w:r>
+      <w:r>
+        <w:rPr>
+          <w:lang w:val="en-US"/>
+        </w:rPr>
+        <w:t xml:space="preserve"> as the goal of the PV </w:t>
+      </w:r>
+      <w:r>
+        <w:rPr>
+          <w:lang w:val="en-US"/>
+        </w:rPr>
+        <w:t>array</w:t>
+      </w:r>
+      <w:r>
+        <w:rPr>
+          <w:lang w:val="en-US"/>
+        </w:rPr>
+        <w:t xml:space="preserve"> is not to output the</w:t>
+      </w:r>
+      <w:r>
+        <w:rPr>
+          <w:lang w:val="en-US"/>
+        </w:rPr>
+        <w:t xml:space="preserve"> </w:t>
+      </w:r>
+      <w:r>
+        <w:rPr>
+          <w:lang w:val="en-US"/>
+        </w:rPr>
+        <w:t>maximum amount of power, but simply to provide the power demanded by the charging algorithm.</w:t>
+      </w:r>
+      <w:r>
+        <w:rPr>
+          <w:lang w:val="en-US"/>
+        </w:rPr>
+        <w:t xml:space="preserve"> </w:t>
+      </w:r>
+      <w:r>
+        <w:rPr>
+          <w:lang w:val="en-US"/>
+        </w:rPr>
+        <w:t xml:space="preserve">As such, the system does not need conventional </w:t>
+      </w:r>
+      <w:proofErr w:type="spellStart"/>
+      <w:r>
+        <w:rPr>
+          <w:lang w:val="en-US"/>
+        </w:rPr>
+        <w:t>MPPT</w:t>
+      </w:r>
+      <w:proofErr w:type="spellEnd"/>
+      <w:r>
+        <w:rPr>
+          <w:lang w:val="en-US"/>
+        </w:rPr>
+        <w:t xml:space="preserve">. </w:t>
+      </w:r>
+      <w:r>
+        <w:rPr>
+          <w:lang w:val="en-US"/>
+        </w:rPr>
+        <w:t>However,</w:t>
+      </w:r>
+      <w:r>
+        <w:rPr>
+          <w:lang w:val="en-US"/>
+        </w:rPr>
+        <w:t xml:space="preserve"> </w:t>
+      </w:r>
+      <w:r>
+        <w:rPr>
+          <w:lang w:val="en-US"/>
+        </w:rPr>
+        <w:t xml:space="preserve">if the PV panels cannot provide the demanded power some sort of power tracking must be </w:t>
+      </w:r>
+      <w:r>
+        <w:rPr>
+          <w:lang w:val="en-US"/>
+        </w:rPr>
+        <w:t>used</w:t>
+      </w:r>
+      <w:r>
+        <w:rPr>
+          <w:lang w:val="en-US"/>
+        </w:rPr>
+        <w:t xml:space="preserve">. </w:t>
+      </w:r>
+    </w:p>
+    <w:p>
+      <w:pPr>
+        <w:rPr>
+          <w:lang w:val="en-GB"/>
+        </w:rPr>
+      </w:pPr>
+    </w:p>
+    <w:p>
+      <w:pPr>
+        <w:rPr>
+          <w:lang w:val="en-US"/>
+        </w:rPr>
+      </w:pPr>
+      <w:r>
+        <w:rPr>
+          <w:lang w:val="en-US"/>
+        </w:rPr>
+        <w:t>Consider an SMPS being used to charge a battery pack at a set current. If the actual current on the output is lower than the setpoint, one would attempt</w:t>
+      </w:r>
+      <w:r>
+        <w:rPr>
+          <w:lang w:val="en-US"/>
+        </w:rPr>
+        <w:t xml:space="preserve"> </w:t>
+      </w:r>
+      <w:r>
+        <w:rPr>
+          <w:lang w:val="en-US"/>
+        </w:rPr>
+        <w:t>to increase the output current by</w:t>
+      </w:r>
+      <w:r>
+        <w:rPr>
+          <w:lang w:val="en-US"/>
+        </w:rPr>
+        <w:t xml:space="preserve"> </w:t>
+      </w:r>
+      <w:r>
+        <w:rPr>
+          <w:lang w:val="en-US"/>
+        </w:rPr>
+        <w:t>increasing the output voltage.</w:t>
+      </w:r>
+      <w:r>
+        <w:rPr>
+          <w:lang w:val="en-US"/>
+        </w:rPr>
+        <w:t xml:space="preserve"> This </w:t>
+      </w:r>
+      <w:r>
+        <w:rPr>
+          <w:lang w:val="en-US"/>
+        </w:rPr>
+        <w:t>is achieved by increasing the duty cycle. Similarly, if the output current is too</w:t>
+      </w:r>
+      <w:r>
+        <w:rPr>
+          <w:lang w:val="en-US"/>
+        </w:rPr>
+        <w:t xml:space="preserve"> </w:t>
+      </w:r>
+      <w:r>
+        <w:rPr>
+          <w:lang w:val="en-US"/>
+        </w:rPr>
+        <w:t>high one would attempt to lower the output current by lowering the duty cycle. From these considerations we see that increasing and decreasing the duty cycle is associated with higher and lower output power respectively. Now compare this with</w:t>
+      </w:r>
+      <w:r>
+        <w:rPr>
+          <w:lang w:val="en-US"/>
+        </w:rPr>
+        <w:t xml:space="preserve"> </w:t>
+      </w:r>
+      <w:r>
+        <w:rPr>
+          <w:lang w:val="en-US"/>
+        </w:rPr>
+        <w:t>the IV and power characteristics of the parallel PV array shown in Figure</w:t>
+      </w:r>
+      <w:r>
+        <w:rPr>
+          <w:lang w:val="en-US"/>
+        </w:rPr>
+        <w:t xml:space="preserve"> </w:t>
+      </w:r>
+      <w:r>
+        <w:rPr>
+          <w:lang w:val="en-US"/>
+        </w:rPr>
+        <w:t>~\ref{</w:t>
+      </w:r>
+      <w:proofErr w:type="spellStart"/>
+      <w:r>
+        <w:rPr>
+          <w:lang w:val="en-US"/>
+        </w:rPr>
+        <w:t>fig:parallelArray</w:t>
+      </w:r>
+      <w:proofErr w:type="spellEnd"/>
+      <w:r>
+        <w:rPr>
+          <w:lang w:val="en-US"/>
+        </w:rPr>
+        <w:t>}. For an SMPS, increasing the duty cycle will lower the input resistance, causing the input current to increase. As increasing</w:t>
+      </w:r>
+      <w:r>
+        <w:rPr>
+          <w:lang w:val="en-US"/>
+        </w:rPr>
+        <w:t xml:space="preserve"> </w:t>
+      </w:r>
+      <w:r>
+        <w:rPr>
+          <w:lang w:val="en-US"/>
+        </w:rPr>
+        <w:t>the duty cycle increases the output power so too must</w:t>
+      </w:r>
+      <w:r>
+        <w:rPr>
+          <w:lang w:val="en-US"/>
+        </w:rPr>
+        <w:t xml:space="preserve"> </w:t>
+      </w:r>
+      <w:proofErr w:type="spellStart"/>
+      <w:r>
+        <w:rPr>
+          <w:lang w:val="en-US"/>
+        </w:rPr>
+        <w:t>increased</w:t>
+      </w:r>
+      <w:proofErr w:type="spellEnd"/>
+      <w:r>
+        <w:rPr>
+          <w:lang w:val="en-US"/>
+        </w:rPr>
+        <w:t xml:space="preserve"> input current lead to</w:t>
+      </w:r>
+      <w:r>
+        <w:rPr>
+          <w:lang w:val="en-US"/>
+        </w:rPr>
+        <w:t xml:space="preserve"> </w:t>
+      </w:r>
+      <w:r>
+        <w:rPr>
+          <w:lang w:val="en-US"/>
+        </w:rPr>
+        <w:t>increased input power for an equilibrium to exist. However, increased input current</w:t>
+      </w:r>
+      <w:r>
+        <w:rPr>
+          <w:lang w:val="en-US"/>
+        </w:rPr>
+        <w:t xml:space="preserve"> </w:t>
+      </w:r>
+      <w:r>
+        <w:rPr>
+          <w:lang w:val="en-US"/>
+        </w:rPr>
+        <w:t>only gives increased output current if the PV panels are operating in the region to the right of the</w:t>
+      </w:r>
+      <w:r>
+        <w:rPr>
+          <w:lang w:val="en-US"/>
+        </w:rPr>
+        <w:t xml:space="preserve"> </w:t>
+      </w:r>
+      <w:r>
+        <w:rPr>
+          <w:lang w:val="en-US"/>
+        </w:rPr>
+        <w:t>maximum power point. Thus this is the region one would want the panels to operate in.</w:t>
+      </w:r>
+    </w:p>
+    <w:p>
+      <w:pPr>
+        <w:rPr>
+          <w:lang w:val="en-US"/>
+        </w:rPr>
+      </w:pPr>
+    </w:p>
+    <w:p>
+      <w:pPr>
+        <w:rPr>
+          <w:lang w:val="en-US"/>
+        </w:rPr>
+      </w:pPr>
+      <w:r>
+        <w:rPr>
+          <w:i/>
+          <w:iCs/>
+          <w:lang w:val="en-US"/>
+        </w:rPr>
+        <w:t>State of Charge</w:t>
+      </w:r>
+    </w:p>
+    <w:p>
+      <w:pPr>
+        <w:rPr>
+          <w:lang w:val="en-US"/>
+        </w:rPr>
+      </w:pPr>
+    </w:p>
+    <w:p>
+      <w:pPr>
+        <w:rPr>
+          <w:lang w:val="en-US"/>
+        </w:rPr>
+      </w:pPr>
+      <w:r>
+        <w:rPr>
+          <w:lang w:val="en-US"/>
+        </w:rPr>
+        <w:t>The state of charge (SOC) of a battery is defined as the remaining usable charge given as a percentage of the battery’s total charge capacity\cite{DICKINSON2009452}. There are many methods for estimating the SOC of a battery, the most common of which rely on</w:t>
+      </w:r>
+      <w:r>
+        <w:rPr>
+          <w:lang w:val="en-US"/>
+        </w:rPr>
+        <w:t xml:space="preserve"> </w:t>
+      </w:r>
+      <w:r>
+        <w:rPr>
+          <w:lang w:val="en-US"/>
+        </w:rPr>
+        <w:t>measurements of the voltage and/or current of the battery\cite{DANKO2019186}. The</w:t>
+      </w:r>
+      <w:r>
+        <w:rPr>
+          <w:lang w:val="en-US"/>
+        </w:rPr>
+        <w:t xml:space="preserve"> </w:t>
+      </w:r>
+      <w:r>
+        <w:rPr>
+          <w:lang w:val="en-US"/>
+        </w:rPr>
+        <w:t>perhaps simplest SOC estimation method is to measure the open circuit voltage (</w:t>
+      </w:r>
+      <w:proofErr w:type="spellStart"/>
+      <w:r>
+        <w:rPr>
+          <w:lang w:val="en-US"/>
+        </w:rPr>
+        <w:t>OCV</w:t>
+      </w:r>
+      <w:proofErr w:type="spellEnd"/>
+      <w:r>
+        <w:rPr>
+          <w:lang w:val="en-US"/>
+        </w:rPr>
+        <w:t xml:space="preserve">) of the battery and then calculate the SOC using a formula or a lookup table. For many types of battery this is a good estimation method. An example is lead-acid batteries, for which the </w:t>
+      </w:r>
+      <w:proofErr w:type="spellStart"/>
+      <w:r>
+        <w:rPr>
+          <w:lang w:val="en-US"/>
+        </w:rPr>
+        <w:t>OCV</w:t>
+      </w:r>
+      <w:proofErr w:type="spellEnd"/>
+      <w:r>
+        <w:rPr>
+          <w:lang w:val="en-US"/>
+        </w:rPr>
+        <w:t xml:space="preserve"> varies approximately linearly with the SOC. However, as was shown figure ~\ref{</w:t>
+      </w:r>
+      <w:proofErr w:type="spellStart"/>
+      <w:r>
+        <w:rPr>
+          <w:lang w:val="en-US"/>
+        </w:rPr>
+        <w:t>fig:efficiency</w:t>
+      </w:r>
+      <w:proofErr w:type="spellEnd"/>
+      <w:r>
+        <w:rPr>
+          <w:lang w:val="en-US"/>
+        </w:rPr>
+        <w:t xml:space="preserve">}, this is not the case for LiFePO4 batteries. For LiFePO4 cells the voltage is nearly constant for a majority of each charge/discharge cycle. Any measurement error or change in </w:t>
+      </w:r>
+      <w:proofErr w:type="spellStart"/>
+      <w:r>
+        <w:rPr>
+          <w:lang w:val="en-US"/>
+        </w:rPr>
+        <w:t>OCV</w:t>
+      </w:r>
+      <w:proofErr w:type="spellEnd"/>
+      <w:r>
+        <w:rPr>
+          <w:lang w:val="en-US"/>
+        </w:rPr>
+        <w:t xml:space="preserve"> due to current recently flowing through the battery, would therefore produce large SOC estimation errors. This holds true for all SOC methods relying purely on voltage measurements and they are therefore not good alternatives.</w:t>
+      </w:r>
+    </w:p>
+    <w:p>
+      <w:pPr>
+        <w:rPr>
+          <w:lang w:val="en-US"/>
+        </w:rPr>
+      </w:pPr>
+    </w:p>
+    <w:p>
+      <w:pPr>
+        <w:rPr>
+          <w:lang w:val="en-US"/>
+        </w:rPr>
+      </w:pPr>
+      <w:r>
+        <w:rPr>
+          <w:lang w:val="en-US"/>
+        </w:rPr>
+        <w:t xml:space="preserve">An alternative SOC estimation method is Coulomb counting, where the current flowing through the battery is integrated to find the net charge that has left or entered the battery. Seeing as charge is a conserved quantity nearly </w:t>
+      </w:r>
+      <w:r>
+        <w:rPr>
+          <w:lang w:val="en-US"/>
+        </w:rPr>
+        <w:t>a</w:t>
+      </w:r>
+      <w:r>
+        <w:rPr>
+          <w:lang w:val="en-US"/>
+        </w:rPr>
+        <w:t>ll charge put into the battery will be available during discharge. As such, the SOC will vary nearly perfectly linearly with the integrated current. The sources of error for Coulomb counting are mainly the Coulombic efficiency of the batteries and current measurement errors. However, using correction methods the error can be kept small, on the order of 1-2\%\cite{NG20091506}. Given the simplicity of the estimation method, this is a very small error. Other estimation methods, such as Kalman filters and neural networks, are claimed to give higher estimation</w:t>
+      </w:r>
+      <w:r>
+        <w:rPr>
+          <w:lang w:val="en-US"/>
+        </w:rPr>
+        <w:t xml:space="preserve"> </w:t>
+      </w:r>
+      <w:r>
+        <w:rPr>
+          <w:lang w:val="en-US"/>
+        </w:rPr>
+        <w:t>accuracies\cite{DANKO2019186}. However given the already high accuracy of Coulomb counting the improvement is marginal. Moreover, they are far more complex both computationally and in implementation. As such, Coulomb counting was deemed the best option for SOC estimation.</w:t>
+      </w:r>
+    </w:p>
+    <w:p>
+      <w:pPr>
+        <w:rPr>
+          <w:i/>
+          <w:iCs/>
+          <w:lang w:val="en-US"/>
+        </w:rPr>
+      </w:pPr>
+      <w:r>
+        <w:rPr>
+          <w:i/>
+          <w:iCs/>
+          <w:lang w:val="en-US"/>
+        </w:rPr>
+        <w:lastRenderedPageBreak/>
+        <w:t>State of Health</w:t>
+      </w:r>
+    </w:p>
+    <w:p>
+      <w:pPr>
+        <w:rPr>
+          <w:i/>
+          <w:iCs/>
+          <w:lang w:val="en-US"/>
+        </w:rPr>
+      </w:pPr>
+    </w:p>
+    <w:p>
+      <w:pPr>
+        <w:rPr>
+          <w:lang w:val="en-US"/>
+        </w:rPr>
+      </w:pPr>
+      <w:r>
+        <w:rPr>
+          <w:lang w:val="en-US"/>
+        </w:rPr>
+        <w:t>The state of health of a battery is a measure of its current condition and performance compared to when it was new\cite{</w:t>
+      </w:r>
+      <w:proofErr w:type="spellStart"/>
+      <w:r>
+        <w:rPr>
+          <w:lang w:val="en-US"/>
+        </w:rPr>
+        <w:t>mpower</w:t>
+      </w:r>
+      <w:proofErr w:type="spellEnd"/>
+      <w:r>
+        <w:rPr>
+          <w:lang w:val="en-US"/>
+        </w:rPr>
+        <w:t>}. Indicators of a battery’s state of health include battery charge capacity, energy capacity, cell voltage balance, and the number of completed charge/discharge cycles\cite{https://doi.org/10.1002/er.3598}. Over the course of its lifetime the SOH of a battery will naturally degrade. However, through SOH maintenance the degradation can be slowed significantly. Most importantly for a series battery pack is to keep the battery cells balanced, as unbalanced battery cells lead to lower capacity and faster cell degradation\cite{</w:t>
+      </w:r>
+      <w:proofErr w:type="spellStart"/>
+      <w:r>
+        <w:rPr>
+          <w:lang w:val="en-US"/>
+        </w:rPr>
+        <w:t>texas</w:t>
+      </w:r>
+      <w:proofErr w:type="spellEnd"/>
+      <w:r>
+        <w:rPr>
+          <w:lang w:val="en-US"/>
+        </w:rPr>
+        <w:t>}.</w:t>
+      </w:r>
+      <w:r>
+        <w:rPr>
+          <w:lang w:val="en-US"/>
+        </w:rPr>
+        <w:t xml:space="preserve"> </w:t>
+      </w:r>
+      <w:r>
+        <w:rPr>
+          <w:lang w:val="en-US"/>
+        </w:rPr>
+        <w:t>To facilitate balancing, each of the provided battery boards have mounted resistors which through a MOSFET can be connected to the battery cell.</w:t>
+      </w:r>
+      <w:r>
+        <w:rPr>
+          <w:lang w:val="en-US"/>
+        </w:rPr>
+        <w:t xml:space="preserve"> </w:t>
+      </w:r>
+      <w:r>
+        <w:rPr>
+          <w:lang w:val="en-US"/>
+        </w:rPr>
+        <w:t>During operation one must decide when to switch said resistors on and off to keep the cells balanced. Usually, balancing is only done towards the end of a charge cycle. There are several reasons for this. Firstly, passive balancing requires energy to be expended and will therefore reduce the total amount of usable energy in a battery if done during discharging. Secondly, differences in impedance and charge curves between cells might make it look as though a cell is charged more than others, but the voltage difference might disappear naturally as the battery is charged more or as charge current is reduced towards the end of a charge cycle.</w:t>
+      </w:r>
+    </w:p>
+    <w:p>
+      <w:pPr>
+        <w:rPr>
+          <w:lang w:val="en-US"/>
+        </w:rPr>
+      </w:pPr>
+    </w:p>
+    <w:p>
+      <w:pPr>
+        <w:rPr>
+          <w:i/>
+          <w:iCs/>
+          <w:lang w:val="en-US"/>
+        </w:rPr>
+      </w:pPr>
+      <w:r>
+        <w:rPr>
+          <w:i/>
+          <w:iCs/>
+          <w:lang w:val="en-US"/>
+        </w:rPr>
+        <w:t>Integration of the Energy Submodule</w:t>
+      </w:r>
+    </w:p>
+    <w:p>
+      <w:pPr>
+        <w:rPr>
+          <w:lang w:val="en-US"/>
+        </w:rPr>
+      </w:pPr>
+    </w:p>
+    <w:p>
+      <w:pPr>
+        <w:rPr>
+          <w:lang w:val="en-US"/>
+        </w:rPr>
+      </w:pPr>
+      <w:r>
+        <w:rPr>
+          <w:lang w:val="en-US"/>
+        </w:rPr>
+        <w:t xml:space="preserve">It is </w:t>
+      </w:r>
+      <w:r>
+        <w:rPr>
+          <w:lang w:val="en-US"/>
+        </w:rPr>
+        <w:t>not</w:t>
+      </w:r>
+      <w:r>
+        <w:rPr>
+          <w:lang w:val="en-US"/>
+        </w:rPr>
+        <w:t xml:space="preserve"> necessary to</w:t>
+      </w:r>
+      <w:r>
+        <w:rPr>
+          <w:lang w:val="en-US"/>
+        </w:rPr>
+        <w:t xml:space="preserve"> physically integrate</w:t>
+      </w:r>
+      <w:r>
+        <w:rPr>
+          <w:lang w:val="en-US"/>
+        </w:rPr>
+        <w:t xml:space="preserve"> the energy module</w:t>
+      </w:r>
+      <w:r>
+        <w:rPr>
+          <w:lang w:val="en-US"/>
+        </w:rPr>
+        <w:t xml:space="preserve"> with the full rover.</w:t>
+      </w:r>
+      <w:r>
+        <w:rPr>
+          <w:lang w:val="en-US"/>
+        </w:rPr>
+        <w:t xml:space="preserve"> However, i</w:t>
+      </w:r>
+      <w:r>
+        <w:rPr>
+          <w:lang w:val="en-US"/>
+        </w:rPr>
+        <w:t>f it</w:t>
+      </w:r>
+      <w:r>
+        <w:rPr>
+          <w:lang w:val="en-US"/>
+        </w:rPr>
+        <w:t xml:space="preserve"> were, the energy module could either be integrated as a charging station or be mounted directly on the rover itself.</w:t>
+      </w:r>
+      <w:r>
+        <w:rPr>
+          <w:lang w:val="en-US"/>
+        </w:rPr>
+        <w:t xml:space="preserve"> </w:t>
+      </w:r>
+      <w:r>
+        <w:rPr>
+          <w:lang w:val="en-US"/>
+        </w:rPr>
+        <w:t xml:space="preserve">The advantage of a charging station is that </w:t>
+      </w:r>
+      <w:r>
+        <w:rPr>
+          <w:lang w:val="en-US"/>
+        </w:rPr>
+        <w:t xml:space="preserve">the battery is </w:t>
+      </w:r>
+      <w:r>
+        <w:rPr>
+          <w:lang w:val="en-US"/>
+        </w:rPr>
+        <w:t>only ever charge</w:t>
+      </w:r>
+      <w:r>
+        <w:rPr>
+          <w:lang w:val="en-US"/>
+        </w:rPr>
+        <w:t>d</w:t>
+      </w:r>
+      <w:r>
+        <w:rPr>
+          <w:lang w:val="en-US"/>
+        </w:rPr>
+        <w:t xml:space="preserve"> or discharge</w:t>
+      </w:r>
+      <w:r>
+        <w:rPr>
+          <w:lang w:val="en-US"/>
+        </w:rPr>
+        <w:t>d</w:t>
+      </w:r>
+      <w:r>
+        <w:rPr>
+          <w:lang w:val="en-US"/>
+        </w:rPr>
+        <w:t xml:space="preserve"> at a given time. This makes it easier to track current and power and</w:t>
+      </w:r>
+      <w:r>
+        <w:rPr>
+          <w:lang w:val="en-US"/>
+        </w:rPr>
+        <w:t xml:space="preserve"> leads to simpler charging and SOC algorithms. A drawback of</w:t>
+      </w:r>
+      <w:r>
+        <w:rPr>
+          <w:lang w:val="en-US"/>
+        </w:rPr>
+        <w:t xml:space="preserve"> using</w:t>
+      </w:r>
+      <w:r>
+        <w:rPr>
+          <w:lang w:val="en-US"/>
+        </w:rPr>
+        <w:t xml:space="preserve"> a</w:t>
+      </w:r>
+      <w:r>
+        <w:rPr>
+          <w:lang w:val="en-US"/>
+        </w:rPr>
+        <w:t xml:space="preserve"> charging station</w:t>
+      </w:r>
+      <w:r>
+        <w:rPr>
+          <w:lang w:val="en-US"/>
+        </w:rPr>
+        <w:t xml:space="preserve"> is a reduced range, as the rover always needs to get back to the charging station before its battery is depleted</w:t>
+      </w:r>
+      <w:r>
+        <w:rPr>
+          <w:lang w:val="en-US"/>
+        </w:rPr>
+        <w:t xml:space="preserve">. Moreover, </w:t>
+      </w:r>
+      <w:r>
+        <w:rPr>
+          <w:lang w:val="en-US"/>
+        </w:rPr>
+        <w:t xml:space="preserve">if the rover is detached </w:t>
+      </w:r>
+      <w:r>
+        <w:rPr>
+          <w:lang w:val="en-US"/>
+        </w:rPr>
+        <w:t>it is difficult for the energy module to track the cell voltages and SOC during discharging. This could be fixed by</w:t>
+      </w:r>
+      <w:r>
+        <w:rPr>
+          <w:lang w:val="en-US"/>
+        </w:rPr>
+        <w:t xml:space="preserve"> using the microcontroller of another subsystem to track the </w:t>
+      </w:r>
+      <w:r>
+        <w:rPr>
+          <w:lang w:val="en-US"/>
+        </w:rPr>
+        <w:t>battery</w:t>
+      </w:r>
+      <w:r>
+        <w:rPr>
+          <w:lang w:val="en-US"/>
+        </w:rPr>
+        <w:t xml:space="preserve"> while the rover is not connected to the charging station.</w:t>
+      </w:r>
+      <w:r>
+        <w:rPr>
+          <w:lang w:val="en-US"/>
+        </w:rPr>
+        <w:t xml:space="preserve"> </w:t>
+      </w:r>
+      <w:r>
+        <w:rPr>
+          <w:lang w:val="en-US"/>
+        </w:rPr>
+        <w:t>However, a likely simpler solution</w:t>
+      </w:r>
+      <w:r>
+        <w:rPr>
+          <w:lang w:val="en-US"/>
+        </w:rPr>
+        <w:t xml:space="preserve"> is to</w:t>
+      </w:r>
+      <w:r>
+        <w:rPr>
+          <w:lang w:val="en-US"/>
+        </w:rPr>
+        <w:t xml:space="preserve"> mount the energy module on the rover. </w:t>
+      </w:r>
+      <w:r>
+        <w:rPr>
+          <w:lang w:val="en-US"/>
+        </w:rPr>
+        <w:t>This would increase range, but does require the battery to charge and discharge at the same time</w:t>
+      </w:r>
+      <w:r>
+        <w:rPr>
+          <w:lang w:val="en-US"/>
+        </w:rPr>
+        <w:t>. To be able to track the battery current, it would then be necessary to collect current and power data from other submodules.</w:t>
+      </w:r>
+      <w:r>
+        <w:rPr>
+          <w:lang w:val="en-US"/>
+        </w:rPr>
+        <w:t xml:space="preserve"> </w:t>
+      </w:r>
+      <w:r>
+        <w:rPr>
+          <w:lang w:val="en-US"/>
+        </w:rPr>
+        <w:t>This data could be relayed through control and read in on the energy Arduino through UART</w:t>
+      </w:r>
+      <w:r>
+        <w:rPr>
+          <w:lang w:val="en-US"/>
+        </w:rPr>
+        <w:t>.</w:t>
+      </w:r>
+    </w:p>
+    <w:p>
+      <w:pPr>
+        <w:rPr>
+          <w:lang w:val="en-US"/>
+        </w:rPr>
+      </w:pPr>
+    </w:p>
+    <w:p>
+      <w:pPr>
+        <w:rPr>
+          <w:lang w:val="en-US"/>
+        </w:rPr>
+      </w:pPr>
+      <w:r>
+        <w:rPr>
+          <w:lang w:val="en-US"/>
+        </w:rPr>
+        <w:t xml:space="preserve">The rover has four separate voltage regions. </w:t>
+      </w:r>
+      <w:r>
+        <w:rPr>
+          <w:lang w:val="en-US"/>
+        </w:rPr>
+        <w:t>The battery and PV array have already been discussed.</w:t>
+      </w:r>
+      <w:r>
+        <w:rPr>
+          <w:lang w:val="en-US"/>
+        </w:rPr>
+        <w:t xml:space="preserve"> In addition there is a 5</w:t>
+      </w:r>
+      <w:r>
+        <w:rPr>
+          <w:lang w:val="en-US"/>
+        </w:rPr>
+        <w:t xml:space="preserve"> </w:t>
+      </w:r>
+      <w:r>
+        <w:rPr>
+          <w:lang w:val="en-US"/>
+        </w:rPr>
+        <w:t xml:space="preserve">V node used to power the FPGA and microcontrollers, and a variable voltage node used to power the motors. </w:t>
+      </w:r>
+      <w:r>
+        <w:rPr>
+          <w:lang w:val="en-US"/>
+        </w:rPr>
+        <w:t>This power must originate in the battery and as such the 5</w:t>
+      </w:r>
+      <w:r>
+        <w:rPr>
+          <w:lang w:val="en-US"/>
+        </w:rPr>
+        <w:t xml:space="preserve"> </w:t>
+      </w:r>
+      <w:r>
+        <w:rPr>
+          <w:lang w:val="en-US"/>
+        </w:rPr>
+        <w:t>V and motor voltage</w:t>
+      </w:r>
+      <w:r>
+        <w:rPr>
+          <w:lang w:val="en-US"/>
+        </w:rPr>
+        <w:t>s</w:t>
+      </w:r>
+      <w:r>
+        <w:rPr>
+          <w:lang w:val="en-US"/>
+        </w:rPr>
+        <w:t xml:space="preserve"> must be connected to the battery through</w:t>
+      </w:r>
+      <w:r>
+        <w:rPr>
+          <w:lang w:val="en-US"/>
+        </w:rPr>
+        <w:t xml:space="preserve"> </w:t>
+      </w:r>
+      <w:r>
+        <w:rPr>
+          <w:lang w:val="en-US"/>
+        </w:rPr>
+        <w:t>voltage converter</w:t>
+      </w:r>
+      <w:r>
+        <w:rPr>
+          <w:lang w:val="en-US"/>
+        </w:rPr>
+        <w:t>s</w:t>
+      </w:r>
+      <w:r>
+        <w:rPr>
+          <w:lang w:val="en-US"/>
+        </w:rPr>
+        <w:t>.</w:t>
+      </w:r>
+      <w:r>
+        <w:rPr>
+          <w:lang w:val="en-US"/>
+        </w:rPr>
+        <w:t xml:space="preserve"> The obvious implementation is to use two switch mode power supplies in buck mode, one to provide 5 V and one to power the motors. </w:t>
+      </w:r>
+      <w:r>
+        <w:rPr>
+          <w:lang w:val="en-US"/>
+        </w:rPr>
+        <w:t>One problem exists however with this solution</w:t>
+      </w:r>
+      <w:r>
+        <w:rPr>
+          <w:lang w:val="en-US"/>
+        </w:rPr>
+        <w:t xml:space="preserve">: </w:t>
+      </w:r>
+      <w:r>
+        <w:rPr>
+          <w:lang w:val="en-US"/>
+        </w:rPr>
+        <w:t>The 10.0 – 14.4 V of the battery is higher than the SMPS maximum input voltage</w:t>
+      </w:r>
+      <w:r>
+        <w:rPr>
+          <w:lang w:val="en-US"/>
+        </w:rPr>
+        <w:t>\cite{powerLogbook}</w:t>
+      </w:r>
+      <w:r>
+        <w:rPr>
+          <w:lang w:val="en-US"/>
+        </w:rPr>
+        <w:t xml:space="preserve">. </w:t>
+      </w:r>
+    </w:p>
+    <w:p>
+      <w:pPr>
+        <w:rPr>
+          <w:lang w:val="en-US"/>
+        </w:rPr>
+      </w:pPr>
+      <w:r>
+        <w:rPr>
+          <w:lang w:val="en-US"/>
+        </w:rPr>
+        <w:t xml:space="preserve">A way to solve this would be to exchange the </w:t>
+      </w:r>
+      <w:proofErr w:type="spellStart"/>
+      <w:r>
+        <w:rPr>
+          <w:lang w:val="en-US"/>
+        </w:rPr>
+        <w:t>PMOS</w:t>
+      </w:r>
+      <w:proofErr w:type="spellEnd"/>
+      <w:r>
+        <w:rPr>
+          <w:lang w:val="en-US"/>
+        </w:rPr>
+        <w:t xml:space="preserve"> on the SMPS board for another </w:t>
+      </w:r>
+      <w:proofErr w:type="spellStart"/>
+      <w:r>
+        <w:rPr>
+          <w:lang w:val="en-US"/>
+        </w:rPr>
+        <w:t>NMOS</w:t>
+      </w:r>
+      <w:proofErr w:type="spellEnd"/>
+      <w:r>
+        <w:rPr>
+          <w:lang w:val="en-US"/>
+        </w:rPr>
+        <w:t xml:space="preserve">, </w:t>
+      </w:r>
+    </w:p>
+    <w:p>
+      <w:pPr>
+        <w:rPr>
+          <w:lang w:val="en-US"/>
+        </w:rPr>
+      </w:pPr>
+      <w:r>
+        <w:rPr>
+          <w:lang w:val="en-US"/>
+        </w:rPr>
+        <w:t>which would increase the maximum input voltage.</w:t>
+      </w:r>
+    </w:p>
+    <w:p>
+      <w:pPr>
+        <w:rPr>
+          <w:lang w:val="en-US"/>
+        </w:rPr>
+      </w:pPr>
+    </w:p>
+    <w:p>
+      <w:pPr>
+        <w:rPr>
+          <w:lang w:val="en-US"/>
+        </w:rPr>
+      </w:pPr>
+    </w:p>
+    <w:p>
+      <w:pPr>
+        <w:rPr>
+          <w:lang w:val="en-US"/>
+        </w:rPr>
+      </w:pPr>
+    </w:p>
+    <w:p>
+      <w:pPr>
+        <w:rPr>
+          <w:lang w:val="en-US"/>
+        </w:rPr>
+      </w:pPr>
+      <w:r>
+        <w:rPr>
+          <w:lang w:val="en-US"/>
+        </w:rPr>
+        <w:t xml:space="preserve"> which all need to interface with the battery. These</w:t>
+      </w:r>
+    </w:p>
+    <w:p>
+      <w:pPr>
+        <w:rPr>
+          <w:lang w:val="en-US"/>
+        </w:rPr>
+      </w:pPr>
+    </w:p>
+    <w:p>
+      <w:pPr>
+        <w:rPr>
+          <w:lang w:val="en-US"/>
+        </w:rPr>
+      </w:pPr>
+      <w:r>
+        <w:rPr>
+          <w:lang w:val="en-US"/>
+        </w:rPr>
+        <w:t xml:space="preserve">As shown in Figure ? the rover has 4 separate voltage regions. The battery and </w:t>
+      </w:r>
+    </w:p>
+    <w:p>
+      <w:pPr>
+        <w:rPr>
+          <w:lang w:val="en-US"/>
+        </w:rPr>
+      </w:pPr>
+      <w:r>
+        <w:rPr>
+          <w:lang w:val="en-US"/>
+        </w:rPr>
+        <w:t xml:space="preserve">PV array have already been discussed. The new regions are the 5V node used to power </w:t>
+      </w:r>
+    </w:p>
+    <w:p>
+      <w:pPr>
+        <w:rPr>
+          <w:lang w:val="en-US"/>
+        </w:rPr>
+      </w:pPr>
+      <w:r>
+        <w:rPr>
+          <w:lang w:val="en-US"/>
+        </w:rPr>
+        <w:t xml:space="preserve">the FPGA and micro-controllers, and the variable voltage node used to power the </w:t>
+      </w:r>
+    </w:p>
+    <w:p>
+      <w:pPr>
+        <w:rPr>
+          <w:lang w:val="en-US"/>
+        </w:rPr>
+      </w:pPr>
+      <w:r>
+        <w:rPr>
+          <w:lang w:val="en-US"/>
+        </w:rPr>
+        <w:t xml:space="preserve">motors. Currently, the 5V used to power the control circuitry is also used to power </w:t>
+      </w:r>
+    </w:p>
+    <w:p>
+      <w:pPr>
+        <w:rPr>
+          <w:lang w:val="en-US"/>
+        </w:rPr>
+      </w:pPr>
+      <w:r>
+        <w:rPr>
+          <w:lang w:val="en-US"/>
+        </w:rPr>
+        <w:t xml:space="preserve">the drive SMPS. </w:t>
+      </w:r>
+    </w:p>
+    <w:p>
+      <w:pPr>
+        <w:rPr>
+          <w:lang w:val="en-US"/>
+        </w:rPr>
+      </w:pPr>
+    </w:p>
+    <w:p>
+      <w:pPr>
+        <w:rPr>
+          <w:lang w:val="en-US"/>
+        </w:rPr>
+      </w:pPr>
+      <w:r>
+        <w:rPr>
+          <w:lang w:val="en-US"/>
+        </w:rPr>
+        <w:t xml:space="preserve">The most straight forward way to connect the energy sub-module to </w:t>
+      </w:r>
+    </w:p>
+    <w:p>
+      <w:pPr>
+        <w:rPr>
+          <w:lang w:val="en-US"/>
+        </w:rPr>
+      </w:pPr>
+      <w:r>
+        <w:rPr>
+          <w:lang w:val="en-US"/>
+        </w:rPr>
+        <w:t xml:space="preserve">the rest of the rover would therefore be to step down the battery voltage to 5V </w:t>
+      </w:r>
+    </w:p>
+    <w:p>
+      <w:pPr>
+        <w:rPr>
+          <w:lang w:val="en-US"/>
+        </w:rPr>
+      </w:pPr>
+      <w:r>
+        <w:rPr>
+          <w:lang w:val="en-US"/>
+        </w:rPr>
+        <w:t xml:space="preserve">using a buck SMPS and connect the SMPS output where the battery pack is currently </w:t>
+      </w:r>
+    </w:p>
+    <w:p>
+      <w:pPr>
+        <w:rPr>
+          <w:lang w:val="en-US"/>
+        </w:rPr>
+      </w:pPr>
+      <w:r>
+        <w:rPr>
+          <w:lang w:val="en-US"/>
+        </w:rPr>
+        <w:t xml:space="preserve">connected. However, this is very energy inefficient as the power for the motor needs </w:t>
+      </w:r>
+    </w:p>
+    <w:p>
+      <w:pPr>
+        <w:rPr>
+          <w:lang w:val="en-US"/>
+        </w:rPr>
+      </w:pPr>
+      <w:r>
+        <w:rPr>
+          <w:lang w:val="en-US"/>
+        </w:rPr>
+        <w:t xml:space="preserve">to pass through two SMPS devices before being used, potentially leading to high power </w:t>
+      </w:r>
+    </w:p>
+    <w:p>
+      <w:pPr>
+        <w:rPr>
+          <w:lang w:val="en-US"/>
+        </w:rPr>
+      </w:pPr>
+      <w:r>
+        <w:rPr>
+          <w:lang w:val="en-US"/>
+        </w:rPr>
+        <w:t xml:space="preserve">losses. A better way of connecting the energy module would involve separating the </w:t>
+      </w:r>
+    </w:p>
+    <w:p>
+      <w:pPr>
+        <w:rPr>
+          <w:lang w:val="en-US"/>
+        </w:rPr>
+      </w:pPr>
+      <w:r>
+        <w:rPr>
+          <w:lang w:val="en-US"/>
+        </w:rPr>
+        <w:t xml:space="preserve">drive SMPS from the 5V node. Instead the drive SMPS could be directly connected to </w:t>
+      </w:r>
+    </w:p>
+    <w:p>
+      <w:pPr>
+        <w:rPr>
+          <w:lang w:val="en-US"/>
+        </w:rPr>
+      </w:pPr>
+      <w:r>
+        <w:rPr>
+          <w:lang w:val="en-US"/>
+        </w:rPr>
+        <w:t xml:space="preserve">the battery. Then another SMPS or linear voltage regulator would be connected to the </w:t>
+      </w:r>
+    </w:p>
+    <w:p>
+      <w:pPr>
+        <w:rPr>
+          <w:lang w:val="en-US"/>
+        </w:rPr>
+      </w:pPr>
+      <w:r>
+        <w:rPr>
+          <w:lang w:val="en-US"/>
+        </w:rPr>
+        <w:t xml:space="preserve">battery to create 5V power for the control circuitry. A sketch diagram of the </w:t>
+      </w:r>
+    </w:p>
+    <w:p>
+      <w:pPr>
+        <w:rPr>
+          <w:lang w:val="en-US"/>
+        </w:rPr>
+      </w:pPr>
+      <w:r>
+        <w:rPr>
+          <w:lang w:val="en-US"/>
+        </w:rPr>
+        <w:t xml:space="preserve">connections is shown in Figure ?. One problem exists however with this solution: </w:t>
+      </w:r>
+    </w:p>
+    <w:p>
+      <w:pPr>
+        <w:rPr>
+          <w:lang w:val="en-US"/>
+        </w:rPr>
+      </w:pPr>
+      <w:r>
+        <w:rPr>
+          <w:lang w:val="en-US"/>
+        </w:rPr>
+        <w:t xml:space="preserve">The 10.0 – 14.4 V of the battery is higher than the SMPS maximum input voltage. </w:t>
+      </w:r>
+    </w:p>
+    <w:p>
+      <w:pPr>
+        <w:rPr>
+          <w:lang w:val="en-US"/>
+        </w:rPr>
+      </w:pPr>
+      <w:r>
+        <w:rPr>
+          <w:lang w:val="en-US"/>
+        </w:rPr>
+        <w:t xml:space="preserve">A way to solve this would be to exchange the </w:t>
+      </w:r>
+      <w:proofErr w:type="spellStart"/>
+      <w:r>
+        <w:rPr>
+          <w:lang w:val="en-US"/>
+        </w:rPr>
+        <w:t>PMOS</w:t>
+      </w:r>
+      <w:proofErr w:type="spellEnd"/>
+      <w:r>
+        <w:rPr>
+          <w:lang w:val="en-US"/>
+        </w:rPr>
+        <w:t xml:space="preserve"> on the SMPS board for another </w:t>
+      </w:r>
+      <w:proofErr w:type="spellStart"/>
+      <w:r>
+        <w:rPr>
+          <w:lang w:val="en-US"/>
+        </w:rPr>
+        <w:t>NMOS</w:t>
+      </w:r>
+      <w:proofErr w:type="spellEnd"/>
+      <w:r>
+        <w:rPr>
+          <w:lang w:val="en-US"/>
+        </w:rPr>
+        <w:t xml:space="preserve">, </w:t>
+      </w:r>
+    </w:p>
+    <w:p>
+      <w:pPr>
+        <w:rPr>
+          <w:lang w:val="en-US"/>
+        </w:rPr>
+      </w:pPr>
+      <w:r>
+        <w:rPr>
+          <w:lang w:val="en-US"/>
+        </w:rPr>
+        <w:t>which would increase the maximum input voltage.</w:t>
+      </w:r>
+    </w:p>
+    <w:p>
+      <w:pPr>
+        <w:rPr>
+          <w:lang w:val="en-US"/>
+        </w:rPr>
+      </w:pPr>
+    </w:p>
+    <w:p>
+      <w:pPr>
+        <w:rPr>
+          <w:lang w:val="en-US"/>
+        </w:rPr>
+      </w:pPr>
+    </w:p>
+    <w:p>
+      <w:pPr>
+        <w:rPr>
+          <w:lang w:val="en-US"/>
+        </w:rPr>
+      </w:pPr>
+      <w:r>
+        <w:rPr>
+          <w:lang w:val="en-US"/>
+        </w:rPr>
+        <w:t xml:space="preserve"> communicate with other submodules to collect data on how much current each subsystem is drawing from the battery.</w:t>
+      </w:r>
+    </w:p>
+    <w:p>
+      <w:pPr>
+        <w:rPr>
+          <w:lang w:val="en-US"/>
+        </w:rPr>
+      </w:pPr>
+    </w:p>
+    <w:p>
+      <w:pPr>
+        <w:rPr>
+          <w:lang w:val="en-US"/>
+        </w:rPr>
+      </w:pPr>
+      <w:r>
+        <w:rPr>
+          <w:lang w:val="en-US"/>
+        </w:rPr>
+        <w:t>making it harder to track SOC</w:t>
+      </w:r>
+      <w:r>
+        <w:rPr>
+          <w:lang w:val="en-US"/>
+        </w:rPr>
+        <w:t>.</w:t>
+      </w:r>
+      <w:r>
+        <w:rPr>
+          <w:lang w:val="en-US"/>
+        </w:rPr>
+        <w:t xml:space="preserve"> Once way SOC </w:t>
+      </w:r>
+      <w:proofErr w:type="spellStart"/>
+      <w:r>
+        <w:rPr>
+          <w:lang w:val="en-US"/>
+        </w:rPr>
+        <w:t>coul</w:t>
+      </w:r>
+      <w:proofErr w:type="spellEnd"/>
+      <w:r>
+        <w:rPr>
+          <w:lang w:val="en-US"/>
+        </w:rPr>
+        <w:t xml:space="preserve"> Still, it is likely that mounting the energy module on the rover would be the preferred option.</w:t>
+      </w:r>
+    </w:p>
+    <w:p>
+      <w:pPr>
+        <w:rPr>
+          <w:lang w:val="en-US"/>
+        </w:rPr>
+      </w:pPr>
+    </w:p>
+    <w:p>
+      <w:pPr>
+        <w:rPr>
+          <w:lang w:val="en-US"/>
+        </w:rPr>
+      </w:pPr>
+      <w:r>
+        <w:rPr>
+          <w:lang w:val="en-US"/>
+        </w:rPr>
+        <w:t xml:space="preserve">In this design there are three systems through which current either flows in or </w:t>
+      </w:r>
+    </w:p>
+    <w:p>
+      <w:pPr>
+        <w:rPr>
+          <w:lang w:val="en-US"/>
+        </w:rPr>
+      </w:pPr>
+      <w:r>
+        <w:rPr>
+          <w:lang w:val="en-US"/>
+        </w:rPr>
+        <w:t xml:space="preserve">out of the battery. To keep track of the SOC and ensure that the batteries are </w:t>
+      </w:r>
+    </w:p>
+    <w:p>
+      <w:pPr>
+        <w:rPr>
+          <w:lang w:val="en-US"/>
+        </w:rPr>
+      </w:pPr>
+      <w:r>
+        <w:rPr>
+          <w:lang w:val="en-US"/>
+        </w:rPr>
+        <w:t>being charged or discharged at an appropriate it is therefore necessary to collect</w:t>
+      </w:r>
+    </w:p>
+    <w:p>
+      <w:pPr>
+        <w:rPr>
+          <w:lang w:val="en-US"/>
+        </w:rPr>
+      </w:pPr>
+      <w:r>
+        <w:rPr>
+          <w:lang w:val="en-US"/>
+        </w:rPr>
+        <w:t xml:space="preserve">current data for all the power converters. This data could be relayed through control </w:t>
+      </w:r>
+    </w:p>
+    <w:p>
+      <w:pPr>
+        <w:rPr>
+          <w:lang w:val="en-US"/>
+        </w:rPr>
+      </w:pPr>
+      <w:r>
+        <w:rPr>
+          <w:lang w:val="en-US"/>
+        </w:rPr>
+        <w:t xml:space="preserve">and read in on the energy Arduino through UART. The net battery current can then be </w:t>
+      </w:r>
+    </w:p>
+    <w:p>
+      <w:pPr>
+        <w:rPr>
+          <w:lang w:val="en-US"/>
+        </w:rPr>
+      </w:pPr>
+      <w:r>
+        <w:rPr>
+          <w:lang w:val="en-US"/>
+        </w:rPr>
+        <w:t xml:space="preserve">calculated by simply adding together the current passing through each of the power </w:t>
+      </w:r>
+    </w:p>
+    <w:p>
+      <w:pPr>
+        <w:rPr>
+          <w:lang w:val="en-US"/>
+        </w:rPr>
+      </w:pPr>
+      <w:r>
+        <w:rPr>
+          <w:lang w:val="en-US"/>
+        </w:rPr>
+        <w:t xml:space="preserve">converters. The rest of the charge algorithm would not be affected by this. This </w:t>
+      </w:r>
+    </w:p>
+    <w:p>
+      <w:pPr>
+        <w:rPr>
+          <w:lang w:val="en-US"/>
+        </w:rPr>
+      </w:pPr>
+      <w:r>
+        <w:rPr>
+          <w:lang w:val="en-US"/>
+        </w:rPr>
+        <w:t xml:space="preserve">implementation also integrates well with the integrated power point tracking algorithm </w:t>
+      </w:r>
+    </w:p>
+    <w:p>
+      <w:pPr>
+        <w:rPr>
+          <w:lang w:val="en-US"/>
+        </w:rPr>
+      </w:pPr>
+      <w:r>
+        <w:rPr>
+          <w:lang w:val="en-US"/>
+        </w:rPr>
+        <w:t xml:space="preserve">and will make sure that the demanded charge current is not higher than what can be </w:t>
+      </w:r>
+    </w:p>
+    <w:p>
+      <w:pPr>
+        <w:rPr>
+          <w:lang w:val="en-US"/>
+        </w:rPr>
+      </w:pPr>
+      <w:r>
+        <w:rPr>
+          <w:lang w:val="en-US"/>
+        </w:rPr>
+        <w:t>provided while simultaneously powering the rover.</w:t>
+      </w:r>
+    </w:p>
+    <w:p>
+      <w:pPr>
+        <w:rPr>
+          <w:lang w:val="en-US"/>
+        </w:rPr>
+      </w:pPr>
+    </w:p>
+    <w:p>
+      <w:pPr>
+        <w:rPr>
+          <w:lang w:val="en-US"/>
+        </w:rPr>
+      </w:pPr>
+    </w:p>
+    <w:p>
+      <w:pPr>
+        <w:rPr>
+          <w:lang w:val="en-US"/>
+        </w:rPr>
+      </w:pPr>
+    </w:p>
+    <w:p>
+      <w:pPr>
+        <w:rPr>
+          <w:lang w:val="en-US"/>
+        </w:rPr>
+      </w:pPr>
+    </w:p>
+    <w:p>
+      <w:pPr>
+        <w:rPr>
+          <w:lang w:val="en-US"/>
+        </w:rPr>
+      </w:pPr>
+      <w:r>
+        <w:rPr>
+          <w:lang w:val="en-US"/>
+        </w:rPr>
+        <w:t xml:space="preserve">Assuming that a mounted solution is used there are two main design problems </w:t>
+      </w:r>
+    </w:p>
+    <w:p>
+      <w:pPr>
+        <w:rPr>
+          <w:lang w:val="en-US"/>
+        </w:rPr>
+      </w:pPr>
+      <w:r>
+        <w:rPr>
+          <w:lang w:val="en-US"/>
+        </w:rPr>
+        <w:t xml:space="preserve">to be solved. Firstly, how will power be supplied to each of the rover components </w:t>
+      </w:r>
+    </w:p>
+    <w:p>
+      <w:pPr>
+        <w:rPr>
+          <w:lang w:val="en-US"/>
+        </w:rPr>
+      </w:pPr>
+      <w:r>
+        <w:rPr>
+          <w:lang w:val="en-US"/>
+        </w:rPr>
+        <w:t>and secondly, how is simultaneous charging and discharging facilitated?</w:t>
+      </w:r>
+    </w:p>
+    <w:p>
+      <w:pPr>
+        <w:rPr>
+          <w:lang w:val="en-US"/>
+        </w:rPr>
+      </w:pPr>
+    </w:p>
+    <w:p>
+      <w:pPr>
+        <w:rPr>
+          <w:lang w:val="en-US"/>
+        </w:rPr>
+      </w:pPr>
+      <w:r>
+        <w:rPr>
+          <w:lang w:val="en-US"/>
+        </w:rPr>
+        <w:t xml:space="preserve">As shown in Figure ? the rover has 4 separate voltage regions. The battery and </w:t>
+      </w:r>
+    </w:p>
+    <w:p>
+      <w:pPr>
+        <w:rPr>
+          <w:lang w:val="en-US"/>
+        </w:rPr>
+      </w:pPr>
+      <w:r>
+        <w:rPr>
+          <w:lang w:val="en-US"/>
+        </w:rPr>
+        <w:t xml:space="preserve">PV array have already been discussed. The new regions are the 5V node used to power </w:t>
+      </w:r>
+    </w:p>
+    <w:p>
+      <w:pPr>
+        <w:rPr>
+          <w:lang w:val="en-US"/>
+        </w:rPr>
+      </w:pPr>
+      <w:r>
+        <w:rPr>
+          <w:lang w:val="en-US"/>
+        </w:rPr>
+        <w:t xml:space="preserve">the FPGA and micro-controllers, and the variable voltage node used to power the </w:t>
+      </w:r>
+    </w:p>
+    <w:p>
+      <w:pPr>
+        <w:rPr>
+          <w:lang w:val="en-US"/>
+        </w:rPr>
+      </w:pPr>
+      <w:r>
+        <w:rPr>
+          <w:lang w:val="en-US"/>
+        </w:rPr>
+        <w:t xml:space="preserve">motors. Currently, the 5V used to power the control circuitry is also used to power </w:t>
+      </w:r>
+    </w:p>
+    <w:p>
+      <w:pPr>
+        <w:rPr>
+          <w:lang w:val="en-US"/>
+        </w:rPr>
+      </w:pPr>
+      <w:r>
+        <w:rPr>
+          <w:lang w:val="en-US"/>
+        </w:rPr>
+        <w:lastRenderedPageBreak/>
+        <w:t xml:space="preserve">the drive SMPS. The most straight forward way to connect the energy sub-module to </w:t>
+      </w:r>
+    </w:p>
+    <w:p>
+      <w:pPr>
+        <w:rPr>
+          <w:lang w:val="en-US"/>
+        </w:rPr>
+      </w:pPr>
+      <w:r>
+        <w:rPr>
+          <w:lang w:val="en-US"/>
+        </w:rPr>
+        <w:t xml:space="preserve">the rest of the rover would therefore be to step down the battery voltage to 5V </w:t>
+      </w:r>
+    </w:p>
+    <w:p>
+      <w:pPr>
+        <w:rPr>
+          <w:lang w:val="en-US"/>
+        </w:rPr>
+      </w:pPr>
+      <w:r>
+        <w:rPr>
+          <w:lang w:val="en-US"/>
+        </w:rPr>
+        <w:t xml:space="preserve">using a buck SMPS and connect the SMPS output where the battery pack is currently </w:t>
+      </w:r>
+    </w:p>
+    <w:p>
+      <w:pPr>
+        <w:rPr>
+          <w:lang w:val="en-US"/>
+        </w:rPr>
+      </w:pPr>
+      <w:r>
+        <w:rPr>
+          <w:lang w:val="en-US"/>
+        </w:rPr>
+        <w:t xml:space="preserve">connected. However, this is very energy inefficient as the power for the motor needs </w:t>
+      </w:r>
+    </w:p>
+    <w:p>
+      <w:pPr>
+        <w:rPr>
+          <w:lang w:val="en-US"/>
+        </w:rPr>
+      </w:pPr>
+      <w:r>
+        <w:rPr>
+          <w:lang w:val="en-US"/>
+        </w:rPr>
+        <w:t xml:space="preserve">to pass through two SMPS devices before being used, potentially leading to high power </w:t>
+      </w:r>
+    </w:p>
+    <w:p>
+      <w:pPr>
+        <w:rPr>
+          <w:lang w:val="en-US"/>
+        </w:rPr>
+      </w:pPr>
+      <w:r>
+        <w:rPr>
+          <w:lang w:val="en-US"/>
+        </w:rPr>
+        <w:t xml:space="preserve">losses. A better way of connecting the energy module would involve separating the </w:t>
+      </w:r>
+    </w:p>
+    <w:p>
+      <w:pPr>
+        <w:rPr>
+          <w:lang w:val="en-US"/>
+        </w:rPr>
+      </w:pPr>
+      <w:r>
+        <w:rPr>
+          <w:lang w:val="en-US"/>
+        </w:rPr>
+        <w:t xml:space="preserve">drive SMPS from the 5V node. Instead the drive SMPS could be directly connected to </w:t>
+      </w:r>
+    </w:p>
+    <w:p>
+      <w:pPr>
+        <w:rPr>
+          <w:lang w:val="en-US"/>
+        </w:rPr>
+      </w:pPr>
+      <w:r>
+        <w:rPr>
+          <w:lang w:val="en-US"/>
+        </w:rPr>
+        <w:t xml:space="preserve">the battery. Then another SMPS or linear voltage regulator would be connected to the </w:t>
+      </w:r>
+    </w:p>
+    <w:p>
+      <w:pPr>
+        <w:rPr>
+          <w:lang w:val="en-US"/>
+        </w:rPr>
+      </w:pPr>
+      <w:r>
+        <w:rPr>
+          <w:lang w:val="en-US"/>
+        </w:rPr>
+        <w:t xml:space="preserve">battery to create 5V power for the control circuitry. A sketch diagram of the </w:t>
+      </w:r>
+    </w:p>
+    <w:p>
+      <w:pPr>
+        <w:rPr>
+          <w:lang w:val="en-US"/>
+        </w:rPr>
+      </w:pPr>
+      <w:r>
+        <w:rPr>
+          <w:lang w:val="en-US"/>
+        </w:rPr>
+        <w:t xml:space="preserve">connections is shown in Figure ?. One problem exists however with this solution: </w:t>
+      </w:r>
+    </w:p>
+    <w:p>
+      <w:pPr>
+        <w:rPr>
+          <w:lang w:val="en-US"/>
+        </w:rPr>
+      </w:pPr>
+      <w:r>
+        <w:rPr>
+          <w:lang w:val="en-US"/>
+        </w:rPr>
+        <w:t xml:space="preserve">The 10.0 – 14.4 V of the battery is higher than the SMPS maximum input voltage. </w:t>
+      </w:r>
+    </w:p>
+    <w:p>
+      <w:pPr>
+        <w:rPr>
+          <w:lang w:val="en-US"/>
+        </w:rPr>
+      </w:pPr>
+      <w:r>
+        <w:rPr>
+          <w:lang w:val="en-US"/>
+        </w:rPr>
+        <w:t xml:space="preserve">A way to solve this would be to exchange the </w:t>
+      </w:r>
+      <w:proofErr w:type="spellStart"/>
+      <w:r>
+        <w:rPr>
+          <w:lang w:val="en-US"/>
+        </w:rPr>
+        <w:t>PMOS</w:t>
+      </w:r>
+      <w:proofErr w:type="spellEnd"/>
+      <w:r>
+        <w:rPr>
+          <w:lang w:val="en-US"/>
+        </w:rPr>
+        <w:t xml:space="preserve"> on the SMPS board for another </w:t>
+      </w:r>
+      <w:proofErr w:type="spellStart"/>
+      <w:r>
+        <w:rPr>
+          <w:lang w:val="en-US"/>
+        </w:rPr>
+        <w:t>NMOS</w:t>
+      </w:r>
+      <w:proofErr w:type="spellEnd"/>
+      <w:r>
+        <w:rPr>
+          <w:lang w:val="en-US"/>
+        </w:rPr>
+        <w:t xml:space="preserve">, </w:t>
+      </w:r>
+    </w:p>
+    <w:p>
+      <w:pPr>
+        <w:rPr>
+          <w:lang w:val="en-US"/>
+        </w:rPr>
+      </w:pPr>
+      <w:r>
+        <w:rPr>
+          <w:lang w:val="en-US"/>
+        </w:rPr>
+        <w:t>which would increase the maximum input voltage.</w:t>
+      </w:r>
+    </w:p>
+    <w:p>
+      <w:pPr>
+        <w:rPr>
+          <w:lang w:val="en-US"/>
+        </w:rPr>
+      </w:pPr>
+    </w:p>
+    <w:p>
+      <w:pPr>
+        <w:rPr>
+          <w:lang w:val="en-US"/>
+        </w:rPr>
+      </w:pPr>
+      <w:r>
+        <w:rPr>
+          <w:lang w:val="en-US"/>
+        </w:rPr>
+        <w:t xml:space="preserve">In this design there are three systems through which current either flows in or </w:t>
+      </w:r>
+    </w:p>
+    <w:p>
+      <w:pPr>
+        <w:rPr>
+          <w:lang w:val="en-US"/>
+        </w:rPr>
+      </w:pPr>
+      <w:r>
+        <w:rPr>
+          <w:lang w:val="en-US"/>
+        </w:rPr>
+        <w:t xml:space="preserve">out of the battery. To keep track of the SOC and ensure that the batteries are </w:t>
+      </w:r>
+    </w:p>
+    <w:p>
+      <w:pPr>
+        <w:rPr>
+          <w:lang w:val="en-US"/>
+        </w:rPr>
+      </w:pPr>
+      <w:r>
+        <w:rPr>
+          <w:lang w:val="en-US"/>
+        </w:rPr>
+        <w:t>being charged or discharged at an appropriate it is therefore necessary to collect</w:t>
+      </w:r>
+    </w:p>
+    <w:p>
+      <w:pPr>
+        <w:rPr>
+          <w:lang w:val="en-US"/>
+        </w:rPr>
+      </w:pPr>
+      <w:r>
+        <w:rPr>
+          <w:lang w:val="en-US"/>
+        </w:rPr>
+        <w:t xml:space="preserve">current data for all the power converters. This data could be relayed through control </w:t>
+      </w:r>
+    </w:p>
+    <w:p>
+      <w:pPr>
+        <w:rPr>
+          <w:lang w:val="en-US"/>
+        </w:rPr>
+      </w:pPr>
+      <w:r>
+        <w:rPr>
+          <w:lang w:val="en-US"/>
+        </w:rPr>
+        <w:t xml:space="preserve">and read in on the energy Arduino through UART. The net battery current can then be </w:t>
+      </w:r>
+    </w:p>
+    <w:p>
+      <w:pPr>
+        <w:rPr>
+          <w:lang w:val="en-US"/>
+        </w:rPr>
+      </w:pPr>
+      <w:r>
+        <w:rPr>
+          <w:lang w:val="en-US"/>
+        </w:rPr>
+        <w:t xml:space="preserve">calculated by simply adding together the current passing through each of the power </w:t>
+      </w:r>
+    </w:p>
+    <w:p>
+      <w:pPr>
+        <w:rPr>
+          <w:lang w:val="en-US"/>
+        </w:rPr>
+      </w:pPr>
+      <w:r>
+        <w:rPr>
+          <w:lang w:val="en-US"/>
+        </w:rPr>
+        <w:t xml:space="preserve">converters. The rest of the charge algorithm would not be affected by this. This </w:t>
+      </w:r>
+    </w:p>
+    <w:p>
+      <w:pPr>
+        <w:rPr>
+          <w:lang w:val="en-US"/>
+        </w:rPr>
+      </w:pPr>
+      <w:r>
+        <w:rPr>
+          <w:lang w:val="en-US"/>
+        </w:rPr>
+        <w:t xml:space="preserve">implementation also integrates well with the integrated power point tracking algorithm </w:t>
+      </w:r>
+    </w:p>
+    <w:p>
+      <w:pPr>
+        <w:rPr>
+          <w:lang w:val="en-US"/>
+        </w:rPr>
+      </w:pPr>
+      <w:r>
+        <w:rPr>
+          <w:lang w:val="en-US"/>
+        </w:rPr>
+        <w:t xml:space="preserve">and will make sure that the demanded charge current is not higher than what can be </w:t>
+      </w:r>
+    </w:p>
+    <w:p>
+      <w:pPr>
+        <w:rPr>
+          <w:lang w:val="en-US"/>
+        </w:rPr>
+      </w:pPr>
+      <w:r>
+        <w:rPr>
+          <w:lang w:val="en-US"/>
+        </w:rPr>
+        <w:t>provided while simultaneously powering the rover.</w:t>
+      </w:r>
+    </w:p>
+    <w:p>
+      <w:pPr>
+        <w:rPr>
+          <w:lang w:val="en-US"/>
+        </w:rPr>
+      </w:pPr>
+    </w:p>
+    <w:p>
+      <w:pPr>
+        <w:rPr>
+          <w:lang w:val="en-US"/>
+        </w:rPr>
+      </w:pPr>
+    </w:p>
+    <w:p>
+      <w:pPr>
+        <w:rPr>
+          <w:lang w:val="en-US"/>
+        </w:rPr>
+      </w:pPr>
+    </w:p>
+    <w:p>
+      <w:pPr>
+        <w:rPr>
+          <w:lang w:val="en-US"/>
+        </w:rPr>
+      </w:pPr>
+    </w:p>
+    <w:p>
+      <w:pPr>
+        <w:rPr>
+          <w:lang w:val="en-US"/>
+        </w:rPr>
+      </w:pPr>
+    </w:p>
+    <w:p>
+      <w:pPr>
+        <w:rPr>
+          <w:lang w:val="en-GB"/>
+        </w:rPr>
+      </w:pPr>
+    </w:p>
+    <w:p>
+      <w:pPr>
+        <w:rPr>
+          <w:lang w:val="en-GB"/>
         </w:rPr>
       </w:pPr>
     </w:p>

</xml_diff>

<commit_message>
Rewrote a lot of stuff to make it shorter
</commit_message>
<xml_diff>
--- a/Energy/Justifications for design choices.docx
+++ b/Energy/Justifications for design choices.docx
@@ -15173,6 +15173,52 @@
     <w:p>
       <w:pPr>
         <w:rPr>
+          <w:lang w:val="en-GB"/>
+        </w:rPr>
+      </w:pPr>
+      <w:r>
+        <w:rPr>
+          <w:lang w:val="en-GB"/>
+        </w:rPr>
+        <w:t xml:space="preserve">The SMPS has been </w:t>
+      </w:r>
+      <w:proofErr w:type="spellStart"/>
+      <w:r>
+        <w:rPr>
+          <w:lang w:val="en-GB"/>
+        </w:rPr>
+        <w:t>thourgohly</w:t>
+      </w:r>
+      <w:proofErr w:type="spellEnd"/>
+      <w:r>
+        <w:rPr>
+          <w:lang w:val="en-GB"/>
+        </w:rPr>
+        <w:t xml:space="preserve"> characterised in power labs and will therefore not be furt</w:t>
+      </w:r>
+      <w:r>
+        <w:rPr>
+          <w:lang w:val="en-GB"/>
+        </w:rPr>
+        <w:t>h</w:t>
+      </w:r>
+      <w:r>
+        <w:rPr>
+          <w:lang w:val="en-GB"/>
+        </w:rPr>
+        <w:t>er examined here.</w:t>
+      </w:r>
+    </w:p>
+    <w:p>
+      <w:pPr>
+        <w:rPr>
+          <w:lang w:val="en-GB"/>
+        </w:rPr>
+      </w:pPr>
+    </w:p>
+    <w:p>
+      <w:pPr>
+        <w:rPr>
           <w:b/>
           <w:bCs/>
           <w:lang w:val="en-GB"/>
@@ -15803,7 +15849,14 @@
         <w:rPr>
           <w:lang w:val="en-GB"/>
         </w:rPr>
-        <w:t>, it is clear</w:t>
+        <w:t xml:space="preserve">, it is </w:t>
+      </w:r>
+      <w:r>
+        <w:rPr>
+          <w:lang w:val="en-GB"/>
+        </w:rPr>
+        <w:lastRenderedPageBreak/>
+        <w:t>clear</w:t>
       </w:r>
       <w:r>
         <w:rPr>
@@ -15843,7 +15896,6 @@
           <w:iCs/>
           <w:lang w:val="en-GB"/>
         </w:rPr>
-        <w:lastRenderedPageBreak/>
         <w:t>SMPS</w:t>
       </w:r>
     </w:p>
@@ -16419,7 +16471,14 @@
         <w:rPr>
           <w:lang w:val="en-GB"/>
         </w:rPr>
-        <w:t>From the table we see that a battery pack using 4 cells has the highest power consumption without going over the limit of 3.7 W. Moreover, 4 cells is a good compromise between having enough free Arduino pins and providing enough energy for long operation. Taking all these factors into account, 4 cells seems like the appropriate number for the battery pack.</w:t>
+        <w:t xml:space="preserve">From the table we see that a battery pack using 4 cells has the highest power consumption without going over the limit of 3.7 W. Moreover, 4 cells is a good compromise between having enough free Arduino pins and providing enough energy for long operation. Taking all </w:t>
+      </w:r>
+      <w:r>
+        <w:rPr>
+          <w:lang w:val="en-GB"/>
+        </w:rPr>
+        <w:lastRenderedPageBreak/>
+        <w:t>these factors into account, 4 cells seems like the appropriate number for the battery pack.</w:t>
       </w:r>
       <w:r>
         <w:rPr>
@@ -17138,7 +17197,14 @@
         <w:rPr>
           <w:lang w:val="en-GB"/>
         </w:rPr>
-        <w:t>or Total-Cross-Tied configuration.</w:t>
+        <w:t xml:space="preserve">or Total-Cross-Tied </w:t>
+      </w:r>
+      <w:r>
+        <w:rPr>
+          <w:lang w:val="en-GB"/>
+        </w:rPr>
+        <w:lastRenderedPageBreak/>
+        <w:t>configuration.</w:t>
       </w:r>
       <w:r>
         <w:rPr>
@@ -17172,161 +17238,160 @@
     <w:p>
       <w:pPr>
         <w:rPr>
-          <w:lang w:val="en-US"/>
-        </w:rPr>
-      </w:pPr>
-      <w:r>
-        <w:rPr>
-          <w:lang w:val="en-US"/>
-        </w:rPr>
-        <w:lastRenderedPageBreak/>
+          <w:lang w:val="en-GB"/>
+        </w:rPr>
+      </w:pPr>
+      <w:r>
+        <w:rPr>
+          <w:lang w:val="en-GB"/>
+        </w:rPr>
         <w:t>The energy submodule only has access to a single SMPS device.</w:t>
       </w:r>
       <w:r>
         <w:rPr>
-          <w:lang w:val="en-US"/>
+          <w:lang w:val="en-GB"/>
         </w:rPr>
         <w:t xml:space="preserve"> </w:t>
       </w:r>
       <w:r>
         <w:rPr>
-          <w:lang w:val="en-US"/>
+          <w:lang w:val="en-GB"/>
         </w:rPr>
         <w:t>A</w:t>
       </w:r>
       <w:r>
         <w:rPr>
-          <w:lang w:val="en-US"/>
+          <w:lang w:val="en-GB"/>
         </w:rPr>
         <w:t xml:space="preserve">t any time it will </w:t>
       </w:r>
       <w:r>
         <w:rPr>
-          <w:lang w:val="en-US"/>
+          <w:lang w:val="en-GB"/>
         </w:rPr>
         <w:t xml:space="preserve">therefore </w:t>
       </w:r>
       <w:r>
         <w:rPr>
-          <w:lang w:val="en-US"/>
+          <w:lang w:val="en-GB"/>
         </w:rPr>
         <w:t xml:space="preserve">only be possible to </w:t>
       </w:r>
       <w:r>
         <w:rPr>
-          <w:lang w:val="en-US"/>
+          <w:lang w:val="en-GB"/>
         </w:rPr>
         <w:t xml:space="preserve">either perform </w:t>
       </w:r>
       <w:proofErr w:type="spellStart"/>
       <w:r>
         <w:rPr>
-          <w:lang w:val="en-US"/>
+          <w:lang w:val="en-GB"/>
         </w:rPr>
         <w:t>MPPT</w:t>
       </w:r>
       <w:proofErr w:type="spellEnd"/>
       <w:r>
         <w:rPr>
-          <w:lang w:val="en-US"/>
+          <w:lang w:val="en-GB"/>
         </w:rPr>
         <w:t xml:space="preserve"> or have the PV power be outputted at the correct current/voltage. </w:t>
       </w:r>
       <w:r>
         <w:rPr>
-          <w:lang w:val="en-US"/>
+          <w:lang w:val="en-GB"/>
         </w:rPr>
         <w:t>This is not a problem</w:t>
       </w:r>
       <w:r>
         <w:rPr>
-          <w:lang w:val="en-US"/>
+          <w:lang w:val="en-GB"/>
         </w:rPr>
         <w:t>,</w:t>
       </w:r>
       <w:r>
         <w:rPr>
-          <w:lang w:val="en-US"/>
+          <w:lang w:val="en-GB"/>
         </w:rPr>
         <w:t xml:space="preserve"> as the goal of the PV </w:t>
       </w:r>
       <w:r>
         <w:rPr>
-          <w:lang w:val="en-US"/>
+          <w:lang w:val="en-GB"/>
         </w:rPr>
         <w:t>array</w:t>
       </w:r>
       <w:r>
         <w:rPr>
-          <w:lang w:val="en-US"/>
+          <w:lang w:val="en-GB"/>
         </w:rPr>
         <w:t xml:space="preserve"> is not to output the</w:t>
       </w:r>
       <w:r>
         <w:rPr>
-          <w:lang w:val="en-US"/>
+          <w:lang w:val="en-GB"/>
         </w:rPr>
         <w:t xml:space="preserve"> </w:t>
       </w:r>
       <w:r>
         <w:rPr>
-          <w:lang w:val="en-US"/>
+          <w:lang w:val="en-GB"/>
         </w:rPr>
         <w:t>maximum amount of power, but simply to provide the power demanded by the charging algorithm.</w:t>
       </w:r>
       <w:r>
         <w:rPr>
-          <w:lang w:val="en-US"/>
+          <w:lang w:val="en-GB"/>
         </w:rPr>
         <w:t xml:space="preserve"> </w:t>
       </w:r>
       <w:r>
         <w:rPr>
-          <w:lang w:val="en-US"/>
+          <w:lang w:val="en-GB"/>
         </w:rPr>
         <w:t xml:space="preserve">As such, the system does not need conventional </w:t>
       </w:r>
       <w:proofErr w:type="spellStart"/>
       <w:r>
         <w:rPr>
-          <w:lang w:val="en-US"/>
+          <w:lang w:val="en-GB"/>
         </w:rPr>
         <w:t>MPPT</w:t>
       </w:r>
       <w:proofErr w:type="spellEnd"/>
       <w:r>
         <w:rPr>
-          <w:lang w:val="en-US"/>
+          <w:lang w:val="en-GB"/>
         </w:rPr>
         <w:t xml:space="preserve">. </w:t>
       </w:r>
       <w:r>
         <w:rPr>
-          <w:lang w:val="en-US"/>
+          <w:lang w:val="en-GB"/>
         </w:rPr>
         <w:t>However,</w:t>
       </w:r>
       <w:r>
         <w:rPr>
-          <w:lang w:val="en-US"/>
+          <w:lang w:val="en-GB"/>
         </w:rPr>
         <w:t xml:space="preserve"> </w:t>
       </w:r>
       <w:r>
         <w:rPr>
-          <w:lang w:val="en-US"/>
+          <w:lang w:val="en-GB"/>
         </w:rPr>
         <w:t xml:space="preserve">if the PV panels cannot provide the demanded power some sort of power tracking must be </w:t>
       </w:r>
       <w:r>
         <w:rPr>
-          <w:lang w:val="en-US"/>
+          <w:lang w:val="en-GB"/>
         </w:rPr>
         <w:t>used</w:t>
       </w:r>
       <w:r>
         <w:rPr>
-          <w:lang w:val="en-US"/>
+          <w:lang w:val="en-GB"/>
         </w:rPr>
         <w:t xml:space="preserve">. </w:t>
       </w:r>
@@ -17341,166 +17406,166 @@
     <w:p>
       <w:pPr>
         <w:rPr>
-          <w:lang w:val="en-US"/>
-        </w:rPr>
-      </w:pPr>
-      <w:r>
-        <w:rPr>
-          <w:lang w:val="en-US"/>
+          <w:lang w:val="en-GB"/>
+        </w:rPr>
+      </w:pPr>
+      <w:r>
+        <w:rPr>
+          <w:lang w:val="en-GB"/>
         </w:rPr>
         <w:t>Consider an SMPS being used to charge a battery pack at a set current. If the actual current on the output is lower than the setpoint, one would attempt</w:t>
       </w:r>
       <w:r>
         <w:rPr>
-          <w:lang w:val="en-US"/>
+          <w:lang w:val="en-GB"/>
         </w:rPr>
         <w:t xml:space="preserve"> </w:t>
       </w:r>
       <w:r>
         <w:rPr>
-          <w:lang w:val="en-US"/>
+          <w:lang w:val="en-GB"/>
         </w:rPr>
         <w:t>to increase the output current by</w:t>
       </w:r>
       <w:r>
         <w:rPr>
-          <w:lang w:val="en-US"/>
+          <w:lang w:val="en-GB"/>
         </w:rPr>
         <w:t xml:space="preserve"> </w:t>
       </w:r>
       <w:r>
         <w:rPr>
-          <w:lang w:val="en-US"/>
+          <w:lang w:val="en-GB"/>
         </w:rPr>
         <w:t>increasing the output voltage.</w:t>
       </w:r>
       <w:r>
         <w:rPr>
-          <w:lang w:val="en-US"/>
+          <w:lang w:val="en-GB"/>
         </w:rPr>
         <w:t xml:space="preserve"> This </w:t>
       </w:r>
       <w:r>
         <w:rPr>
-          <w:lang w:val="en-US"/>
+          <w:lang w:val="en-GB"/>
         </w:rPr>
         <w:t>is achieved by increasing the duty cycle. Similarly, if the output current is too</w:t>
       </w:r>
       <w:r>
         <w:rPr>
-          <w:lang w:val="en-US"/>
+          <w:lang w:val="en-GB"/>
         </w:rPr>
         <w:t xml:space="preserve"> </w:t>
       </w:r>
       <w:r>
         <w:rPr>
-          <w:lang w:val="en-US"/>
+          <w:lang w:val="en-GB"/>
         </w:rPr>
         <w:t>high one would attempt to lower the output current by lowering the duty cycle. From these considerations we see that increasing and decreasing the duty cycle is associated with higher and lower output power respectively. Now compare this with</w:t>
       </w:r>
       <w:r>
         <w:rPr>
-          <w:lang w:val="en-US"/>
+          <w:lang w:val="en-GB"/>
         </w:rPr>
         <w:t xml:space="preserve"> </w:t>
       </w:r>
       <w:r>
         <w:rPr>
-          <w:lang w:val="en-US"/>
+          <w:lang w:val="en-GB"/>
         </w:rPr>
         <w:t>the IV and power characteristics of the parallel PV array shown in Figure</w:t>
       </w:r>
       <w:r>
         <w:rPr>
-          <w:lang w:val="en-US"/>
+          <w:lang w:val="en-GB"/>
         </w:rPr>
         <w:t xml:space="preserve"> </w:t>
       </w:r>
       <w:r>
         <w:rPr>
-          <w:lang w:val="en-US"/>
+          <w:lang w:val="en-GB"/>
         </w:rPr>
         <w:t>~\ref{</w:t>
       </w:r>
       <w:proofErr w:type="spellStart"/>
       <w:r>
         <w:rPr>
-          <w:lang w:val="en-US"/>
+          <w:lang w:val="en-GB"/>
         </w:rPr>
         <w:t>fig:parallelArray</w:t>
       </w:r>
       <w:proofErr w:type="spellEnd"/>
       <w:r>
         <w:rPr>
-          <w:lang w:val="en-US"/>
+          <w:lang w:val="en-GB"/>
         </w:rPr>
         <w:t>}. For an SMPS, increasing the duty cycle will lower the input resistance, causing the input current to increase. As increasing</w:t>
       </w:r>
       <w:r>
         <w:rPr>
-          <w:lang w:val="en-US"/>
+          <w:lang w:val="en-GB"/>
         </w:rPr>
         <w:t xml:space="preserve"> </w:t>
       </w:r>
       <w:r>
         <w:rPr>
-          <w:lang w:val="en-US"/>
+          <w:lang w:val="en-GB"/>
         </w:rPr>
         <w:t>the duty cycle increases the output power so too must</w:t>
       </w:r>
       <w:r>
         <w:rPr>
-          <w:lang w:val="en-US"/>
+          <w:lang w:val="en-GB"/>
         </w:rPr>
         <w:t xml:space="preserve"> </w:t>
       </w:r>
       <w:proofErr w:type="spellStart"/>
       <w:r>
         <w:rPr>
-          <w:lang w:val="en-US"/>
+          <w:lang w:val="en-GB"/>
         </w:rPr>
         <w:t>increased</w:t>
       </w:r>
       <w:proofErr w:type="spellEnd"/>
       <w:r>
         <w:rPr>
-          <w:lang w:val="en-US"/>
+          <w:lang w:val="en-GB"/>
         </w:rPr>
         <w:t xml:space="preserve"> input current lead to</w:t>
       </w:r>
       <w:r>
         <w:rPr>
-          <w:lang w:val="en-US"/>
+          <w:lang w:val="en-GB"/>
         </w:rPr>
         <w:t xml:space="preserve"> </w:t>
       </w:r>
       <w:r>
         <w:rPr>
-          <w:lang w:val="en-US"/>
+          <w:lang w:val="en-GB"/>
         </w:rPr>
         <w:t>increased input power for an equilibrium to exist. However, increased input current</w:t>
       </w:r>
       <w:r>
         <w:rPr>
-          <w:lang w:val="en-US"/>
+          <w:lang w:val="en-GB"/>
         </w:rPr>
         <w:t xml:space="preserve"> </w:t>
       </w:r>
       <w:r>
         <w:rPr>
-          <w:lang w:val="en-US"/>
+          <w:lang w:val="en-GB"/>
         </w:rPr>
         <w:t>only gives increased output current if the PV panels are operating in the region to the right of the</w:t>
       </w:r>
       <w:r>
         <w:rPr>
-          <w:lang w:val="en-US"/>
+          <w:lang w:val="en-GB"/>
         </w:rPr>
         <w:t xml:space="preserve"> </w:t>
       </w:r>
       <w:r>
         <w:rPr>
-          <w:lang w:val="en-US"/>
+          <w:lang w:val="en-GB"/>
         </w:rPr>
         <w:t>maximum power point. Thus this is the region one would want the panels to operate in.</w:t>
       </w:r>
@@ -17508,21 +17573,21 @@
     <w:p>
       <w:pPr>
         <w:rPr>
-          <w:lang w:val="en-US"/>
-        </w:rPr>
-      </w:pPr>
-    </w:p>
-    <w:p>
-      <w:pPr>
-        <w:rPr>
-          <w:lang w:val="en-US"/>
+          <w:lang w:val="en-GB"/>
+        </w:rPr>
+      </w:pPr>
+    </w:p>
+    <w:p>
+      <w:pPr>
+        <w:rPr>
+          <w:lang w:val="en-GB"/>
         </w:rPr>
       </w:pPr>
       <w:r>
         <w:rPr>
           <w:i/>
           <w:iCs/>
-          <w:lang w:val="en-US"/>
+          <w:lang w:val="en-GB"/>
         </w:rPr>
         <w:t>State of Charge</w:t>
       </w:r>
@@ -17530,99 +17595,99 @@
     <w:p>
       <w:pPr>
         <w:rPr>
-          <w:lang w:val="en-US"/>
-        </w:rPr>
-      </w:pPr>
-    </w:p>
-    <w:p>
-      <w:pPr>
-        <w:rPr>
-          <w:lang w:val="en-US"/>
-        </w:rPr>
-      </w:pPr>
-      <w:r>
-        <w:rPr>
-          <w:lang w:val="en-US"/>
+          <w:lang w:val="en-GB"/>
+        </w:rPr>
+      </w:pPr>
+    </w:p>
+    <w:p>
+      <w:pPr>
+        <w:rPr>
+          <w:lang w:val="en-GB"/>
+        </w:rPr>
+      </w:pPr>
+      <w:r>
+        <w:rPr>
+          <w:lang w:val="en-GB"/>
         </w:rPr>
         <w:t>The state of charge (SOC) of a battery is defined as the remaining usable charge given as a percentage of the battery’s total charge capacity\cite{DICKINSON2009452}. There are many methods for estimating the SOC of a battery, the most common of which rely on</w:t>
       </w:r>
       <w:r>
         <w:rPr>
-          <w:lang w:val="en-US"/>
+          <w:lang w:val="en-GB"/>
         </w:rPr>
         <w:t xml:space="preserve"> </w:t>
       </w:r>
       <w:r>
         <w:rPr>
-          <w:lang w:val="en-US"/>
+          <w:lang w:val="en-GB"/>
         </w:rPr>
         <w:t>measurements of the voltage and/or current of the battery\cite{DANKO2019186}. The</w:t>
       </w:r>
       <w:r>
         <w:rPr>
-          <w:lang w:val="en-US"/>
+          <w:lang w:val="en-GB"/>
         </w:rPr>
         <w:t xml:space="preserve"> </w:t>
       </w:r>
       <w:r>
         <w:rPr>
-          <w:lang w:val="en-US"/>
+          <w:lang w:val="en-GB"/>
         </w:rPr>
         <w:t>perhaps simplest SOC estimation method is to measure the open circuit voltage (</w:t>
       </w:r>
       <w:proofErr w:type="spellStart"/>
       <w:r>
         <w:rPr>
-          <w:lang w:val="en-US"/>
+          <w:lang w:val="en-GB"/>
         </w:rPr>
         <w:t>OCV</w:t>
       </w:r>
       <w:proofErr w:type="spellEnd"/>
       <w:r>
         <w:rPr>
-          <w:lang w:val="en-US"/>
+          <w:lang w:val="en-GB"/>
         </w:rPr>
         <w:t xml:space="preserve">) of the battery and then calculate the SOC using a formula or a lookup table. For many types of battery this is a good estimation method. An example is lead-acid batteries, for which the </w:t>
       </w:r>
       <w:proofErr w:type="spellStart"/>
       <w:r>
         <w:rPr>
-          <w:lang w:val="en-US"/>
+          <w:lang w:val="en-GB"/>
         </w:rPr>
         <w:t>OCV</w:t>
       </w:r>
       <w:proofErr w:type="spellEnd"/>
       <w:r>
         <w:rPr>
-          <w:lang w:val="en-US"/>
+          <w:lang w:val="en-GB"/>
         </w:rPr>
         <w:t xml:space="preserve"> varies approximately linearly with the SOC. However, as was shown figure ~\ref{</w:t>
       </w:r>
       <w:proofErr w:type="spellStart"/>
       <w:r>
         <w:rPr>
-          <w:lang w:val="en-US"/>
+          <w:lang w:val="en-GB"/>
         </w:rPr>
         <w:t>fig:efficiency</w:t>
       </w:r>
       <w:proofErr w:type="spellEnd"/>
       <w:r>
         <w:rPr>
-          <w:lang w:val="en-US"/>
+          <w:lang w:val="en-GB"/>
         </w:rPr>
         <w:t xml:space="preserve">}, this is not the case for LiFePO4 batteries. For LiFePO4 cells the voltage is nearly constant for a majority of each charge/discharge cycle. Any measurement error or change in </w:t>
       </w:r>
       <w:proofErr w:type="spellStart"/>
       <w:r>
         <w:rPr>
-          <w:lang w:val="en-US"/>
+          <w:lang w:val="en-GB"/>
         </w:rPr>
         <w:t>OCV</w:t>
       </w:r>
       <w:proofErr w:type="spellEnd"/>
       <w:r>
         <w:rPr>
-          <w:lang w:val="en-US"/>
+          <w:lang w:val="en-GB"/>
         </w:rPr>
         <w:t xml:space="preserve"> due to current recently flowing through the battery, would therefore produce large SOC estimation errors. This holds true for all SOC methods relying purely on voltage measurements and they are therefore not good alternatives.</w:t>
       </w:r>
@@ -17630,44 +17695,45 @@
     <w:p>
       <w:pPr>
         <w:rPr>
-          <w:lang w:val="en-US"/>
-        </w:rPr>
-      </w:pPr>
-    </w:p>
-    <w:p>
-      <w:pPr>
-        <w:rPr>
-          <w:lang w:val="en-US"/>
-        </w:rPr>
-      </w:pPr>
-      <w:r>
-        <w:rPr>
-          <w:lang w:val="en-US"/>
+          <w:lang w:val="en-GB"/>
+        </w:rPr>
+      </w:pPr>
+    </w:p>
+    <w:p>
+      <w:pPr>
+        <w:rPr>
+          <w:lang w:val="en-GB"/>
+        </w:rPr>
+      </w:pPr>
+      <w:r>
+        <w:rPr>
+          <w:lang w:val="en-GB"/>
         </w:rPr>
         <w:t xml:space="preserve">An alternative SOC estimation method is Coulomb counting, where the current flowing through the battery is integrated to find the net charge that has left or entered the battery. Seeing as charge is a conserved quantity nearly </w:t>
       </w:r>
       <w:r>
         <w:rPr>
-          <w:lang w:val="en-US"/>
+          <w:lang w:val="en-GB"/>
         </w:rPr>
         <w:t>a</w:t>
       </w:r>
       <w:r>
         <w:rPr>
-          <w:lang w:val="en-US"/>
+          <w:lang w:val="en-GB"/>
         </w:rPr>
         <w:t>ll charge put into the battery will be available during discharge. As such, the SOC will vary nearly perfectly linearly with the integrated current. The sources of error for Coulomb counting are mainly the Coulombic efficiency of the batteries and current measurement errors. However, using correction methods the error can be kept small, on the order of 1-2\%\cite{NG20091506}. Given the simplicity of the estimation method, this is a very small error. Other estimation methods, such as Kalman filters and neural networks, are claimed to give higher estimation</w:t>
       </w:r>
       <w:r>
         <w:rPr>
-          <w:lang w:val="en-US"/>
+          <w:lang w:val="en-GB"/>
         </w:rPr>
         <w:t xml:space="preserve"> </w:t>
       </w:r>
       <w:r>
         <w:rPr>
-          <w:lang w:val="en-US"/>
-        </w:rPr>
+          <w:lang w:val="en-GB"/>
+        </w:rPr>
+        <w:lastRenderedPageBreak/>
         <w:t>accuracies\cite{DANKO2019186}. However given the already high accuracy of Coulomb counting the improvement is marginal. Moreover, they are far more complex both computationally and in implementation. As such, Coulomb counting was deemed the best option for SOC estimation.</w:t>
       </w:r>
     </w:p>
@@ -17676,16 +17742,15 @@
         <w:rPr>
           <w:i/>
           <w:iCs/>
-          <w:lang w:val="en-US"/>
+          <w:lang w:val="en-GB"/>
         </w:rPr>
       </w:pPr>
       <w:r>
         <w:rPr>
           <w:i/>
           <w:iCs/>
-          <w:lang w:val="en-US"/>
-        </w:rPr>
-        <w:lastRenderedPageBreak/>
+          <w:lang w:val="en-GB"/>
+        </w:rPr>
         <w:t>State of Health</w:t>
       </w:r>
     </w:p>
@@ -17694,71 +17759,71 @@
         <w:rPr>
           <w:i/>
           <w:iCs/>
-          <w:lang w:val="en-US"/>
-        </w:rPr>
-      </w:pPr>
-    </w:p>
-    <w:p>
-      <w:pPr>
-        <w:rPr>
-          <w:lang w:val="en-US"/>
-        </w:rPr>
-      </w:pPr>
-      <w:r>
-        <w:rPr>
-          <w:lang w:val="en-US"/>
+          <w:lang w:val="en-GB"/>
+        </w:rPr>
+      </w:pPr>
+    </w:p>
+    <w:p>
+      <w:pPr>
+        <w:rPr>
+          <w:lang w:val="en-GB"/>
+        </w:rPr>
+      </w:pPr>
+      <w:r>
+        <w:rPr>
+          <w:lang w:val="en-GB"/>
         </w:rPr>
         <w:t>The state of health of a battery is a measure of its current condition and performance compared to when it was new\cite{</w:t>
       </w:r>
       <w:proofErr w:type="spellStart"/>
       <w:r>
         <w:rPr>
-          <w:lang w:val="en-US"/>
+          <w:lang w:val="en-GB"/>
         </w:rPr>
         <w:t>mpower</w:t>
       </w:r>
       <w:proofErr w:type="spellEnd"/>
       <w:r>
         <w:rPr>
-          <w:lang w:val="en-US"/>
+          <w:lang w:val="en-GB"/>
         </w:rPr>
         <w:t>}. Indicators of a battery’s state of health include battery charge capacity, energy capacity, cell voltage balance, and the number of completed charge/discharge cycles\cite{https://doi.org/10.1002/er.3598}. Over the course of its lifetime the SOH of a battery will naturally degrade. However, through SOH maintenance the degradation can be slowed significantly. Most importantly for a series battery pack is to keep the battery cells balanced, as unbalanced battery cells lead to lower capacity and faster cell degradation\cite{</w:t>
       </w:r>
       <w:proofErr w:type="spellStart"/>
       <w:r>
         <w:rPr>
-          <w:lang w:val="en-US"/>
+          <w:lang w:val="en-GB"/>
         </w:rPr>
         <w:t>texas</w:t>
       </w:r>
       <w:proofErr w:type="spellEnd"/>
       <w:r>
         <w:rPr>
-          <w:lang w:val="en-US"/>
+          <w:lang w:val="en-GB"/>
         </w:rPr>
         <w:t>}.</w:t>
       </w:r>
       <w:r>
         <w:rPr>
-          <w:lang w:val="en-US"/>
+          <w:lang w:val="en-GB"/>
         </w:rPr>
         <w:t xml:space="preserve"> </w:t>
       </w:r>
       <w:r>
         <w:rPr>
-          <w:lang w:val="en-US"/>
+          <w:lang w:val="en-GB"/>
         </w:rPr>
         <w:t>To facilitate balancing, each of the provided battery boards have mounted resistors which through a MOSFET can be connected to the battery cell.</w:t>
       </w:r>
       <w:r>
         <w:rPr>
-          <w:lang w:val="en-US"/>
+          <w:lang w:val="en-GB"/>
         </w:rPr>
         <w:t xml:space="preserve"> </w:t>
       </w:r>
       <w:r>
         <w:rPr>
-          <w:lang w:val="en-US"/>
+          <w:lang w:val="en-GB"/>
         </w:rPr>
         <w:t>During operation one must decide when to switch said resistors on and off to keep the cells balanced. Usually, balancing is only done towards the end of a charge cycle. There are several reasons for this. Firstly, passive balancing requires energy to be expended and will therefore reduce the total amount of usable energy in a battery if done during discharging. Secondly, differences in impedance and charge curves between cells might make it look as though a cell is charged more than others, but the voltage difference might disappear naturally as the battery is charged more or as charge current is reduced towards the end of a charge cycle.</w:t>
       </w:r>
@@ -17766,7 +17831,7 @@
     <w:p>
       <w:pPr>
         <w:rPr>
-          <w:lang w:val="en-US"/>
+          <w:lang w:val="en-GB"/>
         </w:rPr>
       </w:pPr>
     </w:p>
@@ -17775,385 +17840,2556 @@
         <w:rPr>
           <w:i/>
           <w:iCs/>
-          <w:lang w:val="en-US"/>
+          <w:lang w:val="en-GB"/>
         </w:rPr>
       </w:pPr>
       <w:r>
         <w:rPr>
           <w:i/>
           <w:iCs/>
+          <w:lang w:val="en-GB"/>
+        </w:rPr>
+        <w:t>Integration of the Energy Submodule</w:t>
+      </w:r>
+    </w:p>
+    <w:p>
+      <w:pPr>
+        <w:rPr>
+          <w:lang w:val="en-GB"/>
+        </w:rPr>
+      </w:pPr>
+    </w:p>
+    <w:p>
+      <w:pPr>
+        <w:rPr>
+          <w:lang w:val="en-GB"/>
+        </w:rPr>
+      </w:pPr>
+      <w:r>
+        <w:rPr>
+          <w:lang w:val="en-GB"/>
+        </w:rPr>
+        <w:t xml:space="preserve">It is </w:t>
+      </w:r>
+      <w:r>
+        <w:rPr>
+          <w:lang w:val="en-GB"/>
+        </w:rPr>
+        <w:t>not</w:t>
+      </w:r>
+      <w:r>
+        <w:rPr>
+          <w:lang w:val="en-GB"/>
+        </w:rPr>
+        <w:t xml:space="preserve"> necessary to</w:t>
+      </w:r>
+      <w:r>
+        <w:rPr>
+          <w:lang w:val="en-GB"/>
+        </w:rPr>
+        <w:t xml:space="preserve"> physically integrate</w:t>
+      </w:r>
+      <w:r>
+        <w:rPr>
+          <w:lang w:val="en-GB"/>
+        </w:rPr>
+        <w:t xml:space="preserve"> the energy module</w:t>
+      </w:r>
+      <w:r>
+        <w:rPr>
+          <w:lang w:val="en-GB"/>
+        </w:rPr>
+        <w:t xml:space="preserve"> with the full rover.</w:t>
+      </w:r>
+      <w:r>
+        <w:rPr>
+          <w:lang w:val="en-GB"/>
+        </w:rPr>
+        <w:t xml:space="preserve"> However, i</w:t>
+      </w:r>
+      <w:r>
+        <w:rPr>
+          <w:lang w:val="en-GB"/>
+        </w:rPr>
+        <w:t>f it</w:t>
+      </w:r>
+      <w:r>
+        <w:rPr>
+          <w:lang w:val="en-GB"/>
+        </w:rPr>
+        <w:t xml:space="preserve"> were, the energy module could either be integrated as a charging station or be mounted directly on the rover itself.</w:t>
+      </w:r>
+      <w:r>
+        <w:rPr>
+          <w:lang w:val="en-GB"/>
+        </w:rPr>
+        <w:t xml:space="preserve"> </w:t>
+      </w:r>
+      <w:r>
+        <w:rPr>
+          <w:lang w:val="en-GB"/>
+        </w:rPr>
+        <w:t xml:space="preserve">The advantage of a charging station is that </w:t>
+      </w:r>
+      <w:r>
+        <w:rPr>
+          <w:lang w:val="en-GB"/>
+        </w:rPr>
+        <w:t xml:space="preserve">the battery is </w:t>
+      </w:r>
+      <w:r>
+        <w:rPr>
+          <w:lang w:val="en-GB"/>
+        </w:rPr>
+        <w:t>only ever charge</w:t>
+      </w:r>
+      <w:r>
+        <w:rPr>
+          <w:lang w:val="en-GB"/>
+        </w:rPr>
+        <w:t>d</w:t>
+      </w:r>
+      <w:r>
+        <w:rPr>
+          <w:lang w:val="en-GB"/>
+        </w:rPr>
+        <w:t xml:space="preserve"> or discharge</w:t>
+      </w:r>
+      <w:r>
+        <w:rPr>
+          <w:lang w:val="en-GB"/>
+        </w:rPr>
+        <w:t>d</w:t>
+      </w:r>
+      <w:r>
+        <w:rPr>
+          <w:lang w:val="en-GB"/>
+        </w:rPr>
+        <w:t xml:space="preserve"> at a given time. This makes it easier to track current and power and</w:t>
+      </w:r>
+      <w:r>
+        <w:rPr>
+          <w:lang w:val="en-GB"/>
+        </w:rPr>
+        <w:t xml:space="preserve"> leads to simpler charging and SOC algorithms. A drawback of</w:t>
+      </w:r>
+      <w:r>
+        <w:rPr>
+          <w:lang w:val="en-GB"/>
+        </w:rPr>
+        <w:t xml:space="preserve"> using</w:t>
+      </w:r>
+      <w:r>
+        <w:rPr>
+          <w:lang w:val="en-GB"/>
+        </w:rPr>
+        <w:t xml:space="preserve"> a</w:t>
+      </w:r>
+      <w:r>
+        <w:rPr>
+          <w:lang w:val="en-GB"/>
+        </w:rPr>
+        <w:t xml:space="preserve"> charging station</w:t>
+      </w:r>
+      <w:r>
+        <w:rPr>
+          <w:lang w:val="en-GB"/>
+        </w:rPr>
+        <w:t xml:space="preserve"> is a reduced range, as the rover always needs to get back to the charging station before its battery is depleted</w:t>
+      </w:r>
+      <w:r>
+        <w:rPr>
+          <w:lang w:val="en-GB"/>
+        </w:rPr>
+        <w:t xml:space="preserve">. Moreover, </w:t>
+      </w:r>
+      <w:r>
+        <w:rPr>
+          <w:lang w:val="en-GB"/>
+        </w:rPr>
+        <w:t xml:space="preserve">if the rover is detached </w:t>
+      </w:r>
+      <w:r>
+        <w:rPr>
+          <w:lang w:val="en-GB"/>
+        </w:rPr>
+        <w:t>it is difficult for the energy module to track the cell voltages and SOC during discharging. This could be fixed by</w:t>
+      </w:r>
+      <w:r>
+        <w:rPr>
+          <w:lang w:val="en-GB"/>
+        </w:rPr>
+        <w:t xml:space="preserve"> using the microcontroller of another subsystem to track the </w:t>
+      </w:r>
+      <w:r>
+        <w:rPr>
+          <w:lang w:val="en-GB"/>
+        </w:rPr>
+        <w:t>battery</w:t>
+      </w:r>
+      <w:r>
+        <w:rPr>
+          <w:lang w:val="en-GB"/>
+        </w:rPr>
+        <w:t xml:space="preserve"> while the rover is not connected to the charging station.</w:t>
+      </w:r>
+      <w:r>
+        <w:rPr>
+          <w:lang w:val="en-GB"/>
+        </w:rPr>
+        <w:t xml:space="preserve"> </w:t>
+      </w:r>
+      <w:r>
+        <w:rPr>
+          <w:lang w:val="en-GB"/>
+        </w:rPr>
+        <w:t>However, a likely simpler solution</w:t>
+      </w:r>
+      <w:r>
+        <w:rPr>
+          <w:lang w:val="en-GB"/>
+        </w:rPr>
+        <w:t xml:space="preserve"> is to</w:t>
+      </w:r>
+      <w:r>
+        <w:rPr>
+          <w:lang w:val="en-GB"/>
+        </w:rPr>
+        <w:t xml:space="preserve"> mount the energy module on the rover. </w:t>
+      </w:r>
+      <w:r>
+        <w:rPr>
+          <w:lang w:val="en-GB"/>
+        </w:rPr>
+        <w:t>This would increase range, but does require the battery to charge and discharge at the same time</w:t>
+      </w:r>
+      <w:r>
+        <w:rPr>
+          <w:lang w:val="en-GB"/>
+        </w:rPr>
+        <w:t xml:space="preserve">. To be able to track the battery current, it would then be necessary to collect current and power data from other submodules. </w:t>
+      </w:r>
+      <w:r>
+        <w:rPr>
+          <w:lang w:val="en-GB"/>
+        </w:rPr>
+        <w:t>This data could be relayed through control and read in on the energy Arduino through UART</w:t>
+      </w:r>
+      <w:r>
+        <w:rPr>
+          <w:lang w:val="en-GB"/>
+        </w:rPr>
+        <w:t>.</w:t>
+      </w:r>
+    </w:p>
+    <w:p>
+      <w:pPr>
+        <w:rPr>
+          <w:lang w:val="en-GB"/>
+        </w:rPr>
+      </w:pPr>
+    </w:p>
+    <w:p>
+      <w:pPr>
+        <w:rPr>
+          <w:lang w:val="en-GB"/>
+        </w:rPr>
+      </w:pPr>
+      <w:r>
+        <w:rPr>
+          <w:lang w:val="en-GB"/>
+        </w:rPr>
+        <w:t xml:space="preserve">The rover has four separate voltage regions. </w:t>
+      </w:r>
+      <w:r>
+        <w:rPr>
+          <w:lang w:val="en-GB"/>
+        </w:rPr>
+        <w:t>The battery and PV array have already been discussed.</w:t>
+      </w:r>
+      <w:r>
+        <w:rPr>
+          <w:lang w:val="en-GB"/>
+        </w:rPr>
+        <w:t xml:space="preserve"> In addition there is a 5</w:t>
+      </w:r>
+      <w:r>
+        <w:rPr>
+          <w:lang w:val="en-GB"/>
+        </w:rPr>
+        <w:t xml:space="preserve"> </w:t>
+      </w:r>
+      <w:r>
+        <w:rPr>
+          <w:lang w:val="en-GB"/>
+        </w:rPr>
+        <w:t xml:space="preserve">V node used to power the FPGA and microcontrollers, and a variable voltage node used to power the motors. </w:t>
+      </w:r>
+      <w:r>
+        <w:rPr>
+          <w:lang w:val="en-GB"/>
+        </w:rPr>
+        <w:t>This power must originate in the battery and as such the 5</w:t>
+      </w:r>
+      <w:r>
+        <w:rPr>
+          <w:lang w:val="en-GB"/>
+        </w:rPr>
+        <w:t xml:space="preserve"> </w:t>
+      </w:r>
+      <w:r>
+        <w:rPr>
+          <w:lang w:val="en-GB"/>
+        </w:rPr>
+        <w:t>V and motor voltage</w:t>
+      </w:r>
+      <w:r>
+        <w:rPr>
+          <w:lang w:val="en-GB"/>
+        </w:rPr>
+        <w:t>s</w:t>
+      </w:r>
+      <w:r>
+        <w:rPr>
+          <w:lang w:val="en-GB"/>
+        </w:rPr>
+        <w:t xml:space="preserve"> must be connected to the battery through</w:t>
+      </w:r>
+      <w:r>
+        <w:rPr>
+          <w:lang w:val="en-GB"/>
+        </w:rPr>
+        <w:t xml:space="preserve"> </w:t>
+      </w:r>
+      <w:r>
+        <w:rPr>
+          <w:lang w:val="en-GB"/>
+        </w:rPr>
+        <w:t>voltage converter</w:t>
+      </w:r>
+      <w:r>
+        <w:rPr>
+          <w:lang w:val="en-GB"/>
+        </w:rPr>
+        <w:t>s</w:t>
+      </w:r>
+      <w:r>
+        <w:rPr>
+          <w:lang w:val="en-GB"/>
+        </w:rPr>
+        <w:t>.</w:t>
+      </w:r>
+      <w:r>
+        <w:rPr>
+          <w:lang w:val="en-GB"/>
+        </w:rPr>
+        <w:t xml:space="preserve"> The obvious implementation is to use two switch mode power supplies in buck mode, one to provide 5 V and one to power the motors. </w:t>
+      </w:r>
+      <w:r>
+        <w:rPr>
+          <w:lang w:val="en-GB"/>
+        </w:rPr>
+        <w:t>One problem exists however with this solution</w:t>
+      </w:r>
+      <w:r>
+        <w:rPr>
+          <w:lang w:val="en-GB"/>
+        </w:rPr>
+        <w:t xml:space="preserve">: </w:t>
+      </w:r>
+      <w:r>
+        <w:rPr>
+          <w:lang w:val="en-GB"/>
+        </w:rPr>
+        <w:t>The 10.0 – 14.4 V of the battery is higher than the SMPS maximum input voltage</w:t>
+      </w:r>
+      <w:r>
+        <w:rPr>
+          <w:lang w:val="en-GB"/>
+        </w:rPr>
+        <w:t>\cite{</w:t>
+      </w:r>
+      <w:proofErr w:type="spellStart"/>
+      <w:r>
+        <w:rPr>
+          <w:lang w:val="en-GB"/>
+        </w:rPr>
+        <w:t>powerLogbook</w:t>
+      </w:r>
+      <w:proofErr w:type="spellEnd"/>
+      <w:r>
+        <w:rPr>
+          <w:lang w:val="en-GB"/>
+        </w:rPr>
+        <w:t>}</w:t>
+      </w:r>
+      <w:r>
+        <w:rPr>
+          <w:lang w:val="en-GB"/>
+        </w:rPr>
+        <w:t xml:space="preserve">. A way to solve this would be to exchange the </w:t>
+      </w:r>
+      <w:proofErr w:type="spellStart"/>
+      <w:r>
+        <w:rPr>
+          <w:lang w:val="en-GB"/>
+        </w:rPr>
+        <w:t>PMOS</w:t>
+      </w:r>
+      <w:proofErr w:type="spellEnd"/>
+      <w:r>
+        <w:rPr>
+          <w:lang w:val="en-GB"/>
+        </w:rPr>
+        <w:t xml:space="preserve"> on the SMPS board for another </w:t>
+      </w:r>
+      <w:proofErr w:type="spellStart"/>
+      <w:r>
+        <w:rPr>
+          <w:lang w:val="en-GB"/>
+        </w:rPr>
+        <w:t>NMOS</w:t>
+      </w:r>
+      <w:proofErr w:type="spellEnd"/>
+      <w:r>
+        <w:rPr>
+          <w:lang w:val="en-GB"/>
+        </w:rPr>
+        <w:t>,</w:t>
+      </w:r>
+      <w:r>
+        <w:rPr>
+          <w:lang w:val="en-GB"/>
+        </w:rPr>
+        <w:t xml:space="preserve"> </w:t>
+      </w:r>
+      <w:r>
+        <w:rPr>
+          <w:lang w:val="en-GB"/>
+        </w:rPr>
+        <w:t>which would increase the maximum input voltage.</w:t>
+      </w:r>
+    </w:p>
+    <w:p>
+      <w:pPr>
+        <w:rPr>
+          <w:lang w:val="en-GB"/>
+        </w:rPr>
+      </w:pPr>
+    </w:p>
+    <w:p>
+      <w:pPr>
+        <w:rPr>
+          <w:lang w:val="en-GB"/>
+        </w:rPr>
+      </w:pPr>
+      <w:r>
+        <w:rPr>
+          <w:b/>
+          <w:bCs/>
+          <w:lang w:val="en-GB"/>
+        </w:rPr>
+        <w:lastRenderedPageBreak/>
+        <w:t>Implementation</w:t>
+      </w:r>
+    </w:p>
+    <w:p>
+      <w:pPr>
+        <w:rPr>
+          <w:lang w:val="en-GB"/>
+        </w:rPr>
+      </w:pPr>
+    </w:p>
+    <w:p>
+      <w:pPr>
+        <w:rPr>
+          <w:i/>
+          <w:iCs/>
+          <w:lang w:val="en-GB"/>
+        </w:rPr>
+      </w:pPr>
+      <w:r>
+        <w:rPr>
+          <w:i/>
+          <w:iCs/>
+          <w:lang w:val="en-GB"/>
+        </w:rPr>
+        <w:t>SMPS Configuration</w:t>
+      </w:r>
+    </w:p>
+    <w:p>
+      <w:pPr>
+        <w:rPr>
+          <w:lang w:val="en-GB"/>
+        </w:rPr>
+      </w:pPr>
+    </w:p>
+    <w:p>
+      <w:pPr>
+        <w:rPr>
+          <w:lang w:val="en-GB"/>
+        </w:rPr>
+      </w:pPr>
+      <w:r>
+        <w:rPr>
+          <w:lang w:val="en-GB"/>
+        </w:rPr>
+        <w:t>The voltage of the series battery pack is higher than the voltage of the parallel connected</w:t>
+      </w:r>
+      <w:r>
+        <w:rPr>
+          <w:lang w:val="en-GB"/>
+        </w:rPr>
+        <w:t xml:space="preserve"> </w:t>
+      </w:r>
+      <w:r>
+        <w:rPr>
+          <w:lang w:val="en-GB"/>
+        </w:rPr>
+        <w:t>PV panels. The voltage of the PV array must therefore be stepped up before it can be used</w:t>
+      </w:r>
+      <w:r>
+        <w:rPr>
+          <w:lang w:val="en-GB"/>
+        </w:rPr>
+        <w:t xml:space="preserve"> </w:t>
+      </w:r>
+      <w:r>
+        <w:rPr>
+          <w:lang w:val="en-GB"/>
+        </w:rPr>
+        <w:t xml:space="preserve">for charging. The SMPS </w:t>
+      </w:r>
+      <w:r>
+        <w:rPr>
+          <w:lang w:val="en-GB"/>
+        </w:rPr>
+        <w:t>is therefore</w:t>
+      </w:r>
+      <w:r>
+        <w:rPr>
+          <w:lang w:val="en-GB"/>
+        </w:rPr>
+        <w:t xml:space="preserve"> operated in boost mode with the</w:t>
+      </w:r>
+      <w:r>
+        <w:rPr>
+          <w:lang w:val="en-GB"/>
+        </w:rPr>
+        <w:t xml:space="preserve"> </w:t>
+      </w:r>
+      <w:r>
+        <w:rPr>
+          <w:lang w:val="en-GB"/>
+        </w:rPr>
+        <w:t>PV panels connected on port B and the battery on port A. Moreover, as the SMPS has a max output voltage of 7 V in synchronous boost mode\cite{</w:t>
+      </w:r>
+      <w:proofErr w:type="spellStart"/>
+      <w:r>
+        <w:rPr>
+          <w:lang w:val="en-GB"/>
+        </w:rPr>
+        <w:t>powerLogbook</w:t>
+      </w:r>
+      <w:proofErr w:type="spellEnd"/>
+      <w:r>
+        <w:rPr>
+          <w:lang w:val="en-GB"/>
+        </w:rPr>
+        <w:t>}, non-synchronous mode</w:t>
+      </w:r>
+      <w:r>
+        <w:rPr>
+          <w:lang w:val="en-GB"/>
+        </w:rPr>
+        <w:t xml:space="preserve"> was used</w:t>
+      </w:r>
+      <w:r>
+        <w:rPr>
+          <w:lang w:val="en-GB"/>
+        </w:rPr>
+        <w:t>.</w:t>
+      </w:r>
+      <w:r>
+        <w:rPr>
+          <w:lang w:val="en-GB"/>
+        </w:rPr>
+        <w:t xml:space="preserve"> </w:t>
+      </w:r>
+      <w:r>
+        <w:rPr>
+          <w:lang w:val="en-GB"/>
+        </w:rPr>
+        <w:t xml:space="preserve">Finally, the on/off switch </w:t>
+      </w:r>
+      <w:r>
+        <w:rPr>
+          <w:lang w:val="en-GB"/>
+        </w:rPr>
+        <w:t>was</w:t>
+      </w:r>
+      <w:r>
+        <w:rPr>
+          <w:lang w:val="en-GB"/>
+        </w:rPr>
+        <w:t xml:space="preserve"> set to </w:t>
+      </w:r>
+      <w:proofErr w:type="spellStart"/>
+      <w:r>
+        <w:rPr>
+          <w:lang w:val="en-GB"/>
+        </w:rPr>
+        <w:t>emph</w:t>
+      </w:r>
+      <w:proofErr w:type="spellEnd"/>
+      <w:r>
+        <w:rPr>
+          <w:lang w:val="en-GB"/>
+        </w:rPr>
+        <w:t>{</w:t>
+      </w:r>
+      <w:r>
+        <w:rPr>
+          <w:lang w:val="en-GB"/>
+        </w:rPr>
+        <w:t>off</w:t>
+      </w:r>
+      <w:r>
+        <w:rPr>
+          <w:lang w:val="en-GB"/>
+        </w:rPr>
+        <w:t>}</w:t>
+      </w:r>
+      <w:r>
+        <w:rPr>
+          <w:lang w:val="en-GB"/>
+        </w:rPr>
+        <w:t xml:space="preserve"> such that all power comes from the PV array and not from the USB connection powering the </w:t>
+      </w:r>
+      <w:r>
+        <w:rPr>
+          <w:lang w:val="en-GB"/>
+        </w:rPr>
+        <w:t>A</w:t>
+      </w:r>
+      <w:r>
+        <w:rPr>
+          <w:lang w:val="en-GB"/>
+        </w:rPr>
+        <w:t>rduino.</w:t>
+      </w:r>
+    </w:p>
+    <w:p>
+      <w:pPr>
+        <w:rPr>
+          <w:lang w:val="en-GB"/>
+        </w:rPr>
+      </w:pPr>
+    </w:p>
+    <w:p>
+      <w:pPr>
+        <w:rPr>
+          <w:lang w:val="en-GB"/>
+        </w:rPr>
+      </w:pPr>
+      <w:r>
+        <w:rPr>
+          <w:i/>
+          <w:iCs/>
+          <w:lang w:val="en-GB"/>
+        </w:rPr>
+        <w:t>Measurements</w:t>
+      </w:r>
+    </w:p>
+    <w:p>
+      <w:pPr>
+        <w:rPr>
+          <w:lang w:val="en-GB"/>
+        </w:rPr>
+      </w:pPr>
+    </w:p>
+    <w:p>
+      <w:pPr>
+        <w:rPr>
+          <w:lang w:val="en-GB"/>
+        </w:rPr>
+      </w:pPr>
+      <w:r>
+        <w:rPr>
+          <w:lang w:val="en-GB"/>
+        </w:rPr>
+        <w:t>Measurements of the circuit currents and voltages are used to track the operation of the</w:t>
+      </w:r>
+      <w:r>
+        <w:rPr>
+          <w:lang w:val="en-GB"/>
+        </w:rPr>
+        <w:t xml:space="preserve"> </w:t>
+      </w:r>
+      <w:r>
+        <w:rPr>
+          <w:lang w:val="en-GB"/>
+        </w:rPr>
+        <w:t xml:space="preserve">subsystem. </w:t>
+      </w:r>
+      <w:r>
+        <w:rPr>
+          <w:lang w:val="en-GB"/>
+        </w:rPr>
+        <w:t>During</w:t>
+      </w:r>
+      <w:r>
+        <w:rPr>
+          <w:lang w:val="en-GB"/>
+        </w:rPr>
+        <w:t xml:space="preserve"> charging</w:t>
+      </w:r>
+      <w:r>
+        <w:rPr>
+          <w:lang w:val="en-GB"/>
+        </w:rPr>
+        <w:t xml:space="preserve">, </w:t>
+      </w:r>
+      <w:r>
+        <w:rPr>
+          <w:lang w:val="en-GB"/>
+        </w:rPr>
+        <w:t>the most important measurements are the output voltage,</w:t>
+      </w:r>
+      <w:r>
+        <w:rPr>
+          <w:lang w:val="en-GB"/>
+        </w:rPr>
+        <w:t xml:space="preserve"> </w:t>
+      </w:r>
+      <w:r>
+        <w:rPr>
+          <w:lang w:val="en-GB"/>
+        </w:rPr>
+        <w:t>the cell voltages, and the battery current.</w:t>
+      </w:r>
+    </w:p>
+    <w:p>
+      <w:pPr>
+        <w:rPr>
+          <w:lang w:val="en-GB"/>
+        </w:rPr>
+      </w:pPr>
+    </w:p>
+    <w:p>
+      <w:pPr>
+        <w:rPr>
+          <w:lang w:val="en-GB"/>
+        </w:rPr>
+      </w:pPr>
+      <w:r>
+        <w:rPr>
+          <w:lang w:val="en-GB"/>
+        </w:rPr>
+        <w:t>The battery voltage is usually in the range 10.0 to 14.4 V</w:t>
+      </w:r>
+      <w:r>
+        <w:rPr>
+          <w:lang w:val="en-GB"/>
+        </w:rPr>
+        <w:t xml:space="preserve">. However, the Arduino can only measure voltages up to 4 V. </w:t>
+      </w:r>
+      <w:r>
+        <w:rPr>
+          <w:lang w:val="en-GB"/>
+        </w:rPr>
+        <w:t>To solve this issue the output voltage was passed through a</w:t>
+      </w:r>
+      <w:r>
+        <w:rPr>
+          <w:lang w:val="en-GB"/>
+        </w:rPr>
+        <w:t xml:space="preserve"> </w:t>
+      </w:r>
+      <w:r>
+        <w:rPr>
+          <w:lang w:val="en-GB"/>
+        </w:rPr>
+        <w:t>voltage divide</w:t>
+      </w:r>
+      <w:r>
+        <w:rPr>
+          <w:lang w:val="en-GB"/>
+        </w:rPr>
+        <w:t>r</w:t>
+      </w:r>
+      <w:r>
+        <w:rPr>
+          <w:lang w:val="en-GB"/>
+        </w:rPr>
+        <w:t xml:space="preserve">. </w:t>
+      </w:r>
+      <w:r>
+        <w:rPr>
+          <w:lang w:val="en-GB"/>
+        </w:rPr>
+        <w:t xml:space="preserve">The voltage divider consist of two parts. </w:t>
+      </w:r>
+      <w:r>
+        <w:rPr>
+          <w:lang w:val="en-GB"/>
+        </w:rPr>
+        <w:t xml:space="preserve">Firstly, a </w:t>
+      </w:r>
+      <w:r>
+        <w:rPr>
+          <w:lang w:val="en-GB"/>
+        </w:rPr>
+        <w:t xml:space="preserve">560 </w:t>
+      </w:r>
+      <w:r>
+        <w:rPr>
+          <w:lang w:val="en-GB"/>
+        </w:rPr>
+        <w:t>$\Omega$</w:t>
+      </w:r>
+      <w:r>
+        <w:rPr>
+          <w:lang w:val="en-GB"/>
+        </w:rPr>
+        <w:t xml:space="preserve"> and a 330 </w:t>
+      </w:r>
+      <w:r>
+        <w:rPr>
+          <w:lang w:val="en-GB"/>
+        </w:rPr>
+        <w:t xml:space="preserve">$\Omega$ </w:t>
+      </w:r>
+      <w:r>
+        <w:rPr>
+          <w:lang w:val="en-GB"/>
+        </w:rPr>
+        <w:t xml:space="preserve"> resistor create $V_{pd} \</w:t>
+      </w:r>
+      <w:proofErr w:type="spellStart"/>
+      <w:r>
+        <w:rPr>
+          <w:lang w:val="en-GB"/>
+        </w:rPr>
+        <w:t>approx</w:t>
+      </w:r>
+      <w:proofErr w:type="spellEnd"/>
+      <w:r>
+        <w:rPr>
+          <w:lang w:val="en-GB"/>
+        </w:rPr>
+        <w:t xml:space="preserve"> 0.37 * V_{out}$</w:t>
+      </w:r>
+      <w:r>
+        <w:rPr>
+          <w:lang w:val="en-GB"/>
+        </w:rPr>
+        <w:t xml:space="preserve">. </w:t>
+      </w:r>
+      <w:r>
+        <w:rPr>
+          <w:lang w:val="en-GB"/>
+        </w:rPr>
+        <w:t>$V_{pd</w:t>
+      </w:r>
+      <w:r>
+        <w:rPr>
+          <w:lang w:val="en-GB"/>
+        </w:rPr>
+        <w:t xml:space="preserve">}$ is then reduced even further using a 15 $k\Omega$ resistor and a 10 </w:t>
+      </w:r>
+      <w:r>
+        <w:rPr>
+          <w:lang w:val="en-GB"/>
+        </w:rPr>
+        <w:t>$k\Omega$</w:t>
+      </w:r>
+      <w:r>
+        <w:rPr>
+          <w:lang w:val="en-GB"/>
+        </w:rPr>
+        <w:t xml:space="preserve"> resistor to $\sim 0.22 *V_{out}$, which is then passed to the Arduino. </w:t>
+      </w:r>
+      <w:r>
+        <w:rPr>
+          <w:lang w:val="en-GB"/>
+        </w:rPr>
+        <w:t xml:space="preserve">With this voltage divider it should be possible to measure output voltages up to 18 V. </w:t>
+      </w:r>
+      <w:r>
+        <w:rPr>
+          <w:lang w:val="en-GB"/>
+        </w:rPr>
+        <w:t xml:space="preserve">The second stage uses far large resistors than the first so that the two do not impact one another. However, </w:t>
+      </w:r>
+      <w:r>
+        <w:rPr>
+          <w:lang w:val="en-GB"/>
+        </w:rPr>
+        <w:t>due to the large resistance values, the current drawn by the Arduino during sampling would cause a significant voltage drop. To prevent this an op-amp from the Circuits lab was used to buffer the voltage before it was connected to the Arduino.</w:t>
+      </w:r>
+    </w:p>
+    <w:p>
+      <w:pPr>
+        <w:rPr>
+          <w:lang w:val="en-GB"/>
+        </w:rPr>
+      </w:pPr>
+    </w:p>
+    <w:p>
+      <w:pPr>
+        <w:rPr>
+          <w:lang w:val="en-GB"/>
+        </w:rPr>
+      </w:pPr>
+      <w:r>
+        <w:rPr>
+          <w:lang w:val="en-GB"/>
+        </w:rPr>
+        <w:t>The measurement port o</w:t>
+      </w:r>
+      <w:r>
+        <w:rPr>
+          <w:lang w:val="en-GB"/>
+        </w:rPr>
+        <w:t xml:space="preserve">n </w:t>
+      </w:r>
+      <w:r>
+        <w:rPr>
+          <w:lang w:val="en-GB"/>
+        </w:rPr>
+        <w:t xml:space="preserve">the battery boards is used to measure cell voltages. </w:t>
+      </w:r>
+      <w:r>
+        <w:rPr>
+          <w:lang w:val="en-GB"/>
+        </w:rPr>
+        <w:t xml:space="preserve">To use this </w:t>
+      </w:r>
+      <w:r>
+        <w:rPr>
+          <w:lang w:val="en-GB"/>
+        </w:rPr>
+        <w:t>port</w:t>
+      </w:r>
+      <w:r>
+        <w:rPr>
+          <w:lang w:val="en-GB"/>
+        </w:rPr>
+        <w:t xml:space="preserve"> the battery board relay </w:t>
+      </w:r>
+      <w:r>
+        <w:rPr>
+          <w:lang w:val="en-GB"/>
+        </w:rPr>
+        <w:t>is</w:t>
+      </w:r>
+      <w:r>
+        <w:rPr>
+          <w:lang w:val="en-GB"/>
+        </w:rPr>
+        <w:t xml:space="preserve"> be switched by setting the </w:t>
+      </w:r>
+      <w:r>
+        <w:rPr>
+          <w:lang w:val="en-GB"/>
+        </w:rPr>
+        <w:t>\</w:t>
+      </w:r>
+      <w:proofErr w:type="spellStart"/>
+      <w:r>
+        <w:rPr>
+          <w:lang w:val="en-GB"/>
+        </w:rPr>
+        <w:t>emph</w:t>
+      </w:r>
+      <w:proofErr w:type="spellEnd"/>
+      <w:r>
+        <w:rPr>
+          <w:lang w:val="en-GB"/>
+        </w:rPr>
+        <w:t>{</w:t>
+      </w:r>
+      <w:r>
+        <w:rPr>
+          <w:i/>
+          <w:iCs/>
+          <w:lang w:val="en-GB"/>
+        </w:rPr>
+        <w:t>RLY</w:t>
+      </w:r>
+      <w:r>
+        <w:rPr>
+          <w:lang w:val="en-GB"/>
+        </w:rPr>
+        <w:t>} input \</w:t>
+      </w:r>
+      <w:proofErr w:type="spellStart"/>
+      <w:r>
+        <w:rPr>
+          <w:lang w:val="en-GB"/>
+        </w:rPr>
+        <w:t>emph</w:t>
+      </w:r>
+      <w:proofErr w:type="spellEnd"/>
+      <w:r>
+        <w:rPr>
+          <w:lang w:val="en-GB"/>
+        </w:rPr>
+        <w:t>{</w:t>
+      </w:r>
+      <w:r>
+        <w:rPr>
+          <w:i/>
+          <w:iCs/>
+          <w:lang w:val="en-GB"/>
+        </w:rPr>
+        <w:t>HIGH</w:t>
+      </w:r>
+      <w:r>
+        <w:rPr>
+          <w:lang w:val="en-GB"/>
+        </w:rPr>
+        <w:t>}</w:t>
+      </w:r>
+      <w:r>
+        <w:rPr>
+          <w:lang w:val="en-GB"/>
+        </w:rPr>
+        <w:t>.</w:t>
+      </w:r>
+      <w:r>
+        <w:rPr>
+          <w:lang w:val="en-GB"/>
+        </w:rPr>
+        <w:t xml:space="preserve"> While the relay is switched the</w:t>
+      </w:r>
+      <w:r>
+        <w:rPr>
+          <w:lang w:val="en-GB"/>
+        </w:rPr>
+        <w:t xml:space="preserve"> battery cell will be disconnected from its power terminal.</w:t>
+      </w:r>
+      <w:r>
+        <w:rPr>
+          <w:lang w:val="en-GB"/>
+        </w:rPr>
+        <w:t xml:space="preserve"> </w:t>
+      </w:r>
+      <w:r>
+        <w:rPr>
+          <w:lang w:val="en-GB"/>
+        </w:rPr>
+        <w:t xml:space="preserve">For a series battery pack this means that the </w:t>
+      </w:r>
+      <w:r>
+        <w:rPr>
+          <w:lang w:val="en-GB"/>
+        </w:rPr>
+        <w:t>cells can onl</w:t>
+      </w:r>
+      <w:r>
+        <w:rPr>
+          <w:lang w:val="en-GB"/>
+        </w:rPr>
+        <w:t>y</w:t>
+      </w:r>
+      <w:r>
+        <w:rPr>
+          <w:lang w:val="en-GB"/>
+        </w:rPr>
+        <w:t xml:space="preserve"> ever be measured or charged/discharged at a given time.</w:t>
+      </w:r>
+      <w:r>
+        <w:rPr>
+          <w:lang w:val="en-GB"/>
+        </w:rPr>
+        <w:t xml:space="preserve"> </w:t>
+      </w:r>
+      <w:r>
+        <w:rPr>
+          <w:lang w:val="en-GB"/>
+        </w:rPr>
+        <w:t>To have the smallest impact on operation the measurements</w:t>
+      </w:r>
+      <w:r>
+        <w:rPr>
+          <w:lang w:val="en-GB"/>
+        </w:rPr>
+        <w:t xml:space="preserve"> are</w:t>
+      </w:r>
+      <w:r>
+        <w:rPr>
+          <w:lang w:val="en-GB"/>
+        </w:rPr>
+        <w:t xml:space="preserve"> therefore completed as quickly as possible and</w:t>
+      </w:r>
+      <w:r>
+        <w:rPr>
+          <w:lang w:val="en-GB"/>
+        </w:rPr>
+        <w:t xml:space="preserve"> taken </w:t>
+      </w:r>
+      <w:r>
+        <w:rPr>
+          <w:lang w:val="en-GB"/>
+        </w:rPr>
+        <w:t xml:space="preserve">at </w:t>
+      </w:r>
+      <w:r>
+        <w:rPr>
+          <w:lang w:val="en-GB"/>
+        </w:rPr>
+        <w:t>a low frequency.</w:t>
+      </w:r>
+      <w:r>
+        <w:rPr>
+          <w:lang w:val="en-GB"/>
+        </w:rPr>
+        <w:t xml:space="preserve"> </w:t>
+      </w:r>
+      <w:r>
+        <w:rPr>
+          <w:lang w:val="en-GB"/>
+        </w:rPr>
+        <w:t xml:space="preserve">To measure the voltage of a cell the first step is to set the output current to 0 mA to prevent voltage spikes while the battery is disconnected. The relay is then switched, the voltage is sampled and the </w:t>
+      </w:r>
+      <w:r>
+        <w:rPr>
+          <w:lang w:val="en-GB"/>
+        </w:rPr>
+        <w:t xml:space="preserve">relay is switched back. </w:t>
+      </w:r>
+      <w:r>
+        <w:rPr>
+          <w:lang w:val="en-GB"/>
+        </w:rPr>
+        <w:t>When a</w:t>
+      </w:r>
+      <w:r>
+        <w:rPr>
+          <w:lang w:val="en-GB"/>
+        </w:rPr>
+        <w:t xml:space="preserve">biding by the switching times of the relay and giving time for the current/voltage to stabilise this process takes about 40 </w:t>
+      </w:r>
+      <w:proofErr w:type="spellStart"/>
+      <w:r>
+        <w:rPr>
+          <w:lang w:val="en-GB"/>
+        </w:rPr>
+        <w:t>ms</w:t>
+      </w:r>
+      <w:proofErr w:type="spellEnd"/>
+      <w:r>
+        <w:rPr>
+          <w:lang w:val="en-GB"/>
+        </w:rPr>
+        <w:t>.</w:t>
+      </w:r>
+      <w:r>
+        <w:rPr>
+          <w:lang w:val="en-GB"/>
+        </w:rPr>
+        <w:t xml:space="preserve"> To </w:t>
+      </w:r>
+      <w:r>
+        <w:rPr>
+          <w:lang w:val="en-GB"/>
+        </w:rPr>
+        <w:t xml:space="preserve">minimise the number of Arduino ports needed for measurements, the cell voltages are not measured at the same time. </w:t>
+      </w:r>
+      <w:r>
+        <w:rPr>
+          <w:lang w:val="en-GB"/>
+        </w:rPr>
+        <w:t xml:space="preserve">Instead, one cell is measured every second. </w:t>
+      </w:r>
+      <w:r>
+        <w:rPr>
+          <w:lang w:val="en-GB"/>
+        </w:rPr>
+        <w:t>As there are 4 battery cells this means that each cell is measured with 4 second intervals.</w:t>
+      </w:r>
+      <w:r>
+        <w:rPr>
+          <w:lang w:val="en-GB"/>
+        </w:rPr>
+        <w:t xml:space="preserve"> Due to the cell voltages changing very slowly the long update time was not found to be a problem.</w:t>
+      </w:r>
+    </w:p>
+    <w:p>
+      <w:pPr>
+        <w:rPr>
+          <w:lang w:val="en-GB"/>
+        </w:rPr>
+      </w:pPr>
+    </w:p>
+    <w:p>
+      <w:pPr>
+        <w:rPr>
+          <w:lang w:val="en-GB"/>
+        </w:rPr>
+      </w:pPr>
+    </w:p>
+    <w:p>
+      <w:pPr>
+        <w:rPr>
+          <w:lang w:val="en-GB"/>
+        </w:rPr>
+      </w:pPr>
+      <w:r>
+        <w:rPr>
+          <w:lang w:val="en-GB"/>
+        </w:rPr>
+        <w:t>The current in and out of the battery needs to be tracked to determine the SOC.</w:t>
+      </w:r>
+      <w:r>
+        <w:rPr>
+          <w:lang w:val="en-GB"/>
+        </w:rPr>
+        <w:t xml:space="preserve"> </w:t>
+      </w:r>
+      <w:r>
+        <w:rPr>
+          <w:lang w:val="en-GB"/>
+        </w:rPr>
+        <w:t>However, the current sensor is on the wrong side of</w:t>
+      </w:r>
+      <w:r>
+        <w:rPr>
+          <w:lang w:val="en-GB"/>
+        </w:rPr>
+        <w:t xml:space="preserve"> </w:t>
+      </w:r>
+      <w:r>
+        <w:rPr>
+          <w:lang w:val="en-GB"/>
+        </w:rPr>
+        <w:t xml:space="preserve">the SMPS to measure the current flowing into the batteries. </w:t>
+      </w:r>
+      <w:r>
+        <w:rPr>
+          <w:lang w:val="en-GB"/>
+        </w:rPr>
+        <w:t>Initially this problem was solved by connecting a</w:t>
+      </w:r>
+      <w:r>
+        <w:rPr>
+          <w:lang w:val="en-GB"/>
+        </w:rPr>
+        <w:t xml:space="preserve"> 0.5 </w:t>
+      </w:r>
+      <w:r>
+        <w:rPr>
+          <w:lang w:val="en-GB"/>
+        </w:rPr>
+        <w:t>$\Omega$</w:t>
+      </w:r>
+      <w:r>
+        <w:rPr>
+          <w:lang w:val="en-GB"/>
+        </w:rPr>
+        <w:t xml:space="preserve"> resistor between the SMPS output and the battery.</w:t>
+      </w:r>
+      <w:r>
+        <w:rPr>
+          <w:lang w:val="en-GB"/>
+        </w:rPr>
+        <w:t xml:space="preserve"> </w:t>
+      </w:r>
+      <w:r>
+        <w:rPr>
+          <w:lang w:val="en-GB"/>
+        </w:rPr>
+        <w:t xml:space="preserve">By measuring the voltage across this resistor the current into the </w:t>
+      </w:r>
+      <w:r>
+        <w:rPr>
+          <w:lang w:val="en-GB"/>
+        </w:rPr>
+        <w:lastRenderedPageBreak/>
+        <w:t>battery could be</w:t>
+      </w:r>
+      <w:r>
+        <w:rPr>
+          <w:lang w:val="en-GB"/>
+        </w:rPr>
+        <w:t xml:space="preserve"> </w:t>
+      </w:r>
+      <w:r>
+        <w:rPr>
+          <w:lang w:val="en-GB"/>
+        </w:rPr>
+        <w:t xml:space="preserve">determined. </w:t>
+      </w:r>
+      <w:r>
+        <w:rPr>
+          <w:lang w:val="en-GB"/>
+        </w:rPr>
+        <w:t xml:space="preserve">Initial tests of this solutions gave promising results. However, an </w:t>
+      </w:r>
+      <w:r>
+        <w:rPr>
+          <w:lang w:val="en-GB"/>
+        </w:rPr>
+        <w:t>excessively complex circuit</w:t>
+      </w:r>
+      <w:r>
+        <w:rPr>
+          <w:lang w:val="en-GB"/>
+        </w:rPr>
+        <w:t xml:space="preserve"> </w:t>
+      </w:r>
+      <w:r>
+        <w:rPr>
+          <w:lang w:val="en-GB"/>
+        </w:rPr>
+        <w:t>was needed to ensure the sensor worked for both positive and negative currents</w:t>
+      </w:r>
+      <w:r>
+        <w:rPr>
+          <w:lang w:val="en-GB"/>
+        </w:rPr>
+        <w:t xml:space="preserve">. </w:t>
+      </w:r>
+      <w:r>
+        <w:rPr>
+          <w:lang w:val="en-GB"/>
+        </w:rPr>
+        <w:t>It was determined that a better solution was to simply calculate the output current</w:t>
+      </w:r>
+      <w:r>
+        <w:rPr>
+          <w:lang w:val="en-GB"/>
+        </w:rPr>
+        <w:t xml:space="preserve"> </w:t>
+      </w:r>
+      <w:r>
+        <w:rPr>
+          <w:lang w:val="en-GB"/>
+        </w:rPr>
+        <w:t>from the input current</w:t>
+      </w:r>
+      <w:r>
+        <w:rPr>
+          <w:lang w:val="en-GB"/>
+        </w:rPr>
+        <w:t xml:space="preserve"> using the formula </w:t>
+      </w:r>
+      <w:r>
+        <w:rPr>
+          <w:lang w:val="en-GB"/>
+        </w:rPr>
+        <w:t>\( I_{out} = (1 - \delta)*I_{in} \).</w:t>
+      </w:r>
+      <w:r>
+        <w:rPr>
+          <w:lang w:val="en-GB"/>
+        </w:rPr>
+        <w:t xml:space="preserve"> A problem with this solution is that it assumes </w:t>
+      </w:r>
+      <w:proofErr w:type="spellStart"/>
+      <w:r>
+        <w:rPr>
+          <w:lang w:val="en-GB"/>
+        </w:rPr>
+        <w:t>CCM</w:t>
+      </w:r>
+      <w:proofErr w:type="spellEnd"/>
+      <w:r>
+        <w:rPr>
+          <w:lang w:val="en-GB"/>
+        </w:rPr>
+        <w:t xml:space="preserve">. At the standard charging current of 250 mA this assumption holds, but for smaller current, below about 150 mA, the SMPS might enter DCM. In this case the calculated current will be somewhat higher than its true value, which might </w:t>
+      </w:r>
+      <w:r>
+        <w:rPr>
+          <w:lang w:val="en-GB"/>
+        </w:rPr>
+        <w:t xml:space="preserve">impact SOC tracking. </w:t>
+      </w:r>
+      <w:r>
+        <w:rPr>
+          <w:lang w:val="en-GB"/>
+        </w:rPr>
+        <w:t xml:space="preserve">However, as will be discussed, the SOC algorithm has methods for correcting itself and this will hopefully mean that the error does not get too big. </w:t>
+      </w:r>
+      <w:r>
+        <w:rPr>
+          <w:lang w:val="en-GB"/>
+        </w:rPr>
+        <w:t xml:space="preserve">Unfortunately, it was not possible to test this due to the ban on working with batteries. </w:t>
+      </w:r>
+      <w:r>
+        <w:rPr>
+          <w:lang w:val="en-GB"/>
+        </w:rPr>
+        <w:t xml:space="preserve"> </w:t>
+      </w:r>
+    </w:p>
+    <w:p>
+      <w:pPr>
+        <w:rPr>
+          <w:lang w:val="en-GB"/>
+        </w:rPr>
+      </w:pPr>
+    </w:p>
+    <w:p>
+      <w:pPr>
+        <w:rPr>
+          <w:i/>
+          <w:iCs/>
+          <w:lang w:val="en-GB"/>
+        </w:rPr>
+      </w:pPr>
+      <w:r>
+        <w:rPr>
+          <w:i/>
+          <w:iCs/>
+          <w:lang w:val="en-GB"/>
+        </w:rPr>
+        <w:t>Controlling the SMPS</w:t>
+      </w:r>
+    </w:p>
+    <w:p>
+      <w:pPr>
+        <w:rPr>
+          <w:lang w:val="en-GB"/>
+        </w:rPr>
+      </w:pPr>
+    </w:p>
+    <w:p>
+      <w:pPr>
+        <w:rPr>
+          <w:lang w:val="en-GB"/>
+        </w:rPr>
+      </w:pPr>
+      <w:r>
+        <w:rPr>
+          <w:lang w:val="en-GB"/>
+        </w:rPr>
+        <w:t>The dual loop controller from the sample charging code</w:t>
+      </w:r>
+      <w:r>
+        <w:rPr>
+          <w:lang w:val="en-GB"/>
+        </w:rPr>
+        <w:t>\cite{</w:t>
+      </w:r>
+      <w:proofErr w:type="spellStart"/>
+      <w:r>
+        <w:rPr>
+          <w:lang w:val="en-GB"/>
+        </w:rPr>
+        <w:t>chargeCode</w:t>
+      </w:r>
+      <w:proofErr w:type="spellEnd"/>
+      <w:r>
+        <w:rPr>
+          <w:lang w:val="en-GB"/>
+        </w:rPr>
+        <w:t>}</w:t>
+      </w:r>
+      <w:r>
+        <w:rPr>
+          <w:lang w:val="en-GB"/>
+        </w:rPr>
+        <w:t xml:space="preserve"> was used as </w:t>
+      </w:r>
+      <w:r>
+        <w:rPr>
+          <w:lang w:val="en-GB"/>
+        </w:rPr>
+        <w:t>the</w:t>
+      </w:r>
+      <w:r>
+        <w:rPr>
+          <w:lang w:val="en-GB"/>
+        </w:rPr>
+        <w:t xml:space="preserve"> starting point for</w:t>
+      </w:r>
+      <w:r>
+        <w:rPr>
+          <w:lang w:val="en-GB"/>
+        </w:rPr>
+        <w:t xml:space="preserve"> the controller design.</w:t>
+      </w:r>
+      <w:r>
+        <w:rPr>
+          <w:lang w:val="en-GB"/>
+        </w:rPr>
+        <w:t xml:space="preserve"> </w:t>
+      </w:r>
+      <w:r>
+        <w:rPr>
+          <w:lang w:val="en-GB"/>
+        </w:rPr>
+        <w:t>However, some changes were necessary to accommodate</w:t>
+      </w:r>
+      <w:r>
+        <w:rPr>
+          <w:lang w:val="en-GB"/>
+        </w:rPr>
+        <w:t xml:space="preserve"> other</w:t>
+      </w:r>
+      <w:r>
+        <w:rPr>
+          <w:lang w:val="en-GB"/>
+        </w:rPr>
+        <w:t xml:space="preserve"> design choices. </w:t>
+      </w:r>
+      <w:r>
+        <w:rPr>
+          <w:lang w:val="en-GB"/>
+        </w:rPr>
+        <w:t>As previously discussed, the current needs to be set to 0 for only a couple of milliseconds when cell voltages are being measured.</w:t>
+      </w:r>
+      <w:r>
+        <w:rPr>
+          <w:lang w:val="en-GB"/>
+        </w:rPr>
+        <w:t xml:space="preserve"> This is not possible using the 1 Hz Moore machine </w:t>
+      </w:r>
+      <w:r>
+        <w:rPr>
+          <w:lang w:val="en-GB"/>
+        </w:rPr>
+        <w:t>from</w:t>
+      </w:r>
+      <w:r>
+        <w:rPr>
+          <w:lang w:val="en-GB"/>
+        </w:rPr>
+        <w:t xml:space="preserve"> the original controller. A</w:t>
+      </w:r>
+      <w:r>
+        <w:rPr>
+          <w:lang w:val="en-GB"/>
+        </w:rPr>
+        <w:t>s such the slow loop was changed to a Mealy machine, where the output</w:t>
+      </w:r>
+      <w:r>
+        <w:rPr>
+          <w:lang w:val="en-GB"/>
+        </w:rPr>
+        <w:t>s</w:t>
+      </w:r>
+      <w:r>
+        <w:rPr>
+          <w:lang w:val="en-GB"/>
+        </w:rPr>
+        <w:t xml:space="preserve"> could change</w:t>
+      </w:r>
+      <w:r>
+        <w:rPr>
+          <w:lang w:val="en-GB"/>
+        </w:rPr>
+        <w:t xml:space="preserve"> </w:t>
+      </w:r>
+      <w:r>
+        <w:rPr>
+          <w:lang w:val="en-GB"/>
+        </w:rPr>
+        <w:t>with the clock</w:t>
+      </w:r>
+      <w:r>
+        <w:rPr>
+          <w:lang w:val="en-GB"/>
+        </w:rPr>
+        <w:t xml:space="preserve"> </w:t>
+      </w:r>
+      <w:r>
+        <w:rPr>
+          <w:lang w:val="en-GB"/>
+        </w:rPr>
+        <w:t>speed of the fast loop.</w:t>
+      </w:r>
+      <w:r>
+        <w:rPr>
+          <w:lang w:val="en-GB"/>
+        </w:rPr>
+        <w:t xml:space="preserve"> </w:t>
+      </w:r>
+      <w:r>
+        <w:rPr>
+          <w:lang w:val="en-GB"/>
+        </w:rPr>
+        <w:t>This had the unfortunate side effect of creating timing issues</w:t>
+      </w:r>
+      <w:r>
+        <w:rPr>
+          <w:lang w:val="en-GB"/>
+        </w:rPr>
+        <w:t xml:space="preserve"> as the resulting code was too complex for the Arduino to successfully run the fast loop at 1 kHz. </w:t>
+      </w:r>
+      <w:r>
+        <w:rPr>
+          <w:lang w:val="en-GB"/>
+        </w:rPr>
+        <w:t xml:space="preserve">For this reason the clock speed of the fast loop was reduced to 500 Hz. </w:t>
+      </w:r>
+      <w:r>
+        <w:rPr>
+          <w:lang w:val="en-GB"/>
+        </w:rPr>
+        <w:t>It should also be noted that the PI-gains from the sample code were changed as they did</w:t>
+      </w:r>
+      <w:r>
+        <w:rPr>
+          <w:lang w:val="en-GB"/>
+        </w:rPr>
+        <w:t xml:space="preserve"> </w:t>
+      </w:r>
+      <w:r>
+        <w:rPr>
+          <w:lang w:val="en-GB"/>
+        </w:rPr>
+        <w:t>not work optimally in boost mode. Th</w:t>
+      </w:r>
+      <w:r>
+        <w:rPr>
+          <w:lang w:val="en-GB"/>
+        </w:rPr>
+        <w:t>e new gains were found through trial and error.</w:t>
+      </w:r>
+    </w:p>
+    <w:p>
+      <w:pPr>
+        <w:rPr>
+          <w:lang w:val="en-GB"/>
+        </w:rPr>
+      </w:pPr>
+    </w:p>
+    <w:p>
+      <w:pPr>
+        <w:rPr>
+          <w:i/>
+          <w:iCs/>
+          <w:lang w:val="en-GB"/>
+        </w:rPr>
+      </w:pPr>
+      <w:r>
+        <w:rPr>
+          <w:i/>
+          <w:iCs/>
+          <w:lang w:val="en-GB"/>
+        </w:rPr>
+        <w:t>Charging Algorithm</w:t>
+      </w:r>
+    </w:p>
+    <w:p>
+      <w:pPr>
+        <w:rPr>
+          <w:lang w:val="en-GB"/>
+        </w:rPr>
+      </w:pPr>
+    </w:p>
+    <w:p>
+      <w:pPr>
+        <w:rPr>
           <w:lang w:val="en-US"/>
         </w:rPr>
-        <w:t>Integration of the Energy Submodule</w:t>
-      </w:r>
-    </w:p>
-    <w:p>
-      <w:pPr>
+      </w:pPr>
+      <w:r>
         <w:rPr>
           <w:lang w:val="en-US"/>
         </w:rPr>
-      </w:pPr>
-    </w:p>
-    <w:p>
-      <w:pPr>
+        <w:t>The battery cells are designed to be charged first with a constant current and then</w:t>
+      </w:r>
+      <w:r>
         <w:rPr>
           <w:lang w:val="en-US"/>
         </w:rPr>
-      </w:pPr>
+        <w:t xml:space="preserve"> </w:t>
+      </w:r>
       <w:r>
         <w:rPr>
           <w:lang w:val="en-US"/>
         </w:rPr>
-        <w:t xml:space="preserve">It is </w:t>
-      </w:r>
+        <w:t>with a constant voltage of 3.6 V\cite{</w:t>
+      </w:r>
+      <w:proofErr w:type="spellStart"/>
       <w:r>
         <w:rPr>
           <w:lang w:val="en-US"/>
         </w:rPr>
-        <w:t>not</w:t>
-      </w:r>
+        <w:t>batteryDatasheet</w:t>
+      </w:r>
+      <w:proofErr w:type="spellEnd"/>
       <w:r>
         <w:rPr>
           <w:lang w:val="en-US"/>
         </w:rPr>
-        <w:t xml:space="preserve"> necessary to</w:t>
+        <w:t>}.</w:t>
       </w:r>
       <w:r>
         <w:rPr>
           <w:lang w:val="en-US"/>
         </w:rPr>
-        <w:t xml:space="preserve"> physically integrate</w:t>
+        <w:t xml:space="preserve"> </w:t>
       </w:r>
       <w:r>
         <w:rPr>
           <w:lang w:val="en-US"/>
         </w:rPr>
-        <w:t xml:space="preserve"> the energy module</w:t>
+        <w:t>The implemented charging algorithm</w:t>
       </w:r>
       <w:r>
         <w:rPr>
           <w:lang w:val="en-US"/>
         </w:rPr>
-        <w:t xml:space="preserve"> with the full rover.</w:t>
+        <w:t xml:space="preserve"> </w:t>
       </w:r>
       <w:r>
         <w:rPr>
           <w:lang w:val="en-US"/>
         </w:rPr>
-        <w:t xml:space="preserve"> However, i</w:t>
+        <w:t>follows this specification</w:t>
       </w:r>
       <w:r>
         <w:rPr>
           <w:lang w:val="en-US"/>
         </w:rPr>
-        <w:t>f it</w:t>
+        <w:t xml:space="preserve"> as much as possible</w:t>
       </w:r>
       <w:r>
         <w:rPr>
           <w:lang w:val="en-US"/>
         </w:rPr>
-        <w:t xml:space="preserve"> were, the energy module could either be integrated as a charging station or be mounted directly on the rover itself.</w:t>
+        <w:t>.</w:t>
       </w:r>
       <w:r>
         <w:rPr>
           <w:lang w:val="en-US"/>
         </w:rPr>
+        <w:t xml:space="preserve"> T</w:t>
+      </w:r>
+      <w:r>
+        <w:rPr>
+          <w:lang w:val="en-US"/>
+        </w:rPr>
+        <w:t>he state machine starts in state 0 where the output current is set</w:t>
+      </w:r>
+      <w:r>
+        <w:rPr>
+          <w:lang w:val="en-US"/>
+        </w:rPr>
         <w:t xml:space="preserve"> </w:t>
       </w:r>
       <w:r>
         <w:rPr>
           <w:lang w:val="en-US"/>
         </w:rPr>
-        <w:t xml:space="preserve">The advantage of a charging station is that </w:t>
+        <w:t>to 0. It waits in this state until the OL/CL switch is set to 1</w:t>
       </w:r>
       <w:r>
         <w:rPr>
           <w:lang w:val="en-US"/>
         </w:rPr>
-        <w:t xml:space="preserve">the battery is </w:t>
+        <w:t>,</w:t>
       </w:r>
       <w:r>
         <w:rPr>
           <w:lang w:val="en-US"/>
         </w:rPr>
-        <w:t>only ever charge</w:t>
-      </w:r>
-      <w:r>
+        <w:t xml:space="preserve"> after which it moves to the constant current state. In the constant current state the current is nominally </w:t>
+      </w:r>
+    </w:p>
+    <w:p>
+      <w:pPr>
         <w:rPr>
           <w:lang w:val="en-US"/>
         </w:rPr>
+      </w:pPr>
+      <w:r>
+        <w:rPr>
+          <w:lang w:val="en-US"/>
+        </w:rPr>
+        <w:t>250 mA. However, as will be discussed later, if the solar panels do not produce enough</w:t>
+      </w:r>
+    </w:p>
+    <w:p>
+      <w:pPr>
+        <w:rPr>
+          <w:lang w:val="en-US"/>
+        </w:rPr>
+      </w:pPr>
+      <w:r>
+        <w:rPr>
+          <w:lang w:val="en-US"/>
+        </w:rPr>
+        <w:t xml:space="preserve">power to charge at 250 mA, the </w:t>
+      </w:r>
+      <w:proofErr w:type="spellStart"/>
+      <w:r>
+        <w:rPr>
+          <w:lang w:val="en-US"/>
+        </w:rPr>
+        <w:t>MPPT</w:t>
+      </w:r>
+      <w:proofErr w:type="spellEnd"/>
+      <w:r>
+        <w:rPr>
+          <w:lang w:val="en-US"/>
+        </w:rPr>
+        <w:t xml:space="preserve"> algorithm might impose another lower value for </w:t>
+      </w:r>
+    </w:p>
+    <w:p>
+      <w:pPr>
+        <w:rPr>
+          <w:lang w:val="en-US"/>
+        </w:rPr>
+      </w:pPr>
+      <w:r>
+        <w:rPr>
+          <w:lang w:val="en-US"/>
+        </w:rPr>
+        <w:t>the constant current in this state. Moreover, technically the current is not constant</w:t>
+      </w:r>
+      <w:r>
+        <w:rPr>
+          <w:lang w:val="en-US"/>
+        </w:rPr>
+        <w:t xml:space="preserve"> </w:t>
+      </w:r>
+      <w:r>
+        <w:rPr>
+          <w:lang w:val="en-US"/>
+        </w:rPr>
+        <w:t xml:space="preserve">as 40 </w:t>
+      </w:r>
+      <w:proofErr w:type="spellStart"/>
+      <w:r>
+        <w:rPr>
+          <w:lang w:val="en-US"/>
+        </w:rPr>
+        <w:t>ms</w:t>
+      </w:r>
+      <w:proofErr w:type="spellEnd"/>
+      <w:r>
+        <w:rPr>
+          <w:lang w:val="en-US"/>
+        </w:rPr>
+        <w:t xml:space="preserve"> of each second is used to measure cell voltages, and </w:t>
+      </w:r>
+      <w:r>
+        <w:rPr>
+          <w:lang w:val="en-US"/>
+        </w:rPr>
+        <w:t xml:space="preserve">for a short period there will be zero current. </w:t>
+      </w:r>
+      <w:r>
+        <w:rPr>
+          <w:lang w:val="en-US"/>
+        </w:rPr>
+        <w:t xml:space="preserve">These short charge breaks were not found to have an impact on the performance of the charging process. </w:t>
+      </w:r>
+      <w:r>
+        <w:rPr>
+          <w:lang w:val="en-US"/>
+        </w:rPr>
+        <w:t>In fact</w:t>
+      </w:r>
+      <w:r>
+        <w:rPr>
+          <w:lang w:val="en-US"/>
+        </w:rPr>
+        <w:t xml:space="preserve">, charging </w:t>
+      </w:r>
+      <w:r>
+        <w:rPr>
+          <w:lang w:val="en-US"/>
+        </w:rPr>
+        <w:t>$</w:t>
+      </w:r>
+      <w:proofErr w:type="spellStart"/>
+      <w:r>
+        <w:rPr>
+          <w:lang w:val="en-US"/>
+        </w:rPr>
+        <w:t>LiFePO</w:t>
+      </w:r>
+      <w:proofErr w:type="spellEnd"/>
+      <w:r>
+        <w:rPr>
+          <w:lang w:val="en-US"/>
+        </w:rPr>
+        <w:t>_{</w:t>
+      </w:r>
+      <w:r>
+        <w:rPr>
+          <w:lang w:val="en-US"/>
+        </w:rPr>
+        <w:t>4</w:t>
+      </w:r>
+      <w:r>
+        <w:rPr>
+          <w:lang w:val="en-US"/>
+        </w:rPr>
+        <w:t>}$</w:t>
+      </w:r>
+      <w:r>
+        <w:rPr>
+          <w:lang w:val="en-US"/>
+        </w:rPr>
+        <w:t xml:space="preserve"> battery cells with a</w:t>
+      </w:r>
+      <w:r>
+        <w:rPr>
+          <w:lang w:val="en-US"/>
+        </w:rPr>
+        <w:t xml:space="preserve"> </w:t>
+      </w:r>
+      <w:r>
+        <w:rPr>
+          <w:lang w:val="en-US"/>
+        </w:rPr>
+        <w:t xml:space="preserve">pulsating current has even been found to </w:t>
+      </w:r>
+      <w:r>
+        <w:rPr>
+          <w:lang w:val="en-US"/>
+        </w:rPr>
+        <w:t>severely</w:t>
+      </w:r>
+      <w:r>
+        <w:rPr>
+          <w:lang w:val="en-US"/>
+        </w:rPr>
+        <w:t xml:space="preserve"> reduce battery degradation\cite{</w:t>
+      </w:r>
+      <w:proofErr w:type="spellStart"/>
+      <w:r>
+        <w:rPr>
+          <w:lang w:val="en-US"/>
+        </w:rPr>
+        <w:t>PulseCharging</w:t>
+      </w:r>
+      <w:proofErr w:type="spellEnd"/>
+      <w:r>
+        <w:rPr>
+          <w:lang w:val="en-US"/>
+        </w:rPr>
+        <w:t>}</w:t>
+      </w:r>
+      <w:r>
+        <w:rPr>
+          <w:lang w:val="en-US"/>
+        </w:rPr>
+        <w:t xml:space="preserve">, </w:t>
+      </w:r>
+      <w:r>
+        <w:rPr>
+          <w:lang w:val="en-US"/>
+        </w:rPr>
+        <w:t>which might mean better performance than truly constant current in the long term. The</w:t>
+      </w:r>
+      <w:r>
+        <w:rPr>
+          <w:lang w:val="en-US"/>
+        </w:rPr>
+        <w:t xml:space="preserve"> </w:t>
+      </w:r>
+      <w:r>
+        <w:rPr>
+          <w:lang w:val="en-US"/>
+        </w:rPr>
+        <w:t>charging algorithm leaves the constant current state for the constant voltage state</w:t>
+      </w:r>
+      <w:r>
+        <w:rPr>
+          <w:lang w:val="en-US"/>
+        </w:rPr>
+        <w:t xml:space="preserve"> </w:t>
+      </w:r>
+      <w:r>
+        <w:rPr>
+          <w:lang w:val="en-US"/>
+        </w:rPr>
+        <w:t>once any cell reaches a cell voltage of 3600 mV.</w:t>
+      </w:r>
+    </w:p>
+    <w:p>
+      <w:pPr>
+        <w:rPr>
+          <w:lang w:val="en-US"/>
+        </w:rPr>
+      </w:pPr>
+    </w:p>
+    <w:p>
+      <w:pPr>
+        <w:rPr>
+          <w:lang w:val="en-US"/>
+        </w:rPr>
+      </w:pPr>
+      <w:r>
+        <w:rPr>
+          <w:lang w:val="en-US"/>
+        </w:rPr>
+        <w:t xml:space="preserve">Initially the output voltage was kept constant in the constant voltage state. </w:t>
+      </w:r>
+      <w:r>
+        <w:rPr>
+          <w:lang w:val="en-US"/>
+        </w:rPr>
+        <w:t xml:space="preserve">However, </w:t>
+      </w:r>
+      <w:r>
+        <w:rPr>
+          <w:lang w:val="en-US"/>
+        </w:rPr>
+        <w:t>even if the voltage across the battery pack</w:t>
+      </w:r>
+      <w:r>
+        <w:rPr>
+          <w:lang w:val="en-US"/>
+        </w:rPr>
+        <w:t xml:space="preserve"> </w:t>
+      </w:r>
+      <w:r>
+        <w:rPr>
+          <w:lang w:val="en-US"/>
+        </w:rPr>
+        <w:t>as a whole is constant this does not mean that the voltage across individual cells is constant.</w:t>
+      </w:r>
+      <w:r>
+        <w:rPr>
+          <w:lang w:val="en-US"/>
+        </w:rPr>
+        <w:t xml:space="preserve"> </w:t>
+      </w:r>
+      <w:r>
+        <w:rPr>
+          <w:lang w:val="en-US"/>
+        </w:rPr>
+        <w:t xml:space="preserve">Testing revealed </w:t>
+      </w:r>
+      <w:r>
+        <w:rPr>
+          <w:lang w:val="en-US"/>
+        </w:rPr>
+        <w:t xml:space="preserve">that with a constant </w:t>
+      </w:r>
+      <w:r>
+        <w:rPr>
+          <w:lang w:val="en-US"/>
+        </w:rPr>
+        <w:t>output voltage</w:t>
+      </w:r>
+      <w:r>
+        <w:rPr>
+          <w:lang w:val="en-US"/>
+        </w:rPr>
+        <w:t xml:space="preserve">, weaker cells could sometimes reach a </w:t>
+      </w:r>
+      <w:r>
+        <w:rPr>
+          <w:lang w:val="en-US"/>
+        </w:rPr>
+        <w:t xml:space="preserve">cell voltage over 3700 mV as current died down. </w:t>
+      </w:r>
+      <w:r>
+        <w:rPr>
+          <w:lang w:val="en-US"/>
+        </w:rPr>
+        <w:t xml:space="preserve">To </w:t>
+      </w:r>
+      <w:r>
+        <w:rPr>
+          <w:lang w:val="en-US"/>
+        </w:rPr>
+        <w:t>prevent this,</w:t>
+      </w:r>
+      <w:r>
+        <w:rPr>
+          <w:lang w:val="en-US"/>
+        </w:rPr>
+        <w:t xml:space="preserve"> the constant voltage</w:t>
+      </w:r>
+      <w:r>
+        <w:rPr>
+          <w:lang w:val="en-US"/>
+        </w:rPr>
+        <w:t xml:space="preserve"> </w:t>
+      </w:r>
+      <w:r>
+        <w:rPr>
+          <w:lang w:val="en-US"/>
+        </w:rPr>
+        <w:t>state was redesigned from keeping the voltage across the battery pack constant, to trying</w:t>
+      </w:r>
+      <w:r>
+        <w:rPr>
+          <w:lang w:val="en-US"/>
+        </w:rPr>
+        <w:t xml:space="preserve"> </w:t>
+      </w:r>
+      <w:r>
+        <w:rPr>
+          <w:lang w:val="en-US"/>
+        </w:rPr>
+        <w:t>to keep the voltage of each individual cell constant. This was done in two steps. Firstly,</w:t>
+      </w:r>
+      <w:r>
+        <w:rPr>
+          <w:lang w:val="en-US"/>
+        </w:rPr>
+        <w:t xml:space="preserve"> </w:t>
+      </w:r>
+      <w:r>
+        <w:rPr>
+          <w:lang w:val="en-US"/>
+        </w:rPr>
+        <w:t xml:space="preserve">the battery input current is regulated so as to keep the highest cell </w:t>
+      </w:r>
+      <w:r>
+        <w:rPr>
+          <w:lang w:val="en-US"/>
+        </w:rPr>
+        <w:lastRenderedPageBreak/>
+        <w:t>voltage in the range</w:t>
+      </w:r>
+      <w:r>
+        <w:rPr>
+          <w:lang w:val="en-US"/>
+        </w:rPr>
+        <w:t xml:space="preserve"> </w:t>
+      </w:r>
+      <w:r>
+        <w:rPr>
+          <w:lang w:val="en-US"/>
+        </w:rPr>
+        <w:t xml:space="preserve">3600 to 3630 mV. </w:t>
+      </w:r>
+      <w:r>
+        <w:rPr>
+          <w:lang w:val="en-US"/>
+        </w:rPr>
+        <w:t>Secondly, balancing ensure</w:t>
+      </w:r>
+      <w:r>
+        <w:rPr>
+          <w:lang w:val="en-US"/>
+        </w:rPr>
         <w:t>d</w:t>
       </w:r>
       <w:r>
         <w:rPr>
           <w:lang w:val="en-US"/>
         </w:rPr>
-        <w:t xml:space="preserve"> or discharge</w:t>
+        <w:t xml:space="preserve"> that cells of lower voltage catch up to the highest</w:t>
       </w:r>
       <w:r>
         <w:rPr>
           <w:lang w:val="en-US"/>
         </w:rPr>
-        <w:t>d</w:t>
+        <w:t xml:space="preserve"> </w:t>
       </w:r>
       <w:r>
         <w:rPr>
           <w:lang w:val="en-US"/>
         </w:rPr>
-        <w:t xml:space="preserve"> at a given time. This makes it easier to track current and power and</w:t>
+        <w:t>voltage.</w:t>
       </w:r>
       <w:r>
         <w:rPr>
           <w:lang w:val="en-US"/>
         </w:rPr>
-        <w:t xml:space="preserve"> leads to simpler charging and SOC algorithms. A drawback of</w:t>
+        <w:t xml:space="preserve"> </w:t>
       </w:r>
       <w:r>
         <w:rPr>
           <w:lang w:val="en-US"/>
         </w:rPr>
-        <w:t xml:space="preserve"> using</w:t>
+        <w:t xml:space="preserve">The code </w:t>
       </w:r>
       <w:r>
         <w:rPr>
           <w:lang w:val="en-US"/>
         </w:rPr>
-        <w:t xml:space="preserve"> a</w:t>
+        <w:t>used to control the constant voltage state is shown in Figure</w:t>
       </w:r>
       <w:r>
         <w:rPr>
           <w:lang w:val="en-US"/>
         </w:rPr>
-        <w:t xml:space="preserve"> charging station</w:t>
-      </w:r>
+        <w:t>~\ref{</w:t>
+      </w:r>
+      <w:proofErr w:type="spellStart"/>
       <w:r>
         <w:rPr>
           <w:lang w:val="en-US"/>
         </w:rPr>
-        <w:t xml:space="preserve"> is a reduced range, as the rover always needs to get back to the charging station before its battery is depleted</w:t>
-      </w:r>
+        <w:t>fig:Constant_Voltage</w:t>
+      </w:r>
+      <w:proofErr w:type="spellEnd"/>
       <w:r>
         <w:rPr>
           <w:lang w:val="en-US"/>
         </w:rPr>
-        <w:t xml:space="preserve">. Moreover, </w:t>
+        <w:t>}. Initial test of this code</w:t>
       </w:r>
       <w:r>
         <w:rPr>
           <w:lang w:val="en-US"/>
         </w:rPr>
-        <w:t xml:space="preserve">if the rover is detached </w:t>
+        <w:t xml:space="preserve"> </w:t>
       </w:r>
       <w:r>
         <w:rPr>
           <w:lang w:val="en-US"/>
         </w:rPr>
-        <w:t>it is difficult for the energy module to track the cell voltages and SOC during discharging. This could be fixed by</w:t>
+        <w:t>gave promising results, but it could not fully be tested due to the ban on working with batteries.</w:t>
       </w:r>
       <w:r>
         <w:rPr>
           <w:lang w:val="en-US"/>
         </w:rPr>
-        <w:t xml:space="preserve"> using the microcontroller of another subsystem to track the </w:t>
+        <w:t xml:space="preserve"> </w:t>
       </w:r>
       <w:r>
         <w:rPr>
           <w:lang w:val="en-US"/>
         </w:rPr>
-        <w:t>battery</w:t>
+        <w:t>However,</w:t>
       </w:r>
       <w:r>
         <w:rPr>
           <w:lang w:val="en-US"/>
         </w:rPr>
-        <w:t xml:space="preserve"> while the rover is not connected to the charging station.</w:t>
+        <w:t xml:space="preserve"> </w:t>
       </w:r>
       <w:r>
         <w:rPr>
           <w:lang w:val="en-US"/>
         </w:rPr>
-        <w:t xml:space="preserve"> </w:t>
-      </w:r>
+        <w:t>Figure~\ref{</w:t>
+      </w:r>
+      <w:proofErr w:type="spellStart"/>
       <w:r>
         <w:rPr>
           <w:lang w:val="en-US"/>
         </w:rPr>
-        <w:t>However, a likely simpler solution</w:t>
-      </w:r>
+        <w:t>fig:balancing</w:t>
+      </w:r>
+      <w:proofErr w:type="spellEnd"/>
       <w:r>
         <w:rPr>
           <w:lang w:val="en-US"/>
         </w:rPr>
-        <w:t xml:space="preserve"> is to</w:t>
+        <w:t xml:space="preserve">} </w:t>
       </w:r>
       <w:r>
         <w:rPr>
           <w:lang w:val="en-US"/>
         </w:rPr>
-        <w:t xml:space="preserve"> mount the energy module on the rover. </w:t>
+        <w:t>shows t</w:t>
       </w:r>
       <w:r>
         <w:rPr>
           <w:lang w:val="en-US"/>
         </w:rPr>
-        <w:t>This would increase range, but does require the battery to charge and discharge at the same time</w:t>
-      </w:r>
+        <w:t xml:space="preserve">he ability of the code to </w:t>
+      </w:r>
+      <w:proofErr w:type="spellStart"/>
       <w:r>
         <w:rPr>
           <w:lang w:val="en-US"/>
         </w:rPr>
-        <w:t>. To be able to track the battery current, it would then be necessary to collect current and power data from other submodules.</w:t>
-      </w:r>
+        <w:t>stabilise</w:t>
+      </w:r>
+      <w:proofErr w:type="spellEnd"/>
       <w:r>
         <w:rPr>
           <w:lang w:val="en-US"/>
         </w:rPr>
-        <w:t xml:space="preserve"> </w:t>
-      </w:r>
-      <w:r>
+        <w:t xml:space="preserve"> all cell voltages</w:t>
+      </w:r>
+    </w:p>
+    <w:p>
+      <w:pPr>
         <w:rPr>
           <w:lang w:val="en-US"/>
         </w:rPr>
-        <w:t>This data could be relayed through control and read in on the energy Arduino through UART</w:t>
-      </w:r>
+      </w:pPr>
       <w:r>
         <w:rPr>
           <w:lang w:val="en-US"/>
         </w:rPr>
-        <w:t>.</w:t>
-      </w:r>
-    </w:p>
-    <w:p>
-      <w:pPr>
+        <w:t>around 3600 mV. After all cell voltages ha</w:t>
+      </w:r>
+      <w:r>
         <w:rPr>
           <w:lang w:val="en-US"/>
         </w:rPr>
-      </w:pPr>
-    </w:p>
-    <w:p>
-      <w:pPr>
+        <w:t>ve</w:t>
+      </w:r>
+      <w:r>
         <w:rPr>
           <w:lang w:val="en-US"/>
         </w:rPr>
-      </w:pPr>
+        <w:t xml:space="preserve"> reached 3600 mV and the current ha</w:t>
+      </w:r>
       <w:r>
         <w:rPr>
           <w:lang w:val="en-US"/>
         </w:rPr>
-        <w:t xml:space="preserve">The rover has four separate voltage regions. </w:t>
+        <w:t>s</w:t>
       </w:r>
       <w:r>
         <w:rPr>
           <w:lang w:val="en-US"/>
         </w:rPr>
-        <w:t>The battery and PV array have already been discussed.</w:t>
-      </w:r>
-      <w:r>
+        <w:t xml:space="preserve"> died</w:t>
+      </w:r>
+    </w:p>
+    <w:p>
+      <w:pPr>
         <w:rPr>
           <w:lang w:val="en-US"/>
         </w:rPr>
-        <w:t xml:space="preserve"> In addition there is a 5</w:t>
-      </w:r>
+      </w:pPr>
       <w:r>
         <w:rPr>
           <w:lang w:val="en-US"/>
         </w:rPr>
-        <w:t xml:space="preserve"> </w:t>
+        <w:t>to below 30 mA, the charging algorithm is done and the state machine enters an idle state</w:t>
       </w:r>
       <w:r>
         <w:rPr>
           <w:lang w:val="en-US"/>
         </w:rPr>
-        <w:t xml:space="preserve">V node used to power the FPGA and microcontrollers, and a variable voltage node used to power the motors. </w:t>
-      </w:r>
-      <w:r>
+        <w:t xml:space="preserve">. </w:t>
+      </w:r>
+    </w:p>
+    <w:p>
+      <w:pPr>
         <w:rPr>
           <w:lang w:val="en-US"/>
         </w:rPr>
-        <w:t>This power must originate in the battery and as such the 5</w:t>
-      </w:r>
-      <w:r>
+      </w:pPr>
+    </w:p>
+    <w:p>
+      <w:pPr>
+        <w:rPr>
+          <w:i/>
+          <w:iCs/>
+          <w:lang w:val="en-GB"/>
+        </w:rPr>
+      </w:pPr>
+      <w:r>
+        <w:rPr>
+          <w:i/>
+          <w:iCs/>
+          <w:lang w:val="en-GB"/>
+        </w:rPr>
+        <w:t>SOH and Cell Balancing</w:t>
+      </w:r>
+    </w:p>
+    <w:p>
+      <w:pPr>
+        <w:rPr>
+          <w:lang w:val="en-GB"/>
+        </w:rPr>
+      </w:pPr>
+    </w:p>
+    <w:p>
+      <w:pPr>
         <w:rPr>
           <w:lang w:val="en-US"/>
         </w:rPr>
-        <w:t xml:space="preserve"> </w:t>
-      </w:r>
+      </w:pPr>
       <w:r>
         <w:rPr>
           <w:lang w:val="en-US"/>
         </w:rPr>
-        <w:t>V and motor voltage</w:t>
-      </w:r>
-      <w:r>
+        <w:t xml:space="preserve">As such, the </w:t>
+      </w:r>
+    </w:p>
+    <w:p>
+      <w:pPr>
         <w:rPr>
           <w:lang w:val="en-US"/>
         </w:rPr>
-        <w:t>s</w:t>
-      </w:r>
+      </w:pPr>
       <w:r>
         <w:rPr>
           <w:lang w:val="en-US"/>
         </w:rPr>
-        <w:t xml:space="preserve"> must be connected to the battery through</w:t>
-      </w:r>
-      <w:r>
+        <w:t xml:space="preserve">implemented charging algorithm only does balancing during the constant </w:t>
+      </w:r>
+    </w:p>
+    <w:p>
+      <w:pPr>
         <w:rPr>
           <w:lang w:val="en-US"/>
         </w:rPr>
-        <w:t xml:space="preserve"> </w:t>
-      </w:r>
+      </w:pPr>
       <w:r>
         <w:rPr>
           <w:lang w:val="en-US"/>
         </w:rPr>
-        <w:t>voltage converter</w:t>
-      </w:r>
-      <w:r>
+        <w:t xml:space="preserve">voltage part of charging. The balancing is done using the code shown in </w:t>
+      </w:r>
+    </w:p>
+    <w:p>
+      <w:pPr>
         <w:rPr>
           <w:lang w:val="en-US"/>
         </w:rPr>
-        <w:t>s</w:t>
-      </w:r>
+      </w:pPr>
       <w:r>
         <w:rPr>
           <w:lang w:val="en-US"/>
         </w:rPr>
-        <w:t>.</w:t>
-      </w:r>
+        <w:t>Figure~\ref{</w:t>
+      </w:r>
+      <w:proofErr w:type="spellStart"/>
       <w:r>
         <w:rPr>
           <w:lang w:val="en-US"/>
         </w:rPr>
-        <w:t xml:space="preserve"> The obvious implementation is to use two switch mode power supplies in buck mode, one to provide 5 V and one to power the motors. </w:t>
-      </w:r>
+        <w:t>fig:balancingCode</w:t>
+      </w:r>
+      <w:proofErr w:type="spellEnd"/>
       <w:r>
         <w:rPr>
           <w:lang w:val="en-US"/>
         </w:rPr>
-        <w:t>One problem exists however with this solution</w:t>
-      </w:r>
-      <w:r>
+        <w:t xml:space="preserve">}. During CV charging it is desirable that all cells have a voltage </w:t>
+      </w:r>
+    </w:p>
+    <w:p>
+      <w:pPr>
         <w:rPr>
           <w:lang w:val="en-US"/>
         </w:rPr>
-        <w:t xml:space="preserve">: </w:t>
-      </w:r>
+      </w:pPr>
       <w:r>
         <w:rPr>
           <w:lang w:val="en-US"/>
         </w:rPr>
-        <w:t>The 10.0 – 14.4 V of the battery is higher than the SMPS maximum input voltage</w:t>
-      </w:r>
-      <w:r>
+        <w:t xml:space="preserve">of 3600 mV. If any cell has a voltage which is higher than 3600 mV its </w:t>
+      </w:r>
+    </w:p>
+    <w:p>
+      <w:pPr>
         <w:rPr>
           <w:lang w:val="en-US"/>
         </w:rPr>
-        <w:t>\cite{powerLogbook}</w:t>
-      </w:r>
+      </w:pPr>
       <w:r>
         <w:rPr>
           <w:lang w:val="en-US"/>
         </w:rPr>
+        <w:t xml:space="preserve">voltage is too high and the dissipative resistors are switched on to lower </w:t>
+      </w:r>
+    </w:p>
+    <w:p>
+      <w:pPr>
+        <w:rPr>
+          <w:lang w:val="en-US"/>
+        </w:rPr>
+      </w:pPr>
+      <w:r>
+        <w:rPr>
+          <w:lang w:val="en-US"/>
+        </w:rPr>
+        <w:t>the voltage to the voltage set point.</w:t>
+      </w:r>
+    </w:p>
+    <w:p>
+      <w:pPr>
+        <w:rPr>
+          <w:lang w:val="en-US"/>
+        </w:rPr>
+      </w:pPr>
+    </w:p>
+    <w:p>
+      <w:pPr>
+        <w:rPr>
+          <w:lang w:val="en-US"/>
+        </w:rPr>
+      </w:pPr>
+      <w:r>
+        <w:rPr>
+          <w:lang w:val="en-US"/>
+        </w:rPr>
+        <w:t xml:space="preserve">Alongside the constant voltage charging algorithm this code was extremely </w:t>
+      </w:r>
+    </w:p>
+    <w:p>
+      <w:pPr>
+        <w:rPr>
+          <w:lang w:val="en-US"/>
+        </w:rPr>
+      </w:pPr>
+      <w:r>
+        <w:rPr>
+          <w:lang w:val="en-US"/>
+        </w:rPr>
+        <w:t>successful at balancing the cells. The balancing is shown in action in Figure~\ref{</w:t>
+      </w:r>
+      <w:proofErr w:type="spellStart"/>
+      <w:r>
+        <w:rPr>
+          <w:lang w:val="en-US"/>
+        </w:rPr>
+        <w:t>fig:balancing</w:t>
+      </w:r>
+      <w:proofErr w:type="spellEnd"/>
+      <w:r>
+        <w:rPr>
+          <w:lang w:val="en-US"/>
+        </w:rPr>
+        <w:t xml:space="preserve">}. </w:t>
+      </w:r>
+    </w:p>
+    <w:p>
+      <w:pPr>
+        <w:rPr>
+          <w:lang w:val="en-US"/>
+        </w:rPr>
+      </w:pPr>
+      <w:r>
+        <w:rPr>
+          <w:lang w:val="en-US"/>
+        </w:rPr>
+        <w:t xml:space="preserve">One by one, the cell voltages are brought up to and kept at 3600 mV. Even with </w:t>
+      </w:r>
+    </w:p>
+    <w:p>
+      <w:pPr>
+        <w:rPr>
+          <w:lang w:val="en-US"/>
+        </w:rPr>
+      </w:pPr>
+      <w:r>
+        <w:rPr>
+          <w:lang w:val="en-US"/>
+        </w:rPr>
+        <w:t xml:space="preserve">an initial voltage difference of 200 mV, balancing only takes about </w:t>
+      </w:r>
+    </w:p>
+    <w:p>
+      <w:r>
+        <w:t xml:space="preserve">1000 </w:t>
+      </w:r>
+      <w:proofErr w:type="spellStart"/>
+      <w:r>
+        <w:t>seconds</w:t>
+      </w:r>
+      <w:proofErr w:type="spellEnd"/>
+      <w:r>
+        <w:t xml:space="preserve"> = 17 </w:t>
+      </w:r>
+      <w:proofErr w:type="spellStart"/>
+      <w:r>
+        <w:t>minutes</w:t>
+      </w:r>
+      <w:proofErr w:type="spellEnd"/>
+      <w:r>
         <w:t xml:space="preserve">. </w:t>
       </w:r>
     </w:p>
@@ -18163,1088 +20399,46 @@
           <w:lang w:val="en-US"/>
         </w:rPr>
       </w:pPr>
-      <w:r>
+    </w:p>
+    <w:p>
+      <w:pPr>
         <w:rPr>
           <w:lang w:val="en-US"/>
         </w:rPr>
-        <w:t xml:space="preserve">A way to solve this would be to exchange the </w:t>
-      </w:r>
-      <w:proofErr w:type="spellStart"/>
-      <w:r>
+      </w:pPr>
+    </w:p>
+    <w:p>
+      <w:pPr>
         <w:rPr>
           <w:lang w:val="en-US"/>
         </w:rPr>
-        <w:t>PMOS</w:t>
-      </w:r>
-      <w:proofErr w:type="spellEnd"/>
-      <w:r>
+      </w:pPr>
+    </w:p>
+    <w:p>
+      <w:pPr>
         <w:rPr>
           <w:lang w:val="en-US"/>
         </w:rPr>
-        <w:t xml:space="preserve"> on the SMPS board for another </w:t>
-      </w:r>
-      <w:proofErr w:type="spellStart"/>
-      <w:r>
+      </w:pPr>
+    </w:p>
+    <w:p>
+      <w:pPr>
         <w:rPr>
           <w:lang w:val="en-US"/>
         </w:rPr>
-        <w:t>NMOS</w:t>
-      </w:r>
-      <w:proofErr w:type="spellEnd"/>
-      <w:r>
+      </w:pPr>
+    </w:p>
+    <w:p>
+      <w:pPr>
         <w:rPr>
           <w:lang w:val="en-US"/>
         </w:rPr>
-        <w:t xml:space="preserve">, </w:t>
-      </w:r>
+      </w:pPr>
     </w:p>
     <w:p>
       <w:pPr>
         <w:rPr>
           <w:lang w:val="en-US"/>
-        </w:rPr>
-      </w:pPr>
-      <w:r>
-        <w:rPr>
-          <w:lang w:val="en-US"/>
-        </w:rPr>
-        <w:t>which would increase the maximum input voltage.</w:t>
-      </w:r>
-    </w:p>
-    <w:p>
-      <w:pPr>
-        <w:rPr>
-          <w:lang w:val="en-US"/>
-        </w:rPr>
-      </w:pPr>
-    </w:p>
-    <w:p>
-      <w:pPr>
-        <w:rPr>
-          <w:lang w:val="en-US"/>
-        </w:rPr>
-      </w:pPr>
-    </w:p>
-    <w:p>
-      <w:pPr>
-        <w:rPr>
-          <w:lang w:val="en-US"/>
-        </w:rPr>
-      </w:pPr>
-    </w:p>
-    <w:p>
-      <w:pPr>
-        <w:rPr>
-          <w:lang w:val="en-US"/>
-        </w:rPr>
-      </w:pPr>
-      <w:r>
-        <w:rPr>
-          <w:lang w:val="en-US"/>
-        </w:rPr>
-        <w:t xml:space="preserve"> which all need to interface with the battery. These</w:t>
-      </w:r>
-    </w:p>
-    <w:p>
-      <w:pPr>
-        <w:rPr>
-          <w:lang w:val="en-US"/>
-        </w:rPr>
-      </w:pPr>
-    </w:p>
-    <w:p>
-      <w:pPr>
-        <w:rPr>
-          <w:lang w:val="en-US"/>
-        </w:rPr>
-      </w:pPr>
-      <w:r>
-        <w:rPr>
-          <w:lang w:val="en-US"/>
-        </w:rPr>
-        <w:t xml:space="preserve">As shown in Figure ? the rover has 4 separate voltage regions. The battery and </w:t>
-      </w:r>
-    </w:p>
-    <w:p>
-      <w:pPr>
-        <w:rPr>
-          <w:lang w:val="en-US"/>
-        </w:rPr>
-      </w:pPr>
-      <w:r>
-        <w:rPr>
-          <w:lang w:val="en-US"/>
-        </w:rPr>
-        <w:t xml:space="preserve">PV array have already been discussed. The new regions are the 5V node used to power </w:t>
-      </w:r>
-    </w:p>
-    <w:p>
-      <w:pPr>
-        <w:rPr>
-          <w:lang w:val="en-US"/>
-        </w:rPr>
-      </w:pPr>
-      <w:r>
-        <w:rPr>
-          <w:lang w:val="en-US"/>
-        </w:rPr>
-        <w:t xml:space="preserve">the FPGA and micro-controllers, and the variable voltage node used to power the </w:t>
-      </w:r>
-    </w:p>
-    <w:p>
-      <w:pPr>
-        <w:rPr>
-          <w:lang w:val="en-US"/>
-        </w:rPr>
-      </w:pPr>
-      <w:r>
-        <w:rPr>
-          <w:lang w:val="en-US"/>
-        </w:rPr>
-        <w:t xml:space="preserve">motors. Currently, the 5V used to power the control circuitry is also used to power </w:t>
-      </w:r>
-    </w:p>
-    <w:p>
-      <w:pPr>
-        <w:rPr>
-          <w:lang w:val="en-US"/>
-        </w:rPr>
-      </w:pPr>
-      <w:r>
-        <w:rPr>
-          <w:lang w:val="en-US"/>
-        </w:rPr>
-        <w:t xml:space="preserve">the drive SMPS. </w:t>
-      </w:r>
-    </w:p>
-    <w:p>
-      <w:pPr>
-        <w:rPr>
-          <w:lang w:val="en-US"/>
-        </w:rPr>
-      </w:pPr>
-    </w:p>
-    <w:p>
-      <w:pPr>
-        <w:rPr>
-          <w:lang w:val="en-US"/>
-        </w:rPr>
-      </w:pPr>
-      <w:r>
-        <w:rPr>
-          <w:lang w:val="en-US"/>
-        </w:rPr>
-        <w:t xml:space="preserve">The most straight forward way to connect the energy sub-module to </w:t>
-      </w:r>
-    </w:p>
-    <w:p>
-      <w:pPr>
-        <w:rPr>
-          <w:lang w:val="en-US"/>
-        </w:rPr>
-      </w:pPr>
-      <w:r>
-        <w:rPr>
-          <w:lang w:val="en-US"/>
-        </w:rPr>
-        <w:t xml:space="preserve">the rest of the rover would therefore be to step down the battery voltage to 5V </w:t>
-      </w:r>
-    </w:p>
-    <w:p>
-      <w:pPr>
-        <w:rPr>
-          <w:lang w:val="en-US"/>
-        </w:rPr>
-      </w:pPr>
-      <w:r>
-        <w:rPr>
-          <w:lang w:val="en-US"/>
-        </w:rPr>
-        <w:t xml:space="preserve">using a buck SMPS and connect the SMPS output where the battery pack is currently </w:t>
-      </w:r>
-    </w:p>
-    <w:p>
-      <w:pPr>
-        <w:rPr>
-          <w:lang w:val="en-US"/>
-        </w:rPr>
-      </w:pPr>
-      <w:r>
-        <w:rPr>
-          <w:lang w:val="en-US"/>
-        </w:rPr>
-        <w:t xml:space="preserve">connected. However, this is very energy inefficient as the power for the motor needs </w:t>
-      </w:r>
-    </w:p>
-    <w:p>
-      <w:pPr>
-        <w:rPr>
-          <w:lang w:val="en-US"/>
-        </w:rPr>
-      </w:pPr>
-      <w:r>
-        <w:rPr>
-          <w:lang w:val="en-US"/>
-        </w:rPr>
-        <w:t xml:space="preserve">to pass through two SMPS devices before being used, potentially leading to high power </w:t>
-      </w:r>
-    </w:p>
-    <w:p>
-      <w:pPr>
-        <w:rPr>
-          <w:lang w:val="en-US"/>
-        </w:rPr>
-      </w:pPr>
-      <w:r>
-        <w:rPr>
-          <w:lang w:val="en-US"/>
-        </w:rPr>
-        <w:t xml:space="preserve">losses. A better way of connecting the energy module would involve separating the </w:t>
-      </w:r>
-    </w:p>
-    <w:p>
-      <w:pPr>
-        <w:rPr>
-          <w:lang w:val="en-US"/>
-        </w:rPr>
-      </w:pPr>
-      <w:r>
-        <w:rPr>
-          <w:lang w:val="en-US"/>
-        </w:rPr>
-        <w:t xml:space="preserve">drive SMPS from the 5V node. Instead the drive SMPS could be directly connected to </w:t>
-      </w:r>
-    </w:p>
-    <w:p>
-      <w:pPr>
-        <w:rPr>
-          <w:lang w:val="en-US"/>
-        </w:rPr>
-      </w:pPr>
-      <w:r>
-        <w:rPr>
-          <w:lang w:val="en-US"/>
-        </w:rPr>
-        <w:t xml:space="preserve">the battery. Then another SMPS or linear voltage regulator would be connected to the </w:t>
-      </w:r>
-    </w:p>
-    <w:p>
-      <w:pPr>
-        <w:rPr>
-          <w:lang w:val="en-US"/>
-        </w:rPr>
-      </w:pPr>
-      <w:r>
-        <w:rPr>
-          <w:lang w:val="en-US"/>
-        </w:rPr>
-        <w:t xml:space="preserve">battery to create 5V power for the control circuitry. A sketch diagram of the </w:t>
-      </w:r>
-    </w:p>
-    <w:p>
-      <w:pPr>
-        <w:rPr>
-          <w:lang w:val="en-US"/>
-        </w:rPr>
-      </w:pPr>
-      <w:r>
-        <w:rPr>
-          <w:lang w:val="en-US"/>
-        </w:rPr>
-        <w:t xml:space="preserve">connections is shown in Figure ?. One problem exists however with this solution: </w:t>
-      </w:r>
-    </w:p>
-    <w:p>
-      <w:pPr>
-        <w:rPr>
-          <w:lang w:val="en-US"/>
-        </w:rPr>
-      </w:pPr>
-      <w:r>
-        <w:rPr>
-          <w:lang w:val="en-US"/>
-        </w:rPr>
-        <w:t xml:space="preserve">The 10.0 – 14.4 V of the battery is higher than the SMPS maximum input voltage. </w:t>
-      </w:r>
-    </w:p>
-    <w:p>
-      <w:pPr>
-        <w:rPr>
-          <w:lang w:val="en-US"/>
-        </w:rPr>
-      </w:pPr>
-      <w:r>
-        <w:rPr>
-          <w:lang w:val="en-US"/>
-        </w:rPr>
-        <w:t xml:space="preserve">A way to solve this would be to exchange the </w:t>
-      </w:r>
-      <w:proofErr w:type="spellStart"/>
-      <w:r>
-        <w:rPr>
-          <w:lang w:val="en-US"/>
-        </w:rPr>
-        <w:t>PMOS</w:t>
-      </w:r>
-      <w:proofErr w:type="spellEnd"/>
-      <w:r>
-        <w:rPr>
-          <w:lang w:val="en-US"/>
-        </w:rPr>
-        <w:t xml:space="preserve"> on the SMPS board for another </w:t>
-      </w:r>
-      <w:proofErr w:type="spellStart"/>
-      <w:r>
-        <w:rPr>
-          <w:lang w:val="en-US"/>
-        </w:rPr>
-        <w:t>NMOS</w:t>
-      </w:r>
-      <w:proofErr w:type="spellEnd"/>
-      <w:r>
-        <w:rPr>
-          <w:lang w:val="en-US"/>
-        </w:rPr>
-        <w:t xml:space="preserve">, </w:t>
-      </w:r>
-    </w:p>
-    <w:p>
-      <w:pPr>
-        <w:rPr>
-          <w:lang w:val="en-US"/>
-        </w:rPr>
-      </w:pPr>
-      <w:r>
-        <w:rPr>
-          <w:lang w:val="en-US"/>
-        </w:rPr>
-        <w:t>which would increase the maximum input voltage.</w:t>
-      </w:r>
-    </w:p>
-    <w:p>
-      <w:pPr>
-        <w:rPr>
-          <w:lang w:val="en-US"/>
-        </w:rPr>
-      </w:pPr>
-    </w:p>
-    <w:p>
-      <w:pPr>
-        <w:rPr>
-          <w:lang w:val="en-US"/>
-        </w:rPr>
-      </w:pPr>
-    </w:p>
-    <w:p>
-      <w:pPr>
-        <w:rPr>
-          <w:lang w:val="en-US"/>
-        </w:rPr>
-      </w:pPr>
-      <w:r>
-        <w:rPr>
-          <w:lang w:val="en-US"/>
-        </w:rPr>
-        <w:t xml:space="preserve"> communicate with other submodules to collect data on how much current each subsystem is drawing from the battery.</w:t>
-      </w:r>
-    </w:p>
-    <w:p>
-      <w:pPr>
-        <w:rPr>
-          <w:lang w:val="en-US"/>
-        </w:rPr>
-      </w:pPr>
-    </w:p>
-    <w:p>
-      <w:pPr>
-        <w:rPr>
-          <w:lang w:val="en-US"/>
-        </w:rPr>
-      </w:pPr>
-      <w:r>
-        <w:rPr>
-          <w:lang w:val="en-US"/>
-        </w:rPr>
-        <w:t>making it harder to track SOC</w:t>
-      </w:r>
-      <w:r>
-        <w:rPr>
-          <w:lang w:val="en-US"/>
-        </w:rPr>
-        <w:t>.</w:t>
-      </w:r>
-      <w:r>
-        <w:rPr>
-          <w:lang w:val="en-US"/>
-        </w:rPr>
-        <w:t xml:space="preserve"> Once way SOC </w:t>
-      </w:r>
-      <w:proofErr w:type="spellStart"/>
-      <w:r>
-        <w:rPr>
-          <w:lang w:val="en-US"/>
-        </w:rPr>
-        <w:t>coul</w:t>
-      </w:r>
-      <w:proofErr w:type="spellEnd"/>
-      <w:r>
-        <w:rPr>
-          <w:lang w:val="en-US"/>
-        </w:rPr>
-        <w:t xml:space="preserve"> Still, it is likely that mounting the energy module on the rover would be the preferred option.</w:t>
-      </w:r>
-    </w:p>
-    <w:p>
-      <w:pPr>
-        <w:rPr>
-          <w:lang w:val="en-US"/>
-        </w:rPr>
-      </w:pPr>
-    </w:p>
-    <w:p>
-      <w:pPr>
-        <w:rPr>
-          <w:lang w:val="en-US"/>
-        </w:rPr>
-      </w:pPr>
-      <w:r>
-        <w:rPr>
-          <w:lang w:val="en-US"/>
-        </w:rPr>
-        <w:t xml:space="preserve">In this design there are three systems through which current either flows in or </w:t>
-      </w:r>
-    </w:p>
-    <w:p>
-      <w:pPr>
-        <w:rPr>
-          <w:lang w:val="en-US"/>
-        </w:rPr>
-      </w:pPr>
-      <w:r>
-        <w:rPr>
-          <w:lang w:val="en-US"/>
-        </w:rPr>
-        <w:t xml:space="preserve">out of the battery. To keep track of the SOC and ensure that the batteries are </w:t>
-      </w:r>
-    </w:p>
-    <w:p>
-      <w:pPr>
-        <w:rPr>
-          <w:lang w:val="en-US"/>
-        </w:rPr>
-      </w:pPr>
-      <w:r>
-        <w:rPr>
-          <w:lang w:val="en-US"/>
-        </w:rPr>
-        <w:t>being charged or discharged at an appropriate it is therefore necessary to collect</w:t>
-      </w:r>
-    </w:p>
-    <w:p>
-      <w:pPr>
-        <w:rPr>
-          <w:lang w:val="en-US"/>
-        </w:rPr>
-      </w:pPr>
-      <w:r>
-        <w:rPr>
-          <w:lang w:val="en-US"/>
-        </w:rPr>
-        <w:t xml:space="preserve">current data for all the power converters. This data could be relayed through control </w:t>
-      </w:r>
-    </w:p>
-    <w:p>
-      <w:pPr>
-        <w:rPr>
-          <w:lang w:val="en-US"/>
-        </w:rPr>
-      </w:pPr>
-      <w:r>
-        <w:rPr>
-          <w:lang w:val="en-US"/>
-        </w:rPr>
-        <w:t xml:space="preserve">and read in on the energy Arduino through UART. The net battery current can then be </w:t>
-      </w:r>
-    </w:p>
-    <w:p>
-      <w:pPr>
-        <w:rPr>
-          <w:lang w:val="en-US"/>
-        </w:rPr>
-      </w:pPr>
-      <w:r>
-        <w:rPr>
-          <w:lang w:val="en-US"/>
-        </w:rPr>
-        <w:t xml:space="preserve">calculated by simply adding together the current passing through each of the power </w:t>
-      </w:r>
-    </w:p>
-    <w:p>
-      <w:pPr>
-        <w:rPr>
-          <w:lang w:val="en-US"/>
-        </w:rPr>
-      </w:pPr>
-      <w:r>
-        <w:rPr>
-          <w:lang w:val="en-US"/>
-        </w:rPr>
-        <w:t xml:space="preserve">converters. The rest of the charge algorithm would not be affected by this. This </w:t>
-      </w:r>
-    </w:p>
-    <w:p>
-      <w:pPr>
-        <w:rPr>
-          <w:lang w:val="en-US"/>
-        </w:rPr>
-      </w:pPr>
-      <w:r>
-        <w:rPr>
-          <w:lang w:val="en-US"/>
-        </w:rPr>
-        <w:t xml:space="preserve">implementation also integrates well with the integrated power point tracking algorithm </w:t>
-      </w:r>
-    </w:p>
-    <w:p>
-      <w:pPr>
-        <w:rPr>
-          <w:lang w:val="en-US"/>
-        </w:rPr>
-      </w:pPr>
-      <w:r>
-        <w:rPr>
-          <w:lang w:val="en-US"/>
-        </w:rPr>
-        <w:t xml:space="preserve">and will make sure that the demanded charge current is not higher than what can be </w:t>
-      </w:r>
-    </w:p>
-    <w:p>
-      <w:pPr>
-        <w:rPr>
-          <w:lang w:val="en-US"/>
-        </w:rPr>
-      </w:pPr>
-      <w:r>
-        <w:rPr>
-          <w:lang w:val="en-US"/>
-        </w:rPr>
-        <w:t>provided while simultaneously powering the rover.</w:t>
-      </w:r>
-    </w:p>
-    <w:p>
-      <w:pPr>
-        <w:rPr>
-          <w:lang w:val="en-US"/>
-        </w:rPr>
-      </w:pPr>
-    </w:p>
-    <w:p>
-      <w:pPr>
-        <w:rPr>
-          <w:lang w:val="en-US"/>
-        </w:rPr>
-      </w:pPr>
-    </w:p>
-    <w:p>
-      <w:pPr>
-        <w:rPr>
-          <w:lang w:val="en-US"/>
-        </w:rPr>
-      </w:pPr>
-    </w:p>
-    <w:p>
-      <w:pPr>
-        <w:rPr>
-          <w:lang w:val="en-US"/>
-        </w:rPr>
-      </w:pPr>
-    </w:p>
-    <w:p>
-      <w:pPr>
-        <w:rPr>
-          <w:lang w:val="en-US"/>
-        </w:rPr>
-      </w:pPr>
-      <w:r>
-        <w:rPr>
-          <w:lang w:val="en-US"/>
-        </w:rPr>
-        <w:t xml:space="preserve">Assuming that a mounted solution is used there are two main design problems </w:t>
-      </w:r>
-    </w:p>
-    <w:p>
-      <w:pPr>
-        <w:rPr>
-          <w:lang w:val="en-US"/>
-        </w:rPr>
-      </w:pPr>
-      <w:r>
-        <w:rPr>
-          <w:lang w:val="en-US"/>
-        </w:rPr>
-        <w:t xml:space="preserve">to be solved. Firstly, how will power be supplied to each of the rover components </w:t>
-      </w:r>
-    </w:p>
-    <w:p>
-      <w:pPr>
-        <w:rPr>
-          <w:lang w:val="en-US"/>
-        </w:rPr>
-      </w:pPr>
-      <w:r>
-        <w:rPr>
-          <w:lang w:val="en-US"/>
-        </w:rPr>
-        <w:t>and secondly, how is simultaneous charging and discharging facilitated?</w:t>
-      </w:r>
-    </w:p>
-    <w:p>
-      <w:pPr>
-        <w:rPr>
-          <w:lang w:val="en-US"/>
-        </w:rPr>
-      </w:pPr>
-    </w:p>
-    <w:p>
-      <w:pPr>
-        <w:rPr>
-          <w:lang w:val="en-US"/>
-        </w:rPr>
-      </w:pPr>
-      <w:r>
-        <w:rPr>
-          <w:lang w:val="en-US"/>
-        </w:rPr>
-        <w:t xml:space="preserve">As shown in Figure ? the rover has 4 separate voltage regions. The battery and </w:t>
-      </w:r>
-    </w:p>
-    <w:p>
-      <w:pPr>
-        <w:rPr>
-          <w:lang w:val="en-US"/>
-        </w:rPr>
-      </w:pPr>
-      <w:r>
-        <w:rPr>
-          <w:lang w:val="en-US"/>
-        </w:rPr>
-        <w:t xml:space="preserve">PV array have already been discussed. The new regions are the 5V node used to power </w:t>
-      </w:r>
-    </w:p>
-    <w:p>
-      <w:pPr>
-        <w:rPr>
-          <w:lang w:val="en-US"/>
-        </w:rPr>
-      </w:pPr>
-      <w:r>
-        <w:rPr>
-          <w:lang w:val="en-US"/>
-        </w:rPr>
-        <w:t xml:space="preserve">the FPGA and micro-controllers, and the variable voltage node used to power the </w:t>
-      </w:r>
-    </w:p>
-    <w:p>
-      <w:pPr>
-        <w:rPr>
-          <w:lang w:val="en-US"/>
-        </w:rPr>
-      </w:pPr>
-      <w:r>
-        <w:rPr>
-          <w:lang w:val="en-US"/>
-        </w:rPr>
-        <w:t xml:space="preserve">motors. Currently, the 5V used to power the control circuitry is also used to power </w:t>
-      </w:r>
-    </w:p>
-    <w:p>
-      <w:pPr>
-        <w:rPr>
-          <w:lang w:val="en-US"/>
-        </w:rPr>
-      </w:pPr>
-      <w:r>
-        <w:rPr>
-          <w:lang w:val="en-US"/>
-        </w:rPr>
-        <w:lastRenderedPageBreak/>
-        <w:t xml:space="preserve">the drive SMPS. The most straight forward way to connect the energy sub-module to </w:t>
-      </w:r>
-    </w:p>
-    <w:p>
-      <w:pPr>
-        <w:rPr>
-          <w:lang w:val="en-US"/>
-        </w:rPr>
-      </w:pPr>
-      <w:r>
-        <w:rPr>
-          <w:lang w:val="en-US"/>
-        </w:rPr>
-        <w:t xml:space="preserve">the rest of the rover would therefore be to step down the battery voltage to 5V </w:t>
-      </w:r>
-    </w:p>
-    <w:p>
-      <w:pPr>
-        <w:rPr>
-          <w:lang w:val="en-US"/>
-        </w:rPr>
-      </w:pPr>
-      <w:r>
-        <w:rPr>
-          <w:lang w:val="en-US"/>
-        </w:rPr>
-        <w:t xml:space="preserve">using a buck SMPS and connect the SMPS output where the battery pack is currently </w:t>
-      </w:r>
-    </w:p>
-    <w:p>
-      <w:pPr>
-        <w:rPr>
-          <w:lang w:val="en-US"/>
-        </w:rPr>
-      </w:pPr>
-      <w:r>
-        <w:rPr>
-          <w:lang w:val="en-US"/>
-        </w:rPr>
-        <w:t xml:space="preserve">connected. However, this is very energy inefficient as the power for the motor needs </w:t>
-      </w:r>
-    </w:p>
-    <w:p>
-      <w:pPr>
-        <w:rPr>
-          <w:lang w:val="en-US"/>
-        </w:rPr>
-      </w:pPr>
-      <w:r>
-        <w:rPr>
-          <w:lang w:val="en-US"/>
-        </w:rPr>
-        <w:t xml:space="preserve">to pass through two SMPS devices before being used, potentially leading to high power </w:t>
-      </w:r>
-    </w:p>
-    <w:p>
-      <w:pPr>
-        <w:rPr>
-          <w:lang w:val="en-US"/>
-        </w:rPr>
-      </w:pPr>
-      <w:r>
-        <w:rPr>
-          <w:lang w:val="en-US"/>
-        </w:rPr>
-        <w:t xml:space="preserve">losses. A better way of connecting the energy module would involve separating the </w:t>
-      </w:r>
-    </w:p>
-    <w:p>
-      <w:pPr>
-        <w:rPr>
-          <w:lang w:val="en-US"/>
-        </w:rPr>
-      </w:pPr>
-      <w:r>
-        <w:rPr>
-          <w:lang w:val="en-US"/>
-        </w:rPr>
-        <w:t xml:space="preserve">drive SMPS from the 5V node. Instead the drive SMPS could be directly connected to </w:t>
-      </w:r>
-    </w:p>
-    <w:p>
-      <w:pPr>
-        <w:rPr>
-          <w:lang w:val="en-US"/>
-        </w:rPr>
-      </w:pPr>
-      <w:r>
-        <w:rPr>
-          <w:lang w:val="en-US"/>
-        </w:rPr>
-        <w:t xml:space="preserve">the battery. Then another SMPS or linear voltage regulator would be connected to the </w:t>
-      </w:r>
-    </w:p>
-    <w:p>
-      <w:pPr>
-        <w:rPr>
-          <w:lang w:val="en-US"/>
-        </w:rPr>
-      </w:pPr>
-      <w:r>
-        <w:rPr>
-          <w:lang w:val="en-US"/>
-        </w:rPr>
-        <w:t xml:space="preserve">battery to create 5V power for the control circuitry. A sketch diagram of the </w:t>
-      </w:r>
-    </w:p>
-    <w:p>
-      <w:pPr>
-        <w:rPr>
-          <w:lang w:val="en-US"/>
-        </w:rPr>
-      </w:pPr>
-      <w:r>
-        <w:rPr>
-          <w:lang w:val="en-US"/>
-        </w:rPr>
-        <w:t xml:space="preserve">connections is shown in Figure ?. One problem exists however with this solution: </w:t>
-      </w:r>
-    </w:p>
-    <w:p>
-      <w:pPr>
-        <w:rPr>
-          <w:lang w:val="en-US"/>
-        </w:rPr>
-      </w:pPr>
-      <w:r>
-        <w:rPr>
-          <w:lang w:val="en-US"/>
-        </w:rPr>
-        <w:t xml:space="preserve">The 10.0 – 14.4 V of the battery is higher than the SMPS maximum input voltage. </w:t>
-      </w:r>
-    </w:p>
-    <w:p>
-      <w:pPr>
-        <w:rPr>
-          <w:lang w:val="en-US"/>
-        </w:rPr>
-      </w:pPr>
-      <w:r>
-        <w:rPr>
-          <w:lang w:val="en-US"/>
-        </w:rPr>
-        <w:t xml:space="preserve">A way to solve this would be to exchange the </w:t>
-      </w:r>
-      <w:proofErr w:type="spellStart"/>
-      <w:r>
-        <w:rPr>
-          <w:lang w:val="en-US"/>
-        </w:rPr>
-        <w:t>PMOS</w:t>
-      </w:r>
-      <w:proofErr w:type="spellEnd"/>
-      <w:r>
-        <w:rPr>
-          <w:lang w:val="en-US"/>
-        </w:rPr>
-        <w:t xml:space="preserve"> on the SMPS board for another </w:t>
-      </w:r>
-      <w:proofErr w:type="spellStart"/>
-      <w:r>
-        <w:rPr>
-          <w:lang w:val="en-US"/>
-        </w:rPr>
-        <w:t>NMOS</w:t>
-      </w:r>
-      <w:proofErr w:type="spellEnd"/>
-      <w:r>
-        <w:rPr>
-          <w:lang w:val="en-US"/>
-        </w:rPr>
-        <w:t xml:space="preserve">, </w:t>
-      </w:r>
-    </w:p>
-    <w:p>
-      <w:pPr>
-        <w:rPr>
-          <w:lang w:val="en-US"/>
-        </w:rPr>
-      </w:pPr>
-      <w:r>
-        <w:rPr>
-          <w:lang w:val="en-US"/>
-        </w:rPr>
-        <w:t>which would increase the maximum input voltage.</w:t>
-      </w:r>
-    </w:p>
-    <w:p>
-      <w:pPr>
-        <w:rPr>
-          <w:lang w:val="en-US"/>
-        </w:rPr>
-      </w:pPr>
-    </w:p>
-    <w:p>
-      <w:pPr>
-        <w:rPr>
-          <w:lang w:val="en-US"/>
-        </w:rPr>
-      </w:pPr>
-      <w:r>
-        <w:rPr>
-          <w:lang w:val="en-US"/>
-        </w:rPr>
-        <w:t xml:space="preserve">In this design there are three systems through which current either flows in or </w:t>
-      </w:r>
-    </w:p>
-    <w:p>
-      <w:pPr>
-        <w:rPr>
-          <w:lang w:val="en-US"/>
-        </w:rPr>
-      </w:pPr>
-      <w:r>
-        <w:rPr>
-          <w:lang w:val="en-US"/>
-        </w:rPr>
-        <w:t xml:space="preserve">out of the battery. To keep track of the SOC and ensure that the batteries are </w:t>
-      </w:r>
-    </w:p>
-    <w:p>
-      <w:pPr>
-        <w:rPr>
-          <w:lang w:val="en-US"/>
-        </w:rPr>
-      </w:pPr>
-      <w:r>
-        <w:rPr>
-          <w:lang w:val="en-US"/>
-        </w:rPr>
-        <w:t>being charged or discharged at an appropriate it is therefore necessary to collect</w:t>
-      </w:r>
-    </w:p>
-    <w:p>
-      <w:pPr>
-        <w:rPr>
-          <w:lang w:val="en-US"/>
-        </w:rPr>
-      </w:pPr>
-      <w:r>
-        <w:rPr>
-          <w:lang w:val="en-US"/>
-        </w:rPr>
-        <w:t xml:space="preserve">current data for all the power converters. This data could be relayed through control </w:t>
-      </w:r>
-    </w:p>
-    <w:p>
-      <w:pPr>
-        <w:rPr>
-          <w:lang w:val="en-US"/>
-        </w:rPr>
-      </w:pPr>
-      <w:r>
-        <w:rPr>
-          <w:lang w:val="en-US"/>
-        </w:rPr>
-        <w:t xml:space="preserve">and read in on the energy Arduino through UART. The net battery current can then be </w:t>
-      </w:r>
-    </w:p>
-    <w:p>
-      <w:pPr>
-        <w:rPr>
-          <w:lang w:val="en-US"/>
-        </w:rPr>
-      </w:pPr>
-      <w:r>
-        <w:rPr>
-          <w:lang w:val="en-US"/>
-        </w:rPr>
-        <w:t xml:space="preserve">calculated by simply adding together the current passing through each of the power </w:t>
-      </w:r>
-    </w:p>
-    <w:p>
-      <w:pPr>
-        <w:rPr>
-          <w:lang w:val="en-US"/>
-        </w:rPr>
-      </w:pPr>
-      <w:r>
-        <w:rPr>
-          <w:lang w:val="en-US"/>
-        </w:rPr>
-        <w:t xml:space="preserve">converters. The rest of the charge algorithm would not be affected by this. This </w:t>
-      </w:r>
-    </w:p>
-    <w:p>
-      <w:pPr>
-        <w:rPr>
-          <w:lang w:val="en-US"/>
-        </w:rPr>
-      </w:pPr>
-      <w:r>
-        <w:rPr>
-          <w:lang w:val="en-US"/>
-        </w:rPr>
-        <w:t xml:space="preserve">implementation also integrates well with the integrated power point tracking algorithm </w:t>
-      </w:r>
-    </w:p>
-    <w:p>
-      <w:pPr>
-        <w:rPr>
-          <w:lang w:val="en-US"/>
-        </w:rPr>
-      </w:pPr>
-      <w:r>
-        <w:rPr>
-          <w:lang w:val="en-US"/>
-        </w:rPr>
-        <w:t xml:space="preserve">and will make sure that the demanded charge current is not higher than what can be </w:t>
-      </w:r>
-    </w:p>
-    <w:p>
-      <w:pPr>
-        <w:rPr>
-          <w:lang w:val="en-US"/>
-        </w:rPr>
-      </w:pPr>
-      <w:r>
-        <w:rPr>
-          <w:lang w:val="en-US"/>
-        </w:rPr>
-        <w:t>provided while simultaneously powering the rover.</w:t>
-      </w:r>
-    </w:p>
-    <w:p>
-      <w:pPr>
-        <w:rPr>
-          <w:lang w:val="en-US"/>
-        </w:rPr>
-      </w:pPr>
-    </w:p>
-    <w:p>
-      <w:pPr>
-        <w:rPr>
-          <w:lang w:val="en-US"/>
-        </w:rPr>
-      </w:pPr>
-    </w:p>
-    <w:p>
-      <w:pPr>
-        <w:rPr>
-          <w:lang w:val="en-US"/>
-        </w:rPr>
-      </w:pPr>
-    </w:p>
-    <w:p>
-      <w:pPr>
-        <w:rPr>
-          <w:lang w:val="en-US"/>
-        </w:rPr>
-      </w:pPr>
-    </w:p>
-    <w:p>
-      <w:pPr>
-        <w:rPr>
-          <w:lang w:val="en-US"/>
-        </w:rPr>
-      </w:pPr>
-    </w:p>
-    <w:p>
-      <w:pPr>
-        <w:rPr>
-          <w:lang w:val="en-GB"/>
-        </w:rPr>
-      </w:pPr>
-    </w:p>
-    <w:p>
-      <w:pPr>
-        <w:rPr>
-          <w:lang w:val="en-GB"/>
-        </w:rPr>
-      </w:pPr>
-    </w:p>
-    <w:p>
-      <w:pPr>
-        <w:rPr>
-          <w:lang w:val="en-GB"/>
         </w:rPr>
       </w:pPr>
     </w:p>

</xml_diff>

<commit_message>
More or less finished all the energy stuff, might still need to add a functional diagram
</commit_message>
<xml_diff>
--- a/Energy/Justifications for design choices.docx
+++ b/Energy/Justifications for design choices.docx
@@ -17740,6 +17740,13 @@
     <w:p>
       <w:pPr>
         <w:rPr>
+          <w:lang w:val="en-GB"/>
+        </w:rPr>
+      </w:pPr>
+    </w:p>
+    <w:p>
+      <w:pPr>
+        <w:rPr>
           <w:i/>
           <w:iCs/>
           <w:lang w:val="en-GB"/>
@@ -18289,7 +18296,6 @@
           <w:bCs/>
           <w:lang w:val="en-GB"/>
         </w:rPr>
-        <w:lastRenderedPageBreak/>
         <w:t>Implementation</w:t>
       </w:r>
     </w:p>
@@ -19089,7 +19095,14 @@
         <w:rPr>
           <w:lang w:val="en-GB"/>
         </w:rPr>
-        <w:t xml:space="preserve"> resistor between the SMPS output and the battery.</w:t>
+        <w:t xml:space="preserve"> resistor between the </w:t>
+      </w:r>
+      <w:r>
+        <w:rPr>
+          <w:lang w:val="en-GB"/>
+        </w:rPr>
+        <w:lastRenderedPageBreak/>
+        <w:t>SMPS output and the battery.</w:t>
       </w:r>
       <w:r>
         <w:rPr>
@@ -19101,14 +19114,7 @@
         <w:rPr>
           <w:lang w:val="en-GB"/>
         </w:rPr>
-        <w:t xml:space="preserve">By measuring the voltage across this resistor the current into the </w:t>
-      </w:r>
-      <w:r>
-        <w:rPr>
-          <w:lang w:val="en-GB"/>
-        </w:rPr>
-        <w:lastRenderedPageBreak/>
-        <w:t>battery could be</w:t>
+        <w:t>By measuring the voltage across this resistor the current into the battery could be</w:t>
       </w:r>
       <w:r>
         <w:rPr>
@@ -19929,7 +19935,14 @@
         <w:rPr>
           <w:lang w:val="en-US"/>
         </w:rPr>
-        <w:t>to keep the voltage of each individual cell constant. This was done in two steps. Firstly,</w:t>
+        <w:t xml:space="preserve">to keep the voltage of each individual cell constant. This was </w:t>
+      </w:r>
+      <w:r>
+        <w:rPr>
+          <w:lang w:val="en-US"/>
+        </w:rPr>
+        <w:lastRenderedPageBreak/>
+        <w:t>done in two steps. Firstly,</w:t>
       </w:r>
       <w:r>
         <w:rPr>
@@ -19941,14 +19954,7 @@
         <w:rPr>
           <w:lang w:val="en-US"/>
         </w:rPr>
-        <w:t xml:space="preserve">the battery input current is regulated so as to keep the highest cell </w:t>
-      </w:r>
-      <w:r>
-        <w:rPr>
-          <w:lang w:val="en-US"/>
-        </w:rPr>
-        <w:lastRenderedPageBreak/>
-        <w:t>voltage in the range</w:t>
+        <w:t>the battery input current is regulated so as to keep the highest cell voltage in the range</w:t>
       </w:r>
       <w:r>
         <w:rPr>
@@ -20197,48 +20203,137 @@
     <w:p>
       <w:pPr>
         <w:rPr>
-          <w:lang w:val="en-US"/>
-        </w:rPr>
-      </w:pPr>
-      <w:r>
-        <w:rPr>
-          <w:lang w:val="en-US"/>
-        </w:rPr>
-        <w:t xml:space="preserve">As such, the </w:t>
-      </w:r>
-    </w:p>
-    <w:p>
-      <w:pPr>
-        <w:rPr>
-          <w:lang w:val="en-US"/>
-        </w:rPr>
-      </w:pPr>
-      <w:r>
-        <w:rPr>
-          <w:lang w:val="en-US"/>
-        </w:rPr>
-        <w:t xml:space="preserve">implemented charging algorithm only does balancing during the constant </w:t>
-      </w:r>
-    </w:p>
-    <w:p>
-      <w:pPr>
-        <w:rPr>
-          <w:lang w:val="en-US"/>
-        </w:rPr>
-      </w:pPr>
-      <w:r>
-        <w:rPr>
-          <w:lang w:val="en-US"/>
-        </w:rPr>
-        <w:t xml:space="preserve">voltage part of charging. The balancing is done using the code shown in </w:t>
-      </w:r>
-    </w:p>
-    <w:p>
-      <w:pPr>
-        <w:rPr>
-          <w:lang w:val="en-US"/>
-        </w:rPr>
-      </w:pPr>
+          <w:lang w:val="en-GB"/>
+        </w:rPr>
+      </w:pPr>
+      <w:r>
+        <w:rPr>
+          <w:lang w:val="en-GB"/>
+        </w:rPr>
+        <w:t xml:space="preserve">To monitor the battery’s SOH the </w:t>
+      </w:r>
+      <w:r>
+        <w:rPr>
+          <w:lang w:val="en-GB"/>
+        </w:rPr>
+        <w:t>charge capacity, energy capacity, cell voltage balance, and the number of completed charge/discharge cycles</w:t>
+      </w:r>
+      <w:r>
+        <w:rPr>
+          <w:lang w:val="en-GB"/>
+        </w:rPr>
+        <w:t xml:space="preserve"> are all tracked. To retain</w:t>
+      </w:r>
+      <w:r>
+        <w:rPr>
+          <w:lang w:val="en-GB"/>
+        </w:rPr>
+        <w:t xml:space="preserve"> the</w:t>
+      </w:r>
+      <w:r>
+        <w:rPr>
+          <w:lang w:val="en-GB"/>
+        </w:rPr>
+        <w:t xml:space="preserve"> data between sessions, </w:t>
+      </w:r>
+      <w:r>
+        <w:rPr>
+          <w:lang w:val="en-GB"/>
+        </w:rPr>
+        <w:t>it</w:t>
+      </w:r>
+      <w:r>
+        <w:rPr>
+          <w:lang w:val="en-GB"/>
+        </w:rPr>
+        <w:t xml:space="preserve"> was </w:t>
+      </w:r>
+      <w:r>
+        <w:rPr>
+          <w:lang w:val="en-GB"/>
+        </w:rPr>
+        <w:t>logged to the SD card every 60 seconds.</w:t>
+      </w:r>
+      <w:r>
+        <w:rPr>
+          <w:lang w:val="en-GB"/>
+        </w:rPr>
+        <w:t xml:space="preserve"> The</w:t>
+      </w:r>
+      <w:r>
+        <w:rPr>
+          <w:lang w:val="en-GB"/>
+        </w:rPr>
+        <w:t xml:space="preserve"> relevant</w:t>
+      </w:r>
+      <w:r>
+        <w:rPr>
+          <w:lang w:val="en-GB"/>
+        </w:rPr>
+        <w:t xml:space="preserve"> data was then read in from the SD-card on start up.</w:t>
+      </w:r>
+    </w:p>
+    <w:p>
+      <w:pPr>
+        <w:rPr>
+          <w:lang w:val="en-GB"/>
+        </w:rPr>
+      </w:pPr>
+    </w:p>
+    <w:p>
+      <w:pPr>
+        <w:rPr>
+          <w:lang w:val="en-US"/>
+        </w:rPr>
+      </w:pPr>
+      <w:r>
+        <w:rPr>
+          <w:lang w:val="en-GB"/>
+        </w:rPr>
+        <w:t xml:space="preserve">To maintain </w:t>
+      </w:r>
+      <w:r>
+        <w:rPr>
+          <w:lang w:val="en-GB"/>
+        </w:rPr>
+        <w:t xml:space="preserve">SOH the cell voltages were balanced every charge cycle. As previously explained balancing should only occur at high SOC, which is why balancing </w:t>
+      </w:r>
+      <w:r>
+        <w:rPr>
+          <w:lang w:val="en-GB"/>
+        </w:rPr>
+        <w:t>is</w:t>
+      </w:r>
+      <w:r>
+        <w:rPr>
+          <w:lang w:val="en-GB"/>
+        </w:rPr>
+        <w:t xml:space="preserve"> only done in the constant voltage state. </w:t>
+      </w:r>
+      <w:r>
+        <w:rPr>
+          <w:lang w:val="en-US"/>
+        </w:rPr>
+        <w:t xml:space="preserve">The </w:t>
+      </w:r>
+      <w:r>
+        <w:rPr>
+          <w:lang w:val="en-US"/>
+        </w:rPr>
+        <w:t xml:space="preserve">code use for balancing is </w:t>
+      </w:r>
+      <w:r>
+        <w:rPr>
+          <w:lang w:val="en-US"/>
+        </w:rPr>
+        <w:t>shown i</w:t>
+      </w:r>
+      <w:r>
+        <w:rPr>
+          <w:lang w:val="en-US"/>
+        </w:rPr>
+        <w:t xml:space="preserve">n </w:t>
+      </w:r>
       <w:r>
         <w:rPr>
           <w:lang w:val="en-US"/>
@@ -20257,79 +20352,68 @@
         <w:rPr>
           <w:lang w:val="en-US"/>
         </w:rPr>
-        <w:t xml:space="preserve">}. During CV charging it is desirable that all cells have a voltage </w:t>
-      </w:r>
-    </w:p>
-    <w:p>
-      <w:pPr>
-        <w:rPr>
-          <w:lang w:val="en-US"/>
-        </w:rPr>
-      </w:pPr>
-      <w:r>
-        <w:rPr>
-          <w:lang w:val="en-US"/>
-        </w:rPr>
-        <w:t xml:space="preserve">of 3600 mV. If any cell has a voltage which is higher than 3600 mV its </w:t>
-      </w:r>
-    </w:p>
-    <w:p>
-      <w:pPr>
-        <w:rPr>
-          <w:lang w:val="en-US"/>
-        </w:rPr>
-      </w:pPr>
-      <w:r>
-        <w:rPr>
-          <w:lang w:val="en-US"/>
-        </w:rPr>
-        <w:t xml:space="preserve">voltage is too high and the dissipative resistors are switched on to lower </w:t>
-      </w:r>
-    </w:p>
-    <w:p>
-      <w:pPr>
-        <w:rPr>
-          <w:lang w:val="en-US"/>
-        </w:rPr>
-      </w:pPr>
-      <w:r>
-        <w:rPr>
-          <w:lang w:val="en-US"/>
-        </w:rPr>
-        <w:t>the voltage to the voltage set point.</w:t>
-      </w:r>
-    </w:p>
-    <w:p>
-      <w:pPr>
-        <w:rPr>
-          <w:lang w:val="en-US"/>
-        </w:rPr>
-      </w:pPr>
-    </w:p>
-    <w:p>
-      <w:pPr>
-        <w:rPr>
-          <w:lang w:val="en-US"/>
-        </w:rPr>
-      </w:pPr>
-      <w:r>
-        <w:rPr>
-          <w:lang w:val="en-US"/>
-        </w:rPr>
-        <w:t xml:space="preserve">Alongside the constant voltage charging algorithm this code was extremely </w:t>
-      </w:r>
-    </w:p>
-    <w:p>
-      <w:pPr>
-        <w:rPr>
-          <w:lang w:val="en-US"/>
-        </w:rPr>
-      </w:pPr>
-      <w:r>
-        <w:rPr>
-          <w:lang w:val="en-US"/>
-        </w:rPr>
-        <w:t>successful at balancing the cells. The balancing is shown in action in Figure~\ref{</w:t>
+        <w:t>}.</w:t>
+      </w:r>
+      <w:r>
+        <w:rPr>
+          <w:lang w:val="en-US"/>
+        </w:rPr>
+        <w:t xml:space="preserve"> </w:t>
+      </w:r>
+      <w:r>
+        <w:rPr>
+          <w:lang w:val="en-US"/>
+        </w:rPr>
+        <w:t>During CV charging it is desirable that all cells have a voltage of 3600 mV. If any cell has a voltage which is higher than 3600 mV</w:t>
+      </w:r>
+      <w:r>
+        <w:rPr>
+          <w:lang w:val="en-US"/>
+        </w:rPr>
+        <w:t>,</w:t>
+      </w:r>
+      <w:r>
+        <w:rPr>
+          <w:lang w:val="en-US"/>
+        </w:rPr>
+        <w:t xml:space="preserve"> its voltage is too high and the dissipative resistors are switched on to lower the voltage</w:t>
+      </w:r>
+      <w:r>
+        <w:rPr>
+          <w:lang w:val="en-US"/>
+        </w:rPr>
+        <w:t>. When used in conjunction with th</w:t>
+      </w:r>
+      <w:r>
+        <w:rPr>
+          <w:lang w:val="en-US"/>
+        </w:rPr>
+        <w:t xml:space="preserve">e constant voltage charging algorithm this code was extremely </w:t>
+      </w:r>
+    </w:p>
+    <w:p>
+      <w:pPr>
+        <w:rPr>
+          <w:lang w:val="en-US"/>
+        </w:rPr>
+      </w:pPr>
+      <w:r>
+        <w:rPr>
+          <w:lang w:val="en-US"/>
+        </w:rPr>
+        <w:t>successful at balancing the cells.</w:t>
+      </w:r>
+      <w:r>
+        <w:rPr>
+          <w:lang w:val="en-US"/>
+        </w:rPr>
+        <w:t xml:space="preserve"> </w:t>
+      </w:r>
+      <w:r>
+        <w:rPr>
+          <w:lang w:val="en-US"/>
+        </w:rPr>
+        <w:t>The balancing is shown in action in Figure~\ref{</w:t>
       </w:r>
       <w:proofErr w:type="spellStart"/>
       <w:r>
@@ -20343,88 +20427,979 @@
         <w:rPr>
           <w:lang w:val="en-US"/>
         </w:rPr>
-        <w:t xml:space="preserve">}. </w:t>
-      </w:r>
-    </w:p>
-    <w:p>
-      <w:pPr>
-        <w:rPr>
-          <w:lang w:val="en-US"/>
-        </w:rPr>
-      </w:pPr>
-      <w:r>
-        <w:rPr>
-          <w:lang w:val="en-US"/>
-        </w:rPr>
-        <w:t xml:space="preserve">One by one, the cell voltages are brought up to and kept at 3600 mV. Even with </w:t>
-      </w:r>
-    </w:p>
-    <w:p>
-      <w:pPr>
-        <w:rPr>
-          <w:lang w:val="en-US"/>
-        </w:rPr>
-      </w:pPr>
-      <w:r>
-        <w:rPr>
-          <w:lang w:val="en-US"/>
-        </w:rPr>
-        <w:t xml:space="preserve">an initial voltage difference of 200 mV, balancing only takes about </w:t>
-      </w:r>
-    </w:p>
-    <w:p>
-      <w:r>
-        <w:t xml:space="preserve">1000 </w:t>
-      </w:r>
+        <w:t>}</w:t>
+      </w:r>
+      <w:r>
+        <w:rPr>
+          <w:lang w:val="en-US"/>
+        </w:rPr>
+        <w:t xml:space="preserve">. As can be seen, </w:t>
+      </w:r>
+      <w:r>
+        <w:rPr>
+          <w:lang w:val="en-US"/>
+        </w:rPr>
+        <w:t>the cell voltages are</w:t>
+      </w:r>
+      <w:r>
+        <w:rPr>
+          <w:lang w:val="en-US"/>
+        </w:rPr>
+        <w:t xml:space="preserve"> one by one</w:t>
+      </w:r>
+      <w:r>
+        <w:rPr>
+          <w:lang w:val="en-US"/>
+        </w:rPr>
+        <w:t xml:space="preserve"> brought up to and kept at 3600 mV. Even with an initial voltage difference of 200 mV,</w:t>
+      </w:r>
+      <w:r>
+        <w:rPr>
+          <w:lang w:val="en-US"/>
+        </w:rPr>
+        <w:t xml:space="preserve"> the</w:t>
+      </w:r>
+      <w:r>
+        <w:rPr>
+          <w:lang w:val="en-US"/>
+        </w:rPr>
+        <w:t xml:space="preserve"> balancing only takes about 1000 seconds = 17 minutes. </w:t>
+      </w:r>
+    </w:p>
+    <w:p>
+      <w:pPr>
+        <w:rPr>
+          <w:lang w:val="en-US"/>
+        </w:rPr>
+      </w:pPr>
+    </w:p>
+    <w:p>
+      <w:pPr>
+        <w:rPr>
+          <w:i/>
+          <w:iCs/>
+          <w:lang w:val="en-US"/>
+        </w:rPr>
+      </w:pPr>
       <w:proofErr w:type="spellStart"/>
       <w:r>
-        <w:t>seconds</w:t>
+        <w:rPr>
+          <w:i/>
+          <w:iCs/>
+          <w:lang w:val="en-US"/>
+        </w:rPr>
+        <w:t>MPPT</w:t>
       </w:r>
       <w:proofErr w:type="spellEnd"/>
-      <w:r>
-        <w:t xml:space="preserve"> = 17 </w:t>
+    </w:p>
+    <w:p>
+      <w:pPr>
+        <w:rPr>
+          <w:lang w:val="en-US"/>
+        </w:rPr>
+      </w:pPr>
+    </w:p>
+    <w:p>
+      <w:pPr>
+        <w:rPr>
+          <w:lang w:val="en-US"/>
+        </w:rPr>
+      </w:pPr>
+      <w:r>
+        <w:rPr>
+          <w:lang w:val="en-US"/>
+        </w:rPr>
+        <w:t xml:space="preserve">As previously discussed, </w:t>
+      </w:r>
+      <w:r>
+        <w:rPr>
+          <w:lang w:val="en-US"/>
+        </w:rPr>
+        <w:t xml:space="preserve">the PV array should be operated in the region where the current is lower than at the maximum power point. To ensure this, the following algorithm was used. First, </w:t>
+      </w:r>
+      <w:r>
+        <w:rPr>
+          <w:lang w:val="en-US"/>
+        </w:rPr>
+        <w:t xml:space="preserve">the </w:t>
+      </w:r>
+      <w:r>
+        <w:rPr>
+          <w:lang w:val="en-US"/>
+        </w:rPr>
+        <w:t>duty cycle</w:t>
+      </w:r>
+      <w:r>
+        <w:rPr>
+          <w:lang w:val="en-US"/>
+        </w:rPr>
+        <w:t xml:space="preserve"> was set to</w:t>
+      </w:r>
+      <w:r>
+        <w:rPr>
+          <w:lang w:val="en-US"/>
+        </w:rPr>
+        <w:t xml:space="preserve"> 0. This make</w:t>
+      </w:r>
+      <w:r>
+        <w:rPr>
+          <w:lang w:val="en-US"/>
+        </w:rPr>
+        <w:t>s</w:t>
+      </w:r>
+      <w:r>
+        <w:rPr>
+          <w:lang w:val="en-US"/>
+        </w:rPr>
+        <w:t xml:space="preserve"> the input impedance of the SMPS very high</w:t>
+      </w:r>
+      <w:r>
+        <w:rPr>
+          <w:lang w:val="en-US"/>
+        </w:rPr>
+        <w:t xml:space="preserve">, leading to a near 0 </w:t>
+      </w:r>
+      <w:r>
+        <w:rPr>
+          <w:lang w:val="en-US"/>
+        </w:rPr>
+        <w:t>PV array</w:t>
+      </w:r>
+      <w:r>
+        <w:rPr>
+          <w:lang w:val="en-US"/>
+        </w:rPr>
+        <w:t xml:space="preserve"> curren</w:t>
+      </w:r>
+      <w:r>
+        <w:rPr>
+          <w:lang w:val="en-US"/>
+        </w:rPr>
+        <w:t xml:space="preserve">t. The duty cycle </w:t>
+      </w:r>
+      <w:r>
+        <w:rPr>
+          <w:lang w:val="en-US"/>
+        </w:rPr>
+        <w:t xml:space="preserve">is </w:t>
+      </w:r>
+      <w:r>
+        <w:rPr>
+          <w:lang w:val="en-US"/>
+        </w:rPr>
+        <w:t>then increased</w:t>
+      </w:r>
+      <w:r>
+        <w:rPr>
+          <w:lang w:val="en-US"/>
+        </w:rPr>
+        <w:t xml:space="preserve"> </w:t>
+      </w:r>
+      <w:r>
+        <w:rPr>
+          <w:lang w:val="en-US"/>
+        </w:rPr>
+        <w:t>until the output current/voltage reache</w:t>
+      </w:r>
+      <w:r>
+        <w:rPr>
+          <w:lang w:val="en-US"/>
+        </w:rPr>
+        <w:t>s</w:t>
+      </w:r>
+      <w:r>
+        <w:rPr>
+          <w:lang w:val="en-US"/>
+        </w:rPr>
+        <w:t xml:space="preserve"> its desired value. </w:t>
+      </w:r>
+      <w:r>
+        <w:rPr>
+          <w:lang w:val="en-US"/>
+        </w:rPr>
+        <w:t>If the desired operating point requires less power than what the PV array can provide,</w:t>
+      </w:r>
+      <w:r>
+        <w:rPr>
+          <w:lang w:val="en-US"/>
+        </w:rPr>
+        <w:t xml:space="preserve"> </w:t>
+      </w:r>
+      <w:r>
+        <w:rPr>
+          <w:lang w:val="en-US"/>
+        </w:rPr>
+        <w:t>then an equilibrium should be found as the duty cycle is increased.</w:t>
+      </w:r>
+      <w:r>
+        <w:rPr>
+          <w:lang w:val="en-US"/>
+        </w:rPr>
+        <w:t xml:space="preserve"> I</w:t>
+      </w:r>
+      <w:r>
+        <w:rPr>
+          <w:lang w:val="en-US"/>
+        </w:rPr>
+        <w:t>f however the desired operating point requires more power than the PV panels can provide, then no equilibrium can exist and the duty cycle will increase to 1 without ever reaching the</w:t>
+      </w:r>
+      <w:r>
+        <w:rPr>
+          <w:lang w:val="en-US"/>
+        </w:rPr>
+        <w:t xml:space="preserve"> </w:t>
+      </w:r>
+      <w:r>
+        <w:rPr>
+          <w:lang w:val="en-US"/>
+        </w:rPr>
+        <w:t>desired operating point.</w:t>
+      </w:r>
+      <w:r>
+        <w:rPr>
+          <w:lang w:val="en-US"/>
+        </w:rPr>
+        <w:t xml:space="preserve"> </w:t>
+      </w:r>
+      <w:r>
+        <w:rPr>
+          <w:lang w:val="en-US"/>
+        </w:rPr>
+        <w:t>Thus, if the duty cycle ever reaches 1 during operation</w:t>
+      </w:r>
+      <w:r>
+        <w:rPr>
+          <w:lang w:val="en-US"/>
+        </w:rPr>
+        <w:t xml:space="preserve"> t</w:t>
+      </w:r>
+      <w:r>
+        <w:rPr>
+          <w:lang w:val="en-US"/>
+        </w:rPr>
+        <w:t>he charging algorithm must be trying to draw more power from the</w:t>
+      </w:r>
+      <w:r>
+        <w:rPr>
+          <w:lang w:val="en-US"/>
+        </w:rPr>
+        <w:t xml:space="preserve"> PV array</w:t>
+      </w:r>
+      <w:r>
+        <w:rPr>
+          <w:lang w:val="en-US"/>
+        </w:rPr>
+        <w:t xml:space="preserve"> than is </w:t>
+      </w:r>
+      <w:r>
+        <w:rPr>
+          <w:lang w:val="en-US"/>
+        </w:rPr>
+        <w:t>available</w:t>
+      </w:r>
+      <w:r>
+        <w:rPr>
+          <w:lang w:val="en-US"/>
+        </w:rPr>
+        <w:t>.</w:t>
+      </w:r>
+      <w:r>
+        <w:rPr>
+          <w:lang w:val="en-US"/>
+        </w:rPr>
+        <w:t xml:space="preserve"> </w:t>
+      </w:r>
+      <w:r>
+        <w:rPr>
+          <w:lang w:val="en-US"/>
+        </w:rPr>
+        <w:t xml:space="preserve">Whenever the duty cycle reaches 1, the variable </w:t>
+      </w:r>
+      <w:r>
+        <w:rPr>
+          <w:lang w:val="en-US"/>
+        </w:rPr>
+        <w:t>\</w:t>
       </w:r>
       <w:proofErr w:type="spellStart"/>
       <w:r>
-        <w:t>minutes</w:t>
+        <w:rPr>
+          <w:lang w:val="en-US"/>
+        </w:rPr>
+        <w:t>emph</w:t>
       </w:r>
       <w:proofErr w:type="spellEnd"/>
       <w:r>
+        <w:rPr>
+          <w:lang w:val="en-US"/>
+        </w:rPr>
+        <w:t>{max</w:t>
+      </w:r>
+      <w:r>
+        <w:rPr>
+          <w:lang w:val="en-US"/>
+        </w:rPr>
+        <w:t>\</w:t>
+      </w:r>
+      <w:r>
+        <w:rPr>
+          <w:lang w:val="en-US"/>
+        </w:rPr>
+        <w:t xml:space="preserve">_power}, is reduced by 100 </w:t>
+      </w:r>
+      <w:proofErr w:type="spellStart"/>
+      <w:r>
+        <w:rPr>
+          <w:lang w:val="en-US"/>
+        </w:rPr>
+        <w:t>mW</w:t>
+      </w:r>
+      <w:proofErr w:type="spellEnd"/>
+      <w:r>
+        <w:rPr>
+          <w:lang w:val="en-US"/>
+        </w:rPr>
+        <w:t xml:space="preserve"> and a new current setpoint is found through the formula $</w:t>
+      </w:r>
+      <w:proofErr w:type="spellStart"/>
+      <w:r>
+        <w:rPr>
+          <w:lang w:val="en-US"/>
+        </w:rPr>
+        <w:t>i</w:t>
+      </w:r>
+      <w:proofErr w:type="spellEnd"/>
+      <w:r>
+        <w:rPr>
+          <w:lang w:val="en-US"/>
+        </w:rPr>
+        <w:t>_{setpoint} = max\_power / V_{out}$. The duty cycle is then reset to 0 and the process repeats</w:t>
+      </w:r>
+      <w:r>
+        <w:rPr>
+          <w:lang w:val="en-US"/>
+        </w:rPr>
+        <w:t xml:space="preserve"> until an equilibrium is found. </w:t>
+      </w:r>
+      <w:r>
+        <w:rPr>
+          <w:lang w:val="en-US"/>
+        </w:rPr>
+        <w:t>When at an equilibrium, the algorithm increases \</w:t>
+      </w:r>
+      <w:proofErr w:type="spellStart"/>
+      <w:r>
+        <w:rPr>
+          <w:lang w:val="en-US"/>
+        </w:rPr>
+        <w:t>emph</w:t>
+      </w:r>
+      <w:proofErr w:type="spellEnd"/>
+      <w:r>
+        <w:rPr>
+          <w:lang w:val="en-US"/>
+        </w:rPr>
+        <w:t xml:space="preserve">{max\_power} every 60 seconds to see if it is possible to operate at a higher power point than it currently is. If not, the algorithm will simply </w:t>
+      </w:r>
+      <w:r>
+        <w:rPr>
+          <w:lang w:val="en-US"/>
+        </w:rPr>
+        <w:t>fall back to the</w:t>
+      </w:r>
+      <w:r>
+        <w:rPr>
+          <w:lang w:val="en-US"/>
+        </w:rPr>
+        <w:t xml:space="preserve"> same equilibrium. This algorithm was found to be very successful at tracking the maximum power point</w:t>
+      </w:r>
+      <w:r>
+        <w:rPr>
+          <w:lang w:val="en-US"/>
+        </w:rPr>
+        <w:t xml:space="preserve"> of the PV array.</w:t>
+      </w:r>
+      <w:r>
+        <w:rPr>
+          <w:lang w:val="en-US"/>
+        </w:rPr>
+        <w:t xml:space="preserve"> It</w:t>
+      </w:r>
+      <w:r>
+        <w:rPr>
+          <w:lang w:val="en-US"/>
+        </w:rPr>
+        <w:t xml:space="preserve"> is shown in action in the demo video.</w:t>
+      </w:r>
+    </w:p>
+    <w:p>
+      <w:pPr>
+        <w:rPr>
+          <w:lang w:val="en-US"/>
+        </w:rPr>
+      </w:pPr>
+    </w:p>
+    <w:p>
+      <w:pPr>
+        <w:rPr>
+          <w:lang w:val="en-US"/>
+        </w:rPr>
+      </w:pPr>
+      <w:r>
+        <w:rPr>
+          <w:i/>
+          <w:iCs/>
+          <w:lang w:val="en-US"/>
+        </w:rPr>
+        <w:t>SOC</w:t>
+      </w:r>
+    </w:p>
+    <w:p>
+      <w:pPr>
+        <w:rPr>
+          <w:lang w:val="en-US"/>
+        </w:rPr>
+      </w:pPr>
+    </w:p>
+    <w:p>
+      <w:pPr>
+        <w:rPr>
+          <w:lang w:val="en-US"/>
+        </w:rPr>
+      </w:pPr>
+      <w:r>
+        <w:rPr>
+          <w:lang w:val="en-US"/>
+        </w:rPr>
+        <w:t>Implementing</w:t>
+      </w:r>
+      <w:r>
+        <w:rPr>
+          <w:lang w:val="en-US"/>
+        </w:rPr>
+        <w:t xml:space="preserve"> the</w:t>
+      </w:r>
+      <w:r>
+        <w:rPr>
+          <w:lang w:val="en-US"/>
+        </w:rPr>
+        <w:t xml:space="preserve"> Coulomb counting was done </w:t>
+      </w:r>
+      <w:r>
+        <w:rPr>
+          <w:lang w:val="en-US"/>
+        </w:rPr>
+        <w:t>by</w:t>
+      </w:r>
+      <w:r>
+        <w:rPr>
+          <w:lang w:val="en-US"/>
+        </w:rPr>
+        <w:t xml:space="preserve"> integrating the current flowing into the battery. The integral value gives how much current has flowed in or out of the battery.</w:t>
+      </w:r>
+      <w:r>
+        <w:rPr>
+          <w:lang w:val="en-US"/>
+        </w:rPr>
+        <w:t xml:space="preserve"> </w:t>
+      </w:r>
+      <w:r>
+        <w:rPr>
+          <w:lang w:val="en-US"/>
+        </w:rPr>
+        <w:t>The SOC as a percentage can then be found by dividing the net charge into the battery by the charge capacity of the battery</w:t>
+      </w:r>
+      <w:r>
+        <w:rPr>
+          <w:lang w:val="en-US"/>
+        </w:rPr>
+        <w:t xml:space="preserve"> and</w:t>
+      </w:r>
+      <w:r>
+        <w:rPr>
+          <w:lang w:val="en-US"/>
+        </w:rPr>
+        <w:t xml:space="preserve"> then</w:t>
+      </w:r>
+      <w:r>
+        <w:rPr>
+          <w:lang w:val="en-US"/>
+        </w:rPr>
+        <w:t xml:space="preserve"> multiplying by 100</w:t>
+      </w:r>
+      <w:r>
+        <w:rPr>
+          <w:lang w:val="en-US"/>
+        </w:rPr>
         <w:t xml:space="preserve">. </w:t>
       </w:r>
-    </w:p>
-    <w:p>
-      <w:pPr>
-        <w:rPr>
-          <w:lang w:val="en-US"/>
-        </w:rPr>
-      </w:pPr>
-    </w:p>
-    <w:p>
-      <w:pPr>
-        <w:rPr>
-          <w:lang w:val="en-US"/>
-        </w:rPr>
-      </w:pPr>
-    </w:p>
-    <w:p>
-      <w:pPr>
-        <w:rPr>
-          <w:lang w:val="en-US"/>
-        </w:rPr>
-      </w:pPr>
-    </w:p>
-    <w:p>
-      <w:pPr>
-        <w:rPr>
-          <w:lang w:val="en-US"/>
-        </w:rPr>
-      </w:pPr>
-    </w:p>
-    <w:p>
-      <w:pPr>
-        <w:rPr>
-          <w:lang w:val="en-US"/>
+      <w:r>
+        <w:rPr>
+          <w:lang w:val="en-US"/>
+        </w:rPr>
+        <w:t xml:space="preserve">However, due to effects such as the Coulombic efficiency of the battery, the integral can start to stray when done over many cycles. As such, the SOC is reset to the maximum capacity every time the battery is fully charged. The maximum capacity will of course </w:t>
+      </w:r>
+      <w:r>
+        <w:rPr>
+          <w:lang w:val="en-US"/>
+        </w:rPr>
+        <w:t xml:space="preserve">reduce over time </w:t>
+      </w:r>
+      <w:r>
+        <w:rPr>
+          <w:lang w:val="en-US"/>
+        </w:rPr>
+        <w:t xml:space="preserve">as the </w:t>
+      </w:r>
+      <w:r>
+        <w:rPr>
+          <w:lang w:val="en-US"/>
+        </w:rPr>
+        <w:t>battery degrades.</w:t>
+      </w:r>
+      <w:r>
+        <w:rPr>
+          <w:lang w:val="en-US"/>
+        </w:rPr>
+        <w:t xml:space="preserve"> This is why the maximum capacity is measured and updated with every discharge cycle.</w:t>
+      </w:r>
+      <w:r>
+        <w:rPr>
+          <w:lang w:val="en-US"/>
+        </w:rPr>
+        <w:t xml:space="preserve"> Moreover, as the </w:t>
+      </w:r>
+      <w:r>
+        <w:rPr>
+          <w:lang w:val="en-US"/>
+        </w:rPr>
+        <w:t>Arduino is</w:t>
+      </w:r>
+      <w:r>
+        <w:rPr>
+          <w:lang w:val="en-US"/>
+        </w:rPr>
+        <w:t xml:space="preserve"> sometimes</w:t>
+      </w:r>
+      <w:r>
+        <w:rPr>
+          <w:lang w:val="en-US"/>
+        </w:rPr>
+        <w:t xml:space="preserve"> switched off before a charging/discharging cycle is complete, it</w:t>
+      </w:r>
+      <w:r>
+        <w:rPr>
+          <w:lang w:val="en-US"/>
+        </w:rPr>
+        <w:t xml:space="preserve"> is necessary to </w:t>
+      </w:r>
+      <w:r>
+        <w:rPr>
+          <w:lang w:val="en-US"/>
+        </w:rPr>
+        <w:t>kno</w:t>
+      </w:r>
+      <w:r>
+        <w:rPr>
+          <w:lang w:val="en-US"/>
+        </w:rPr>
+        <w:t>w the</w:t>
+      </w:r>
+      <w:r>
+        <w:rPr>
+          <w:lang w:val="en-US"/>
+        </w:rPr>
+        <w:t xml:space="preserve"> </w:t>
+      </w:r>
+      <w:r>
+        <w:rPr>
+          <w:lang w:val="en-US"/>
+        </w:rPr>
+        <w:t xml:space="preserve">SOC on startup. </w:t>
+      </w:r>
+      <w:r>
+        <w:rPr>
+          <w:lang w:val="en-US"/>
+        </w:rPr>
+        <w:t xml:space="preserve">As such, </w:t>
+      </w:r>
+      <w:r>
+        <w:rPr>
+          <w:lang w:val="en-US"/>
+        </w:rPr>
+        <w:t xml:space="preserve">the </w:t>
+      </w:r>
+      <w:r>
+        <w:rPr>
+          <w:lang w:val="en-US"/>
+        </w:rPr>
+        <w:t xml:space="preserve">current SOC is continually logged to the SD card during operation. When the Arduino is then switched on again, it simply fetches the SOC data from the SD card and continues at the SOC at which it left off. </w:t>
+      </w:r>
+    </w:p>
+    <w:p>
+      <w:pPr>
+        <w:rPr>
+          <w:lang w:val="en-US"/>
+        </w:rPr>
+      </w:pPr>
+    </w:p>
+    <w:p>
+      <w:pPr>
+        <w:rPr>
+          <w:lang w:val="en-US"/>
+        </w:rPr>
+      </w:pPr>
+      <w:r>
+        <w:rPr>
+          <w:lang w:val="en-US"/>
+        </w:rPr>
+        <w:t>The SOC should be used to estimate the range of the rover.</w:t>
+      </w:r>
+      <w:r>
+        <w:rPr>
+          <w:lang w:val="en-US"/>
+        </w:rPr>
+        <w:t xml:space="preserve"> The obvious way of estimating the range is to divide the remaining energy in battery by the power consumption of the rover and multiply by the speed. </w:t>
+      </w:r>
+      <w:r>
+        <w:rPr>
+          <w:lang w:val="en-US"/>
+        </w:rPr>
+        <w:t xml:space="preserve">However, </w:t>
+      </w:r>
+      <w:r>
+        <w:rPr>
+          <w:lang w:val="en-US"/>
+        </w:rPr>
+        <w:t xml:space="preserve">the SOC does not directly give how much energy is in the batteries at any given time. To find the energy in the battery, the total expended energy was logged alongside SOC data for a full discharge of the battery. From this data a </w:t>
+      </w:r>
+      <w:r>
+        <w:rPr>
+          <w:lang w:val="en-US"/>
+        </w:rPr>
+        <w:t xml:space="preserve">600 element </w:t>
+      </w:r>
+      <w:r>
+        <w:rPr>
+          <w:lang w:val="en-US"/>
+        </w:rPr>
+        <w:t xml:space="preserve">lookup table was created which related the SOC of the battery to the remaining energy in the battery. The </w:t>
+      </w:r>
+      <w:r>
+        <w:rPr>
+          <w:lang w:val="en-US"/>
+        </w:rPr>
+        <w:t xml:space="preserve">lookup table data </w:t>
+      </w:r>
+      <w:r>
+        <w:rPr>
+          <w:lang w:val="en-US"/>
+        </w:rPr>
+        <w:t xml:space="preserve">is plotted in </w:t>
+      </w:r>
+      <w:r>
+        <w:rPr>
+          <w:lang w:val="en-US"/>
+        </w:rPr>
+        <w:t>F</w:t>
+      </w:r>
+      <w:r>
+        <w:rPr>
+          <w:lang w:val="en-US"/>
+        </w:rPr>
+        <w:t>igure</w:t>
+      </w:r>
+      <w:r>
+        <w:rPr>
+          <w:lang w:val="en-US"/>
+        </w:rPr>
+        <w:t>~\ref{</w:t>
+      </w:r>
+      <w:proofErr w:type="spellStart"/>
+      <w:r>
+        <w:rPr>
+          <w:lang w:val="en-US"/>
+        </w:rPr>
+        <w:t>fig:lookup</w:t>
+      </w:r>
+      <w:proofErr w:type="spellEnd"/>
+      <w:r>
+        <w:rPr>
+          <w:lang w:val="en-US"/>
+        </w:rPr>
+        <w:t>}.</w:t>
+      </w:r>
+    </w:p>
+    <w:p>
+      <w:pPr>
+        <w:rPr>
+          <w:lang w:val="en-US"/>
+        </w:rPr>
+      </w:pPr>
+    </w:p>
+    <w:p>
+      <w:pPr>
+        <w:rPr>
+          <w:lang w:val="en-US"/>
+        </w:rPr>
+      </w:pPr>
+      <w:r>
+        <w:rPr>
+          <w:i/>
+          <w:iCs/>
+          <w:lang w:val="en-US"/>
+        </w:rPr>
+        <w:t>Discharging</w:t>
+      </w:r>
+    </w:p>
+    <w:p>
+      <w:pPr>
+        <w:rPr>
+          <w:lang w:val="en-US"/>
+        </w:rPr>
+      </w:pPr>
+    </w:p>
+    <w:p>
+      <w:pPr>
+        <w:rPr>
+          <w:lang w:val="en-US"/>
+        </w:rPr>
+      </w:pPr>
+      <w:r>
+        <w:rPr>
+          <w:lang w:val="en-US"/>
+        </w:rPr>
+        <w:t>The energy module is also tasked with keeping track of the SOC and SOH during discharging.</w:t>
+      </w:r>
+    </w:p>
+    <w:p>
+      <w:pPr>
+        <w:rPr>
+          <w:lang w:val="en-US"/>
+        </w:rPr>
+      </w:pPr>
+      <w:r>
+        <w:rPr>
+          <w:lang w:val="en-US"/>
+        </w:rPr>
+        <w:t>This was done using the same algorithms as during charging</w:t>
+      </w:r>
+      <w:r>
+        <w:rPr>
+          <w:lang w:val="en-US"/>
+        </w:rPr>
+        <w:t xml:space="preserve">. In addition </w:t>
+      </w:r>
+      <w:r>
+        <w:rPr>
+          <w:lang w:val="en-US"/>
+        </w:rPr>
+        <w:t>the battery power was continually tracked as a function of time and</w:t>
+      </w:r>
+      <w:r>
+        <w:rPr>
+          <w:lang w:val="en-US"/>
+        </w:rPr>
+        <w:t xml:space="preserve"> </w:t>
+      </w:r>
+      <w:r>
+        <w:rPr>
+          <w:lang w:val="en-US"/>
+        </w:rPr>
+        <w:t>SOC. When the battery is done discharging, this information is used to update the table</w:t>
+      </w:r>
+      <w:r>
+        <w:rPr>
+          <w:lang w:val="en-US"/>
+        </w:rPr>
+        <w:t xml:space="preserve"> </w:t>
+      </w:r>
+      <w:r>
+        <w:rPr>
+          <w:lang w:val="en-US"/>
+        </w:rPr>
+        <w:t>relating the SOC of the battery to the remaining usable energy. This is done using the</w:t>
+      </w:r>
+      <w:r>
+        <w:rPr>
+          <w:lang w:val="en-US"/>
+        </w:rPr>
+        <w:t xml:space="preserve"> </w:t>
+      </w:r>
+      <w:r>
+        <w:rPr>
+          <w:lang w:val="en-US"/>
+        </w:rPr>
+        <w:t xml:space="preserve">formula \( </w:t>
+      </w:r>
+      <w:proofErr w:type="spellStart"/>
+      <w:r>
+        <w:rPr>
+          <w:lang w:val="en-US"/>
+        </w:rPr>
+        <w:t>New~Energy~Array</w:t>
+      </w:r>
+      <w:proofErr w:type="spellEnd"/>
+      <w:r>
+        <w:rPr>
+          <w:lang w:val="en-US"/>
+        </w:rPr>
+        <w:t xml:space="preserve"> =</w:t>
+      </w:r>
+      <w:r>
+        <w:rPr>
+          <w:lang w:val="en-US"/>
+        </w:rPr>
+        <w:t xml:space="preserve"> </w:t>
+      </w:r>
+      <w:r>
+        <w:rPr>
+          <w:lang w:val="en-US"/>
+        </w:rPr>
+        <w:t>0.99*(</w:t>
+      </w:r>
+      <w:proofErr w:type="spellStart"/>
+      <w:r>
+        <w:rPr>
+          <w:lang w:val="en-US"/>
+        </w:rPr>
+        <w:t>Old~Energy~Array</w:t>
+      </w:r>
+      <w:proofErr w:type="spellEnd"/>
+      <w:r>
+        <w:rPr>
+          <w:lang w:val="en-US"/>
+        </w:rPr>
+        <w:t>) + 0.01*(</w:t>
+      </w:r>
+      <w:proofErr w:type="spellStart"/>
+      <w:r>
+        <w:rPr>
+          <w:lang w:val="en-US"/>
+        </w:rPr>
+        <w:t>Measured~Energy~Array</w:t>
+      </w:r>
+      <w:proofErr w:type="spellEnd"/>
+      <w:r>
+        <w:rPr>
+          <w:lang w:val="en-US"/>
+        </w:rPr>
+        <w:t>) \). By having the energy array update itself it is hoped that the energy array will be a good</w:t>
+      </w:r>
+      <w:r>
+        <w:rPr>
+          <w:lang w:val="en-US"/>
+        </w:rPr>
+        <w:t xml:space="preserve"> </w:t>
+      </w:r>
+      <w:r>
+        <w:rPr>
+          <w:lang w:val="en-US"/>
+        </w:rPr>
+        <w:t>approximation even after many battery cycles as the battery performance starts to deteriorate.</w:t>
+      </w:r>
+    </w:p>
+    <w:p>
+      <w:pPr>
+        <w:rPr>
+          <w:lang w:val="en-US"/>
+        </w:rPr>
+      </w:pPr>
+    </w:p>
+    <w:p>
+      <w:pPr>
+        <w:rPr>
+          <w:lang w:val="en-US"/>
+        </w:rPr>
+      </w:pPr>
+      <w:r>
+        <w:rPr>
+          <w:i/>
+          <w:iCs/>
+          <w:lang w:val="en-US"/>
+        </w:rPr>
+        <w:t>Communicating with other Modules</w:t>
+      </w:r>
+    </w:p>
+    <w:p>
+      <w:pPr>
+        <w:rPr>
+          <w:lang w:val="en-US"/>
+        </w:rPr>
+      </w:pPr>
+    </w:p>
+    <w:p>
+      <w:pPr>
+        <w:rPr>
+          <w:lang w:val="en-US"/>
+        </w:rPr>
+      </w:pPr>
+      <w:r>
+        <w:rPr>
+          <w:lang w:val="en-US"/>
+        </w:rPr>
+        <w:t>Though it is not necessary to fully integrate the energy module with the rest of the rover, other submodules, specifically command, needs access data such as the battery SOH</w:t>
+      </w:r>
+      <w:r>
+        <w:rPr>
+          <w:lang w:val="en-US"/>
+        </w:rPr>
+        <w:t xml:space="preserve">, </w:t>
+      </w:r>
+      <w:r>
+        <w:rPr>
+          <w:lang w:val="en-US"/>
+        </w:rPr>
+        <w:t>SOC</w:t>
+      </w:r>
+      <w:r>
+        <w:rPr>
+          <w:lang w:val="en-US"/>
+        </w:rPr>
+        <w:t xml:space="preserve"> and remaining energy</w:t>
+      </w:r>
+      <w:r>
+        <w:rPr>
+          <w:lang w:val="en-US"/>
+        </w:rPr>
+        <w:t>. For communicating with other modules the Arduino shield has a set of UART ports. However, as group members were not in the same location it was not possible to physically connect the energy module to the rover, which is necessary to use UART. As such, an alternative approach was employed. First the Arduino was connected to a computer via USB. On the computer a Python script was run. At the start</w:t>
+      </w:r>
+      <w:r>
+        <w:rPr>
+          <w:lang w:val="en-US"/>
+        </w:rPr>
+        <w:t>,</w:t>
+      </w:r>
+      <w:r>
+        <w:rPr>
+          <w:lang w:val="en-US"/>
+        </w:rPr>
+        <w:t xml:space="preserve"> the Python script establishes a connection to a server created by running a</w:t>
+      </w:r>
+      <w:r>
+        <w:rPr>
+          <w:lang w:val="en-US"/>
+        </w:rPr>
+        <w:t xml:space="preserve"> </w:t>
+      </w:r>
+      <w:r>
+        <w:rPr>
+          <w:lang w:val="en-US"/>
+        </w:rPr>
+        <w:t>similar script on the command module. After a connection has been established the Python script starts reading the serial data coming from the Arduino and transmits it using TCP to the command module. Each message coming from the Arduino is in CSV form where the first entry is the message ID, which allows the command script to decode what type of data is being sent.</w:t>
+      </w:r>
+    </w:p>
+    <w:p>
+      <w:pPr>
+        <w:rPr>
+          <w:lang w:val="en-US"/>
+        </w:rPr>
+      </w:pPr>
+    </w:p>
+    <w:p>
+      <w:pPr>
+        <w:rPr>
+          <w:lang w:val="en-GB"/>
         </w:rPr>
       </w:pPr>
     </w:p>

</xml_diff>

<commit_message>
Wrote the IP section
</commit_message>
<xml_diff>
--- a/Energy/Justifications for design choices.docx
+++ b/Energy/Justifications for design choices.docx
@@ -21409,6 +21409,546 @@
           <w:lang w:val="en-US"/>
         </w:rPr>
       </w:pPr>
+    </w:p>
+    <w:p>
+      <w:pPr>
+        <w:rPr>
+          <w:i/>
+          <w:iCs/>
+          <w:lang w:val="en-US"/>
+        </w:rPr>
+      </w:pPr>
+      <w:r>
+        <w:rPr>
+          <w:i/>
+          <w:iCs/>
+          <w:lang w:val="en-US"/>
+        </w:rPr>
+        <w:lastRenderedPageBreak/>
+        <w:t>Intellectual Property</w:t>
+      </w:r>
+    </w:p>
+    <w:p>
+      <w:pPr>
+        <w:rPr>
+          <w:lang w:val="en-US"/>
+        </w:rPr>
+      </w:pPr>
+    </w:p>
+    <w:p>
+      <w:pPr>
+        <w:rPr>
+          <w:lang w:val="en-US"/>
+        </w:rPr>
+      </w:pPr>
+      <w:r>
+        <w:rPr>
+          <w:lang w:val="en-US"/>
+        </w:rPr>
+        <w:t xml:space="preserve">Intellectual Property (IP) is a complex topic that has financial, technological, </w:t>
+      </w:r>
+    </w:p>
+    <w:p>
+      <w:pPr>
+        <w:rPr>
+          <w:lang w:val="en-US"/>
+        </w:rPr>
+      </w:pPr>
+      <w:r>
+        <w:rPr>
+          <w:lang w:val="en-US"/>
+        </w:rPr>
+        <w:t>and moral significance when developing products or inventions. In short, IP rights are what</w:t>
+      </w:r>
+    </w:p>
+    <w:p>
+      <w:pPr>
+        <w:rPr>
+          <w:lang w:val="en-US"/>
+        </w:rPr>
+      </w:pPr>
+      <w:proofErr w:type="spellStart"/>
+      <w:r>
+        <w:rPr>
+          <w:lang w:val="en-US"/>
+        </w:rPr>
+        <w:t>lets</w:t>
+      </w:r>
+      <w:proofErr w:type="spellEnd"/>
+      <w:r>
+        <w:rPr>
+          <w:lang w:val="en-US"/>
+        </w:rPr>
+        <w:t xml:space="preserve"> companies, inventors and creators prevent other people from using their work</w:t>
+      </w:r>
+      <w:r>
+        <w:rPr>
+          <w:lang w:val="en-US"/>
+        </w:rPr>
+        <w:t>~</w:t>
+      </w:r>
+      <w:r>
+        <w:rPr>
+          <w:lang w:val="en-US"/>
+        </w:rPr>
+        <w:t>\cite{</w:t>
+      </w:r>
+      <w:proofErr w:type="spellStart"/>
+      <w:r>
+        <w:rPr>
+          <w:lang w:val="en-US"/>
+        </w:rPr>
+        <w:t>perea</w:t>
+      </w:r>
+      <w:proofErr w:type="spellEnd"/>
+      <w:r>
+        <w:rPr>
+          <w:lang w:val="en-US"/>
+        </w:rPr>
+        <w:t xml:space="preserve">}.Many types of IP rights exists including trademarks, </w:t>
+      </w:r>
+      <w:r>
+        <w:rPr>
+          <w:lang w:val="en-US"/>
+        </w:rPr>
+        <w:t xml:space="preserve">copyrights, </w:t>
+      </w:r>
+      <w:r>
+        <w:rPr>
+          <w:lang w:val="en-US"/>
+        </w:rPr>
+        <w:t xml:space="preserve">design rights and patents. </w:t>
+      </w:r>
+      <w:r>
+        <w:rPr>
+          <w:lang w:val="en-US"/>
+        </w:rPr>
+        <w:t>Trademarks protects brands. It is therefore not very applicable to the design projects as no brand is being created or used.</w:t>
+      </w:r>
+    </w:p>
+    <w:p>
+      <w:pPr>
+        <w:rPr>
+          <w:lang w:val="en-US"/>
+        </w:rPr>
+      </w:pPr>
+    </w:p>
+    <w:p>
+      <w:pPr>
+        <w:rPr>
+          <w:lang w:val="en-US"/>
+        </w:rPr>
+      </w:pPr>
+      <w:r>
+        <w:rPr>
+          <w:lang w:val="en-US"/>
+        </w:rPr>
+        <w:t>In the context of our design project</w:t>
+      </w:r>
+      <w:r>
+        <w:rPr>
+          <w:lang w:val="en-US"/>
+        </w:rPr>
+        <w:t xml:space="preserve"> trademarks hold </w:t>
+      </w:r>
+      <w:proofErr w:type="spellStart"/>
+      <w:r>
+        <w:rPr>
+          <w:lang w:val="en-US"/>
+        </w:rPr>
+        <w:t>litt</w:t>
+      </w:r>
+      <w:proofErr w:type="spellEnd"/>
+    </w:p>
+    <w:p>
+      <w:pPr>
+        <w:rPr>
+          <w:lang w:val="en-US"/>
+        </w:rPr>
+      </w:pPr>
+    </w:p>
+    <w:p>
+      <w:pPr>
+        <w:rPr>
+          <w:lang w:val="en-US"/>
+        </w:rPr>
+      </w:pPr>
+      <w:r>
+        <w:rPr>
+          <w:lang w:val="en-US"/>
+        </w:rPr>
+        <w:t xml:space="preserve"> some of these IP types are less applicable than others. As  For example, </w:t>
+      </w:r>
+    </w:p>
+    <w:p>
+      <w:pPr>
+        <w:rPr>
+          <w:lang w:val="en-US"/>
+        </w:rPr>
+      </w:pPr>
+    </w:p>
+    <w:p>
+      <w:pPr>
+        <w:rPr>
+          <w:lang w:val="en-US"/>
+        </w:rPr>
+      </w:pPr>
+    </w:p>
+    <w:p>
+      <w:pPr>
+        <w:rPr>
+          <w:lang w:val="en-US"/>
+        </w:rPr>
+      </w:pPr>
+      <w:r>
+        <w:rPr>
+          <w:lang w:val="en-US"/>
+        </w:rPr>
+        <w:t>These include trademarks, as no brand is being developed, and design rights, as the rover's physical design has</w:t>
+      </w:r>
+    </w:p>
+    <w:p>
+      <w:pPr>
+        <w:rPr>
+          <w:lang w:val="en-US"/>
+        </w:rPr>
+      </w:pPr>
+      <w:r>
+        <w:rPr>
+          <w:lang w:val="en-US"/>
+        </w:rPr>
+        <w:t>been provided by the college and will not be significantly altered by students. Note however,</w:t>
+      </w:r>
+    </w:p>
+    <w:p>
+      <w:pPr>
+        <w:rPr>
+          <w:lang w:val="en-US"/>
+        </w:rPr>
+      </w:pPr>
+      <w:r>
+        <w:rPr>
+          <w:lang w:val="en-US"/>
+        </w:rPr>
+        <w:t>that as the college has created the rover design, it owns the design rights and could stop students</w:t>
+      </w:r>
+    </w:p>
+    <w:p>
+      <w:pPr>
+        <w:rPr>
+          <w:lang w:val="en-US"/>
+        </w:rPr>
+      </w:pPr>
+      <w:r>
+        <w:rPr>
+          <w:lang w:val="en-US"/>
+        </w:rPr>
+        <w:t>from using its appearance if desired, but would probably fail to obtain legal orders for it as the design</w:t>
+      </w:r>
+    </w:p>
+    <w:p>
+      <w:pPr>
+        <w:rPr>
+          <w:lang w:val="en-US"/>
+        </w:rPr>
+      </w:pPr>
+      <w:r>
+        <w:rPr>
+          <w:lang w:val="en-US"/>
+        </w:rPr>
+        <w:t>has been "publicly" circulated and freely provided.</w:t>
+      </w:r>
+    </w:p>
+    <w:p>
+      <w:pPr>
+        <w:rPr>
+          <w:lang w:val="en-US"/>
+        </w:rPr>
+      </w:pPr>
+      <w:r>
+        <w:rPr>
+          <w:lang w:val="en-US"/>
+        </w:rPr>
+        <w:t xml:space="preserve">Patenting is a vital step which should be encouraged for inventors to apply their negative rights and </w:t>
+      </w:r>
+    </w:p>
+    <w:p>
+      <w:pPr>
+        <w:rPr>
+          <w:lang w:val="en-US"/>
+        </w:rPr>
+      </w:pPr>
+      <w:r>
+        <w:rPr>
+          <w:lang w:val="en-US"/>
+        </w:rPr>
+        <w:t xml:space="preserve">protect themselves from any infringement which seeks to use their original inventive work without permission. </w:t>
+      </w:r>
+    </w:p>
+    <w:p>
+      <w:pPr>
+        <w:rPr>
+          <w:lang w:val="en-US"/>
+        </w:rPr>
+      </w:pPr>
+      <w:r>
+        <w:rPr>
+          <w:lang w:val="en-US"/>
+        </w:rPr>
+        <w:t xml:space="preserve">There are clear guidelines in place to determine what constitutes a patent and unfortunately, </w:t>
+      </w:r>
+    </w:p>
+    <w:p>
+      <w:pPr>
+        <w:rPr>
+          <w:lang w:val="en-US"/>
+        </w:rPr>
+      </w:pPr>
+      <w:r>
+        <w:rPr>
+          <w:lang w:val="en-US"/>
+        </w:rPr>
+        <w:t xml:space="preserve">this is not the case for our rover. By no means is it a novel idea; all the technology being </w:t>
+      </w:r>
+    </w:p>
+    <w:p>
+      <w:pPr>
+        <w:rPr>
+          <w:lang w:val="en-US"/>
+        </w:rPr>
+      </w:pPr>
+      <w:r>
+        <w:rPr>
+          <w:lang w:val="en-US"/>
+        </w:rPr>
+        <w:t xml:space="preserve">applied to the rover, like the hardware, communication protocols, vision algorithms and functionality </w:t>
+      </w:r>
+    </w:p>
+    <w:p>
+      <w:pPr>
+        <w:rPr>
+          <w:lang w:val="en-US"/>
+        </w:rPr>
+      </w:pPr>
+      <w:r>
+        <w:rPr>
+          <w:lang w:val="en-US"/>
+        </w:rPr>
+        <w:t xml:space="preserve">have all been explored in depth and this could not be clearer when we look at the countless missions, </w:t>
+      </w:r>
+    </w:p>
+    <w:p>
+      <w:pPr>
+        <w:rPr>
+          <w:lang w:val="en-US"/>
+        </w:rPr>
+      </w:pPr>
+      <w:r>
+        <w:rPr>
+          <w:lang w:val="en-US"/>
+        </w:rPr>
+        <w:t xml:space="preserve">development and papers that have been written for true Mars Rovers like Perseverance. </w:t>
+      </w:r>
+    </w:p>
+    <w:p>
+      <w:pPr>
+        <w:rPr>
+          <w:lang w:val="en-US"/>
+        </w:rPr>
+      </w:pPr>
+      <w:r>
+        <w:rPr>
+          <w:lang w:val="en-US"/>
+        </w:rPr>
+        <w:t xml:space="preserve">Although there is a case to be made for industrial applicability, this first requirement being </w:t>
+      </w:r>
+    </w:p>
+    <w:p>
+      <w:pPr>
+        <w:rPr>
+          <w:lang w:val="en-US"/>
+        </w:rPr>
+      </w:pPr>
+      <w:r>
+        <w:rPr>
+          <w:lang w:val="en-US"/>
+        </w:rPr>
+        <w:t xml:space="preserve">violated immediately nullifies the possibility of a patent. What is relevant is copyright as </w:t>
+      </w:r>
+    </w:p>
+    <w:p>
+      <w:pPr>
+        <w:rPr>
+          <w:lang w:val="en-US"/>
+        </w:rPr>
+      </w:pPr>
+      <w:r>
+        <w:rPr>
+          <w:lang w:val="en-US"/>
+        </w:rPr>
+        <w:t xml:space="preserve">the combination of software algorithms being applied could be considered complex enough to assert </w:t>
+      </w:r>
+    </w:p>
+    <w:p>
+      <w:pPr>
+        <w:rPr>
+          <w:lang w:val="en-US"/>
+        </w:rPr>
+      </w:pPr>
+      <w:r>
+        <w:rPr>
+          <w:lang w:val="en-US"/>
+        </w:rPr>
+        <w:t xml:space="preserve">copyright as it is original expression. However, as the Arduino and its libraries are under the GNU General </w:t>
+      </w:r>
+    </w:p>
+    <w:p>
+      <w:pPr>
+        <w:rPr>
+          <w:lang w:val="en-US"/>
+        </w:rPr>
+      </w:pPr>
+      <w:r>
+        <w:rPr>
+          <w:lang w:val="en-US"/>
+        </w:rPr>
+        <w:t>Public License \cite{</w:t>
+      </w:r>
+      <w:proofErr w:type="spellStart"/>
+      <w:r>
+        <w:rPr>
+          <w:lang w:val="en-US"/>
+        </w:rPr>
+        <w:t>ArduinoLicense</w:t>
+      </w:r>
+      <w:proofErr w:type="spellEnd"/>
+      <w:r>
+        <w:rPr>
+          <w:lang w:val="en-US"/>
+        </w:rPr>
+        <w:t xml:space="preserve">}, an open-source license, users need to follow the same license </w:t>
+      </w:r>
+    </w:p>
+    <w:p>
+      <w:pPr>
+        <w:rPr>
+          <w:lang w:val="en-US"/>
+        </w:rPr>
+      </w:pPr>
+      <w:r>
+        <w:rPr>
+          <w:lang w:val="en-US"/>
+        </w:rPr>
+        <w:t xml:space="preserve">when using these libraries and we would hence be restricted to an (L)GPL license as well. A more complex </w:t>
+      </w:r>
+    </w:p>
+    <w:p>
+      <w:pPr>
+        <w:rPr>
+          <w:lang w:val="en-US"/>
+        </w:rPr>
+      </w:pPr>
+      <w:r>
+        <w:rPr>
+          <w:lang w:val="en-US"/>
+        </w:rPr>
+        <w:t xml:space="preserve">situation is the system that is running on the FPGA, although all components are available for testing </w:t>
+      </w:r>
+    </w:p>
+    <w:p>
+      <w:pPr>
+        <w:rPr>
+          <w:lang w:val="en-US"/>
+        </w:rPr>
+      </w:pPr>
+      <w:r>
+        <w:rPr>
+          <w:lang w:val="en-US"/>
+        </w:rPr>
+        <w:t xml:space="preserve">in what is known as the Intel FPGA IP Evaluation Mode, any </w:t>
+      </w:r>
+      <w:proofErr w:type="spellStart"/>
+      <w:r>
+        <w:rPr>
+          <w:lang w:val="en-US"/>
+        </w:rPr>
+        <w:t>commerical</w:t>
+      </w:r>
+      <w:proofErr w:type="spellEnd"/>
+      <w:r>
+        <w:rPr>
+          <w:lang w:val="en-US"/>
+        </w:rPr>
+        <w:t xml:space="preserve"> use of the IP would require a   </w:t>
+      </w:r>
+    </w:p>
+    <w:p>
+      <w:pPr>
+        <w:rPr>
+          <w:lang w:val="en-US"/>
+        </w:rPr>
+      </w:pPr>
+      <w:r>
+        <w:rPr>
+          <w:lang w:val="en-US"/>
+        </w:rPr>
+        <w:t>license to be bought from Intel\cite{</w:t>
+      </w:r>
+      <w:proofErr w:type="spellStart"/>
+      <w:r>
+        <w:rPr>
+          <w:lang w:val="en-US"/>
+        </w:rPr>
+        <w:t>IntelEvalMode</w:t>
+      </w:r>
+      <w:proofErr w:type="spellEnd"/>
+      <w:r>
+        <w:rPr>
+          <w:lang w:val="en-US"/>
+        </w:rPr>
+        <w:t xml:space="preserve">}. There are few individual modules written in </w:t>
+      </w:r>
+      <w:proofErr w:type="spellStart"/>
+      <w:r>
+        <w:rPr>
+          <w:lang w:val="en-US"/>
+        </w:rPr>
+        <w:t>SystemVerilog</w:t>
+      </w:r>
+      <w:proofErr w:type="spellEnd"/>
+      <w:r>
+        <w:rPr>
+          <w:lang w:val="en-US"/>
+        </w:rPr>
+        <w:t xml:space="preserve"> that could be copyrighted, </w:t>
+      </w:r>
+    </w:p>
+    <w:p>
+      <w:pPr>
+        <w:rPr>
+          <w:lang w:val="en-US"/>
+        </w:rPr>
+      </w:pPr>
+      <w:r>
+        <w:rPr>
+          <w:lang w:val="en-US"/>
+        </w:rPr>
+        <w:lastRenderedPageBreak/>
+        <w:t>like the Image processing module and the image transfer over SPI module, if the FIFO and divider components were replaced</w:t>
+      </w:r>
+    </w:p>
+    <w:p>
+      <w:pPr>
+        <w:rPr>
+          <w:lang w:val="en-US"/>
+        </w:rPr>
+      </w:pPr>
+      <w:r>
+        <w:rPr>
+          <w:lang w:val="en-US"/>
+        </w:rPr>
+        <w:t xml:space="preserve">with either open-source/self-designed modules. </w:t>
+      </w:r>
     </w:p>
     <w:p>
       <w:pPr>

</xml_diff>